<commit_message>
Generics and where constraints
</commit_message>
<xml_diff>
--- a/Docs/C# and Dotnet.docx
+++ b/Docs/C# and Dotnet.docx
@@ -52,6 +52,86 @@
           <w:lang w:val="en-US"/>
         </w:rPr>
         <w:t>Sealed</w:t>
+      </w:r>
+    </w:p>
+    <w:p>
+      <w:pPr>
+        <w:pStyle w:val="4"/>
+        <w:bidi w:val="0"/>
+        <w:rPr>
+          <w:rFonts w:hint="default"/>
+          <w:lang w:val="en-US"/>
+        </w:rPr>
+      </w:pPr>
+      <w:r>
+        <w:rPr>
+          <w:rFonts w:hint="default"/>
+          <w:lang w:val="en-US"/>
+        </w:rPr>
+        <w:t>Where</w:t>
+      </w:r>
+    </w:p>
+    <w:p>
+      <w:pPr>
+        <w:rPr>
+          <w:rFonts w:hint="default"/>
+          <w:lang w:val="en-US"/>
+        </w:rPr>
+      </w:pPr>
+      <w:r>
+        <w:rPr>
+          <w:rFonts w:hint="default"/>
+          <w:lang w:val="en-US"/>
+        </w:rPr>
+        <w:t>Specifies constraints on the types that are used as arguments for type parameters in a generic type, method, delegate, or local function.</w:t>
+      </w:r>
+    </w:p>
+    <w:p>
+      <w:pPr>
+        <w:rPr>
+          <w:rFonts w:hint="default"/>
+          <w:lang w:val="en-US"/>
+        </w:rPr>
+      </w:pPr>
+    </w:p>
+    <w:p>
+      <w:pPr>
+        <w:rPr>
+          <w:rFonts w:hint="default"/>
+          <w:lang w:val="en-US"/>
+        </w:rPr>
+      </w:pPr>
+      <w:r>
+        <w:rPr>
+          <w:rFonts w:hint="default"/>
+          <w:lang w:val="en-US"/>
+        </w:rPr>
+        <w:t>In SQL where clause,</w:t>
+      </w:r>
+    </w:p>
+    <w:p>
+      <w:pPr>
+        <w:rPr>
+          <w:rFonts w:hint="default"/>
+          <w:lang w:val="en-US"/>
+        </w:rPr>
+      </w:pPr>
+      <w:bookmarkStart w:id="0" w:name="_GoBack"/>
+      <w:bookmarkEnd w:id="0"/>
+    </w:p>
+    <w:p>
+      <w:pPr>
+        <w:rPr>
+          <w:rFonts w:hint="default"/>
+          <w:lang w:val="en-US"/>
+        </w:rPr>
+      </w:pPr>
+      <w:r>
+        <w:rPr>
+          <w:rFonts w:hint="default"/>
+          <w:lang w:val="en-US"/>
+        </w:rPr>
+        <w:t>Sample code in Github</w:t>
       </w:r>
     </w:p>
     <w:p>
@@ -395,6 +475,7 @@
             <w:insideH w:val="none" w:color="auto" w:sz="0" w:space="0"/>
             <w:insideV w:val="none" w:color="auto" w:sz="0" w:space="0"/>
           </w:tblBorders>
+          <w:shd w:val="clear" w:color="auto" w:fill="FFFFFF" w:themeFill="background1"/>
           <w:tblCellMar>
             <w:top w:w="15" w:type="dxa"/>
             <w:left w:w="15" w:type="dxa"/>
@@ -585,6 +666,7 @@
             <w:insideH w:val="none" w:color="auto" w:sz="0" w:space="0"/>
             <w:insideV w:val="none" w:color="auto" w:sz="0" w:space="0"/>
           </w:tblBorders>
+          <w:shd w:val="clear" w:color="auto" w:fill="FFFFFF" w:themeFill="background1"/>
           <w:tblCellMar>
             <w:top w:w="15" w:type="dxa"/>
             <w:left w:w="15" w:type="dxa"/>
@@ -852,6 +934,7 @@
             <w:insideH w:val="none" w:color="auto" w:sz="0" w:space="0"/>
             <w:insideV w:val="none" w:color="auto" w:sz="0" w:space="0"/>
           </w:tblBorders>
+          <w:shd w:val="clear" w:color="auto" w:fill="FFFFFF" w:themeFill="background1"/>
           <w:tblCellMar>
             <w:top w:w="15" w:type="dxa"/>
             <w:left w:w="15" w:type="dxa"/>
@@ -977,6 +1060,7 @@
             <w:insideH w:val="none" w:color="auto" w:sz="0" w:space="0"/>
             <w:insideV w:val="none" w:color="auto" w:sz="0" w:space="0"/>
           </w:tblBorders>
+          <w:shd w:val="clear" w:color="auto" w:fill="FFFFFF" w:themeFill="background1"/>
           <w:tblCellMar>
             <w:top w:w="15" w:type="dxa"/>
             <w:left w:w="15" w:type="dxa"/>
@@ -1077,6 +1161,7 @@
             <w:insideH w:val="none" w:color="auto" w:sz="0" w:space="0"/>
             <w:insideV w:val="none" w:color="auto" w:sz="0" w:space="0"/>
           </w:tblBorders>
+          <w:shd w:val="clear" w:color="auto" w:fill="FFFFFF" w:themeFill="background1"/>
           <w:tblCellMar>
             <w:top w:w="15" w:type="dxa"/>
             <w:left w:w="15" w:type="dxa"/>
@@ -1179,6 +1264,7 @@
             <w:insideH w:val="none" w:color="auto" w:sz="0" w:space="0"/>
             <w:insideV w:val="none" w:color="auto" w:sz="0" w:space="0"/>
           </w:tblBorders>
+          <w:shd w:val="clear" w:color="auto" w:fill="FFFFFF" w:themeFill="background1"/>
           <w:tblCellMar>
             <w:top w:w="15" w:type="dxa"/>
             <w:left w:w="15" w:type="dxa"/>
@@ -1306,6 +1392,7 @@
             <w:insideH w:val="none" w:color="auto" w:sz="0" w:space="0"/>
             <w:insideV w:val="none" w:color="auto" w:sz="0" w:space="0"/>
           </w:tblBorders>
+          <w:shd w:val="clear" w:color="auto" w:fill="FFFFFF" w:themeFill="background1"/>
           <w:tblCellMar>
             <w:top w:w="15" w:type="dxa"/>
             <w:left w:w="15" w:type="dxa"/>
@@ -1408,6 +1495,7 @@
             <w:insideH w:val="none" w:color="auto" w:sz="0" w:space="0"/>
             <w:insideV w:val="none" w:color="auto" w:sz="0" w:space="0"/>
           </w:tblBorders>
+          <w:shd w:val="clear" w:color="auto" w:fill="FFFFFF" w:themeFill="background1"/>
           <w:tblCellMar>
             <w:top w:w="15" w:type="dxa"/>
             <w:left w:w="15" w:type="dxa"/>
@@ -1552,6 +1640,7 @@
             <w:insideH w:val="none" w:color="auto" w:sz="0" w:space="0"/>
             <w:insideV w:val="none" w:color="auto" w:sz="0" w:space="0"/>
           </w:tblBorders>
+          <w:shd w:val="clear" w:color="auto" w:fill="FFFFFF" w:themeFill="background1"/>
           <w:tblCellMar>
             <w:top w:w="15" w:type="dxa"/>
             <w:left w:w="15" w:type="dxa"/>
@@ -1696,6 +1785,7 @@
             <w:insideH w:val="none" w:color="auto" w:sz="0" w:space="0"/>
             <w:insideV w:val="none" w:color="auto" w:sz="0" w:space="0"/>
           </w:tblBorders>
+          <w:shd w:val="clear" w:color="auto" w:fill="FFFFFF" w:themeFill="background1"/>
           <w:tblCellMar>
             <w:top w:w="15" w:type="dxa"/>
             <w:left w:w="15" w:type="dxa"/>
@@ -2654,8 +2744,6 @@
         </w:rPr>
         <w:t xml:space="preserve">Types: </w:t>
       </w:r>
-      <w:bookmarkStart w:id="0" w:name="_GoBack"/>
-      <w:bookmarkEnd w:id="0"/>
     </w:p>
     <w:p>
       <w:pPr>
@@ -2983,11 +3071,11 @@
     <w:lsdException w:qFormat="1" w:unhideWhenUsed="0" w:uiPriority="0" w:semiHidden="0" w:name="index 2"/>
     <w:lsdException w:qFormat="1" w:unhideWhenUsed="0" w:uiPriority="0" w:semiHidden="0" w:name="index 3"/>
     <w:lsdException w:qFormat="1" w:unhideWhenUsed="0" w:uiPriority="0" w:semiHidden="0" w:name="index 4"/>
-    <w:lsdException w:unhideWhenUsed="0" w:uiPriority="0" w:semiHidden="0" w:name="index 5"/>
-    <w:lsdException w:unhideWhenUsed="0" w:uiPriority="0" w:semiHidden="0" w:name="index 6"/>
+    <w:lsdException w:qFormat="1" w:unhideWhenUsed="0" w:uiPriority="0" w:semiHidden="0" w:name="index 5"/>
+    <w:lsdException w:qFormat="1" w:unhideWhenUsed="0" w:uiPriority="0" w:semiHidden="0" w:name="index 6"/>
     <w:lsdException w:qFormat="1" w:unhideWhenUsed="0" w:uiPriority="0" w:semiHidden="0" w:name="index 7"/>
     <w:lsdException w:unhideWhenUsed="0" w:uiPriority="0" w:semiHidden="0" w:name="index 8"/>
-    <w:lsdException w:unhideWhenUsed="0" w:uiPriority="0" w:semiHidden="0" w:name="index 9"/>
+    <w:lsdException w:qFormat="1" w:unhideWhenUsed="0" w:uiPriority="0" w:semiHidden="0" w:name="index 9"/>
     <w:lsdException w:qFormat="1" w:unhideWhenUsed="0" w:uiPriority="0" w:semiHidden="0" w:name="toc 1"/>
     <w:lsdException w:qFormat="1" w:unhideWhenUsed="0" w:uiPriority="0" w:semiHidden="0" w:name="toc 2"/>
     <w:lsdException w:qFormat="1" w:unhideWhenUsed="0" w:uiPriority="0" w:semiHidden="0" w:name="toc 3"/>
@@ -2997,12 +3085,12 @@
     <w:lsdException w:unhideWhenUsed="0" w:uiPriority="0" w:semiHidden="0" w:name="toc 7"/>
     <w:lsdException w:qFormat="1" w:unhideWhenUsed="0" w:uiPriority="0" w:semiHidden="0" w:name="toc 8"/>
     <w:lsdException w:unhideWhenUsed="0" w:uiPriority="0" w:semiHidden="0" w:name="toc 9"/>
-    <w:lsdException w:unhideWhenUsed="0" w:uiPriority="0" w:semiHidden="0" w:name="Normal Indent"/>
+    <w:lsdException w:qFormat="1" w:unhideWhenUsed="0" w:uiPriority="0" w:semiHidden="0" w:name="Normal Indent"/>
     <w:lsdException w:qFormat="1" w:unhideWhenUsed="0" w:uiPriority="0" w:semiHidden="0" w:name="footnote text"/>
     <w:lsdException w:qFormat="1" w:unhideWhenUsed="0" w:uiPriority="0" w:semiHidden="0" w:name="annotation text"/>
     <w:lsdException w:qFormat="1" w:unhideWhenUsed="0" w:uiPriority="0" w:semiHidden="0" w:name="header"/>
     <w:lsdException w:qFormat="1" w:unhideWhenUsed="0" w:uiPriority="0" w:semiHidden="0" w:name="footer"/>
-    <w:lsdException w:unhideWhenUsed="0" w:uiPriority="0" w:semiHidden="0" w:name="index heading"/>
+    <w:lsdException w:qFormat="1" w:unhideWhenUsed="0" w:uiPriority="0" w:semiHidden="0" w:name="index heading"/>
     <w:lsdException w:qFormat="1" w:uiPriority="0" w:name="caption"/>
     <w:lsdException w:unhideWhenUsed="0" w:uiPriority="0" w:semiHidden="0" w:name="table of figures"/>
     <w:lsdException w:qFormat="1" w:unhideWhenUsed="0" w:uiPriority="0" w:semiHidden="0" w:name="envelope address"/>
@@ -3016,45 +3104,45 @@
     <w:lsdException w:qFormat="1" w:unhideWhenUsed="0" w:uiPriority="0" w:semiHidden="0" w:name="table of authorities"/>
     <w:lsdException w:qFormat="1" w:unhideWhenUsed="0" w:uiPriority="0" w:semiHidden="0" w:name="macro"/>
     <w:lsdException w:qFormat="1" w:unhideWhenUsed="0" w:uiPriority="0" w:semiHidden="0" w:name="toa heading"/>
-    <w:lsdException w:unhideWhenUsed="0" w:uiPriority="0" w:semiHidden="0" w:name="List"/>
+    <w:lsdException w:qFormat="1" w:unhideWhenUsed="0" w:uiPriority="0" w:semiHidden="0" w:name="List"/>
     <w:lsdException w:qFormat="1" w:unhideWhenUsed="0" w:uiPriority="0" w:semiHidden="0" w:name="List Bullet"/>
-    <w:lsdException w:unhideWhenUsed="0" w:uiPriority="0" w:semiHidden="0" w:name="List Number"/>
-    <w:lsdException w:unhideWhenUsed="0" w:uiPriority="0" w:semiHidden="0" w:name="List 2"/>
-    <w:lsdException w:unhideWhenUsed="0" w:uiPriority="0" w:semiHidden="0" w:name="List 3"/>
-    <w:lsdException w:unhideWhenUsed="0" w:uiPriority="0" w:semiHidden="0" w:name="List 4"/>
+    <w:lsdException w:qFormat="1" w:unhideWhenUsed="0" w:uiPriority="0" w:semiHidden="0" w:name="List Number"/>
+    <w:lsdException w:qFormat="1" w:unhideWhenUsed="0" w:uiPriority="0" w:semiHidden="0" w:name="List 2"/>
+    <w:lsdException w:qFormat="1" w:unhideWhenUsed="0" w:uiPriority="0" w:semiHidden="0" w:name="List 3"/>
+    <w:lsdException w:qFormat="1" w:unhideWhenUsed="0" w:uiPriority="0" w:semiHidden="0" w:name="List 4"/>
     <w:lsdException w:qFormat="1" w:unhideWhenUsed="0" w:uiPriority="0" w:semiHidden="0" w:name="List 5"/>
     <w:lsdException w:qFormat="1" w:unhideWhenUsed="0" w:uiPriority="0" w:semiHidden="0" w:name="List Bullet 2"/>
     <w:lsdException w:qFormat="1" w:unhideWhenUsed="0" w:uiPriority="0" w:semiHidden="0" w:name="List Bullet 3"/>
     <w:lsdException w:qFormat="1" w:unhideWhenUsed="0" w:uiPriority="0" w:semiHidden="0" w:name="List Bullet 4"/>
-    <w:lsdException w:unhideWhenUsed="0" w:uiPriority="0" w:semiHidden="0" w:name="List Bullet 5"/>
+    <w:lsdException w:qFormat="1" w:unhideWhenUsed="0" w:uiPriority="0" w:semiHidden="0" w:name="List Bullet 5"/>
     <w:lsdException w:qFormat="1" w:unhideWhenUsed="0" w:uiPriority="0" w:semiHidden="0" w:name="List Number 2"/>
     <w:lsdException w:qFormat="1" w:unhideWhenUsed="0" w:uiPriority="0" w:semiHidden="0" w:name="List Number 3"/>
     <w:lsdException w:qFormat="1" w:unhideWhenUsed="0" w:uiPriority="0" w:semiHidden="0" w:name="List Number 4"/>
     <w:lsdException w:qFormat="1" w:unhideWhenUsed="0" w:uiPriority="0" w:semiHidden="0" w:name="List Number 5"/>
     <w:lsdException w:qFormat="1" w:unhideWhenUsed="0" w:uiPriority="0" w:semiHidden="0" w:name="Title"/>
     <w:lsdException w:qFormat="1" w:unhideWhenUsed="0" w:uiPriority="0" w:semiHidden="0" w:name="Closing"/>
-    <w:lsdException w:unhideWhenUsed="0" w:uiPriority="0" w:semiHidden="0" w:name="Signature"/>
+    <w:lsdException w:qFormat="1" w:unhideWhenUsed="0" w:uiPriority="0" w:semiHidden="0" w:name="Signature"/>
     <w:lsdException w:qFormat="1" w:unhideWhenUsed="0" w:uiPriority="0" w:name="Default Paragraph Font"/>
     <w:lsdException w:qFormat="1" w:unhideWhenUsed="0" w:uiPriority="0" w:semiHidden="0" w:name="Body Text"/>
     <w:lsdException w:qFormat="1" w:unhideWhenUsed="0" w:uiPriority="0" w:semiHidden="0" w:name="Body Text Indent"/>
     <w:lsdException w:qFormat="1" w:unhideWhenUsed="0" w:uiPriority="0" w:semiHidden="0" w:name="List Continue"/>
-    <w:lsdException w:unhideWhenUsed="0" w:uiPriority="0" w:semiHidden="0" w:name="List Continue 2"/>
-    <w:lsdException w:unhideWhenUsed="0" w:uiPriority="0" w:semiHidden="0" w:name="List Continue 3"/>
-    <w:lsdException w:unhideWhenUsed="0" w:uiPriority="0" w:semiHidden="0" w:name="List Continue 4"/>
+    <w:lsdException w:qFormat="1" w:unhideWhenUsed="0" w:uiPriority="0" w:semiHidden="0" w:name="List Continue 2"/>
+    <w:lsdException w:qFormat="1" w:unhideWhenUsed="0" w:uiPriority="0" w:semiHidden="0" w:name="List Continue 3"/>
+    <w:lsdException w:qFormat="1" w:unhideWhenUsed="0" w:uiPriority="0" w:semiHidden="0" w:name="List Continue 4"/>
     <w:lsdException w:qFormat="1" w:unhideWhenUsed="0" w:uiPriority="0" w:semiHidden="0" w:name="List Continue 5"/>
     <w:lsdException w:qFormat="1" w:unhideWhenUsed="0" w:uiPriority="0" w:semiHidden="0" w:name="Message Header"/>
     <w:lsdException w:qFormat="1" w:unhideWhenUsed="0" w:uiPriority="0" w:semiHidden="0" w:name="Subtitle"/>
-    <w:lsdException w:unhideWhenUsed="0" w:uiPriority="0" w:semiHidden="0" w:name="Salutation"/>
+    <w:lsdException w:qFormat="1" w:unhideWhenUsed="0" w:uiPriority="0" w:semiHidden="0" w:name="Salutation"/>
     <w:lsdException w:qFormat="1" w:unhideWhenUsed="0" w:uiPriority="0" w:semiHidden="0" w:name="Date"/>
     <w:lsdException w:qFormat="1" w:unhideWhenUsed="0" w:uiPriority="0" w:semiHidden="0" w:name="Body Text First Indent"/>
     <w:lsdException w:qFormat="1" w:unhideWhenUsed="0" w:uiPriority="0" w:semiHidden="0" w:name="Body Text First Indent 2"/>
-    <w:lsdException w:unhideWhenUsed="0" w:uiPriority="0" w:semiHidden="0" w:name="Note Heading"/>
+    <w:lsdException w:qFormat="1" w:unhideWhenUsed="0" w:uiPriority="0" w:semiHidden="0" w:name="Note Heading"/>
     <w:lsdException w:qFormat="1" w:unhideWhenUsed="0" w:uiPriority="0" w:semiHidden="0" w:name="Body Text 2"/>
     <w:lsdException w:qFormat="1" w:unhideWhenUsed="0" w:uiPriority="0" w:semiHidden="0" w:name="Body Text 3"/>
     <w:lsdException w:qFormat="1" w:unhideWhenUsed="0" w:uiPriority="0" w:semiHidden="0" w:name="Body Text Indent 2"/>
     <w:lsdException w:qFormat="1" w:unhideWhenUsed="0" w:uiPriority="0" w:semiHidden="0" w:name="Body Text Indent 3"/>
-    <w:lsdException w:unhideWhenUsed="0" w:uiPriority="0" w:semiHidden="0" w:name="Block Text"/>
-    <w:lsdException w:unhideWhenUsed="0" w:uiPriority="0" w:semiHidden="0" w:name="Hyperlink"/>
+    <w:lsdException w:qFormat="1" w:unhideWhenUsed="0" w:uiPriority="0" w:semiHidden="0" w:name="Block Text"/>
+    <w:lsdException w:qFormat="1" w:unhideWhenUsed="0" w:uiPriority="0" w:semiHidden="0" w:name="Hyperlink"/>
     <w:lsdException w:qFormat="1" w:unhideWhenUsed="0" w:uiPriority="0" w:semiHidden="0" w:name="FollowedHyperlink"/>
     <w:lsdException w:qFormat="1" w:unhideWhenUsed="0" w:uiPriority="0" w:semiHidden="0" w:name="Strong"/>
     <w:lsdException w:qFormat="1" w:unhideWhenUsed="0" w:uiPriority="0" w:semiHidden="0" w:name="Emphasis"/>
@@ -3062,16 +3150,16 @@
     <w:lsdException w:qFormat="1" w:unhideWhenUsed="0" w:uiPriority="0" w:semiHidden="0" w:name="Plain Text"/>
     <w:lsdException w:qFormat="1" w:unhideWhenUsed="0" w:uiPriority="0" w:semiHidden="0" w:name="E-mail Signature"/>
     <w:lsdException w:qFormat="1" w:unhideWhenUsed="0" w:uiPriority="0" w:semiHidden="0" w:name="Normal (Web)"/>
-    <w:lsdException w:unhideWhenUsed="0" w:uiPriority="0" w:semiHidden="0" w:name="HTML Acronym"/>
+    <w:lsdException w:qFormat="1" w:unhideWhenUsed="0" w:uiPriority="0" w:semiHidden="0" w:name="HTML Acronym"/>
     <w:lsdException w:qFormat="1" w:unhideWhenUsed="0" w:uiPriority="0" w:semiHidden="0" w:name="HTML Address"/>
-    <w:lsdException w:unhideWhenUsed="0" w:uiPriority="0" w:semiHidden="0" w:name="HTML Cite"/>
+    <w:lsdException w:qFormat="1" w:unhideWhenUsed="0" w:uiPriority="0" w:semiHidden="0" w:name="HTML Cite"/>
     <w:lsdException w:qFormat="1" w:unhideWhenUsed="0" w:uiPriority="0" w:semiHidden="0" w:name="HTML Code"/>
     <w:lsdException w:qFormat="1" w:unhideWhenUsed="0" w:uiPriority="0" w:semiHidden="0" w:name="HTML Definition"/>
     <w:lsdException w:qFormat="1" w:unhideWhenUsed="0" w:uiPriority="0" w:semiHidden="0" w:name="HTML Keyboard"/>
-    <w:lsdException w:unhideWhenUsed="0" w:uiPriority="0" w:semiHidden="0" w:name="HTML Preformatted"/>
-    <w:lsdException w:unhideWhenUsed="0" w:uiPriority="0" w:semiHidden="0" w:name="HTML Sample"/>
-    <w:lsdException w:unhideWhenUsed="0" w:uiPriority="0" w:semiHidden="0" w:name="HTML Typewriter"/>
-    <w:lsdException w:unhideWhenUsed="0" w:uiPriority="0" w:semiHidden="0" w:name="HTML Variable"/>
+    <w:lsdException w:qFormat="1" w:unhideWhenUsed="0" w:uiPriority="0" w:semiHidden="0" w:name="HTML Preformatted"/>
+    <w:lsdException w:qFormat="1" w:unhideWhenUsed="0" w:uiPriority="0" w:semiHidden="0" w:name="HTML Sample"/>
+    <w:lsdException w:qFormat="1" w:unhideWhenUsed="0" w:uiPriority="0" w:semiHidden="0" w:name="HTML Typewriter"/>
+    <w:lsdException w:qFormat="1" w:unhideWhenUsed="0" w:uiPriority="0" w:semiHidden="0" w:name="HTML Variable"/>
     <w:lsdException w:qFormat="1" w:unhideWhenUsed="0" w:uiPriority="0" w:name="Normal Table"/>
     <w:lsdException w:qFormat="1" w:unhideWhenUsed="0" w:uiPriority="0" w:semiHidden="0" w:name="annotation subject"/>
     <w:lsdException w:qFormat="1" w:unhideWhenUsed="0" w:uiPriority="0" w:semiHidden="0" w:name="Table Simple 1"/>
@@ -3100,7 +3188,7 @@
     <w:lsdException w:qFormat="1" w:unhideWhenUsed="0" w:uiPriority="0" w:semiHidden="0" w:name="Table List 1"/>
     <w:lsdException w:qFormat="1" w:unhideWhenUsed="0" w:uiPriority="0" w:semiHidden="0" w:name="Table List 2"/>
     <w:lsdException w:qFormat="1" w:unhideWhenUsed="0" w:uiPriority="0" w:semiHidden="0" w:name="Table List 3"/>
-    <w:lsdException w:unhideWhenUsed="0" w:uiPriority="0" w:semiHidden="0" w:name="Table List 4"/>
+    <w:lsdException w:qFormat="1" w:unhideWhenUsed="0" w:uiPriority="0" w:semiHidden="0" w:name="Table List 4"/>
     <w:lsdException w:qFormat="1" w:unhideWhenUsed="0" w:uiPriority="0" w:semiHidden="0" w:name="Table List 5"/>
     <w:lsdException w:qFormat="1" w:unhideWhenUsed="0" w:uiPriority="0" w:semiHidden="0" w:name="Table List 6"/>
     <w:lsdException w:qFormat="1" w:unhideWhenUsed="0" w:uiPriority="0" w:semiHidden="0" w:name="Table List 7"/>
@@ -3440,6 +3528,7 @@
   <w:style w:type="paragraph" w:styleId="14">
     <w:name w:val="Block Text"/>
     <w:basedOn w:val="1"/>
+    <w:qFormat/>
     <w:uiPriority w:val="0"/>
     <w:pPr>
       <w:spacing w:after="120"/>
@@ -3733,6 +3822,7 @@
   <w:style w:type="character" w:styleId="41">
     <w:name w:val="HTML Acronym"/>
     <w:basedOn w:val="11"/>
+    <w:qFormat/>
     <w:uiPriority w:val="0"/>
   </w:style>
   <w:style w:type="paragraph" w:styleId="42">
@@ -3748,6 +3838,7 @@
   <w:style w:type="character" w:styleId="43">
     <w:name w:val="HTML Cite"/>
     <w:basedOn w:val="11"/>
+    <w:qFormat/>
     <w:uiPriority w:val="0"/>
     <w:rPr>
       <w:i/>
@@ -3789,6 +3880,7 @@
   <w:style w:type="paragraph" w:styleId="47">
     <w:name w:val="HTML Preformatted"/>
     <w:basedOn w:val="1"/>
+    <w:qFormat/>
     <w:uiPriority w:val="0"/>
     <w:rPr>
       <w:rFonts w:ascii="Courier New" w:hAnsi="Courier New" w:cs="Courier New"/>
@@ -3798,6 +3890,7 @@
   <w:style w:type="character" w:styleId="48">
     <w:name w:val="HTML Sample"/>
     <w:basedOn w:val="11"/>
+    <w:qFormat/>
     <w:uiPriority w:val="0"/>
     <w:rPr>
       <w:rFonts w:ascii="Courier New" w:hAnsi="Courier New" w:cs="Courier New"/>
@@ -3806,6 +3899,7 @@
   <w:style w:type="character" w:styleId="49">
     <w:name w:val="HTML Typewriter"/>
     <w:basedOn w:val="11"/>
+    <w:qFormat/>
     <w:uiPriority w:val="0"/>
     <w:rPr>
       <w:rFonts w:ascii="Courier New" w:hAnsi="Courier New" w:cs="Courier New"/>
@@ -3816,6 +3910,7 @@
   <w:style w:type="character" w:styleId="50">
     <w:name w:val="HTML Variable"/>
     <w:basedOn w:val="11"/>
+    <w:qFormat/>
     <w:uiPriority w:val="0"/>
     <w:rPr>
       <w:i/>
@@ -3825,6 +3920,7 @@
   <w:style w:type="character" w:styleId="51">
     <w:name w:val="Hyperlink"/>
     <w:basedOn w:val="11"/>
+    <w:qFormat/>
     <w:uiPriority w:val="0"/>
     <w:rPr>
       <w:color w:val="0000FF"/>
@@ -3872,6 +3968,7 @@
     <w:name w:val="index 5"/>
     <w:basedOn w:val="1"/>
     <w:next w:val="1"/>
+    <w:qFormat/>
     <w:uiPriority w:val="0"/>
     <w:pPr>
       <w:ind w:left="800" w:leftChars="800"/>
@@ -3881,6 +3978,7 @@
     <w:name w:val="index 6"/>
     <w:basedOn w:val="1"/>
     <w:next w:val="1"/>
+    <w:qFormat/>
     <w:uiPriority w:val="0"/>
     <w:pPr>
       <w:ind w:left="1000" w:leftChars="1000"/>
@@ -3909,6 +4007,7 @@
     <w:name w:val="index 9"/>
     <w:basedOn w:val="1"/>
     <w:next w:val="1"/>
+    <w:qFormat/>
     <w:uiPriority w:val="0"/>
     <w:pPr>
       <w:ind w:left="1600" w:leftChars="1600"/>
@@ -3918,6 +4017,7 @@
     <w:name w:val="index heading"/>
     <w:basedOn w:val="1"/>
     <w:next w:val="52"/>
+    <w:qFormat/>
     <w:uiPriority w:val="0"/>
     <w:rPr>
       <w:rFonts w:ascii="Arial" w:hAnsi="Arial" w:cs="Arial"/>
@@ -3933,6 +4033,7 @@
   <w:style w:type="paragraph" w:styleId="63">
     <w:name w:val="List"/>
     <w:basedOn w:val="1"/>
+    <w:qFormat/>
     <w:uiPriority w:val="0"/>
     <w:pPr>
       <w:ind w:left="200" w:hanging="200" w:hangingChars="200"/>
@@ -3941,6 +4042,7 @@
   <w:style w:type="paragraph" w:styleId="64">
     <w:name w:val="List 2"/>
     <w:basedOn w:val="1"/>
+    <w:qFormat/>
     <w:uiPriority w:val="0"/>
     <w:pPr>
       <w:ind w:left="100" w:leftChars="200" w:hanging="200" w:hangingChars="200"/>
@@ -3949,6 +4051,7 @@
   <w:style w:type="paragraph" w:styleId="65">
     <w:name w:val="List 3"/>
     <w:basedOn w:val="1"/>
+    <w:qFormat/>
     <w:uiPriority w:val="0"/>
     <w:pPr>
       <w:ind w:left="100" w:leftChars="400" w:hanging="200" w:hangingChars="200"/>
@@ -3957,6 +4060,7 @@
   <w:style w:type="paragraph" w:styleId="66">
     <w:name w:val="List 4"/>
     <w:basedOn w:val="1"/>
+    <w:qFormat/>
     <w:uiPriority w:val="0"/>
     <w:pPr>
       <w:ind w:left="100" w:leftChars="600" w:hanging="200" w:hangingChars="200"/>
@@ -4022,6 +4126,7 @@
   <w:style w:type="paragraph" w:styleId="72">
     <w:name w:val="List Bullet 5"/>
     <w:basedOn w:val="1"/>
+    <w:qFormat/>
     <w:uiPriority w:val="0"/>
     <w:pPr>
       <w:numPr>
@@ -4043,6 +4148,7 @@
   <w:style w:type="paragraph" w:styleId="74">
     <w:name w:val="List Continue 2"/>
     <w:basedOn w:val="1"/>
+    <w:qFormat/>
     <w:uiPriority w:val="0"/>
     <w:pPr>
       <w:spacing w:after="120"/>
@@ -4052,6 +4158,7 @@
   <w:style w:type="paragraph" w:styleId="75">
     <w:name w:val="List Continue 3"/>
     <w:basedOn w:val="1"/>
+    <w:qFormat/>
     <w:uiPriority w:val="0"/>
     <w:pPr>
       <w:spacing w:after="120"/>
@@ -4061,6 +4168,7 @@
   <w:style w:type="paragraph" w:styleId="76">
     <w:name w:val="List Continue 4"/>
     <w:basedOn w:val="1"/>
+    <w:qFormat/>
     <w:uiPriority w:val="0"/>
     <w:pPr>
       <w:spacing w:after="120"/>
@@ -4080,6 +4188,7 @@
   <w:style w:type="paragraph" w:styleId="78">
     <w:name w:val="List Number"/>
     <w:basedOn w:val="1"/>
+    <w:qFormat/>
     <w:uiPriority w:val="0"/>
     <w:pPr>
       <w:numPr>
@@ -4201,6 +4310,7 @@
   <w:style w:type="paragraph" w:styleId="86">
     <w:name w:val="Normal Indent"/>
     <w:basedOn w:val="1"/>
+    <w:qFormat/>
     <w:uiPriority w:val="0"/>
     <w:pPr>
       <w:ind w:firstLine="420" w:firstLineChars="200"/>
@@ -4210,6 +4320,7 @@
     <w:name w:val="Note Heading"/>
     <w:basedOn w:val="1"/>
     <w:next w:val="1"/>
+    <w:qFormat/>
     <w:uiPriority w:val="0"/>
     <w:pPr>
       <w:jc w:val="center"/>
@@ -4235,11 +4346,13 @@
     <w:name w:val="Salutation"/>
     <w:basedOn w:val="1"/>
     <w:next w:val="1"/>
+    <w:qFormat/>
     <w:uiPriority w:val="0"/>
   </w:style>
   <w:style w:type="paragraph" w:styleId="91">
     <w:name w:val="Signature"/>
     <w:basedOn w:val="1"/>
+    <w:qFormat/>
     <w:uiPriority w:val="0"/>
     <w:pPr>
       <w:ind w:left="100" w:leftChars="2100"/>
@@ -6499,6 +6612,7 @@
   <w:style w:type="table" w:styleId="123">
     <w:name w:val="Table List 4"/>
     <w:basedOn w:val="12"/>
+    <w:qFormat/>
     <w:uiPriority w:val="0"/>
     <w:pPr>
       <w:widowControl w:val="0"/>

</xml_diff>

<commit_message>
Unit test - commit 1
</commit_message>
<xml_diff>
--- a/Docs/C# and Dotnet.docx
+++ b/Docs/C# and Dotnet.docx
@@ -473,6 +473,7 @@
             <w:insideH w:val="none" w:color="auto" w:sz="0" w:space="0"/>
             <w:insideV w:val="none" w:color="auto" w:sz="0" w:space="0"/>
           </w:tblBorders>
+          <w:shd w:val="clear" w:color="auto" w:fill="FFFFFF" w:themeFill="background1"/>
           <w:tblCellMar>
             <w:top w:w="15" w:type="dxa"/>
             <w:left w:w="15" w:type="dxa"/>
@@ -2737,9 +2738,18 @@
       <w:r>
         <w:rPr>
           <w:rFonts w:hint="default"/>
+          <w:b/>
+          <w:bCs w:val="0"/>
           <w:lang w:val="en-US"/>
         </w:rPr>
-        <w:t>Msdn reference: https://learn.microsoft.com/en-us/dotnet/core/testing/</w:t>
+        <w:t>Msdn reference:</w:t>
+      </w:r>
+      <w:r>
+        <w:rPr>
+          <w:rFonts w:hint="default"/>
+          <w:lang w:val="en-US"/>
+        </w:rPr>
+        <w:t xml:space="preserve"> https://learn.microsoft.com/en-us/dotnet/core/testing/</w:t>
       </w:r>
     </w:p>
     <w:p>
@@ -2749,6 +2759,615 @@
           <w:lang w:val="en-US"/>
         </w:rPr>
       </w:pPr>
+    </w:p>
+    <w:p>
+      <w:pPr>
+        <w:rPr>
+          <w:rFonts w:hint="default"/>
+          <w:lang w:val="en-US"/>
+        </w:rPr>
+      </w:pPr>
+      <w:r>
+        <w:rPr>
+          <w:rFonts w:hint="default"/>
+          <w:b/>
+          <w:bCs w:val="0"/>
+          <w:lang w:val="en-US"/>
+        </w:rPr>
+        <w:t>Arrange, Act, Assert</w:t>
+      </w:r>
+      <w:r>
+        <w:rPr>
+          <w:rFonts w:hint="default"/>
+          <w:lang w:val="en-US"/>
+        </w:rPr>
+        <w:t xml:space="preserve"> is a common pattern when unit testing. As the name implies, it consists of three main actions:</w:t>
+      </w:r>
+    </w:p>
+    <w:p>
+      <w:pPr>
+        <w:rPr>
+          <w:rFonts w:hint="default"/>
+          <w:lang w:val="en-US"/>
+        </w:rPr>
+      </w:pPr>
+    </w:p>
+    <w:p>
+      <w:pPr>
+        <w:numPr>
+          <w:ilvl w:val="0"/>
+          <w:numId w:val="11"/>
+        </w:numPr>
+        <w:ind w:left="420" w:leftChars="0" w:hanging="420" w:firstLineChars="0"/>
+        <w:rPr>
+          <w:rFonts w:hint="default"/>
+          <w:lang w:val="en-US"/>
+        </w:rPr>
+      </w:pPr>
+      <w:r>
+        <w:rPr>
+          <w:rFonts w:hint="default"/>
+          <w:lang w:val="en-US"/>
+        </w:rPr>
+        <w:t>Arrange your objects, create and set them up as necessary.</w:t>
+      </w:r>
+    </w:p>
+    <w:p>
+      <w:pPr>
+        <w:numPr>
+          <w:ilvl w:val="0"/>
+          <w:numId w:val="11"/>
+        </w:numPr>
+        <w:ind w:left="420" w:leftChars="0" w:hanging="420" w:firstLineChars="0"/>
+        <w:rPr>
+          <w:rFonts w:hint="default"/>
+          <w:lang w:val="en-US"/>
+        </w:rPr>
+      </w:pPr>
+      <w:r>
+        <w:rPr>
+          <w:rFonts w:hint="default"/>
+          <w:lang w:val="en-US"/>
+        </w:rPr>
+        <w:t>Act on an object.</w:t>
+      </w:r>
+    </w:p>
+    <w:p>
+      <w:pPr>
+        <w:numPr>
+          <w:ilvl w:val="0"/>
+          <w:numId w:val="11"/>
+        </w:numPr>
+        <w:ind w:left="420" w:leftChars="0" w:hanging="420" w:firstLineChars="0"/>
+        <w:rPr>
+          <w:rFonts w:hint="default"/>
+          <w:lang w:val="en-US"/>
+        </w:rPr>
+      </w:pPr>
+      <w:r>
+        <w:rPr>
+          <w:rFonts w:hint="default"/>
+          <w:lang w:val="en-US"/>
+        </w:rPr>
+        <w:t>Assert that something is as expected.</w:t>
+      </w:r>
+    </w:p>
+    <w:p>
+      <w:pPr>
+        <w:rPr>
+          <w:rFonts w:hint="default"/>
+          <w:lang w:val="en-US"/>
+        </w:rPr>
+      </w:pPr>
+    </w:p>
+    <w:p>
+      <w:pPr>
+        <w:rPr>
+          <w:rFonts w:hint="default"/>
+          <w:b/>
+          <w:bCs w:val="0"/>
+          <w:i/>
+          <w:iCs/>
+          <w:lang w:val="en-US"/>
+        </w:rPr>
+      </w:pPr>
+      <w:r>
+        <w:rPr>
+          <w:rFonts w:hint="default"/>
+          <w:b/>
+          <w:bCs w:val="0"/>
+          <w:i/>
+          <w:iCs/>
+          <w:lang w:val="en-US"/>
+        </w:rPr>
+        <w:t>[Fact]</w:t>
+      </w:r>
+    </w:p>
+    <w:p>
+      <w:pPr>
+        <w:rPr>
+          <w:rFonts w:hint="default"/>
+          <w:i/>
+          <w:iCs/>
+          <w:lang w:val="en-US"/>
+        </w:rPr>
+      </w:pPr>
+      <w:r>
+        <w:rPr>
+          <w:rFonts w:hint="default"/>
+          <w:i/>
+          <w:iCs/>
+          <w:lang w:val="en-US"/>
+        </w:rPr>
+        <w:t>public void Add_EmptyString_ReturnsZero()</w:t>
+      </w:r>
+    </w:p>
+    <w:p>
+      <w:pPr>
+        <w:rPr>
+          <w:rFonts w:hint="default"/>
+          <w:i/>
+          <w:iCs/>
+          <w:lang w:val="en-US"/>
+        </w:rPr>
+      </w:pPr>
+      <w:r>
+        <w:rPr>
+          <w:rFonts w:hint="default"/>
+          <w:i/>
+          <w:iCs/>
+          <w:lang w:val="en-US"/>
+        </w:rPr>
+        <w:t>{</w:t>
+      </w:r>
+    </w:p>
+    <w:p>
+      <w:pPr>
+        <w:rPr>
+          <w:rFonts w:hint="default"/>
+          <w:i/>
+          <w:iCs/>
+          <w:lang w:val="en-US"/>
+        </w:rPr>
+      </w:pPr>
+      <w:r>
+        <w:rPr>
+          <w:rFonts w:hint="default"/>
+          <w:i/>
+          <w:iCs/>
+          <w:lang w:val="en-US"/>
+        </w:rPr>
+        <w:t xml:space="preserve">    // Arrange</w:t>
+      </w:r>
+    </w:p>
+    <w:p>
+      <w:pPr>
+        <w:rPr>
+          <w:rFonts w:hint="default"/>
+          <w:i/>
+          <w:iCs/>
+          <w:lang w:val="en-US"/>
+        </w:rPr>
+      </w:pPr>
+      <w:r>
+        <w:rPr>
+          <w:rFonts w:hint="default"/>
+          <w:i/>
+          <w:iCs/>
+          <w:lang w:val="en-US"/>
+        </w:rPr>
+        <w:t xml:space="preserve">    var stringCalculator = new StringCalculator();</w:t>
+      </w:r>
+    </w:p>
+    <w:p>
+      <w:pPr>
+        <w:rPr>
+          <w:rFonts w:hint="default"/>
+          <w:i/>
+          <w:iCs/>
+          <w:lang w:val="en-US"/>
+        </w:rPr>
+      </w:pPr>
+    </w:p>
+    <w:p>
+      <w:pPr>
+        <w:rPr>
+          <w:rFonts w:hint="default"/>
+          <w:i/>
+          <w:iCs/>
+          <w:lang w:val="en-US"/>
+        </w:rPr>
+      </w:pPr>
+      <w:r>
+        <w:rPr>
+          <w:rFonts w:hint="default"/>
+          <w:i/>
+          <w:iCs/>
+          <w:lang w:val="en-US"/>
+        </w:rPr>
+        <w:t xml:space="preserve">    // Act</w:t>
+      </w:r>
+    </w:p>
+    <w:p>
+      <w:pPr>
+        <w:rPr>
+          <w:rFonts w:hint="default"/>
+          <w:i/>
+          <w:iCs/>
+          <w:lang w:val="en-US"/>
+        </w:rPr>
+      </w:pPr>
+      <w:r>
+        <w:rPr>
+          <w:rFonts w:hint="default"/>
+          <w:i/>
+          <w:iCs/>
+          <w:lang w:val="en-US"/>
+        </w:rPr>
+        <w:t xml:space="preserve">    var actual = stringCalculator.Add("");</w:t>
+      </w:r>
+    </w:p>
+    <w:p>
+      <w:pPr>
+        <w:rPr>
+          <w:rFonts w:hint="default"/>
+          <w:i/>
+          <w:iCs/>
+          <w:lang w:val="en-US"/>
+        </w:rPr>
+      </w:pPr>
+    </w:p>
+    <w:p>
+      <w:pPr>
+        <w:rPr>
+          <w:rFonts w:hint="default"/>
+          <w:i/>
+          <w:iCs/>
+          <w:lang w:val="en-US"/>
+        </w:rPr>
+      </w:pPr>
+      <w:r>
+        <w:rPr>
+          <w:rFonts w:hint="default"/>
+          <w:i/>
+          <w:iCs/>
+          <w:lang w:val="en-US"/>
+        </w:rPr>
+        <w:t xml:space="preserve">    // Assert</w:t>
+      </w:r>
+    </w:p>
+    <w:p>
+      <w:pPr>
+        <w:rPr>
+          <w:rFonts w:hint="default"/>
+          <w:i/>
+          <w:iCs/>
+          <w:lang w:val="en-US"/>
+        </w:rPr>
+      </w:pPr>
+      <w:r>
+        <w:rPr>
+          <w:rFonts w:hint="default"/>
+          <w:i/>
+          <w:iCs/>
+          <w:lang w:val="en-US"/>
+        </w:rPr>
+        <w:t xml:space="preserve">    Assert.Equal(0, actual);</w:t>
+      </w:r>
+    </w:p>
+    <w:p>
+      <w:pPr>
+        <w:rPr>
+          <w:rFonts w:hint="default"/>
+          <w:i/>
+          <w:iCs/>
+          <w:lang w:val="en-US"/>
+        </w:rPr>
+      </w:pPr>
+      <w:r>
+        <w:rPr>
+          <w:rFonts w:hint="default"/>
+          <w:i/>
+          <w:iCs/>
+          <w:lang w:val="en-US"/>
+        </w:rPr>
+        <w:t>}</w:t>
+      </w:r>
+    </w:p>
+    <w:p>
+      <w:pPr>
+        <w:rPr>
+          <w:rFonts w:hint="default"/>
+          <w:lang w:val="en-US"/>
+        </w:rPr>
+      </w:pPr>
+    </w:p>
+    <w:p>
+      <w:pPr>
+        <w:pStyle w:val="4"/>
+        <w:bidi w:val="0"/>
+        <w:rPr>
+          <w:rFonts w:hint="default"/>
+          <w:lang w:val="en-US"/>
+        </w:rPr>
+      </w:pPr>
+      <w:r>
+        <w:rPr>
+          <w:rFonts w:hint="default"/>
+          <w:lang w:val="en-US"/>
+        </w:rPr>
+        <w:t>Attributes</w:t>
+      </w:r>
+    </w:p>
+    <w:p>
+      <w:pPr>
+        <w:rPr>
+          <w:rFonts w:hint="default"/>
+          <w:lang w:val="en-US"/>
+        </w:rPr>
+      </w:pPr>
+      <w:r>
+        <w:rPr>
+          <w:rFonts w:hint="default"/>
+          <w:lang w:val="en-US"/>
+        </w:rPr>
+        <w:t>[Fact]: Used to mark a method that contains a test</w:t>
+      </w:r>
+    </w:p>
+    <w:p>
+      <w:pPr>
+        <w:rPr>
+          <w:rFonts w:hint="default"/>
+          <w:lang w:val="en-US"/>
+        </w:rPr>
+      </w:pPr>
+    </w:p>
+    <w:p>
+      <w:pPr>
+        <w:rPr>
+          <w:rFonts w:hint="default"/>
+          <w:lang w:val="en-US"/>
+        </w:rPr>
+      </w:pPr>
+      <w:r>
+        <w:rPr>
+          <w:rFonts w:hint="default"/>
+          <w:lang w:val="en-US"/>
+        </w:rPr>
+        <w:t>[Theory]: Used in conjunction with [InlineData], [ClassData], or [MemberData] to run a test multiple times with different input values.</w:t>
+      </w:r>
+    </w:p>
+    <w:p>
+      <w:pPr>
+        <w:rPr>
+          <w:rFonts w:hint="default"/>
+          <w:lang w:val="en-US"/>
+        </w:rPr>
+      </w:pPr>
+    </w:p>
+    <w:p>
+      <w:pPr>
+        <w:rPr>
+          <w:rFonts w:hint="default"/>
+          <w:lang w:val="en-US"/>
+        </w:rPr>
+      </w:pPr>
+      <w:r>
+        <w:rPr>
+          <w:rFonts w:hint="default"/>
+          <w:lang w:val="en-US"/>
+        </w:rPr>
+        <w:t>[InlineData]: Specify the parameters of a test.</w:t>
+      </w:r>
+    </w:p>
+    <w:p>
+      <w:pPr>
+        <w:rPr>
+          <w:rFonts w:hint="default"/>
+          <w:lang w:val="en-US"/>
+        </w:rPr>
+      </w:pPr>
+    </w:p>
+    <w:p>
+      <w:pPr>
+        <w:rPr>
+          <w:rFonts w:hint="default"/>
+          <w:lang w:val="en-US"/>
+        </w:rPr>
+      </w:pPr>
+      <w:r>
+        <w:rPr>
+          <w:rFonts w:hint="default"/>
+          <w:lang w:val="en-US"/>
+        </w:rPr>
+        <w:t>[ClassData]: Specify a class that returns the parameters of a test.</w:t>
+      </w:r>
+    </w:p>
+    <w:p>
+      <w:pPr>
+        <w:rPr>
+          <w:rFonts w:hint="default"/>
+          <w:lang w:val="en-US"/>
+        </w:rPr>
+      </w:pPr>
+    </w:p>
+    <w:p>
+      <w:pPr>
+        <w:rPr>
+          <w:rFonts w:hint="default"/>
+          <w:lang w:val="en-US"/>
+        </w:rPr>
+      </w:pPr>
+      <w:r>
+        <w:rPr>
+          <w:rFonts w:hint="default"/>
+          <w:lang w:val="en-US"/>
+        </w:rPr>
+        <w:t>[MemberData]: Specify a property, field, or method that returns the parameters of a test.</w:t>
+      </w:r>
+    </w:p>
+    <w:p>
+      <w:pPr>
+        <w:rPr>
+          <w:rFonts w:hint="default"/>
+          <w:lang w:val="en-US"/>
+        </w:rPr>
+      </w:pPr>
+    </w:p>
+    <w:p>
+      <w:pPr>
+        <w:rPr>
+          <w:rFonts w:hint="default"/>
+          <w:lang w:val="en-US"/>
+        </w:rPr>
+      </w:pPr>
+      <w:r>
+        <w:rPr>
+          <w:rFonts w:hint="default"/>
+          <w:lang w:val="en-US"/>
+        </w:rPr>
+        <w:t>[Trait]: Used to categorize tests, allowing you to filter which tests are run.</w:t>
+      </w:r>
+    </w:p>
+    <w:p>
+      <w:pPr>
+        <w:rPr>
+          <w:rFonts w:hint="default"/>
+          <w:lang w:val="en-US"/>
+        </w:rPr>
+      </w:pPr>
+    </w:p>
+    <w:p>
+      <w:pPr>
+        <w:rPr>
+          <w:rFonts w:hint="default"/>
+          <w:lang w:val="en-US"/>
+        </w:rPr>
+      </w:pPr>
+      <w:r>
+        <w:rPr>
+          <w:rFonts w:hint="default"/>
+          <w:lang w:val="en-US"/>
+        </w:rPr>
+        <w:t>[Collection]: Used to indicate that a test class is part of a collection that shares a test context.</w:t>
+      </w:r>
+    </w:p>
+    <w:p>
+      <w:pPr>
+        <w:rPr>
+          <w:rFonts w:hint="default"/>
+          <w:lang w:val="en-US"/>
+        </w:rPr>
+      </w:pPr>
+    </w:p>
+    <w:p>
+      <w:pPr>
+        <w:rPr>
+          <w:rFonts w:hint="default"/>
+          <w:lang w:val="en-US"/>
+        </w:rPr>
+      </w:pPr>
+      <w:r>
+        <w:rPr>
+          <w:rFonts w:hint="default"/>
+          <w:lang w:val="en-US"/>
+        </w:rPr>
+        <w:t>[CollectionDefinition]: Used to define a collection of tests that can share a context.</w:t>
+      </w:r>
+    </w:p>
+    <w:p>
+      <w:pPr>
+        <w:rPr>
+          <w:rFonts w:hint="default"/>
+          <w:lang w:val="en-US"/>
+        </w:rPr>
+      </w:pPr>
+    </w:p>
+    <w:p>
+      <w:pPr>
+        <w:rPr>
+          <w:rFonts w:hint="default"/>
+          <w:lang w:val="en-US"/>
+        </w:rPr>
+      </w:pPr>
+      <w:r>
+        <w:rPr>
+          <w:rFonts w:hint="default"/>
+          <w:lang w:val="en-US"/>
+        </w:rPr>
+        <w:t>[Output]: Used to capture and output additional information during test execution. This requires an instance of ITestOutputHelper to be passed into the test class's constructor.</w:t>
+      </w:r>
+    </w:p>
+    <w:p>
+      <w:pPr>
+        <w:rPr>
+          <w:rFonts w:hint="default"/>
+          <w:lang w:val="en-US"/>
+        </w:rPr>
+      </w:pPr>
+    </w:p>
+    <w:p>
+      <w:pPr>
+        <w:rPr>
+          <w:rFonts w:hint="default"/>
+          <w:lang w:val="en-US"/>
+        </w:rPr>
+      </w:pPr>
+      <w:r>
+        <w:rPr>
+          <w:rFonts w:hint="default"/>
+          <w:lang w:val="en-US"/>
+        </w:rPr>
+        <w:t>[Skip]: An argument you can add to the [Fact] and [Theory] attributes to skip the execution of a particular test, usually with a reason.</w:t>
+      </w:r>
+    </w:p>
+    <w:p>
+      <w:pPr>
+        <w:rPr>
+          <w:rFonts w:hint="default"/>
+          <w:lang w:val="en-US"/>
+        </w:rPr>
+      </w:pPr>
+    </w:p>
+    <w:p>
+      <w:pPr>
+        <w:rPr>
+          <w:rFonts w:hint="default"/>
+          <w:lang w:val="en-US"/>
+        </w:rPr>
+      </w:pPr>
+      <w:r>
+        <w:rPr>
+          <w:rFonts w:hint="default"/>
+          <w:lang w:val="en-US"/>
+        </w:rPr>
+        <w:t>[BeforeAfterTest]: An attribute that can be applied to a class, allowing actions to be performed before and after each test within the class.</w:t>
+      </w:r>
+    </w:p>
+    <w:p>
+      <w:pPr>
+        <w:rPr>
+          <w:rFonts w:hint="default"/>
+          <w:lang w:val="en-US"/>
+        </w:rPr>
+      </w:pPr>
+    </w:p>
+    <w:p>
+      <w:pPr>
+        <w:rPr>
+          <w:rFonts w:hint="default"/>
+          <w:lang w:val="en-US"/>
+        </w:rPr>
+      </w:pPr>
+      <w:r>
+        <w:rPr>
+          <w:rFonts w:hint="default"/>
+          <w:lang w:val="en-US"/>
+        </w:rPr>
+        <w:t>Sample code in github</w:t>
+      </w:r>
+      <w:bookmarkStart w:id="0" w:name="_GoBack"/>
+      <w:bookmarkEnd w:id="0"/>
     </w:p>
     <w:p>
       <w:pPr>
@@ -2793,7 +3412,6 @@
           <w:lang w:val="en-US"/>
         </w:rPr>
       </w:pPr>
-      <w:bookmarkStart w:id="0" w:name="_GoBack"/>
       <w:r>
         <w:rPr>
           <w:rFonts w:hint="default"/>
@@ -2802,7 +3420,6 @@
         <w:t>MSTest</w:t>
       </w:r>
     </w:p>
-    <w:bookmarkEnd w:id="0"/>
     <w:p>
       <w:pPr>
         <w:pStyle w:val="3"/>
@@ -3079,6 +3696,26 @@
           <w:tab w:val="left" w:pos="360"/>
         </w:tabs>
         <w:ind w:left="360" w:hanging="360" w:hangingChars="200"/>
+      </w:pPr>
+      <w:rPr>
+        <w:rFonts w:hint="default" w:ascii="Wingdings" w:hAnsi="Wingdings"/>
+      </w:rPr>
+    </w:lvl>
+  </w:abstractNum>
+  <w:abstractNum w:abstractNumId="10">
+    <w:nsid w:val="5833A97B"/>
+    <w:multiLevelType w:val="singleLevel"/>
+    <w:tmpl w:val="5833A97B"/>
+    <w:lvl w:ilvl="0" w:tentative="0">
+      <w:start w:val="1"/>
+      <w:numFmt w:val="bullet"/>
+      <w:lvlText w:val=""/>
+      <w:lvlJc w:val="left"/>
+      <w:pPr>
+        <w:tabs>
+          <w:tab w:val="left" w:pos="420"/>
+        </w:tabs>
+        <w:ind w:left="420" w:leftChars="0" w:hanging="420" w:firstLineChars="0"/>
       </w:pPr>
       <w:rPr>
         <w:rFonts w:hint="default" w:ascii="Wingdings" w:hAnsi="Wingdings"/>
@@ -3114,6 +3751,9 @@
   </w:num>
   <w:num w:numId="10">
     <w:abstractNumId w:val="0"/>
+  </w:num>
+  <w:num w:numId="11">
+    <w:abstractNumId w:val="10"/>
   </w:num>
 </w:numbering>
 </file>
@@ -4371,12 +5011,18 @@
   </w:style>
   <w:style w:type="paragraph" w:styleId="85">
     <w:name w:val="Normal (Web)"/>
-    <w:basedOn w:val="1"/>
     <w:qFormat/>
     <w:uiPriority w:val="0"/>
+    <w:pPr>
+      <w:spacing w:before="0" w:beforeAutospacing="1" w:after="0" w:afterAutospacing="1"/>
+      <w:ind w:left="0" w:right="0"/>
+      <w:jc w:val="left"/>
+    </w:pPr>
     <w:rPr>
+      <w:kern w:val="0"/>
       <w:sz w:val="24"/>
       <w:szCs w:val="24"/>
+      <w:lang w:val="en-US" w:eastAsia="zh-CN" w:bidi="ar"/>
     </w:rPr>
   </w:style>
   <w:style w:type="paragraph" w:styleId="86">

</xml_diff>

<commit_message>
Unit test attribute changes
</commit_message>
<xml_diff>
--- a/Docs/C# and Dotnet.docx
+++ b/Docs/C# and Dotnet.docx
@@ -206,16 +206,7 @@
           <w:bCs w:val="0"/>
           <w:lang w:val="en-US"/>
         </w:rPr>
-        <w:t xml:space="preserve">nameof(List&lt;int&gt;.Count) </w:t>
-      </w:r>
-      <w:r>
-        <w:rPr>
-          <w:rFonts w:hint="default"/>
-          <w:b/>
-          <w:bCs w:val="0"/>
-          <w:lang w:val="en-US"/>
-        </w:rPr>
-        <w:t>- Output is count</w:t>
+        <w:t>nameof(List&lt;int&gt;.Count) - Output is “Count”</w:t>
       </w:r>
     </w:p>
     <w:p>
@@ -362,7 +353,6 @@
         </w:rPr>
         <w:t xml:space="preserve">Object result = </w:t>
       </w:r>
-      <w:bookmarkStart w:id="0" w:name="_GoBack"/>
       <w:r>
         <w:rPr>
           <w:rFonts w:hint="default"/>
@@ -374,7 +364,6 @@
         </w:rPr>
         <w:t>substr.Invoke</w:t>
       </w:r>
-      <w:bookmarkEnd w:id="0"/>
       <w:r>
         <w:rPr>
           <w:rFonts w:hint="default"/>
@@ -427,6 +416,97 @@
         </w:rPr>
         <w:t>//Output: System.String Substring(Int32, Int32) returned "World".</w:t>
       </w:r>
+    </w:p>
+    <w:p>
+      <w:pPr>
+        <w:pStyle w:val="3"/>
+        <w:bidi w:val="0"/>
+        <w:rPr>
+          <w:rFonts w:hint="default"/>
+          <w:lang w:val="en-US"/>
+        </w:rPr>
+      </w:pPr>
+      <w:r>
+        <w:rPr>
+          <w:rFonts w:hint="default"/>
+          <w:lang w:val="en-US"/>
+        </w:rPr>
+        <w:t>Generic Collections</w:t>
+      </w:r>
+    </w:p>
+    <w:p>
+      <w:pPr>
+        <w:pStyle w:val="4"/>
+        <w:bidi w:val="0"/>
+        <w:rPr>
+          <w:rFonts w:hint="default"/>
+        </w:rPr>
+      </w:pPr>
+      <w:r>
+        <w:rPr>
+          <w:rFonts w:hint="default"/>
+        </w:rPr>
+        <w:t>Dictionary&lt;TKey,TValue&gt; Class</w:t>
+      </w:r>
+    </w:p>
+    <w:p>
+      <w:pPr>
+        <w:rPr>
+          <w:rFonts w:hint="default"/>
+          <w:lang w:val="en-US"/>
+        </w:rPr>
+      </w:pPr>
+      <w:r>
+        <w:rPr>
+          <w:rFonts w:hint="default"/>
+          <w:lang w:val="en-US"/>
+        </w:rPr>
+        <w:t xml:space="preserve">Implements, </w:t>
+      </w:r>
+    </w:p>
+    <w:p>
+      <w:pPr>
+        <w:rPr>
+          <w:rFonts w:hint="default"/>
+          <w:lang w:val="en-US"/>
+        </w:rPr>
+      </w:pPr>
+      <w:r>
+        <w:rPr>
+          <w:rFonts w:hint="default"/>
+          <w:lang w:val="en-US"/>
+        </w:rPr>
+        <w:t xml:space="preserve">ICollection&lt;KeyValuePair&lt;TKey,TValue&gt;&gt;, IDictionary&lt;TKey,TValue&gt;, IEnumerable&lt;System.Collections.Generic.KeyValuePair&lt;TKey,TValue&gt;&gt;, System.Collections.Generic.IReadOnlyCollection&lt;System.Collections.Generic.KeyValuePair&lt;TKey,TValue&gt;&gt;, </w:t>
+      </w:r>
+      <w:bookmarkStart w:id="0" w:name="_GoBack"/>
+      <w:bookmarkEnd w:id="0"/>
+      <w:r>
+        <w:rPr>
+          <w:rFonts w:hint="default"/>
+          <w:lang w:val="en-US"/>
+        </w:rPr>
+        <w:t>System.Collections.Generic.IReadOnlyDictionary&lt;TKey,TValue&gt;, System.Collections.IDictionary, System.Runtime.Serialization.IDeserializationCallback, System.Runtime.Serialization.ISerializable</w:t>
+      </w:r>
+    </w:p>
+    <w:p>
+      <w:pPr>
+        <w:pStyle w:val="4"/>
+        <w:bidi w:val="0"/>
+      </w:pPr>
+      <w:r>
+        <w:rPr>
+          <w:rFonts w:hint="default"/>
+        </w:rPr>
+        <w:t>List&lt;T&gt; Class</w:t>
+      </w:r>
+    </w:p>
+    <w:p>
+      <w:pPr>
+        <w:rPr>
+          <w:rFonts w:hint="default"/>
+          <w:lang w:val="en-US"/>
+        </w:rPr>
+      </w:pPr>
     </w:p>
     <w:p>
       <w:pPr>
@@ -761,6 +841,7 @@
             <w:insideH w:val="none" w:color="auto" w:sz="0" w:space="0"/>
             <w:insideV w:val="none" w:color="auto" w:sz="0" w:space="0"/>
           </w:tblBorders>
+          <w:shd w:val="clear" w:color="auto" w:fill="FFFFFF" w:themeFill="background1"/>
           <w:tblCellMar>
             <w:top w:w="15" w:type="dxa"/>
             <w:left w:w="15" w:type="dxa"/>
@@ -951,7 +1032,6 @@
             <w:insideH w:val="none" w:color="auto" w:sz="0" w:space="0"/>
             <w:insideV w:val="none" w:color="auto" w:sz="0" w:space="0"/>
           </w:tblBorders>
-          <w:shd w:val="clear" w:color="auto" w:fill="FFFFFF" w:themeFill="background1"/>
           <w:tblCellMar>
             <w:top w:w="15" w:type="dxa"/>
             <w:left w:w="15" w:type="dxa"/>
@@ -4177,8 +4257,8 @@
     <w:lsdException w:qFormat="1" w:unhideWhenUsed="0" w:uiPriority="0" w:semiHidden="0" w:name="toc 3"/>
     <w:lsdException w:qFormat="1" w:unhideWhenUsed="0" w:uiPriority="0" w:semiHidden="0" w:name="toc 4"/>
     <w:lsdException w:qFormat="1" w:unhideWhenUsed="0" w:uiPriority="0" w:semiHidden="0" w:name="toc 5"/>
-    <w:lsdException w:unhideWhenUsed="0" w:uiPriority="0" w:semiHidden="0" w:name="toc 6"/>
-    <w:lsdException w:unhideWhenUsed="0" w:uiPriority="0" w:semiHidden="0" w:name="toc 7"/>
+    <w:lsdException w:qFormat="1" w:unhideWhenUsed="0" w:uiPriority="0" w:semiHidden="0" w:name="toc 6"/>
+    <w:lsdException w:qFormat="1" w:unhideWhenUsed="0" w:uiPriority="0" w:semiHidden="0" w:name="toc 7"/>
     <w:lsdException w:qFormat="1" w:unhideWhenUsed="0" w:uiPriority="0" w:semiHidden="0" w:name="toc 8"/>
     <w:lsdException w:unhideWhenUsed="0" w:uiPriority="0" w:semiHidden="0" w:name="toc 9"/>
     <w:lsdException w:qFormat="1" w:unhideWhenUsed="0" w:uiPriority="0" w:semiHidden="0" w:name="Normal Indent"/>
@@ -4409,7 +4489,7 @@
     <w:rPr>
       <w:rFonts w:ascii="Times New Roman" w:hAnsi="Times New Roman" w:eastAsia="LiSu" w:cstheme="minorBidi"/>
       <w:bCs/>
-      <w:sz w:val="28"/>
+      <w:sz w:val="24"/>
       <w:szCs w:val="36"/>
       <w:lang w:val="en-US" w:eastAsia="zh-CN" w:bidi="ar-SA"/>
     </w:rPr>
@@ -8697,6 +8777,7 @@
     <w:name w:val="toc 6"/>
     <w:basedOn w:val="1"/>
     <w:next w:val="1"/>
+    <w:qFormat/>
     <w:uiPriority w:val="0"/>
     <w:pPr>
       <w:ind w:left="2100" w:leftChars="1000"/>
@@ -8706,6 +8787,7 @@
     <w:name w:val="toc 7"/>
     <w:basedOn w:val="1"/>
     <w:next w:val="1"/>
+    <w:qFormat/>
     <w:uiPriority w:val="0"/>
     <w:pPr>
       <w:ind w:left="2520" w:leftChars="1200"/>

</xml_diff>

<commit_message>
Equals and == comparison
</commit_message>
<xml_diff>
--- a/Docs/C# and Dotnet.docx
+++ b/Docs/C# and Dotnet.docx
@@ -2,7 +2,1255 @@
 <file path=word/document.xml><?xml version="1.0" encoding="utf-8"?>
 <w:document xmlns:wpc="http://schemas.microsoft.com/office/word/2010/wordprocessingCanvas" xmlns:mc="http://schemas.openxmlformats.org/markup-compatibility/2006" xmlns:o="urn:schemas-microsoft-com:office:office" xmlns:r="http://schemas.openxmlformats.org/officeDocument/2006/relationships" xmlns:m="http://schemas.openxmlformats.org/officeDocument/2006/math" xmlns:v="urn:schemas-microsoft-com:vml" xmlns:wp14="http://schemas.microsoft.com/office/word/2010/wordprocessingDrawing" xmlns:wp="http://schemas.openxmlformats.org/drawingml/2006/wordprocessingDrawing" xmlns:w="http://schemas.openxmlformats.org/wordprocessingml/2006/main" xmlns:w14="http://schemas.microsoft.com/office/word/2010/wordml" xmlns:w10="urn:schemas-microsoft-com:office:word" xmlns:w15="http://schemas.microsoft.com/office/word/2012/wordml" xmlns:wpg="http://schemas.microsoft.com/office/word/2010/wordprocessingGroup" xmlns:wpi="http://schemas.microsoft.com/office/word/2010/wordprocessingInk" xmlns:wne="http://schemas.microsoft.com/office/word/2006/wordml" xmlns:wps="http://schemas.microsoft.com/office/word/2010/wordprocessingShape" xmlns:wpsCustomData="http://www.wps.cn/officeDocument/2013/wpsCustomData" mc:Ignorable="w14 w15 wp14">
   <w:body>
-    <w:p/>
+    <w:p>
+      <w:pPr>
+        <w:pStyle w:val="142"/>
+        <w:tabs>
+          <w:tab w:val="right" w:leader="dot" w:pos="8306"/>
+        </w:tabs>
+      </w:pPr>
+      <w:r>
+        <w:fldChar w:fldCharType="begin"/>
+      </w:r>
+      <w:r>
+        <w:instrText xml:space="preserve">TOC \o "1-9" \h \u </w:instrText>
+      </w:r>
+      <w:r>
+        <w:fldChar w:fldCharType="separate"/>
+      </w:r>
+      <w:r>
+        <w:fldChar w:fldCharType="begin"/>
+      </w:r>
+      <w:r>
+        <w:instrText xml:space="preserve"> HYPERLINK \l _Toc17743 </w:instrText>
+      </w:r>
+      <w:r>
+        <w:fldChar w:fldCharType="separate"/>
+      </w:r>
+      <w:r>
+        <w:rPr>
+          <w:rFonts w:hint="default"/>
+          <w:lang w:val="en-US"/>
+        </w:rPr>
+        <w:t>C# and dotnet</w:t>
+      </w:r>
+      <w:r>
+        <w:tab/>
+      </w:r>
+      <w:r>
+        <w:fldChar w:fldCharType="begin"/>
+      </w:r>
+      <w:r>
+        <w:instrText xml:space="preserve"> PAGEREF _Toc17743 \h </w:instrText>
+      </w:r>
+      <w:r>
+        <w:fldChar w:fldCharType="separate"/>
+      </w:r>
+      <w:r>
+        <w:t>1</w:t>
+      </w:r>
+      <w:r>
+        <w:fldChar w:fldCharType="end"/>
+      </w:r>
+      <w:r>
+        <w:fldChar w:fldCharType="end"/>
+      </w:r>
+    </w:p>
+    <w:p>
+      <w:pPr>
+        <w:pStyle w:val="143"/>
+        <w:tabs>
+          <w:tab w:val="right" w:leader="dot" w:pos="8306"/>
+        </w:tabs>
+      </w:pPr>
+      <w:r>
+        <w:fldChar w:fldCharType="begin"/>
+      </w:r>
+      <w:r>
+        <w:instrText xml:space="preserve"> HYPERLINK \l _Toc95 </w:instrText>
+      </w:r>
+      <w:r>
+        <w:fldChar w:fldCharType="separate"/>
+      </w:r>
+      <w:r>
+        <w:rPr>
+          <w:rFonts w:hint="default"/>
+          <w:lang w:val="en-US"/>
+        </w:rPr>
+        <w:t>Keyword</w:t>
+      </w:r>
+      <w:r>
+        <w:tab/>
+      </w:r>
+      <w:r>
+        <w:fldChar w:fldCharType="begin"/>
+      </w:r>
+      <w:r>
+        <w:instrText xml:space="preserve"> PAGEREF _Toc95 \h </w:instrText>
+      </w:r>
+      <w:r>
+        <w:fldChar w:fldCharType="separate"/>
+      </w:r>
+      <w:r>
+        <w:t>1</w:t>
+      </w:r>
+      <w:r>
+        <w:fldChar w:fldCharType="end"/>
+      </w:r>
+      <w:r>
+        <w:fldChar w:fldCharType="end"/>
+      </w:r>
+    </w:p>
+    <w:p>
+      <w:pPr>
+        <w:pStyle w:val="144"/>
+        <w:tabs>
+          <w:tab w:val="right" w:leader="dot" w:pos="8306"/>
+        </w:tabs>
+      </w:pPr>
+      <w:r>
+        <w:fldChar w:fldCharType="begin"/>
+      </w:r>
+      <w:r>
+        <w:instrText xml:space="preserve"> HYPERLINK \l _Toc25062 </w:instrText>
+      </w:r>
+      <w:r>
+        <w:fldChar w:fldCharType="separate"/>
+      </w:r>
+      <w:r>
+        <w:rPr>
+          <w:rFonts w:hint="default"/>
+          <w:lang w:val="en-US"/>
+        </w:rPr>
+        <w:t>Sealed</w:t>
+      </w:r>
+      <w:r>
+        <w:tab/>
+      </w:r>
+      <w:r>
+        <w:fldChar w:fldCharType="begin"/>
+      </w:r>
+      <w:r>
+        <w:instrText xml:space="preserve"> PAGEREF _Toc25062 \h </w:instrText>
+      </w:r>
+      <w:r>
+        <w:fldChar w:fldCharType="separate"/>
+      </w:r>
+      <w:r>
+        <w:t>1</w:t>
+      </w:r>
+      <w:r>
+        <w:fldChar w:fldCharType="end"/>
+      </w:r>
+      <w:r>
+        <w:fldChar w:fldCharType="end"/>
+      </w:r>
+    </w:p>
+    <w:p>
+      <w:pPr>
+        <w:pStyle w:val="144"/>
+        <w:tabs>
+          <w:tab w:val="right" w:leader="dot" w:pos="8306"/>
+        </w:tabs>
+      </w:pPr>
+      <w:r>
+        <w:fldChar w:fldCharType="begin"/>
+      </w:r>
+      <w:r>
+        <w:instrText xml:space="preserve"> HYPERLINK \l _Toc7134 </w:instrText>
+      </w:r>
+      <w:r>
+        <w:fldChar w:fldCharType="separate"/>
+      </w:r>
+      <w:r>
+        <w:rPr>
+          <w:rFonts w:hint="default"/>
+          <w:lang w:val="en-US"/>
+        </w:rPr>
+        <w:t>Where</w:t>
+      </w:r>
+      <w:r>
+        <w:tab/>
+      </w:r>
+      <w:r>
+        <w:fldChar w:fldCharType="begin"/>
+      </w:r>
+      <w:r>
+        <w:instrText xml:space="preserve"> PAGEREF _Toc7134 \h </w:instrText>
+      </w:r>
+      <w:r>
+        <w:fldChar w:fldCharType="separate"/>
+      </w:r>
+      <w:r>
+        <w:t>1</w:t>
+      </w:r>
+      <w:r>
+        <w:fldChar w:fldCharType="end"/>
+      </w:r>
+      <w:r>
+        <w:fldChar w:fldCharType="end"/>
+      </w:r>
+    </w:p>
+    <w:p>
+      <w:pPr>
+        <w:pStyle w:val="143"/>
+        <w:tabs>
+          <w:tab w:val="right" w:leader="dot" w:pos="8306"/>
+        </w:tabs>
+      </w:pPr>
+      <w:r>
+        <w:fldChar w:fldCharType="begin"/>
+      </w:r>
+      <w:r>
+        <w:instrText xml:space="preserve"> HYPERLINK \l _Toc20028 </w:instrText>
+      </w:r>
+      <w:r>
+        <w:fldChar w:fldCharType="separate"/>
+      </w:r>
+      <w:r>
+        <w:rPr>
+          <w:rFonts w:hint="default"/>
+          <w:lang w:val="en-US"/>
+        </w:rPr>
+        <w:t>Operator</w:t>
+      </w:r>
+      <w:r>
+        <w:tab/>
+      </w:r>
+      <w:r>
+        <w:fldChar w:fldCharType="begin"/>
+      </w:r>
+      <w:r>
+        <w:instrText xml:space="preserve"> PAGEREF _Toc20028 \h </w:instrText>
+      </w:r>
+      <w:r>
+        <w:fldChar w:fldCharType="separate"/>
+      </w:r>
+      <w:r>
+        <w:t>2</w:t>
+      </w:r>
+      <w:r>
+        <w:fldChar w:fldCharType="end"/>
+      </w:r>
+      <w:r>
+        <w:fldChar w:fldCharType="end"/>
+      </w:r>
+    </w:p>
+    <w:p>
+      <w:pPr>
+        <w:pStyle w:val="144"/>
+        <w:tabs>
+          <w:tab w:val="right" w:leader="dot" w:pos="8306"/>
+        </w:tabs>
+      </w:pPr>
+      <w:r>
+        <w:fldChar w:fldCharType="begin"/>
+      </w:r>
+      <w:r>
+        <w:instrText xml:space="preserve"> HYPERLINK \l _Toc25219 </w:instrText>
+      </w:r>
+      <w:r>
+        <w:fldChar w:fldCharType="separate"/>
+      </w:r>
+      <w:r>
+        <w:rPr>
+          <w:rFonts w:hint="default"/>
+          <w:lang w:val="en-US"/>
+        </w:rPr>
+        <w:t>Nameof</w:t>
+      </w:r>
+      <w:r>
+        <w:tab/>
+      </w:r>
+      <w:r>
+        <w:fldChar w:fldCharType="begin"/>
+      </w:r>
+      <w:r>
+        <w:instrText xml:space="preserve"> PAGEREF _Toc25219 \h </w:instrText>
+      </w:r>
+      <w:r>
+        <w:fldChar w:fldCharType="separate"/>
+      </w:r>
+      <w:r>
+        <w:t>2</w:t>
+      </w:r>
+      <w:r>
+        <w:fldChar w:fldCharType="end"/>
+      </w:r>
+      <w:r>
+        <w:fldChar w:fldCharType="end"/>
+      </w:r>
+    </w:p>
+    <w:p>
+      <w:pPr>
+        <w:pStyle w:val="144"/>
+        <w:tabs>
+          <w:tab w:val="right" w:leader="dot" w:pos="8306"/>
+        </w:tabs>
+      </w:pPr>
+      <w:r>
+        <w:fldChar w:fldCharType="begin"/>
+      </w:r>
+      <w:r>
+        <w:instrText xml:space="preserve"> HYPERLINK \l _Toc32510 </w:instrText>
+      </w:r>
+      <w:r>
+        <w:fldChar w:fldCharType="separate"/>
+      </w:r>
+      <w:r>
+        <w:rPr>
+          <w:rFonts w:hint="default"/>
+          <w:lang w:val="en-US"/>
+        </w:rPr>
+        <w:t>Typeof</w:t>
+      </w:r>
+      <w:r>
+        <w:tab/>
+      </w:r>
+      <w:r>
+        <w:fldChar w:fldCharType="begin"/>
+      </w:r>
+      <w:r>
+        <w:instrText xml:space="preserve"> PAGEREF _Toc32510 \h </w:instrText>
+      </w:r>
+      <w:r>
+        <w:fldChar w:fldCharType="separate"/>
+      </w:r>
+      <w:r>
+        <w:t>2</w:t>
+      </w:r>
+      <w:r>
+        <w:fldChar w:fldCharType="end"/>
+      </w:r>
+      <w:r>
+        <w:fldChar w:fldCharType="end"/>
+      </w:r>
+    </w:p>
+    <w:p>
+      <w:pPr>
+        <w:pStyle w:val="143"/>
+        <w:tabs>
+          <w:tab w:val="right" w:leader="dot" w:pos="8306"/>
+        </w:tabs>
+      </w:pPr>
+      <w:r>
+        <w:fldChar w:fldCharType="begin"/>
+      </w:r>
+      <w:r>
+        <w:instrText xml:space="preserve"> HYPERLINK \l _Toc19277 </w:instrText>
+      </w:r>
+      <w:r>
+        <w:fldChar w:fldCharType="separate"/>
+      </w:r>
+      <w:r>
+        <w:rPr>
+          <w:rFonts w:hint="default"/>
+          <w:lang w:val="en-US"/>
+        </w:rPr>
+        <w:t>Generic Collections</w:t>
+      </w:r>
+      <w:r>
+        <w:tab/>
+      </w:r>
+      <w:r>
+        <w:fldChar w:fldCharType="begin"/>
+      </w:r>
+      <w:r>
+        <w:instrText xml:space="preserve"> PAGEREF _Toc19277 \h </w:instrText>
+      </w:r>
+      <w:r>
+        <w:fldChar w:fldCharType="separate"/>
+      </w:r>
+      <w:r>
+        <w:t>2</w:t>
+      </w:r>
+      <w:r>
+        <w:fldChar w:fldCharType="end"/>
+      </w:r>
+      <w:r>
+        <w:fldChar w:fldCharType="end"/>
+      </w:r>
+    </w:p>
+    <w:p>
+      <w:pPr>
+        <w:pStyle w:val="144"/>
+        <w:tabs>
+          <w:tab w:val="right" w:leader="dot" w:pos="8306"/>
+        </w:tabs>
+      </w:pPr>
+      <w:r>
+        <w:fldChar w:fldCharType="begin"/>
+      </w:r>
+      <w:r>
+        <w:instrText xml:space="preserve"> HYPERLINK \l _Toc14348 </w:instrText>
+      </w:r>
+      <w:r>
+        <w:fldChar w:fldCharType="separate"/>
+      </w:r>
+      <w:r>
+        <w:rPr>
+          <w:rFonts w:hint="default"/>
+          <w:lang w:val="en-US"/>
+        </w:rPr>
+        <w:t>Important interface</w:t>
+      </w:r>
+      <w:r>
+        <w:tab/>
+      </w:r>
+      <w:r>
+        <w:fldChar w:fldCharType="begin"/>
+      </w:r>
+      <w:r>
+        <w:instrText xml:space="preserve"> PAGEREF _Toc14348 \h </w:instrText>
+      </w:r>
+      <w:r>
+        <w:fldChar w:fldCharType="separate"/>
+      </w:r>
+      <w:r>
+        <w:t>2</w:t>
+      </w:r>
+      <w:r>
+        <w:fldChar w:fldCharType="end"/>
+      </w:r>
+      <w:r>
+        <w:fldChar w:fldCharType="end"/>
+      </w:r>
+    </w:p>
+    <w:p>
+      <w:pPr>
+        <w:pStyle w:val="145"/>
+        <w:tabs>
+          <w:tab w:val="right" w:leader="dot" w:pos="8306"/>
+        </w:tabs>
+      </w:pPr>
+      <w:r>
+        <w:fldChar w:fldCharType="begin"/>
+      </w:r>
+      <w:r>
+        <w:instrText xml:space="preserve"> HYPERLINK \l _Toc6137 </w:instrText>
+      </w:r>
+      <w:r>
+        <w:fldChar w:fldCharType="separate"/>
+      </w:r>
+      <w:r>
+        <w:rPr>
+          <w:rFonts w:hint="default"/>
+          <w:lang w:val="en-US"/>
+        </w:rPr>
+        <w:t>IEnumerable</w:t>
+      </w:r>
+      <w:r>
+        <w:tab/>
+      </w:r>
+      <w:r>
+        <w:fldChar w:fldCharType="begin"/>
+      </w:r>
+      <w:r>
+        <w:instrText xml:space="preserve"> PAGEREF _Toc6137 \h </w:instrText>
+      </w:r>
+      <w:r>
+        <w:fldChar w:fldCharType="separate"/>
+      </w:r>
+      <w:r>
+        <w:t>2</w:t>
+      </w:r>
+      <w:r>
+        <w:fldChar w:fldCharType="end"/>
+      </w:r>
+      <w:r>
+        <w:fldChar w:fldCharType="end"/>
+      </w:r>
+    </w:p>
+    <w:p>
+      <w:pPr>
+        <w:pStyle w:val="144"/>
+        <w:tabs>
+          <w:tab w:val="right" w:leader="dot" w:pos="8306"/>
+        </w:tabs>
+      </w:pPr>
+      <w:r>
+        <w:fldChar w:fldCharType="begin"/>
+      </w:r>
+      <w:r>
+        <w:instrText xml:space="preserve"> HYPERLINK \l _Toc29734 </w:instrText>
+      </w:r>
+      <w:r>
+        <w:fldChar w:fldCharType="separate"/>
+      </w:r>
+      <w:r>
+        <w:rPr>
+          <w:rFonts w:hint="default"/>
+        </w:rPr>
+        <w:t>Dictionary&lt;TKey,TValue&gt; Class</w:t>
+      </w:r>
+      <w:r>
+        <w:tab/>
+      </w:r>
+      <w:r>
+        <w:fldChar w:fldCharType="begin"/>
+      </w:r>
+      <w:r>
+        <w:instrText xml:space="preserve"> PAGEREF _Toc29734 \h </w:instrText>
+      </w:r>
+      <w:r>
+        <w:fldChar w:fldCharType="separate"/>
+      </w:r>
+      <w:r>
+        <w:t>2</w:t>
+      </w:r>
+      <w:r>
+        <w:fldChar w:fldCharType="end"/>
+      </w:r>
+      <w:r>
+        <w:fldChar w:fldCharType="end"/>
+      </w:r>
+    </w:p>
+    <w:p>
+      <w:pPr>
+        <w:pStyle w:val="144"/>
+        <w:tabs>
+          <w:tab w:val="right" w:leader="dot" w:pos="8306"/>
+        </w:tabs>
+      </w:pPr>
+      <w:r>
+        <w:fldChar w:fldCharType="begin"/>
+      </w:r>
+      <w:r>
+        <w:instrText xml:space="preserve"> HYPERLINK \l _Toc24689 </w:instrText>
+      </w:r>
+      <w:r>
+        <w:fldChar w:fldCharType="separate"/>
+      </w:r>
+      <w:r>
+        <w:rPr>
+          <w:rFonts w:hint="default"/>
+        </w:rPr>
+        <w:t>List&lt;T&gt; Class</w:t>
+      </w:r>
+      <w:r>
+        <w:tab/>
+      </w:r>
+      <w:r>
+        <w:fldChar w:fldCharType="begin"/>
+      </w:r>
+      <w:r>
+        <w:instrText xml:space="preserve"> PAGEREF _Toc24689 \h </w:instrText>
+      </w:r>
+      <w:r>
+        <w:fldChar w:fldCharType="separate"/>
+      </w:r>
+      <w:r>
+        <w:t>3</w:t>
+      </w:r>
+      <w:r>
+        <w:fldChar w:fldCharType="end"/>
+      </w:r>
+      <w:r>
+        <w:fldChar w:fldCharType="end"/>
+      </w:r>
+    </w:p>
+    <w:p>
+      <w:pPr>
+        <w:pStyle w:val="143"/>
+        <w:tabs>
+          <w:tab w:val="right" w:leader="dot" w:pos="8306"/>
+        </w:tabs>
+      </w:pPr>
+      <w:r>
+        <w:fldChar w:fldCharType="begin"/>
+      </w:r>
+      <w:r>
+        <w:instrText xml:space="preserve"> HYPERLINK \l _Toc31503 </w:instrText>
+      </w:r>
+      <w:r>
+        <w:fldChar w:fldCharType="separate"/>
+      </w:r>
+      <w:r>
+        <w:rPr>
+          <w:rFonts w:hint="default"/>
+          <w:lang w:val="en-US"/>
+        </w:rPr>
+        <w:t>Dependency Injection</w:t>
+      </w:r>
+      <w:r>
+        <w:tab/>
+      </w:r>
+      <w:r>
+        <w:fldChar w:fldCharType="begin"/>
+      </w:r>
+      <w:r>
+        <w:instrText xml:space="preserve"> PAGEREF _Toc31503 \h </w:instrText>
+      </w:r>
+      <w:r>
+        <w:fldChar w:fldCharType="separate"/>
+      </w:r>
+      <w:r>
+        <w:t>3</w:t>
+      </w:r>
+      <w:r>
+        <w:fldChar w:fldCharType="end"/>
+      </w:r>
+      <w:r>
+        <w:fldChar w:fldCharType="end"/>
+      </w:r>
+    </w:p>
+    <w:p>
+      <w:pPr>
+        <w:pStyle w:val="143"/>
+        <w:tabs>
+          <w:tab w:val="right" w:leader="dot" w:pos="8306"/>
+        </w:tabs>
+      </w:pPr>
+      <w:r>
+        <w:fldChar w:fldCharType="begin"/>
+      </w:r>
+      <w:r>
+        <w:instrText xml:space="preserve"> HYPERLINK \l _Toc9954 </w:instrText>
+      </w:r>
+      <w:r>
+        <w:fldChar w:fldCharType="separate"/>
+      </w:r>
+      <w:r>
+        <w:rPr>
+          <w:rFonts w:hint="default"/>
+          <w:lang w:val="en-IN"/>
+        </w:rPr>
+        <w:t>Covariance and Contravariance</w:t>
+      </w:r>
+      <w:r>
+        <w:tab/>
+      </w:r>
+      <w:r>
+        <w:fldChar w:fldCharType="begin"/>
+      </w:r>
+      <w:r>
+        <w:instrText xml:space="preserve"> PAGEREF _Toc9954 \h </w:instrText>
+      </w:r>
+      <w:r>
+        <w:fldChar w:fldCharType="separate"/>
+      </w:r>
+      <w:r>
+        <w:t>3</w:t>
+      </w:r>
+      <w:r>
+        <w:fldChar w:fldCharType="end"/>
+      </w:r>
+      <w:r>
+        <w:fldChar w:fldCharType="end"/>
+      </w:r>
+    </w:p>
+    <w:p>
+      <w:pPr>
+        <w:pStyle w:val="143"/>
+        <w:tabs>
+          <w:tab w:val="right" w:leader="dot" w:pos="8306"/>
+        </w:tabs>
+      </w:pPr>
+      <w:r>
+        <w:fldChar w:fldCharType="begin"/>
+      </w:r>
+      <w:r>
+        <w:instrText xml:space="preserve"> HYPERLINK \l _Toc8658 </w:instrText>
+      </w:r>
+      <w:r>
+        <w:fldChar w:fldCharType="separate"/>
+      </w:r>
+      <w:r>
+        <w:rPr>
+          <w:rFonts w:hint="default"/>
+          <w:lang w:val="en-IN"/>
+        </w:rPr>
+        <w:t>Generics</w:t>
+      </w:r>
+      <w:r>
+        <w:tab/>
+      </w:r>
+      <w:r>
+        <w:fldChar w:fldCharType="begin"/>
+      </w:r>
+      <w:r>
+        <w:instrText xml:space="preserve"> PAGEREF _Toc8658 \h </w:instrText>
+      </w:r>
+      <w:r>
+        <w:fldChar w:fldCharType="separate"/>
+      </w:r>
+      <w:r>
+        <w:t>3</w:t>
+      </w:r>
+      <w:r>
+        <w:fldChar w:fldCharType="end"/>
+      </w:r>
+      <w:r>
+        <w:fldChar w:fldCharType="end"/>
+      </w:r>
+    </w:p>
+    <w:p>
+      <w:pPr>
+        <w:pStyle w:val="143"/>
+        <w:tabs>
+          <w:tab w:val="right" w:leader="dot" w:pos="8306"/>
+        </w:tabs>
+      </w:pPr>
+      <w:r>
+        <w:fldChar w:fldCharType="begin"/>
+      </w:r>
+      <w:r>
+        <w:instrText xml:space="preserve"> HYPERLINK \l _Toc8571 </w:instrText>
+      </w:r>
+      <w:r>
+        <w:fldChar w:fldCharType="separate"/>
+      </w:r>
+      <w:r>
+        <w:rPr>
+          <w:rFonts w:hint="default"/>
+          <w:lang w:val="en-US"/>
+        </w:rPr>
+        <w:t>LINQ - Language Integrated Query</w:t>
+      </w:r>
+      <w:r>
+        <w:tab/>
+      </w:r>
+      <w:r>
+        <w:fldChar w:fldCharType="begin"/>
+      </w:r>
+      <w:r>
+        <w:instrText xml:space="preserve"> PAGEREF _Toc8571 \h </w:instrText>
+      </w:r>
+      <w:r>
+        <w:fldChar w:fldCharType="separate"/>
+      </w:r>
+      <w:r>
+        <w:t>3</w:t>
+      </w:r>
+      <w:r>
+        <w:fldChar w:fldCharType="end"/>
+      </w:r>
+      <w:r>
+        <w:fldChar w:fldCharType="end"/>
+      </w:r>
+    </w:p>
+    <w:p>
+      <w:pPr>
+        <w:pStyle w:val="143"/>
+        <w:tabs>
+          <w:tab w:val="right" w:leader="dot" w:pos="8306"/>
+        </w:tabs>
+      </w:pPr>
+      <w:r>
+        <w:fldChar w:fldCharType="begin"/>
+      </w:r>
+      <w:r>
+        <w:instrText xml:space="preserve"> HYPERLINK \l _Toc19969 </w:instrText>
+      </w:r>
+      <w:r>
+        <w:fldChar w:fldCharType="separate"/>
+      </w:r>
+      <w:r>
+        <w:rPr>
+          <w:rFonts w:hint="default"/>
+          <w:lang w:val="en-US"/>
+        </w:rPr>
+        <w:t>Method to suppress code analysis warning</w:t>
+      </w:r>
+      <w:r>
+        <w:tab/>
+      </w:r>
+      <w:r>
+        <w:fldChar w:fldCharType="begin"/>
+      </w:r>
+      <w:r>
+        <w:instrText xml:space="preserve"> PAGEREF _Toc19969 \h </w:instrText>
+      </w:r>
+      <w:r>
+        <w:fldChar w:fldCharType="separate"/>
+      </w:r>
+      <w:r>
+        <w:t>4</w:t>
+      </w:r>
+      <w:r>
+        <w:fldChar w:fldCharType="end"/>
+      </w:r>
+      <w:r>
+        <w:fldChar w:fldCharType="end"/>
+      </w:r>
+    </w:p>
+    <w:p>
+      <w:pPr>
+        <w:pStyle w:val="143"/>
+        <w:tabs>
+          <w:tab w:val="right" w:leader="dot" w:pos="8306"/>
+        </w:tabs>
+      </w:pPr>
+      <w:r>
+        <w:fldChar w:fldCharType="begin"/>
+      </w:r>
+      <w:r>
+        <w:instrText xml:space="preserve"> HYPERLINK \l _Toc3870 </w:instrText>
+      </w:r>
+      <w:r>
+        <w:fldChar w:fldCharType="separate"/>
+      </w:r>
+      <w:r>
+        <w:rPr>
+          <w:rFonts w:hint="default"/>
+          <w:lang w:val="en-US"/>
+        </w:rPr>
+        <w:t>Memory</w:t>
+      </w:r>
+      <w:r>
+        <w:tab/>
+      </w:r>
+      <w:r>
+        <w:fldChar w:fldCharType="begin"/>
+      </w:r>
+      <w:r>
+        <w:instrText xml:space="preserve"> PAGEREF _Toc3870 \h </w:instrText>
+      </w:r>
+      <w:r>
+        <w:fldChar w:fldCharType="separate"/>
+      </w:r>
+      <w:r>
+        <w:t>4</w:t>
+      </w:r>
+      <w:r>
+        <w:fldChar w:fldCharType="end"/>
+      </w:r>
+      <w:r>
+        <w:fldChar w:fldCharType="end"/>
+      </w:r>
+    </w:p>
+    <w:p>
+      <w:pPr>
+        <w:pStyle w:val="144"/>
+        <w:tabs>
+          <w:tab w:val="right" w:leader="dot" w:pos="8306"/>
+        </w:tabs>
+      </w:pPr>
+      <w:r>
+        <w:fldChar w:fldCharType="begin"/>
+      </w:r>
+      <w:r>
+        <w:instrText xml:space="preserve"> HYPERLINK \l _Toc23596 </w:instrText>
+      </w:r>
+      <w:r>
+        <w:fldChar w:fldCharType="separate"/>
+      </w:r>
+      <w:r>
+        <w:rPr>
+          <w:rFonts w:hint="default"/>
+          <w:lang w:val="en-US"/>
+        </w:rPr>
+        <w:t>Stack vs Heap Memory</w:t>
+      </w:r>
+      <w:r>
+        <w:tab/>
+      </w:r>
+      <w:r>
+        <w:fldChar w:fldCharType="begin"/>
+      </w:r>
+      <w:r>
+        <w:instrText xml:space="preserve"> PAGEREF _Toc23596 \h </w:instrText>
+      </w:r>
+      <w:r>
+        <w:fldChar w:fldCharType="separate"/>
+      </w:r>
+      <w:r>
+        <w:t>4</w:t>
+      </w:r>
+      <w:r>
+        <w:fldChar w:fldCharType="end"/>
+      </w:r>
+      <w:r>
+        <w:fldChar w:fldCharType="end"/>
+      </w:r>
+    </w:p>
+    <w:p>
+      <w:pPr>
+        <w:pStyle w:val="144"/>
+        <w:tabs>
+          <w:tab w:val="right" w:leader="dot" w:pos="8306"/>
+        </w:tabs>
+      </w:pPr>
+      <w:r>
+        <w:fldChar w:fldCharType="begin"/>
+      </w:r>
+      <w:r>
+        <w:instrText xml:space="preserve"> HYPERLINK \l _Toc22148 </w:instrText>
+      </w:r>
+      <w:r>
+        <w:fldChar w:fldCharType="separate"/>
+      </w:r>
+      <w:r>
+        <w:rPr>
+          <w:rFonts w:hint="default"/>
+          <w:lang w:val="en-US"/>
+        </w:rPr>
+        <w:t>Dotmemory</w:t>
+      </w:r>
+      <w:r>
+        <w:tab/>
+      </w:r>
+      <w:r>
+        <w:fldChar w:fldCharType="begin"/>
+      </w:r>
+      <w:r>
+        <w:instrText xml:space="preserve"> PAGEREF _Toc22148 \h </w:instrText>
+      </w:r>
+      <w:r>
+        <w:fldChar w:fldCharType="separate"/>
+      </w:r>
+      <w:r>
+        <w:t>5</w:t>
+      </w:r>
+      <w:r>
+        <w:fldChar w:fldCharType="end"/>
+      </w:r>
+      <w:r>
+        <w:fldChar w:fldCharType="end"/>
+      </w:r>
+    </w:p>
+    <w:p>
+      <w:pPr>
+        <w:pStyle w:val="143"/>
+        <w:tabs>
+          <w:tab w:val="right" w:leader="dot" w:pos="8306"/>
+        </w:tabs>
+      </w:pPr>
+      <w:r>
+        <w:fldChar w:fldCharType="begin"/>
+      </w:r>
+      <w:r>
+        <w:instrText xml:space="preserve"> HYPERLINK \l _Toc19175 </w:instrText>
+      </w:r>
+      <w:r>
+        <w:fldChar w:fldCharType="separate"/>
+      </w:r>
+      <w:r>
+        <w:rPr>
+          <w:rFonts w:hint="default"/>
+          <w:lang w:val="en-US"/>
+        </w:rPr>
+        <w:t>Unit testing</w:t>
+      </w:r>
+      <w:r>
+        <w:tab/>
+      </w:r>
+      <w:r>
+        <w:fldChar w:fldCharType="begin"/>
+      </w:r>
+      <w:r>
+        <w:instrText xml:space="preserve"> PAGEREF _Toc19175 \h </w:instrText>
+      </w:r>
+      <w:r>
+        <w:fldChar w:fldCharType="separate"/>
+      </w:r>
+      <w:r>
+        <w:t>5</w:t>
+      </w:r>
+      <w:r>
+        <w:fldChar w:fldCharType="end"/>
+      </w:r>
+      <w:r>
+        <w:fldChar w:fldCharType="end"/>
+      </w:r>
+    </w:p>
+    <w:p>
+      <w:pPr>
+        <w:pStyle w:val="144"/>
+        <w:tabs>
+          <w:tab w:val="right" w:leader="dot" w:pos="8306"/>
+        </w:tabs>
+      </w:pPr>
+      <w:r>
+        <w:fldChar w:fldCharType="begin"/>
+      </w:r>
+      <w:r>
+        <w:instrText xml:space="preserve"> HYPERLINK \l _Toc27561 </w:instrText>
+      </w:r>
+      <w:r>
+        <w:fldChar w:fldCharType="separate"/>
+      </w:r>
+      <w:r>
+        <w:rPr>
+          <w:rFonts w:hint="default"/>
+          <w:lang w:val="en-US"/>
+        </w:rPr>
+        <w:t>Attributes</w:t>
+      </w:r>
+      <w:r>
+        <w:tab/>
+      </w:r>
+      <w:r>
+        <w:fldChar w:fldCharType="begin"/>
+      </w:r>
+      <w:r>
+        <w:instrText xml:space="preserve"> PAGEREF _Toc27561 \h </w:instrText>
+      </w:r>
+      <w:r>
+        <w:fldChar w:fldCharType="separate"/>
+      </w:r>
+      <w:r>
+        <w:t>6</w:t>
+      </w:r>
+      <w:r>
+        <w:fldChar w:fldCharType="end"/>
+      </w:r>
+      <w:r>
+        <w:fldChar w:fldCharType="end"/>
+      </w:r>
+    </w:p>
+    <w:p>
+      <w:pPr>
+        <w:pStyle w:val="144"/>
+        <w:tabs>
+          <w:tab w:val="right" w:leader="dot" w:pos="8306"/>
+        </w:tabs>
+      </w:pPr>
+      <w:r>
+        <w:fldChar w:fldCharType="begin"/>
+      </w:r>
+      <w:r>
+        <w:instrText xml:space="preserve"> HYPERLINK \l _Toc22289 </w:instrText>
+      </w:r>
+      <w:r>
+        <w:fldChar w:fldCharType="separate"/>
+      </w:r>
+      <w:r>
+        <w:rPr>
+          <w:rFonts w:hint="default"/>
+          <w:lang w:val="en-US"/>
+        </w:rPr>
+        <w:t>xUnit</w:t>
+      </w:r>
+      <w:r>
+        <w:tab/>
+      </w:r>
+      <w:r>
+        <w:fldChar w:fldCharType="begin"/>
+      </w:r>
+      <w:r>
+        <w:instrText xml:space="preserve"> PAGEREF _Toc22289 \h </w:instrText>
+      </w:r>
+      <w:r>
+        <w:fldChar w:fldCharType="separate"/>
+      </w:r>
+      <w:r>
+        <w:t>7</w:t>
+      </w:r>
+      <w:r>
+        <w:fldChar w:fldCharType="end"/>
+      </w:r>
+      <w:r>
+        <w:fldChar w:fldCharType="end"/>
+      </w:r>
+    </w:p>
+    <w:p>
+      <w:pPr>
+        <w:pStyle w:val="144"/>
+        <w:tabs>
+          <w:tab w:val="right" w:leader="dot" w:pos="8306"/>
+        </w:tabs>
+      </w:pPr>
+      <w:r>
+        <w:fldChar w:fldCharType="begin"/>
+      </w:r>
+      <w:r>
+        <w:instrText xml:space="preserve"> HYPERLINK \l _Toc5502 </w:instrText>
+      </w:r>
+      <w:r>
+        <w:fldChar w:fldCharType="separate"/>
+      </w:r>
+      <w:r>
+        <w:rPr>
+          <w:rFonts w:hint="default"/>
+          <w:lang w:val="en-US"/>
+        </w:rPr>
+        <w:t>NUnit</w:t>
+      </w:r>
+      <w:r>
+        <w:tab/>
+      </w:r>
+      <w:r>
+        <w:fldChar w:fldCharType="begin"/>
+      </w:r>
+      <w:r>
+        <w:instrText xml:space="preserve"> PAGEREF _Toc5502 \h </w:instrText>
+      </w:r>
+      <w:r>
+        <w:fldChar w:fldCharType="separate"/>
+      </w:r>
+      <w:r>
+        <w:t>7</w:t>
+      </w:r>
+      <w:r>
+        <w:fldChar w:fldCharType="end"/>
+      </w:r>
+      <w:r>
+        <w:fldChar w:fldCharType="end"/>
+      </w:r>
+    </w:p>
+    <w:p>
+      <w:pPr>
+        <w:pStyle w:val="144"/>
+        <w:tabs>
+          <w:tab w:val="right" w:leader="dot" w:pos="8306"/>
+        </w:tabs>
+      </w:pPr>
+      <w:r>
+        <w:fldChar w:fldCharType="begin"/>
+      </w:r>
+      <w:r>
+        <w:instrText xml:space="preserve"> HYPERLINK \l _Toc23354 </w:instrText>
+      </w:r>
+      <w:r>
+        <w:fldChar w:fldCharType="separate"/>
+      </w:r>
+      <w:r>
+        <w:rPr>
+          <w:rFonts w:hint="default"/>
+          <w:lang w:val="en-US"/>
+        </w:rPr>
+        <w:t>MSTest</w:t>
+      </w:r>
+      <w:r>
+        <w:tab/>
+      </w:r>
+      <w:r>
+        <w:fldChar w:fldCharType="begin"/>
+      </w:r>
+      <w:r>
+        <w:instrText xml:space="preserve"> PAGEREF _Toc23354 \h </w:instrText>
+      </w:r>
+      <w:r>
+        <w:fldChar w:fldCharType="separate"/>
+      </w:r>
+      <w:r>
+        <w:t>7</w:t>
+      </w:r>
+      <w:r>
+        <w:fldChar w:fldCharType="end"/>
+      </w:r>
+      <w:r>
+        <w:fldChar w:fldCharType="end"/>
+      </w:r>
+    </w:p>
+    <w:p>
+      <w:pPr>
+        <w:pStyle w:val="143"/>
+        <w:tabs>
+          <w:tab w:val="right" w:leader="dot" w:pos="8306"/>
+        </w:tabs>
+      </w:pPr>
+      <w:r>
+        <w:fldChar w:fldCharType="begin"/>
+      </w:r>
+      <w:r>
+        <w:instrText xml:space="preserve"> HYPERLINK \l _Toc15915 </w:instrText>
+      </w:r>
+      <w:r>
+        <w:fldChar w:fldCharType="separate"/>
+      </w:r>
+      <w:r>
+        <w:rPr>
+          <w:rFonts w:hint="default"/>
+          <w:lang w:val="en-US"/>
+        </w:rPr>
+        <w:t>Misc and questions</w:t>
+      </w:r>
+      <w:r>
+        <w:tab/>
+      </w:r>
+      <w:r>
+        <w:fldChar w:fldCharType="begin"/>
+      </w:r>
+      <w:r>
+        <w:instrText xml:space="preserve"> PAGEREF _Toc15915 \h </w:instrText>
+      </w:r>
+      <w:r>
+        <w:fldChar w:fldCharType="separate"/>
+      </w:r>
+      <w:r>
+        <w:t>7</w:t>
+      </w:r>
+      <w:r>
+        <w:fldChar w:fldCharType="end"/>
+      </w:r>
+      <w:r>
+        <w:fldChar w:fldCharType="end"/>
+      </w:r>
+    </w:p>
+    <w:p>
+      <w:pPr>
+        <w:pStyle w:val="144"/>
+        <w:tabs>
+          <w:tab w:val="right" w:leader="dot" w:pos="8306"/>
+        </w:tabs>
+      </w:pPr>
+      <w:r>
+        <w:fldChar w:fldCharType="begin"/>
+      </w:r>
+      <w:r>
+        <w:instrText xml:space="preserve"> HYPERLINK \l _Toc4956 </w:instrText>
+      </w:r>
+      <w:r>
+        <w:fldChar w:fldCharType="separate"/>
+      </w:r>
+      <w:r>
+        <w:rPr>
+          <w:rFonts w:hint="default"/>
+          <w:lang w:val="en-US"/>
+        </w:rPr>
+        <w:t>Can we have multiple awaits</w:t>
+      </w:r>
+      <w:r>
+        <w:rPr>
+          <w:rFonts w:hint="default"/>
+          <w:lang w:val="en-IN"/>
+        </w:rPr>
+        <w:t xml:space="preserve"> in asynchronous methods</w:t>
+      </w:r>
+      <w:r>
+        <w:rPr>
+          <w:rFonts w:hint="default"/>
+          <w:lang w:val="en-US"/>
+        </w:rPr>
+        <w:t xml:space="preserve">? </w:t>
+      </w:r>
+      <w:r>
+        <w:rPr>
+          <w:rFonts w:hint="default"/>
+          <w:bCs/>
+          <w:lang w:val="en-US"/>
+        </w:rPr>
+        <w:t>Yes</w:t>
+      </w:r>
+      <w:r>
+        <w:tab/>
+      </w:r>
+      <w:r>
+        <w:fldChar w:fldCharType="begin"/>
+      </w:r>
+      <w:r>
+        <w:instrText xml:space="preserve"> PAGEREF _Toc4956 \h </w:instrText>
+      </w:r>
+      <w:r>
+        <w:fldChar w:fldCharType="separate"/>
+      </w:r>
+      <w:r>
+        <w:t>7</w:t>
+      </w:r>
+      <w:r>
+        <w:fldChar w:fldCharType="end"/>
+      </w:r>
+      <w:r>
+        <w:fldChar w:fldCharType="end"/>
+      </w:r>
+    </w:p>
+    <w:p>
+      <w:r>
+        <w:fldChar w:fldCharType="end"/>
+      </w:r>
+    </w:p>
     <w:p>
       <w:pPr>
         <w:pStyle w:val="2"/>
@@ -12,12 +1260,21 @@
           <w:lang w:val="en-US"/>
         </w:rPr>
       </w:pPr>
-      <w:r>
-        <w:rPr>
-          <w:rFonts w:hint="default"/>
-          <w:lang w:val="en-US"/>
-        </w:rPr>
-        <w:t xml:space="preserve">C# and dotnet </w:t>
+      <w:bookmarkStart w:id="0" w:name="_Toc17743"/>
+      <w:r>
+        <w:rPr>
+          <w:rFonts w:hint="default"/>
+          <w:lang w:val="en-US"/>
+        </w:rPr>
+        <w:t>C# and dotnet</w:t>
+      </w:r>
+      <w:bookmarkEnd w:id="0"/>
+      <w:r>
+        <w:rPr>
+          <w:rFonts w:hint="default"/>
+          <w:lang w:val="en-US"/>
+        </w:rPr>
+        <w:t xml:space="preserve"> </w:t>
       </w:r>
     </w:p>
     <w:p>
@@ -29,6 +1286,7 @@
           <w:lang w:val="en-US"/>
         </w:rPr>
       </w:pPr>
+      <w:bookmarkStart w:id="1" w:name="_Toc95"/>
       <w:r>
         <w:rPr>
           <w:rFonts w:hint="default"/>
@@ -36,6 +1294,7 @@
         </w:rPr>
         <w:t>Keyword</w:t>
       </w:r>
+      <w:bookmarkEnd w:id="1"/>
     </w:p>
     <w:p>
       <w:pPr>
@@ -46,6 +1305,7 @@
           <w:lang w:val="en-US"/>
         </w:rPr>
       </w:pPr>
+      <w:bookmarkStart w:id="2" w:name="_Toc25062"/>
       <w:r>
         <w:rPr>
           <w:rFonts w:hint="default"/>
@@ -53,6 +1313,7 @@
         </w:rPr>
         <w:t>Sealed</w:t>
       </w:r>
+      <w:bookmarkEnd w:id="2"/>
     </w:p>
     <w:p>
       <w:pPr>
@@ -63,6 +1324,7 @@
           <w:lang w:val="en-US"/>
         </w:rPr>
       </w:pPr>
+      <w:bookmarkStart w:id="3" w:name="_Toc7134"/>
       <w:r>
         <w:rPr>
           <w:rFonts w:hint="default"/>
@@ -70,6 +1332,7 @@
         </w:rPr>
         <w:t>Where</w:t>
       </w:r>
+      <w:bookmarkEnd w:id="3"/>
     </w:p>
     <w:p>
       <w:pPr>
@@ -126,6 +1389,7 @@
           <w:lang w:val="en-US"/>
         </w:rPr>
       </w:pPr>
+      <w:bookmarkStart w:id="4" w:name="_Toc20028"/>
       <w:r>
         <w:rPr>
           <w:rFonts w:hint="default"/>
@@ -133,6 +1397,7 @@
         </w:rPr>
         <w:t>Operator</w:t>
       </w:r>
+      <w:bookmarkEnd w:id="4"/>
     </w:p>
     <w:p>
       <w:pPr>
@@ -167,6 +1432,7 @@
           <w:lang w:val="en-US"/>
         </w:rPr>
       </w:pPr>
+      <w:bookmarkStart w:id="5" w:name="_Toc25219"/>
       <w:r>
         <w:rPr>
           <w:rFonts w:hint="default"/>
@@ -174,6 +1440,7 @@
         </w:rPr>
         <w:t>Nameof</w:t>
       </w:r>
+      <w:bookmarkEnd w:id="5"/>
     </w:p>
     <w:p>
       <w:pPr>
@@ -218,6 +1485,7 @@
           <w:lang w:val="en-US"/>
         </w:rPr>
       </w:pPr>
+      <w:bookmarkStart w:id="6" w:name="_Toc32510"/>
       <w:r>
         <w:rPr>
           <w:rFonts w:hint="default"/>
@@ -225,6 +1493,7 @@
         </w:rPr>
         <w:t>Typeof</w:t>
       </w:r>
+      <w:bookmarkEnd w:id="6"/>
     </w:p>
     <w:p>
       <w:pPr>
@@ -426,6 +1695,7 @@
           <w:lang w:val="en-US"/>
         </w:rPr>
       </w:pPr>
+      <w:bookmarkStart w:id="7" w:name="_Toc19277"/>
       <w:r>
         <w:rPr>
           <w:rFonts w:hint="default"/>
@@ -433,6 +1703,7 @@
         </w:rPr>
         <w:t>Generic Collections</w:t>
       </w:r>
+      <w:bookmarkEnd w:id="7"/>
     </w:p>
     <w:p>
       <w:pPr>
@@ -443,6 +1714,7 @@
           <w:lang w:val="en-US"/>
         </w:rPr>
       </w:pPr>
+      <w:bookmarkStart w:id="8" w:name="_Toc14348"/>
       <w:r>
         <w:rPr>
           <w:rFonts w:hint="default"/>
@@ -450,6 +1722,7 @@
         </w:rPr>
         <w:t>Important interface</w:t>
       </w:r>
+      <w:bookmarkEnd w:id="8"/>
     </w:p>
     <w:p>
       <w:pPr>
@@ -460,6 +1733,7 @@
           <w:lang w:val="en-US"/>
         </w:rPr>
       </w:pPr>
+      <w:bookmarkStart w:id="9" w:name="_Toc6137"/>
       <w:r>
         <w:rPr>
           <w:rFonts w:hint="default"/>
@@ -467,6 +1741,7 @@
         </w:rPr>
         <w:t>IEnumerable</w:t>
       </w:r>
+      <w:bookmarkEnd w:id="9"/>
     </w:p>
     <w:p>
       <w:pPr>
@@ -484,12 +1759,14 @@
           <w:rFonts w:hint="default"/>
         </w:rPr>
       </w:pPr>
+      <w:bookmarkStart w:id="10" w:name="_Toc29734"/>
       <w:r>
         <w:rPr>
           <w:rFonts w:hint="default"/>
         </w:rPr>
         <w:t>Dictionary&lt;TKey,TValue&gt; Class</w:t>
       </w:r>
+      <w:bookmarkEnd w:id="10"/>
     </w:p>
     <w:p>
       <w:pPr>
@@ -570,12 +1847,14 @@
         <w:pStyle w:val="4"/>
         <w:bidi w:val="0"/>
       </w:pPr>
+      <w:bookmarkStart w:id="11" w:name="_Toc24689"/>
       <w:r>
         <w:rPr>
           <w:rFonts w:hint="default"/>
         </w:rPr>
         <w:t>List&lt;T&gt; Class</w:t>
       </w:r>
+      <w:bookmarkEnd w:id="11"/>
     </w:p>
     <w:p>
       <w:pPr>
@@ -626,6 +1905,7 @@
           <w:lang w:val="en-US"/>
         </w:rPr>
       </w:pPr>
+      <w:bookmarkStart w:id="12" w:name="_Toc31503"/>
       <w:r>
         <w:rPr>
           <w:rFonts w:hint="default"/>
@@ -633,6 +1913,7 @@
         </w:rPr>
         <w:t>Dependency Injection</w:t>
       </w:r>
+      <w:bookmarkEnd w:id="12"/>
     </w:p>
     <w:p>
       <w:pPr>
@@ -681,6 +1962,7 @@
           <w:lang w:val="en-IN"/>
         </w:rPr>
       </w:pPr>
+      <w:bookmarkStart w:id="13" w:name="_Toc9954"/>
       <w:r>
         <w:rPr>
           <w:rFonts w:hint="default"/>
@@ -688,6 +1970,7 @@
         </w:rPr>
         <w:t>Covariance and Contravariance</w:t>
       </w:r>
+      <w:bookmarkEnd w:id="13"/>
     </w:p>
     <w:p>
       <w:pPr>
@@ -696,8 +1979,6 @@
           <w:lang w:val="en-US"/>
         </w:rPr>
       </w:pPr>
-      <w:bookmarkStart w:id="0" w:name="_GoBack"/>
-      <w:bookmarkEnd w:id="0"/>
       <w:r>
         <w:rPr>
           <w:rFonts w:hint="default"/>
@@ -767,6 +2048,7 @@
           <w:lang w:val="en-IN"/>
         </w:rPr>
       </w:pPr>
+      <w:bookmarkStart w:id="14" w:name="_Toc8658"/>
       <w:r>
         <w:rPr>
           <w:rFonts w:hint="default"/>
@@ -774,6 +2056,7 @@
         </w:rPr>
         <w:t>Generics</w:t>
       </w:r>
+      <w:bookmarkEnd w:id="14"/>
     </w:p>
     <w:p>
       <w:pPr>
@@ -951,6 +2234,7 @@
           <w:lang w:val="en-US"/>
         </w:rPr>
       </w:pPr>
+      <w:bookmarkStart w:id="15" w:name="_Toc8571"/>
       <w:r>
         <w:rPr>
           <w:rFonts w:hint="default"/>
@@ -958,6 +2242,7 @@
         </w:rPr>
         <w:t>LINQ - Language Integrated Query</w:t>
       </w:r>
+      <w:bookmarkEnd w:id="15"/>
     </w:p>
     <w:p>
       <w:pPr>
@@ -1209,6 +2494,7 @@
             <w:insideH w:val="none" w:color="auto" w:sz="0" w:space="0"/>
             <w:insideV w:val="none" w:color="auto" w:sz="0" w:space="0"/>
           </w:tblBorders>
+          <w:shd w:val="clear" w:color="auto" w:fill="FFFFFF" w:themeFill="background1"/>
           <w:tblCellMar>
             <w:top w:w="15" w:type="dxa"/>
             <w:left w:w="15" w:type="dxa"/>
@@ -1350,6 +2636,7 @@
             <w:insideH w:val="none" w:color="auto" w:sz="0" w:space="0"/>
             <w:insideV w:val="none" w:color="auto" w:sz="0" w:space="0"/>
           </w:tblBorders>
+          <w:shd w:val="clear" w:color="auto" w:fill="FFFFFF" w:themeFill="background1"/>
           <w:tblCellMar>
             <w:top w:w="15" w:type="dxa"/>
             <w:left w:w="15" w:type="dxa"/>
@@ -1702,6 +2989,7 @@
             <w:insideH w:val="none" w:color="auto" w:sz="0" w:space="0"/>
             <w:insideV w:val="none" w:color="auto" w:sz="0" w:space="0"/>
           </w:tblBorders>
+          <w:shd w:val="clear" w:color="auto" w:fill="FFFFFF" w:themeFill="background1"/>
           <w:tblCellMar>
             <w:top w:w="15" w:type="dxa"/>
             <w:left w:w="15" w:type="dxa"/>
@@ -1804,6 +3092,7 @@
             <w:insideH w:val="none" w:color="auto" w:sz="0" w:space="0"/>
             <w:insideV w:val="none" w:color="auto" w:sz="0" w:space="0"/>
           </w:tblBorders>
+          <w:shd w:val="clear" w:color="auto" w:fill="FFFFFF" w:themeFill="background1"/>
           <w:tblCellMar>
             <w:top w:w="15" w:type="dxa"/>
             <w:left w:w="15" w:type="dxa"/>
@@ -1931,6 +3220,7 @@
             <w:insideH w:val="none" w:color="auto" w:sz="0" w:space="0"/>
             <w:insideV w:val="none" w:color="auto" w:sz="0" w:space="0"/>
           </w:tblBorders>
+          <w:shd w:val="clear" w:color="auto" w:fill="FFFFFF" w:themeFill="background1"/>
           <w:tblCellMar>
             <w:top w:w="15" w:type="dxa"/>
             <w:left w:w="15" w:type="dxa"/>
@@ -2033,6 +3323,7 @@
             <w:insideH w:val="none" w:color="auto" w:sz="0" w:space="0"/>
             <w:insideV w:val="none" w:color="auto" w:sz="0" w:space="0"/>
           </w:tblBorders>
+          <w:shd w:val="clear" w:color="auto" w:fill="FFFFFF" w:themeFill="background1"/>
           <w:tblCellMar>
             <w:top w:w="15" w:type="dxa"/>
             <w:left w:w="15" w:type="dxa"/>
@@ -2322,6 +3613,7 @@
             <w:insideH w:val="none" w:color="auto" w:sz="0" w:space="0"/>
             <w:insideV w:val="none" w:color="auto" w:sz="0" w:space="0"/>
           </w:tblBorders>
+          <w:shd w:val="clear" w:color="auto" w:fill="FFFFFF" w:themeFill="background1"/>
           <w:tblCellMar>
             <w:top w:w="15" w:type="dxa"/>
             <w:left w:w="15" w:type="dxa"/>
@@ -2466,6 +3758,7 @@
             <w:insideH w:val="none" w:color="auto" w:sz="0" w:space="0"/>
             <w:insideV w:val="none" w:color="auto" w:sz="0" w:space="0"/>
           </w:tblBorders>
+          <w:shd w:val="clear" w:color="auto" w:fill="FFFFFF" w:themeFill="background1"/>
           <w:tblCellMar>
             <w:top w:w="15" w:type="dxa"/>
             <w:left w:w="15" w:type="dxa"/>
@@ -2610,6 +3903,7 @@
             <w:insideH w:val="none" w:color="auto" w:sz="0" w:space="0"/>
             <w:insideV w:val="none" w:color="auto" w:sz="0" w:space="0"/>
           </w:tblBorders>
+          <w:shd w:val="clear" w:color="auto" w:fill="FFFFFF" w:themeFill="background1"/>
           <w:tblCellMar>
             <w:top w:w="15" w:type="dxa"/>
             <w:left w:w="15" w:type="dxa"/>
@@ -2915,12 +4209,21 @@
           <w:lang w:val="en-US"/>
         </w:rPr>
       </w:pPr>
-      <w:r>
-        <w:rPr>
-          <w:rFonts w:hint="default"/>
-          <w:lang w:val="en-US"/>
-        </w:rPr>
-        <w:t xml:space="preserve">Method to suppress code analysis warning </w:t>
+      <w:bookmarkStart w:id="16" w:name="_Toc19969"/>
+      <w:r>
+        <w:rPr>
+          <w:rFonts w:hint="default"/>
+          <w:lang w:val="en-US"/>
+        </w:rPr>
+        <w:t>Method to suppress code analysis warning</w:t>
+      </w:r>
+      <w:bookmarkEnd w:id="16"/>
+      <w:r>
+        <w:rPr>
+          <w:rFonts w:hint="default"/>
+          <w:lang w:val="en-US"/>
+        </w:rPr>
+        <w:t xml:space="preserve"> </w:t>
       </w:r>
     </w:p>
     <w:p>
@@ -3055,6 +4358,7 @@
           <w:lang w:val="en-US"/>
         </w:rPr>
       </w:pPr>
+      <w:bookmarkStart w:id="17" w:name="_Toc3870"/>
       <w:r>
         <w:rPr>
           <w:rFonts w:hint="default"/>
@@ -3062,6 +4366,7 @@
         </w:rPr>
         <w:t>Memory</w:t>
       </w:r>
+      <w:bookmarkEnd w:id="17"/>
     </w:p>
     <w:p>
       <w:pPr>
@@ -3072,6 +4377,7 @@
           <w:lang w:val="en-US"/>
         </w:rPr>
       </w:pPr>
+      <w:bookmarkStart w:id="18" w:name="_Toc23596"/>
       <w:r>
         <w:rPr>
           <w:rFonts w:hint="default"/>
@@ -3079,6 +4385,7 @@
         </w:rPr>
         <w:t>Stack vs Heap Memory</w:t>
       </w:r>
+      <w:bookmarkEnd w:id="18"/>
     </w:p>
     <w:p>
       <w:pPr>
@@ -3097,6 +4404,7 @@
           <w:lang w:val="en-US"/>
         </w:rPr>
       </w:pPr>
+      <w:bookmarkStart w:id="19" w:name="_Toc22148"/>
       <w:r>
         <w:rPr>
           <w:rFonts w:hint="default"/>
@@ -3104,6 +4412,7 @@
         </w:rPr>
         <w:t>Dotmemory</w:t>
       </w:r>
+      <w:bookmarkEnd w:id="19"/>
     </w:p>
     <w:p>
       <w:pPr>
@@ -3256,6 +4565,7 @@
           <w:lang w:val="en-US"/>
         </w:rPr>
       </w:pPr>
+      <w:bookmarkStart w:id="20" w:name="_Toc19175"/>
       <w:r>
         <w:rPr>
           <w:rFonts w:hint="default"/>
@@ -3263,6 +4573,7 @@
         </w:rPr>
         <w:t>Unit testing</w:t>
       </w:r>
+      <w:bookmarkEnd w:id="20"/>
     </w:p>
     <w:p>
       <w:pPr>
@@ -3627,6 +4938,7 @@
           <w:lang w:val="en-US"/>
         </w:rPr>
       </w:pPr>
+      <w:bookmarkStart w:id="21" w:name="_Toc27561"/>
       <w:r>
         <w:rPr>
           <w:rFonts w:hint="default"/>
@@ -3634,6 +4946,7 @@
         </w:rPr>
         <w:t>Attributes</w:t>
       </w:r>
+      <w:bookmarkEnd w:id="21"/>
     </w:p>
     <w:p>
       <w:pPr>
@@ -4011,6 +5324,7 @@
           <w:lang w:val="en-US"/>
         </w:rPr>
       </w:pPr>
+      <w:bookmarkStart w:id="22" w:name="_Toc22289"/>
       <w:r>
         <w:rPr>
           <w:rFonts w:hint="default"/>
@@ -4018,6 +5332,7 @@
         </w:rPr>
         <w:t>xUnit</w:t>
       </w:r>
+      <w:bookmarkEnd w:id="22"/>
     </w:p>
     <w:p>
       <w:pPr>
@@ -4028,6 +5343,7 @@
           <w:lang w:val="en-US"/>
         </w:rPr>
       </w:pPr>
+      <w:bookmarkStart w:id="23" w:name="_Toc5502"/>
       <w:r>
         <w:rPr>
           <w:rFonts w:hint="default"/>
@@ -4035,6 +5351,7 @@
         </w:rPr>
         <w:t>NUnit</w:t>
       </w:r>
+      <w:bookmarkEnd w:id="23"/>
     </w:p>
     <w:p>
       <w:pPr>
@@ -4045,6 +5362,7 @@
           <w:lang w:val="en-US"/>
         </w:rPr>
       </w:pPr>
+      <w:bookmarkStart w:id="24" w:name="_Toc23354"/>
       <w:r>
         <w:rPr>
           <w:rFonts w:hint="default"/>
@@ -4052,6 +5370,7 @@
         </w:rPr>
         <w:t>MSTest</w:t>
       </w:r>
+      <w:bookmarkEnd w:id="24"/>
     </w:p>
     <w:p>
       <w:pPr>
@@ -4062,6 +5381,7 @@
           <w:lang w:val="en-US"/>
         </w:rPr>
       </w:pPr>
+      <w:bookmarkStart w:id="25" w:name="_Toc15915"/>
       <w:r>
         <w:rPr>
           <w:rFonts w:hint="default"/>
@@ -4069,6 +5389,7 @@
         </w:rPr>
         <w:t>Misc and questions</w:t>
       </w:r>
+      <w:bookmarkEnd w:id="25"/>
     </w:p>
     <w:p>
       <w:pPr>
@@ -4076,11 +5397,10 @@
         <w:bidi w:val="0"/>
         <w:rPr>
           <w:rFonts w:hint="default"/>
-          <w:b w:val="0"/>
-          <w:bCs/>
-          <w:lang w:val="en-US"/>
-        </w:rPr>
-      </w:pPr>
+          <w:lang w:val="en-US"/>
+        </w:rPr>
+      </w:pPr>
+      <w:bookmarkStart w:id="26" w:name="_Toc4956"/>
       <w:r>
         <w:rPr>
           <w:rFonts w:hint="default"/>
@@ -4102,15 +5422,133 @@
         </w:rPr>
         <w:t xml:space="preserve">? </w:t>
       </w:r>
-      <w:r>
-        <w:rPr>
-          <w:rFonts w:hint="default"/>
-          <w:b w:val="0"/>
-          <w:bCs/>
+    </w:p>
+    <w:p>
+      <w:pPr>
+        <w:bidi w:val="0"/>
+        <w:rPr>
+          <w:rFonts w:hint="default"/>
+          <w:lang w:val="en-US"/>
+        </w:rPr>
+      </w:pPr>
+      <w:r>
+        <w:rPr>
+          <w:rFonts w:hint="default"/>
           <w:lang w:val="en-US"/>
         </w:rPr>
         <w:t>Yes</w:t>
       </w:r>
+      <w:bookmarkEnd w:id="26"/>
+    </w:p>
+    <w:p>
+      <w:pPr>
+        <w:bidi w:val="0"/>
+        <w:rPr>
+          <w:rFonts w:hint="default"/>
+          <w:lang w:val="en-US"/>
+        </w:rPr>
+      </w:pPr>
+    </w:p>
+    <w:p>
+      <w:pPr>
+        <w:pStyle w:val="4"/>
+        <w:bidi w:val="0"/>
+        <w:rPr>
+          <w:rFonts w:hint="default"/>
+          <w:lang w:val="en-US"/>
+        </w:rPr>
+      </w:pPr>
+      <w:r>
+        <w:rPr>
+          <w:rFonts w:hint="default"/>
+          <w:lang w:val="en-US"/>
+        </w:rPr>
+        <w:t>Value Types and Reference Types</w:t>
+      </w:r>
+    </w:p>
+    <w:p>
+      <w:pPr>
+        <w:rPr>
+          <w:rFonts w:hint="default"/>
+          <w:lang w:val="en-US"/>
+        </w:rPr>
+      </w:pPr>
+      <w:r>
+        <w:rPr>
+          <w:rFonts w:hint="default"/>
+          <w:lang w:val="en-US"/>
+        </w:rPr>
+        <w:t>Value types are stored on the stack, while reference types are stored on the heap</w:t>
+      </w:r>
+    </w:p>
+    <w:p>
+      <w:pPr>
+        <w:pStyle w:val="4"/>
+        <w:bidi w:val="0"/>
+        <w:rPr>
+          <w:rFonts w:hint="default"/>
+          <w:color w:val="C00000"/>
+          <w:lang w:val="en-US"/>
+        </w:rPr>
+      </w:pPr>
+      <w:r>
+        <w:rPr>
+          <w:rFonts w:hint="default"/>
+          <w:color w:val="C00000"/>
+          <w:lang w:val="en-US"/>
+        </w:rPr>
+        <w:t>Access Modifiers in C#. Explain each.</w:t>
+      </w:r>
+    </w:p>
+    <w:p>
+      <w:pPr>
+        <w:rPr>
+          <w:rFonts w:hint="default"/>
+          <w:lang w:val="en-US"/>
+        </w:rPr>
+      </w:pPr>
+      <w:r>
+        <w:rPr>
+          <w:rFonts w:hint="default"/>
+          <w:lang w:val="en-US"/>
+        </w:rPr>
+        <w:t>Public, private, protected, internal, protected internal</w:t>
+      </w:r>
+    </w:p>
+    <w:p>
+      <w:pPr>
+        <w:rPr>
+          <w:rFonts w:hint="default"/>
+          <w:lang w:val="en-US"/>
+        </w:rPr>
+      </w:pPr>
+    </w:p>
+    <w:p>
+      <w:pPr>
+        <w:pStyle w:val="4"/>
+        <w:bidi w:val="0"/>
+        <w:rPr>
+          <w:rFonts w:hint="default"/>
+          <w:lang w:val="en-US"/>
+        </w:rPr>
+      </w:pPr>
+      <w:r>
+        <w:rPr>
+          <w:rFonts w:hint="default"/>
+          <w:lang w:val="en-US"/>
+        </w:rPr>
+        <w:t xml:space="preserve">Difference between ‘==’ and ‘.Equals()’ </w:t>
+      </w:r>
+    </w:p>
+    <w:p>
+      <w:pPr>
+        <w:rPr>
+          <w:rFonts w:hint="default"/>
+          <w:lang w:val="en-US"/>
+        </w:rPr>
+      </w:pPr>
+      <w:bookmarkStart w:id="27" w:name="_GoBack"/>
+      <w:bookmarkEnd w:id="27"/>
     </w:p>
     <w:p>
       <w:pPr>

</xml_diff>

<commit_message>
Added MS unit test cases for swap methd
</commit_message>
<xml_diff>
--- a/Docs/C# and Dotnet.docx
+++ b/Docs/C# and Dotnet.docx
@@ -22,7 +22,7 @@
         <w:fldChar w:fldCharType="begin"/>
       </w:r>
       <w:r>
-        <w:instrText xml:space="preserve"> HYPERLINK \l _Toc17743 </w:instrText>
+        <w:instrText xml:space="preserve"> HYPERLINK \l _Toc25072 </w:instrText>
       </w:r>
       <w:r>
         <w:fldChar w:fldCharType="separate"/>
@@ -41,13 +41,13 @@
         <w:fldChar w:fldCharType="begin"/>
       </w:r>
       <w:r>
-        <w:instrText xml:space="preserve"> PAGEREF _Toc17743 \h </w:instrText>
+        <w:instrText xml:space="preserve"> PAGEREF _Toc25072 \h </w:instrText>
       </w:r>
       <w:r>
         <w:fldChar w:fldCharType="separate"/>
       </w:r>
       <w:r>
-        <w:t>1</w:t>
+        <w:t>2</w:t>
       </w:r>
       <w:r>
         <w:fldChar w:fldCharType="end"/>
@@ -67,7 +67,7 @@
         <w:fldChar w:fldCharType="begin"/>
       </w:r>
       <w:r>
-        <w:instrText xml:space="preserve"> HYPERLINK \l _Toc95 </w:instrText>
+        <w:instrText xml:space="preserve"> HYPERLINK \l _Toc8173 </w:instrText>
       </w:r>
       <w:r>
         <w:fldChar w:fldCharType="separate"/>
@@ -86,13 +86,13 @@
         <w:fldChar w:fldCharType="begin"/>
       </w:r>
       <w:r>
-        <w:instrText xml:space="preserve"> PAGEREF _Toc95 \h </w:instrText>
+        <w:instrText xml:space="preserve"> PAGEREF _Toc8173 \h </w:instrText>
       </w:r>
       <w:r>
         <w:fldChar w:fldCharType="separate"/>
       </w:r>
       <w:r>
-        <w:t>1</w:t>
+        <w:t>2</w:t>
       </w:r>
       <w:r>
         <w:fldChar w:fldCharType="end"/>
@@ -112,7 +112,7 @@
         <w:fldChar w:fldCharType="begin"/>
       </w:r>
       <w:r>
-        <w:instrText xml:space="preserve"> HYPERLINK \l _Toc25062 </w:instrText>
+        <w:instrText xml:space="preserve"> HYPERLINK \l _Toc23993 </w:instrText>
       </w:r>
       <w:r>
         <w:fldChar w:fldCharType="separate"/>
@@ -131,13 +131,13 @@
         <w:fldChar w:fldCharType="begin"/>
       </w:r>
       <w:r>
-        <w:instrText xml:space="preserve"> PAGEREF _Toc25062 \h </w:instrText>
+        <w:instrText xml:space="preserve"> PAGEREF _Toc23993 \h </w:instrText>
       </w:r>
       <w:r>
         <w:fldChar w:fldCharType="separate"/>
       </w:r>
       <w:r>
-        <w:t>1</w:t>
+        <w:t>2</w:t>
       </w:r>
       <w:r>
         <w:fldChar w:fldCharType="end"/>
@@ -157,7 +157,7 @@
         <w:fldChar w:fldCharType="begin"/>
       </w:r>
       <w:r>
-        <w:instrText xml:space="preserve"> HYPERLINK \l _Toc7134 </w:instrText>
+        <w:instrText xml:space="preserve"> HYPERLINK \l _Toc10362 </w:instrText>
       </w:r>
       <w:r>
         <w:fldChar w:fldCharType="separate"/>
@@ -176,13 +176,13 @@
         <w:fldChar w:fldCharType="begin"/>
       </w:r>
       <w:r>
-        <w:instrText xml:space="preserve"> PAGEREF _Toc7134 \h </w:instrText>
+        <w:instrText xml:space="preserve"> PAGEREF _Toc10362 \h </w:instrText>
       </w:r>
       <w:r>
         <w:fldChar w:fldCharType="separate"/>
       </w:r>
       <w:r>
-        <w:t>1</w:t>
+        <w:t>2</w:t>
       </w:r>
       <w:r>
         <w:fldChar w:fldCharType="end"/>
@@ -202,7 +202,7 @@
         <w:fldChar w:fldCharType="begin"/>
       </w:r>
       <w:r>
-        <w:instrText xml:space="preserve"> HYPERLINK \l _Toc20028 </w:instrText>
+        <w:instrText xml:space="preserve"> HYPERLINK \l _Toc14715 </w:instrText>
       </w:r>
       <w:r>
         <w:fldChar w:fldCharType="separate"/>
@@ -221,7 +221,7 @@
         <w:fldChar w:fldCharType="begin"/>
       </w:r>
       <w:r>
-        <w:instrText xml:space="preserve"> PAGEREF _Toc20028 \h </w:instrText>
+        <w:instrText xml:space="preserve"> PAGEREF _Toc14715 \h </w:instrText>
       </w:r>
       <w:r>
         <w:fldChar w:fldCharType="separate"/>
@@ -247,7 +247,7 @@
         <w:fldChar w:fldCharType="begin"/>
       </w:r>
       <w:r>
-        <w:instrText xml:space="preserve"> HYPERLINK \l _Toc25219 </w:instrText>
+        <w:instrText xml:space="preserve"> HYPERLINK \l _Toc31128 </w:instrText>
       </w:r>
       <w:r>
         <w:fldChar w:fldCharType="separate"/>
@@ -266,7 +266,7 @@
         <w:fldChar w:fldCharType="begin"/>
       </w:r>
       <w:r>
-        <w:instrText xml:space="preserve"> PAGEREF _Toc25219 \h </w:instrText>
+        <w:instrText xml:space="preserve"> PAGEREF _Toc31128 \h </w:instrText>
       </w:r>
       <w:r>
         <w:fldChar w:fldCharType="separate"/>
@@ -292,7 +292,7 @@
         <w:fldChar w:fldCharType="begin"/>
       </w:r>
       <w:r>
-        <w:instrText xml:space="preserve"> HYPERLINK \l _Toc32510 </w:instrText>
+        <w:instrText xml:space="preserve"> HYPERLINK \l _Toc19214 </w:instrText>
       </w:r>
       <w:r>
         <w:fldChar w:fldCharType="separate"/>
@@ -311,7 +311,7 @@
         <w:fldChar w:fldCharType="begin"/>
       </w:r>
       <w:r>
-        <w:instrText xml:space="preserve"> PAGEREF _Toc32510 \h </w:instrText>
+        <w:instrText xml:space="preserve"> PAGEREF _Toc19214 \h </w:instrText>
       </w:r>
       <w:r>
         <w:fldChar w:fldCharType="separate"/>
@@ -337,7 +337,7 @@
         <w:fldChar w:fldCharType="begin"/>
       </w:r>
       <w:r>
-        <w:instrText xml:space="preserve"> HYPERLINK \l _Toc19277 </w:instrText>
+        <w:instrText xml:space="preserve"> HYPERLINK \l _Toc8118 </w:instrText>
       </w:r>
       <w:r>
         <w:fldChar w:fldCharType="separate"/>
@@ -356,13 +356,13 @@
         <w:fldChar w:fldCharType="begin"/>
       </w:r>
       <w:r>
-        <w:instrText xml:space="preserve"> PAGEREF _Toc19277 \h </w:instrText>
+        <w:instrText xml:space="preserve"> PAGEREF _Toc8118 \h </w:instrText>
       </w:r>
       <w:r>
         <w:fldChar w:fldCharType="separate"/>
       </w:r>
       <w:r>
-        <w:t>2</w:t>
+        <w:t>3</w:t>
       </w:r>
       <w:r>
         <w:fldChar w:fldCharType="end"/>
@@ -382,7 +382,7 @@
         <w:fldChar w:fldCharType="begin"/>
       </w:r>
       <w:r>
-        <w:instrText xml:space="preserve"> HYPERLINK \l _Toc14348 </w:instrText>
+        <w:instrText xml:space="preserve"> HYPERLINK \l _Toc2899 </w:instrText>
       </w:r>
       <w:r>
         <w:fldChar w:fldCharType="separate"/>
@@ -401,13 +401,13 @@
         <w:fldChar w:fldCharType="begin"/>
       </w:r>
       <w:r>
-        <w:instrText xml:space="preserve"> PAGEREF _Toc14348 \h </w:instrText>
+        <w:instrText xml:space="preserve"> PAGEREF _Toc2899 \h </w:instrText>
       </w:r>
       <w:r>
         <w:fldChar w:fldCharType="separate"/>
       </w:r>
       <w:r>
-        <w:t>2</w:t>
+        <w:t>3</w:t>
       </w:r>
       <w:r>
         <w:fldChar w:fldCharType="end"/>
@@ -427,7 +427,7 @@
         <w:fldChar w:fldCharType="begin"/>
       </w:r>
       <w:r>
-        <w:instrText xml:space="preserve"> HYPERLINK \l _Toc6137 </w:instrText>
+        <w:instrText xml:space="preserve"> HYPERLINK \l _Toc32176 </w:instrText>
       </w:r>
       <w:r>
         <w:fldChar w:fldCharType="separate"/>
@@ -446,13 +446,13 @@
         <w:fldChar w:fldCharType="begin"/>
       </w:r>
       <w:r>
-        <w:instrText xml:space="preserve"> PAGEREF _Toc6137 \h </w:instrText>
+        <w:instrText xml:space="preserve"> PAGEREF _Toc32176 \h </w:instrText>
       </w:r>
       <w:r>
         <w:fldChar w:fldCharType="separate"/>
       </w:r>
       <w:r>
-        <w:t>2</w:t>
+        <w:t>3</w:t>
       </w:r>
       <w:r>
         <w:fldChar w:fldCharType="end"/>
@@ -472,7 +472,7 @@
         <w:fldChar w:fldCharType="begin"/>
       </w:r>
       <w:r>
-        <w:instrText xml:space="preserve"> HYPERLINK \l _Toc29734 </w:instrText>
+        <w:instrText xml:space="preserve"> HYPERLINK \l _Toc28971 </w:instrText>
       </w:r>
       <w:r>
         <w:fldChar w:fldCharType="separate"/>
@@ -490,13 +490,13 @@
         <w:fldChar w:fldCharType="begin"/>
       </w:r>
       <w:r>
-        <w:instrText xml:space="preserve"> PAGEREF _Toc29734 \h </w:instrText>
+        <w:instrText xml:space="preserve"> PAGEREF _Toc28971 \h </w:instrText>
       </w:r>
       <w:r>
         <w:fldChar w:fldCharType="separate"/>
       </w:r>
       <w:r>
-        <w:t>2</w:t>
+        <w:t>3</w:t>
       </w:r>
       <w:r>
         <w:fldChar w:fldCharType="end"/>
@@ -516,7 +516,7 @@
         <w:fldChar w:fldCharType="begin"/>
       </w:r>
       <w:r>
-        <w:instrText xml:space="preserve"> HYPERLINK \l _Toc24689 </w:instrText>
+        <w:instrText xml:space="preserve"> HYPERLINK \l _Toc14453 </w:instrText>
       </w:r>
       <w:r>
         <w:fldChar w:fldCharType="separate"/>
@@ -534,7 +534,7 @@
         <w:fldChar w:fldCharType="begin"/>
       </w:r>
       <w:r>
-        <w:instrText xml:space="preserve"> PAGEREF _Toc24689 \h </w:instrText>
+        <w:instrText xml:space="preserve"> PAGEREF _Toc14453 \h </w:instrText>
       </w:r>
       <w:r>
         <w:fldChar w:fldCharType="separate"/>
@@ -560,7 +560,7 @@
         <w:fldChar w:fldCharType="begin"/>
       </w:r>
       <w:r>
-        <w:instrText xml:space="preserve"> HYPERLINK \l _Toc31503 </w:instrText>
+        <w:instrText xml:space="preserve"> HYPERLINK \l _Toc14613 </w:instrText>
       </w:r>
       <w:r>
         <w:fldChar w:fldCharType="separate"/>
@@ -579,7 +579,7 @@
         <w:fldChar w:fldCharType="begin"/>
       </w:r>
       <w:r>
-        <w:instrText xml:space="preserve"> PAGEREF _Toc31503 \h </w:instrText>
+        <w:instrText xml:space="preserve"> PAGEREF _Toc14613 \h </w:instrText>
       </w:r>
       <w:r>
         <w:fldChar w:fldCharType="separate"/>
@@ -605,7 +605,7 @@
         <w:fldChar w:fldCharType="begin"/>
       </w:r>
       <w:r>
-        <w:instrText xml:space="preserve"> HYPERLINK \l _Toc9954 </w:instrText>
+        <w:instrText xml:space="preserve"> HYPERLINK \l _Toc16554 </w:instrText>
       </w:r>
       <w:r>
         <w:fldChar w:fldCharType="separate"/>
@@ -624,7 +624,7 @@
         <w:fldChar w:fldCharType="begin"/>
       </w:r>
       <w:r>
-        <w:instrText xml:space="preserve"> PAGEREF _Toc9954 \h </w:instrText>
+        <w:instrText xml:space="preserve"> PAGEREF _Toc16554 \h </w:instrText>
       </w:r>
       <w:r>
         <w:fldChar w:fldCharType="separate"/>
@@ -650,7 +650,7 @@
         <w:fldChar w:fldCharType="begin"/>
       </w:r>
       <w:r>
-        <w:instrText xml:space="preserve"> HYPERLINK \l _Toc8658 </w:instrText>
+        <w:instrText xml:space="preserve"> HYPERLINK \l _Toc9917 </w:instrText>
       </w:r>
       <w:r>
         <w:fldChar w:fldCharType="separate"/>
@@ -669,13 +669,13 @@
         <w:fldChar w:fldCharType="begin"/>
       </w:r>
       <w:r>
-        <w:instrText xml:space="preserve"> PAGEREF _Toc8658 \h </w:instrText>
+        <w:instrText xml:space="preserve"> PAGEREF _Toc9917 \h </w:instrText>
       </w:r>
       <w:r>
         <w:fldChar w:fldCharType="separate"/>
       </w:r>
       <w:r>
-        <w:t>3</w:t>
+        <w:t>4</w:t>
       </w:r>
       <w:r>
         <w:fldChar w:fldCharType="end"/>
@@ -695,7 +695,7 @@
         <w:fldChar w:fldCharType="begin"/>
       </w:r>
       <w:r>
-        <w:instrText xml:space="preserve"> HYPERLINK \l _Toc8571 </w:instrText>
+        <w:instrText xml:space="preserve"> HYPERLINK \l _Toc29308 </w:instrText>
       </w:r>
       <w:r>
         <w:fldChar w:fldCharType="separate"/>
@@ -714,13 +714,13 @@
         <w:fldChar w:fldCharType="begin"/>
       </w:r>
       <w:r>
-        <w:instrText xml:space="preserve"> PAGEREF _Toc8571 \h </w:instrText>
+        <w:instrText xml:space="preserve"> PAGEREF _Toc29308 \h </w:instrText>
       </w:r>
       <w:r>
         <w:fldChar w:fldCharType="separate"/>
       </w:r>
       <w:r>
-        <w:t>3</w:t>
+        <w:t>4</w:t>
       </w:r>
       <w:r>
         <w:fldChar w:fldCharType="end"/>
@@ -740,7 +740,7 @@
         <w:fldChar w:fldCharType="begin"/>
       </w:r>
       <w:r>
-        <w:instrText xml:space="preserve"> HYPERLINK \l _Toc19969 </w:instrText>
+        <w:instrText xml:space="preserve"> HYPERLINK \l _Toc30726 </w:instrText>
       </w:r>
       <w:r>
         <w:fldChar w:fldCharType="separate"/>
@@ -759,13 +759,13 @@
         <w:fldChar w:fldCharType="begin"/>
       </w:r>
       <w:r>
-        <w:instrText xml:space="preserve"> PAGEREF _Toc19969 \h </w:instrText>
+        <w:instrText xml:space="preserve"> PAGEREF _Toc30726 \h </w:instrText>
       </w:r>
       <w:r>
         <w:fldChar w:fldCharType="separate"/>
       </w:r>
       <w:r>
-        <w:t>4</w:t>
+        <w:t>5</w:t>
       </w:r>
       <w:r>
         <w:fldChar w:fldCharType="end"/>
@@ -785,7 +785,7 @@
         <w:fldChar w:fldCharType="begin"/>
       </w:r>
       <w:r>
-        <w:instrText xml:space="preserve"> HYPERLINK \l _Toc3870 </w:instrText>
+        <w:instrText xml:space="preserve"> HYPERLINK \l _Toc17673 </w:instrText>
       </w:r>
       <w:r>
         <w:fldChar w:fldCharType="separate"/>
@@ -804,13 +804,13 @@
         <w:fldChar w:fldCharType="begin"/>
       </w:r>
       <w:r>
-        <w:instrText xml:space="preserve"> PAGEREF _Toc3870 \h </w:instrText>
+        <w:instrText xml:space="preserve"> PAGEREF _Toc17673 \h </w:instrText>
       </w:r>
       <w:r>
         <w:fldChar w:fldCharType="separate"/>
       </w:r>
       <w:r>
-        <w:t>4</w:t>
+        <w:t>5</w:t>
       </w:r>
       <w:r>
         <w:fldChar w:fldCharType="end"/>
@@ -830,7 +830,7 @@
         <w:fldChar w:fldCharType="begin"/>
       </w:r>
       <w:r>
-        <w:instrText xml:space="preserve"> HYPERLINK \l _Toc23596 </w:instrText>
+        <w:instrText xml:space="preserve"> HYPERLINK \l _Toc15693 </w:instrText>
       </w:r>
       <w:r>
         <w:fldChar w:fldCharType="separate"/>
@@ -849,13 +849,13 @@
         <w:fldChar w:fldCharType="begin"/>
       </w:r>
       <w:r>
-        <w:instrText xml:space="preserve"> PAGEREF _Toc23596 \h </w:instrText>
+        <w:instrText xml:space="preserve"> PAGEREF _Toc15693 \h </w:instrText>
       </w:r>
       <w:r>
         <w:fldChar w:fldCharType="separate"/>
       </w:r>
       <w:r>
-        <w:t>4</w:t>
+        <w:t>5</w:t>
       </w:r>
       <w:r>
         <w:fldChar w:fldCharType="end"/>
@@ -875,7 +875,7 @@
         <w:fldChar w:fldCharType="begin"/>
       </w:r>
       <w:r>
-        <w:instrText xml:space="preserve"> HYPERLINK \l _Toc22148 </w:instrText>
+        <w:instrText xml:space="preserve"> HYPERLINK \l _Toc3590 </w:instrText>
       </w:r>
       <w:r>
         <w:fldChar w:fldCharType="separate"/>
@@ -894,7 +894,7 @@
         <w:fldChar w:fldCharType="begin"/>
       </w:r>
       <w:r>
-        <w:instrText xml:space="preserve"> PAGEREF _Toc22148 \h </w:instrText>
+        <w:instrText xml:space="preserve"> PAGEREF _Toc3590 \h </w:instrText>
       </w:r>
       <w:r>
         <w:fldChar w:fldCharType="separate"/>
@@ -920,7 +920,7 @@
         <w:fldChar w:fldCharType="begin"/>
       </w:r>
       <w:r>
-        <w:instrText xml:space="preserve"> HYPERLINK \l _Toc19175 </w:instrText>
+        <w:instrText xml:space="preserve"> HYPERLINK \l _Toc10499 </w:instrText>
       </w:r>
       <w:r>
         <w:fldChar w:fldCharType="separate"/>
@@ -939,7 +939,7 @@
         <w:fldChar w:fldCharType="begin"/>
       </w:r>
       <w:r>
-        <w:instrText xml:space="preserve"> PAGEREF _Toc19175 \h </w:instrText>
+        <w:instrText xml:space="preserve"> PAGEREF _Toc10499 \h </w:instrText>
       </w:r>
       <w:r>
         <w:fldChar w:fldCharType="separate"/>
@@ -965,7 +965,7 @@
         <w:fldChar w:fldCharType="begin"/>
       </w:r>
       <w:r>
-        <w:instrText xml:space="preserve"> HYPERLINK \l _Toc27561 </w:instrText>
+        <w:instrText xml:space="preserve"> HYPERLINK \l _Toc17283 </w:instrText>
       </w:r>
       <w:r>
         <w:fldChar w:fldCharType="separate"/>
@@ -984,7 +984,7 @@
         <w:fldChar w:fldCharType="begin"/>
       </w:r>
       <w:r>
-        <w:instrText xml:space="preserve"> PAGEREF _Toc27561 \h </w:instrText>
+        <w:instrText xml:space="preserve"> PAGEREF _Toc17283 \h </w:instrText>
       </w:r>
       <w:r>
         <w:fldChar w:fldCharType="separate"/>
@@ -1010,7 +1010,7 @@
         <w:fldChar w:fldCharType="begin"/>
       </w:r>
       <w:r>
-        <w:instrText xml:space="preserve"> HYPERLINK \l _Toc22289 </w:instrText>
+        <w:instrText xml:space="preserve"> HYPERLINK \l _Toc14540 </w:instrText>
       </w:r>
       <w:r>
         <w:fldChar w:fldCharType="separate"/>
@@ -1029,7 +1029,7 @@
         <w:fldChar w:fldCharType="begin"/>
       </w:r>
       <w:r>
-        <w:instrText xml:space="preserve"> PAGEREF _Toc22289 \h </w:instrText>
+        <w:instrText xml:space="preserve"> PAGEREF _Toc14540 \h </w:instrText>
       </w:r>
       <w:r>
         <w:fldChar w:fldCharType="separate"/>
@@ -1055,7 +1055,7 @@
         <w:fldChar w:fldCharType="begin"/>
       </w:r>
       <w:r>
-        <w:instrText xml:space="preserve"> HYPERLINK \l _Toc5502 </w:instrText>
+        <w:instrText xml:space="preserve"> HYPERLINK \l _Toc13576 </w:instrText>
       </w:r>
       <w:r>
         <w:fldChar w:fldCharType="separate"/>
@@ -1074,7 +1074,7 @@
         <w:fldChar w:fldCharType="begin"/>
       </w:r>
       <w:r>
-        <w:instrText xml:space="preserve"> PAGEREF _Toc5502 \h </w:instrText>
+        <w:instrText xml:space="preserve"> PAGEREF _Toc13576 \h </w:instrText>
       </w:r>
       <w:r>
         <w:fldChar w:fldCharType="separate"/>
@@ -1100,7 +1100,7 @@
         <w:fldChar w:fldCharType="begin"/>
       </w:r>
       <w:r>
-        <w:instrText xml:space="preserve"> HYPERLINK \l _Toc23354 </w:instrText>
+        <w:instrText xml:space="preserve"> HYPERLINK \l _Toc27835 </w:instrText>
       </w:r>
       <w:r>
         <w:fldChar w:fldCharType="separate"/>
@@ -1119,7 +1119,7 @@
         <w:fldChar w:fldCharType="begin"/>
       </w:r>
       <w:r>
-        <w:instrText xml:space="preserve"> PAGEREF _Toc23354 \h </w:instrText>
+        <w:instrText xml:space="preserve"> PAGEREF _Toc27835 \h </w:instrText>
       </w:r>
       <w:r>
         <w:fldChar w:fldCharType="separate"/>
@@ -1145,7 +1145,7 @@
         <w:fldChar w:fldCharType="begin"/>
       </w:r>
       <w:r>
-        <w:instrText xml:space="preserve"> HYPERLINK \l _Toc15915 </w:instrText>
+        <w:instrText xml:space="preserve"> HYPERLINK \l _Toc15967 </w:instrText>
       </w:r>
       <w:r>
         <w:fldChar w:fldCharType="separate"/>
@@ -1164,7 +1164,7 @@
         <w:fldChar w:fldCharType="begin"/>
       </w:r>
       <w:r>
-        <w:instrText xml:space="preserve"> PAGEREF _Toc15915 \h </w:instrText>
+        <w:instrText xml:space="preserve"> PAGEREF _Toc15967 \h </w:instrText>
       </w:r>
       <w:r>
         <w:fldChar w:fldCharType="separate"/>
@@ -1190,7 +1190,7 @@
         <w:fldChar w:fldCharType="begin"/>
       </w:r>
       <w:r>
-        <w:instrText xml:space="preserve"> HYPERLINK \l _Toc4956 </w:instrText>
+        <w:instrText xml:space="preserve"> HYPERLINK \l _Toc9583 </w:instrText>
       </w:r>
       <w:r>
         <w:fldChar w:fldCharType="separate"/>
@@ -1214,15 +1214,7 @@
           <w:rFonts w:hint="default"/>
           <w:lang w:val="en-US"/>
         </w:rPr>
-        <w:t xml:space="preserve">? </w:t>
-      </w:r>
-      <w:r>
-        <w:rPr>
-          <w:rFonts w:hint="default"/>
-          <w:bCs/>
-          <w:lang w:val="en-US"/>
-        </w:rPr>
-        <w:t>Yes</w:t>
+        <w:t>?</w:t>
       </w:r>
       <w:r>
         <w:tab/>
@@ -1231,7 +1223,7 @@
         <w:fldChar w:fldCharType="begin"/>
       </w:r>
       <w:r>
-        <w:instrText xml:space="preserve"> PAGEREF _Toc4956 \h </w:instrText>
+        <w:instrText xml:space="preserve"> PAGEREF _Toc9583 \h </w:instrText>
       </w:r>
       <w:r>
         <w:fldChar w:fldCharType="separate"/>
@@ -1247,12 +1239,192 @@
       </w:r>
     </w:p>
     <w:p>
+      <w:pPr>
+        <w:pStyle w:val="144"/>
+        <w:tabs>
+          <w:tab w:val="right" w:leader="dot" w:pos="8306"/>
+        </w:tabs>
+      </w:pPr>
+      <w:r>
+        <w:fldChar w:fldCharType="begin"/>
+      </w:r>
+      <w:r>
+        <w:instrText xml:space="preserve"> HYPERLINK \l _Toc18873 </w:instrText>
+      </w:r>
+      <w:r>
+        <w:fldChar w:fldCharType="separate"/>
+      </w:r>
+      <w:r>
+        <w:rPr>
+          <w:rFonts w:hint="default"/>
+          <w:lang w:val="en-US"/>
+        </w:rPr>
+        <w:t>Value Types and Reference Types</w:t>
+      </w:r>
+      <w:r>
+        <w:tab/>
+      </w:r>
+      <w:r>
+        <w:fldChar w:fldCharType="begin"/>
+      </w:r>
+      <w:r>
+        <w:instrText xml:space="preserve"> PAGEREF _Toc18873 \h </w:instrText>
+      </w:r>
+      <w:r>
+        <w:fldChar w:fldCharType="separate"/>
+      </w:r>
+      <w:r>
+        <w:t>7</w:t>
+      </w:r>
+      <w:r>
+        <w:fldChar w:fldCharType="end"/>
+      </w:r>
       <w:r>
         <w:fldChar w:fldCharType="end"/>
       </w:r>
     </w:p>
     <w:p>
       <w:pPr>
+        <w:pStyle w:val="144"/>
+        <w:tabs>
+          <w:tab w:val="right" w:leader="dot" w:pos="8306"/>
+        </w:tabs>
+      </w:pPr>
+      <w:r>
+        <w:fldChar w:fldCharType="begin"/>
+      </w:r>
+      <w:r>
+        <w:instrText xml:space="preserve"> HYPERLINK \l _Toc18459 </w:instrText>
+      </w:r>
+      <w:r>
+        <w:fldChar w:fldCharType="separate"/>
+      </w:r>
+      <w:r>
+        <w:rPr>
+          <w:rFonts w:hint="default"/>
+          <w:lang w:val="en-US"/>
+        </w:rPr>
+        <w:t>Access Modifiers in C#. Explain each</w:t>
+      </w:r>
+      <w:r>
+        <w:tab/>
+      </w:r>
+      <w:r>
+        <w:fldChar w:fldCharType="begin"/>
+      </w:r>
+      <w:r>
+        <w:instrText xml:space="preserve"> PAGEREF _Toc18459 \h </w:instrText>
+      </w:r>
+      <w:r>
+        <w:fldChar w:fldCharType="separate"/>
+      </w:r>
+      <w:r>
+        <w:t>7</w:t>
+      </w:r>
+      <w:r>
+        <w:fldChar w:fldCharType="end"/>
+      </w:r>
+      <w:r>
+        <w:fldChar w:fldCharType="end"/>
+      </w:r>
+    </w:p>
+    <w:p>
+      <w:pPr>
+        <w:pStyle w:val="144"/>
+        <w:tabs>
+          <w:tab w:val="right" w:leader="dot" w:pos="8306"/>
+        </w:tabs>
+      </w:pPr>
+      <w:r>
+        <w:fldChar w:fldCharType="begin"/>
+      </w:r>
+      <w:r>
+        <w:instrText xml:space="preserve"> HYPERLINK \l _Toc25633 </w:instrText>
+      </w:r>
+      <w:r>
+        <w:fldChar w:fldCharType="separate"/>
+      </w:r>
+      <w:r>
+        <w:rPr>
+          <w:rFonts w:hint="default"/>
+          <w:lang w:val="en-US"/>
+        </w:rPr>
+        <w:t>Difference between ‘==’ and ‘.Equals()’</w:t>
+      </w:r>
+      <w:r>
+        <w:tab/>
+      </w:r>
+      <w:r>
+        <w:fldChar w:fldCharType="begin"/>
+      </w:r>
+      <w:r>
+        <w:instrText xml:space="preserve"> PAGEREF _Toc25633 \h </w:instrText>
+      </w:r>
+      <w:r>
+        <w:fldChar w:fldCharType="separate"/>
+      </w:r>
+      <w:r>
+        <w:t>7</w:t>
+      </w:r>
+      <w:r>
+        <w:fldChar w:fldCharType="end"/>
+      </w:r>
+      <w:r>
+        <w:fldChar w:fldCharType="end"/>
+      </w:r>
+    </w:p>
+    <w:p>
+      <w:pPr>
+        <w:pStyle w:val="144"/>
+        <w:tabs>
+          <w:tab w:val="right" w:leader="dot" w:pos="8306"/>
+        </w:tabs>
+      </w:pPr>
+      <w:r>
+        <w:fldChar w:fldCharType="begin"/>
+      </w:r>
+      <w:r>
+        <w:instrText xml:space="preserve"> HYPERLINK \l _Toc32701 </w:instrText>
+      </w:r>
+      <w:r>
+        <w:fldChar w:fldCharType="separate"/>
+      </w:r>
+      <w:r>
+        <w:rPr>
+          <w:rFonts w:hint="default"/>
+          <w:lang w:val="en-US"/>
+        </w:rPr>
+        <w:t>Parallel class in C#</w:t>
+      </w:r>
+      <w:r>
+        <w:tab/>
+      </w:r>
+      <w:r>
+        <w:fldChar w:fldCharType="begin"/>
+      </w:r>
+      <w:r>
+        <w:instrText xml:space="preserve"> PAGEREF _Toc32701 \h </w:instrText>
+      </w:r>
+      <w:r>
+        <w:fldChar w:fldCharType="separate"/>
+      </w:r>
+      <w:r>
+        <w:t>8</w:t>
+      </w:r>
+      <w:r>
+        <w:fldChar w:fldCharType="end"/>
+      </w:r>
+      <w:r>
+        <w:fldChar w:fldCharType="end"/>
+      </w:r>
+    </w:p>
+    <w:p>
+      <w:r>
+        <w:fldChar w:fldCharType="end"/>
+      </w:r>
+    </w:p>
+    <w:p>
+      <w:pPr>
         <w:pStyle w:val="2"/>
         <w:bidi w:val="0"/>
         <w:rPr>
@@ -1260,9 +1432,7 @@
           <w:lang w:val="en-US"/>
         </w:rPr>
       </w:pPr>
-      <w:bookmarkStart w:id="0" w:name="_Toc17743"/>
-      <w:bookmarkStart w:id="27" w:name="_GoBack"/>
-      <w:bookmarkEnd w:id="27"/>
+      <w:bookmarkStart w:id="0" w:name="_Toc25072"/>
       <w:r>
         <w:rPr>
           <w:rFonts w:hint="default"/>
@@ -1288,7 +1458,7 @@
           <w:lang w:val="en-US"/>
         </w:rPr>
       </w:pPr>
-      <w:bookmarkStart w:id="1" w:name="_Toc95"/>
+      <w:bookmarkStart w:id="1" w:name="_Toc8173"/>
       <w:r>
         <w:rPr>
           <w:rFonts w:hint="default"/>
@@ -1307,7 +1477,7 @@
           <w:lang w:val="en-US"/>
         </w:rPr>
       </w:pPr>
-      <w:bookmarkStart w:id="2" w:name="_Toc25062"/>
+      <w:bookmarkStart w:id="2" w:name="_Toc23993"/>
       <w:r>
         <w:rPr>
           <w:rFonts w:hint="default"/>
@@ -1326,7 +1496,7 @@
           <w:lang w:val="en-US"/>
         </w:rPr>
       </w:pPr>
-      <w:bookmarkStart w:id="3" w:name="_Toc7134"/>
+      <w:bookmarkStart w:id="3" w:name="_Toc10362"/>
       <w:r>
         <w:rPr>
           <w:rFonts w:hint="default"/>
@@ -1391,7 +1561,7 @@
           <w:lang w:val="en-US"/>
         </w:rPr>
       </w:pPr>
-      <w:bookmarkStart w:id="4" w:name="_Toc20028"/>
+      <w:bookmarkStart w:id="4" w:name="_Toc14715"/>
       <w:r>
         <w:rPr>
           <w:rFonts w:hint="default"/>
@@ -1434,7 +1604,7 @@
           <w:lang w:val="en-US"/>
         </w:rPr>
       </w:pPr>
-      <w:bookmarkStart w:id="5" w:name="_Toc25219"/>
+      <w:bookmarkStart w:id="5" w:name="_Toc31128"/>
       <w:r>
         <w:rPr>
           <w:rFonts w:hint="default"/>
@@ -1487,7 +1657,7 @@
           <w:lang w:val="en-US"/>
         </w:rPr>
       </w:pPr>
-      <w:bookmarkStart w:id="6" w:name="_Toc32510"/>
+      <w:bookmarkStart w:id="6" w:name="_Toc19214"/>
       <w:r>
         <w:rPr>
           <w:rFonts w:hint="default"/>
@@ -1697,7 +1867,7 @@
           <w:lang w:val="en-US"/>
         </w:rPr>
       </w:pPr>
-      <w:bookmarkStart w:id="7" w:name="_Toc19277"/>
+      <w:bookmarkStart w:id="7" w:name="_Toc8118"/>
       <w:r>
         <w:rPr>
           <w:rFonts w:hint="default"/>
@@ -1716,7 +1886,7 @@
           <w:lang w:val="en-US"/>
         </w:rPr>
       </w:pPr>
-      <w:bookmarkStart w:id="8" w:name="_Toc14348"/>
+      <w:bookmarkStart w:id="8" w:name="_Toc2899"/>
       <w:r>
         <w:rPr>
           <w:rFonts w:hint="default"/>
@@ -1735,7 +1905,7 @@
           <w:lang w:val="en-US"/>
         </w:rPr>
       </w:pPr>
-      <w:bookmarkStart w:id="9" w:name="_Toc6137"/>
+      <w:bookmarkStart w:id="9" w:name="_Toc32176"/>
       <w:r>
         <w:rPr>
           <w:rFonts w:hint="default"/>
@@ -1761,7 +1931,7 @@
           <w:rFonts w:hint="default"/>
         </w:rPr>
       </w:pPr>
-      <w:bookmarkStart w:id="10" w:name="_Toc29734"/>
+      <w:bookmarkStart w:id="10" w:name="_Toc28971"/>
       <w:r>
         <w:rPr>
           <w:rFonts w:hint="default"/>
@@ -1849,7 +2019,7 @@
         <w:pStyle w:val="4"/>
         <w:bidi w:val="0"/>
       </w:pPr>
-      <w:bookmarkStart w:id="11" w:name="_Toc24689"/>
+      <w:bookmarkStart w:id="11" w:name="_Toc14453"/>
       <w:r>
         <w:rPr>
           <w:rFonts w:hint="default"/>
@@ -1907,7 +2077,7 @@
           <w:lang w:val="en-US"/>
         </w:rPr>
       </w:pPr>
-      <w:bookmarkStart w:id="12" w:name="_Toc31503"/>
+      <w:bookmarkStart w:id="12" w:name="_Toc14613"/>
       <w:r>
         <w:rPr>
           <w:rFonts w:hint="default"/>
@@ -1964,7 +2134,7 @@
           <w:lang w:val="en-IN"/>
         </w:rPr>
       </w:pPr>
-      <w:bookmarkStart w:id="13" w:name="_Toc9954"/>
+      <w:bookmarkStart w:id="13" w:name="_Toc16554"/>
       <w:r>
         <w:rPr>
           <w:rFonts w:hint="default"/>
@@ -2050,7 +2220,7 @@
           <w:lang w:val="en-IN"/>
         </w:rPr>
       </w:pPr>
-      <w:bookmarkStart w:id="14" w:name="_Toc8658"/>
+      <w:bookmarkStart w:id="14" w:name="_Toc9917"/>
       <w:r>
         <w:rPr>
           <w:rFonts w:hint="default"/>
@@ -2236,7 +2406,7 @@
           <w:lang w:val="en-US"/>
         </w:rPr>
       </w:pPr>
-      <w:bookmarkStart w:id="15" w:name="_Toc8571"/>
+      <w:bookmarkStart w:id="15" w:name="_Toc29308"/>
       <w:r>
         <w:rPr>
           <w:rFonts w:hint="default"/>
@@ -4211,7 +4381,7 @@
           <w:lang w:val="en-US"/>
         </w:rPr>
       </w:pPr>
-      <w:bookmarkStart w:id="16" w:name="_Toc19969"/>
+      <w:bookmarkStart w:id="16" w:name="_Toc30726"/>
       <w:r>
         <w:rPr>
           <w:rFonts w:hint="default"/>
@@ -4360,7 +4530,7 @@
           <w:lang w:val="en-US"/>
         </w:rPr>
       </w:pPr>
-      <w:bookmarkStart w:id="17" w:name="_Toc3870"/>
+      <w:bookmarkStart w:id="17" w:name="_Toc17673"/>
       <w:r>
         <w:rPr>
           <w:rFonts w:hint="default"/>
@@ -4379,7 +4549,7 @@
           <w:lang w:val="en-US"/>
         </w:rPr>
       </w:pPr>
-      <w:bookmarkStart w:id="18" w:name="_Toc23596"/>
+      <w:bookmarkStart w:id="18" w:name="_Toc15693"/>
       <w:r>
         <w:rPr>
           <w:rFonts w:hint="default"/>
@@ -4406,7 +4576,7 @@
           <w:lang w:val="en-US"/>
         </w:rPr>
       </w:pPr>
-      <w:bookmarkStart w:id="19" w:name="_Toc22148"/>
+      <w:bookmarkStart w:id="19" w:name="_Toc3590"/>
       <w:r>
         <w:rPr>
           <w:rFonts w:hint="default"/>
@@ -4567,7 +4737,7 @@
           <w:lang w:val="en-US"/>
         </w:rPr>
       </w:pPr>
-      <w:bookmarkStart w:id="20" w:name="_Toc19175"/>
+      <w:bookmarkStart w:id="20" w:name="_Toc10499"/>
       <w:r>
         <w:rPr>
           <w:rFonts w:hint="default"/>
@@ -4611,26 +4781,34 @@
     </w:p>
     <w:p>
       <w:pPr>
-        <w:rPr>
-          <w:rFonts w:hint="default"/>
-          <w:lang w:val="en-US"/>
-        </w:rPr>
-      </w:pPr>
-      <w:r>
-        <w:rPr>
-          <w:rFonts w:hint="default"/>
-          <w:b/>
-          <w:bCs w:val="0"/>
-          <w:lang w:val="en-US"/>
-        </w:rPr>
-        <w:t>Arrange, Act, Assert</w:t>
-      </w:r>
-      <w:r>
-        <w:rPr>
-          <w:rFonts w:hint="default"/>
-          <w:lang w:val="en-US"/>
-        </w:rPr>
-        <w:t xml:space="preserve"> is a common pattern when unit testing. As the name implies, it consists of three main actions:</w:t>
+        <w:pStyle w:val="4"/>
+        <w:bidi w:val="0"/>
+        <w:rPr>
+          <w:rFonts w:hint="default"/>
+          <w:lang w:val="en-US"/>
+        </w:rPr>
+      </w:pPr>
+      <w:r>
+        <w:rPr>
+          <w:rFonts w:hint="default"/>
+          <w:lang w:val="en-US"/>
+        </w:rPr>
+        <w:t xml:space="preserve">Arrange, Act, Assert </w:t>
+      </w:r>
+    </w:p>
+    <w:p>
+      <w:pPr>
+        <w:rPr>
+          <w:rFonts w:hint="default"/>
+          <w:lang w:val="en-US"/>
+        </w:rPr>
+      </w:pPr>
+      <w:r>
+        <w:rPr>
+          <w:rFonts w:hint="default"/>
+          <w:lang w:val="en-US"/>
+        </w:rPr>
+        <w:t>Its a common pattern when unit testing. As the name implies, it consists of three main actions:</w:t>
       </w:r>
     </w:p>
     <w:p>
@@ -4940,7 +5118,7 @@
           <w:lang w:val="en-US"/>
         </w:rPr>
       </w:pPr>
-      <w:bookmarkStart w:id="21" w:name="_Toc27561"/>
+      <w:bookmarkStart w:id="21" w:name="_Toc17283"/>
       <w:r>
         <w:rPr>
           <w:rFonts w:hint="default"/>
@@ -5326,7 +5504,7 @@
           <w:lang w:val="en-US"/>
         </w:rPr>
       </w:pPr>
-      <w:bookmarkStart w:id="22" w:name="_Toc22289"/>
+      <w:bookmarkStart w:id="22" w:name="_Toc14540"/>
       <w:r>
         <w:rPr>
           <w:rFonts w:hint="default"/>
@@ -5345,7 +5523,7 @@
           <w:lang w:val="en-US"/>
         </w:rPr>
       </w:pPr>
-      <w:bookmarkStart w:id="23" w:name="_Toc5502"/>
+      <w:bookmarkStart w:id="23" w:name="_Toc13576"/>
       <w:r>
         <w:rPr>
           <w:rFonts w:hint="default"/>
@@ -5364,7 +5542,7 @@
           <w:lang w:val="en-US"/>
         </w:rPr>
       </w:pPr>
-      <w:bookmarkStart w:id="24" w:name="_Toc23354"/>
+      <w:bookmarkStart w:id="24" w:name="_Toc27835"/>
       <w:r>
         <w:rPr>
           <w:rFonts w:hint="default"/>
@@ -5376,6 +5554,109 @@
     </w:p>
     <w:p>
       <w:pPr>
+        <w:rPr>
+          <w:rFonts w:hint="default"/>
+          <w:lang w:val="en-US"/>
+        </w:rPr>
+      </w:pPr>
+      <w:r>
+        <w:rPr>
+          <w:rFonts w:hint="default"/>
+          <w:lang w:val="en-US"/>
+        </w:rPr>
+        <w:t>Integrated with visual studio</w:t>
+      </w:r>
+    </w:p>
+    <w:p>
+      <w:pPr>
+        <w:pStyle w:val="5"/>
+        <w:bidi w:val="0"/>
+        <w:rPr>
+          <w:rFonts w:hint="default"/>
+          <w:lang w:val="en-US"/>
+        </w:rPr>
+      </w:pPr>
+      <w:r>
+        <w:rPr>
+          <w:rFonts w:hint="default"/>
+          <w:lang w:val="en-US"/>
+        </w:rPr>
+        <w:t>Attributes</w:t>
+      </w:r>
+    </w:p>
+    <w:p>
+      <w:pPr>
+        <w:rPr>
+          <w:rFonts w:hint="default"/>
+          <w:lang w:val="en-US"/>
+        </w:rPr>
+      </w:pPr>
+      <w:r>
+        <w:rPr>
+          <w:rFonts w:hint="default"/>
+          <w:lang w:val="en-US"/>
+        </w:rPr>
+        <w:t>TestClass: Decorator for class that contains test methods</w:t>
+      </w:r>
+    </w:p>
+    <w:p>
+      <w:pPr>
+        <w:rPr>
+          <w:rFonts w:hint="default"/>
+          <w:lang w:val="en-US"/>
+        </w:rPr>
+      </w:pPr>
+      <w:r>
+        <w:rPr>
+          <w:rFonts w:hint="default"/>
+          <w:lang w:val="en-US"/>
+        </w:rPr>
+        <w:t>TestMethod: Decorator for test methods</w:t>
+      </w:r>
+    </w:p>
+    <w:p>
+      <w:pPr>
+        <w:pStyle w:val="4"/>
+        <w:bidi w:val="0"/>
+        <w:rPr>
+          <w:rFonts w:hint="default"/>
+          <w:lang w:val="en-US"/>
+        </w:rPr>
+      </w:pPr>
+      <w:r>
+        <w:rPr>
+          <w:rFonts w:hint="default"/>
+          <w:lang w:val="en-US"/>
+        </w:rPr>
+        <w:t>Web Driver Test</w:t>
+      </w:r>
+    </w:p>
+    <w:p>
+      <w:pPr>
+        <w:rPr>
+          <w:rFonts w:hint="default"/>
+          <w:lang w:val="en-US"/>
+        </w:rPr>
+      </w:pPr>
+      <w:r>
+        <w:rPr>
+          <w:rFonts w:hint="default"/>
+          <w:lang w:val="en-US"/>
+        </w:rPr>
+        <w:t xml:space="preserve">Project type in visual studio </w:t>
+      </w:r>
+      <w:bookmarkStart w:id="31" w:name="_GoBack"/>
+      <w:bookmarkEnd w:id="31"/>
+      <w:r>
+        <w:rPr>
+          <w:rFonts w:hint="default"/>
+          <w:lang w:val="en-US"/>
+        </w:rPr>
+        <w:t>to automate unit testing of web sites within edge browser</w:t>
+      </w:r>
+    </w:p>
+    <w:p>
+      <w:pPr>
         <w:pStyle w:val="3"/>
         <w:bidi w:val="0"/>
         <w:rPr>
@@ -5383,7 +5664,7 @@
           <w:lang w:val="en-US"/>
         </w:rPr>
       </w:pPr>
-      <w:bookmarkStart w:id="25" w:name="_Toc15915"/>
+      <w:bookmarkStart w:id="25" w:name="_Toc15967"/>
       <w:r>
         <w:rPr>
           <w:rFonts w:hint="default"/>
@@ -5402,7 +5683,7 @@
           <w:lang w:val="en-US"/>
         </w:rPr>
       </w:pPr>
-      <w:bookmarkStart w:id="26" w:name="_Toc4956"/>
+      <w:bookmarkStart w:id="26" w:name="_Toc9583"/>
       <w:r>
         <w:rPr>
           <w:rFonts w:hint="default"/>
@@ -5422,7 +5703,15 @@
           <w:rFonts w:hint="default"/>
           <w:lang w:val="en-US"/>
         </w:rPr>
-        <w:t xml:space="preserve">? </w:t>
+        <w:t>?</w:t>
+      </w:r>
+      <w:bookmarkEnd w:id="26"/>
+      <w:r>
+        <w:rPr>
+          <w:rFonts w:hint="default"/>
+          <w:lang w:val="en-US"/>
+        </w:rPr>
+        <w:t xml:space="preserve"> </w:t>
       </w:r>
     </w:p>
     <w:p>
@@ -5440,7 +5729,6 @@
         </w:rPr>
         <w:t>Yes</w:t>
       </w:r>
-      <w:bookmarkEnd w:id="26"/>
     </w:p>
     <w:p>
       <w:pPr>
@@ -5460,6 +5748,7 @@
           <w:lang w:val="en-US"/>
         </w:rPr>
       </w:pPr>
+      <w:bookmarkStart w:id="27" w:name="_Toc18873"/>
       <w:r>
         <w:rPr>
           <w:rFonts w:hint="default"/>
@@ -5467,6 +5756,7 @@
         </w:rPr>
         <w:t>Value Types and Reference Types</w:t>
       </w:r>
+      <w:bookmarkEnd w:id="27"/>
     </w:p>
     <w:p>
       <w:pPr>
@@ -5493,6 +5783,7 @@
           <w:lang w:val="en-US"/>
         </w:rPr>
       </w:pPr>
+      <w:bookmarkStart w:id="28" w:name="_Toc18459"/>
       <w:r>
         <w:rPr>
           <w:rFonts w:hint="default"/>
@@ -5501,6 +5792,7 @@
         </w:rPr>
         <w:t>Access Modifiers in C#. Explain each</w:t>
       </w:r>
+      <w:bookmarkEnd w:id="28"/>
     </w:p>
     <w:p>
       <w:pPr>
@@ -5534,12 +5826,21 @@
           <w:lang w:val="en-US"/>
         </w:rPr>
       </w:pPr>
-      <w:r>
-        <w:rPr>
-          <w:rFonts w:hint="default"/>
-          <w:lang w:val="en-US"/>
-        </w:rPr>
-        <w:t xml:space="preserve">Difference between ‘==’ and ‘.Equals()’ </w:t>
+      <w:bookmarkStart w:id="29" w:name="_Toc25633"/>
+      <w:r>
+        <w:rPr>
+          <w:rFonts w:hint="default"/>
+          <w:lang w:val="en-US"/>
+        </w:rPr>
+        <w:t>Difference between ‘==’ and ‘.Equals()’</w:t>
+      </w:r>
+      <w:bookmarkEnd w:id="29"/>
+      <w:r>
+        <w:rPr>
+          <w:rFonts w:hint="default"/>
+          <w:lang w:val="en-US"/>
+        </w:rPr>
+        <w:t xml:space="preserve"> </w:t>
       </w:r>
     </w:p>
     <w:p>
@@ -5600,6 +5901,7 @@
           <w:lang w:val="en-US"/>
         </w:rPr>
       </w:pPr>
+      <w:bookmarkStart w:id="30" w:name="_Toc32701"/>
       <w:r>
         <w:rPr>
           <w:rFonts w:hint="default"/>
@@ -5607,6 +5909,7 @@
         </w:rPr>
         <w:t>Parallel class in C#</w:t>
       </w:r>
+      <w:bookmarkEnd w:id="30"/>
     </w:p>
     <w:p>
       <w:pPr>
@@ -6122,7 +6425,7 @@
     <w:lsdException w:unhideWhenUsed="0" w:uiPriority="72" w:semiHidden="0" w:name="Colorful List"/>
     <w:lsdException w:unhideWhenUsed="0" w:uiPriority="73" w:semiHidden="0" w:name="Colorful Grid"/>
     <w:lsdException w:qFormat="1" w:unhideWhenUsed="0" w:uiPriority="60" w:semiHidden="0" w:name="Light Shading Accent 1"/>
-    <w:lsdException w:unhideWhenUsed="0" w:uiPriority="61" w:semiHidden="0" w:name="Light List Accent 1"/>
+    <w:lsdException w:qFormat="1" w:unhideWhenUsed="0" w:uiPriority="61" w:semiHidden="0" w:name="Light List Accent 1"/>
     <w:lsdException w:unhideWhenUsed="0" w:uiPriority="62" w:semiHidden="0" w:name="Light Grid Accent 1"/>
     <w:lsdException w:qFormat="1" w:unhideWhenUsed="0" w:uiPriority="63" w:semiHidden="0" w:name="Medium Shading 1 Accent 1"/>
     <w:lsdException w:qFormat="1" w:unhideWhenUsed="0" w:uiPriority="64" w:semiHidden="0" w:name="Medium Shading 2 Accent 1"/>
@@ -6134,7 +6437,7 @@
     <w:lsdException w:unhideWhenUsed="0" w:uiPriority="70" w:semiHidden="0" w:name="Dark List Accent 1"/>
     <w:lsdException w:unhideWhenUsed="0" w:uiPriority="71" w:semiHidden="0" w:name="Colorful Shading Accent 1"/>
     <w:lsdException w:unhideWhenUsed="0" w:uiPriority="72" w:semiHidden="0" w:name="Colorful List Accent 1"/>
-    <w:lsdException w:unhideWhenUsed="0" w:uiPriority="73" w:semiHidden="0" w:name="Colorful Grid Accent 1"/>
+    <w:lsdException w:qFormat="1" w:unhideWhenUsed="0" w:uiPriority="73" w:semiHidden="0" w:name="Colorful Grid Accent 1"/>
     <w:lsdException w:qFormat="1" w:unhideWhenUsed="0" w:uiPriority="60" w:semiHidden="0" w:name="Light Shading Accent 2"/>
     <w:lsdException w:qFormat="1" w:unhideWhenUsed="0" w:uiPriority="61" w:semiHidden="0" w:name="Light List Accent 2"/>
     <w:lsdException w:qFormat="1" w:unhideWhenUsed="0" w:uiPriority="62" w:semiHidden="0" w:name="Light Grid Accent 2"/>
@@ -6222,6 +6525,7 @@
     <w:name w:val="heading 1"/>
     <w:basedOn w:val="1"/>
     <w:next w:val="1"/>
+    <w:link w:val="250"/>
     <w:qFormat/>
     <w:uiPriority w:val="0"/>
     <w:pPr>
@@ -6242,6 +6546,7 @@
     <w:name w:val="heading 2"/>
     <w:basedOn w:val="1"/>
     <w:next w:val="1"/>
+    <w:link w:val="251"/>
     <w:unhideWhenUsed/>
     <w:qFormat/>
     <w:uiPriority w:val="0"/>
@@ -6262,6 +6567,7 @@
     <w:name w:val="heading 3"/>
     <w:basedOn w:val="1"/>
     <w:next w:val="1"/>
+    <w:link w:val="249"/>
     <w:unhideWhenUsed/>
     <w:qFormat/>
     <w:uiPriority w:val="0"/>
@@ -6292,8 +6598,9 @@
       <w:outlineLvl w:val="3"/>
     </w:pPr>
     <w:rPr>
+      <w:b/>
       <w:bCs w:val="0"/>
-      <w:sz w:val="28"/>
+      <w:sz w:val="32"/>
       <w:szCs w:val="28"/>
     </w:rPr>
   </w:style>
@@ -11278,6 +11585,7 @@
   <w:style w:type="table" w:styleId="159">
     <w:name w:val="Light List Accent 1"/>
     <w:basedOn w:val="12"/>
+    <w:qFormat/>
     <w:uiPriority w:val="61"/>
     <w:tblPr>
       <w:tblBorders>
@@ -19692,6 +20000,7 @@
   <w:style w:type="table" w:styleId="243">
     <w:name w:val="Colorful Grid Accent 1"/>
     <w:basedOn w:val="12"/>
+    <w:qFormat/>
     <w:uiPriority w:val="73"/>
     <w:rPr>
       <w:color w:val="000000"/>
@@ -20090,6 +20399,37 @@
         <w:shd w:val="clear" w:color="auto" w:fill="FBCAA2"/>
       </w:tcPr>
     </w:tblStylePr>
+  </w:style>
+  <w:style w:type="character" w:customStyle="1" w:styleId="249">
+    <w:name w:val="Heading 3 Char"/>
+    <w:link w:val="4"/>
+    <w:uiPriority w:val="0"/>
+    <w:rPr>
+      <w:b/>
+      <w:sz w:val="36"/>
+      <w:szCs w:val="32"/>
+    </w:rPr>
+  </w:style>
+  <w:style w:type="character" w:customStyle="1" w:styleId="250">
+    <w:name w:val="Heading 1 Char"/>
+    <w:link w:val="2"/>
+    <w:uiPriority w:val="0"/>
+    <w:rPr>
+      <w:b/>
+      <w:kern w:val="44"/>
+      <w:sz w:val="44"/>
+      <w:szCs w:val="44"/>
+    </w:rPr>
+  </w:style>
+  <w:style w:type="character" w:customStyle="1" w:styleId="251">
+    <w:name w:val="Heading 2 Char"/>
+    <w:link w:val="3"/>
+    <w:uiPriority w:val="0"/>
+    <w:rPr>
+      <w:b/>
+      <w:sz w:val="40"/>
+      <w:szCs w:val="32"/>
+    </w:rPr>
   </w:style>
 </w:styles>
 </file>

</xml_diff>

<commit_message>
Solved few hacker rank problems
</commit_message>
<xml_diff>
--- a/Docs/C# and Dotnet.docx
+++ b/Docs/C# and Dotnet.docx
@@ -1465,8 +1465,6 @@
         </w:rPr>
         <w:t>Delegates</w:t>
       </w:r>
-      <w:bookmarkStart w:id="31" w:name="_GoBack"/>
-      <w:bookmarkEnd w:id="31"/>
     </w:p>
     <w:p>
       <w:pPr>
@@ -2702,6 +2700,7 @@
             <w:insideH w:val="none" w:color="auto" w:sz="0" w:space="0"/>
             <w:insideV w:val="none" w:color="auto" w:sz="0" w:space="0"/>
           </w:tblBorders>
+          <w:shd w:val="clear" w:color="auto" w:fill="FFFFFF" w:themeFill="background1"/>
           <w:tblCellMar>
             <w:top w:w="15" w:type="dxa"/>
             <w:left w:w="15" w:type="dxa"/>
@@ -2843,6 +2842,7 @@
             <w:insideH w:val="none" w:color="auto" w:sz="0" w:space="0"/>
             <w:insideV w:val="none" w:color="auto" w:sz="0" w:space="0"/>
           </w:tblBorders>
+          <w:shd w:val="clear" w:color="auto" w:fill="FFFFFF" w:themeFill="background1"/>
           <w:tblCellMar>
             <w:top w:w="15" w:type="dxa"/>
             <w:left w:w="15" w:type="dxa"/>
@@ -2968,6 +2968,7 @@
             <w:insideH w:val="none" w:color="auto" w:sz="0" w:space="0"/>
             <w:insideV w:val="none" w:color="auto" w:sz="0" w:space="0"/>
           </w:tblBorders>
+          <w:shd w:val="clear" w:color="auto" w:fill="FFFFFF" w:themeFill="background1"/>
           <w:tblCellMar>
             <w:top w:w="15" w:type="dxa"/>
             <w:left w:w="15" w:type="dxa"/>
@@ -3093,6 +3094,7 @@
             <w:insideH w:val="none" w:color="auto" w:sz="0" w:space="0"/>
             <w:insideV w:val="none" w:color="auto" w:sz="0" w:space="0"/>
           </w:tblBorders>
+          <w:shd w:val="clear" w:color="auto" w:fill="FFFFFF" w:themeFill="background1"/>
           <w:tblCellMar>
             <w:top w:w="15" w:type="dxa"/>
             <w:left w:w="15" w:type="dxa"/>
@@ -3193,6 +3195,7 @@
             <w:insideH w:val="none" w:color="auto" w:sz="0" w:space="0"/>
             <w:insideV w:val="none" w:color="auto" w:sz="0" w:space="0"/>
           </w:tblBorders>
+          <w:shd w:val="clear" w:color="auto" w:fill="FFFFFF" w:themeFill="background1"/>
           <w:tblCellMar>
             <w:top w:w="15" w:type="dxa"/>
             <w:left w:w="15" w:type="dxa"/>
@@ -3295,7 +3298,6 @@
             <w:insideH w:val="none" w:color="auto" w:sz="0" w:space="0"/>
             <w:insideV w:val="none" w:color="auto" w:sz="0" w:space="0"/>
           </w:tblBorders>
-          <w:shd w:val="clear" w:color="auto" w:fill="FFFFFF" w:themeFill="background1"/>
           <w:tblCellMar>
             <w:top w:w="15" w:type="dxa"/>
             <w:left w:w="15" w:type="dxa"/>
@@ -3423,7 +3425,6 @@
             <w:insideH w:val="none" w:color="auto" w:sz="0" w:space="0"/>
             <w:insideV w:val="none" w:color="auto" w:sz="0" w:space="0"/>
           </w:tblBorders>
-          <w:shd w:val="clear" w:color="auto" w:fill="FFFFFF" w:themeFill="background1"/>
           <w:tblCellMar>
             <w:top w:w="15" w:type="dxa"/>
             <w:left w:w="15" w:type="dxa"/>
@@ -3526,6 +3527,7 @@
             <w:insideH w:val="none" w:color="auto" w:sz="0" w:space="0"/>
             <w:insideV w:val="none" w:color="auto" w:sz="0" w:space="0"/>
           </w:tblBorders>
+          <w:shd w:val="clear" w:color="auto" w:fill="FFFFFF" w:themeFill="background1"/>
           <w:tblCellMar>
             <w:top w:w="15" w:type="dxa"/>
             <w:left w:w="15" w:type="dxa"/>
@@ -3959,7 +3961,6 @@
             <w:insideH w:val="none" w:color="auto" w:sz="0" w:space="0"/>
             <w:insideV w:val="none" w:color="auto" w:sz="0" w:space="0"/>
           </w:tblBorders>
-          <w:shd w:val="clear" w:color="auto" w:fill="FFFFFF" w:themeFill="background1"/>
           <w:tblCellMar>
             <w:top w:w="15" w:type="dxa"/>
             <w:left w:w="15" w:type="dxa"/>
@@ -5833,6 +5834,25 @@
         <w:bidi w:val="0"/>
         <w:rPr>
           <w:rFonts w:hint="default"/>
+          <w:color w:val="C00000"/>
+          <w:lang w:val="en-US"/>
+        </w:rPr>
+      </w:pPr>
+      <w:r>
+        <w:rPr>
+          <w:rFonts w:hint="default"/>
+          <w:color w:val="C00000"/>
+          <w:lang w:val="en-US"/>
+        </w:rPr>
+        <w:t>Mutable vs Immutable?</w:t>
+      </w:r>
+    </w:p>
+    <w:p>
+      <w:pPr>
+        <w:pStyle w:val="4"/>
+        <w:bidi w:val="0"/>
+        <w:rPr>
+          <w:rFonts w:hint="default"/>
           <w:lang w:val="en-US"/>
         </w:rPr>
       </w:pPr>
@@ -5842,7 +5862,16 @@
           <w:rFonts w:hint="default"/>
           <w:lang w:val="en-US"/>
         </w:rPr>
-        <w:t>Can we have multiple awaits</w:t>
+        <w:t>Can we h</w:t>
+      </w:r>
+      <w:bookmarkStart w:id="31" w:name="_GoBack"/>
+      <w:bookmarkEnd w:id="31"/>
+      <w:r>
+        <w:rPr>
+          <w:rFonts w:hint="default"/>
+          <w:lang w:val="en-US"/>
+        </w:rPr>
+        <w:t>ave multiple awaits</w:t>
       </w:r>
       <w:r>
         <w:rPr>
@@ -6448,7 +6477,7 @@
     <w:lsdException w:qFormat="1" w:unhideWhenUsed="0" w:uiPriority="0" w:semiHidden="0" w:name="footer"/>
     <w:lsdException w:qFormat="1" w:unhideWhenUsed="0" w:uiPriority="0" w:semiHidden="0" w:name="index heading"/>
     <w:lsdException w:qFormat="1" w:uiPriority="0" w:name="caption"/>
-    <w:lsdException w:unhideWhenUsed="0" w:uiPriority="0" w:semiHidden="0" w:name="table of figures"/>
+    <w:lsdException w:qFormat="1" w:unhideWhenUsed="0" w:uiPriority="0" w:semiHidden="0" w:name="table of figures"/>
     <w:lsdException w:qFormat="1" w:unhideWhenUsed="0" w:uiPriority="0" w:semiHidden="0" w:name="envelope address"/>
     <w:lsdException w:qFormat="1" w:unhideWhenUsed="0" w:uiPriority="0" w:semiHidden="0" w:name="envelope return"/>
     <w:lsdException w:qFormat="1" w:unhideWhenUsed="0" w:uiPriority="0" w:semiHidden="0" w:name="footnote reference"/>
@@ -10373,6 +10402,7 @@
     <w:name w:val="table of figures"/>
     <w:basedOn w:val="1"/>
     <w:next w:val="1"/>
+    <w:qFormat/>
     <w:uiPriority w:val="0"/>
     <w:pPr>
       <w:ind w:leftChars="200" w:hanging="200" w:hangingChars="200"/>

</xml_diff>

<commit_message>
Add subset find method
</commit_message>
<xml_diff>
--- a/Docs/C# and Dotnet.docx
+++ b/Docs/C# and Dotnet.docx
@@ -22,7 +22,7 @@
         <w:fldChar w:fldCharType="begin"/>
       </w:r>
       <w:r>
-        <w:instrText xml:space="preserve"> HYPERLINK \l _Toc25072 </w:instrText>
+        <w:instrText xml:space="preserve"> HYPERLINK \l _Toc10687 </w:instrText>
       </w:r>
       <w:r>
         <w:fldChar w:fldCharType="separate"/>
@@ -41,7 +41,7 @@
         <w:fldChar w:fldCharType="begin"/>
       </w:r>
       <w:r>
-        <w:instrText xml:space="preserve"> PAGEREF _Toc25072 \h </w:instrText>
+        <w:instrText xml:space="preserve"> PAGEREF _Toc10687 \h </w:instrText>
       </w:r>
       <w:r>
         <w:fldChar w:fldCharType="separate"/>
@@ -67,7 +67,7 @@
         <w:fldChar w:fldCharType="begin"/>
       </w:r>
       <w:r>
-        <w:instrText xml:space="preserve"> HYPERLINK \l _Toc8173 </w:instrText>
+        <w:instrText xml:space="preserve"> HYPERLINK \l _Toc17356 </w:instrText>
       </w:r>
       <w:r>
         <w:fldChar w:fldCharType="separate"/>
@@ -77,6 +77,96 @@
           <w:rFonts w:hint="default"/>
           <w:lang w:val="en-US"/>
         </w:rPr>
+        <w:t>Delegates</w:t>
+      </w:r>
+      <w:r>
+        <w:tab/>
+      </w:r>
+      <w:r>
+        <w:fldChar w:fldCharType="begin"/>
+      </w:r>
+      <w:r>
+        <w:instrText xml:space="preserve"> PAGEREF _Toc17356 \h </w:instrText>
+      </w:r>
+      <w:r>
+        <w:fldChar w:fldCharType="separate"/>
+      </w:r>
+      <w:r>
+        <w:t>2</w:t>
+      </w:r>
+      <w:r>
+        <w:fldChar w:fldCharType="end"/>
+      </w:r>
+      <w:r>
+        <w:fldChar w:fldCharType="end"/>
+      </w:r>
+    </w:p>
+    <w:p>
+      <w:pPr>
+        <w:pStyle w:val="143"/>
+        <w:tabs>
+          <w:tab w:val="right" w:leader="dot" w:pos="8306"/>
+        </w:tabs>
+      </w:pPr>
+      <w:r>
+        <w:fldChar w:fldCharType="begin"/>
+      </w:r>
+      <w:r>
+        <w:instrText xml:space="preserve"> HYPERLINK \l _Toc7659 </w:instrText>
+      </w:r>
+      <w:r>
+        <w:fldChar w:fldCharType="separate"/>
+      </w:r>
+      <w:r>
+        <w:rPr>
+          <w:rFonts w:hint="default"/>
+          <w:lang w:val="en-US"/>
+        </w:rPr>
+        <w:t>Events</w:t>
+      </w:r>
+      <w:r>
+        <w:tab/>
+      </w:r>
+      <w:r>
+        <w:fldChar w:fldCharType="begin"/>
+      </w:r>
+      <w:r>
+        <w:instrText xml:space="preserve"> PAGEREF _Toc7659 \h </w:instrText>
+      </w:r>
+      <w:r>
+        <w:fldChar w:fldCharType="separate"/>
+      </w:r>
+      <w:r>
+        <w:t>2</w:t>
+      </w:r>
+      <w:r>
+        <w:fldChar w:fldCharType="end"/>
+      </w:r>
+      <w:r>
+        <w:fldChar w:fldCharType="end"/>
+      </w:r>
+    </w:p>
+    <w:p>
+      <w:pPr>
+        <w:pStyle w:val="143"/>
+        <w:tabs>
+          <w:tab w:val="right" w:leader="dot" w:pos="8306"/>
+        </w:tabs>
+      </w:pPr>
+      <w:r>
+        <w:fldChar w:fldCharType="begin"/>
+      </w:r>
+      <w:r>
+        <w:instrText xml:space="preserve"> HYPERLINK \l _Toc19308 </w:instrText>
+      </w:r>
+      <w:r>
+        <w:fldChar w:fldCharType="separate"/>
+      </w:r>
+      <w:r>
+        <w:rPr>
+          <w:rFonts w:hint="default"/>
+          <w:lang w:val="en-US"/>
+        </w:rPr>
         <w:t>Keyword</w:t>
       </w:r>
       <w:r>
@@ -86,7 +176,7 @@
         <w:fldChar w:fldCharType="begin"/>
       </w:r>
       <w:r>
-        <w:instrText xml:space="preserve"> PAGEREF _Toc8173 \h </w:instrText>
+        <w:instrText xml:space="preserve"> PAGEREF _Toc19308 \h </w:instrText>
       </w:r>
       <w:r>
         <w:fldChar w:fldCharType="separate"/>
@@ -112,7 +202,7 @@
         <w:fldChar w:fldCharType="begin"/>
       </w:r>
       <w:r>
-        <w:instrText xml:space="preserve"> HYPERLINK \l _Toc23993 </w:instrText>
+        <w:instrText xml:space="preserve"> HYPERLINK \l _Toc12602 </w:instrText>
       </w:r>
       <w:r>
         <w:fldChar w:fldCharType="separate"/>
@@ -131,7 +221,7 @@
         <w:fldChar w:fldCharType="begin"/>
       </w:r>
       <w:r>
-        <w:instrText xml:space="preserve"> PAGEREF _Toc23993 \h </w:instrText>
+        <w:instrText xml:space="preserve"> PAGEREF _Toc12602 \h </w:instrText>
       </w:r>
       <w:r>
         <w:fldChar w:fldCharType="separate"/>
@@ -157,7 +247,7 @@
         <w:fldChar w:fldCharType="begin"/>
       </w:r>
       <w:r>
-        <w:instrText xml:space="preserve"> HYPERLINK \l _Toc10362 </w:instrText>
+        <w:instrText xml:space="preserve"> HYPERLINK \l _Toc3853 </w:instrText>
       </w:r>
       <w:r>
         <w:fldChar w:fldCharType="separate"/>
@@ -176,7 +266,7 @@
         <w:fldChar w:fldCharType="begin"/>
       </w:r>
       <w:r>
-        <w:instrText xml:space="preserve"> PAGEREF _Toc10362 \h </w:instrText>
+        <w:instrText xml:space="preserve"> PAGEREF _Toc3853 \h </w:instrText>
       </w:r>
       <w:r>
         <w:fldChar w:fldCharType="separate"/>
@@ -202,7 +292,7 @@
         <w:fldChar w:fldCharType="begin"/>
       </w:r>
       <w:r>
-        <w:instrText xml:space="preserve"> HYPERLINK \l _Toc14715 </w:instrText>
+        <w:instrText xml:space="preserve"> HYPERLINK \l _Toc31051 </w:instrText>
       </w:r>
       <w:r>
         <w:fldChar w:fldCharType="separate"/>
@@ -221,7 +311,7 @@
         <w:fldChar w:fldCharType="begin"/>
       </w:r>
       <w:r>
-        <w:instrText xml:space="preserve"> PAGEREF _Toc14715 \h </w:instrText>
+        <w:instrText xml:space="preserve"> PAGEREF _Toc31051 \h </w:instrText>
       </w:r>
       <w:r>
         <w:fldChar w:fldCharType="separate"/>
@@ -247,7 +337,7 @@
         <w:fldChar w:fldCharType="begin"/>
       </w:r>
       <w:r>
-        <w:instrText xml:space="preserve"> HYPERLINK \l _Toc31128 </w:instrText>
+        <w:instrText xml:space="preserve"> HYPERLINK \l _Toc23325 </w:instrText>
       </w:r>
       <w:r>
         <w:fldChar w:fldCharType="separate"/>
@@ -266,7 +356,7 @@
         <w:fldChar w:fldCharType="begin"/>
       </w:r>
       <w:r>
-        <w:instrText xml:space="preserve"> PAGEREF _Toc31128 \h </w:instrText>
+        <w:instrText xml:space="preserve"> PAGEREF _Toc23325 \h </w:instrText>
       </w:r>
       <w:r>
         <w:fldChar w:fldCharType="separate"/>
@@ -292,7 +382,7 @@
         <w:fldChar w:fldCharType="begin"/>
       </w:r>
       <w:r>
-        <w:instrText xml:space="preserve"> HYPERLINK \l _Toc19214 </w:instrText>
+        <w:instrText xml:space="preserve"> HYPERLINK \l _Toc4342 </w:instrText>
       </w:r>
       <w:r>
         <w:fldChar w:fldCharType="separate"/>
@@ -311,7 +401,7 @@
         <w:fldChar w:fldCharType="begin"/>
       </w:r>
       <w:r>
-        <w:instrText xml:space="preserve"> PAGEREF _Toc19214 \h </w:instrText>
+        <w:instrText xml:space="preserve"> PAGEREF _Toc4342 \h </w:instrText>
       </w:r>
       <w:r>
         <w:fldChar w:fldCharType="separate"/>
@@ -337,7 +427,7 @@
         <w:fldChar w:fldCharType="begin"/>
       </w:r>
       <w:r>
-        <w:instrText xml:space="preserve"> HYPERLINK \l _Toc8118 </w:instrText>
+        <w:instrText xml:space="preserve"> HYPERLINK \l _Toc26282 </w:instrText>
       </w:r>
       <w:r>
         <w:fldChar w:fldCharType="separate"/>
@@ -356,7 +446,7 @@
         <w:fldChar w:fldCharType="begin"/>
       </w:r>
       <w:r>
-        <w:instrText xml:space="preserve"> PAGEREF _Toc8118 \h </w:instrText>
+        <w:instrText xml:space="preserve"> PAGEREF _Toc26282 \h </w:instrText>
       </w:r>
       <w:r>
         <w:fldChar w:fldCharType="separate"/>
@@ -382,7 +472,7 @@
         <w:fldChar w:fldCharType="begin"/>
       </w:r>
       <w:r>
-        <w:instrText xml:space="preserve"> HYPERLINK \l _Toc2899 </w:instrText>
+        <w:instrText xml:space="preserve"> HYPERLINK \l _Toc9282 </w:instrText>
       </w:r>
       <w:r>
         <w:fldChar w:fldCharType="separate"/>
@@ -401,7 +491,7 @@
         <w:fldChar w:fldCharType="begin"/>
       </w:r>
       <w:r>
-        <w:instrText xml:space="preserve"> PAGEREF _Toc2899 \h </w:instrText>
+        <w:instrText xml:space="preserve"> PAGEREF _Toc9282 \h </w:instrText>
       </w:r>
       <w:r>
         <w:fldChar w:fldCharType="separate"/>
@@ -427,7 +517,7 @@
         <w:fldChar w:fldCharType="begin"/>
       </w:r>
       <w:r>
-        <w:instrText xml:space="preserve"> HYPERLINK \l _Toc32176 </w:instrText>
+        <w:instrText xml:space="preserve"> HYPERLINK \l _Toc524 </w:instrText>
       </w:r>
       <w:r>
         <w:fldChar w:fldCharType="separate"/>
@@ -446,7 +536,7 @@
         <w:fldChar w:fldCharType="begin"/>
       </w:r>
       <w:r>
-        <w:instrText xml:space="preserve"> PAGEREF _Toc32176 \h </w:instrText>
+        <w:instrText xml:space="preserve"> PAGEREF _Toc524 \h </w:instrText>
       </w:r>
       <w:r>
         <w:fldChar w:fldCharType="separate"/>
@@ -472,7 +562,7 @@
         <w:fldChar w:fldCharType="begin"/>
       </w:r>
       <w:r>
-        <w:instrText xml:space="preserve"> HYPERLINK \l _Toc28971 </w:instrText>
+        <w:instrText xml:space="preserve"> HYPERLINK \l _Toc27882 </w:instrText>
       </w:r>
       <w:r>
         <w:fldChar w:fldCharType="separate"/>
@@ -490,7 +580,7 @@
         <w:fldChar w:fldCharType="begin"/>
       </w:r>
       <w:r>
-        <w:instrText xml:space="preserve"> PAGEREF _Toc28971 \h </w:instrText>
+        <w:instrText xml:space="preserve"> PAGEREF _Toc27882 \h </w:instrText>
       </w:r>
       <w:r>
         <w:fldChar w:fldCharType="separate"/>
@@ -516,7 +606,7 @@
         <w:fldChar w:fldCharType="begin"/>
       </w:r>
       <w:r>
-        <w:instrText xml:space="preserve"> HYPERLINK \l _Toc14453 </w:instrText>
+        <w:instrText xml:space="preserve"> HYPERLINK \l _Toc1998 </w:instrText>
       </w:r>
       <w:r>
         <w:fldChar w:fldCharType="separate"/>
@@ -534,7 +624,7 @@
         <w:fldChar w:fldCharType="begin"/>
       </w:r>
       <w:r>
-        <w:instrText xml:space="preserve"> PAGEREF _Toc14453 \h </w:instrText>
+        <w:instrText xml:space="preserve"> PAGEREF _Toc1998 \h </w:instrText>
       </w:r>
       <w:r>
         <w:fldChar w:fldCharType="separate"/>
@@ -560,7 +650,7 @@
         <w:fldChar w:fldCharType="begin"/>
       </w:r>
       <w:r>
-        <w:instrText xml:space="preserve"> HYPERLINK \l _Toc14613 </w:instrText>
+        <w:instrText xml:space="preserve"> HYPERLINK \l _Toc11296 </w:instrText>
       </w:r>
       <w:r>
         <w:fldChar w:fldCharType="separate"/>
@@ -579,7 +669,7 @@
         <w:fldChar w:fldCharType="begin"/>
       </w:r>
       <w:r>
-        <w:instrText xml:space="preserve"> PAGEREF _Toc14613 \h </w:instrText>
+        <w:instrText xml:space="preserve"> PAGEREF _Toc11296 \h </w:instrText>
       </w:r>
       <w:r>
         <w:fldChar w:fldCharType="separate"/>
@@ -605,7 +695,7 @@
         <w:fldChar w:fldCharType="begin"/>
       </w:r>
       <w:r>
-        <w:instrText xml:space="preserve"> HYPERLINK \l _Toc16554 </w:instrText>
+        <w:instrText xml:space="preserve"> HYPERLINK \l _Toc2524 </w:instrText>
       </w:r>
       <w:r>
         <w:fldChar w:fldCharType="separate"/>
@@ -624,13 +714,13 @@
         <w:fldChar w:fldCharType="begin"/>
       </w:r>
       <w:r>
-        <w:instrText xml:space="preserve"> PAGEREF _Toc16554 \h </w:instrText>
+        <w:instrText xml:space="preserve"> PAGEREF _Toc2524 \h </w:instrText>
       </w:r>
       <w:r>
         <w:fldChar w:fldCharType="separate"/>
       </w:r>
       <w:r>
-        <w:t>3</w:t>
+        <w:t>4</w:t>
       </w:r>
       <w:r>
         <w:fldChar w:fldCharType="end"/>
@@ -650,7 +740,7 @@
         <w:fldChar w:fldCharType="begin"/>
       </w:r>
       <w:r>
-        <w:instrText xml:space="preserve"> HYPERLINK \l _Toc9917 </w:instrText>
+        <w:instrText xml:space="preserve"> HYPERLINK \l _Toc21373 </w:instrText>
       </w:r>
       <w:r>
         <w:fldChar w:fldCharType="separate"/>
@@ -669,7 +759,7 @@
         <w:fldChar w:fldCharType="begin"/>
       </w:r>
       <w:r>
-        <w:instrText xml:space="preserve"> PAGEREF _Toc9917 \h </w:instrText>
+        <w:instrText xml:space="preserve"> PAGEREF _Toc21373 \h </w:instrText>
       </w:r>
       <w:r>
         <w:fldChar w:fldCharType="separate"/>
@@ -695,7 +785,7 @@
         <w:fldChar w:fldCharType="begin"/>
       </w:r>
       <w:r>
-        <w:instrText xml:space="preserve"> HYPERLINK \l _Toc29308 </w:instrText>
+        <w:instrText xml:space="preserve"> HYPERLINK \l _Toc17742 </w:instrText>
       </w:r>
       <w:r>
         <w:fldChar w:fldCharType="separate"/>
@@ -714,7 +804,7 @@
         <w:fldChar w:fldCharType="begin"/>
       </w:r>
       <w:r>
-        <w:instrText xml:space="preserve"> PAGEREF _Toc29308 \h </w:instrText>
+        <w:instrText xml:space="preserve"> PAGEREF _Toc17742 \h </w:instrText>
       </w:r>
       <w:r>
         <w:fldChar w:fldCharType="separate"/>
@@ -740,7 +830,7 @@
         <w:fldChar w:fldCharType="begin"/>
       </w:r>
       <w:r>
-        <w:instrText xml:space="preserve"> HYPERLINK \l _Toc30726 </w:instrText>
+        <w:instrText xml:space="preserve"> HYPERLINK \l _Toc24112 </w:instrText>
       </w:r>
       <w:r>
         <w:fldChar w:fldCharType="separate"/>
@@ -759,7 +849,7 @@
         <w:fldChar w:fldCharType="begin"/>
       </w:r>
       <w:r>
-        <w:instrText xml:space="preserve"> PAGEREF _Toc30726 \h </w:instrText>
+        <w:instrText xml:space="preserve"> PAGEREF _Toc24112 \h </w:instrText>
       </w:r>
       <w:r>
         <w:fldChar w:fldCharType="separate"/>
@@ -785,7 +875,7 @@
         <w:fldChar w:fldCharType="begin"/>
       </w:r>
       <w:r>
-        <w:instrText xml:space="preserve"> HYPERLINK \l _Toc17673 </w:instrText>
+        <w:instrText xml:space="preserve"> HYPERLINK \l _Toc31037 </w:instrText>
       </w:r>
       <w:r>
         <w:fldChar w:fldCharType="separate"/>
@@ -804,7 +894,7 @@
         <w:fldChar w:fldCharType="begin"/>
       </w:r>
       <w:r>
-        <w:instrText xml:space="preserve"> PAGEREF _Toc17673 \h </w:instrText>
+        <w:instrText xml:space="preserve"> PAGEREF _Toc31037 \h </w:instrText>
       </w:r>
       <w:r>
         <w:fldChar w:fldCharType="separate"/>
@@ -830,7 +920,7 @@
         <w:fldChar w:fldCharType="begin"/>
       </w:r>
       <w:r>
-        <w:instrText xml:space="preserve"> HYPERLINK \l _Toc15693 </w:instrText>
+        <w:instrText xml:space="preserve"> HYPERLINK \l _Toc9454 </w:instrText>
       </w:r>
       <w:r>
         <w:fldChar w:fldCharType="separate"/>
@@ -849,7 +939,7 @@
         <w:fldChar w:fldCharType="begin"/>
       </w:r>
       <w:r>
-        <w:instrText xml:space="preserve"> PAGEREF _Toc15693 \h </w:instrText>
+        <w:instrText xml:space="preserve"> PAGEREF _Toc9454 \h </w:instrText>
       </w:r>
       <w:r>
         <w:fldChar w:fldCharType="separate"/>
@@ -875,7 +965,7 @@
         <w:fldChar w:fldCharType="begin"/>
       </w:r>
       <w:r>
-        <w:instrText xml:space="preserve"> HYPERLINK \l _Toc3590 </w:instrText>
+        <w:instrText xml:space="preserve"> HYPERLINK \l _Toc24963 </w:instrText>
       </w:r>
       <w:r>
         <w:fldChar w:fldCharType="separate"/>
@@ -894,7 +984,7 @@
         <w:fldChar w:fldCharType="begin"/>
       </w:r>
       <w:r>
-        <w:instrText xml:space="preserve"> PAGEREF _Toc3590 \h </w:instrText>
+        <w:instrText xml:space="preserve"> PAGEREF _Toc24963 \h </w:instrText>
       </w:r>
       <w:r>
         <w:fldChar w:fldCharType="separate"/>
@@ -920,7 +1010,7 @@
         <w:fldChar w:fldCharType="begin"/>
       </w:r>
       <w:r>
-        <w:instrText xml:space="preserve"> HYPERLINK \l _Toc10499 </w:instrText>
+        <w:instrText xml:space="preserve"> HYPERLINK \l _Toc2618 </w:instrText>
       </w:r>
       <w:r>
         <w:fldChar w:fldCharType="separate"/>
@@ -939,13 +1029,13 @@
         <w:fldChar w:fldCharType="begin"/>
       </w:r>
       <w:r>
-        <w:instrText xml:space="preserve"> PAGEREF _Toc10499 \h </w:instrText>
+        <w:instrText xml:space="preserve"> PAGEREF _Toc2618 \h </w:instrText>
       </w:r>
       <w:r>
         <w:fldChar w:fldCharType="separate"/>
       </w:r>
       <w:r>
-        <w:t>5</w:t>
+        <w:t>6</w:t>
       </w:r>
       <w:r>
         <w:fldChar w:fldCharType="end"/>
@@ -965,7 +1055,7 @@
         <w:fldChar w:fldCharType="begin"/>
       </w:r>
       <w:r>
-        <w:instrText xml:space="preserve"> HYPERLINK \l _Toc17283 </w:instrText>
+        <w:instrText xml:space="preserve"> HYPERLINK \l _Toc23650 </w:instrText>
       </w:r>
       <w:r>
         <w:fldChar w:fldCharType="separate"/>
@@ -975,7 +1065,7 @@
           <w:rFonts w:hint="default"/>
           <w:lang w:val="en-US"/>
         </w:rPr>
-        <w:t>Attributes</w:t>
+        <w:t>Arrange, Act, Assert</w:t>
       </w:r>
       <w:r>
         <w:tab/>
@@ -984,7 +1074,7 @@
         <w:fldChar w:fldCharType="begin"/>
       </w:r>
       <w:r>
-        <w:instrText xml:space="preserve"> PAGEREF _Toc17283 \h </w:instrText>
+        <w:instrText xml:space="preserve"> PAGEREF _Toc23650 \h </w:instrText>
       </w:r>
       <w:r>
         <w:fldChar w:fldCharType="separate"/>
@@ -1010,7 +1100,7 @@
         <w:fldChar w:fldCharType="begin"/>
       </w:r>
       <w:r>
-        <w:instrText xml:space="preserve"> HYPERLINK \l _Toc14540 </w:instrText>
+        <w:instrText xml:space="preserve"> HYPERLINK \l _Toc2547 </w:instrText>
       </w:r>
       <w:r>
         <w:fldChar w:fldCharType="separate"/>
@@ -1020,7 +1110,7 @@
           <w:rFonts w:hint="default"/>
           <w:lang w:val="en-US"/>
         </w:rPr>
-        <w:t>xUnit</w:t>
+        <w:t>Attributes</w:t>
       </w:r>
       <w:r>
         <w:tab/>
@@ -1029,13 +1119,13 @@
         <w:fldChar w:fldCharType="begin"/>
       </w:r>
       <w:r>
-        <w:instrText xml:space="preserve"> PAGEREF _Toc14540 \h </w:instrText>
+        <w:instrText xml:space="preserve"> PAGEREF _Toc2547 \h </w:instrText>
       </w:r>
       <w:r>
         <w:fldChar w:fldCharType="separate"/>
       </w:r>
       <w:r>
-        <w:t>7</w:t>
+        <w:t>6</w:t>
       </w:r>
       <w:r>
         <w:fldChar w:fldCharType="end"/>
@@ -1055,7 +1145,7 @@
         <w:fldChar w:fldCharType="begin"/>
       </w:r>
       <w:r>
-        <w:instrText xml:space="preserve"> HYPERLINK \l _Toc13576 </w:instrText>
+        <w:instrText xml:space="preserve"> HYPERLINK \l _Toc14936 </w:instrText>
       </w:r>
       <w:r>
         <w:fldChar w:fldCharType="separate"/>
@@ -1065,7 +1155,7 @@
           <w:rFonts w:hint="default"/>
           <w:lang w:val="en-US"/>
         </w:rPr>
-        <w:t>NUnit</w:t>
+        <w:t>xUnit</w:t>
       </w:r>
       <w:r>
         <w:tab/>
@@ -1074,7 +1164,7 @@
         <w:fldChar w:fldCharType="begin"/>
       </w:r>
       <w:r>
-        <w:instrText xml:space="preserve"> PAGEREF _Toc13576 \h </w:instrText>
+        <w:instrText xml:space="preserve"> PAGEREF _Toc14936 \h </w:instrText>
       </w:r>
       <w:r>
         <w:fldChar w:fldCharType="separate"/>
@@ -1100,7 +1190,7 @@
         <w:fldChar w:fldCharType="begin"/>
       </w:r>
       <w:r>
-        <w:instrText xml:space="preserve"> HYPERLINK \l _Toc27835 </w:instrText>
+        <w:instrText xml:space="preserve"> HYPERLINK \l _Toc20044 </w:instrText>
       </w:r>
       <w:r>
         <w:fldChar w:fldCharType="separate"/>
@@ -1110,6 +1200,51 @@
           <w:rFonts w:hint="default"/>
           <w:lang w:val="en-US"/>
         </w:rPr>
+        <w:t>NUnit</w:t>
+      </w:r>
+      <w:r>
+        <w:tab/>
+      </w:r>
+      <w:r>
+        <w:fldChar w:fldCharType="begin"/>
+      </w:r>
+      <w:r>
+        <w:instrText xml:space="preserve"> PAGEREF _Toc20044 \h </w:instrText>
+      </w:r>
+      <w:r>
+        <w:fldChar w:fldCharType="separate"/>
+      </w:r>
+      <w:r>
+        <w:t>7</w:t>
+      </w:r>
+      <w:r>
+        <w:fldChar w:fldCharType="end"/>
+      </w:r>
+      <w:r>
+        <w:fldChar w:fldCharType="end"/>
+      </w:r>
+    </w:p>
+    <w:p>
+      <w:pPr>
+        <w:pStyle w:val="144"/>
+        <w:tabs>
+          <w:tab w:val="right" w:leader="dot" w:pos="8306"/>
+        </w:tabs>
+      </w:pPr>
+      <w:r>
+        <w:fldChar w:fldCharType="begin"/>
+      </w:r>
+      <w:r>
+        <w:instrText xml:space="preserve"> HYPERLINK \l _Toc29108 </w:instrText>
+      </w:r>
+      <w:r>
+        <w:fldChar w:fldCharType="separate"/>
+      </w:r>
+      <w:r>
+        <w:rPr>
+          <w:rFonts w:hint="default"/>
+          <w:lang w:val="en-US"/>
+        </w:rPr>
         <w:t>MSTest</w:t>
       </w:r>
       <w:r>
@@ -1119,13 +1254,238 @@
         <w:fldChar w:fldCharType="begin"/>
       </w:r>
       <w:r>
-        <w:instrText xml:space="preserve"> PAGEREF _Toc27835 \h </w:instrText>
+        <w:instrText xml:space="preserve"> PAGEREF _Toc29108 \h </w:instrText>
       </w:r>
       <w:r>
         <w:fldChar w:fldCharType="separate"/>
       </w:r>
       <w:r>
         <w:t>7</w:t>
+      </w:r>
+      <w:r>
+        <w:fldChar w:fldCharType="end"/>
+      </w:r>
+      <w:r>
+        <w:fldChar w:fldCharType="end"/>
+      </w:r>
+    </w:p>
+    <w:p>
+      <w:pPr>
+        <w:pStyle w:val="145"/>
+        <w:tabs>
+          <w:tab w:val="right" w:leader="dot" w:pos="8306"/>
+        </w:tabs>
+      </w:pPr>
+      <w:r>
+        <w:fldChar w:fldCharType="begin"/>
+      </w:r>
+      <w:r>
+        <w:instrText xml:space="preserve"> HYPERLINK \l _Toc15776 </w:instrText>
+      </w:r>
+      <w:r>
+        <w:fldChar w:fldCharType="separate"/>
+      </w:r>
+      <w:r>
+        <w:rPr>
+          <w:rFonts w:hint="default"/>
+          <w:lang w:val="en-US"/>
+        </w:rPr>
+        <w:t>Attributes</w:t>
+      </w:r>
+      <w:r>
+        <w:tab/>
+      </w:r>
+      <w:r>
+        <w:fldChar w:fldCharType="begin"/>
+      </w:r>
+      <w:r>
+        <w:instrText xml:space="preserve"> PAGEREF _Toc15776 \h </w:instrText>
+      </w:r>
+      <w:r>
+        <w:fldChar w:fldCharType="separate"/>
+      </w:r>
+      <w:r>
+        <w:t>7</w:t>
+      </w:r>
+      <w:r>
+        <w:fldChar w:fldCharType="end"/>
+      </w:r>
+      <w:r>
+        <w:fldChar w:fldCharType="end"/>
+      </w:r>
+    </w:p>
+    <w:p>
+      <w:pPr>
+        <w:pStyle w:val="144"/>
+        <w:tabs>
+          <w:tab w:val="right" w:leader="dot" w:pos="8306"/>
+        </w:tabs>
+      </w:pPr>
+      <w:r>
+        <w:fldChar w:fldCharType="begin"/>
+      </w:r>
+      <w:r>
+        <w:instrText xml:space="preserve"> HYPERLINK \l _Toc31650 </w:instrText>
+      </w:r>
+      <w:r>
+        <w:fldChar w:fldCharType="separate"/>
+      </w:r>
+      <w:r>
+        <w:rPr>
+          <w:rFonts w:hint="default"/>
+          <w:lang w:val="en-US"/>
+        </w:rPr>
+        <w:t>Web Driver Test</w:t>
+      </w:r>
+      <w:r>
+        <w:tab/>
+      </w:r>
+      <w:r>
+        <w:fldChar w:fldCharType="begin"/>
+      </w:r>
+      <w:r>
+        <w:instrText xml:space="preserve"> PAGEREF _Toc31650 \h </w:instrText>
+      </w:r>
+      <w:r>
+        <w:fldChar w:fldCharType="separate"/>
+      </w:r>
+      <w:r>
+        <w:t>7</w:t>
+      </w:r>
+      <w:r>
+        <w:fldChar w:fldCharType="end"/>
+      </w:r>
+      <w:r>
+        <w:fldChar w:fldCharType="end"/>
+      </w:r>
+    </w:p>
+    <w:p>
+      <w:pPr>
+        <w:pStyle w:val="144"/>
+        <w:tabs>
+          <w:tab w:val="right" w:leader="dot" w:pos="8306"/>
+        </w:tabs>
+      </w:pPr>
+      <w:r>
+        <w:fldChar w:fldCharType="begin"/>
+      </w:r>
+      <w:r>
+        <w:instrText xml:space="preserve"> HYPERLINK \l _Toc20410 </w:instrText>
+      </w:r>
+      <w:r>
+        <w:fldChar w:fldCharType="separate"/>
+      </w:r>
+      <w:r>
+        <w:rPr>
+          <w:rFonts w:hint="default"/>
+          <w:lang w:val="en-US"/>
+        </w:rPr>
+        <w:t>Runsettings file</w:t>
+      </w:r>
+      <w:r>
+        <w:tab/>
+      </w:r>
+      <w:r>
+        <w:fldChar w:fldCharType="begin"/>
+      </w:r>
+      <w:r>
+        <w:instrText xml:space="preserve"> PAGEREF _Toc20410 \h </w:instrText>
+      </w:r>
+      <w:r>
+        <w:fldChar w:fldCharType="separate"/>
+      </w:r>
+      <w:r>
+        <w:t>7</w:t>
+      </w:r>
+      <w:r>
+        <w:fldChar w:fldCharType="end"/>
+      </w:r>
+      <w:r>
+        <w:fldChar w:fldCharType="end"/>
+      </w:r>
+    </w:p>
+    <w:p>
+      <w:pPr>
+        <w:pStyle w:val="144"/>
+        <w:tabs>
+          <w:tab w:val="right" w:leader="dot" w:pos="8306"/>
+        </w:tabs>
+      </w:pPr>
+      <w:r>
+        <w:fldChar w:fldCharType="begin"/>
+      </w:r>
+      <w:r>
+        <w:instrText xml:space="preserve"> HYPERLINK \l _Toc3784 </w:instrText>
+      </w:r>
+      <w:r>
+        <w:fldChar w:fldCharType="separate"/>
+      </w:r>
+      <w:r>
+        <w:rPr>
+          <w:rFonts w:hint="default"/>
+          <w:lang w:val="en-US"/>
+        </w:rPr>
+        <w:t>Unit test misc</w:t>
+      </w:r>
+      <w:r>
+        <w:tab/>
+      </w:r>
+      <w:r>
+        <w:fldChar w:fldCharType="begin"/>
+      </w:r>
+      <w:r>
+        <w:instrText xml:space="preserve"> PAGEREF _Toc3784 \h </w:instrText>
+      </w:r>
+      <w:r>
+        <w:fldChar w:fldCharType="separate"/>
+      </w:r>
+      <w:r>
+        <w:t>8</w:t>
+      </w:r>
+      <w:r>
+        <w:fldChar w:fldCharType="end"/>
+      </w:r>
+      <w:r>
+        <w:fldChar w:fldCharType="end"/>
+      </w:r>
+    </w:p>
+    <w:p>
+      <w:pPr>
+        <w:pStyle w:val="145"/>
+        <w:tabs>
+          <w:tab w:val="right" w:leader="dot" w:pos="8306"/>
+        </w:tabs>
+      </w:pPr>
+      <w:r>
+        <w:fldChar w:fldCharType="begin"/>
+      </w:r>
+      <w:r>
+        <w:instrText xml:space="preserve"> HYPERLINK \l _Toc11915 </w:instrText>
+      </w:r>
+      <w:r>
+        <w:fldChar w:fldCharType="separate"/>
+      </w:r>
+      <w:r>
+        <w:rPr>
+          <w:rFonts w:hint="default"/>
+          <w:lang w:val="en-US"/>
+        </w:rPr>
+        <w:t>How to write unit test for private methods and class?</w:t>
+      </w:r>
+      <w:r>
+        <w:tab/>
+      </w:r>
+      <w:r>
+        <w:fldChar w:fldCharType="begin"/>
+      </w:r>
+      <w:r>
+        <w:instrText xml:space="preserve"> PAGEREF _Toc11915 \h </w:instrText>
+      </w:r>
+      <w:r>
+        <w:fldChar w:fldCharType="separate"/>
+      </w:r>
+      <w:r>
+        <w:t>8</w:t>
       </w:r>
       <w:r>
         <w:fldChar w:fldCharType="end"/>
@@ -1145,7 +1505,7 @@
         <w:fldChar w:fldCharType="begin"/>
       </w:r>
       <w:r>
-        <w:instrText xml:space="preserve"> HYPERLINK \l _Toc15967 </w:instrText>
+        <w:instrText xml:space="preserve"> HYPERLINK \l _Toc19376 </w:instrText>
       </w:r>
       <w:r>
         <w:fldChar w:fldCharType="separate"/>
@@ -1164,13 +1524,13 @@
         <w:fldChar w:fldCharType="begin"/>
       </w:r>
       <w:r>
-        <w:instrText xml:space="preserve"> PAGEREF _Toc15967 \h </w:instrText>
+        <w:instrText xml:space="preserve"> PAGEREF _Toc19376 \h </w:instrText>
       </w:r>
       <w:r>
         <w:fldChar w:fldCharType="separate"/>
       </w:r>
       <w:r>
-        <w:t>7</w:t>
+        <w:t>8</w:t>
       </w:r>
       <w:r>
         <w:fldChar w:fldCharType="end"/>
@@ -1190,7 +1550,7 @@
         <w:fldChar w:fldCharType="begin"/>
       </w:r>
       <w:r>
-        <w:instrText xml:space="preserve"> HYPERLINK \l _Toc9583 </w:instrText>
+        <w:instrText xml:space="preserve"> HYPERLINK \l _Toc1380 </w:instrText>
       </w:r>
       <w:r>
         <w:fldChar w:fldCharType="separate"/>
@@ -1200,21 +1560,7 @@
           <w:rFonts w:hint="default"/>
           <w:lang w:val="en-US"/>
         </w:rPr>
-        <w:t>Can we have multiple awaits</w:t>
-      </w:r>
-      <w:r>
-        <w:rPr>
-          <w:rFonts w:hint="default"/>
-          <w:lang w:val="en-IN"/>
-        </w:rPr>
-        <w:t xml:space="preserve"> in asynchronous methods</w:t>
-      </w:r>
-      <w:r>
-        <w:rPr>
-          <w:rFonts w:hint="default"/>
-          <w:lang w:val="en-US"/>
-        </w:rPr>
-        <w:t>?</w:t>
+        <w:t>Mutable vs Immutable?</w:t>
       </w:r>
       <w:r>
         <w:tab/>
@@ -1223,13 +1569,13 @@
         <w:fldChar w:fldCharType="begin"/>
       </w:r>
       <w:r>
-        <w:instrText xml:space="preserve"> PAGEREF _Toc9583 \h </w:instrText>
+        <w:instrText xml:space="preserve"> PAGEREF _Toc1380 \h </w:instrText>
       </w:r>
       <w:r>
         <w:fldChar w:fldCharType="separate"/>
       </w:r>
       <w:r>
-        <w:t>7</w:t>
+        <w:t>8</w:t>
       </w:r>
       <w:r>
         <w:fldChar w:fldCharType="end"/>
@@ -1249,7 +1595,7 @@
         <w:fldChar w:fldCharType="begin"/>
       </w:r>
       <w:r>
-        <w:instrText xml:space="preserve"> HYPERLINK \l _Toc18873 </w:instrText>
+        <w:instrText xml:space="preserve"> HYPERLINK \l _Toc20878 </w:instrText>
       </w:r>
       <w:r>
         <w:fldChar w:fldCharType="separate"/>
@@ -1259,7 +1605,21 @@
           <w:rFonts w:hint="default"/>
           <w:lang w:val="en-US"/>
         </w:rPr>
-        <w:t>Value Types and Reference Types</w:t>
+        <w:t>Can we have multiple awaits</w:t>
+      </w:r>
+      <w:r>
+        <w:rPr>
+          <w:rFonts w:hint="default"/>
+          <w:lang w:val="en-IN"/>
+        </w:rPr>
+        <w:t xml:space="preserve"> in asynchronous methods</w:t>
+      </w:r>
+      <w:r>
+        <w:rPr>
+          <w:rFonts w:hint="default"/>
+          <w:lang w:val="en-US"/>
+        </w:rPr>
+        <w:t>?</w:t>
       </w:r>
       <w:r>
         <w:tab/>
@@ -1268,13 +1628,13 @@
         <w:fldChar w:fldCharType="begin"/>
       </w:r>
       <w:r>
-        <w:instrText xml:space="preserve"> PAGEREF _Toc18873 \h </w:instrText>
+        <w:instrText xml:space="preserve"> PAGEREF _Toc20878 \h </w:instrText>
       </w:r>
       <w:r>
         <w:fldChar w:fldCharType="separate"/>
       </w:r>
       <w:r>
-        <w:t>7</w:t>
+        <w:t>8</w:t>
       </w:r>
       <w:r>
         <w:fldChar w:fldCharType="end"/>
@@ -1294,7 +1654,7 @@
         <w:fldChar w:fldCharType="begin"/>
       </w:r>
       <w:r>
-        <w:instrText xml:space="preserve"> HYPERLINK \l _Toc18459 </w:instrText>
+        <w:instrText xml:space="preserve"> HYPERLINK \l _Toc15150 </w:instrText>
       </w:r>
       <w:r>
         <w:fldChar w:fldCharType="separate"/>
@@ -1304,7 +1664,7 @@
           <w:rFonts w:hint="default"/>
           <w:lang w:val="en-US"/>
         </w:rPr>
-        <w:t>Access Modifiers in C#. Explain each</w:t>
+        <w:t>Value Types and Reference Types</w:t>
       </w:r>
       <w:r>
         <w:tab/>
@@ -1313,13 +1673,13 @@
         <w:fldChar w:fldCharType="begin"/>
       </w:r>
       <w:r>
-        <w:instrText xml:space="preserve"> PAGEREF _Toc18459 \h </w:instrText>
+        <w:instrText xml:space="preserve"> PAGEREF _Toc15150 \h </w:instrText>
       </w:r>
       <w:r>
         <w:fldChar w:fldCharType="separate"/>
       </w:r>
       <w:r>
-        <w:t>7</w:t>
+        <w:t>8</w:t>
       </w:r>
       <w:r>
         <w:fldChar w:fldCharType="end"/>
@@ -1339,7 +1699,7 @@
         <w:fldChar w:fldCharType="begin"/>
       </w:r>
       <w:r>
-        <w:instrText xml:space="preserve"> HYPERLINK \l _Toc25633 </w:instrText>
+        <w:instrText xml:space="preserve"> HYPERLINK \l _Toc9763 </w:instrText>
       </w:r>
       <w:r>
         <w:fldChar w:fldCharType="separate"/>
@@ -1349,7 +1709,7 @@
           <w:rFonts w:hint="default"/>
           <w:lang w:val="en-US"/>
         </w:rPr>
-        <w:t>Difference between ‘==’ and ‘.Equals()’</w:t>
+        <w:t>Access Modifiers in C#. Explain each</w:t>
       </w:r>
       <w:r>
         <w:tab/>
@@ -1358,13 +1718,13 @@
         <w:fldChar w:fldCharType="begin"/>
       </w:r>
       <w:r>
-        <w:instrText xml:space="preserve"> PAGEREF _Toc25633 \h </w:instrText>
+        <w:instrText xml:space="preserve"> PAGEREF _Toc9763 \h </w:instrText>
       </w:r>
       <w:r>
         <w:fldChar w:fldCharType="separate"/>
       </w:r>
       <w:r>
-        <w:t>7</w:t>
+        <w:t>8</w:t>
       </w:r>
       <w:r>
         <w:fldChar w:fldCharType="end"/>
@@ -1384,7 +1744,7 @@
         <w:fldChar w:fldCharType="begin"/>
       </w:r>
       <w:r>
-        <w:instrText xml:space="preserve"> HYPERLINK \l _Toc32701 </w:instrText>
+        <w:instrText xml:space="preserve"> HYPERLINK \l _Toc30519 </w:instrText>
       </w:r>
       <w:r>
         <w:fldChar w:fldCharType="separate"/>
@@ -1394,7 +1754,7 @@
           <w:rFonts w:hint="default"/>
           <w:lang w:val="en-US"/>
         </w:rPr>
-        <w:t>Parallel class in C#</w:t>
+        <w:t>Difference between ‘==’ and ‘.Equals()’</w:t>
       </w:r>
       <w:r>
         <w:tab/>
@@ -1403,7 +1763,7 @@
         <w:fldChar w:fldCharType="begin"/>
       </w:r>
       <w:r>
-        <w:instrText xml:space="preserve"> PAGEREF _Toc32701 \h </w:instrText>
+        <w:instrText xml:space="preserve"> PAGEREF _Toc30519 \h </w:instrText>
       </w:r>
       <w:r>
         <w:fldChar w:fldCharType="separate"/>
@@ -1419,11 +1779,56 @@
       </w:r>
     </w:p>
     <w:p>
+      <w:pPr>
+        <w:pStyle w:val="144"/>
+        <w:tabs>
+          <w:tab w:val="right" w:leader="dot" w:pos="8306"/>
+        </w:tabs>
+      </w:pPr>
+      <w:r>
+        <w:fldChar w:fldCharType="begin"/>
+      </w:r>
+      <w:r>
+        <w:instrText xml:space="preserve"> HYPERLINK \l _Toc29132 </w:instrText>
+      </w:r>
+      <w:r>
+        <w:fldChar w:fldCharType="separate"/>
+      </w:r>
+      <w:r>
+        <w:rPr>
+          <w:rFonts w:hint="default"/>
+          <w:lang w:val="en-US"/>
+        </w:rPr>
+        <w:t>Parallel class in C#</w:t>
+      </w:r>
+      <w:r>
+        <w:tab/>
+      </w:r>
+      <w:r>
+        <w:fldChar w:fldCharType="begin"/>
+      </w:r>
+      <w:r>
+        <w:instrText xml:space="preserve"> PAGEREF _Toc29132 \h </w:instrText>
+      </w:r>
+      <w:r>
+        <w:fldChar w:fldCharType="separate"/>
+      </w:r>
+      <w:r>
+        <w:t>8</w:t>
+      </w:r>
+      <w:r>
+        <w:fldChar w:fldCharType="end"/>
+      </w:r>
       <w:r>
         <w:fldChar w:fldCharType="end"/>
       </w:r>
     </w:p>
     <w:p>
+      <w:r>
+        <w:fldChar w:fldCharType="end"/>
+      </w:r>
+    </w:p>
+    <w:p>
       <w:pPr>
         <w:pStyle w:val="2"/>
         <w:bidi w:val="0"/>
@@ -1432,7 +1837,7 @@
           <w:lang w:val="en-US"/>
         </w:rPr>
       </w:pPr>
-      <w:bookmarkStart w:id="0" w:name="_Toc25072"/>
+      <w:bookmarkStart w:id="0" w:name="_Toc10687"/>
       <w:r>
         <w:rPr>
           <w:rFonts w:hint="default"/>
@@ -1458,179 +1863,75 @@
           <w:lang w:val="en-US"/>
         </w:rPr>
       </w:pPr>
+      <w:bookmarkStart w:id="1" w:name="_Toc17356"/>
       <w:r>
         <w:rPr>
           <w:rFonts w:hint="default"/>
           <w:lang w:val="en-US"/>
         </w:rPr>
         <w:t>Delegates</w:t>
-      </w:r>
-    </w:p>
-    <w:p>
-      <w:pPr>
-        <w:pStyle w:val="3"/>
-        <w:bidi w:val="0"/>
-        <w:rPr>
-          <w:rFonts w:hint="default"/>
-          <w:lang w:val="en-US"/>
-        </w:rPr>
-      </w:pPr>
-      <w:r>
-        <w:rPr>
-          <w:rFonts w:hint="default"/>
-          <w:lang w:val="en-US"/>
-        </w:rPr>
-        <w:t>Events</w:t>
-      </w:r>
-    </w:p>
-    <w:p>
-      <w:pPr>
-        <w:pStyle w:val="3"/>
-        <w:bidi w:val="0"/>
-        <w:rPr>
-          <w:rFonts w:hint="default"/>
-          <w:lang w:val="en-US"/>
-        </w:rPr>
-      </w:pPr>
-      <w:bookmarkStart w:id="1" w:name="_Toc8173"/>
-      <w:r>
-        <w:rPr>
-          <w:rFonts w:hint="default"/>
-          <w:lang w:val="en-US"/>
-        </w:rPr>
-        <w:t>Keyword</w:t>
       </w:r>
       <w:bookmarkEnd w:id="1"/>
     </w:p>
     <w:p>
       <w:pPr>
-        <w:pStyle w:val="4"/>
+        <w:pStyle w:val="3"/>
         <w:bidi w:val="0"/>
         <w:rPr>
           <w:rFonts w:hint="default"/>
           <w:lang w:val="en-US"/>
         </w:rPr>
       </w:pPr>
-      <w:bookmarkStart w:id="2" w:name="_Toc23993"/>
-      <w:r>
-        <w:rPr>
-          <w:rFonts w:hint="default"/>
-          <w:lang w:val="en-US"/>
-        </w:rPr>
-        <w:t>Sealed</w:t>
+      <w:bookmarkStart w:id="2" w:name="_Toc7659"/>
+      <w:r>
+        <w:rPr>
+          <w:rFonts w:hint="default"/>
+          <w:lang w:val="en-US"/>
+        </w:rPr>
+        <w:t>Events</w:t>
       </w:r>
       <w:bookmarkEnd w:id="2"/>
     </w:p>
     <w:p>
       <w:pPr>
-        <w:pStyle w:val="4"/>
+        <w:pStyle w:val="3"/>
         <w:bidi w:val="0"/>
         <w:rPr>
           <w:rFonts w:hint="default"/>
           <w:lang w:val="en-US"/>
         </w:rPr>
       </w:pPr>
-      <w:bookmarkStart w:id="3" w:name="_Toc10362"/>
-      <w:r>
-        <w:rPr>
-          <w:rFonts w:hint="default"/>
-          <w:lang w:val="en-US"/>
-        </w:rPr>
-        <w:t>Where</w:t>
+      <w:bookmarkStart w:id="3" w:name="_Toc19308"/>
+      <w:r>
+        <w:rPr>
+          <w:rFonts w:hint="default"/>
+          <w:lang w:val="en-US"/>
+        </w:rPr>
+        <w:t>Keyword</w:t>
       </w:r>
       <w:bookmarkEnd w:id="3"/>
     </w:p>
     <w:p>
       <w:pPr>
-        <w:rPr>
-          <w:rFonts w:hint="default"/>
-          <w:lang w:val="en-US"/>
-        </w:rPr>
-      </w:pPr>
-      <w:r>
-        <w:rPr>
-          <w:rFonts w:hint="default"/>
-          <w:lang w:val="en-US"/>
-        </w:rPr>
-        <w:t>Specifies constraints on the types that are used as arguments for type parameters in a generic type, method, delegate, or local function.</w:t>
-      </w:r>
-    </w:p>
-    <w:p>
-      <w:pPr>
-        <w:rPr>
-          <w:rFonts w:hint="default"/>
-          <w:lang w:val="en-US"/>
-        </w:rPr>
-      </w:pPr>
-    </w:p>
-    <w:p>
-      <w:pPr>
-        <w:rPr>
-          <w:rFonts w:hint="default"/>
-          <w:lang w:val="en-US"/>
-        </w:rPr>
-      </w:pPr>
-      <w:r>
-        <w:rPr>
-          <w:rFonts w:hint="default"/>
-          <w:lang w:val="en-US"/>
-        </w:rPr>
-        <w:t>Sample code in Github</w:t>
-      </w:r>
-    </w:p>
-    <w:p>
-      <w:pPr>
-        <w:rPr>
-          <w:rFonts w:hint="default"/>
-          <w:lang w:val="en-US"/>
-        </w:rPr>
-      </w:pPr>
-    </w:p>
-    <w:p>
-      <w:pPr>
-        <w:pStyle w:val="3"/>
+        <w:pStyle w:val="4"/>
         <w:bidi w:val="0"/>
         <w:rPr>
           <w:rFonts w:hint="default"/>
           <w:lang w:val="en-US"/>
         </w:rPr>
       </w:pPr>
-      <w:bookmarkStart w:id="4" w:name="_Toc14715"/>
-      <w:r>
-        <w:rPr>
-          <w:rFonts w:hint="default"/>
-          <w:lang w:val="en-US"/>
-        </w:rPr>
-        <w:t>Operator</w:t>
+      <w:bookmarkStart w:id="4" w:name="_Toc12602"/>
+      <w:r>
+        <w:rPr>
+          <w:rFonts w:hint="default"/>
+          <w:lang w:val="en-US"/>
+        </w:rPr>
+        <w:t>Sealed</w:t>
       </w:r>
       <w:bookmarkEnd w:id="4"/>
     </w:p>
     <w:p>
       <w:pPr>
-        <w:rPr>
-          <w:rFonts w:hint="default"/>
-          <w:lang w:val="en-US"/>
-        </w:rPr>
-      </w:pPr>
-      <w:r>
-        <w:rPr>
-          <w:rFonts w:hint="default"/>
-          <w:b/>
-          <w:bCs w:val="0"/>
-          <w:lang w:val="en-US"/>
-        </w:rPr>
-        <w:t>Msdn reference:</w:t>
-      </w:r>
-      <w:r>
-        <w:rPr>
-          <w:rFonts w:hint="default"/>
-          <w:lang w:val="en-US"/>
-        </w:rPr>
-        <w:t xml:space="preserve"> https://learn.microsoft.com/en-us/dotnet/csharp/language-reference/operators/</w:t>
-      </w:r>
-    </w:p>
-    <w:p>
-      <w:pPr>
         <w:pStyle w:val="4"/>
         <w:bidi w:val="0"/>
         <w:rPr>
@@ -1638,13 +1939,13 @@
           <w:lang w:val="en-US"/>
         </w:rPr>
       </w:pPr>
-      <w:bookmarkStart w:id="5" w:name="_Toc31128"/>
-      <w:r>
-        <w:rPr>
-          <w:rFonts w:hint="default"/>
-          <w:lang w:val="en-US"/>
-        </w:rPr>
-        <w:t>Nameof</w:t>
+      <w:bookmarkStart w:id="5" w:name="_Toc3853"/>
+      <w:r>
+        <w:rPr>
+          <w:rFonts w:hint="default"/>
+          <w:lang w:val="en-US"/>
+        </w:rPr>
+        <w:t>Where</w:t>
       </w:r>
       <w:bookmarkEnd w:id="5"/>
     </w:p>
@@ -1660,25 +1961,133 @@
           <w:rFonts w:hint="default"/>
           <w:lang w:val="en-US"/>
         </w:rPr>
-        <w:t>Converts name of member to string</w:t>
+        <w:t>Specifies constraints on the types that are used as arguments for type parameters in a generic type, method, delegate, or local function.</w:t>
       </w:r>
     </w:p>
     <w:p>
       <w:pPr>
         <w:rPr>
           <w:rFonts w:hint="default"/>
+          <w:lang w:val="en-US"/>
+        </w:rPr>
+      </w:pPr>
+    </w:p>
+    <w:p>
+      <w:pPr>
+        <w:rPr>
+          <w:rFonts w:hint="default"/>
+          <w:lang w:val="en-US"/>
+        </w:rPr>
+      </w:pPr>
+      <w:r>
+        <w:rPr>
+          <w:rFonts w:hint="default"/>
+          <w:lang w:val="en-US"/>
+        </w:rPr>
+        <w:t>Sample code in Github</w:t>
+      </w:r>
+    </w:p>
+    <w:p>
+      <w:pPr>
+        <w:rPr>
+          <w:rFonts w:hint="default"/>
+          <w:lang w:val="en-US"/>
+        </w:rPr>
+      </w:pPr>
+    </w:p>
+    <w:p>
+      <w:pPr>
+        <w:pStyle w:val="3"/>
+        <w:bidi w:val="0"/>
+        <w:rPr>
+          <w:rFonts w:hint="default"/>
+          <w:lang w:val="en-US"/>
+        </w:rPr>
+      </w:pPr>
+      <w:bookmarkStart w:id="6" w:name="_Toc31051"/>
+      <w:r>
+        <w:rPr>
+          <w:rFonts w:hint="default"/>
+          <w:lang w:val="en-US"/>
+        </w:rPr>
+        <w:t>Operator</w:t>
+      </w:r>
+      <w:bookmarkEnd w:id="6"/>
+    </w:p>
+    <w:p>
+      <w:pPr>
+        <w:rPr>
+          <w:rFonts w:hint="default"/>
+          <w:lang w:val="en-US"/>
+        </w:rPr>
+      </w:pPr>
+      <w:r>
+        <w:rPr>
+          <w:rFonts w:hint="default"/>
           <w:b/>
           <w:bCs w:val="0"/>
           <w:lang w:val="en-US"/>
         </w:rPr>
-      </w:pPr>
-      <w:r>
+        <w:t>Msdn reference:</w:t>
+      </w:r>
+      <w:r>
+        <w:rPr>
+          <w:rFonts w:hint="default"/>
+          <w:lang w:val="en-US"/>
+        </w:rPr>
+        <w:t xml:space="preserve"> https://learn.microsoft.com/en-us/dotnet/csharp/language-reference/operators/</w:t>
+      </w:r>
+    </w:p>
+    <w:p>
+      <w:pPr>
+        <w:pStyle w:val="4"/>
+        <w:bidi w:val="0"/>
+        <w:rPr>
+          <w:rFonts w:hint="default"/>
+          <w:lang w:val="en-US"/>
+        </w:rPr>
+      </w:pPr>
+      <w:bookmarkStart w:id="7" w:name="_Toc23325"/>
+      <w:r>
+        <w:rPr>
+          <w:rFonts w:hint="default"/>
+          <w:lang w:val="en-US"/>
+        </w:rPr>
+        <w:t>Nameof</w:t>
+      </w:r>
+      <w:bookmarkEnd w:id="7"/>
+    </w:p>
+    <w:p>
+      <w:pPr>
+        <w:rPr>
+          <w:rFonts w:hint="default"/>
+          <w:lang w:val="en-US"/>
+        </w:rPr>
+      </w:pPr>
+      <w:r>
+        <w:rPr>
+          <w:rFonts w:hint="default"/>
+          <w:lang w:val="en-US"/>
+        </w:rPr>
+        <w:t>Converts name of member to string</w:t>
+      </w:r>
+    </w:p>
+    <w:p>
+      <w:pPr>
         <w:rPr>
           <w:rFonts w:hint="default"/>
           <w:b/>
           <w:bCs w:val="0"/>
           <w:lang w:val="en-US"/>
         </w:rPr>
+      </w:pPr>
+      <w:r>
+        <w:rPr>
+          <w:rFonts w:hint="default"/>
+          <w:b/>
+          <w:bCs w:val="0"/>
+          <w:lang w:val="en-US"/>
+        </w:rPr>
         <w:t>nameof(List&lt;int&gt;.Count) - Output is “Count”</w:t>
       </w:r>
     </w:p>
@@ -1691,7 +2100,7 @@
           <w:lang w:val="en-US"/>
         </w:rPr>
       </w:pPr>
-      <w:bookmarkStart w:id="6" w:name="_Toc19214"/>
+      <w:bookmarkStart w:id="8" w:name="_Toc4342"/>
       <w:r>
         <w:rPr>
           <w:rFonts w:hint="default"/>
@@ -1699,7 +2108,7 @@
         </w:rPr>
         <w:t>Typeof</w:t>
       </w:r>
-      <w:bookmarkEnd w:id="6"/>
+      <w:bookmarkEnd w:id="8"/>
     </w:p>
     <w:p>
       <w:pPr>
@@ -1901,15 +2310,14 @@
           <w:lang w:val="en-US"/>
         </w:rPr>
       </w:pPr>
-      <w:bookmarkStart w:id="7" w:name="_Toc8118"/>
-      <w:r>
-        <w:rPr>
-          <w:rFonts w:hint="default"/>
-          <w:lang w:val="en-US"/>
-        </w:rPr>
-        <w:t>Generic Collections</w:t>
-      </w:r>
-      <w:bookmarkEnd w:id="7"/>
+      <w:bookmarkStart w:id="9" w:name="_Toc26282"/>
+      <w:r>
+        <w:rPr>
+          <w:rFonts w:hint="default"/>
+          <w:lang w:val="en-US"/>
+        </w:rPr>
+        <w:t>Struct</w:t>
+      </w:r>
     </w:p>
     <w:p>
       <w:pPr>
@@ -1920,145 +2328,69 @@
           <w:lang w:val="en-US"/>
         </w:rPr>
       </w:pPr>
-      <w:bookmarkStart w:id="8" w:name="_Toc2899"/>
-      <w:r>
-        <w:rPr>
-          <w:rFonts w:hint="default"/>
-          <w:lang w:val="en-US"/>
-        </w:rPr>
-        <w:t>Important interface</w:t>
-      </w:r>
-      <w:bookmarkEnd w:id="8"/>
+      <w:bookmarkStart w:id="40" w:name="_GoBack"/>
+      <w:r>
+        <w:rPr>
+          <w:rFonts w:hint="default"/>
+          <w:lang w:val="en-US"/>
+        </w:rPr>
+        <w:t>Bigstruct</w:t>
+      </w:r>
+      <w:bookmarkEnd w:id="40"/>
     </w:p>
     <w:p>
       <w:pPr>
-        <w:pStyle w:val="5"/>
+        <w:pStyle w:val="3"/>
         <w:bidi w:val="0"/>
         <w:rPr>
           <w:rFonts w:hint="default"/>
           <w:lang w:val="en-US"/>
         </w:rPr>
       </w:pPr>
-      <w:bookmarkStart w:id="9" w:name="_Toc32176"/>
-      <w:r>
-        <w:rPr>
-          <w:rFonts w:hint="default"/>
-          <w:lang w:val="en-US"/>
-        </w:rPr>
-        <w:t>IEnumerable</w:t>
+      <w:r>
+        <w:rPr>
+          <w:rFonts w:hint="default"/>
+          <w:lang w:val="en-US"/>
+        </w:rPr>
+        <w:t>Generic Collections</w:t>
       </w:r>
       <w:bookmarkEnd w:id="9"/>
     </w:p>
     <w:p>
       <w:pPr>
-        <w:rPr>
-          <w:rFonts w:hint="default"/>
-          <w:lang w:val="en-US"/>
-        </w:rPr>
-      </w:pPr>
-    </w:p>
-    <w:p>
-      <w:pPr>
         <w:pStyle w:val="4"/>
         <w:bidi w:val="0"/>
         <w:rPr>
           <w:rFonts w:hint="default"/>
-        </w:rPr>
-      </w:pPr>
-      <w:bookmarkStart w:id="10" w:name="_Toc28971"/>
-      <w:r>
-        <w:rPr>
-          <w:rFonts w:hint="default"/>
-        </w:rPr>
-        <w:t>Dictionary&lt;TKey,TValue&gt; Class</w:t>
+          <w:lang w:val="en-US"/>
+        </w:rPr>
+      </w:pPr>
+      <w:bookmarkStart w:id="10" w:name="_Toc9282"/>
+      <w:r>
+        <w:rPr>
+          <w:rFonts w:hint="default"/>
+          <w:lang w:val="en-US"/>
+        </w:rPr>
+        <w:t>Important interface</w:t>
       </w:r>
       <w:bookmarkEnd w:id="10"/>
     </w:p>
     <w:p>
       <w:pPr>
-        <w:rPr>
-          <w:rFonts w:hint="default"/>
-          <w:b/>
-          <w:bCs w:val="0"/>
-          <w:lang w:val="en-US"/>
-        </w:rPr>
-      </w:pPr>
-      <w:r>
-        <w:rPr>
-          <w:rFonts w:hint="default"/>
-          <w:b/>
-          <w:bCs w:val="0"/>
-          <w:lang w:val="en-US"/>
-        </w:rPr>
-        <w:t xml:space="preserve">Implements, </w:t>
-      </w:r>
-    </w:p>
-    <w:p>
-      <w:pPr>
-        <w:rPr>
-          <w:rFonts w:hint="default"/>
-          <w:lang w:val="en-US"/>
-        </w:rPr>
-      </w:pPr>
-      <w:r>
-        <w:rPr>
-          <w:rFonts w:hint="default"/>
-          <w:b/>
-          <w:bCs w:val="0"/>
-          <w:lang w:val="en-US"/>
-        </w:rPr>
-        <w:t>ICollection&lt;KeyValuePair&lt;TKey,TValue&gt;&gt;</w:t>
-      </w:r>
-      <w:r>
-        <w:rPr>
-          <w:rFonts w:hint="default"/>
-          <w:lang w:val="en-US"/>
-        </w:rPr>
-        <w:t xml:space="preserve">, IDictionary&lt;TKey,TValue&gt;, </w:t>
-      </w:r>
-      <w:r>
-        <w:rPr>
-          <w:rFonts w:hint="default"/>
-          <w:b/>
-          <w:bCs w:val="0"/>
-          <w:lang w:val="en-US"/>
-        </w:rPr>
-        <w:t>IEnumerable&lt;KeyValuePair&lt;TKey,TValue&gt;&gt;</w:t>
-      </w:r>
-      <w:r>
-        <w:rPr>
-          <w:rFonts w:hint="default"/>
-          <w:lang w:val="en-US"/>
-        </w:rPr>
-        <w:t xml:space="preserve">, IReadOnlyCollection&lt;KeyValuePair&lt;TKey,TValue&gt;&gt;, IReadOnlyDictionary&lt;TKey,TValue&gt;, </w:t>
-      </w:r>
-    </w:p>
-    <w:p>
-      <w:pPr>
-        <w:rPr>
-          <w:rFonts w:hint="default"/>
-          <w:lang w:val="en-US"/>
-        </w:rPr>
-      </w:pPr>
-      <w:r>
-        <w:rPr>
-          <w:rFonts w:hint="default"/>
-          <w:lang w:val="en-US"/>
-        </w:rPr>
-        <w:t>System.Collections.IDictionary, IDeserializationCallback, ISerializable</w:t>
-      </w:r>
-    </w:p>
-    <w:p>
-      <w:pPr>
-        <w:pStyle w:val="4"/>
+        <w:pStyle w:val="5"/>
         <w:bidi w:val="0"/>
-      </w:pPr>
-      <w:bookmarkStart w:id="11" w:name="_Toc14453"/>
-      <w:r>
-        <w:rPr>
-          <w:rFonts w:hint="default"/>
-        </w:rPr>
-        <w:t>List&lt;T&gt; Class</w:t>
+        <w:rPr>
+          <w:rFonts w:hint="default"/>
+          <w:lang w:val="en-US"/>
+        </w:rPr>
+      </w:pPr>
+      <w:bookmarkStart w:id="11" w:name="_Toc524"/>
+      <w:r>
+        <w:rPr>
+          <w:rFonts w:hint="default"/>
+          <w:lang w:val="en-US"/>
+        </w:rPr>
+        <w:t>IEnumerable</w:t>
       </w:r>
       <w:bookmarkEnd w:id="11"/>
     </w:p>
@@ -2069,55 +2401,21 @@
           <w:lang w:val="en-US"/>
         </w:rPr>
       </w:pPr>
-      <w:r>
-        <w:rPr>
-          <w:rFonts w:hint="default"/>
-          <w:b/>
-          <w:bCs w:val="0"/>
-          <w:lang w:val="en-US"/>
-        </w:rPr>
-        <w:t>ICollection&lt;T&gt;</w:t>
-      </w:r>
-      <w:r>
-        <w:rPr>
-          <w:rFonts w:hint="default"/>
-          <w:lang w:val="en-US"/>
-        </w:rPr>
-        <w:t xml:space="preserve">, </w:t>
-      </w:r>
-      <w:r>
-        <w:rPr>
-          <w:rFonts w:hint="default"/>
-          <w:b/>
-          <w:bCs w:val="0"/>
-          <w:lang w:val="en-US"/>
-        </w:rPr>
-        <w:t>IEnumerable&lt;T&gt;</w:t>
-      </w:r>
-      <w:r>
-        <w:rPr>
-          <w:rFonts w:hint="default"/>
-          <w:lang w:val="en-US"/>
-        </w:rPr>
-        <w:t>, IList&lt;T&gt;, IReadOnlyCollection&lt;T&gt;, IReadOnlyList&lt;T&gt;, IList</w:t>
-      </w:r>
     </w:p>
     <w:p>
       <w:pPr>
-        <w:pStyle w:val="3"/>
+        <w:pStyle w:val="4"/>
         <w:bidi w:val="0"/>
         <w:rPr>
           <w:rFonts w:hint="default"/>
-          <w:lang w:val="en-US"/>
-        </w:rPr>
-      </w:pPr>
-      <w:bookmarkStart w:id="12" w:name="_Toc14613"/>
-      <w:r>
-        <w:rPr>
-          <w:rFonts w:hint="default"/>
-          <w:lang w:val="en-US"/>
-        </w:rPr>
-        <w:t>Dependency Injection</w:t>
+        </w:rPr>
+      </w:pPr>
+      <w:bookmarkStart w:id="12" w:name="_Toc27882"/>
+      <w:r>
+        <w:rPr>
+          <w:rFonts w:hint="default"/>
+        </w:rPr>
+        <w:t>Dictionary&lt;TKey,TValue&gt; Class</w:t>
       </w:r>
       <w:bookmarkEnd w:id="12"/>
     </w:p>
@@ -2125,15 +2423,19 @@
       <w:pPr>
         <w:rPr>
           <w:rFonts w:hint="default"/>
-          <w:lang w:val="en-US"/>
-        </w:rPr>
-      </w:pPr>
-      <w:r>
-        <w:rPr>
-          <w:rFonts w:hint="default"/>
-          <w:lang w:val="en-US"/>
-        </w:rPr>
-        <w:t>Software design pattern and a technique used in object-oriented programming to achieve loose coupling between components and manage dependencies between classes. The process of obtaining the dependencies required by a class is moved out of the class itself, and the dependencies are provided from the outside (typically by a DI container) when the class is instantiated.</w:t>
+          <w:b/>
+          <w:bCs w:val="0"/>
+          <w:lang w:val="en-US"/>
+        </w:rPr>
+      </w:pPr>
+      <w:r>
+        <w:rPr>
+          <w:rFonts w:hint="default"/>
+          <w:b/>
+          <w:bCs w:val="0"/>
+          <w:lang w:val="en-US"/>
+        </w:rPr>
+        <w:t xml:space="preserve">Implements, </w:t>
       </w:r>
     </w:p>
     <w:p>
@@ -2146,9 +2448,34 @@
       <w:r>
         <w:rPr>
           <w:rFonts w:hint="default"/>
-          <w:lang w:val="en-US"/>
-        </w:rPr>
-        <w:t>Example in Github: DependencyInjection folder</w:t>
+          <w:b/>
+          <w:bCs w:val="0"/>
+          <w:lang w:val="en-US"/>
+        </w:rPr>
+        <w:t>ICollection&lt;KeyValuePair&lt;TKey,TValue&gt;&gt;</w:t>
+      </w:r>
+      <w:r>
+        <w:rPr>
+          <w:rFonts w:hint="default"/>
+          <w:lang w:val="en-US"/>
+        </w:rPr>
+        <w:t xml:space="preserve">, IDictionary&lt;TKey,TValue&gt;, </w:t>
+      </w:r>
+      <w:r>
+        <w:rPr>
+          <w:rFonts w:hint="default"/>
+          <w:b/>
+          <w:bCs w:val="0"/>
+          <w:lang w:val="en-US"/>
+        </w:rPr>
+        <w:t>IEnumerable&lt;KeyValuePair&lt;TKey,TValue&gt;&gt;</w:t>
+      </w:r>
+      <w:r>
+        <w:rPr>
+          <w:rFonts w:hint="default"/>
+          <w:lang w:val="en-US"/>
+        </w:rPr>
+        <w:t xml:space="preserve">, IReadOnlyCollection&lt;KeyValuePair&lt;TKey,TValue&gt;&gt;, IReadOnlyDictionary&lt;TKey,TValue&gt;, </w:t>
       </w:r>
     </w:p>
     <w:p>
@@ -2158,23 +2485,25 @@
           <w:lang w:val="en-US"/>
         </w:rPr>
       </w:pPr>
+      <w:r>
+        <w:rPr>
+          <w:rFonts w:hint="default"/>
+          <w:lang w:val="en-US"/>
+        </w:rPr>
+        <w:t>System.Collections.IDictionary, IDeserializationCallback, ISerializable</w:t>
+      </w:r>
     </w:p>
     <w:p>
       <w:pPr>
-        <w:pStyle w:val="3"/>
+        <w:pStyle w:val="4"/>
         <w:bidi w:val="0"/>
-        <w:rPr>
-          <w:rFonts w:hint="default"/>
-          <w:lang w:val="en-IN"/>
-        </w:rPr>
-      </w:pPr>
-      <w:bookmarkStart w:id="13" w:name="_Toc16554"/>
-      <w:r>
-        <w:rPr>
-          <w:rFonts w:hint="default"/>
-          <w:lang w:val="en-IN"/>
-        </w:rPr>
-        <w:t>Covariance and Contravariance</w:t>
+      </w:pPr>
+      <w:bookmarkStart w:id="13" w:name="_Toc1998"/>
+      <w:r>
+        <w:rPr>
+          <w:rFonts w:hint="default"/>
+        </w:rPr>
+        <w:t>List&lt;T&gt; Class</w:t>
       </w:r>
       <w:bookmarkEnd w:id="13"/>
     </w:p>
@@ -2188,54 +2517,54 @@
       <w:r>
         <w:rPr>
           <w:rFonts w:hint="default"/>
-          <w:lang w:val="en-US"/>
-        </w:rPr>
-        <w:t xml:space="preserve">Msdn ref: </w:t>
-      </w:r>
-      <w:r>
-        <w:rPr>
-          <w:rFonts w:hint="default"/>
-          <w:lang w:val="en-US"/>
-        </w:rPr>
-        <w:fldChar w:fldCharType="begin"/>
-      </w:r>
-      <w:r>
-        <w:rPr>
-          <w:rFonts w:hint="default"/>
-          <w:lang w:val="en-US"/>
-        </w:rPr>
-        <w:instrText xml:space="preserve"> HYPERLINK "https://learn.microsoft.com/en-us/dotnet/standard/generics/covariance-and-contravariance" </w:instrText>
-      </w:r>
-      <w:r>
-        <w:rPr>
-          <w:rFonts w:hint="default"/>
-          <w:lang w:val="en-US"/>
-        </w:rPr>
-        <w:fldChar w:fldCharType="separate"/>
-      </w:r>
-      <w:r>
-        <w:rPr>
-          <w:rStyle w:val="51"/>
-          <w:rFonts w:hint="default"/>
-          <w:lang w:val="en-US"/>
-        </w:rPr>
-        <w:t>https://learn.microsoft.com/en-us/dotnet/standard/generics/covariance-and-contravariance</w:t>
-      </w:r>
-      <w:r>
-        <w:rPr>
-          <w:rFonts w:hint="default"/>
-          <w:lang w:val="en-US"/>
-        </w:rPr>
-        <w:fldChar w:fldCharType="end"/>
+          <w:b/>
+          <w:bCs w:val="0"/>
+          <w:lang w:val="en-US"/>
+        </w:rPr>
+        <w:t>ICollection&lt;T&gt;</w:t>
+      </w:r>
+      <w:r>
+        <w:rPr>
+          <w:rFonts w:hint="default"/>
+          <w:lang w:val="en-US"/>
+        </w:rPr>
+        <w:t xml:space="preserve">, </w:t>
+      </w:r>
+      <w:r>
+        <w:rPr>
+          <w:rFonts w:hint="default"/>
+          <w:b/>
+          <w:bCs w:val="0"/>
+          <w:lang w:val="en-US"/>
+        </w:rPr>
+        <w:t>IEnumerable&lt;T&gt;</w:t>
+      </w:r>
+      <w:r>
+        <w:rPr>
+          <w:rFonts w:hint="default"/>
+          <w:lang w:val="en-US"/>
+        </w:rPr>
+        <w:t>, IList&lt;T&gt;, IReadOnlyCollection&lt;T&gt;, IReadOnlyList&lt;T&gt;, IList</w:t>
       </w:r>
     </w:p>
     <w:p>
       <w:pPr>
-        <w:rPr>
-          <w:rFonts w:hint="default"/>
-          <w:lang w:val="en-US"/>
-        </w:rPr>
-      </w:pPr>
+        <w:pStyle w:val="3"/>
+        <w:bidi w:val="0"/>
+        <w:rPr>
+          <w:rFonts w:hint="default"/>
+          <w:lang w:val="en-US"/>
+        </w:rPr>
+      </w:pPr>
+      <w:bookmarkStart w:id="14" w:name="_Toc11296"/>
+      <w:r>
+        <w:rPr>
+          <w:rFonts w:hint="default"/>
+          <w:lang w:val="en-US"/>
+        </w:rPr>
+        <w:t>Dependency Injection</w:t>
+      </w:r>
+      <w:bookmarkEnd w:id="14"/>
     </w:p>
     <w:p>
       <w:pPr>
@@ -2244,9 +2573,39 @@
           <w:lang w:val="en-US"/>
         </w:rPr>
       </w:pPr>
+      <w:r>
+        <w:rPr>
+          <w:rFonts w:hint="default"/>
+          <w:lang w:val="en-US"/>
+        </w:rPr>
+        <w:t>Software design pattern and a technique used in object-oriented programming to achieve loose coupling between components and manage dependencies between classes. The process of obtaining the dependencies required by a class is moved out of the class itself, and the dependencies are provided from the outside (typically by a DI container) when the class is instantiated.</w:t>
+      </w:r>
     </w:p>
     <w:p>
       <w:pPr>
+        <w:rPr>
+          <w:rFonts w:hint="default"/>
+          <w:lang w:val="en-US"/>
+        </w:rPr>
+      </w:pPr>
+      <w:r>
+        <w:rPr>
+          <w:rFonts w:hint="default"/>
+          <w:lang w:val="en-US"/>
+        </w:rPr>
+        <w:t>Example in Github: DependencyInjection folder</w:t>
+      </w:r>
+    </w:p>
+    <w:p>
+      <w:pPr>
+        <w:rPr>
+          <w:rFonts w:hint="default"/>
+          <w:lang w:val="en-US"/>
+        </w:rPr>
+      </w:pPr>
+    </w:p>
+    <w:p>
+      <w:pPr>
         <w:pStyle w:val="3"/>
         <w:bidi w:val="0"/>
         <w:rPr>
@@ -2254,15 +2613,101 @@
           <w:lang w:val="en-IN"/>
         </w:rPr>
       </w:pPr>
-      <w:bookmarkStart w:id="14" w:name="_Toc9917"/>
+      <w:bookmarkStart w:id="15" w:name="_Toc2524"/>
       <w:r>
         <w:rPr>
           <w:rFonts w:hint="default"/>
           <w:lang w:val="en-IN"/>
         </w:rPr>
+        <w:t>Covariance and Contravariance</w:t>
+      </w:r>
+      <w:bookmarkEnd w:id="15"/>
+    </w:p>
+    <w:p>
+      <w:pPr>
+        <w:rPr>
+          <w:rFonts w:hint="default"/>
+          <w:lang w:val="en-US"/>
+        </w:rPr>
+      </w:pPr>
+      <w:r>
+        <w:rPr>
+          <w:rFonts w:hint="default"/>
+          <w:lang w:val="en-US"/>
+        </w:rPr>
+        <w:t xml:space="preserve">Msdn ref: </w:t>
+      </w:r>
+      <w:r>
+        <w:rPr>
+          <w:rFonts w:hint="default"/>
+          <w:lang w:val="en-US"/>
+        </w:rPr>
+        <w:fldChar w:fldCharType="begin"/>
+      </w:r>
+      <w:r>
+        <w:rPr>
+          <w:rFonts w:hint="default"/>
+          <w:lang w:val="en-US"/>
+        </w:rPr>
+        <w:instrText xml:space="preserve"> HYPERLINK "https://learn.microsoft.com/en-us/dotnet/standard/generics/covariance-and-contravariance" </w:instrText>
+      </w:r>
+      <w:r>
+        <w:rPr>
+          <w:rFonts w:hint="default"/>
+          <w:lang w:val="en-US"/>
+        </w:rPr>
+        <w:fldChar w:fldCharType="separate"/>
+      </w:r>
+      <w:r>
+        <w:rPr>
+          <w:rStyle w:val="51"/>
+          <w:rFonts w:hint="default"/>
+          <w:lang w:val="en-US"/>
+        </w:rPr>
+        <w:t>https://learn.microsoft.com/en-us/dotnet/standard/generics/covariance-and-contravariance</w:t>
+      </w:r>
+      <w:r>
+        <w:rPr>
+          <w:rFonts w:hint="default"/>
+          <w:lang w:val="en-US"/>
+        </w:rPr>
+        <w:fldChar w:fldCharType="end"/>
+      </w:r>
+    </w:p>
+    <w:p>
+      <w:pPr>
+        <w:rPr>
+          <w:rFonts w:hint="default"/>
+          <w:lang w:val="en-US"/>
+        </w:rPr>
+      </w:pPr>
+    </w:p>
+    <w:p>
+      <w:pPr>
+        <w:rPr>
+          <w:rFonts w:hint="default"/>
+          <w:lang w:val="en-US"/>
+        </w:rPr>
+      </w:pPr>
+    </w:p>
+    <w:p>
+      <w:pPr>
+        <w:pStyle w:val="3"/>
+        <w:bidi w:val="0"/>
+        <w:rPr>
+          <w:rFonts w:hint="default"/>
+          <w:lang w:val="en-IN"/>
+        </w:rPr>
+      </w:pPr>
+      <w:bookmarkStart w:id="16" w:name="_Toc21373"/>
+      <w:r>
+        <w:rPr>
+          <w:rFonts w:hint="default"/>
+          <w:lang w:val="en-IN"/>
+        </w:rPr>
         <w:t>Generics</w:t>
       </w:r>
-      <w:bookmarkEnd w:id="14"/>
+      <w:bookmarkEnd w:id="16"/>
     </w:p>
     <w:p>
       <w:pPr>
@@ -2440,7 +2885,7 @@
           <w:lang w:val="en-US"/>
         </w:rPr>
       </w:pPr>
-      <w:bookmarkStart w:id="15" w:name="_Toc29308"/>
+      <w:bookmarkStart w:id="17" w:name="_Toc17742"/>
       <w:r>
         <w:rPr>
           <w:rFonts w:hint="default"/>
@@ -2448,7 +2893,7 @@
         </w:rPr>
         <w:t>LINQ - Language Integrated Query</w:t>
       </w:r>
-      <w:bookmarkEnd w:id="15"/>
+      <w:bookmarkEnd w:id="17"/>
     </w:p>
     <w:p>
       <w:pPr>
@@ -3298,6 +3743,7 @@
             <w:insideH w:val="none" w:color="auto" w:sz="0" w:space="0"/>
             <w:insideV w:val="none" w:color="auto" w:sz="0" w:space="0"/>
           </w:tblBorders>
+          <w:shd w:val="clear" w:color="auto" w:fill="FFFFFF" w:themeFill="background1"/>
           <w:tblCellMar>
             <w:top w:w="15" w:type="dxa"/>
             <w:left w:w="15" w:type="dxa"/>
@@ -3425,6 +3871,7 @@
             <w:insideH w:val="none" w:color="auto" w:sz="0" w:space="0"/>
             <w:insideV w:val="none" w:color="auto" w:sz="0" w:space="0"/>
           </w:tblBorders>
+          <w:shd w:val="clear" w:color="auto" w:fill="FFFFFF" w:themeFill="background1"/>
           <w:tblCellMar>
             <w:top w:w="15" w:type="dxa"/>
             <w:left w:w="15" w:type="dxa"/>
@@ -3817,6 +4264,7 @@
             <w:insideH w:val="none" w:color="auto" w:sz="0" w:space="0"/>
             <w:insideV w:val="none" w:color="auto" w:sz="0" w:space="0"/>
           </w:tblBorders>
+          <w:shd w:val="clear" w:color="auto" w:fill="FFFFFF" w:themeFill="background1"/>
           <w:tblCellMar>
             <w:top w:w="15" w:type="dxa"/>
             <w:left w:w="15" w:type="dxa"/>
@@ -3961,6 +4409,7 @@
             <w:insideH w:val="none" w:color="auto" w:sz="0" w:space="0"/>
             <w:insideV w:val="none" w:color="auto" w:sz="0" w:space="0"/>
           </w:tblBorders>
+          <w:shd w:val="clear" w:color="auto" w:fill="FFFFFF" w:themeFill="background1"/>
           <w:tblCellMar>
             <w:top w:w="15" w:type="dxa"/>
             <w:left w:w="15" w:type="dxa"/>
@@ -4105,7 +4554,6 @@
             <w:insideH w:val="none" w:color="auto" w:sz="0" w:space="0"/>
             <w:insideV w:val="none" w:color="auto" w:sz="0" w:space="0"/>
           </w:tblBorders>
-          <w:shd w:val="clear" w:color="auto" w:fill="FFFFFF" w:themeFill="background1"/>
           <w:tblCellMar>
             <w:top w:w="15" w:type="dxa"/>
             <w:left w:w="15" w:type="dxa"/>
@@ -4250,7 +4698,6 @@
             <w:insideH w:val="none" w:color="auto" w:sz="0" w:space="0"/>
             <w:insideV w:val="none" w:color="auto" w:sz="0" w:space="0"/>
           </w:tblBorders>
-          <w:shd w:val="clear" w:color="auto" w:fill="FFFFFF" w:themeFill="background1"/>
           <w:tblCellMar>
             <w:top w:w="15" w:type="dxa"/>
             <w:left w:w="15" w:type="dxa"/>
@@ -4411,7 +4858,7 @@
           <w:lang w:val="en-US"/>
         </w:rPr>
       </w:pPr>
-      <w:bookmarkStart w:id="16" w:name="_Toc30726"/>
+      <w:bookmarkStart w:id="18" w:name="_Toc24112"/>
       <w:r>
         <w:rPr>
           <w:rFonts w:hint="default"/>
@@ -4419,7 +4866,7 @@
         </w:rPr>
         <w:t>Method to suppress code analysis warning</w:t>
       </w:r>
-      <w:bookmarkEnd w:id="16"/>
+      <w:bookmarkEnd w:id="18"/>
       <w:r>
         <w:rPr>
           <w:rFonts w:hint="default"/>
@@ -4560,7 +5007,7 @@
           <w:lang w:val="en-US"/>
         </w:rPr>
       </w:pPr>
-      <w:bookmarkStart w:id="17" w:name="_Toc17673"/>
+      <w:bookmarkStart w:id="19" w:name="_Toc31037"/>
       <w:r>
         <w:rPr>
           <w:rFonts w:hint="default"/>
@@ -4568,7 +5015,7 @@
         </w:rPr>
         <w:t>Memory</w:t>
       </w:r>
-      <w:bookmarkEnd w:id="17"/>
+      <w:bookmarkEnd w:id="19"/>
     </w:p>
     <w:p>
       <w:pPr>
@@ -4579,7 +5026,7 @@
           <w:lang w:val="en-US"/>
         </w:rPr>
       </w:pPr>
-      <w:bookmarkStart w:id="18" w:name="_Toc15693"/>
+      <w:bookmarkStart w:id="20" w:name="_Toc9454"/>
       <w:r>
         <w:rPr>
           <w:rFonts w:hint="default"/>
@@ -4587,7 +5034,7 @@
         </w:rPr>
         <w:t>Stack vs Heap Memory</w:t>
       </w:r>
-      <w:bookmarkEnd w:id="18"/>
+      <w:bookmarkEnd w:id="20"/>
     </w:p>
     <w:p>
       <w:pPr>
@@ -4606,7 +5053,7 @@
           <w:lang w:val="en-US"/>
         </w:rPr>
       </w:pPr>
-      <w:bookmarkStart w:id="19" w:name="_Toc3590"/>
+      <w:bookmarkStart w:id="21" w:name="_Toc24963"/>
       <w:r>
         <w:rPr>
           <w:rFonts w:hint="default"/>
@@ -4614,7 +5061,7 @@
         </w:rPr>
         <w:t>Dotmemory</w:t>
       </w:r>
-      <w:bookmarkEnd w:id="19"/>
+      <w:bookmarkEnd w:id="21"/>
     </w:p>
     <w:p>
       <w:pPr>
@@ -4767,7 +5214,7 @@
           <w:lang w:val="en-US"/>
         </w:rPr>
       </w:pPr>
-      <w:bookmarkStart w:id="20" w:name="_Toc10499"/>
+      <w:bookmarkStart w:id="22" w:name="_Toc2618"/>
       <w:r>
         <w:rPr>
           <w:rFonts w:hint="default"/>
@@ -4775,7 +5222,7 @@
         </w:rPr>
         <w:t>Unit testing</w:t>
       </w:r>
-      <w:bookmarkEnd w:id="20"/>
+      <w:bookmarkEnd w:id="22"/>
     </w:p>
     <w:p>
       <w:pPr>
@@ -4818,12 +5265,21 @@
           <w:lang w:val="en-US"/>
         </w:rPr>
       </w:pPr>
-      <w:r>
-        <w:rPr>
-          <w:rFonts w:hint="default"/>
-          <w:lang w:val="en-US"/>
-        </w:rPr>
-        <w:t xml:space="preserve">Arrange, Act, Assert </w:t>
+      <w:bookmarkStart w:id="23" w:name="_Toc23650"/>
+      <w:r>
+        <w:rPr>
+          <w:rFonts w:hint="default"/>
+          <w:lang w:val="en-US"/>
+        </w:rPr>
+        <w:t>Arrange, Act, Assert</w:t>
+      </w:r>
+      <w:bookmarkEnd w:id="23"/>
+      <w:r>
+        <w:rPr>
+          <w:rFonts w:hint="default"/>
+          <w:lang w:val="en-US"/>
+        </w:rPr>
+        <w:t xml:space="preserve"> </w:t>
       </w:r>
     </w:p>
     <w:p>
@@ -5148,437 +5604,13 @@
           <w:lang w:val="en-US"/>
         </w:rPr>
       </w:pPr>
-      <w:bookmarkStart w:id="21" w:name="_Toc17283"/>
+      <w:bookmarkStart w:id="24" w:name="_Toc2547"/>
       <w:r>
         <w:rPr>
           <w:rFonts w:hint="default"/>
           <w:lang w:val="en-US"/>
         </w:rPr>
         <w:t>Attributes</w:t>
-      </w:r>
-      <w:bookmarkEnd w:id="21"/>
-    </w:p>
-    <w:p>
-      <w:pPr>
-        <w:rPr>
-          <w:rFonts w:hint="default"/>
-          <w:lang w:val="en-US"/>
-        </w:rPr>
-      </w:pPr>
-      <w:r>
-        <w:rPr>
-          <w:rFonts w:hint="default"/>
-          <w:b/>
-          <w:bCs w:val="0"/>
-          <w:lang w:val="en-US"/>
-        </w:rPr>
-        <w:t>[Fact]:</w:t>
-      </w:r>
-      <w:r>
-        <w:rPr>
-          <w:rFonts w:hint="default"/>
-          <w:lang w:val="en-US"/>
-        </w:rPr>
-        <w:t xml:space="preserve"> Used to mark a method that contains a test</w:t>
-      </w:r>
-    </w:p>
-    <w:p>
-      <w:pPr>
-        <w:rPr>
-          <w:rFonts w:hint="default"/>
-          <w:lang w:val="en-US"/>
-        </w:rPr>
-      </w:pPr>
-    </w:p>
-    <w:p>
-      <w:pPr>
-        <w:rPr>
-          <w:rFonts w:hint="default"/>
-          <w:lang w:val="en-US"/>
-        </w:rPr>
-      </w:pPr>
-      <w:r>
-        <w:rPr>
-          <w:rFonts w:hint="default"/>
-          <w:b/>
-          <w:bCs w:val="0"/>
-          <w:lang w:val="en-US"/>
-        </w:rPr>
-        <w:t>[Theory]:</w:t>
-      </w:r>
-      <w:r>
-        <w:rPr>
-          <w:rFonts w:hint="default"/>
-          <w:lang w:val="en-US"/>
-        </w:rPr>
-        <w:t xml:space="preserve"> Used in conjunction with [InlineData], [ClassData], or [MemberData] to run a test multiple times with different input values.</w:t>
-      </w:r>
-    </w:p>
-    <w:p>
-      <w:pPr>
-        <w:rPr>
-          <w:rFonts w:hint="default"/>
-          <w:lang w:val="en-US"/>
-        </w:rPr>
-      </w:pPr>
-    </w:p>
-    <w:p>
-      <w:pPr>
-        <w:rPr>
-          <w:rFonts w:hint="default"/>
-          <w:lang w:val="en-US"/>
-        </w:rPr>
-      </w:pPr>
-      <w:r>
-        <w:rPr>
-          <w:rFonts w:hint="default"/>
-          <w:b/>
-          <w:bCs w:val="0"/>
-          <w:lang w:val="en-US"/>
-        </w:rPr>
-        <w:t>[InlineData]:</w:t>
-      </w:r>
-      <w:r>
-        <w:rPr>
-          <w:rFonts w:hint="default"/>
-          <w:lang w:val="en-US"/>
-        </w:rPr>
-        <w:t xml:space="preserve"> Specify the parameters of a test.</w:t>
-      </w:r>
-    </w:p>
-    <w:p>
-      <w:pPr>
-        <w:rPr>
-          <w:rFonts w:hint="default"/>
-          <w:lang w:val="en-US"/>
-        </w:rPr>
-      </w:pPr>
-    </w:p>
-    <w:p>
-      <w:pPr>
-        <w:rPr>
-          <w:rFonts w:hint="default"/>
-          <w:lang w:val="en-US"/>
-        </w:rPr>
-      </w:pPr>
-      <w:r>
-        <w:rPr>
-          <w:rFonts w:hint="default"/>
-          <w:b/>
-          <w:bCs w:val="0"/>
-          <w:lang w:val="en-US"/>
-        </w:rPr>
-        <w:t>[ClassData]:</w:t>
-      </w:r>
-      <w:r>
-        <w:rPr>
-          <w:rFonts w:hint="default"/>
-          <w:lang w:val="en-US"/>
-        </w:rPr>
-        <w:t xml:space="preserve"> Specify a class that returns the parameters of a test.</w:t>
-      </w:r>
-    </w:p>
-    <w:p>
-      <w:pPr>
-        <w:rPr>
-          <w:rFonts w:hint="default"/>
-          <w:lang w:val="en-US"/>
-        </w:rPr>
-      </w:pPr>
-    </w:p>
-    <w:p>
-      <w:pPr>
-        <w:rPr>
-          <w:rFonts w:hint="default"/>
-          <w:lang w:val="en-US"/>
-        </w:rPr>
-      </w:pPr>
-      <w:r>
-        <w:rPr>
-          <w:rFonts w:hint="default"/>
-          <w:b/>
-          <w:bCs w:val="0"/>
-          <w:lang w:val="en-US"/>
-        </w:rPr>
-        <w:t>[MemberData]:</w:t>
-      </w:r>
-      <w:r>
-        <w:rPr>
-          <w:rFonts w:hint="default"/>
-          <w:lang w:val="en-US"/>
-        </w:rPr>
-        <w:t xml:space="preserve"> Specify a property, field, or method that returns the parameters of a test.</w:t>
-      </w:r>
-    </w:p>
-    <w:p>
-      <w:pPr>
-        <w:rPr>
-          <w:rFonts w:hint="default"/>
-          <w:lang w:val="en-US"/>
-        </w:rPr>
-      </w:pPr>
-    </w:p>
-    <w:p>
-      <w:pPr>
-        <w:rPr>
-          <w:rFonts w:hint="default"/>
-          <w:lang w:val="en-US"/>
-        </w:rPr>
-      </w:pPr>
-      <w:r>
-        <w:rPr>
-          <w:rFonts w:hint="default"/>
-          <w:b/>
-          <w:bCs w:val="0"/>
-          <w:lang w:val="en-US"/>
-        </w:rPr>
-        <w:t>[Trait]:</w:t>
-      </w:r>
-      <w:r>
-        <w:rPr>
-          <w:rFonts w:hint="default"/>
-          <w:lang w:val="en-US"/>
-        </w:rPr>
-        <w:t xml:space="preserve"> Used to categorize tests, allowing you to filter which tests are run.</w:t>
-      </w:r>
-    </w:p>
-    <w:p>
-      <w:pPr>
-        <w:rPr>
-          <w:rFonts w:hint="default"/>
-          <w:lang w:val="en-US"/>
-        </w:rPr>
-      </w:pPr>
-    </w:p>
-    <w:p>
-      <w:pPr>
-        <w:rPr>
-          <w:rFonts w:hint="default"/>
-          <w:lang w:val="en-US"/>
-        </w:rPr>
-      </w:pPr>
-      <w:r>
-        <w:rPr>
-          <w:rFonts w:hint="default"/>
-          <w:b/>
-          <w:bCs w:val="0"/>
-          <w:lang w:val="en-US"/>
-        </w:rPr>
-        <w:t>[Collection]:</w:t>
-      </w:r>
-      <w:r>
-        <w:rPr>
-          <w:rFonts w:hint="default"/>
-          <w:lang w:val="en-US"/>
-        </w:rPr>
-        <w:t xml:space="preserve"> Used to indicate that a test class is part of a collection that shares a test context.</w:t>
-      </w:r>
-    </w:p>
-    <w:p>
-      <w:pPr>
-        <w:rPr>
-          <w:rFonts w:hint="default"/>
-          <w:lang w:val="en-US"/>
-        </w:rPr>
-      </w:pPr>
-    </w:p>
-    <w:p>
-      <w:pPr>
-        <w:rPr>
-          <w:rFonts w:hint="default"/>
-          <w:lang w:val="en-US"/>
-        </w:rPr>
-      </w:pPr>
-      <w:r>
-        <w:rPr>
-          <w:rFonts w:hint="default"/>
-          <w:b/>
-          <w:bCs w:val="0"/>
-          <w:lang w:val="en-US"/>
-        </w:rPr>
-        <w:t>[CollectionDefinition]:</w:t>
-      </w:r>
-      <w:r>
-        <w:rPr>
-          <w:rFonts w:hint="default"/>
-          <w:lang w:val="en-US"/>
-        </w:rPr>
-        <w:t xml:space="preserve"> Used to define a collection of tests that can share a context.</w:t>
-      </w:r>
-    </w:p>
-    <w:p>
-      <w:pPr>
-        <w:rPr>
-          <w:rFonts w:hint="default"/>
-          <w:lang w:val="en-US"/>
-        </w:rPr>
-      </w:pPr>
-    </w:p>
-    <w:p>
-      <w:pPr>
-        <w:rPr>
-          <w:rFonts w:hint="default"/>
-          <w:lang w:val="en-US"/>
-        </w:rPr>
-      </w:pPr>
-      <w:r>
-        <w:rPr>
-          <w:rFonts w:hint="default"/>
-          <w:b/>
-          <w:bCs w:val="0"/>
-          <w:lang w:val="en-US"/>
-        </w:rPr>
-        <w:t>[Output]:</w:t>
-      </w:r>
-      <w:r>
-        <w:rPr>
-          <w:rFonts w:hint="default"/>
-          <w:lang w:val="en-US"/>
-        </w:rPr>
-        <w:t xml:space="preserve"> Used to capture and output additional information during test execution. This requires an instance of ITestOutputHelper to be passed into the test class's constructor.</w:t>
-      </w:r>
-    </w:p>
-    <w:p>
-      <w:pPr>
-        <w:rPr>
-          <w:rFonts w:hint="default"/>
-          <w:lang w:val="en-US"/>
-        </w:rPr>
-      </w:pPr>
-    </w:p>
-    <w:p>
-      <w:pPr>
-        <w:rPr>
-          <w:rFonts w:hint="default"/>
-          <w:lang w:val="en-US"/>
-        </w:rPr>
-      </w:pPr>
-      <w:r>
-        <w:rPr>
-          <w:rFonts w:hint="default"/>
-          <w:b/>
-          <w:bCs w:val="0"/>
-          <w:lang w:val="en-US"/>
-        </w:rPr>
-        <w:t>[Skip]:</w:t>
-      </w:r>
-      <w:r>
-        <w:rPr>
-          <w:rFonts w:hint="default"/>
-          <w:lang w:val="en-US"/>
-        </w:rPr>
-        <w:t xml:space="preserve"> An argument you can add to the [Fact] and [Theory] attributes to skip the execution of a particular test, usually with a reason.</w:t>
-      </w:r>
-    </w:p>
-    <w:p>
-      <w:pPr>
-        <w:rPr>
-          <w:rFonts w:hint="default"/>
-          <w:lang w:val="en-US"/>
-        </w:rPr>
-      </w:pPr>
-    </w:p>
-    <w:p>
-      <w:pPr>
-        <w:rPr>
-          <w:rFonts w:hint="default"/>
-          <w:lang w:val="en-US"/>
-        </w:rPr>
-      </w:pPr>
-      <w:r>
-        <w:rPr>
-          <w:rFonts w:hint="default"/>
-          <w:b/>
-          <w:bCs w:val="0"/>
-          <w:lang w:val="en-US"/>
-        </w:rPr>
-        <w:t>[BeforeAfterTest]:</w:t>
-      </w:r>
-      <w:r>
-        <w:rPr>
-          <w:rFonts w:hint="default"/>
-          <w:lang w:val="en-US"/>
-        </w:rPr>
-        <w:t xml:space="preserve"> An attribute that can be applied to a class, allowing actions to be performed before and after each test within the class.</w:t>
-      </w:r>
-    </w:p>
-    <w:p>
-      <w:pPr>
-        <w:rPr>
-          <w:rFonts w:hint="default"/>
-          <w:lang w:val="en-US"/>
-        </w:rPr>
-      </w:pPr>
-    </w:p>
-    <w:p>
-      <w:pPr>
-        <w:rPr>
-          <w:rFonts w:hint="default"/>
-          <w:lang w:val="en-US"/>
-        </w:rPr>
-      </w:pPr>
-      <w:r>
-        <w:rPr>
-          <w:rFonts w:hint="default"/>
-          <w:lang w:val="en-US"/>
-        </w:rPr>
-        <w:t>Sample code in github</w:t>
-      </w:r>
-    </w:p>
-    <w:p>
-      <w:pPr>
-        <w:pStyle w:val="4"/>
-        <w:bidi w:val="0"/>
-        <w:rPr>
-          <w:rFonts w:hint="default"/>
-          <w:lang w:val="en-US"/>
-        </w:rPr>
-      </w:pPr>
-      <w:bookmarkStart w:id="22" w:name="_Toc14540"/>
-      <w:r>
-        <w:rPr>
-          <w:rFonts w:hint="default"/>
-          <w:lang w:val="en-US"/>
-        </w:rPr>
-        <w:t>xUnit</w:t>
-      </w:r>
-      <w:bookmarkEnd w:id="22"/>
-    </w:p>
-    <w:p>
-      <w:pPr>
-        <w:pStyle w:val="4"/>
-        <w:bidi w:val="0"/>
-        <w:rPr>
-          <w:rFonts w:hint="default"/>
-          <w:lang w:val="en-US"/>
-        </w:rPr>
-      </w:pPr>
-      <w:bookmarkStart w:id="23" w:name="_Toc13576"/>
-      <w:r>
-        <w:rPr>
-          <w:rFonts w:hint="default"/>
-          <w:lang w:val="en-US"/>
-        </w:rPr>
-        <w:t>NUnit</w:t>
-      </w:r>
-      <w:bookmarkEnd w:id="23"/>
-    </w:p>
-    <w:p>
-      <w:pPr>
-        <w:pStyle w:val="4"/>
-        <w:bidi w:val="0"/>
-        <w:rPr>
-          <w:rFonts w:hint="default"/>
-          <w:lang w:val="en-US"/>
-        </w:rPr>
-      </w:pPr>
-      <w:bookmarkStart w:id="24" w:name="_Toc27835"/>
-      <w:r>
-        <w:rPr>
-          <w:rFonts w:hint="default"/>
-          <w:lang w:val="en-US"/>
-        </w:rPr>
-        <w:t>MSTest</w:t>
       </w:r>
       <w:bookmarkEnd w:id="24"/>
     </w:p>
@@ -5592,27 +5624,27 @@
       <w:r>
         <w:rPr>
           <w:rFonts w:hint="default"/>
-          <w:lang w:val="en-US"/>
-        </w:rPr>
-        <w:t>Integrated with visual studio</w:t>
+          <w:b/>
+          <w:bCs w:val="0"/>
+          <w:lang w:val="en-US"/>
+        </w:rPr>
+        <w:t>[Fact]:</w:t>
+      </w:r>
+      <w:r>
+        <w:rPr>
+          <w:rFonts w:hint="default"/>
+          <w:lang w:val="en-US"/>
+        </w:rPr>
+        <w:t xml:space="preserve"> Used to mark a method that contains a test</w:t>
       </w:r>
     </w:p>
     <w:p>
       <w:pPr>
-        <w:pStyle w:val="5"/>
-        <w:bidi w:val="0"/>
-        <w:rPr>
-          <w:rFonts w:hint="default"/>
-          <w:lang w:val="en-US"/>
-        </w:rPr>
-      </w:pPr>
-      <w:r>
-        <w:rPr>
-          <w:rFonts w:hint="default"/>
-          <w:lang w:val="en-US"/>
-        </w:rPr>
-        <w:t>Attributes</w:t>
-      </w:r>
+        <w:rPr>
+          <w:rFonts w:hint="default"/>
+          <w:lang w:val="en-US"/>
+        </w:rPr>
+      </w:pPr>
     </w:p>
     <w:p>
       <w:pPr>
@@ -5624,9 +5656,18 @@
       <w:r>
         <w:rPr>
           <w:rFonts w:hint="default"/>
-          <w:lang w:val="en-US"/>
-        </w:rPr>
-        <w:t>TestClass: Decorator for class that contains test methods</w:t>
+          <w:b/>
+          <w:bCs w:val="0"/>
+          <w:lang w:val="en-US"/>
+        </w:rPr>
+        <w:t>[Theory]:</w:t>
+      </w:r>
+      <w:r>
+        <w:rPr>
+          <w:rFonts w:hint="default"/>
+          <w:lang w:val="en-US"/>
+        </w:rPr>
+        <w:t xml:space="preserve"> Used in conjunction with [InlineData], [ClassData], or [MemberData] to run a test multiple times with different input values.</w:t>
       </w:r>
     </w:p>
     <w:p>
@@ -5636,16 +5677,312 @@
           <w:lang w:val="en-US"/>
         </w:rPr>
       </w:pPr>
-      <w:r>
-        <w:rPr>
-          <w:rFonts w:hint="default"/>
-          <w:lang w:val="en-US"/>
-        </w:rPr>
-        <w:t>TestMethod: Decorator for test methods</w:t>
-      </w:r>
     </w:p>
     <w:p>
       <w:pPr>
+        <w:rPr>
+          <w:rFonts w:hint="default"/>
+          <w:lang w:val="en-US"/>
+        </w:rPr>
+      </w:pPr>
+      <w:r>
+        <w:rPr>
+          <w:rFonts w:hint="default"/>
+          <w:b/>
+          <w:bCs w:val="0"/>
+          <w:lang w:val="en-US"/>
+        </w:rPr>
+        <w:t>[InlineData]:</w:t>
+      </w:r>
+      <w:r>
+        <w:rPr>
+          <w:rFonts w:hint="default"/>
+          <w:lang w:val="en-US"/>
+        </w:rPr>
+        <w:t xml:space="preserve"> Specify the parameters of a test.</w:t>
+      </w:r>
+    </w:p>
+    <w:p>
+      <w:pPr>
+        <w:rPr>
+          <w:rFonts w:hint="default"/>
+          <w:lang w:val="en-US"/>
+        </w:rPr>
+      </w:pPr>
+    </w:p>
+    <w:p>
+      <w:pPr>
+        <w:rPr>
+          <w:rFonts w:hint="default"/>
+          <w:lang w:val="en-US"/>
+        </w:rPr>
+      </w:pPr>
+      <w:r>
+        <w:rPr>
+          <w:rFonts w:hint="default"/>
+          <w:b/>
+          <w:bCs w:val="0"/>
+          <w:lang w:val="en-US"/>
+        </w:rPr>
+        <w:t>[ClassData]:</w:t>
+      </w:r>
+      <w:r>
+        <w:rPr>
+          <w:rFonts w:hint="default"/>
+          <w:lang w:val="en-US"/>
+        </w:rPr>
+        <w:t xml:space="preserve"> Specify a class that returns the parameters of a test.</w:t>
+      </w:r>
+    </w:p>
+    <w:p>
+      <w:pPr>
+        <w:rPr>
+          <w:rFonts w:hint="default"/>
+          <w:lang w:val="en-US"/>
+        </w:rPr>
+      </w:pPr>
+    </w:p>
+    <w:p>
+      <w:pPr>
+        <w:rPr>
+          <w:rFonts w:hint="default"/>
+          <w:lang w:val="en-US"/>
+        </w:rPr>
+      </w:pPr>
+      <w:r>
+        <w:rPr>
+          <w:rFonts w:hint="default"/>
+          <w:b/>
+          <w:bCs w:val="0"/>
+          <w:lang w:val="en-US"/>
+        </w:rPr>
+        <w:t>[MemberData]:</w:t>
+      </w:r>
+      <w:r>
+        <w:rPr>
+          <w:rFonts w:hint="default"/>
+          <w:lang w:val="en-US"/>
+        </w:rPr>
+        <w:t xml:space="preserve"> Specify a property, field, or method that returns the parameters of a test.</w:t>
+      </w:r>
+    </w:p>
+    <w:p>
+      <w:pPr>
+        <w:rPr>
+          <w:rFonts w:hint="default"/>
+          <w:lang w:val="en-US"/>
+        </w:rPr>
+      </w:pPr>
+    </w:p>
+    <w:p>
+      <w:pPr>
+        <w:rPr>
+          <w:rFonts w:hint="default"/>
+          <w:lang w:val="en-US"/>
+        </w:rPr>
+      </w:pPr>
+      <w:r>
+        <w:rPr>
+          <w:rFonts w:hint="default"/>
+          <w:b/>
+          <w:bCs w:val="0"/>
+          <w:lang w:val="en-US"/>
+        </w:rPr>
+        <w:t>[Trait]:</w:t>
+      </w:r>
+      <w:r>
+        <w:rPr>
+          <w:rFonts w:hint="default"/>
+          <w:lang w:val="en-US"/>
+        </w:rPr>
+        <w:t xml:space="preserve"> Used to categorize tests, allowing you to filter which tests are run.</w:t>
+      </w:r>
+    </w:p>
+    <w:p>
+      <w:pPr>
+        <w:rPr>
+          <w:rFonts w:hint="default"/>
+          <w:lang w:val="en-US"/>
+        </w:rPr>
+      </w:pPr>
+    </w:p>
+    <w:p>
+      <w:pPr>
+        <w:rPr>
+          <w:rFonts w:hint="default"/>
+          <w:lang w:val="en-US"/>
+        </w:rPr>
+      </w:pPr>
+      <w:r>
+        <w:rPr>
+          <w:rFonts w:hint="default"/>
+          <w:b/>
+          <w:bCs w:val="0"/>
+          <w:lang w:val="en-US"/>
+        </w:rPr>
+        <w:t>[Collection]:</w:t>
+      </w:r>
+      <w:r>
+        <w:rPr>
+          <w:rFonts w:hint="default"/>
+          <w:lang w:val="en-US"/>
+        </w:rPr>
+        <w:t xml:space="preserve"> Used to indicate that a test class is part of a collection that shares a test context.</w:t>
+      </w:r>
+    </w:p>
+    <w:p>
+      <w:pPr>
+        <w:rPr>
+          <w:rFonts w:hint="default"/>
+          <w:lang w:val="en-US"/>
+        </w:rPr>
+      </w:pPr>
+    </w:p>
+    <w:p>
+      <w:pPr>
+        <w:rPr>
+          <w:rFonts w:hint="default"/>
+          <w:lang w:val="en-US"/>
+        </w:rPr>
+      </w:pPr>
+      <w:r>
+        <w:rPr>
+          <w:rFonts w:hint="default"/>
+          <w:b/>
+          <w:bCs w:val="0"/>
+          <w:lang w:val="en-US"/>
+        </w:rPr>
+        <w:t>[CollectionDefinition]:</w:t>
+      </w:r>
+      <w:r>
+        <w:rPr>
+          <w:rFonts w:hint="default"/>
+          <w:lang w:val="en-US"/>
+        </w:rPr>
+        <w:t xml:space="preserve"> Used to define a collection of tests that can share a context.</w:t>
+      </w:r>
+    </w:p>
+    <w:p>
+      <w:pPr>
+        <w:rPr>
+          <w:rFonts w:hint="default"/>
+          <w:lang w:val="en-US"/>
+        </w:rPr>
+      </w:pPr>
+    </w:p>
+    <w:p>
+      <w:pPr>
+        <w:rPr>
+          <w:rFonts w:hint="default"/>
+          <w:lang w:val="en-US"/>
+        </w:rPr>
+      </w:pPr>
+      <w:r>
+        <w:rPr>
+          <w:rFonts w:hint="default"/>
+          <w:b/>
+          <w:bCs w:val="0"/>
+          <w:lang w:val="en-US"/>
+        </w:rPr>
+        <w:t>[Output]:</w:t>
+      </w:r>
+      <w:r>
+        <w:rPr>
+          <w:rFonts w:hint="default"/>
+          <w:lang w:val="en-US"/>
+        </w:rPr>
+        <w:t xml:space="preserve"> Used to capture and output additional information during test execution. This requires an instance of ITestOutputHelper to be passed into the test class's constructor.</w:t>
+      </w:r>
+    </w:p>
+    <w:p>
+      <w:pPr>
+        <w:rPr>
+          <w:rFonts w:hint="default"/>
+          <w:lang w:val="en-US"/>
+        </w:rPr>
+      </w:pPr>
+    </w:p>
+    <w:p>
+      <w:pPr>
+        <w:rPr>
+          <w:rFonts w:hint="default"/>
+          <w:lang w:val="en-US"/>
+        </w:rPr>
+      </w:pPr>
+      <w:r>
+        <w:rPr>
+          <w:rFonts w:hint="default"/>
+          <w:b/>
+          <w:bCs w:val="0"/>
+          <w:lang w:val="en-US"/>
+        </w:rPr>
+        <w:t>[Skip]:</w:t>
+      </w:r>
+      <w:r>
+        <w:rPr>
+          <w:rFonts w:hint="default"/>
+          <w:lang w:val="en-US"/>
+        </w:rPr>
+        <w:t xml:space="preserve"> An argument you can add to the [Fact] and [Theory] attributes to skip the execution of a particular test, usually with a reason.</w:t>
+      </w:r>
+    </w:p>
+    <w:p>
+      <w:pPr>
+        <w:rPr>
+          <w:rFonts w:hint="default"/>
+          <w:lang w:val="en-US"/>
+        </w:rPr>
+      </w:pPr>
+    </w:p>
+    <w:p>
+      <w:pPr>
+        <w:rPr>
+          <w:rFonts w:hint="default"/>
+          <w:lang w:val="en-US"/>
+        </w:rPr>
+      </w:pPr>
+      <w:r>
+        <w:rPr>
+          <w:rFonts w:hint="default"/>
+          <w:b/>
+          <w:bCs w:val="0"/>
+          <w:lang w:val="en-US"/>
+        </w:rPr>
+        <w:t>[BeforeAfterTest]:</w:t>
+      </w:r>
+      <w:r>
+        <w:rPr>
+          <w:rFonts w:hint="default"/>
+          <w:lang w:val="en-US"/>
+        </w:rPr>
+        <w:t xml:space="preserve"> An attribute that can be applied to a class, allowing actions to be performed before and after each test within the class.</w:t>
+      </w:r>
+    </w:p>
+    <w:p>
+      <w:pPr>
+        <w:rPr>
+          <w:rFonts w:hint="default"/>
+          <w:lang w:val="en-US"/>
+        </w:rPr>
+      </w:pPr>
+    </w:p>
+    <w:p>
+      <w:pPr>
+        <w:rPr>
+          <w:rFonts w:hint="default"/>
+          <w:lang w:val="en-US"/>
+        </w:rPr>
+      </w:pPr>
+      <w:r>
+        <w:rPr>
+          <w:rFonts w:hint="default"/>
+          <w:lang w:val="en-US"/>
+        </w:rPr>
+        <w:t>Sample code in github</w:t>
+      </w:r>
+    </w:p>
+    <w:p>
+      <w:pPr>
         <w:pStyle w:val="4"/>
         <w:bidi w:val="0"/>
         <w:rPr>
@@ -5653,178 +5990,13 @@
           <w:lang w:val="en-US"/>
         </w:rPr>
       </w:pPr>
-      <w:r>
-        <w:rPr>
-          <w:rFonts w:hint="default"/>
-          <w:lang w:val="en-US"/>
-        </w:rPr>
-        <w:t>Web Driver Test</w:t>
-      </w:r>
-    </w:p>
-    <w:p>
-      <w:pPr>
-        <w:rPr>
-          <w:rFonts w:hint="default"/>
-          <w:lang w:val="en-US"/>
-        </w:rPr>
-      </w:pPr>
-      <w:r>
-        <w:rPr>
-          <w:rFonts w:hint="default"/>
-          <w:lang w:val="en-US"/>
-        </w:rPr>
-        <w:t>Project type in visual studio to automate unit testing of web sites within edge browser</w:t>
-      </w:r>
-    </w:p>
-    <w:p>
-      <w:pPr>
-        <w:pStyle w:val="4"/>
-        <w:bidi w:val="0"/>
-        <w:rPr>
-          <w:rFonts w:hint="default"/>
-          <w:lang w:val="en-US"/>
-        </w:rPr>
-      </w:pPr>
-      <w:r>
-        <w:rPr>
-          <w:rFonts w:hint="default"/>
-          <w:lang w:val="en-US"/>
-        </w:rPr>
-        <w:t>Runsettings file</w:t>
-      </w:r>
-    </w:p>
-    <w:p>
-      <w:pPr>
-        <w:rPr>
-          <w:rFonts w:hint="default"/>
-          <w:lang w:val="en-US"/>
-        </w:rPr>
-      </w:pPr>
-      <w:r>
-        <w:rPr>
-          <w:rFonts w:hint="default"/>
-          <w:lang w:val="en-US"/>
-        </w:rPr>
-        <w:t xml:space="preserve">Refer this link: </w:t>
-      </w:r>
-      <w:r>
-        <w:rPr>
-          <w:rFonts w:hint="default"/>
-          <w:lang w:val="en-US"/>
-        </w:rPr>
-        <w:fldChar w:fldCharType="begin"/>
-      </w:r>
-      <w:r>
-        <w:rPr>
-          <w:rFonts w:hint="default"/>
-          <w:lang w:val="en-US"/>
-        </w:rPr>
-        <w:instrText xml:space="preserve"> HYPERLINK "https://learn.microsoft.com/en-us/visualstudio/test/configure-unit-tests-by-using-a-dot-runsettings-file?view=vs-2022" </w:instrText>
-      </w:r>
-      <w:r>
-        <w:rPr>
-          <w:rFonts w:hint="default"/>
-          <w:lang w:val="en-US"/>
-        </w:rPr>
-        <w:fldChar w:fldCharType="separate"/>
-      </w:r>
-      <w:r>
-        <w:rPr>
-          <w:rStyle w:val="51"/>
-          <w:rFonts w:hint="default"/>
-          <w:lang w:val="en-US"/>
-        </w:rPr>
-        <w:t>https://learn.microsoft.com/en-us/visualstudio/test/configure-unit-tests-by-using-a-dot-runsettings-file?view=vs-2022</w:t>
-      </w:r>
-      <w:r>
-        <w:rPr>
-          <w:rFonts w:hint="default"/>
-          <w:lang w:val="en-US"/>
-        </w:rPr>
-        <w:fldChar w:fldCharType="end"/>
-      </w:r>
-    </w:p>
-    <w:p>
-      <w:pPr>
-        <w:rPr>
-          <w:rFonts w:hint="default"/>
-          <w:lang w:val="en-US"/>
-        </w:rPr>
-      </w:pPr>
-    </w:p>
-    <w:p>
-      <w:pPr>
-        <w:rPr>
-          <w:rFonts w:hint="default"/>
-          <w:lang w:val="en-US"/>
-        </w:rPr>
-      </w:pPr>
-      <w:r>
-        <w:rPr>
-          <w:rFonts w:hint="default"/>
-          <w:lang w:val="en-US"/>
-        </w:rPr>
-        <w:t>TODO:: Explore this file</w:t>
-      </w:r>
-    </w:p>
-    <w:p>
-      <w:pPr>
-        <w:pStyle w:val="4"/>
-        <w:bidi w:val="0"/>
-        <w:rPr>
-          <w:rFonts w:hint="default"/>
-          <w:lang w:val="en-US"/>
-        </w:rPr>
-      </w:pPr>
-      <w:r>
-        <w:rPr>
-          <w:rFonts w:hint="default"/>
-          <w:lang w:val="en-US"/>
-        </w:rPr>
-        <w:t>Unit test misc</w:t>
-      </w:r>
-    </w:p>
-    <w:p>
-      <w:pPr>
-        <w:pStyle w:val="5"/>
-        <w:bidi w:val="0"/>
-        <w:rPr>
-          <w:rFonts w:hint="default"/>
-          <w:lang w:val="en-US"/>
-        </w:rPr>
-      </w:pPr>
-      <w:r>
-        <w:rPr>
-          <w:rFonts w:hint="default"/>
-          <w:lang w:val="en-US"/>
-        </w:rPr>
-        <w:t>How to write unit test for private methods and class?</w:t>
-      </w:r>
-    </w:p>
-    <w:p>
-      <w:pPr>
-        <w:rPr>
-          <w:rFonts w:hint="default"/>
-          <w:lang w:val="en-US"/>
-        </w:rPr>
-      </w:pPr>
-    </w:p>
-    <w:p>
-      <w:pPr>
-        <w:pStyle w:val="3"/>
-        <w:bidi w:val="0"/>
-        <w:rPr>
-          <w:rFonts w:hint="default"/>
-          <w:lang w:val="en-US"/>
-        </w:rPr>
-      </w:pPr>
-      <w:bookmarkStart w:id="25" w:name="_Toc15967"/>
-      <w:r>
-        <w:rPr>
-          <w:rFonts w:hint="default"/>
-          <w:lang w:val="en-US"/>
-        </w:rPr>
-        <w:t>Misc and questions</w:t>
+      <w:bookmarkStart w:id="25" w:name="_Toc14936"/>
+      <w:r>
+        <w:rPr>
+          <w:rFonts w:hint="default"/>
+          <w:lang w:val="en-US"/>
+        </w:rPr>
+        <w:t>xUnit</w:t>
       </w:r>
       <w:bookmarkEnd w:id="25"/>
     </w:p>
@@ -5834,18 +6006,18 @@
         <w:bidi w:val="0"/>
         <w:rPr>
           <w:rFonts w:hint="default"/>
-          <w:color w:val="C00000"/>
-          <w:lang w:val="en-US"/>
-        </w:rPr>
-      </w:pPr>
-      <w:r>
-        <w:rPr>
-          <w:rFonts w:hint="default"/>
-          <w:color w:val="C00000"/>
-          <w:lang w:val="en-US"/>
-        </w:rPr>
-        <w:t>Mutable vs Immutable?</w:t>
-      </w:r>
+          <w:lang w:val="en-US"/>
+        </w:rPr>
+      </w:pPr>
+      <w:bookmarkStart w:id="26" w:name="_Toc20044"/>
+      <w:r>
+        <w:rPr>
+          <w:rFonts w:hint="default"/>
+          <w:lang w:val="en-US"/>
+        </w:rPr>
+        <w:t>NUnit</w:t>
+      </w:r>
+      <w:bookmarkEnd w:id="26"/>
     </w:p>
     <w:p>
       <w:pPr>
@@ -5856,87 +6028,13 @@
           <w:lang w:val="en-US"/>
         </w:rPr>
       </w:pPr>
-      <w:bookmarkStart w:id="26" w:name="_Toc9583"/>
-      <w:r>
-        <w:rPr>
-          <w:rFonts w:hint="default"/>
-          <w:lang w:val="en-US"/>
-        </w:rPr>
-        <w:t>Can we h</w:t>
-      </w:r>
-      <w:bookmarkStart w:id="31" w:name="_GoBack"/>
-      <w:bookmarkEnd w:id="31"/>
-      <w:r>
-        <w:rPr>
-          <w:rFonts w:hint="default"/>
-          <w:lang w:val="en-US"/>
-        </w:rPr>
-        <w:t>ave multiple awaits</w:t>
-      </w:r>
-      <w:r>
-        <w:rPr>
-          <w:rFonts w:hint="default"/>
-          <w:lang w:val="en-IN"/>
-        </w:rPr>
-        <w:t xml:space="preserve"> in asynchronous methods</w:t>
-      </w:r>
-      <w:r>
-        <w:rPr>
-          <w:rFonts w:hint="default"/>
-          <w:lang w:val="en-US"/>
-        </w:rPr>
-        <w:t>?</w:t>
-      </w:r>
-      <w:bookmarkEnd w:id="26"/>
-      <w:r>
-        <w:rPr>
-          <w:rFonts w:hint="default"/>
-          <w:lang w:val="en-US"/>
-        </w:rPr>
-        <w:t xml:space="preserve"> </w:t>
-      </w:r>
-    </w:p>
-    <w:p>
-      <w:pPr>
-        <w:bidi w:val="0"/>
-        <w:rPr>
-          <w:rFonts w:hint="default"/>
-          <w:lang w:val="en-US"/>
-        </w:rPr>
-      </w:pPr>
-      <w:r>
-        <w:rPr>
-          <w:rFonts w:hint="default"/>
-          <w:lang w:val="en-US"/>
-        </w:rPr>
-        <w:t>Yes</w:t>
-      </w:r>
-    </w:p>
-    <w:p>
-      <w:pPr>
-        <w:bidi w:val="0"/>
-        <w:rPr>
-          <w:rFonts w:hint="default"/>
-          <w:lang w:val="en-US"/>
-        </w:rPr>
-      </w:pPr>
-    </w:p>
-    <w:p>
-      <w:pPr>
-        <w:pStyle w:val="4"/>
-        <w:bidi w:val="0"/>
-        <w:rPr>
-          <w:rFonts w:hint="default"/>
-          <w:lang w:val="en-US"/>
-        </w:rPr>
-      </w:pPr>
-      <w:bookmarkStart w:id="27" w:name="_Toc18873"/>
-      <w:r>
-        <w:rPr>
-          <w:rFonts w:hint="default"/>
-          <w:lang w:val="en-US"/>
-        </w:rPr>
-        <w:t>Value Types and Reference Types</w:t>
+      <w:bookmarkStart w:id="27" w:name="_Toc29108"/>
+      <w:r>
+        <w:rPr>
+          <w:rFonts w:hint="default"/>
+          <w:lang w:val="en-US"/>
+        </w:rPr>
+        <w:t>MSTest</w:t>
       </w:r>
       <w:bookmarkEnd w:id="27"/>
     </w:p>
@@ -5952,27 +6050,25 @@
           <w:rFonts w:hint="default"/>
           <w:lang w:val="en-US"/>
         </w:rPr>
-        <w:t>Value types are stored on the stack, while reference types are stored on the heap</w:t>
+        <w:t>Integrated with visual studio</w:t>
       </w:r>
     </w:p>
     <w:p>
       <w:pPr>
-        <w:pStyle w:val="4"/>
+        <w:pStyle w:val="5"/>
         <w:bidi w:val="0"/>
         <w:rPr>
           <w:rFonts w:hint="default"/>
-          <w:color w:val="C00000"/>
-          <w:lang w:val="en-US"/>
-        </w:rPr>
-      </w:pPr>
-      <w:bookmarkStart w:id="28" w:name="_Toc18459"/>
-      <w:r>
-        <w:rPr>
-          <w:rFonts w:hint="default"/>
-          <w:color w:val="C00000"/>
-          <w:lang w:val="en-US"/>
-        </w:rPr>
-        <w:t>Access Modifiers in C#. Explain each</w:t>
+          <w:lang w:val="en-US"/>
+        </w:rPr>
+      </w:pPr>
+      <w:bookmarkStart w:id="28" w:name="_Toc15776"/>
+      <w:r>
+        <w:rPr>
+          <w:rFonts w:hint="default"/>
+          <w:lang w:val="en-US"/>
+        </w:rPr>
+        <w:t>Attributes</w:t>
       </w:r>
       <w:bookmarkEnd w:id="28"/>
     </w:p>
@@ -5988,7 +6084,7 @@
           <w:rFonts w:hint="default"/>
           <w:lang w:val="en-US"/>
         </w:rPr>
-        <w:t>Public, private, protected, internal, protected internal</w:t>
+        <w:t>TestClass: Decorator for class that contains test methods</w:t>
       </w:r>
     </w:p>
     <w:p>
@@ -5998,6 +6094,13 @@
           <w:lang w:val="en-US"/>
         </w:rPr>
       </w:pPr>
+      <w:r>
+        <w:rPr>
+          <w:rFonts w:hint="default"/>
+          <w:lang w:val="en-US"/>
+        </w:rPr>
+        <w:t>TestMethod: Decorator for test methods</w:t>
+      </w:r>
     </w:p>
     <w:p>
       <w:pPr>
@@ -6008,7 +6111,363 @@
           <w:lang w:val="en-US"/>
         </w:rPr>
       </w:pPr>
-      <w:bookmarkStart w:id="29" w:name="_Toc25633"/>
+      <w:bookmarkStart w:id="29" w:name="_Toc31650"/>
+      <w:r>
+        <w:rPr>
+          <w:rFonts w:hint="default"/>
+          <w:lang w:val="en-US"/>
+        </w:rPr>
+        <w:t>Web Driver Test</w:t>
+      </w:r>
+      <w:bookmarkEnd w:id="29"/>
+    </w:p>
+    <w:p>
+      <w:pPr>
+        <w:rPr>
+          <w:rFonts w:hint="default"/>
+          <w:lang w:val="en-US"/>
+        </w:rPr>
+      </w:pPr>
+      <w:r>
+        <w:rPr>
+          <w:rFonts w:hint="default"/>
+          <w:lang w:val="en-US"/>
+        </w:rPr>
+        <w:t>Project type in visual studio to automate unit testing of web sites within edge browser</w:t>
+      </w:r>
+    </w:p>
+    <w:p>
+      <w:pPr>
+        <w:pStyle w:val="4"/>
+        <w:bidi w:val="0"/>
+        <w:rPr>
+          <w:rFonts w:hint="default"/>
+          <w:lang w:val="en-US"/>
+        </w:rPr>
+      </w:pPr>
+      <w:bookmarkStart w:id="30" w:name="_Toc20410"/>
+      <w:r>
+        <w:rPr>
+          <w:rFonts w:hint="default"/>
+          <w:lang w:val="en-US"/>
+        </w:rPr>
+        <w:t>Runsettings file</w:t>
+      </w:r>
+      <w:bookmarkEnd w:id="30"/>
+    </w:p>
+    <w:p>
+      <w:pPr>
+        <w:rPr>
+          <w:rFonts w:hint="default"/>
+          <w:lang w:val="en-US"/>
+        </w:rPr>
+      </w:pPr>
+      <w:r>
+        <w:rPr>
+          <w:rFonts w:hint="default"/>
+          <w:lang w:val="en-US"/>
+        </w:rPr>
+        <w:t xml:space="preserve">Refer this link: </w:t>
+      </w:r>
+      <w:r>
+        <w:rPr>
+          <w:rFonts w:hint="default"/>
+          <w:lang w:val="en-US"/>
+        </w:rPr>
+        <w:fldChar w:fldCharType="begin"/>
+      </w:r>
+      <w:r>
+        <w:rPr>
+          <w:rFonts w:hint="default"/>
+          <w:lang w:val="en-US"/>
+        </w:rPr>
+        <w:instrText xml:space="preserve"> HYPERLINK "https://learn.microsoft.com/en-us/visualstudio/test/configure-unit-tests-by-using-a-dot-runsettings-file?view=vs-2022" </w:instrText>
+      </w:r>
+      <w:r>
+        <w:rPr>
+          <w:rFonts w:hint="default"/>
+          <w:lang w:val="en-US"/>
+        </w:rPr>
+        <w:fldChar w:fldCharType="separate"/>
+      </w:r>
+      <w:r>
+        <w:rPr>
+          <w:rStyle w:val="51"/>
+          <w:rFonts w:hint="default"/>
+          <w:lang w:val="en-US"/>
+        </w:rPr>
+        <w:t>https://learn.microsoft.com/en-us/visualstudio/test/configure-unit-tests-by-using-a-dot-runsettings-file?view=vs-2022</w:t>
+      </w:r>
+      <w:r>
+        <w:rPr>
+          <w:rFonts w:hint="default"/>
+          <w:lang w:val="en-US"/>
+        </w:rPr>
+        <w:fldChar w:fldCharType="end"/>
+      </w:r>
+    </w:p>
+    <w:p>
+      <w:pPr>
+        <w:rPr>
+          <w:rFonts w:hint="default"/>
+          <w:lang w:val="en-US"/>
+        </w:rPr>
+      </w:pPr>
+    </w:p>
+    <w:p>
+      <w:pPr>
+        <w:rPr>
+          <w:rFonts w:hint="default"/>
+          <w:lang w:val="en-US"/>
+        </w:rPr>
+      </w:pPr>
+      <w:r>
+        <w:rPr>
+          <w:rFonts w:hint="default"/>
+          <w:lang w:val="en-US"/>
+        </w:rPr>
+        <w:t>TODO:: Explore this file</w:t>
+      </w:r>
+    </w:p>
+    <w:p>
+      <w:pPr>
+        <w:pStyle w:val="4"/>
+        <w:bidi w:val="0"/>
+        <w:rPr>
+          <w:rFonts w:hint="default"/>
+          <w:lang w:val="en-US"/>
+        </w:rPr>
+      </w:pPr>
+      <w:bookmarkStart w:id="31" w:name="_Toc3784"/>
+      <w:r>
+        <w:rPr>
+          <w:rFonts w:hint="default"/>
+          <w:lang w:val="en-US"/>
+        </w:rPr>
+        <w:t>Unit test misc</w:t>
+      </w:r>
+      <w:bookmarkEnd w:id="31"/>
+    </w:p>
+    <w:p>
+      <w:pPr>
+        <w:pStyle w:val="5"/>
+        <w:bidi w:val="0"/>
+        <w:rPr>
+          <w:rFonts w:hint="default"/>
+          <w:lang w:val="en-US"/>
+        </w:rPr>
+      </w:pPr>
+      <w:bookmarkStart w:id="32" w:name="_Toc11915"/>
+      <w:r>
+        <w:rPr>
+          <w:rFonts w:hint="default"/>
+          <w:lang w:val="en-US"/>
+        </w:rPr>
+        <w:t>How to write unit test for private methods and class?</w:t>
+      </w:r>
+      <w:bookmarkEnd w:id="32"/>
+    </w:p>
+    <w:p>
+      <w:pPr>
+        <w:rPr>
+          <w:rFonts w:hint="default"/>
+          <w:lang w:val="en-US"/>
+        </w:rPr>
+      </w:pPr>
+    </w:p>
+    <w:p>
+      <w:pPr>
+        <w:pStyle w:val="3"/>
+        <w:bidi w:val="0"/>
+        <w:rPr>
+          <w:rFonts w:hint="default"/>
+          <w:lang w:val="en-US"/>
+        </w:rPr>
+      </w:pPr>
+      <w:bookmarkStart w:id="33" w:name="_Toc19376"/>
+      <w:r>
+        <w:rPr>
+          <w:rFonts w:hint="default"/>
+          <w:lang w:val="en-US"/>
+        </w:rPr>
+        <w:t>Misc and questions</w:t>
+      </w:r>
+      <w:bookmarkEnd w:id="33"/>
+    </w:p>
+    <w:p>
+      <w:pPr>
+        <w:pStyle w:val="4"/>
+        <w:bidi w:val="0"/>
+        <w:rPr>
+          <w:rFonts w:hint="default"/>
+          <w:color w:val="C00000"/>
+          <w:lang w:val="en-US"/>
+        </w:rPr>
+      </w:pPr>
+      <w:bookmarkStart w:id="34" w:name="_Toc1380"/>
+      <w:r>
+        <w:rPr>
+          <w:rFonts w:hint="default"/>
+          <w:color w:val="C00000"/>
+          <w:lang w:val="en-US"/>
+        </w:rPr>
+        <w:t>Mutable vs Immutable?</w:t>
+      </w:r>
+      <w:bookmarkEnd w:id="34"/>
+    </w:p>
+    <w:p>
+      <w:pPr>
+        <w:pStyle w:val="4"/>
+        <w:bidi w:val="0"/>
+        <w:rPr>
+          <w:rFonts w:hint="default"/>
+          <w:lang w:val="en-US"/>
+        </w:rPr>
+      </w:pPr>
+      <w:bookmarkStart w:id="35" w:name="_Toc20878"/>
+      <w:r>
+        <w:rPr>
+          <w:rFonts w:hint="default"/>
+          <w:lang w:val="en-US"/>
+        </w:rPr>
+        <w:t>Can we have multiple awaits</w:t>
+      </w:r>
+      <w:r>
+        <w:rPr>
+          <w:rFonts w:hint="default"/>
+          <w:lang w:val="en-IN"/>
+        </w:rPr>
+        <w:t xml:space="preserve"> in asynchronous methods</w:t>
+      </w:r>
+      <w:r>
+        <w:rPr>
+          <w:rFonts w:hint="default"/>
+          <w:lang w:val="en-US"/>
+        </w:rPr>
+        <w:t>?</w:t>
+      </w:r>
+      <w:bookmarkEnd w:id="35"/>
+      <w:r>
+        <w:rPr>
+          <w:rFonts w:hint="default"/>
+          <w:lang w:val="en-US"/>
+        </w:rPr>
+        <w:t xml:space="preserve"> </w:t>
+      </w:r>
+    </w:p>
+    <w:p>
+      <w:pPr>
+        <w:bidi w:val="0"/>
+        <w:rPr>
+          <w:rFonts w:hint="default"/>
+          <w:lang w:val="en-US"/>
+        </w:rPr>
+      </w:pPr>
+      <w:r>
+        <w:rPr>
+          <w:rFonts w:hint="default"/>
+          <w:lang w:val="en-US"/>
+        </w:rPr>
+        <w:t>Yes</w:t>
+      </w:r>
+    </w:p>
+    <w:p>
+      <w:pPr>
+        <w:bidi w:val="0"/>
+        <w:rPr>
+          <w:rFonts w:hint="default"/>
+          <w:lang w:val="en-US"/>
+        </w:rPr>
+      </w:pPr>
+    </w:p>
+    <w:p>
+      <w:pPr>
+        <w:pStyle w:val="4"/>
+        <w:bidi w:val="0"/>
+        <w:rPr>
+          <w:rFonts w:hint="default"/>
+          <w:lang w:val="en-US"/>
+        </w:rPr>
+      </w:pPr>
+      <w:bookmarkStart w:id="36" w:name="_Toc15150"/>
+      <w:r>
+        <w:rPr>
+          <w:rFonts w:hint="default"/>
+          <w:lang w:val="en-US"/>
+        </w:rPr>
+        <w:t>Value Types and Reference Types</w:t>
+      </w:r>
+      <w:bookmarkEnd w:id="36"/>
+    </w:p>
+    <w:p>
+      <w:pPr>
+        <w:rPr>
+          <w:rFonts w:hint="default"/>
+          <w:lang w:val="en-US"/>
+        </w:rPr>
+      </w:pPr>
+      <w:r>
+        <w:rPr>
+          <w:rFonts w:hint="default"/>
+          <w:lang w:val="en-US"/>
+        </w:rPr>
+        <w:t>Value types are stored on the stack, while reference types are stored on the heap</w:t>
+      </w:r>
+    </w:p>
+    <w:p>
+      <w:pPr>
+        <w:pStyle w:val="4"/>
+        <w:bidi w:val="0"/>
+        <w:rPr>
+          <w:rFonts w:hint="default"/>
+          <w:color w:val="C00000"/>
+          <w:lang w:val="en-US"/>
+        </w:rPr>
+      </w:pPr>
+      <w:bookmarkStart w:id="37" w:name="_Toc9763"/>
+      <w:r>
+        <w:rPr>
+          <w:rFonts w:hint="default"/>
+          <w:color w:val="C00000"/>
+          <w:lang w:val="en-US"/>
+        </w:rPr>
+        <w:t>Access Modifiers in C#. Explain each</w:t>
+      </w:r>
+      <w:bookmarkEnd w:id="37"/>
+    </w:p>
+    <w:p>
+      <w:pPr>
+        <w:rPr>
+          <w:rFonts w:hint="default"/>
+          <w:lang w:val="en-US"/>
+        </w:rPr>
+      </w:pPr>
+      <w:r>
+        <w:rPr>
+          <w:rFonts w:hint="default"/>
+          <w:lang w:val="en-US"/>
+        </w:rPr>
+        <w:t>Public, private, protected, internal, protected internal</w:t>
+      </w:r>
+    </w:p>
+    <w:p>
+      <w:pPr>
+        <w:rPr>
+          <w:rFonts w:hint="default"/>
+          <w:lang w:val="en-US"/>
+        </w:rPr>
+      </w:pPr>
+    </w:p>
+    <w:p>
+      <w:pPr>
+        <w:pStyle w:val="4"/>
+        <w:bidi w:val="0"/>
+        <w:rPr>
+          <w:rFonts w:hint="default"/>
+          <w:lang w:val="en-US"/>
+        </w:rPr>
+      </w:pPr>
+      <w:bookmarkStart w:id="38" w:name="_Toc30519"/>
       <w:r>
         <w:rPr>
           <w:rFonts w:hint="default"/>
@@ -6016,7 +6475,7 @@
         </w:rPr>
         <w:t>Difference between ‘==’ and ‘.Equals()’</w:t>
       </w:r>
-      <w:bookmarkEnd w:id="29"/>
+      <w:bookmarkEnd w:id="38"/>
       <w:r>
         <w:rPr>
           <w:rFonts w:hint="default"/>
@@ -6083,7 +6542,7 @@
           <w:lang w:val="en-US"/>
         </w:rPr>
       </w:pPr>
-      <w:bookmarkStart w:id="30" w:name="_Toc32701"/>
+      <w:bookmarkStart w:id="39" w:name="_Toc29132"/>
       <w:r>
         <w:rPr>
           <w:rFonts w:hint="default"/>
@@ -6091,7 +6550,7 @@
         </w:rPr>
         <w:t>Parallel class in C#</w:t>
       </w:r>
-      <w:bookmarkEnd w:id="30"/>
+      <w:bookmarkEnd w:id="39"/>
     </w:p>
     <w:p>
       <w:pPr>

</xml_diff>

<commit_message>
Added extension method sample
</commit_message>
<xml_diff>
--- a/Docs/C# and Dotnet.docx
+++ b/Docs/C# and Dotnet.docx
@@ -22,7 +22,7 @@
         <w:fldChar w:fldCharType="begin"/>
       </w:r>
       <w:r>
-        <w:instrText xml:space="preserve"> HYPERLINK \l _Toc10687 </w:instrText>
+        <w:instrText xml:space="preserve"> HYPERLINK \l _Toc20881 </w:instrText>
       </w:r>
       <w:r>
         <w:fldChar w:fldCharType="separate"/>
@@ -41,7 +41,7 @@
         <w:fldChar w:fldCharType="begin"/>
       </w:r>
       <w:r>
-        <w:instrText xml:space="preserve"> PAGEREF _Toc10687 \h </w:instrText>
+        <w:instrText xml:space="preserve"> PAGEREF _Toc20881 \h </w:instrText>
       </w:r>
       <w:r>
         <w:fldChar w:fldCharType="separate"/>
@@ -67,7 +67,7 @@
         <w:fldChar w:fldCharType="begin"/>
       </w:r>
       <w:r>
-        <w:instrText xml:space="preserve"> HYPERLINK \l _Toc17356 </w:instrText>
+        <w:instrText xml:space="preserve"> HYPERLINK \l _Toc24077 </w:instrText>
       </w:r>
       <w:r>
         <w:fldChar w:fldCharType="separate"/>
@@ -86,7 +86,7 @@
         <w:fldChar w:fldCharType="begin"/>
       </w:r>
       <w:r>
-        <w:instrText xml:space="preserve"> PAGEREF _Toc17356 \h </w:instrText>
+        <w:instrText xml:space="preserve"> PAGEREF _Toc24077 \h </w:instrText>
       </w:r>
       <w:r>
         <w:fldChar w:fldCharType="separate"/>
@@ -112,7 +112,7 @@
         <w:fldChar w:fldCharType="begin"/>
       </w:r>
       <w:r>
-        <w:instrText xml:space="preserve"> HYPERLINK \l _Toc7659 </w:instrText>
+        <w:instrText xml:space="preserve"> HYPERLINK \l _Toc8494 </w:instrText>
       </w:r>
       <w:r>
         <w:fldChar w:fldCharType="separate"/>
@@ -131,7 +131,7 @@
         <w:fldChar w:fldCharType="begin"/>
       </w:r>
       <w:r>
-        <w:instrText xml:space="preserve"> PAGEREF _Toc7659 \h </w:instrText>
+        <w:instrText xml:space="preserve"> PAGEREF _Toc8494 \h </w:instrText>
       </w:r>
       <w:r>
         <w:fldChar w:fldCharType="separate"/>
@@ -157,7 +157,7 @@
         <w:fldChar w:fldCharType="begin"/>
       </w:r>
       <w:r>
-        <w:instrText xml:space="preserve"> HYPERLINK \l _Toc19308 </w:instrText>
+        <w:instrText xml:space="preserve"> HYPERLINK \l _Toc30205 </w:instrText>
       </w:r>
       <w:r>
         <w:fldChar w:fldCharType="separate"/>
@@ -176,7 +176,7 @@
         <w:fldChar w:fldCharType="begin"/>
       </w:r>
       <w:r>
-        <w:instrText xml:space="preserve"> PAGEREF _Toc19308 \h </w:instrText>
+        <w:instrText xml:space="preserve"> PAGEREF _Toc30205 \h </w:instrText>
       </w:r>
       <w:r>
         <w:fldChar w:fldCharType="separate"/>
@@ -202,7 +202,7 @@
         <w:fldChar w:fldCharType="begin"/>
       </w:r>
       <w:r>
-        <w:instrText xml:space="preserve"> HYPERLINK \l _Toc12602 </w:instrText>
+        <w:instrText xml:space="preserve"> HYPERLINK \l _Toc21806 </w:instrText>
       </w:r>
       <w:r>
         <w:fldChar w:fldCharType="separate"/>
@@ -221,7 +221,7 @@
         <w:fldChar w:fldCharType="begin"/>
       </w:r>
       <w:r>
-        <w:instrText xml:space="preserve"> PAGEREF _Toc12602 \h </w:instrText>
+        <w:instrText xml:space="preserve"> PAGEREF _Toc21806 \h </w:instrText>
       </w:r>
       <w:r>
         <w:fldChar w:fldCharType="separate"/>
@@ -247,7 +247,7 @@
         <w:fldChar w:fldCharType="begin"/>
       </w:r>
       <w:r>
-        <w:instrText xml:space="preserve"> HYPERLINK \l _Toc3853 </w:instrText>
+        <w:instrText xml:space="preserve"> HYPERLINK \l _Toc13869 </w:instrText>
       </w:r>
       <w:r>
         <w:fldChar w:fldCharType="separate"/>
@@ -266,7 +266,7 @@
         <w:fldChar w:fldCharType="begin"/>
       </w:r>
       <w:r>
-        <w:instrText xml:space="preserve"> PAGEREF _Toc3853 \h </w:instrText>
+        <w:instrText xml:space="preserve"> PAGEREF _Toc13869 \h </w:instrText>
       </w:r>
       <w:r>
         <w:fldChar w:fldCharType="separate"/>
@@ -292,7 +292,7 @@
         <w:fldChar w:fldCharType="begin"/>
       </w:r>
       <w:r>
-        <w:instrText xml:space="preserve"> HYPERLINK \l _Toc31051 </w:instrText>
+        <w:instrText xml:space="preserve"> HYPERLINK \l _Toc4393 </w:instrText>
       </w:r>
       <w:r>
         <w:fldChar w:fldCharType="separate"/>
@@ -311,7 +311,7 @@
         <w:fldChar w:fldCharType="begin"/>
       </w:r>
       <w:r>
-        <w:instrText xml:space="preserve"> PAGEREF _Toc31051 \h </w:instrText>
+        <w:instrText xml:space="preserve"> PAGEREF _Toc4393 \h </w:instrText>
       </w:r>
       <w:r>
         <w:fldChar w:fldCharType="separate"/>
@@ -337,7 +337,7 @@
         <w:fldChar w:fldCharType="begin"/>
       </w:r>
       <w:r>
-        <w:instrText xml:space="preserve"> HYPERLINK \l _Toc23325 </w:instrText>
+        <w:instrText xml:space="preserve"> HYPERLINK \l _Toc22846 </w:instrText>
       </w:r>
       <w:r>
         <w:fldChar w:fldCharType="separate"/>
@@ -356,7 +356,7 @@
         <w:fldChar w:fldCharType="begin"/>
       </w:r>
       <w:r>
-        <w:instrText xml:space="preserve"> PAGEREF _Toc23325 \h </w:instrText>
+        <w:instrText xml:space="preserve"> PAGEREF _Toc22846 \h </w:instrText>
       </w:r>
       <w:r>
         <w:fldChar w:fldCharType="separate"/>
@@ -382,7 +382,7 @@
         <w:fldChar w:fldCharType="begin"/>
       </w:r>
       <w:r>
-        <w:instrText xml:space="preserve"> HYPERLINK \l _Toc4342 </w:instrText>
+        <w:instrText xml:space="preserve"> HYPERLINK \l _Toc15638 </w:instrText>
       </w:r>
       <w:r>
         <w:fldChar w:fldCharType="separate"/>
@@ -401,7 +401,7 @@
         <w:fldChar w:fldCharType="begin"/>
       </w:r>
       <w:r>
-        <w:instrText xml:space="preserve"> PAGEREF _Toc4342 \h </w:instrText>
+        <w:instrText xml:space="preserve"> PAGEREF _Toc15638 \h </w:instrText>
       </w:r>
       <w:r>
         <w:fldChar w:fldCharType="separate"/>
@@ -427,7 +427,7 @@
         <w:fldChar w:fldCharType="begin"/>
       </w:r>
       <w:r>
-        <w:instrText xml:space="preserve"> HYPERLINK \l _Toc26282 </w:instrText>
+        <w:instrText xml:space="preserve"> HYPERLINK \l _Toc18357 </w:instrText>
       </w:r>
       <w:r>
         <w:fldChar w:fldCharType="separate"/>
@@ -437,7 +437,7 @@
           <w:rFonts w:hint="default"/>
           <w:lang w:val="en-US"/>
         </w:rPr>
-        <w:t>Generic Collections</w:t>
+        <w:t>Struct</w:t>
       </w:r>
       <w:r>
         <w:tab/>
@@ -446,7 +446,7 @@
         <w:fldChar w:fldCharType="begin"/>
       </w:r>
       <w:r>
-        <w:instrText xml:space="preserve"> PAGEREF _Toc26282 \h </w:instrText>
+        <w:instrText xml:space="preserve"> PAGEREF _Toc18357 \h </w:instrText>
       </w:r>
       <w:r>
         <w:fldChar w:fldCharType="separate"/>
@@ -472,7 +472,7 @@
         <w:fldChar w:fldCharType="begin"/>
       </w:r>
       <w:r>
-        <w:instrText xml:space="preserve"> HYPERLINK \l _Toc9282 </w:instrText>
+        <w:instrText xml:space="preserve"> HYPERLINK \l _Toc1553 </w:instrText>
       </w:r>
       <w:r>
         <w:fldChar w:fldCharType="separate"/>
@@ -482,6 +482,96 @@
           <w:rFonts w:hint="default"/>
           <w:lang w:val="en-US"/>
         </w:rPr>
+        <w:t>Bigstruct</w:t>
+      </w:r>
+      <w:r>
+        <w:tab/>
+      </w:r>
+      <w:r>
+        <w:fldChar w:fldCharType="begin"/>
+      </w:r>
+      <w:r>
+        <w:instrText xml:space="preserve"> PAGEREF _Toc1553 \h </w:instrText>
+      </w:r>
+      <w:r>
+        <w:fldChar w:fldCharType="separate"/>
+      </w:r>
+      <w:r>
+        <w:t>3</w:t>
+      </w:r>
+      <w:r>
+        <w:fldChar w:fldCharType="end"/>
+      </w:r>
+      <w:r>
+        <w:fldChar w:fldCharType="end"/>
+      </w:r>
+    </w:p>
+    <w:p>
+      <w:pPr>
+        <w:pStyle w:val="143"/>
+        <w:tabs>
+          <w:tab w:val="right" w:leader="dot" w:pos="8306"/>
+        </w:tabs>
+      </w:pPr>
+      <w:r>
+        <w:fldChar w:fldCharType="begin"/>
+      </w:r>
+      <w:r>
+        <w:instrText xml:space="preserve"> HYPERLINK \l _Toc28233 </w:instrText>
+      </w:r>
+      <w:r>
+        <w:fldChar w:fldCharType="separate"/>
+      </w:r>
+      <w:r>
+        <w:rPr>
+          <w:rFonts w:hint="default"/>
+          <w:lang w:val="en-US"/>
+        </w:rPr>
+        <w:t>Generic Collections</w:t>
+      </w:r>
+      <w:r>
+        <w:tab/>
+      </w:r>
+      <w:r>
+        <w:fldChar w:fldCharType="begin"/>
+      </w:r>
+      <w:r>
+        <w:instrText xml:space="preserve"> PAGEREF _Toc28233 \h </w:instrText>
+      </w:r>
+      <w:r>
+        <w:fldChar w:fldCharType="separate"/>
+      </w:r>
+      <w:r>
+        <w:t>3</w:t>
+      </w:r>
+      <w:r>
+        <w:fldChar w:fldCharType="end"/>
+      </w:r>
+      <w:r>
+        <w:fldChar w:fldCharType="end"/>
+      </w:r>
+    </w:p>
+    <w:p>
+      <w:pPr>
+        <w:pStyle w:val="144"/>
+        <w:tabs>
+          <w:tab w:val="right" w:leader="dot" w:pos="8306"/>
+        </w:tabs>
+      </w:pPr>
+      <w:r>
+        <w:fldChar w:fldCharType="begin"/>
+      </w:r>
+      <w:r>
+        <w:instrText xml:space="preserve"> HYPERLINK \l _Toc20973 </w:instrText>
+      </w:r>
+      <w:r>
+        <w:fldChar w:fldCharType="separate"/>
+      </w:r>
+      <w:r>
+        <w:rPr>
+          <w:rFonts w:hint="default"/>
+          <w:lang w:val="en-US"/>
+        </w:rPr>
         <w:t>Important interface</w:t>
       </w:r>
       <w:r>
@@ -491,7 +581,7 @@
         <w:fldChar w:fldCharType="begin"/>
       </w:r>
       <w:r>
-        <w:instrText xml:space="preserve"> PAGEREF _Toc9282 \h </w:instrText>
+        <w:instrText xml:space="preserve"> PAGEREF _Toc20973 \h </w:instrText>
       </w:r>
       <w:r>
         <w:fldChar w:fldCharType="separate"/>
@@ -517,7 +607,7 @@
         <w:fldChar w:fldCharType="begin"/>
       </w:r>
       <w:r>
-        <w:instrText xml:space="preserve"> HYPERLINK \l _Toc524 </w:instrText>
+        <w:instrText xml:space="preserve"> HYPERLINK \l _Toc32650 </w:instrText>
       </w:r>
       <w:r>
         <w:fldChar w:fldCharType="separate"/>
@@ -536,7 +626,7 @@
         <w:fldChar w:fldCharType="begin"/>
       </w:r>
       <w:r>
-        <w:instrText xml:space="preserve"> PAGEREF _Toc524 \h </w:instrText>
+        <w:instrText xml:space="preserve"> PAGEREF _Toc32650 \h </w:instrText>
       </w:r>
       <w:r>
         <w:fldChar w:fldCharType="separate"/>
@@ -562,7 +652,7 @@
         <w:fldChar w:fldCharType="begin"/>
       </w:r>
       <w:r>
-        <w:instrText xml:space="preserve"> HYPERLINK \l _Toc27882 </w:instrText>
+        <w:instrText xml:space="preserve"> HYPERLINK \l _Toc9413 </w:instrText>
       </w:r>
       <w:r>
         <w:fldChar w:fldCharType="separate"/>
@@ -580,7 +670,7 @@
         <w:fldChar w:fldCharType="begin"/>
       </w:r>
       <w:r>
-        <w:instrText xml:space="preserve"> PAGEREF _Toc27882 \h </w:instrText>
+        <w:instrText xml:space="preserve"> PAGEREF _Toc9413 \h </w:instrText>
       </w:r>
       <w:r>
         <w:fldChar w:fldCharType="separate"/>
@@ -606,7 +696,7 @@
         <w:fldChar w:fldCharType="begin"/>
       </w:r>
       <w:r>
-        <w:instrText xml:space="preserve"> HYPERLINK \l _Toc1998 </w:instrText>
+        <w:instrText xml:space="preserve"> HYPERLINK \l _Toc17361 </w:instrText>
       </w:r>
       <w:r>
         <w:fldChar w:fldCharType="separate"/>
@@ -624,7 +714,7 @@
         <w:fldChar w:fldCharType="begin"/>
       </w:r>
       <w:r>
-        <w:instrText xml:space="preserve"> PAGEREF _Toc1998 \h </w:instrText>
+        <w:instrText xml:space="preserve"> PAGEREF _Toc17361 \h </w:instrText>
       </w:r>
       <w:r>
         <w:fldChar w:fldCharType="separate"/>
@@ -650,7 +740,7 @@
         <w:fldChar w:fldCharType="begin"/>
       </w:r>
       <w:r>
-        <w:instrText xml:space="preserve"> HYPERLINK \l _Toc11296 </w:instrText>
+        <w:instrText xml:space="preserve"> HYPERLINK \l _Toc12202 </w:instrText>
       </w:r>
       <w:r>
         <w:fldChar w:fldCharType="separate"/>
@@ -669,13 +759,13 @@
         <w:fldChar w:fldCharType="begin"/>
       </w:r>
       <w:r>
-        <w:instrText xml:space="preserve"> PAGEREF _Toc11296 \h </w:instrText>
+        <w:instrText xml:space="preserve"> PAGEREF _Toc12202 \h </w:instrText>
       </w:r>
       <w:r>
         <w:fldChar w:fldCharType="separate"/>
       </w:r>
       <w:r>
-        <w:t>3</w:t>
+        <w:t>4</w:t>
       </w:r>
       <w:r>
         <w:fldChar w:fldCharType="end"/>
@@ -695,7 +785,7 @@
         <w:fldChar w:fldCharType="begin"/>
       </w:r>
       <w:r>
-        <w:instrText xml:space="preserve"> HYPERLINK \l _Toc2524 </w:instrText>
+        <w:instrText xml:space="preserve"> HYPERLINK \l _Toc29078 </w:instrText>
       </w:r>
       <w:r>
         <w:fldChar w:fldCharType="separate"/>
@@ -714,7 +804,7 @@
         <w:fldChar w:fldCharType="begin"/>
       </w:r>
       <w:r>
-        <w:instrText xml:space="preserve"> PAGEREF _Toc2524 \h </w:instrText>
+        <w:instrText xml:space="preserve"> PAGEREF _Toc29078 \h </w:instrText>
       </w:r>
       <w:r>
         <w:fldChar w:fldCharType="separate"/>
@@ -740,7 +830,7 @@
         <w:fldChar w:fldCharType="begin"/>
       </w:r>
       <w:r>
-        <w:instrText xml:space="preserve"> HYPERLINK \l _Toc21373 </w:instrText>
+        <w:instrText xml:space="preserve"> HYPERLINK \l _Toc14874 </w:instrText>
       </w:r>
       <w:r>
         <w:fldChar w:fldCharType="separate"/>
@@ -759,7 +849,7 @@
         <w:fldChar w:fldCharType="begin"/>
       </w:r>
       <w:r>
-        <w:instrText xml:space="preserve"> PAGEREF _Toc21373 \h </w:instrText>
+        <w:instrText xml:space="preserve"> PAGEREF _Toc14874 \h </w:instrText>
       </w:r>
       <w:r>
         <w:fldChar w:fldCharType="separate"/>
@@ -785,7 +875,7 @@
         <w:fldChar w:fldCharType="begin"/>
       </w:r>
       <w:r>
-        <w:instrText xml:space="preserve"> HYPERLINK \l _Toc17742 </w:instrText>
+        <w:instrText xml:space="preserve"> HYPERLINK \l _Toc6566 </w:instrText>
       </w:r>
       <w:r>
         <w:fldChar w:fldCharType="separate"/>
@@ -804,7 +894,7 @@
         <w:fldChar w:fldCharType="begin"/>
       </w:r>
       <w:r>
-        <w:instrText xml:space="preserve"> PAGEREF _Toc17742 \h </w:instrText>
+        <w:instrText xml:space="preserve"> PAGEREF _Toc6566 \h </w:instrText>
       </w:r>
       <w:r>
         <w:fldChar w:fldCharType="separate"/>
@@ -830,7 +920,7 @@
         <w:fldChar w:fldCharType="begin"/>
       </w:r>
       <w:r>
-        <w:instrText xml:space="preserve"> HYPERLINK \l _Toc24112 </w:instrText>
+        <w:instrText xml:space="preserve"> HYPERLINK \l _Toc25581 </w:instrText>
       </w:r>
       <w:r>
         <w:fldChar w:fldCharType="separate"/>
@@ -849,7 +939,7 @@
         <w:fldChar w:fldCharType="begin"/>
       </w:r>
       <w:r>
-        <w:instrText xml:space="preserve"> PAGEREF _Toc24112 \h </w:instrText>
+        <w:instrText xml:space="preserve"> PAGEREF _Toc25581 \h </w:instrText>
       </w:r>
       <w:r>
         <w:fldChar w:fldCharType="separate"/>
@@ -875,7 +965,7 @@
         <w:fldChar w:fldCharType="begin"/>
       </w:r>
       <w:r>
-        <w:instrText xml:space="preserve"> HYPERLINK \l _Toc31037 </w:instrText>
+        <w:instrText xml:space="preserve"> HYPERLINK \l _Toc19913 </w:instrText>
       </w:r>
       <w:r>
         <w:fldChar w:fldCharType="separate"/>
@@ -894,7 +984,7 @@
         <w:fldChar w:fldCharType="begin"/>
       </w:r>
       <w:r>
-        <w:instrText xml:space="preserve"> PAGEREF _Toc31037 \h </w:instrText>
+        <w:instrText xml:space="preserve"> PAGEREF _Toc19913 \h </w:instrText>
       </w:r>
       <w:r>
         <w:fldChar w:fldCharType="separate"/>
@@ -920,7 +1010,7 @@
         <w:fldChar w:fldCharType="begin"/>
       </w:r>
       <w:r>
-        <w:instrText xml:space="preserve"> HYPERLINK \l _Toc9454 </w:instrText>
+        <w:instrText xml:space="preserve"> HYPERLINK \l _Toc27600 </w:instrText>
       </w:r>
       <w:r>
         <w:fldChar w:fldCharType="separate"/>
@@ -939,7 +1029,7 @@
         <w:fldChar w:fldCharType="begin"/>
       </w:r>
       <w:r>
-        <w:instrText xml:space="preserve"> PAGEREF _Toc9454 \h </w:instrText>
+        <w:instrText xml:space="preserve"> PAGEREF _Toc27600 \h </w:instrText>
       </w:r>
       <w:r>
         <w:fldChar w:fldCharType="separate"/>
@@ -965,7 +1055,7 @@
         <w:fldChar w:fldCharType="begin"/>
       </w:r>
       <w:r>
-        <w:instrText xml:space="preserve"> HYPERLINK \l _Toc24963 </w:instrText>
+        <w:instrText xml:space="preserve"> HYPERLINK \l _Toc7641 </w:instrText>
       </w:r>
       <w:r>
         <w:fldChar w:fldCharType="separate"/>
@@ -984,7 +1074,7 @@
         <w:fldChar w:fldCharType="begin"/>
       </w:r>
       <w:r>
-        <w:instrText xml:space="preserve"> PAGEREF _Toc24963 \h </w:instrText>
+        <w:instrText xml:space="preserve"> PAGEREF _Toc7641 \h </w:instrText>
       </w:r>
       <w:r>
         <w:fldChar w:fldCharType="separate"/>
@@ -1010,7 +1100,7 @@
         <w:fldChar w:fldCharType="begin"/>
       </w:r>
       <w:r>
-        <w:instrText xml:space="preserve"> HYPERLINK \l _Toc2618 </w:instrText>
+        <w:instrText xml:space="preserve"> HYPERLINK \l _Toc18066 </w:instrText>
       </w:r>
       <w:r>
         <w:fldChar w:fldCharType="separate"/>
@@ -1029,7 +1119,7 @@
         <w:fldChar w:fldCharType="begin"/>
       </w:r>
       <w:r>
-        <w:instrText xml:space="preserve"> PAGEREF _Toc2618 \h </w:instrText>
+        <w:instrText xml:space="preserve"> PAGEREF _Toc18066 \h </w:instrText>
       </w:r>
       <w:r>
         <w:fldChar w:fldCharType="separate"/>
@@ -1055,7 +1145,7 @@
         <w:fldChar w:fldCharType="begin"/>
       </w:r>
       <w:r>
-        <w:instrText xml:space="preserve"> HYPERLINK \l _Toc23650 </w:instrText>
+        <w:instrText xml:space="preserve"> HYPERLINK \l _Toc9821 </w:instrText>
       </w:r>
       <w:r>
         <w:fldChar w:fldCharType="separate"/>
@@ -1074,7 +1164,7 @@
         <w:fldChar w:fldCharType="begin"/>
       </w:r>
       <w:r>
-        <w:instrText xml:space="preserve"> PAGEREF _Toc23650 \h </w:instrText>
+        <w:instrText xml:space="preserve"> PAGEREF _Toc9821 \h </w:instrText>
       </w:r>
       <w:r>
         <w:fldChar w:fldCharType="separate"/>
@@ -1100,7 +1190,7 @@
         <w:fldChar w:fldCharType="begin"/>
       </w:r>
       <w:r>
-        <w:instrText xml:space="preserve"> HYPERLINK \l _Toc2547 </w:instrText>
+        <w:instrText xml:space="preserve"> HYPERLINK \l _Toc30149 </w:instrText>
       </w:r>
       <w:r>
         <w:fldChar w:fldCharType="separate"/>
@@ -1119,13 +1209,13 @@
         <w:fldChar w:fldCharType="begin"/>
       </w:r>
       <w:r>
-        <w:instrText xml:space="preserve"> PAGEREF _Toc2547 \h </w:instrText>
+        <w:instrText xml:space="preserve"> PAGEREF _Toc30149 \h </w:instrText>
       </w:r>
       <w:r>
         <w:fldChar w:fldCharType="separate"/>
       </w:r>
       <w:r>
-        <w:t>6</w:t>
+        <w:t>7</w:t>
       </w:r>
       <w:r>
         <w:fldChar w:fldCharType="end"/>
@@ -1145,7 +1235,7 @@
         <w:fldChar w:fldCharType="begin"/>
       </w:r>
       <w:r>
-        <w:instrText xml:space="preserve"> HYPERLINK \l _Toc14936 </w:instrText>
+        <w:instrText xml:space="preserve"> HYPERLINK \l _Toc1313 </w:instrText>
       </w:r>
       <w:r>
         <w:fldChar w:fldCharType="separate"/>
@@ -1164,7 +1254,7 @@
         <w:fldChar w:fldCharType="begin"/>
       </w:r>
       <w:r>
-        <w:instrText xml:space="preserve"> PAGEREF _Toc14936 \h </w:instrText>
+        <w:instrText xml:space="preserve"> PAGEREF _Toc1313 \h </w:instrText>
       </w:r>
       <w:r>
         <w:fldChar w:fldCharType="separate"/>
@@ -1190,7 +1280,7 @@
         <w:fldChar w:fldCharType="begin"/>
       </w:r>
       <w:r>
-        <w:instrText xml:space="preserve"> HYPERLINK \l _Toc20044 </w:instrText>
+        <w:instrText xml:space="preserve"> HYPERLINK \l _Toc16518 </w:instrText>
       </w:r>
       <w:r>
         <w:fldChar w:fldCharType="separate"/>
@@ -1209,7 +1299,7 @@
         <w:fldChar w:fldCharType="begin"/>
       </w:r>
       <w:r>
-        <w:instrText xml:space="preserve"> PAGEREF _Toc20044 \h </w:instrText>
+        <w:instrText xml:space="preserve"> PAGEREF _Toc16518 \h </w:instrText>
       </w:r>
       <w:r>
         <w:fldChar w:fldCharType="separate"/>
@@ -1235,7 +1325,7 @@
         <w:fldChar w:fldCharType="begin"/>
       </w:r>
       <w:r>
-        <w:instrText xml:space="preserve"> HYPERLINK \l _Toc29108 </w:instrText>
+        <w:instrText xml:space="preserve"> HYPERLINK \l _Toc27487 </w:instrText>
       </w:r>
       <w:r>
         <w:fldChar w:fldCharType="separate"/>
@@ -1254,7 +1344,7 @@
         <w:fldChar w:fldCharType="begin"/>
       </w:r>
       <w:r>
-        <w:instrText xml:space="preserve"> PAGEREF _Toc29108 \h </w:instrText>
+        <w:instrText xml:space="preserve"> PAGEREF _Toc27487 \h </w:instrText>
       </w:r>
       <w:r>
         <w:fldChar w:fldCharType="separate"/>
@@ -1280,7 +1370,7 @@
         <w:fldChar w:fldCharType="begin"/>
       </w:r>
       <w:r>
-        <w:instrText xml:space="preserve"> HYPERLINK \l _Toc15776 </w:instrText>
+        <w:instrText xml:space="preserve"> HYPERLINK \l _Toc18281 </w:instrText>
       </w:r>
       <w:r>
         <w:fldChar w:fldCharType="separate"/>
@@ -1299,13 +1389,13 @@
         <w:fldChar w:fldCharType="begin"/>
       </w:r>
       <w:r>
-        <w:instrText xml:space="preserve"> PAGEREF _Toc15776 \h </w:instrText>
+        <w:instrText xml:space="preserve"> PAGEREF _Toc18281 \h </w:instrText>
       </w:r>
       <w:r>
         <w:fldChar w:fldCharType="separate"/>
       </w:r>
       <w:r>
-        <w:t>7</w:t>
+        <w:t>8</w:t>
       </w:r>
       <w:r>
         <w:fldChar w:fldCharType="end"/>
@@ -1325,7 +1415,7 @@
         <w:fldChar w:fldCharType="begin"/>
       </w:r>
       <w:r>
-        <w:instrText xml:space="preserve"> HYPERLINK \l _Toc31650 </w:instrText>
+        <w:instrText xml:space="preserve"> HYPERLINK \l _Toc637 </w:instrText>
       </w:r>
       <w:r>
         <w:fldChar w:fldCharType="separate"/>
@@ -1344,13 +1434,13 @@
         <w:fldChar w:fldCharType="begin"/>
       </w:r>
       <w:r>
-        <w:instrText xml:space="preserve"> PAGEREF _Toc31650 \h </w:instrText>
+        <w:instrText xml:space="preserve"> PAGEREF _Toc637 \h </w:instrText>
       </w:r>
       <w:r>
         <w:fldChar w:fldCharType="separate"/>
       </w:r>
       <w:r>
-        <w:t>7</w:t>
+        <w:t>8</w:t>
       </w:r>
       <w:r>
         <w:fldChar w:fldCharType="end"/>
@@ -1370,7 +1460,7 @@
         <w:fldChar w:fldCharType="begin"/>
       </w:r>
       <w:r>
-        <w:instrText xml:space="preserve"> HYPERLINK \l _Toc20410 </w:instrText>
+        <w:instrText xml:space="preserve"> HYPERLINK \l _Toc29913 </w:instrText>
       </w:r>
       <w:r>
         <w:fldChar w:fldCharType="separate"/>
@@ -1389,13 +1479,13 @@
         <w:fldChar w:fldCharType="begin"/>
       </w:r>
       <w:r>
-        <w:instrText xml:space="preserve"> PAGEREF _Toc20410 \h </w:instrText>
+        <w:instrText xml:space="preserve"> PAGEREF _Toc29913 \h </w:instrText>
       </w:r>
       <w:r>
         <w:fldChar w:fldCharType="separate"/>
       </w:r>
       <w:r>
-        <w:t>7</w:t>
+        <w:t>8</w:t>
       </w:r>
       <w:r>
         <w:fldChar w:fldCharType="end"/>
@@ -1415,7 +1505,7 @@
         <w:fldChar w:fldCharType="begin"/>
       </w:r>
       <w:r>
-        <w:instrText xml:space="preserve"> HYPERLINK \l _Toc3784 </w:instrText>
+        <w:instrText xml:space="preserve"> HYPERLINK \l _Toc16235 </w:instrText>
       </w:r>
       <w:r>
         <w:fldChar w:fldCharType="separate"/>
@@ -1434,7 +1524,7 @@
         <w:fldChar w:fldCharType="begin"/>
       </w:r>
       <w:r>
-        <w:instrText xml:space="preserve"> PAGEREF _Toc3784 \h </w:instrText>
+        <w:instrText xml:space="preserve"> PAGEREF _Toc16235 \h </w:instrText>
       </w:r>
       <w:r>
         <w:fldChar w:fldCharType="separate"/>
@@ -1460,7 +1550,7 @@
         <w:fldChar w:fldCharType="begin"/>
       </w:r>
       <w:r>
-        <w:instrText xml:space="preserve"> HYPERLINK \l _Toc11915 </w:instrText>
+        <w:instrText xml:space="preserve"> HYPERLINK \l _Toc5490 </w:instrText>
       </w:r>
       <w:r>
         <w:fldChar w:fldCharType="separate"/>
@@ -1479,7 +1569,7 @@
         <w:fldChar w:fldCharType="begin"/>
       </w:r>
       <w:r>
-        <w:instrText xml:space="preserve"> PAGEREF _Toc11915 \h </w:instrText>
+        <w:instrText xml:space="preserve"> PAGEREF _Toc5490 \h </w:instrText>
       </w:r>
       <w:r>
         <w:fldChar w:fldCharType="separate"/>
@@ -1505,7 +1595,7 @@
         <w:fldChar w:fldCharType="begin"/>
       </w:r>
       <w:r>
-        <w:instrText xml:space="preserve"> HYPERLINK \l _Toc19376 </w:instrText>
+        <w:instrText xml:space="preserve"> HYPERLINK \l _Toc25115 </w:instrText>
       </w:r>
       <w:r>
         <w:fldChar w:fldCharType="separate"/>
@@ -1524,7 +1614,7 @@
         <w:fldChar w:fldCharType="begin"/>
       </w:r>
       <w:r>
-        <w:instrText xml:space="preserve"> PAGEREF _Toc19376 \h </w:instrText>
+        <w:instrText xml:space="preserve"> PAGEREF _Toc25115 \h </w:instrText>
       </w:r>
       <w:r>
         <w:fldChar w:fldCharType="separate"/>
@@ -1550,7 +1640,7 @@
         <w:fldChar w:fldCharType="begin"/>
       </w:r>
       <w:r>
-        <w:instrText xml:space="preserve"> HYPERLINK \l _Toc1380 </w:instrText>
+        <w:instrText xml:space="preserve"> HYPERLINK \l _Toc21 </w:instrText>
       </w:r>
       <w:r>
         <w:fldChar w:fldCharType="separate"/>
@@ -1569,7 +1659,7 @@
         <w:fldChar w:fldCharType="begin"/>
       </w:r>
       <w:r>
-        <w:instrText xml:space="preserve"> PAGEREF _Toc1380 \h </w:instrText>
+        <w:instrText xml:space="preserve"> PAGEREF _Toc21 \h </w:instrText>
       </w:r>
       <w:r>
         <w:fldChar w:fldCharType="separate"/>
@@ -1595,7 +1685,7 @@
         <w:fldChar w:fldCharType="begin"/>
       </w:r>
       <w:r>
-        <w:instrText xml:space="preserve"> HYPERLINK \l _Toc20878 </w:instrText>
+        <w:instrText xml:space="preserve"> HYPERLINK \l _Toc2487 </w:instrText>
       </w:r>
       <w:r>
         <w:fldChar w:fldCharType="separate"/>
@@ -1628,7 +1718,7 @@
         <w:fldChar w:fldCharType="begin"/>
       </w:r>
       <w:r>
-        <w:instrText xml:space="preserve"> PAGEREF _Toc20878 \h </w:instrText>
+        <w:instrText xml:space="preserve"> PAGEREF _Toc2487 \h </w:instrText>
       </w:r>
       <w:r>
         <w:fldChar w:fldCharType="separate"/>
@@ -1654,7 +1744,7 @@
         <w:fldChar w:fldCharType="begin"/>
       </w:r>
       <w:r>
-        <w:instrText xml:space="preserve"> HYPERLINK \l _Toc15150 </w:instrText>
+        <w:instrText xml:space="preserve"> HYPERLINK \l _Toc13265 </w:instrText>
       </w:r>
       <w:r>
         <w:fldChar w:fldCharType="separate"/>
@@ -1673,7 +1763,7 @@
         <w:fldChar w:fldCharType="begin"/>
       </w:r>
       <w:r>
-        <w:instrText xml:space="preserve"> PAGEREF _Toc15150 \h </w:instrText>
+        <w:instrText xml:space="preserve"> PAGEREF _Toc13265 \h </w:instrText>
       </w:r>
       <w:r>
         <w:fldChar w:fldCharType="separate"/>
@@ -1699,7 +1789,7 @@
         <w:fldChar w:fldCharType="begin"/>
       </w:r>
       <w:r>
-        <w:instrText xml:space="preserve"> HYPERLINK \l _Toc9763 </w:instrText>
+        <w:instrText xml:space="preserve"> HYPERLINK \l _Toc19321 </w:instrText>
       </w:r>
       <w:r>
         <w:fldChar w:fldCharType="separate"/>
@@ -1718,13 +1808,13 @@
         <w:fldChar w:fldCharType="begin"/>
       </w:r>
       <w:r>
-        <w:instrText xml:space="preserve"> PAGEREF _Toc9763 \h </w:instrText>
+        <w:instrText xml:space="preserve"> PAGEREF _Toc19321 \h </w:instrText>
       </w:r>
       <w:r>
         <w:fldChar w:fldCharType="separate"/>
       </w:r>
       <w:r>
-        <w:t>8</w:t>
+        <w:t>9</w:t>
       </w:r>
       <w:r>
         <w:fldChar w:fldCharType="end"/>
@@ -1744,7 +1834,7 @@
         <w:fldChar w:fldCharType="begin"/>
       </w:r>
       <w:r>
-        <w:instrText xml:space="preserve"> HYPERLINK \l _Toc30519 </w:instrText>
+        <w:instrText xml:space="preserve"> HYPERLINK \l _Toc16847 </w:instrText>
       </w:r>
       <w:r>
         <w:fldChar w:fldCharType="separate"/>
@@ -1763,13 +1853,13 @@
         <w:fldChar w:fldCharType="begin"/>
       </w:r>
       <w:r>
-        <w:instrText xml:space="preserve"> PAGEREF _Toc30519 \h </w:instrText>
+        <w:instrText xml:space="preserve"> PAGEREF _Toc16847 \h </w:instrText>
       </w:r>
       <w:r>
         <w:fldChar w:fldCharType="separate"/>
       </w:r>
       <w:r>
-        <w:t>8</w:t>
+        <w:t>9</w:t>
       </w:r>
       <w:r>
         <w:fldChar w:fldCharType="end"/>
@@ -1789,7 +1879,7 @@
         <w:fldChar w:fldCharType="begin"/>
       </w:r>
       <w:r>
-        <w:instrText xml:space="preserve"> HYPERLINK \l _Toc29132 </w:instrText>
+        <w:instrText xml:space="preserve"> HYPERLINK \l _Toc26962 </w:instrText>
       </w:r>
       <w:r>
         <w:fldChar w:fldCharType="separate"/>
@@ -1808,13 +1898,13 @@
         <w:fldChar w:fldCharType="begin"/>
       </w:r>
       <w:r>
-        <w:instrText xml:space="preserve"> PAGEREF _Toc29132 \h </w:instrText>
+        <w:instrText xml:space="preserve"> PAGEREF _Toc26962 \h </w:instrText>
       </w:r>
       <w:r>
         <w:fldChar w:fldCharType="separate"/>
       </w:r>
       <w:r>
-        <w:t>8</w:t>
+        <w:t>9</w:t>
       </w:r>
       <w:r>
         <w:fldChar w:fldCharType="end"/>
@@ -1837,7 +1927,7 @@
           <w:lang w:val="en-US"/>
         </w:rPr>
       </w:pPr>
-      <w:bookmarkStart w:id="0" w:name="_Toc10687"/>
+      <w:bookmarkStart w:id="0" w:name="_Toc20881"/>
       <w:r>
         <w:rPr>
           <w:rFonts w:hint="default"/>
@@ -1863,7 +1953,7 @@
           <w:lang w:val="en-US"/>
         </w:rPr>
       </w:pPr>
-      <w:bookmarkStart w:id="1" w:name="_Toc17356"/>
+      <w:bookmarkStart w:id="1" w:name="_Toc24077"/>
       <w:r>
         <w:rPr>
           <w:rFonts w:hint="default"/>
@@ -1882,15 +1972,13 @@
           <w:lang w:val="en-US"/>
         </w:rPr>
       </w:pPr>
-      <w:bookmarkStart w:id="2" w:name="_Toc7659"/>
-      <w:r>
-        <w:rPr>
-          <w:rFonts w:hint="default"/>
-          <w:lang w:val="en-US"/>
-        </w:rPr>
-        <w:t>Events</w:t>
-      </w:r>
-      <w:bookmarkEnd w:id="2"/>
+      <w:r>
+        <w:rPr>
+          <w:rFonts w:hint="default"/>
+          <w:lang w:val="en-US"/>
+        </w:rPr>
+        <w:t>Lambda Expression</w:t>
+      </w:r>
     </w:p>
     <w:p>
       <w:pPr>
@@ -1901,7 +1989,45 @@
           <w:lang w:val="en-US"/>
         </w:rPr>
       </w:pPr>
-      <w:bookmarkStart w:id="3" w:name="_Toc19308"/>
+      <w:bookmarkStart w:id="2" w:name="_Toc8494"/>
+      <w:r>
+        <w:rPr>
+          <w:rFonts w:hint="default"/>
+          <w:lang w:val="en-US"/>
+        </w:rPr>
+        <w:t>Events</w:t>
+      </w:r>
+      <w:bookmarkEnd w:id="2"/>
+    </w:p>
+    <w:p>
+      <w:pPr>
+        <w:pStyle w:val="3"/>
+        <w:bidi w:val="0"/>
+        <w:rPr>
+          <w:rFonts w:hint="default"/>
+          <w:lang w:val="en-US"/>
+        </w:rPr>
+      </w:pPr>
+      <w:r>
+        <w:rPr>
+          <w:rFonts w:hint="default"/>
+          <w:lang w:val="en-US"/>
+        </w:rPr>
+        <w:t>Extension Methods</w:t>
+      </w:r>
+      <w:bookmarkStart w:id="42" w:name="_GoBack"/>
+      <w:bookmarkEnd w:id="42"/>
+    </w:p>
+    <w:p>
+      <w:pPr>
+        <w:pStyle w:val="3"/>
+        <w:bidi w:val="0"/>
+        <w:rPr>
+          <w:rFonts w:hint="default"/>
+          <w:lang w:val="en-US"/>
+        </w:rPr>
+      </w:pPr>
+      <w:bookmarkStart w:id="3" w:name="_Toc30205"/>
       <w:r>
         <w:rPr>
           <w:rFonts w:hint="default"/>
@@ -1920,7 +2046,7 @@
           <w:lang w:val="en-US"/>
         </w:rPr>
       </w:pPr>
-      <w:bookmarkStart w:id="4" w:name="_Toc12602"/>
+      <w:bookmarkStart w:id="4" w:name="_Toc21806"/>
       <w:r>
         <w:rPr>
           <w:rFonts w:hint="default"/>
@@ -1939,7 +2065,7 @@
           <w:lang w:val="en-US"/>
         </w:rPr>
       </w:pPr>
-      <w:bookmarkStart w:id="5" w:name="_Toc3853"/>
+      <w:bookmarkStart w:id="5" w:name="_Toc13869"/>
       <w:r>
         <w:rPr>
           <w:rFonts w:hint="default"/>
@@ -2004,7 +2130,7 @@
           <w:lang w:val="en-US"/>
         </w:rPr>
       </w:pPr>
-      <w:bookmarkStart w:id="6" w:name="_Toc31051"/>
+      <w:bookmarkStart w:id="6" w:name="_Toc4393"/>
       <w:r>
         <w:rPr>
           <w:rFonts w:hint="default"/>
@@ -2047,7 +2173,7 @@
           <w:lang w:val="en-US"/>
         </w:rPr>
       </w:pPr>
-      <w:bookmarkStart w:id="7" w:name="_Toc23325"/>
+      <w:bookmarkStart w:id="7" w:name="_Toc22846"/>
       <w:r>
         <w:rPr>
           <w:rFonts w:hint="default"/>
@@ -2100,7 +2226,7 @@
           <w:lang w:val="en-US"/>
         </w:rPr>
       </w:pPr>
-      <w:bookmarkStart w:id="8" w:name="_Toc4342"/>
+      <w:bookmarkStart w:id="8" w:name="_Toc15638"/>
       <w:r>
         <w:rPr>
           <w:rFonts w:hint="default"/>
@@ -2310,7 +2436,7 @@
           <w:lang w:val="en-US"/>
         </w:rPr>
       </w:pPr>
-      <w:bookmarkStart w:id="9" w:name="_Toc26282"/>
+      <w:bookmarkStart w:id="9" w:name="_Toc18357"/>
       <w:r>
         <w:rPr>
           <w:rFonts w:hint="default"/>
@@ -2318,6 +2444,7 @@
         </w:rPr>
         <w:t>Struct</w:t>
       </w:r>
+      <w:bookmarkEnd w:id="9"/>
     </w:p>
     <w:p>
       <w:pPr>
@@ -2328,7 +2455,7 @@
           <w:lang w:val="en-US"/>
         </w:rPr>
       </w:pPr>
-      <w:bookmarkStart w:id="40" w:name="_GoBack"/>
+      <w:bookmarkStart w:id="10" w:name="_Toc1553"/>
       <w:r>
         <w:rPr>
           <w:rFonts w:hint="default"/>
@@ -2336,7 +2463,7 @@
         </w:rPr>
         <w:t>Bigstruct</w:t>
       </w:r>
-      <w:bookmarkEnd w:id="40"/>
+      <w:bookmarkEnd w:id="10"/>
     </w:p>
     <w:p>
       <w:pPr>
@@ -2347,6 +2474,7 @@
           <w:lang w:val="en-US"/>
         </w:rPr>
       </w:pPr>
+      <w:bookmarkStart w:id="11" w:name="_Toc28233"/>
       <w:r>
         <w:rPr>
           <w:rFonts w:hint="default"/>
@@ -2354,7 +2482,7 @@
         </w:rPr>
         <w:t>Generic Collections</w:t>
       </w:r>
-      <w:bookmarkEnd w:id="9"/>
+      <w:bookmarkEnd w:id="11"/>
     </w:p>
     <w:p>
       <w:pPr>
@@ -2365,7 +2493,7 @@
           <w:lang w:val="en-US"/>
         </w:rPr>
       </w:pPr>
-      <w:bookmarkStart w:id="10" w:name="_Toc9282"/>
+      <w:bookmarkStart w:id="12" w:name="_Toc20973"/>
       <w:r>
         <w:rPr>
           <w:rFonts w:hint="default"/>
@@ -2373,7 +2501,7 @@
         </w:rPr>
         <w:t>Important interface</w:t>
       </w:r>
-      <w:bookmarkEnd w:id="10"/>
+      <w:bookmarkEnd w:id="12"/>
     </w:p>
     <w:p>
       <w:pPr>
@@ -2384,7 +2512,7 @@
           <w:lang w:val="en-US"/>
         </w:rPr>
       </w:pPr>
-      <w:bookmarkStart w:id="11" w:name="_Toc524"/>
+      <w:bookmarkStart w:id="13" w:name="_Toc32650"/>
       <w:r>
         <w:rPr>
           <w:rFonts w:hint="default"/>
@@ -2392,7 +2520,7 @@
         </w:rPr>
         <w:t>IEnumerable</w:t>
       </w:r>
-      <w:bookmarkEnd w:id="11"/>
+      <w:bookmarkEnd w:id="13"/>
     </w:p>
     <w:p>
       <w:pPr>
@@ -2410,14 +2538,14 @@
           <w:rFonts w:hint="default"/>
         </w:rPr>
       </w:pPr>
-      <w:bookmarkStart w:id="12" w:name="_Toc27882"/>
+      <w:bookmarkStart w:id="14" w:name="_Toc9413"/>
       <w:r>
         <w:rPr>
           <w:rFonts w:hint="default"/>
         </w:rPr>
         <w:t>Dictionary&lt;TKey,TValue&gt; Class</w:t>
       </w:r>
-      <w:bookmarkEnd w:id="12"/>
+      <w:bookmarkEnd w:id="14"/>
     </w:p>
     <w:p>
       <w:pPr>
@@ -2498,14 +2626,14 @@
         <w:pStyle w:val="4"/>
         <w:bidi w:val="0"/>
       </w:pPr>
-      <w:bookmarkStart w:id="13" w:name="_Toc1998"/>
+      <w:bookmarkStart w:id="15" w:name="_Toc17361"/>
       <w:r>
         <w:rPr>
           <w:rFonts w:hint="default"/>
         </w:rPr>
         <w:t>List&lt;T&gt; Class</w:t>
       </w:r>
-      <w:bookmarkEnd w:id="13"/>
+      <w:bookmarkEnd w:id="15"/>
     </w:p>
     <w:p>
       <w:pPr>
@@ -2556,7 +2684,7 @@
           <w:lang w:val="en-US"/>
         </w:rPr>
       </w:pPr>
-      <w:bookmarkStart w:id="14" w:name="_Toc11296"/>
+      <w:bookmarkStart w:id="16" w:name="_Toc12202"/>
       <w:r>
         <w:rPr>
           <w:rFonts w:hint="default"/>
@@ -2564,7 +2692,7 @@
         </w:rPr>
         <w:t>Dependency Injection</w:t>
       </w:r>
-      <w:bookmarkEnd w:id="14"/>
+      <w:bookmarkEnd w:id="16"/>
     </w:p>
     <w:p>
       <w:pPr>
@@ -2613,7 +2741,7 @@
           <w:lang w:val="en-IN"/>
         </w:rPr>
       </w:pPr>
-      <w:bookmarkStart w:id="15" w:name="_Toc2524"/>
+      <w:bookmarkStart w:id="17" w:name="_Toc29078"/>
       <w:r>
         <w:rPr>
           <w:rFonts w:hint="default"/>
@@ -2621,7 +2749,7 @@
         </w:rPr>
         <w:t>Covariance and Contravariance</w:t>
       </w:r>
-      <w:bookmarkEnd w:id="15"/>
+      <w:bookmarkEnd w:id="17"/>
     </w:p>
     <w:p>
       <w:pPr>
@@ -2699,7 +2827,7 @@
           <w:lang w:val="en-IN"/>
         </w:rPr>
       </w:pPr>
-      <w:bookmarkStart w:id="16" w:name="_Toc21373"/>
+      <w:bookmarkStart w:id="18" w:name="_Toc14874"/>
       <w:r>
         <w:rPr>
           <w:rFonts w:hint="default"/>
@@ -2707,7 +2835,7 @@
         </w:rPr>
         <w:t>Generics</w:t>
       </w:r>
-      <w:bookmarkEnd w:id="16"/>
+      <w:bookmarkEnd w:id="18"/>
     </w:p>
     <w:p>
       <w:pPr>
@@ -2885,7 +3013,7 @@
           <w:lang w:val="en-US"/>
         </w:rPr>
       </w:pPr>
-      <w:bookmarkStart w:id="17" w:name="_Toc17742"/>
+      <w:bookmarkStart w:id="19" w:name="_Toc6566"/>
       <w:r>
         <w:rPr>
           <w:rFonts w:hint="default"/>
@@ -2893,21 +3021,200 @@
         </w:rPr>
         <w:t>LINQ - Language Integrated Query</w:t>
       </w:r>
-      <w:bookmarkEnd w:id="17"/>
-    </w:p>
-    <w:p>
-      <w:pPr>
-        <w:rPr>
-          <w:rFonts w:hint="default"/>
-          <w:lang w:val="en-US"/>
-        </w:rPr>
-      </w:pPr>
-      <w:r>
-        <w:rPr>
-          <w:rFonts w:hint="default"/>
-          <w:lang w:val="en-US"/>
-        </w:rPr>
-        <w:t>Name for a set of technologies based on the integration of query capabilities directly into the C# language.</w:t>
+      <w:bookmarkEnd w:id="19"/>
+    </w:p>
+    <w:p>
+      <w:pPr>
+        <w:rPr>
+          <w:rFonts w:hint="default"/>
+          <w:lang w:val="en-US"/>
+        </w:rPr>
+      </w:pPr>
+      <w:r>
+        <w:rPr>
+          <w:rFonts w:hint="default"/>
+          <w:lang w:val="en-US"/>
+        </w:rPr>
+        <w:t xml:space="preserve">Name for a set of technologies based on the integration of query capabilities directly into the C# language. Queries any type of data (SQL server, XML documents, objects in memory).  </w:t>
+      </w:r>
+    </w:p>
+    <w:p>
+      <w:pPr>
+        <w:rPr>
+          <w:rFonts w:hint="default"/>
+          <w:lang w:val="en-US"/>
+        </w:rPr>
+      </w:pPr>
+    </w:p>
+    <w:p>
+      <w:r>
+        <w:drawing>
+          <wp:inline distT="0" distB="0" distL="114300" distR="114300">
+            <wp:extent cx="5273040" cy="2858135"/>
+            <wp:effectExtent l="0" t="0" r="3810" b="18415"/>
+            <wp:docPr id="2" name="Picture 1"/>
+            <wp:cNvGraphicFramePr>
+              <a:graphicFrameLocks xmlns:a="http://schemas.openxmlformats.org/drawingml/2006/main" noChangeAspect="1"/>
+            </wp:cNvGraphicFramePr>
+            <a:graphic xmlns:a="http://schemas.openxmlformats.org/drawingml/2006/main">
+              <a:graphicData uri="http://schemas.openxmlformats.org/drawingml/2006/picture">
+                <pic:pic xmlns:pic="http://schemas.openxmlformats.org/drawingml/2006/picture">
+                  <pic:nvPicPr>
+                    <pic:cNvPr id="2" name="Picture 1"/>
+                    <pic:cNvPicPr>
+                      <a:picLocks noChangeAspect="1"/>
+                    </pic:cNvPicPr>
+                  </pic:nvPicPr>
+                  <pic:blipFill>
+                    <a:blip r:embed="rId4"/>
+                    <a:stretch>
+                      <a:fillRect/>
+                    </a:stretch>
+                  </pic:blipFill>
+                  <pic:spPr>
+                    <a:xfrm>
+                      <a:off x="0" y="0"/>
+                      <a:ext cx="5273040" cy="2858135"/>
+                    </a:xfrm>
+                    <a:prstGeom prst="rect">
+                      <a:avLst/>
+                    </a:prstGeom>
+                    <a:noFill/>
+                    <a:ln>
+                      <a:noFill/>
+                    </a:ln>
+                  </pic:spPr>
+                </pic:pic>
+              </a:graphicData>
+            </a:graphic>
+          </wp:inline>
+        </w:drawing>
+      </w:r>
+    </w:p>
+    <w:p>
+      <w:pPr>
+        <w:rPr>
+          <w:rFonts w:hint="default"/>
+          <w:lang w:val="en-US"/>
+        </w:rPr>
+      </w:pPr>
+      <w:r>
+        <w:rPr>
+          <w:rFonts w:hint="default"/>
+          <w:lang w:val="en-US"/>
+        </w:rPr>
+        <w:t xml:space="preserve">LINQ Provider: Component to convert LINQ Query to format that the underlying dataset can understand. LINQ to SQL converts LINQ to T-SQL. </w:t>
+      </w:r>
+    </w:p>
+    <w:p>
+      <w:pPr>
+        <w:rPr>
+          <w:rFonts w:hint="default"/>
+          <w:lang w:val="en-US"/>
+        </w:rPr>
+      </w:pPr>
+    </w:p>
+    <w:p>
+      <w:pPr>
+        <w:rPr>
+          <w:rFonts w:hint="default"/>
+          <w:lang w:val="en-US"/>
+        </w:rPr>
+      </w:pPr>
+      <w:r>
+        <w:rPr>
+          <w:rFonts w:hint="default"/>
+          <w:lang w:val="en-US"/>
+        </w:rPr>
+        <w:t>2 Ways to write LINQ Queries. Performance remains same for both. But SQL like queries will be converted to lambda expression, before execution.</w:t>
+      </w:r>
+    </w:p>
+    <w:p>
+      <w:pPr>
+        <w:rPr>
+          <w:rFonts w:hint="default"/>
+          <w:lang w:val="en-US"/>
+        </w:rPr>
+      </w:pPr>
+      <w:r>
+        <w:rPr>
+          <w:rFonts w:hint="default"/>
+          <w:lang w:val="en-US"/>
+        </w:rPr>
+        <w:t>- Lambda expression</w:t>
+      </w:r>
+    </w:p>
+    <w:p>
+      <w:pPr>
+        <w:rPr>
+          <w:rFonts w:hint="default"/>
+          <w:lang w:val="en-US"/>
+        </w:rPr>
+      </w:pPr>
+      <w:r>
+        <w:rPr>
+          <w:rFonts w:hint="default"/>
+          <w:lang w:val="en-US"/>
+        </w:rPr>
+        <w:t>- SQL like queries</w:t>
+      </w:r>
+    </w:p>
+    <w:p>
+      <w:pPr>
+        <w:rPr>
+          <w:rFonts w:hint="default"/>
+          <w:lang w:val="en-US"/>
+        </w:rPr>
+      </w:pPr>
+      <w:r>
+        <w:drawing>
+          <wp:inline distT="0" distB="0" distL="114300" distR="114300">
+            <wp:extent cx="5268595" cy="1818640"/>
+            <wp:effectExtent l="0" t="0" r="8255" b="10160"/>
+            <wp:docPr id="3" name="Picture 2"/>
+            <wp:cNvGraphicFramePr>
+              <a:graphicFrameLocks xmlns:a="http://schemas.openxmlformats.org/drawingml/2006/main" noChangeAspect="1"/>
+            </wp:cNvGraphicFramePr>
+            <a:graphic xmlns:a="http://schemas.openxmlformats.org/drawingml/2006/main">
+              <a:graphicData uri="http://schemas.openxmlformats.org/drawingml/2006/picture">
+                <pic:pic xmlns:pic="http://schemas.openxmlformats.org/drawingml/2006/picture">
+                  <pic:nvPicPr>
+                    <pic:cNvPr id="3" name="Picture 2"/>
+                    <pic:cNvPicPr>
+                      <a:picLocks noChangeAspect="1"/>
+                    </pic:cNvPicPr>
+                  </pic:nvPicPr>
+                  <pic:blipFill>
+                    <a:blip r:embed="rId5"/>
+                    <a:stretch>
+                      <a:fillRect/>
+                    </a:stretch>
+                  </pic:blipFill>
+                  <pic:spPr>
+                    <a:xfrm>
+                      <a:off x="0" y="0"/>
+                      <a:ext cx="5268595" cy="1818640"/>
+                    </a:xfrm>
+                    <a:prstGeom prst="rect">
+                      <a:avLst/>
+                    </a:prstGeom>
+                    <a:noFill/>
+                    <a:ln>
+                      <a:noFill/>
+                    </a:ln>
+                  </pic:spPr>
+                </pic:pic>
+              </a:graphicData>
+            </a:graphic>
+          </wp:inline>
+        </w:drawing>
+      </w:r>
+      <w:r>
+        <w:rPr>
+          <w:rFonts w:hint="default"/>
+          <w:lang w:val="en-US"/>
+        </w:rPr>
+        <w:tab/>
       </w:r>
     </w:p>
     <w:p>
@@ -3413,7 +3720,6 @@
             <w:insideH w:val="none" w:color="auto" w:sz="0" w:space="0"/>
             <w:insideV w:val="none" w:color="auto" w:sz="0" w:space="0"/>
           </w:tblBorders>
-          <w:shd w:val="clear" w:color="auto" w:fill="FFFFFF" w:themeFill="background1"/>
           <w:tblCellMar>
             <w:top w:w="15" w:type="dxa"/>
             <w:left w:w="15" w:type="dxa"/>
@@ -4554,6 +4860,7 @@
             <w:insideH w:val="none" w:color="auto" w:sz="0" w:space="0"/>
             <w:insideV w:val="none" w:color="auto" w:sz="0" w:space="0"/>
           </w:tblBorders>
+          <w:shd w:val="clear" w:color="auto" w:fill="FFFFFF" w:themeFill="background1"/>
           <w:tblCellMar>
             <w:top w:w="15" w:type="dxa"/>
             <w:left w:w="15" w:type="dxa"/>
@@ -4698,6 +5005,7 @@
             <w:insideH w:val="none" w:color="auto" w:sz="0" w:space="0"/>
             <w:insideV w:val="none" w:color="auto" w:sz="0" w:space="0"/>
           </w:tblBorders>
+          <w:shd w:val="clear" w:color="auto" w:fill="FFFFFF" w:themeFill="background1"/>
           <w:tblCellMar>
             <w:top w:w="15" w:type="dxa"/>
             <w:left w:w="15" w:type="dxa"/>
@@ -4848,6 +5156,59 @@
           <w:lang w:val="en-US"/>
         </w:rPr>
       </w:pPr>
+      <w:r>
+        <w:rPr>
+          <w:rFonts w:hint="default"/>
+          <w:lang w:val="en-US"/>
+        </w:rPr>
+        <w:t>Benefits:</w:t>
+      </w:r>
+    </w:p>
+    <w:p>
+      <w:pPr>
+        <w:numPr>
+          <w:ilvl w:val="0"/>
+          <w:numId w:val="11"/>
+        </w:numPr>
+        <w:rPr>
+          <w:rFonts w:hint="default"/>
+          <w:lang w:val="en-US"/>
+        </w:rPr>
+      </w:pPr>
+      <w:r>
+        <w:rPr>
+          <w:rFonts w:hint="default"/>
+          <w:lang w:val="en-US"/>
+        </w:rPr>
+        <w:t>Provides compile time error checking</w:t>
+      </w:r>
+    </w:p>
+    <w:p>
+      <w:pPr>
+        <w:numPr>
+          <w:ilvl w:val="0"/>
+          <w:numId w:val="11"/>
+        </w:numPr>
+        <w:rPr>
+          <w:rFonts w:hint="default"/>
+          <w:lang w:val="en-US"/>
+        </w:rPr>
+      </w:pPr>
+      <w:r>
+        <w:rPr>
+          <w:rFonts w:hint="default"/>
+          <w:lang w:val="en-US"/>
+        </w:rPr>
+        <w:t>Same syntax for various data source</w:t>
+      </w:r>
+    </w:p>
+    <w:p>
+      <w:pPr>
+        <w:rPr>
+          <w:rFonts w:hint="default"/>
+          <w:lang w:val="en-US"/>
+        </w:rPr>
+      </w:pPr>
     </w:p>
     <w:p>
       <w:pPr>
@@ -4858,7 +5219,7 @@
           <w:lang w:val="en-US"/>
         </w:rPr>
       </w:pPr>
-      <w:bookmarkStart w:id="18" w:name="_Toc24112"/>
+      <w:bookmarkStart w:id="20" w:name="_Toc25581"/>
       <w:r>
         <w:rPr>
           <w:rFonts w:hint="default"/>
@@ -4866,7 +5227,7 @@
         </w:rPr>
         <w:t>Method to suppress code analysis warning</w:t>
       </w:r>
-      <w:bookmarkEnd w:id="18"/>
+      <w:bookmarkEnd w:id="20"/>
       <w:r>
         <w:rPr>
           <w:rFonts w:hint="default"/>
@@ -5007,7 +5368,7 @@
           <w:lang w:val="en-US"/>
         </w:rPr>
       </w:pPr>
-      <w:bookmarkStart w:id="19" w:name="_Toc31037"/>
+      <w:bookmarkStart w:id="21" w:name="_Toc19913"/>
       <w:r>
         <w:rPr>
           <w:rFonts w:hint="default"/>
@@ -5015,7 +5376,7 @@
         </w:rPr>
         <w:t>Memory</w:t>
       </w:r>
-      <w:bookmarkEnd w:id="19"/>
+      <w:bookmarkEnd w:id="21"/>
     </w:p>
     <w:p>
       <w:pPr>
@@ -5026,7 +5387,7 @@
           <w:lang w:val="en-US"/>
         </w:rPr>
       </w:pPr>
-      <w:bookmarkStart w:id="20" w:name="_Toc9454"/>
+      <w:bookmarkStart w:id="22" w:name="_Toc27600"/>
       <w:r>
         <w:rPr>
           <w:rFonts w:hint="default"/>
@@ -5034,7 +5395,7 @@
         </w:rPr>
         <w:t>Stack vs Heap Memory</w:t>
       </w:r>
-      <w:bookmarkEnd w:id="20"/>
+      <w:bookmarkEnd w:id="22"/>
     </w:p>
     <w:p>
       <w:pPr>
@@ -5053,7 +5414,7 @@
           <w:lang w:val="en-US"/>
         </w:rPr>
       </w:pPr>
-      <w:bookmarkStart w:id="21" w:name="_Toc24963"/>
+      <w:bookmarkStart w:id="23" w:name="_Toc7641"/>
       <w:r>
         <w:rPr>
           <w:rFonts w:hint="default"/>
@@ -5061,7 +5422,7 @@
         </w:rPr>
         <w:t>Dotmemory</w:t>
       </w:r>
-      <w:bookmarkEnd w:id="21"/>
+      <w:bookmarkEnd w:id="23"/>
     </w:p>
     <w:p>
       <w:pPr>
@@ -5112,7 +5473,7 @@
                     </pic:cNvPicPr>
                   </pic:nvPicPr>
                   <pic:blipFill>
-                    <a:blip r:embed="rId4"/>
+                    <a:blip r:embed="rId6"/>
                     <a:stretch>
                       <a:fillRect/>
                     </a:stretch>
@@ -5214,7 +5575,7 @@
           <w:lang w:val="en-US"/>
         </w:rPr>
       </w:pPr>
-      <w:bookmarkStart w:id="22" w:name="_Toc2618"/>
+      <w:bookmarkStart w:id="24" w:name="_Toc18066"/>
       <w:r>
         <w:rPr>
           <w:rFonts w:hint="default"/>
@@ -5222,7 +5583,7 @@
         </w:rPr>
         <w:t>Unit testing</w:t>
       </w:r>
-      <w:bookmarkEnd w:id="22"/>
+      <w:bookmarkEnd w:id="24"/>
     </w:p>
     <w:p>
       <w:pPr>
@@ -5265,7 +5626,7 @@
           <w:lang w:val="en-US"/>
         </w:rPr>
       </w:pPr>
-      <w:bookmarkStart w:id="23" w:name="_Toc23650"/>
+      <w:bookmarkStart w:id="25" w:name="_Toc9821"/>
       <w:r>
         <w:rPr>
           <w:rFonts w:hint="default"/>
@@ -5273,7 +5634,7 @@
         </w:rPr>
         <w:t>Arrange, Act, Assert</w:t>
       </w:r>
-      <w:bookmarkEnd w:id="23"/>
+      <w:bookmarkEnd w:id="25"/>
       <w:r>
         <w:rPr>
           <w:rFonts w:hint="default"/>
@@ -5309,7 +5670,7 @@
       <w:pPr>
         <w:numPr>
           <w:ilvl w:val="0"/>
-          <w:numId w:val="11"/>
+          <w:numId w:val="12"/>
         </w:numPr>
         <w:ind w:left="420" w:leftChars="0" w:hanging="420" w:firstLineChars="0"/>
         <w:rPr>
@@ -5329,7 +5690,7 @@
       <w:pPr>
         <w:numPr>
           <w:ilvl w:val="0"/>
-          <w:numId w:val="11"/>
+          <w:numId w:val="12"/>
         </w:numPr>
         <w:ind w:left="420" w:leftChars="0" w:hanging="420" w:firstLineChars="0"/>
         <w:rPr>
@@ -5349,7 +5710,7 @@
       <w:pPr>
         <w:numPr>
           <w:ilvl w:val="0"/>
-          <w:numId w:val="11"/>
+          <w:numId w:val="12"/>
         </w:numPr>
         <w:ind w:left="420" w:leftChars="0" w:hanging="420" w:firstLineChars="0"/>
         <w:rPr>
@@ -5604,7 +5965,7 @@
           <w:lang w:val="en-US"/>
         </w:rPr>
       </w:pPr>
-      <w:bookmarkStart w:id="24" w:name="_Toc2547"/>
+      <w:bookmarkStart w:id="26" w:name="_Toc30149"/>
       <w:r>
         <w:rPr>
           <w:rFonts w:hint="default"/>
@@ -5612,7 +5973,7 @@
         </w:rPr>
         <w:t>Attributes</w:t>
       </w:r>
-      <w:bookmarkEnd w:id="24"/>
+      <w:bookmarkEnd w:id="26"/>
     </w:p>
     <w:p>
       <w:pPr>
@@ -5990,7 +6351,7 @@
           <w:lang w:val="en-US"/>
         </w:rPr>
       </w:pPr>
-      <w:bookmarkStart w:id="25" w:name="_Toc14936"/>
+      <w:bookmarkStart w:id="27" w:name="_Toc1313"/>
       <w:r>
         <w:rPr>
           <w:rFonts w:hint="default"/>
@@ -5998,7 +6359,7 @@
         </w:rPr>
         <w:t>xUnit</w:t>
       </w:r>
-      <w:bookmarkEnd w:id="25"/>
+      <w:bookmarkEnd w:id="27"/>
     </w:p>
     <w:p>
       <w:pPr>
@@ -6009,7 +6370,7 @@
           <w:lang w:val="en-US"/>
         </w:rPr>
       </w:pPr>
-      <w:bookmarkStart w:id="26" w:name="_Toc20044"/>
+      <w:bookmarkStart w:id="28" w:name="_Toc16518"/>
       <w:r>
         <w:rPr>
           <w:rFonts w:hint="default"/>
@@ -6017,7 +6378,7 @@
         </w:rPr>
         <w:t>NUnit</w:t>
       </w:r>
-      <w:bookmarkEnd w:id="26"/>
+      <w:bookmarkEnd w:id="28"/>
     </w:p>
     <w:p>
       <w:pPr>
@@ -6028,7 +6389,7 @@
           <w:lang w:val="en-US"/>
         </w:rPr>
       </w:pPr>
-      <w:bookmarkStart w:id="27" w:name="_Toc29108"/>
+      <w:bookmarkStart w:id="29" w:name="_Toc27487"/>
       <w:r>
         <w:rPr>
           <w:rFonts w:hint="default"/>
@@ -6036,7 +6397,7 @@
         </w:rPr>
         <w:t>MSTest</w:t>
       </w:r>
-      <w:bookmarkEnd w:id="27"/>
+      <w:bookmarkEnd w:id="29"/>
     </w:p>
     <w:p>
       <w:pPr>
@@ -6062,7 +6423,7 @@
           <w:lang w:val="en-US"/>
         </w:rPr>
       </w:pPr>
-      <w:bookmarkStart w:id="28" w:name="_Toc15776"/>
+      <w:bookmarkStart w:id="30" w:name="_Toc18281"/>
       <w:r>
         <w:rPr>
           <w:rFonts w:hint="default"/>
@@ -6070,7 +6431,7 @@
         </w:rPr>
         <w:t>Attributes</w:t>
       </w:r>
-      <w:bookmarkEnd w:id="28"/>
+      <w:bookmarkEnd w:id="30"/>
     </w:p>
     <w:p>
       <w:pPr>
@@ -6111,7 +6472,7 @@
           <w:lang w:val="en-US"/>
         </w:rPr>
       </w:pPr>
-      <w:bookmarkStart w:id="29" w:name="_Toc31650"/>
+      <w:bookmarkStart w:id="31" w:name="_Toc637"/>
       <w:r>
         <w:rPr>
           <w:rFonts w:hint="default"/>
@@ -6119,7 +6480,7 @@
         </w:rPr>
         <w:t>Web Driver Test</w:t>
       </w:r>
-      <w:bookmarkEnd w:id="29"/>
+      <w:bookmarkEnd w:id="31"/>
     </w:p>
     <w:p>
       <w:pPr>
@@ -6145,7 +6506,7 @@
           <w:lang w:val="en-US"/>
         </w:rPr>
       </w:pPr>
-      <w:bookmarkStart w:id="30" w:name="_Toc20410"/>
+      <w:bookmarkStart w:id="32" w:name="_Toc29913"/>
       <w:r>
         <w:rPr>
           <w:rFonts w:hint="default"/>
@@ -6153,7 +6514,7 @@
         </w:rPr>
         <w:t>Runsettings file</w:t>
       </w:r>
-      <w:bookmarkEnd w:id="30"/>
+      <w:bookmarkEnd w:id="32"/>
     </w:p>
     <w:p>
       <w:pPr>
@@ -6238,7 +6599,7 @@
           <w:lang w:val="en-US"/>
         </w:rPr>
       </w:pPr>
-      <w:bookmarkStart w:id="31" w:name="_Toc3784"/>
+      <w:bookmarkStart w:id="33" w:name="_Toc16235"/>
       <w:r>
         <w:rPr>
           <w:rFonts w:hint="default"/>
@@ -6246,7 +6607,7 @@
         </w:rPr>
         <w:t>Unit test misc</w:t>
       </w:r>
-      <w:bookmarkEnd w:id="31"/>
+      <w:bookmarkEnd w:id="33"/>
     </w:p>
     <w:p>
       <w:pPr>
@@ -6257,7 +6618,7 @@
           <w:lang w:val="en-US"/>
         </w:rPr>
       </w:pPr>
-      <w:bookmarkStart w:id="32" w:name="_Toc11915"/>
+      <w:bookmarkStart w:id="34" w:name="_Toc5490"/>
       <w:r>
         <w:rPr>
           <w:rFonts w:hint="default"/>
@@ -6265,7 +6626,7 @@
         </w:rPr>
         <w:t>How to write unit test for private methods and class?</w:t>
       </w:r>
-      <w:bookmarkEnd w:id="32"/>
+      <w:bookmarkEnd w:id="34"/>
     </w:p>
     <w:p>
       <w:pPr>
@@ -6284,7 +6645,7 @@
           <w:lang w:val="en-US"/>
         </w:rPr>
       </w:pPr>
-      <w:bookmarkStart w:id="33" w:name="_Toc19376"/>
+      <w:bookmarkStart w:id="35" w:name="_Toc25115"/>
       <w:r>
         <w:rPr>
           <w:rFonts w:hint="default"/>
@@ -6292,7 +6653,7 @@
         </w:rPr>
         <w:t>Misc and questions</w:t>
       </w:r>
-      <w:bookmarkEnd w:id="33"/>
+      <w:bookmarkEnd w:id="35"/>
     </w:p>
     <w:p>
       <w:pPr>
@@ -6304,7 +6665,7 @@
           <w:lang w:val="en-US"/>
         </w:rPr>
       </w:pPr>
-      <w:bookmarkStart w:id="34" w:name="_Toc1380"/>
+      <w:bookmarkStart w:id="36" w:name="_Toc21"/>
       <w:r>
         <w:rPr>
           <w:rFonts w:hint="default"/>
@@ -6313,7 +6674,7 @@
         </w:rPr>
         <w:t>Mutable vs Immutable?</w:t>
       </w:r>
-      <w:bookmarkEnd w:id="34"/>
+      <w:bookmarkEnd w:id="36"/>
     </w:p>
     <w:p>
       <w:pPr>
@@ -6324,7 +6685,7 @@
           <w:lang w:val="en-US"/>
         </w:rPr>
       </w:pPr>
-      <w:bookmarkStart w:id="35" w:name="_Toc20878"/>
+      <w:bookmarkStart w:id="37" w:name="_Toc2487"/>
       <w:r>
         <w:rPr>
           <w:rFonts w:hint="default"/>
@@ -6346,7 +6707,7 @@
         </w:rPr>
         <w:t>?</w:t>
       </w:r>
-      <w:bookmarkEnd w:id="35"/>
+      <w:bookmarkEnd w:id="37"/>
       <w:r>
         <w:rPr>
           <w:rFonts w:hint="default"/>
@@ -6389,7 +6750,7 @@
           <w:lang w:val="en-US"/>
         </w:rPr>
       </w:pPr>
-      <w:bookmarkStart w:id="36" w:name="_Toc15150"/>
+      <w:bookmarkStart w:id="38" w:name="_Toc13265"/>
       <w:r>
         <w:rPr>
           <w:rFonts w:hint="default"/>
@@ -6397,7 +6758,7 @@
         </w:rPr>
         <w:t>Value Types and Reference Types</w:t>
       </w:r>
-      <w:bookmarkEnd w:id="36"/>
+      <w:bookmarkEnd w:id="38"/>
     </w:p>
     <w:p>
       <w:pPr>
@@ -6424,7 +6785,7 @@
           <w:lang w:val="en-US"/>
         </w:rPr>
       </w:pPr>
-      <w:bookmarkStart w:id="37" w:name="_Toc9763"/>
+      <w:bookmarkStart w:id="39" w:name="_Toc19321"/>
       <w:r>
         <w:rPr>
           <w:rFonts w:hint="default"/>
@@ -6433,7 +6794,7 @@
         </w:rPr>
         <w:t>Access Modifiers in C#. Explain each</w:t>
       </w:r>
-      <w:bookmarkEnd w:id="37"/>
+      <w:bookmarkEnd w:id="39"/>
     </w:p>
     <w:p>
       <w:pPr>
@@ -6467,7 +6828,7 @@
           <w:lang w:val="en-US"/>
         </w:rPr>
       </w:pPr>
-      <w:bookmarkStart w:id="38" w:name="_Toc30519"/>
+      <w:bookmarkStart w:id="40" w:name="_Toc16847"/>
       <w:r>
         <w:rPr>
           <w:rFonts w:hint="default"/>
@@ -6475,7 +6836,7 @@
         </w:rPr>
         <w:t>Difference between ‘==’ and ‘.Equals()’</w:t>
       </w:r>
-      <w:bookmarkEnd w:id="38"/>
+      <w:bookmarkEnd w:id="40"/>
       <w:r>
         <w:rPr>
           <w:rFonts w:hint="default"/>
@@ -6542,7 +6903,7 @@
           <w:lang w:val="en-US"/>
         </w:rPr>
       </w:pPr>
-      <w:bookmarkStart w:id="39" w:name="_Toc29132"/>
+      <w:bookmarkStart w:id="41" w:name="_Toc26962"/>
       <w:r>
         <w:rPr>
           <w:rFonts w:hint="default"/>
@@ -6550,7 +6911,7 @@
         </w:rPr>
         <w:t>Parallel class in C#</w:t>
       </w:r>
-      <w:bookmarkEnd w:id="39"/>
+      <w:bookmarkEnd w:id="41"/>
     </w:p>
     <w:p>
       <w:pPr>
@@ -6617,6 +6978,55 @@
           <w:lang w:val="en-US"/>
         </w:rPr>
         <w:t>Provides support for parallel loops and regions.</w:t>
+      </w:r>
+    </w:p>
+    <w:p>
+      <w:pPr>
+        <w:pStyle w:val="4"/>
+        <w:bidi w:val="0"/>
+        <w:rPr>
+          <w:rFonts w:hint="default"/>
+          <w:lang w:val="en-US"/>
+        </w:rPr>
+      </w:pPr>
+      <w:r>
+        <w:rPr>
+          <w:rFonts w:hint="default"/>
+          <w:lang w:val="en-US"/>
+        </w:rPr>
+        <w:t>LINQ</w:t>
+      </w:r>
+    </w:p>
+    <w:p>
+      <w:pPr>
+        <w:pStyle w:val="5"/>
+        <w:bidi w:val="0"/>
+        <w:rPr>
+          <w:rFonts w:hint="default"/>
+          <w:lang w:val="en-US"/>
+        </w:rPr>
+      </w:pPr>
+      <w:r>
+        <w:rPr>
+          <w:rFonts w:hint="default"/>
+          <w:lang w:val="en-US"/>
+        </w:rPr>
+        <w:t>What are Lambda Expressions in LINQ? Can you provide an example?</w:t>
+      </w:r>
+    </w:p>
+    <w:p>
+      <w:pPr>
+        <w:rPr>
+          <w:rFonts w:hint="default"/>
+          <w:lang w:val="en-US"/>
+        </w:rPr>
+      </w:pPr>
+      <w:r>
+        <w:rPr>
+          <w:rFonts w:hint="default"/>
+          <w:lang w:val="en-US"/>
+        </w:rPr>
+        <w:t>Lambda Expressions are anonymous functions used to encapsulate a set of instructions. They are commonly used in LINQ queries. Example: list.Where(x =&gt; x &gt; 5), where x =&gt; x &gt; 5 is the lambda expression.</w:t>
       </w:r>
     </w:p>
     <w:p>
@@ -6640,6 +7050,18 @@
 <file path=word/numbering.xml><?xml version="1.0" encoding="utf-8"?>
 <w:numbering xmlns:wpc="http://schemas.microsoft.com/office/word/2010/wordprocessingCanvas" xmlns:mc="http://schemas.openxmlformats.org/markup-compatibility/2006" xmlns:o="urn:schemas-microsoft-com:office:office" xmlns:r="http://schemas.openxmlformats.org/officeDocument/2006/relationships" xmlns:m="http://schemas.openxmlformats.org/officeDocument/2006/math" xmlns:v="urn:schemas-microsoft-com:vml" xmlns:wp14="http://schemas.microsoft.com/office/word/2010/wordprocessingDrawing" xmlns:wp="http://schemas.openxmlformats.org/drawingml/2006/wordprocessingDrawing" xmlns:w10="urn:schemas-microsoft-com:office:word" xmlns:w="http://schemas.openxmlformats.org/wordprocessingml/2006/main" xmlns:w14="http://schemas.microsoft.com/office/word/2010/wordml" xmlns:wpg="http://schemas.microsoft.com/office/word/2010/wordprocessingGroup" xmlns:wpi="http://schemas.microsoft.com/office/word/2010/wordprocessingInk" xmlns:wne="http://schemas.microsoft.com/office/word/2006/wordml" xmlns:wps="http://schemas.microsoft.com/office/word/2010/wordprocessingShape" xmlns:wpsCustomData="http://www.wps.cn/officeDocument/2013/wpsCustomData" mc:Ignorable="w14 wp14">
   <w:abstractNum w:abstractNumId="0">
+    <w:nsid w:val="A2FAF656"/>
+    <w:multiLevelType w:val="singleLevel"/>
+    <w:tmpl w:val="A2FAF656"/>
+    <w:lvl w:ilvl="0" w:tentative="0">
+      <w:start w:val="1"/>
+      <w:numFmt w:val="decimal"/>
+      <w:suff w:val="space"/>
+      <w:lvlText w:val="%1."/>
+      <w:lvlJc w:val="left"/>
+    </w:lvl>
+  </w:abstractNum>
+  <w:abstractNum w:abstractNumId="1">
     <w:nsid w:val="FFFFFF7C"/>
     <w:multiLevelType w:val="singleLevel"/>
     <w:tmpl w:val="FFFFFF7C"/>
@@ -6657,7 +7079,7 @@
       </w:pPr>
     </w:lvl>
   </w:abstractNum>
-  <w:abstractNum w:abstractNumId="1">
+  <w:abstractNum w:abstractNumId="2">
     <w:nsid w:val="FFFFFF7D"/>
     <w:multiLevelType w:val="singleLevel"/>
     <w:tmpl w:val="FFFFFF7D"/>
@@ -6675,7 +7097,7 @@
       </w:pPr>
     </w:lvl>
   </w:abstractNum>
-  <w:abstractNum w:abstractNumId="2">
+  <w:abstractNum w:abstractNumId="3">
     <w:nsid w:val="FFFFFF7E"/>
     <w:multiLevelType w:val="singleLevel"/>
     <w:tmpl w:val="FFFFFF7E"/>
@@ -6693,7 +7115,7 @@
       </w:pPr>
     </w:lvl>
   </w:abstractNum>
-  <w:abstractNum w:abstractNumId="3">
+  <w:abstractNum w:abstractNumId="4">
     <w:nsid w:val="FFFFFF7F"/>
     <w:multiLevelType w:val="singleLevel"/>
     <w:tmpl w:val="FFFFFF7F"/>
@@ -6711,7 +7133,7 @@
       </w:pPr>
     </w:lvl>
   </w:abstractNum>
-  <w:abstractNum w:abstractNumId="4">
+  <w:abstractNum w:abstractNumId="5">
     <w:nsid w:val="FFFFFF80"/>
     <w:multiLevelType w:val="singleLevel"/>
     <w:tmpl w:val="FFFFFF80"/>
@@ -6732,7 +7154,7 @@
       </w:rPr>
     </w:lvl>
   </w:abstractNum>
-  <w:abstractNum w:abstractNumId="5">
+  <w:abstractNum w:abstractNumId="6">
     <w:nsid w:val="FFFFFF81"/>
     <w:multiLevelType w:val="singleLevel"/>
     <w:tmpl w:val="FFFFFF81"/>
@@ -6753,7 +7175,7 @@
       </w:rPr>
     </w:lvl>
   </w:abstractNum>
-  <w:abstractNum w:abstractNumId="6">
+  <w:abstractNum w:abstractNumId="7">
     <w:nsid w:val="FFFFFF82"/>
     <w:multiLevelType w:val="singleLevel"/>
     <w:tmpl w:val="FFFFFF82"/>
@@ -6774,7 +7196,7 @@
       </w:rPr>
     </w:lvl>
   </w:abstractNum>
-  <w:abstractNum w:abstractNumId="7">
+  <w:abstractNum w:abstractNumId="8">
     <w:nsid w:val="FFFFFF83"/>
     <w:multiLevelType w:val="singleLevel"/>
     <w:tmpl w:val="FFFFFF83"/>
@@ -6795,7 +7217,7 @@
       </w:rPr>
     </w:lvl>
   </w:abstractNum>
-  <w:abstractNum w:abstractNumId="8">
+  <w:abstractNum w:abstractNumId="9">
     <w:nsid w:val="FFFFFF88"/>
     <w:multiLevelType w:val="singleLevel"/>
     <w:tmpl w:val="FFFFFF88"/>
@@ -6813,7 +7235,7 @@
       </w:pPr>
     </w:lvl>
   </w:abstractNum>
-  <w:abstractNum w:abstractNumId="9">
+  <w:abstractNum w:abstractNumId="10">
     <w:nsid w:val="FFFFFF89"/>
     <w:multiLevelType w:val="singleLevel"/>
     <w:tmpl w:val="FFFFFF89"/>
@@ -6834,7 +7256,7 @@
       </w:rPr>
     </w:lvl>
   </w:abstractNum>
-  <w:abstractNum w:abstractNumId="10">
+  <w:abstractNum w:abstractNumId="11">
     <w:nsid w:val="5833A97B"/>
     <w:multiLevelType w:val="singleLevel"/>
     <w:tmpl w:val="5833A97B"/>
@@ -6855,37 +7277,40 @@
     </w:lvl>
   </w:abstractNum>
   <w:num w:numId="1">
+    <w:abstractNumId w:val="10"/>
+  </w:num>
+  <w:num w:numId="2">
+    <w:abstractNumId w:val="8"/>
+  </w:num>
+  <w:num w:numId="3">
+    <w:abstractNumId w:val="7"/>
+  </w:num>
+  <w:num w:numId="4">
+    <w:abstractNumId w:val="6"/>
+  </w:num>
+  <w:num w:numId="5">
+    <w:abstractNumId w:val="5"/>
+  </w:num>
+  <w:num w:numId="6">
     <w:abstractNumId w:val="9"/>
   </w:num>
-  <w:num w:numId="2">
-    <w:abstractNumId w:val="7"/>
-  </w:num>
-  <w:num w:numId="3">
-    <w:abstractNumId w:val="6"/>
-  </w:num>
-  <w:num w:numId="4">
-    <w:abstractNumId w:val="5"/>
-  </w:num>
-  <w:num w:numId="5">
+  <w:num w:numId="7">
     <w:abstractNumId w:val="4"/>
   </w:num>
-  <w:num w:numId="6">
-    <w:abstractNumId w:val="8"/>
-  </w:num>
-  <w:num w:numId="7">
+  <w:num w:numId="8">
     <w:abstractNumId w:val="3"/>
   </w:num>
-  <w:num w:numId="8">
+  <w:num w:numId="9">
     <w:abstractNumId w:val="2"/>
   </w:num>
-  <w:num w:numId="9">
+  <w:num w:numId="10">
     <w:abstractNumId w:val="1"/>
   </w:num>
-  <w:num w:numId="10">
+  <w:num w:numId="11">
     <w:abstractNumId w:val="0"/>
   </w:num>
-  <w:num w:numId="11">
-    <w:abstractNumId w:val="10"/>
+  <w:num w:numId="12">
+    <w:abstractNumId w:val="11"/>
   </w:num>
 </w:numbering>
 </file>

</xml_diff>

<commit_message>
Ver and dynamic keyword sample
</commit_message>
<xml_diff>
--- a/Docs/C# and Dotnet.docx
+++ b/Docs/C# and Dotnet.docx
@@ -22,7 +22,7 @@
         <w:fldChar w:fldCharType="begin"/>
       </w:r>
       <w:r>
-        <w:instrText xml:space="preserve"> HYPERLINK \l _Toc22727 </w:instrText>
+        <w:instrText xml:space="preserve"> HYPERLINK \l _Toc10809 </w:instrText>
       </w:r>
       <w:r>
         <w:fldChar w:fldCharType="separate"/>
@@ -41,7 +41,7 @@
         <w:fldChar w:fldCharType="begin"/>
       </w:r>
       <w:r>
-        <w:instrText xml:space="preserve"> PAGEREF _Toc22727 \h </w:instrText>
+        <w:instrText xml:space="preserve"> PAGEREF _Toc10809 \h </w:instrText>
       </w:r>
       <w:r>
         <w:fldChar w:fldCharType="separate"/>
@@ -67,7 +67,7 @@
         <w:fldChar w:fldCharType="begin"/>
       </w:r>
       <w:r>
-        <w:instrText xml:space="preserve"> HYPERLINK \l _Toc30645 </w:instrText>
+        <w:instrText xml:space="preserve"> HYPERLINK \l _Toc23563 </w:instrText>
       </w:r>
       <w:r>
         <w:fldChar w:fldCharType="separate"/>
@@ -86,7 +86,7 @@
         <w:fldChar w:fldCharType="begin"/>
       </w:r>
       <w:r>
-        <w:instrText xml:space="preserve"> PAGEREF _Toc30645 \h </w:instrText>
+        <w:instrText xml:space="preserve"> PAGEREF _Toc23563 \h </w:instrText>
       </w:r>
       <w:r>
         <w:fldChar w:fldCharType="separate"/>
@@ -112,7 +112,7 @@
         <w:fldChar w:fldCharType="begin"/>
       </w:r>
       <w:r>
-        <w:instrText xml:space="preserve"> HYPERLINK \l _Toc18218 </w:instrText>
+        <w:instrText xml:space="preserve"> HYPERLINK \l _Toc20435 </w:instrText>
       </w:r>
       <w:r>
         <w:fldChar w:fldCharType="separate"/>
@@ -131,7 +131,7 @@
         <w:fldChar w:fldCharType="begin"/>
       </w:r>
       <w:r>
-        <w:instrText xml:space="preserve"> PAGEREF _Toc18218 \h </w:instrText>
+        <w:instrText xml:space="preserve"> PAGEREF _Toc20435 \h </w:instrText>
       </w:r>
       <w:r>
         <w:fldChar w:fldCharType="separate"/>
@@ -157,7 +157,7 @@
         <w:fldChar w:fldCharType="begin"/>
       </w:r>
       <w:r>
-        <w:instrText xml:space="preserve"> HYPERLINK \l _Toc26817 </w:instrText>
+        <w:instrText xml:space="preserve"> HYPERLINK \l _Toc11955 </w:instrText>
       </w:r>
       <w:r>
         <w:fldChar w:fldCharType="separate"/>
@@ -176,7 +176,7 @@
         <w:fldChar w:fldCharType="begin"/>
       </w:r>
       <w:r>
-        <w:instrText xml:space="preserve"> PAGEREF _Toc26817 \h </w:instrText>
+        <w:instrText xml:space="preserve"> PAGEREF _Toc11955 \h </w:instrText>
       </w:r>
       <w:r>
         <w:fldChar w:fldCharType="separate"/>
@@ -202,7 +202,7 @@
         <w:fldChar w:fldCharType="begin"/>
       </w:r>
       <w:r>
-        <w:instrText xml:space="preserve"> HYPERLINK \l _Toc22022 </w:instrText>
+        <w:instrText xml:space="preserve"> HYPERLINK \l _Toc8599 </w:instrText>
       </w:r>
       <w:r>
         <w:fldChar w:fldCharType="separate"/>
@@ -221,7 +221,7 @@
         <w:fldChar w:fldCharType="begin"/>
       </w:r>
       <w:r>
-        <w:instrText xml:space="preserve"> PAGEREF _Toc22022 \h </w:instrText>
+        <w:instrText xml:space="preserve"> PAGEREF _Toc8599 \h </w:instrText>
       </w:r>
       <w:r>
         <w:fldChar w:fldCharType="separate"/>
@@ -247,7 +247,7 @@
         <w:fldChar w:fldCharType="begin"/>
       </w:r>
       <w:r>
-        <w:instrText xml:space="preserve"> HYPERLINK \l _Toc21067 </w:instrText>
+        <w:instrText xml:space="preserve"> HYPERLINK \l _Toc8146 </w:instrText>
       </w:r>
       <w:r>
         <w:fldChar w:fldCharType="separate"/>
@@ -266,7 +266,7 @@
         <w:fldChar w:fldCharType="begin"/>
       </w:r>
       <w:r>
-        <w:instrText xml:space="preserve"> PAGEREF _Toc21067 \h </w:instrText>
+        <w:instrText xml:space="preserve"> PAGEREF _Toc8146 \h </w:instrText>
       </w:r>
       <w:r>
         <w:fldChar w:fldCharType="separate"/>
@@ -292,7 +292,7 @@
         <w:fldChar w:fldCharType="begin"/>
       </w:r>
       <w:r>
-        <w:instrText xml:space="preserve"> HYPERLINK \l _Toc8875 </w:instrText>
+        <w:instrText xml:space="preserve"> HYPERLINK \l _Toc20505 </w:instrText>
       </w:r>
       <w:r>
         <w:fldChar w:fldCharType="separate"/>
@@ -311,7 +311,7 @@
         <w:fldChar w:fldCharType="begin"/>
       </w:r>
       <w:r>
-        <w:instrText xml:space="preserve"> PAGEREF _Toc8875 \h </w:instrText>
+        <w:instrText xml:space="preserve"> PAGEREF _Toc20505 \h </w:instrText>
       </w:r>
       <w:r>
         <w:fldChar w:fldCharType="separate"/>
@@ -337,7 +337,7 @@
         <w:fldChar w:fldCharType="begin"/>
       </w:r>
       <w:r>
-        <w:instrText xml:space="preserve"> HYPERLINK \l _Toc28079 </w:instrText>
+        <w:instrText xml:space="preserve"> HYPERLINK \l _Toc28495 </w:instrText>
       </w:r>
       <w:r>
         <w:fldChar w:fldCharType="separate"/>
@@ -356,7 +356,7 @@
         <w:fldChar w:fldCharType="begin"/>
       </w:r>
       <w:r>
-        <w:instrText xml:space="preserve"> PAGEREF _Toc28079 \h </w:instrText>
+        <w:instrText xml:space="preserve"> PAGEREF _Toc28495 \h </w:instrText>
       </w:r>
       <w:r>
         <w:fldChar w:fldCharType="separate"/>
@@ -382,7 +382,7 @@
         <w:fldChar w:fldCharType="begin"/>
       </w:r>
       <w:r>
-        <w:instrText xml:space="preserve"> HYPERLINK \l _Toc29994 </w:instrText>
+        <w:instrText xml:space="preserve"> HYPERLINK \l _Toc11968 </w:instrText>
       </w:r>
       <w:r>
         <w:fldChar w:fldCharType="separate"/>
@@ -401,7 +401,7 @@
         <w:fldChar w:fldCharType="begin"/>
       </w:r>
       <w:r>
-        <w:instrText xml:space="preserve"> PAGEREF _Toc29994 \h </w:instrText>
+        <w:instrText xml:space="preserve"> PAGEREF _Toc11968 \h </w:instrText>
       </w:r>
       <w:r>
         <w:fldChar w:fldCharType="separate"/>
@@ -427,7 +427,7 @@
         <w:fldChar w:fldCharType="begin"/>
       </w:r>
       <w:r>
-        <w:instrText xml:space="preserve"> HYPERLINK \l _Toc3664 </w:instrText>
+        <w:instrText xml:space="preserve"> HYPERLINK \l _Toc20899 </w:instrText>
       </w:r>
       <w:r>
         <w:fldChar w:fldCharType="separate"/>
@@ -446,7 +446,7 @@
         <w:fldChar w:fldCharType="begin"/>
       </w:r>
       <w:r>
-        <w:instrText xml:space="preserve"> PAGEREF _Toc3664 \h </w:instrText>
+        <w:instrText xml:space="preserve"> PAGEREF _Toc20899 \h </w:instrText>
       </w:r>
       <w:r>
         <w:fldChar w:fldCharType="separate"/>
@@ -472,7 +472,7 @@
         <w:fldChar w:fldCharType="begin"/>
       </w:r>
       <w:r>
-        <w:instrText xml:space="preserve"> HYPERLINK \l _Toc14476 </w:instrText>
+        <w:instrText xml:space="preserve"> HYPERLINK \l _Toc23561 </w:instrText>
       </w:r>
       <w:r>
         <w:fldChar w:fldCharType="separate"/>
@@ -491,7 +491,7 @@
         <w:fldChar w:fldCharType="begin"/>
       </w:r>
       <w:r>
-        <w:instrText xml:space="preserve"> PAGEREF _Toc14476 \h </w:instrText>
+        <w:instrText xml:space="preserve"> PAGEREF _Toc23561 \h </w:instrText>
       </w:r>
       <w:r>
         <w:fldChar w:fldCharType="separate"/>
@@ -517,7 +517,7 @@
         <w:fldChar w:fldCharType="begin"/>
       </w:r>
       <w:r>
-        <w:instrText xml:space="preserve"> HYPERLINK \l _Toc2946 </w:instrText>
+        <w:instrText xml:space="preserve"> HYPERLINK \l _Toc24475 </w:instrText>
       </w:r>
       <w:r>
         <w:fldChar w:fldCharType="separate"/>
@@ -536,7 +536,7 @@
         <w:fldChar w:fldCharType="begin"/>
       </w:r>
       <w:r>
-        <w:instrText xml:space="preserve"> PAGEREF _Toc2946 \h </w:instrText>
+        <w:instrText xml:space="preserve"> PAGEREF _Toc24475 \h </w:instrText>
       </w:r>
       <w:r>
         <w:fldChar w:fldCharType="separate"/>
@@ -562,7 +562,7 @@
         <w:fldChar w:fldCharType="begin"/>
       </w:r>
       <w:r>
-        <w:instrText xml:space="preserve"> HYPERLINK \l _Toc17810 </w:instrText>
+        <w:instrText xml:space="preserve"> HYPERLINK \l _Toc14533 </w:instrText>
       </w:r>
       <w:r>
         <w:fldChar w:fldCharType="separate"/>
@@ -581,7 +581,7 @@
         <w:fldChar w:fldCharType="begin"/>
       </w:r>
       <w:r>
-        <w:instrText xml:space="preserve"> PAGEREF _Toc17810 \h </w:instrText>
+        <w:instrText xml:space="preserve"> PAGEREF _Toc14533 \h </w:instrText>
       </w:r>
       <w:r>
         <w:fldChar w:fldCharType="separate"/>
@@ -607,7 +607,7 @@
         <w:fldChar w:fldCharType="begin"/>
       </w:r>
       <w:r>
-        <w:instrText xml:space="preserve"> HYPERLINK \l _Toc18101 </w:instrText>
+        <w:instrText xml:space="preserve"> HYPERLINK \l _Toc23830 </w:instrText>
       </w:r>
       <w:r>
         <w:fldChar w:fldCharType="separate"/>
@@ -626,7 +626,7 @@
         <w:fldChar w:fldCharType="begin"/>
       </w:r>
       <w:r>
-        <w:instrText xml:space="preserve"> PAGEREF _Toc18101 \h </w:instrText>
+        <w:instrText xml:space="preserve"> PAGEREF _Toc23830 \h </w:instrText>
       </w:r>
       <w:r>
         <w:fldChar w:fldCharType="separate"/>
@@ -652,7 +652,7 @@
         <w:fldChar w:fldCharType="begin"/>
       </w:r>
       <w:r>
-        <w:instrText xml:space="preserve"> HYPERLINK \l _Toc7364 </w:instrText>
+        <w:instrText xml:space="preserve"> HYPERLINK \l _Toc3686 </w:instrText>
       </w:r>
       <w:r>
         <w:fldChar w:fldCharType="separate"/>
@@ -671,7 +671,7 @@
         <w:fldChar w:fldCharType="begin"/>
       </w:r>
       <w:r>
-        <w:instrText xml:space="preserve"> PAGEREF _Toc7364 \h </w:instrText>
+        <w:instrText xml:space="preserve"> PAGEREF _Toc3686 \h </w:instrText>
       </w:r>
       <w:r>
         <w:fldChar w:fldCharType="separate"/>
@@ -697,7 +697,7 @@
         <w:fldChar w:fldCharType="begin"/>
       </w:r>
       <w:r>
-        <w:instrText xml:space="preserve"> HYPERLINK \l _Toc6116 </w:instrText>
+        <w:instrText xml:space="preserve"> HYPERLINK \l _Toc22178 </w:instrText>
       </w:r>
       <w:r>
         <w:fldChar w:fldCharType="separate"/>
@@ -716,7 +716,7 @@
         <w:fldChar w:fldCharType="begin"/>
       </w:r>
       <w:r>
-        <w:instrText xml:space="preserve"> PAGEREF _Toc6116 \h </w:instrText>
+        <w:instrText xml:space="preserve"> PAGEREF _Toc22178 \h </w:instrText>
       </w:r>
       <w:r>
         <w:fldChar w:fldCharType="separate"/>
@@ -742,7 +742,7 @@
         <w:fldChar w:fldCharType="begin"/>
       </w:r>
       <w:r>
-        <w:instrText xml:space="preserve"> HYPERLINK \l _Toc20879 </w:instrText>
+        <w:instrText xml:space="preserve"> HYPERLINK \l _Toc1174 </w:instrText>
       </w:r>
       <w:r>
         <w:fldChar w:fldCharType="separate"/>
@@ -760,7 +760,7 @@
         <w:fldChar w:fldCharType="begin"/>
       </w:r>
       <w:r>
-        <w:instrText xml:space="preserve"> PAGEREF _Toc20879 \h </w:instrText>
+        <w:instrText xml:space="preserve"> PAGEREF _Toc1174 \h </w:instrText>
       </w:r>
       <w:r>
         <w:fldChar w:fldCharType="separate"/>
@@ -786,7 +786,7 @@
         <w:fldChar w:fldCharType="begin"/>
       </w:r>
       <w:r>
-        <w:instrText xml:space="preserve"> HYPERLINK \l _Toc31386 </w:instrText>
+        <w:instrText xml:space="preserve"> HYPERLINK \l _Toc21809 </w:instrText>
       </w:r>
       <w:r>
         <w:fldChar w:fldCharType="separate"/>
@@ -804,7 +804,7 @@
         <w:fldChar w:fldCharType="begin"/>
       </w:r>
       <w:r>
-        <w:instrText xml:space="preserve"> PAGEREF _Toc31386 \h </w:instrText>
+        <w:instrText xml:space="preserve"> PAGEREF _Toc21809 \h </w:instrText>
       </w:r>
       <w:r>
         <w:fldChar w:fldCharType="separate"/>
@@ -830,7 +830,7 @@
         <w:fldChar w:fldCharType="begin"/>
       </w:r>
       <w:r>
-        <w:instrText xml:space="preserve"> HYPERLINK \l _Toc14277 </w:instrText>
+        <w:instrText xml:space="preserve"> HYPERLINK \l _Toc18607 </w:instrText>
       </w:r>
       <w:r>
         <w:fldChar w:fldCharType="separate"/>
@@ -849,7 +849,7 @@
         <w:fldChar w:fldCharType="begin"/>
       </w:r>
       <w:r>
-        <w:instrText xml:space="preserve"> PAGEREF _Toc14277 \h </w:instrText>
+        <w:instrText xml:space="preserve"> PAGEREF _Toc18607 \h </w:instrText>
       </w:r>
       <w:r>
         <w:fldChar w:fldCharType="separate"/>
@@ -875,7 +875,7 @@
         <w:fldChar w:fldCharType="begin"/>
       </w:r>
       <w:r>
-        <w:instrText xml:space="preserve"> HYPERLINK \l _Toc26637 </w:instrText>
+        <w:instrText xml:space="preserve"> HYPERLINK \l _Toc8246 </w:instrText>
       </w:r>
       <w:r>
         <w:fldChar w:fldCharType="separate"/>
@@ -894,7 +894,7 @@
         <w:fldChar w:fldCharType="begin"/>
       </w:r>
       <w:r>
-        <w:instrText xml:space="preserve"> PAGEREF _Toc26637 \h </w:instrText>
+        <w:instrText xml:space="preserve"> PAGEREF _Toc8246 \h </w:instrText>
       </w:r>
       <w:r>
         <w:fldChar w:fldCharType="separate"/>
@@ -920,7 +920,7 @@
         <w:fldChar w:fldCharType="begin"/>
       </w:r>
       <w:r>
-        <w:instrText xml:space="preserve"> HYPERLINK \l _Toc11717 </w:instrText>
+        <w:instrText xml:space="preserve"> HYPERLINK \l _Toc7631 </w:instrText>
       </w:r>
       <w:r>
         <w:fldChar w:fldCharType="separate"/>
@@ -939,7 +939,7 @@
         <w:fldChar w:fldCharType="begin"/>
       </w:r>
       <w:r>
-        <w:instrText xml:space="preserve"> PAGEREF _Toc11717 \h </w:instrText>
+        <w:instrText xml:space="preserve"> PAGEREF _Toc7631 \h </w:instrText>
       </w:r>
       <w:r>
         <w:fldChar w:fldCharType="separate"/>
@@ -965,7 +965,7 @@
         <w:fldChar w:fldCharType="begin"/>
       </w:r>
       <w:r>
-        <w:instrText xml:space="preserve"> HYPERLINK \l _Toc28446 </w:instrText>
+        <w:instrText xml:space="preserve"> HYPERLINK \l _Toc2537 </w:instrText>
       </w:r>
       <w:r>
         <w:fldChar w:fldCharType="separate"/>
@@ -984,7 +984,7 @@
         <w:fldChar w:fldCharType="begin"/>
       </w:r>
       <w:r>
-        <w:instrText xml:space="preserve"> PAGEREF _Toc28446 \h </w:instrText>
+        <w:instrText xml:space="preserve"> PAGEREF _Toc2537 \h </w:instrText>
       </w:r>
       <w:r>
         <w:fldChar w:fldCharType="separate"/>
@@ -1010,7 +1010,7 @@
         <w:fldChar w:fldCharType="begin"/>
       </w:r>
       <w:r>
-        <w:instrText xml:space="preserve"> HYPERLINK \l _Toc28931 </w:instrText>
+        <w:instrText xml:space="preserve"> HYPERLINK \l _Toc663 </w:instrText>
       </w:r>
       <w:r>
         <w:fldChar w:fldCharType="separate"/>
@@ -1029,13 +1029,58 @@
         <w:fldChar w:fldCharType="begin"/>
       </w:r>
       <w:r>
-        <w:instrText xml:space="preserve"> PAGEREF _Toc28931 \h </w:instrText>
+        <w:instrText xml:space="preserve"> PAGEREF _Toc663 \h </w:instrText>
       </w:r>
       <w:r>
         <w:fldChar w:fldCharType="separate"/>
       </w:r>
       <w:r>
         <w:t>6</w:t>
+      </w:r>
+      <w:r>
+        <w:fldChar w:fldCharType="end"/>
+      </w:r>
+      <w:r>
+        <w:fldChar w:fldCharType="end"/>
+      </w:r>
+    </w:p>
+    <w:p>
+      <w:pPr>
+        <w:pStyle w:val="144"/>
+        <w:tabs>
+          <w:tab w:val="right" w:leader="dot" w:pos="8306"/>
+        </w:tabs>
+      </w:pPr>
+      <w:r>
+        <w:fldChar w:fldCharType="begin"/>
+      </w:r>
+      <w:r>
+        <w:instrText xml:space="preserve"> HYPERLINK \l _Toc24206 </w:instrText>
+      </w:r>
+      <w:r>
+        <w:fldChar w:fldCharType="separate"/>
+      </w:r>
+      <w:r>
+        <w:rPr>
+          <w:rFonts w:hint="default"/>
+          <w:lang w:val="en-US"/>
+        </w:rPr>
+        <w:t>Restriction Function</w:t>
+      </w:r>
+      <w:r>
+        <w:tab/>
+      </w:r>
+      <w:r>
+        <w:fldChar w:fldCharType="begin"/>
+      </w:r>
+      <w:r>
+        <w:instrText xml:space="preserve"> PAGEREF _Toc24206 \h </w:instrText>
+      </w:r>
+      <w:r>
+        <w:fldChar w:fldCharType="separate"/>
+      </w:r>
+      <w:r>
+        <w:t>7</w:t>
       </w:r>
       <w:r>
         <w:fldChar w:fldCharType="end"/>
@@ -1055,7 +1100,7 @@
         <w:fldChar w:fldCharType="begin"/>
       </w:r>
       <w:r>
-        <w:instrText xml:space="preserve"> HYPERLINK \l _Toc24890 </w:instrText>
+        <w:instrText xml:space="preserve"> HYPERLINK \l _Toc16853 </w:instrText>
       </w:r>
       <w:r>
         <w:fldChar w:fldCharType="separate"/>
@@ -1074,7 +1119,7 @@
         <w:fldChar w:fldCharType="begin"/>
       </w:r>
       <w:r>
-        <w:instrText xml:space="preserve"> PAGEREF _Toc24890 \h </w:instrText>
+        <w:instrText xml:space="preserve"> PAGEREF _Toc16853 \h </w:instrText>
       </w:r>
       <w:r>
         <w:fldChar w:fldCharType="separate"/>
@@ -1100,7 +1145,7 @@
         <w:fldChar w:fldCharType="begin"/>
       </w:r>
       <w:r>
-        <w:instrText xml:space="preserve"> HYPERLINK \l _Toc6101 </w:instrText>
+        <w:instrText xml:space="preserve"> HYPERLINK \l _Toc5862 </w:instrText>
       </w:r>
       <w:r>
         <w:fldChar w:fldCharType="separate"/>
@@ -1119,13 +1164,13 @@
         <w:fldChar w:fldCharType="begin"/>
       </w:r>
       <w:r>
-        <w:instrText xml:space="preserve"> PAGEREF _Toc6101 \h </w:instrText>
+        <w:instrText xml:space="preserve"> PAGEREF _Toc5862 \h </w:instrText>
       </w:r>
       <w:r>
         <w:fldChar w:fldCharType="separate"/>
       </w:r>
       <w:r>
-        <w:t>7</w:t>
+        <w:t>8</w:t>
       </w:r>
       <w:r>
         <w:fldChar w:fldCharType="end"/>
@@ -1145,7 +1190,7 @@
         <w:fldChar w:fldCharType="begin"/>
       </w:r>
       <w:r>
-        <w:instrText xml:space="preserve"> HYPERLINK \l _Toc25461 </w:instrText>
+        <w:instrText xml:space="preserve"> HYPERLINK \l _Toc11701 </w:instrText>
       </w:r>
       <w:r>
         <w:fldChar w:fldCharType="separate"/>
@@ -1164,13 +1209,13 @@
         <w:fldChar w:fldCharType="begin"/>
       </w:r>
       <w:r>
-        <w:instrText xml:space="preserve"> PAGEREF _Toc25461 \h </w:instrText>
+        <w:instrText xml:space="preserve"> PAGEREF _Toc11701 \h </w:instrText>
       </w:r>
       <w:r>
         <w:fldChar w:fldCharType="separate"/>
       </w:r>
       <w:r>
-        <w:t>7</w:t>
+        <w:t>8</w:t>
       </w:r>
       <w:r>
         <w:fldChar w:fldCharType="end"/>
@@ -1190,7 +1235,7 @@
         <w:fldChar w:fldCharType="begin"/>
       </w:r>
       <w:r>
-        <w:instrText xml:space="preserve"> HYPERLINK \l _Toc25264 </w:instrText>
+        <w:instrText xml:space="preserve"> HYPERLINK \l _Toc12084 </w:instrText>
       </w:r>
       <w:r>
         <w:fldChar w:fldCharType="separate"/>
@@ -1209,13 +1254,13 @@
         <w:fldChar w:fldCharType="begin"/>
       </w:r>
       <w:r>
-        <w:instrText xml:space="preserve"> PAGEREF _Toc25264 \h </w:instrText>
+        <w:instrText xml:space="preserve"> PAGEREF _Toc12084 \h </w:instrText>
       </w:r>
       <w:r>
         <w:fldChar w:fldCharType="separate"/>
       </w:r>
       <w:r>
-        <w:t>7</w:t>
+        <w:t>8</w:t>
       </w:r>
       <w:r>
         <w:fldChar w:fldCharType="end"/>
@@ -1235,7 +1280,7 @@
         <w:fldChar w:fldCharType="begin"/>
       </w:r>
       <w:r>
-        <w:instrText xml:space="preserve"> HYPERLINK \l _Toc27994 </w:instrText>
+        <w:instrText xml:space="preserve"> HYPERLINK \l _Toc290 </w:instrText>
       </w:r>
       <w:r>
         <w:fldChar w:fldCharType="separate"/>
@@ -1254,7 +1299,7 @@
         <w:fldChar w:fldCharType="begin"/>
       </w:r>
       <w:r>
-        <w:instrText xml:space="preserve"> PAGEREF _Toc27994 \h </w:instrText>
+        <w:instrText xml:space="preserve"> PAGEREF _Toc290 \h </w:instrText>
       </w:r>
       <w:r>
         <w:fldChar w:fldCharType="separate"/>
@@ -1280,7 +1325,7 @@
         <w:fldChar w:fldCharType="begin"/>
       </w:r>
       <w:r>
-        <w:instrText xml:space="preserve"> HYPERLINK \l _Toc26681 </w:instrText>
+        <w:instrText xml:space="preserve"> HYPERLINK \l _Toc20359 </w:instrText>
       </w:r>
       <w:r>
         <w:fldChar w:fldCharType="separate"/>
@@ -1299,7 +1344,7 @@
         <w:fldChar w:fldCharType="begin"/>
       </w:r>
       <w:r>
-        <w:instrText xml:space="preserve"> PAGEREF _Toc26681 \h </w:instrText>
+        <w:instrText xml:space="preserve"> PAGEREF _Toc20359 \h </w:instrText>
       </w:r>
       <w:r>
         <w:fldChar w:fldCharType="separate"/>
@@ -1325,7 +1370,7 @@
         <w:fldChar w:fldCharType="begin"/>
       </w:r>
       <w:r>
-        <w:instrText xml:space="preserve"> HYPERLINK \l _Toc19259 </w:instrText>
+        <w:instrText xml:space="preserve"> HYPERLINK \l _Toc381 </w:instrText>
       </w:r>
       <w:r>
         <w:fldChar w:fldCharType="separate"/>
@@ -1344,13 +1389,13 @@
         <w:fldChar w:fldCharType="begin"/>
       </w:r>
       <w:r>
-        <w:instrText xml:space="preserve"> PAGEREF _Toc19259 \h </w:instrText>
+        <w:instrText xml:space="preserve"> PAGEREF _Toc381 \h </w:instrText>
       </w:r>
       <w:r>
         <w:fldChar w:fldCharType="separate"/>
       </w:r>
       <w:r>
-        <w:t>8</w:t>
+        <w:t>9</w:t>
       </w:r>
       <w:r>
         <w:fldChar w:fldCharType="end"/>
@@ -1370,7 +1415,7 @@
         <w:fldChar w:fldCharType="begin"/>
       </w:r>
       <w:r>
-        <w:instrText xml:space="preserve"> HYPERLINK \l _Toc31434 </w:instrText>
+        <w:instrText xml:space="preserve"> HYPERLINK \l _Toc5919 </w:instrText>
       </w:r>
       <w:r>
         <w:fldChar w:fldCharType="separate"/>
@@ -1389,13 +1434,13 @@
         <w:fldChar w:fldCharType="begin"/>
       </w:r>
       <w:r>
-        <w:instrText xml:space="preserve"> PAGEREF _Toc31434 \h </w:instrText>
+        <w:instrText xml:space="preserve"> PAGEREF _Toc5919 \h </w:instrText>
       </w:r>
       <w:r>
         <w:fldChar w:fldCharType="separate"/>
       </w:r>
       <w:r>
-        <w:t>9</w:t>
+        <w:t>10</w:t>
       </w:r>
       <w:r>
         <w:fldChar w:fldCharType="end"/>
@@ -1415,7 +1460,7 @@
         <w:fldChar w:fldCharType="begin"/>
       </w:r>
       <w:r>
-        <w:instrText xml:space="preserve"> HYPERLINK \l _Toc10250 </w:instrText>
+        <w:instrText xml:space="preserve"> HYPERLINK \l _Toc2781 </w:instrText>
       </w:r>
       <w:r>
         <w:fldChar w:fldCharType="separate"/>
@@ -1434,13 +1479,13 @@
         <w:fldChar w:fldCharType="begin"/>
       </w:r>
       <w:r>
-        <w:instrText xml:space="preserve"> PAGEREF _Toc10250 \h </w:instrText>
+        <w:instrText xml:space="preserve"> PAGEREF _Toc2781 \h </w:instrText>
       </w:r>
       <w:r>
         <w:fldChar w:fldCharType="separate"/>
       </w:r>
       <w:r>
-        <w:t>9</w:t>
+        <w:t>10</w:t>
       </w:r>
       <w:r>
         <w:fldChar w:fldCharType="end"/>
@@ -1460,7 +1505,7 @@
         <w:fldChar w:fldCharType="begin"/>
       </w:r>
       <w:r>
-        <w:instrText xml:space="preserve"> HYPERLINK \l _Toc23407 </w:instrText>
+        <w:instrText xml:space="preserve"> HYPERLINK \l _Toc11302 </w:instrText>
       </w:r>
       <w:r>
         <w:fldChar w:fldCharType="separate"/>
@@ -1479,13 +1524,13 @@
         <w:fldChar w:fldCharType="begin"/>
       </w:r>
       <w:r>
-        <w:instrText xml:space="preserve"> PAGEREF _Toc23407 \h </w:instrText>
+        <w:instrText xml:space="preserve"> PAGEREF _Toc11302 \h </w:instrText>
       </w:r>
       <w:r>
         <w:fldChar w:fldCharType="separate"/>
       </w:r>
       <w:r>
-        <w:t>9</w:t>
+        <w:t>10</w:t>
       </w:r>
       <w:r>
         <w:fldChar w:fldCharType="end"/>
@@ -1505,7 +1550,7 @@
         <w:fldChar w:fldCharType="begin"/>
       </w:r>
       <w:r>
-        <w:instrText xml:space="preserve"> HYPERLINK \l _Toc775 </w:instrText>
+        <w:instrText xml:space="preserve"> HYPERLINK \l _Toc17263 </w:instrText>
       </w:r>
       <w:r>
         <w:fldChar w:fldCharType="separate"/>
@@ -1524,13 +1569,13 @@
         <w:fldChar w:fldCharType="begin"/>
       </w:r>
       <w:r>
-        <w:instrText xml:space="preserve"> PAGEREF _Toc775 \h </w:instrText>
+        <w:instrText xml:space="preserve"> PAGEREF _Toc17263 \h </w:instrText>
       </w:r>
       <w:r>
         <w:fldChar w:fldCharType="separate"/>
       </w:r>
       <w:r>
-        <w:t>9</w:t>
+        <w:t>10</w:t>
       </w:r>
       <w:r>
         <w:fldChar w:fldCharType="end"/>
@@ -1550,7 +1595,7 @@
         <w:fldChar w:fldCharType="begin"/>
       </w:r>
       <w:r>
-        <w:instrText xml:space="preserve"> HYPERLINK \l _Toc11608 </w:instrText>
+        <w:instrText xml:space="preserve"> HYPERLINK \l _Toc31259 </w:instrText>
       </w:r>
       <w:r>
         <w:fldChar w:fldCharType="separate"/>
@@ -1569,13 +1614,13 @@
         <w:fldChar w:fldCharType="begin"/>
       </w:r>
       <w:r>
-        <w:instrText xml:space="preserve"> PAGEREF _Toc11608 \h </w:instrText>
+        <w:instrText xml:space="preserve"> PAGEREF _Toc31259 \h </w:instrText>
       </w:r>
       <w:r>
         <w:fldChar w:fldCharType="separate"/>
       </w:r>
       <w:r>
-        <w:t>9</w:t>
+        <w:t>10</w:t>
       </w:r>
       <w:r>
         <w:fldChar w:fldCharType="end"/>
@@ -1595,7 +1640,7 @@
         <w:fldChar w:fldCharType="begin"/>
       </w:r>
       <w:r>
-        <w:instrText xml:space="preserve"> HYPERLINK \l _Toc22467 </w:instrText>
+        <w:instrText xml:space="preserve"> HYPERLINK \l _Toc22190 </w:instrText>
       </w:r>
       <w:r>
         <w:fldChar w:fldCharType="separate"/>
@@ -1614,7 +1659,7 @@
         <w:fldChar w:fldCharType="begin"/>
       </w:r>
       <w:r>
-        <w:instrText xml:space="preserve"> PAGEREF _Toc22467 \h </w:instrText>
+        <w:instrText xml:space="preserve"> PAGEREF _Toc22190 \h </w:instrText>
       </w:r>
       <w:r>
         <w:fldChar w:fldCharType="separate"/>
@@ -1640,7 +1685,7 @@
         <w:fldChar w:fldCharType="begin"/>
       </w:r>
       <w:r>
-        <w:instrText xml:space="preserve"> HYPERLINK \l _Toc30297 </w:instrText>
+        <w:instrText xml:space="preserve"> HYPERLINK \l _Toc7325 </w:instrText>
       </w:r>
       <w:r>
         <w:fldChar w:fldCharType="separate"/>
@@ -1659,7 +1704,7 @@
         <w:fldChar w:fldCharType="begin"/>
       </w:r>
       <w:r>
-        <w:instrText xml:space="preserve"> PAGEREF _Toc30297 \h </w:instrText>
+        <w:instrText xml:space="preserve"> PAGEREF _Toc7325 \h </w:instrText>
       </w:r>
       <w:r>
         <w:fldChar w:fldCharType="separate"/>
@@ -1685,7 +1730,7 @@
         <w:fldChar w:fldCharType="begin"/>
       </w:r>
       <w:r>
-        <w:instrText xml:space="preserve"> HYPERLINK \l _Toc13124 </w:instrText>
+        <w:instrText xml:space="preserve"> HYPERLINK \l _Toc24462 </w:instrText>
       </w:r>
       <w:r>
         <w:fldChar w:fldCharType="separate"/>
@@ -1704,7 +1749,7 @@
         <w:fldChar w:fldCharType="begin"/>
       </w:r>
       <w:r>
-        <w:instrText xml:space="preserve"> PAGEREF _Toc13124 \h </w:instrText>
+        <w:instrText xml:space="preserve"> PAGEREF _Toc24462 \h </w:instrText>
       </w:r>
       <w:r>
         <w:fldChar w:fldCharType="separate"/>
@@ -1730,7 +1775,7 @@
         <w:fldChar w:fldCharType="begin"/>
       </w:r>
       <w:r>
-        <w:instrText xml:space="preserve"> HYPERLINK \l _Toc7153 </w:instrText>
+        <w:instrText xml:space="preserve"> HYPERLINK \l _Toc8562 </w:instrText>
       </w:r>
       <w:r>
         <w:fldChar w:fldCharType="separate"/>
@@ -1749,13 +1794,13 @@
         <w:fldChar w:fldCharType="begin"/>
       </w:r>
       <w:r>
-        <w:instrText xml:space="preserve"> PAGEREF _Toc7153 \h </w:instrText>
+        <w:instrText xml:space="preserve"> PAGEREF _Toc8562 \h </w:instrText>
       </w:r>
       <w:r>
         <w:fldChar w:fldCharType="separate"/>
       </w:r>
       <w:r>
-        <w:t>10</w:t>
+        <w:t>11</w:t>
       </w:r>
       <w:r>
         <w:fldChar w:fldCharType="end"/>
@@ -1775,7 +1820,7 @@
         <w:fldChar w:fldCharType="begin"/>
       </w:r>
       <w:r>
-        <w:instrText xml:space="preserve"> HYPERLINK \l _Toc1874 </w:instrText>
+        <w:instrText xml:space="preserve"> HYPERLINK \l _Toc8400 </w:instrText>
       </w:r>
       <w:r>
         <w:fldChar w:fldCharType="separate"/>
@@ -1794,13 +1839,13 @@
         <w:fldChar w:fldCharType="begin"/>
       </w:r>
       <w:r>
-        <w:instrText xml:space="preserve"> PAGEREF _Toc1874 \h </w:instrText>
+        <w:instrText xml:space="preserve"> PAGEREF _Toc8400 \h </w:instrText>
       </w:r>
       <w:r>
         <w:fldChar w:fldCharType="separate"/>
       </w:r>
       <w:r>
-        <w:t>10</w:t>
+        <w:t>11</w:t>
       </w:r>
       <w:r>
         <w:fldChar w:fldCharType="end"/>
@@ -1820,7 +1865,7 @@
         <w:fldChar w:fldCharType="begin"/>
       </w:r>
       <w:r>
-        <w:instrText xml:space="preserve"> HYPERLINK \l _Toc2532 </w:instrText>
+        <w:instrText xml:space="preserve"> HYPERLINK \l _Toc25608 </w:instrText>
       </w:r>
       <w:r>
         <w:fldChar w:fldCharType="separate"/>
@@ -1853,13 +1898,13 @@
         <w:fldChar w:fldCharType="begin"/>
       </w:r>
       <w:r>
-        <w:instrText xml:space="preserve"> PAGEREF _Toc2532 \h </w:instrText>
+        <w:instrText xml:space="preserve"> PAGEREF _Toc25608 \h </w:instrText>
       </w:r>
       <w:r>
         <w:fldChar w:fldCharType="separate"/>
       </w:r>
       <w:r>
-        <w:t>10</w:t>
+        <w:t>11</w:t>
       </w:r>
       <w:r>
         <w:fldChar w:fldCharType="end"/>
@@ -1879,7 +1924,7 @@
         <w:fldChar w:fldCharType="begin"/>
       </w:r>
       <w:r>
-        <w:instrText xml:space="preserve"> HYPERLINK \l _Toc21820 </w:instrText>
+        <w:instrText xml:space="preserve"> HYPERLINK \l _Toc25876 </w:instrText>
       </w:r>
       <w:r>
         <w:fldChar w:fldCharType="separate"/>
@@ -1898,13 +1943,13 @@
         <w:fldChar w:fldCharType="begin"/>
       </w:r>
       <w:r>
-        <w:instrText xml:space="preserve"> PAGEREF _Toc21820 \h </w:instrText>
+        <w:instrText xml:space="preserve"> PAGEREF _Toc25876 \h </w:instrText>
       </w:r>
       <w:r>
         <w:fldChar w:fldCharType="separate"/>
       </w:r>
       <w:r>
-        <w:t>10</w:t>
+        <w:t>11</w:t>
       </w:r>
       <w:r>
         <w:fldChar w:fldCharType="end"/>
@@ -1924,7 +1969,7 @@
         <w:fldChar w:fldCharType="begin"/>
       </w:r>
       <w:r>
-        <w:instrText xml:space="preserve"> HYPERLINK \l _Toc22141 </w:instrText>
+        <w:instrText xml:space="preserve"> HYPERLINK \l _Toc5573 </w:instrText>
       </w:r>
       <w:r>
         <w:fldChar w:fldCharType="separate"/>
@@ -1943,13 +1988,13 @@
         <w:fldChar w:fldCharType="begin"/>
       </w:r>
       <w:r>
-        <w:instrText xml:space="preserve"> PAGEREF _Toc22141 \h </w:instrText>
+        <w:instrText xml:space="preserve"> PAGEREF _Toc5573 \h </w:instrText>
       </w:r>
       <w:r>
         <w:fldChar w:fldCharType="separate"/>
       </w:r>
       <w:r>
-        <w:t>10</w:t>
+        <w:t>11</w:t>
       </w:r>
       <w:r>
         <w:fldChar w:fldCharType="end"/>
@@ -1969,7 +2014,7 @@
         <w:fldChar w:fldCharType="begin"/>
       </w:r>
       <w:r>
-        <w:instrText xml:space="preserve"> HYPERLINK \l _Toc21385 </w:instrText>
+        <w:instrText xml:space="preserve"> HYPERLINK \l _Toc27752 </w:instrText>
       </w:r>
       <w:r>
         <w:fldChar w:fldCharType="separate"/>
@@ -1988,7 +2033,7 @@
         <w:fldChar w:fldCharType="begin"/>
       </w:r>
       <w:r>
-        <w:instrText xml:space="preserve"> PAGEREF _Toc21385 \h </w:instrText>
+        <w:instrText xml:space="preserve"> PAGEREF _Toc27752 \h </w:instrText>
       </w:r>
       <w:r>
         <w:fldChar w:fldCharType="separate"/>
@@ -2014,7 +2059,7 @@
         <w:fldChar w:fldCharType="begin"/>
       </w:r>
       <w:r>
-        <w:instrText xml:space="preserve"> HYPERLINK \l _Toc6632 </w:instrText>
+        <w:instrText xml:space="preserve"> HYPERLINK \l _Toc25037 </w:instrText>
       </w:r>
       <w:r>
         <w:fldChar w:fldCharType="separate"/>
@@ -2033,7 +2078,7 @@
         <w:fldChar w:fldCharType="begin"/>
       </w:r>
       <w:r>
-        <w:instrText xml:space="preserve"> PAGEREF _Toc6632 \h </w:instrText>
+        <w:instrText xml:space="preserve"> PAGEREF _Toc25037 \h </w:instrText>
       </w:r>
       <w:r>
         <w:fldChar w:fldCharType="separate"/>
@@ -2059,7 +2104,7 @@
         <w:fldChar w:fldCharType="begin"/>
       </w:r>
       <w:r>
-        <w:instrText xml:space="preserve"> HYPERLINK \l _Toc3702 </w:instrText>
+        <w:instrText xml:space="preserve"> HYPERLINK \l _Toc15204 </w:instrText>
       </w:r>
       <w:r>
         <w:fldChar w:fldCharType="separate"/>
@@ -2078,13 +2123,13 @@
         <w:fldChar w:fldCharType="begin"/>
       </w:r>
       <w:r>
-        <w:instrText xml:space="preserve"> PAGEREF _Toc3702 \h </w:instrText>
+        <w:instrText xml:space="preserve"> PAGEREF _Toc15204 \h </w:instrText>
       </w:r>
       <w:r>
         <w:fldChar w:fldCharType="separate"/>
       </w:r>
       <w:r>
-        <w:t>11</w:t>
+        <w:t>12</w:t>
       </w:r>
       <w:r>
         <w:fldChar w:fldCharType="end"/>
@@ -2104,7 +2149,7 @@
         <w:fldChar w:fldCharType="begin"/>
       </w:r>
       <w:r>
-        <w:instrText xml:space="preserve"> HYPERLINK \l _Toc6464 </w:instrText>
+        <w:instrText xml:space="preserve"> HYPERLINK \l _Toc20539 </w:instrText>
       </w:r>
       <w:r>
         <w:fldChar w:fldCharType="separate"/>
@@ -2123,13 +2168,13 @@
         <w:fldChar w:fldCharType="begin"/>
       </w:r>
       <w:r>
-        <w:instrText xml:space="preserve"> PAGEREF _Toc6464 \h </w:instrText>
+        <w:instrText xml:space="preserve"> PAGEREF _Toc20539 \h </w:instrText>
       </w:r>
       <w:r>
         <w:fldChar w:fldCharType="separate"/>
       </w:r>
       <w:r>
-        <w:t>11</w:t>
+        <w:t>12</w:t>
       </w:r>
       <w:r>
         <w:fldChar w:fldCharType="end"/>
@@ -2152,7 +2197,7 @@
           <w:lang w:val="en-US"/>
         </w:rPr>
       </w:pPr>
-      <w:bookmarkStart w:id="0" w:name="_Toc22727"/>
+      <w:bookmarkStart w:id="0" w:name="_Toc10809"/>
       <w:r>
         <w:rPr>
           <w:rFonts w:hint="default"/>
@@ -2178,7 +2223,7 @@
           <w:lang w:val="en-US"/>
         </w:rPr>
       </w:pPr>
-      <w:bookmarkStart w:id="1" w:name="_Toc30645"/>
+      <w:bookmarkStart w:id="1" w:name="_Toc23563"/>
       <w:r>
         <w:rPr>
           <w:rFonts w:hint="default"/>
@@ -2197,7 +2242,7 @@
           <w:lang w:val="en-US"/>
         </w:rPr>
       </w:pPr>
-      <w:bookmarkStart w:id="2" w:name="_Toc18218"/>
+      <w:bookmarkStart w:id="2" w:name="_Toc20435"/>
       <w:r>
         <w:rPr>
           <w:rFonts w:hint="default"/>
@@ -2216,7 +2261,7 @@
           <w:lang w:val="en-US"/>
         </w:rPr>
       </w:pPr>
-      <w:bookmarkStart w:id="3" w:name="_Toc26817"/>
+      <w:bookmarkStart w:id="3" w:name="_Toc11955"/>
       <w:r>
         <w:rPr>
           <w:rFonts w:hint="default"/>
@@ -2235,7 +2280,7 @@
           <w:lang w:val="en-US"/>
         </w:rPr>
       </w:pPr>
-      <w:bookmarkStart w:id="4" w:name="_Toc22022"/>
+      <w:bookmarkStart w:id="4" w:name="_Toc8599"/>
       <w:r>
         <w:rPr>
           <w:rFonts w:hint="default"/>
@@ -2269,7 +2314,7 @@
           <w:lang w:val="en-US"/>
         </w:rPr>
       </w:pPr>
-      <w:bookmarkStart w:id="5" w:name="_Toc21067"/>
+      <w:bookmarkStart w:id="5" w:name="_Toc8146"/>
       <w:r>
         <w:rPr>
           <w:rFonts w:hint="default"/>
@@ -2288,7 +2333,7 @@
           <w:lang w:val="en-US"/>
         </w:rPr>
       </w:pPr>
-      <w:bookmarkStart w:id="6" w:name="_Toc8875"/>
+      <w:bookmarkStart w:id="6" w:name="_Toc20505"/>
       <w:r>
         <w:rPr>
           <w:rFonts w:hint="default"/>
@@ -2307,7 +2352,7 @@
           <w:lang w:val="en-US"/>
         </w:rPr>
       </w:pPr>
-      <w:bookmarkStart w:id="7" w:name="_Toc28079"/>
+      <w:bookmarkStart w:id="7" w:name="_Toc28495"/>
       <w:r>
         <w:rPr>
           <w:rFonts w:hint="default"/>
@@ -2353,6 +2398,79 @@
           <w:lang w:val="en-US"/>
         </w:rPr>
         <w:t>Sample code in Github</w:t>
+      </w:r>
+    </w:p>
+    <w:p>
+      <w:pPr>
+        <w:pStyle w:val="4"/>
+        <w:bidi w:val="0"/>
+        <w:rPr>
+          <w:rFonts w:hint="default"/>
+          <w:lang w:val="en-US"/>
+        </w:rPr>
+      </w:pPr>
+      <w:r>
+        <w:rPr>
+          <w:rFonts w:hint="default"/>
+          <w:lang w:val="en-US"/>
+        </w:rPr>
+        <w:t>Dynamic</w:t>
+      </w:r>
+    </w:p>
+    <w:p>
+      <w:pPr>
+        <w:rPr>
+          <w:rFonts w:hint="default"/>
+          <w:lang w:val="en-US"/>
+        </w:rPr>
+      </w:pPr>
+      <w:r>
+        <w:rPr>
+          <w:rFonts w:hint="default"/>
+          <w:lang w:val="en-US"/>
+        </w:rPr>
+        <w:t xml:space="preserve">Type is defined at run time. </w:t>
+      </w:r>
+      <w:bookmarkStart w:id="48" w:name="_GoBack"/>
+      <w:bookmarkEnd w:id="48"/>
+      <w:r>
+        <w:rPr>
+          <w:rFonts w:hint="default"/>
+          <w:lang w:val="en-US"/>
+        </w:rPr>
+        <w:t>For variable which involves late binding. Use cases where reflection will be used to get the instance.</w:t>
+      </w:r>
+    </w:p>
+    <w:p>
+      <w:pPr>
+        <w:pStyle w:val="4"/>
+        <w:bidi w:val="0"/>
+        <w:rPr>
+          <w:rFonts w:hint="default"/>
+          <w:lang w:val="en-US"/>
+        </w:rPr>
+      </w:pPr>
+      <w:r>
+        <w:rPr>
+          <w:rFonts w:hint="default"/>
+          <w:lang w:val="en-US"/>
+        </w:rPr>
+        <w:t>Var</w:t>
+      </w:r>
+    </w:p>
+    <w:p>
+      <w:pPr>
+        <w:rPr>
+          <w:rFonts w:hint="default"/>
+          <w:lang w:val="en-US"/>
+        </w:rPr>
+      </w:pPr>
+      <w:r>
+        <w:rPr>
+          <w:rFonts w:hint="default"/>
+          <w:lang w:val="en-US"/>
+        </w:rPr>
+        <w:t>For anonymous types. Once a type is assigned, cannot cast a a new type  again. Type is defined at compile time.</w:t>
       </w:r>
     </w:p>
     <w:p>
@@ -2372,7 +2490,7 @@
           <w:lang w:val="en-US"/>
         </w:rPr>
       </w:pPr>
-      <w:bookmarkStart w:id="8" w:name="_Toc29994"/>
+      <w:bookmarkStart w:id="8" w:name="_Toc11968"/>
       <w:r>
         <w:rPr>
           <w:rFonts w:hint="default"/>
@@ -2415,7 +2533,7 @@
           <w:lang w:val="en-US"/>
         </w:rPr>
       </w:pPr>
-      <w:bookmarkStart w:id="9" w:name="_Toc3664"/>
+      <w:bookmarkStart w:id="9" w:name="_Toc20899"/>
       <w:r>
         <w:rPr>
           <w:rFonts w:hint="default"/>
@@ -2468,7 +2586,7 @@
           <w:lang w:val="en-US"/>
         </w:rPr>
       </w:pPr>
-      <w:bookmarkStart w:id="10" w:name="_Toc14476"/>
+      <w:bookmarkStart w:id="10" w:name="_Toc23561"/>
       <w:r>
         <w:rPr>
           <w:rFonts w:hint="default"/>
@@ -2678,7 +2796,7 @@
           <w:lang w:val="en-US"/>
         </w:rPr>
       </w:pPr>
-      <w:bookmarkStart w:id="11" w:name="_Toc2946"/>
+      <w:bookmarkStart w:id="11" w:name="_Toc24475"/>
       <w:r>
         <w:rPr>
           <w:rFonts w:hint="default"/>
@@ -2697,7 +2815,7 @@
           <w:lang w:val="en-US"/>
         </w:rPr>
       </w:pPr>
-      <w:bookmarkStart w:id="12" w:name="_Toc17810"/>
+      <w:bookmarkStart w:id="12" w:name="_Toc14533"/>
       <w:r>
         <w:rPr>
           <w:rFonts w:hint="default"/>
@@ -2716,7 +2834,7 @@
           <w:lang w:val="en-US"/>
         </w:rPr>
       </w:pPr>
-      <w:bookmarkStart w:id="13" w:name="_Toc18101"/>
+      <w:bookmarkStart w:id="13" w:name="_Toc23830"/>
       <w:r>
         <w:rPr>
           <w:rFonts w:hint="default"/>
@@ -2735,7 +2853,7 @@
           <w:lang w:val="en-US"/>
         </w:rPr>
       </w:pPr>
-      <w:bookmarkStart w:id="14" w:name="_Toc7364"/>
+      <w:bookmarkStart w:id="14" w:name="_Toc3686"/>
       <w:r>
         <w:rPr>
           <w:rFonts w:hint="default"/>
@@ -2754,7 +2872,7 @@
           <w:lang w:val="en-US"/>
         </w:rPr>
       </w:pPr>
-      <w:bookmarkStart w:id="15" w:name="_Toc6116"/>
+      <w:bookmarkStart w:id="15" w:name="_Toc22178"/>
       <w:r>
         <w:rPr>
           <w:rFonts w:hint="default"/>
@@ -2780,7 +2898,7 @@
           <w:rFonts w:hint="default"/>
         </w:rPr>
       </w:pPr>
-      <w:bookmarkStart w:id="16" w:name="_Toc20879"/>
+      <w:bookmarkStart w:id="16" w:name="_Toc1174"/>
       <w:r>
         <w:rPr>
           <w:rFonts w:hint="default"/>
@@ -2868,7 +2986,7 @@
         <w:pStyle w:val="4"/>
         <w:bidi w:val="0"/>
       </w:pPr>
-      <w:bookmarkStart w:id="17" w:name="_Toc31386"/>
+      <w:bookmarkStart w:id="17" w:name="_Toc21809"/>
       <w:r>
         <w:rPr>
           <w:rFonts w:hint="default"/>
@@ -2926,7 +3044,7 @@
           <w:lang w:val="en-US"/>
         </w:rPr>
       </w:pPr>
-      <w:bookmarkStart w:id="18" w:name="_Toc14277"/>
+      <w:bookmarkStart w:id="18" w:name="_Toc18607"/>
       <w:r>
         <w:rPr>
           <w:rFonts w:hint="default"/>
@@ -2983,7 +3101,7 @@
           <w:lang w:val="en-IN"/>
         </w:rPr>
       </w:pPr>
-      <w:bookmarkStart w:id="19" w:name="_Toc26637"/>
+      <w:bookmarkStart w:id="19" w:name="_Toc8246"/>
       <w:r>
         <w:rPr>
           <w:rFonts w:hint="default"/>
@@ -3069,7 +3187,7 @@
           <w:lang w:val="en-IN"/>
         </w:rPr>
       </w:pPr>
-      <w:bookmarkStart w:id="20" w:name="_Toc11717"/>
+      <w:bookmarkStart w:id="20" w:name="_Toc7631"/>
       <w:r>
         <w:rPr>
           <w:rFonts w:hint="default"/>
@@ -3255,7 +3373,7 @@
           <w:lang w:val="en-US"/>
         </w:rPr>
       </w:pPr>
-      <w:bookmarkStart w:id="21" w:name="_Toc28446"/>
+      <w:bookmarkStart w:id="21" w:name="_Toc2537"/>
       <w:r>
         <w:rPr>
           <w:rFonts w:hint="default"/>
@@ -3503,6 +3621,7 @@
             <w:insideH w:val="none" w:color="auto" w:sz="0" w:space="0"/>
             <w:insideV w:val="none" w:color="auto" w:sz="0" w:space="0"/>
           </w:tblBorders>
+          <w:shd w:val="clear" w:color="auto" w:fill="FFFFFF" w:themeFill="background1"/>
           <w:tblCellMar>
             <w:top w:w="15" w:type="dxa"/>
             <w:left w:w="15" w:type="dxa"/>
@@ -3576,6 +3695,7 @@
             <w:insideH w:val="none" w:color="auto" w:sz="0" w:space="0"/>
             <w:insideV w:val="none" w:color="auto" w:sz="0" w:space="0"/>
           </w:tblBorders>
+          <w:shd w:val="clear" w:color="auto" w:fill="FFFFFF" w:themeFill="background1"/>
           <w:tblCellMar>
             <w:top w:w="15" w:type="dxa"/>
             <w:left w:w="15" w:type="dxa"/>
@@ -3834,6 +3954,7 @@
             <w:insideH w:val="none" w:color="auto" w:sz="0" w:space="0"/>
             <w:insideV w:val="none" w:color="auto" w:sz="0" w:space="0"/>
           </w:tblBorders>
+          <w:shd w:val="clear" w:color="auto" w:fill="FFFFFF" w:themeFill="background1"/>
           <w:tblCellMar>
             <w:top w:w="15" w:type="dxa"/>
             <w:left w:w="15" w:type="dxa"/>
@@ -4085,6 +4206,7 @@
             <w:insideH w:val="none" w:color="auto" w:sz="0" w:space="0"/>
             <w:insideV w:val="none" w:color="auto" w:sz="0" w:space="0"/>
           </w:tblBorders>
+          <w:shd w:val="clear" w:color="auto" w:fill="FFFFFF" w:themeFill="background1"/>
           <w:tblCellMar>
             <w:top w:w="15" w:type="dxa"/>
             <w:left w:w="15" w:type="dxa"/>
@@ -4185,6 +4307,7 @@
             <w:insideH w:val="none" w:color="auto" w:sz="0" w:space="0"/>
             <w:insideV w:val="none" w:color="auto" w:sz="0" w:space="0"/>
           </w:tblBorders>
+          <w:shd w:val="clear" w:color="auto" w:fill="FFFFFF" w:themeFill="background1"/>
           <w:tblCellMar>
             <w:top w:w="15" w:type="dxa"/>
             <w:left w:w="15" w:type="dxa"/>
@@ -4287,6 +4410,7 @@
             <w:insideH w:val="none" w:color="auto" w:sz="0" w:space="0"/>
             <w:insideV w:val="none" w:color="auto" w:sz="0" w:space="0"/>
           </w:tblBorders>
+          <w:shd w:val="clear" w:color="auto" w:fill="FFFFFF" w:themeFill="background1"/>
           <w:tblCellMar>
             <w:top w:w="15" w:type="dxa"/>
             <w:left w:w="15" w:type="dxa"/>
@@ -4414,6 +4538,7 @@
             <w:insideH w:val="none" w:color="auto" w:sz="0" w:space="0"/>
             <w:insideV w:val="none" w:color="auto" w:sz="0" w:space="0"/>
           </w:tblBorders>
+          <w:shd w:val="clear" w:color="auto" w:fill="FFFFFF" w:themeFill="background1"/>
           <w:tblCellMar>
             <w:top w:w="15" w:type="dxa"/>
             <w:left w:w="15" w:type="dxa"/>
@@ -4516,6 +4641,7 @@
             <w:insideH w:val="none" w:color="auto" w:sz="0" w:space="0"/>
             <w:insideV w:val="none" w:color="auto" w:sz="0" w:space="0"/>
           </w:tblBorders>
+          <w:shd w:val="clear" w:color="auto" w:fill="FFFFFF" w:themeFill="background1"/>
           <w:tblCellMar>
             <w:top w:w="15" w:type="dxa"/>
             <w:left w:w="15" w:type="dxa"/>
@@ -4660,6 +4786,7 @@
             <w:insideH w:val="none" w:color="auto" w:sz="0" w:space="0"/>
             <w:insideV w:val="none" w:color="auto" w:sz="0" w:space="0"/>
           </w:tblBorders>
+          <w:shd w:val="clear" w:color="auto" w:fill="FFFFFF" w:themeFill="background1"/>
           <w:tblCellMar>
             <w:top w:w="15" w:type="dxa"/>
             <w:left w:w="15" w:type="dxa"/>
@@ -4804,6 +4931,7 @@
             <w:insideH w:val="none" w:color="auto" w:sz="0" w:space="0"/>
             <w:insideV w:val="none" w:color="auto" w:sz="0" w:space="0"/>
           </w:tblBorders>
+          <w:shd w:val="clear" w:color="auto" w:fill="FFFFFF" w:themeFill="background1"/>
           <w:tblCellMar>
             <w:top w:w="15" w:type="dxa"/>
             <w:left w:w="15" w:type="dxa"/>
@@ -5456,7 +5584,7 @@
           <w:lang w:val="en-US"/>
         </w:rPr>
       </w:pPr>
-      <w:bookmarkStart w:id="22" w:name="_Toc28931"/>
+      <w:bookmarkStart w:id="22" w:name="_Toc663"/>
       <w:r>
         <w:rPr>
           <w:rFonts w:hint="default"/>
@@ -5791,6 +5919,7 @@
           <w:lang w:val="en-US"/>
         </w:rPr>
       </w:pPr>
+      <w:bookmarkStart w:id="23" w:name="_Toc24206"/>
       <w:r>
         <w:rPr>
           <w:rFonts w:hint="default"/>
@@ -5798,6 +5927,7 @@
         </w:rPr>
         <w:t>Restriction Function</w:t>
       </w:r>
+      <w:bookmarkEnd w:id="23"/>
     </w:p>
     <w:p>
       <w:pPr>
@@ -5832,7 +5962,7 @@
           <w:lang w:val="en-US"/>
         </w:rPr>
       </w:pPr>
-      <w:bookmarkStart w:id="23" w:name="_Toc24890"/>
+      <w:bookmarkStart w:id="24" w:name="_Toc16853"/>
       <w:r>
         <w:rPr>
           <w:rFonts w:hint="default"/>
@@ -5840,7 +5970,7 @@
         </w:rPr>
         <w:t>Method to suppress code analysis warning</w:t>
       </w:r>
-      <w:bookmarkEnd w:id="23"/>
+      <w:bookmarkEnd w:id="24"/>
       <w:r>
         <w:rPr>
           <w:rFonts w:hint="default"/>
@@ -5981,7 +6111,7 @@
           <w:lang w:val="en-US"/>
         </w:rPr>
       </w:pPr>
-      <w:bookmarkStart w:id="24" w:name="_Toc6101"/>
+      <w:bookmarkStart w:id="25" w:name="_Toc5862"/>
       <w:r>
         <w:rPr>
           <w:rFonts w:hint="default"/>
@@ -5989,7 +6119,7 @@
         </w:rPr>
         <w:t>Memory</w:t>
       </w:r>
-      <w:bookmarkEnd w:id="24"/>
+      <w:bookmarkEnd w:id="25"/>
     </w:p>
     <w:p>
       <w:pPr>
@@ -6000,7 +6130,7 @@
           <w:lang w:val="en-US"/>
         </w:rPr>
       </w:pPr>
-      <w:bookmarkStart w:id="25" w:name="_Toc25461"/>
+      <w:bookmarkStart w:id="26" w:name="_Toc11701"/>
       <w:r>
         <w:rPr>
           <w:rFonts w:hint="default"/>
@@ -6008,7 +6138,7 @@
         </w:rPr>
         <w:t>Stack vs Heap Memory</w:t>
       </w:r>
-      <w:bookmarkEnd w:id="25"/>
+      <w:bookmarkEnd w:id="26"/>
     </w:p>
     <w:p>
       <w:pPr>
@@ -6027,7 +6157,7 @@
           <w:lang w:val="en-US"/>
         </w:rPr>
       </w:pPr>
-      <w:bookmarkStart w:id="26" w:name="_Toc25264"/>
+      <w:bookmarkStart w:id="27" w:name="_Toc12084"/>
       <w:r>
         <w:rPr>
           <w:rFonts w:hint="default"/>
@@ -6035,7 +6165,7 @@
         </w:rPr>
         <w:t>Dotmemory</w:t>
       </w:r>
-      <w:bookmarkEnd w:id="26"/>
+      <w:bookmarkEnd w:id="27"/>
     </w:p>
     <w:p>
       <w:pPr>
@@ -6188,7 +6318,7 @@
           <w:lang w:val="en-US"/>
         </w:rPr>
       </w:pPr>
-      <w:bookmarkStart w:id="27" w:name="_Toc27994"/>
+      <w:bookmarkStart w:id="28" w:name="_Toc290"/>
       <w:r>
         <w:rPr>
           <w:rFonts w:hint="default"/>
@@ -6196,7 +6326,7 @@
         </w:rPr>
         <w:t>Unit testing</w:t>
       </w:r>
-      <w:bookmarkEnd w:id="27"/>
+      <w:bookmarkEnd w:id="28"/>
     </w:p>
     <w:p>
       <w:pPr>
@@ -6239,7 +6369,7 @@
           <w:lang w:val="en-US"/>
         </w:rPr>
       </w:pPr>
-      <w:bookmarkStart w:id="28" w:name="_Toc26681"/>
+      <w:bookmarkStart w:id="29" w:name="_Toc20359"/>
       <w:r>
         <w:rPr>
           <w:rFonts w:hint="default"/>
@@ -6247,7 +6377,7 @@
         </w:rPr>
         <w:t>Arrange, Act, Assert</w:t>
       </w:r>
-      <w:bookmarkEnd w:id="28"/>
+      <w:bookmarkEnd w:id="29"/>
       <w:r>
         <w:rPr>
           <w:rFonts w:hint="default"/>
@@ -6578,7 +6708,7 @@
           <w:lang w:val="en-US"/>
         </w:rPr>
       </w:pPr>
-      <w:bookmarkStart w:id="29" w:name="_Toc19259"/>
+      <w:bookmarkStart w:id="30" w:name="_Toc381"/>
       <w:r>
         <w:rPr>
           <w:rFonts w:hint="default"/>
@@ -6586,7 +6716,7 @@
         </w:rPr>
         <w:t>Attributes</w:t>
       </w:r>
-      <w:bookmarkEnd w:id="29"/>
+      <w:bookmarkEnd w:id="30"/>
     </w:p>
     <w:p>
       <w:pPr>
@@ -6964,7 +7094,7 @@
           <w:lang w:val="en-US"/>
         </w:rPr>
       </w:pPr>
-      <w:bookmarkStart w:id="30" w:name="_Toc31434"/>
+      <w:bookmarkStart w:id="31" w:name="_Toc5919"/>
       <w:r>
         <w:rPr>
           <w:rFonts w:hint="default"/>
@@ -6972,7 +7102,7 @@
         </w:rPr>
         <w:t>xUnit</w:t>
       </w:r>
-      <w:bookmarkEnd w:id="30"/>
+      <w:bookmarkEnd w:id="31"/>
     </w:p>
     <w:p>
       <w:pPr>
@@ -6983,7 +7113,7 @@
           <w:lang w:val="en-US"/>
         </w:rPr>
       </w:pPr>
-      <w:bookmarkStart w:id="31" w:name="_Toc10250"/>
+      <w:bookmarkStart w:id="32" w:name="_Toc2781"/>
       <w:r>
         <w:rPr>
           <w:rFonts w:hint="default"/>
@@ -6991,7 +7121,7 @@
         </w:rPr>
         <w:t>NUnit</w:t>
       </w:r>
-      <w:bookmarkEnd w:id="31"/>
+      <w:bookmarkEnd w:id="32"/>
     </w:p>
     <w:p>
       <w:pPr>
@@ -7002,7 +7132,7 @@
           <w:lang w:val="en-US"/>
         </w:rPr>
       </w:pPr>
-      <w:bookmarkStart w:id="32" w:name="_Toc23407"/>
+      <w:bookmarkStart w:id="33" w:name="_Toc11302"/>
       <w:r>
         <w:rPr>
           <w:rFonts w:hint="default"/>
@@ -7010,7 +7140,7 @@
         </w:rPr>
         <w:t>MSTest</w:t>
       </w:r>
-      <w:bookmarkEnd w:id="32"/>
+      <w:bookmarkEnd w:id="33"/>
     </w:p>
     <w:p>
       <w:pPr>
@@ -7036,7 +7166,7 @@
           <w:lang w:val="en-US"/>
         </w:rPr>
       </w:pPr>
-      <w:bookmarkStart w:id="33" w:name="_Toc775"/>
+      <w:bookmarkStart w:id="34" w:name="_Toc17263"/>
       <w:r>
         <w:rPr>
           <w:rFonts w:hint="default"/>
@@ -7044,7 +7174,7 @@
         </w:rPr>
         <w:t>Attributes</w:t>
       </w:r>
-      <w:bookmarkEnd w:id="33"/>
+      <w:bookmarkEnd w:id="34"/>
     </w:p>
     <w:p>
       <w:pPr>
@@ -7085,7 +7215,7 @@
           <w:lang w:val="en-US"/>
         </w:rPr>
       </w:pPr>
-      <w:bookmarkStart w:id="34" w:name="_Toc11608"/>
+      <w:bookmarkStart w:id="35" w:name="_Toc31259"/>
       <w:r>
         <w:rPr>
           <w:rFonts w:hint="default"/>
@@ -7093,7 +7223,7 @@
         </w:rPr>
         <w:t>Web Driver Test</w:t>
       </w:r>
-      <w:bookmarkEnd w:id="34"/>
+      <w:bookmarkEnd w:id="35"/>
     </w:p>
     <w:p>
       <w:pPr>
@@ -7119,7 +7249,7 @@
           <w:lang w:val="en-US"/>
         </w:rPr>
       </w:pPr>
-      <w:bookmarkStart w:id="35" w:name="_Toc22467"/>
+      <w:bookmarkStart w:id="36" w:name="_Toc22190"/>
       <w:r>
         <w:rPr>
           <w:rFonts w:hint="default"/>
@@ -7127,7 +7257,7 @@
         </w:rPr>
         <w:t>Runsettings file</w:t>
       </w:r>
-      <w:bookmarkEnd w:id="35"/>
+      <w:bookmarkEnd w:id="36"/>
     </w:p>
     <w:p>
       <w:pPr>
@@ -7212,7 +7342,7 @@
           <w:lang w:val="en-US"/>
         </w:rPr>
       </w:pPr>
-      <w:bookmarkStart w:id="36" w:name="_Toc30297"/>
+      <w:bookmarkStart w:id="37" w:name="_Toc7325"/>
       <w:r>
         <w:rPr>
           <w:rFonts w:hint="default"/>
@@ -7220,7 +7350,7 @@
         </w:rPr>
         <w:t>Unit test misc</w:t>
       </w:r>
-      <w:bookmarkEnd w:id="36"/>
+      <w:bookmarkEnd w:id="37"/>
     </w:p>
     <w:p>
       <w:pPr>
@@ -7231,7 +7361,7 @@
           <w:lang w:val="en-US"/>
         </w:rPr>
       </w:pPr>
-      <w:bookmarkStart w:id="37" w:name="_Toc13124"/>
+      <w:bookmarkStart w:id="38" w:name="_Toc24462"/>
       <w:r>
         <w:rPr>
           <w:rFonts w:hint="default"/>
@@ -7239,7 +7369,7 @@
         </w:rPr>
         <w:t>How to write unit test for private methods and class?</w:t>
       </w:r>
-      <w:bookmarkEnd w:id="37"/>
+      <w:bookmarkEnd w:id="38"/>
     </w:p>
     <w:p>
       <w:pPr>
@@ -7258,7 +7388,7 @@
           <w:lang w:val="en-US"/>
         </w:rPr>
       </w:pPr>
-      <w:bookmarkStart w:id="38" w:name="_Toc7153"/>
+      <w:bookmarkStart w:id="39" w:name="_Toc8562"/>
       <w:r>
         <w:rPr>
           <w:rFonts w:hint="default"/>
@@ -7266,7 +7396,7 @@
         </w:rPr>
         <w:t>Misc and questions</w:t>
       </w:r>
-      <w:bookmarkEnd w:id="38"/>
+      <w:bookmarkEnd w:id="39"/>
     </w:p>
     <w:p>
       <w:pPr>
@@ -7278,7 +7408,7 @@
           <w:lang w:val="en-US"/>
         </w:rPr>
       </w:pPr>
-      <w:bookmarkStart w:id="39" w:name="_Toc1874"/>
+      <w:bookmarkStart w:id="40" w:name="_Toc8400"/>
       <w:r>
         <w:rPr>
           <w:rFonts w:hint="default"/>
@@ -7287,7 +7417,7 @@
         </w:rPr>
         <w:t>Mutable vs Immutable?</w:t>
       </w:r>
-      <w:bookmarkEnd w:id="39"/>
+      <w:bookmarkEnd w:id="40"/>
     </w:p>
     <w:p>
       <w:pPr>
@@ -7298,7 +7428,7 @@
           <w:lang w:val="en-US"/>
         </w:rPr>
       </w:pPr>
-      <w:bookmarkStart w:id="40" w:name="_Toc2532"/>
+      <w:bookmarkStart w:id="41" w:name="_Toc25608"/>
       <w:r>
         <w:rPr>
           <w:rFonts w:hint="default"/>
@@ -7320,7 +7450,7 @@
         </w:rPr>
         <w:t>?</w:t>
       </w:r>
-      <w:bookmarkEnd w:id="40"/>
+      <w:bookmarkEnd w:id="41"/>
       <w:r>
         <w:rPr>
           <w:rFonts w:hint="default"/>
@@ -7363,7 +7493,7 @@
           <w:lang w:val="en-US"/>
         </w:rPr>
       </w:pPr>
-      <w:bookmarkStart w:id="41" w:name="_Toc21820"/>
+      <w:bookmarkStart w:id="42" w:name="_Toc25876"/>
       <w:r>
         <w:rPr>
           <w:rFonts w:hint="default"/>
@@ -7371,7 +7501,7 @@
         </w:rPr>
         <w:t>Value Types and Reference Types</w:t>
       </w:r>
-      <w:bookmarkEnd w:id="41"/>
+      <w:bookmarkEnd w:id="42"/>
     </w:p>
     <w:p>
       <w:pPr>
@@ -7398,7 +7528,7 @@
           <w:lang w:val="en-US"/>
         </w:rPr>
       </w:pPr>
-      <w:bookmarkStart w:id="42" w:name="_Toc22141"/>
+      <w:bookmarkStart w:id="43" w:name="_Toc5573"/>
       <w:r>
         <w:rPr>
           <w:rFonts w:hint="default"/>
@@ -7407,7 +7537,7 @@
         </w:rPr>
         <w:t>Access Modifiers in C#. Explain each</w:t>
       </w:r>
-      <w:bookmarkEnd w:id="42"/>
+      <w:bookmarkEnd w:id="43"/>
     </w:p>
     <w:p>
       <w:pPr>
@@ -7441,7 +7571,7 @@
           <w:lang w:val="en-US"/>
         </w:rPr>
       </w:pPr>
-      <w:bookmarkStart w:id="43" w:name="_Toc21385"/>
+      <w:bookmarkStart w:id="44" w:name="_Toc27752"/>
       <w:r>
         <w:rPr>
           <w:rFonts w:hint="default"/>
@@ -7449,7 +7579,7 @@
         </w:rPr>
         <w:t>Difference between ‘==’ and ‘.Equals()’</w:t>
       </w:r>
-      <w:bookmarkEnd w:id="43"/>
+      <w:bookmarkEnd w:id="44"/>
       <w:r>
         <w:rPr>
           <w:rFonts w:hint="default"/>
@@ -7516,7 +7646,7 @@
           <w:lang w:val="en-US"/>
         </w:rPr>
       </w:pPr>
-      <w:bookmarkStart w:id="44" w:name="_Toc6632"/>
+      <w:bookmarkStart w:id="45" w:name="_Toc25037"/>
       <w:r>
         <w:rPr>
           <w:rFonts w:hint="default"/>
@@ -7524,7 +7654,7 @@
         </w:rPr>
         <w:t>Parallel class in C#</w:t>
       </w:r>
-      <w:bookmarkEnd w:id="44"/>
+      <w:bookmarkEnd w:id="45"/>
     </w:p>
     <w:p>
       <w:pPr>
@@ -7600,8 +7730,6 @@
           <w:lang w:val="en-US"/>
         </w:rPr>
       </w:pPr>
-      <w:bookmarkStart w:id="47" w:name="_GoBack"/>
-      <w:bookmarkEnd w:id="47"/>
     </w:p>
     <w:p>
       <w:pPr>
@@ -7612,7 +7740,7 @@
           <w:lang w:val="en-US"/>
         </w:rPr>
       </w:pPr>
-      <w:bookmarkStart w:id="45" w:name="_Toc3702"/>
+      <w:bookmarkStart w:id="46" w:name="_Toc15204"/>
       <w:r>
         <w:rPr>
           <w:rFonts w:hint="default"/>
@@ -7620,7 +7748,7 @@
         </w:rPr>
         <w:t>LINQ</w:t>
       </w:r>
-      <w:bookmarkEnd w:id="45"/>
+      <w:bookmarkEnd w:id="46"/>
     </w:p>
     <w:p>
       <w:pPr>
@@ -7631,7 +7759,7 @@
           <w:lang w:val="en-US"/>
         </w:rPr>
       </w:pPr>
-      <w:bookmarkStart w:id="46" w:name="_Toc6464"/>
+      <w:bookmarkStart w:id="47" w:name="_Toc20539"/>
       <w:r>
         <w:rPr>
           <w:rFonts w:hint="default"/>
@@ -7639,7 +7767,7 @@
         </w:rPr>
         <w:t>What are Lambda Expressions in LINQ? Can you provide an example?</w:t>
       </w:r>
-      <w:bookmarkEnd w:id="46"/>
+      <w:bookmarkEnd w:id="47"/>
     </w:p>
     <w:p>
       <w:pPr>
@@ -7980,7 +8108,7 @@
     <w:lsdException w:qFormat="1" w:unhideWhenUsed="0" w:uiPriority="0" w:semiHidden="0" w:name="toc 6"/>
     <w:lsdException w:qFormat="1" w:unhideWhenUsed="0" w:uiPriority="0" w:semiHidden="0" w:name="toc 7"/>
     <w:lsdException w:qFormat="1" w:unhideWhenUsed="0" w:uiPriority="0" w:semiHidden="0" w:name="toc 8"/>
-    <w:lsdException w:unhideWhenUsed="0" w:uiPriority="0" w:semiHidden="0" w:name="toc 9"/>
+    <w:lsdException w:qFormat="1" w:unhideWhenUsed="0" w:uiPriority="0" w:semiHidden="0" w:name="toc 9"/>
     <w:lsdException w:qFormat="1" w:unhideWhenUsed="0" w:uiPriority="0" w:semiHidden="0" w:name="Normal Indent"/>
     <w:lsdException w:qFormat="1" w:unhideWhenUsed="0" w:uiPriority="0" w:semiHidden="0" w:name="footnote text"/>
     <w:lsdException w:qFormat="1" w:unhideWhenUsed="0" w:uiPriority="0" w:semiHidden="0" w:name="annotation text"/>
@@ -12554,6 +12682,7 @@
     <w:name w:val="toc 9"/>
     <w:basedOn w:val="1"/>
     <w:next w:val="1"/>
+    <w:qFormat/>
     <w:uiPriority w:val="0"/>
     <w:pPr>
       <w:ind w:left="3360" w:leftChars="1600"/>

</xml_diff>

<commit_message>
Removed testing docs. Its included in C# and Dotnet
</commit_message>
<xml_diff>
--- a/Docs/C# and Dotnet.docx
+++ b/Docs/C# and Dotnet.docx
@@ -2429,16 +2429,7 @@
           <w:rFonts w:hint="default"/>
           <w:lang w:val="en-US"/>
         </w:rPr>
-        <w:t xml:space="preserve">Type is defined at run time. </w:t>
-      </w:r>
-      <w:bookmarkStart w:id="48" w:name="_GoBack"/>
-      <w:bookmarkEnd w:id="48"/>
-      <w:r>
-        <w:rPr>
-          <w:rFonts w:hint="default"/>
-          <w:lang w:val="en-US"/>
-        </w:rPr>
-        <w:t>For variable which involves late binding. Use cases where reflection will be used to get the instance.</w:t>
+        <w:t>Type is defined at run time. For variable which involves late binding. Use cases where reflection will be used to get the instance.</w:t>
       </w:r>
     </w:p>
     <w:p>
@@ -2480,6 +2471,21 @@
           <w:lang w:val="en-US"/>
         </w:rPr>
       </w:pPr>
+    </w:p>
+    <w:p>
+      <w:pPr>
+        <w:rPr>
+          <w:rFonts w:hint="default"/>
+          <w:lang w:val="en-US"/>
+        </w:rPr>
+      </w:pPr>
+      <w:r>
+        <w:rPr>
+          <w:rFonts w:hint="default"/>
+          <w:lang w:val="en-US"/>
+        </w:rPr>
+        <w:t>Sample code in Github</w:t>
+      </w:r>
     </w:p>
     <w:p>
       <w:pPr>
@@ -3695,7 +3701,6 @@
             <w:insideH w:val="none" w:color="auto" w:sz="0" w:space="0"/>
             <w:insideV w:val="none" w:color="auto" w:sz="0" w:space="0"/>
           </w:tblBorders>
-          <w:shd w:val="clear" w:color="auto" w:fill="FFFFFF" w:themeFill="background1"/>
           <w:tblCellMar>
             <w:top w:w="15" w:type="dxa"/>
             <w:left w:w="15" w:type="dxa"/>
@@ -4206,7 +4211,6 @@
             <w:insideH w:val="none" w:color="auto" w:sz="0" w:space="0"/>
             <w:insideV w:val="none" w:color="auto" w:sz="0" w:space="0"/>
           </w:tblBorders>
-          <w:shd w:val="clear" w:color="auto" w:fill="FFFFFF" w:themeFill="background1"/>
           <w:tblCellMar>
             <w:top w:w="15" w:type="dxa"/>
             <w:left w:w="15" w:type="dxa"/>
@@ -4538,7 +4542,6 @@
             <w:insideH w:val="none" w:color="auto" w:sz="0" w:space="0"/>
             <w:insideV w:val="none" w:color="auto" w:sz="0" w:space="0"/>
           </w:tblBorders>
-          <w:shd w:val="clear" w:color="auto" w:fill="FFFFFF" w:themeFill="background1"/>
           <w:tblCellMar>
             <w:top w:w="15" w:type="dxa"/>
             <w:left w:w="15" w:type="dxa"/>
@@ -4786,7 +4789,6 @@
             <w:insideH w:val="none" w:color="auto" w:sz="0" w:space="0"/>
             <w:insideV w:val="none" w:color="auto" w:sz="0" w:space="0"/>
           </w:tblBorders>
-          <w:shd w:val="clear" w:color="auto" w:fill="FFFFFF" w:themeFill="background1"/>
           <w:tblCellMar>
             <w:top w:w="15" w:type="dxa"/>
             <w:left w:w="15" w:type="dxa"/>
@@ -4931,7 +4933,6 @@
             <w:insideH w:val="none" w:color="auto" w:sz="0" w:space="0"/>
             <w:insideV w:val="none" w:color="auto" w:sz="0" w:space="0"/>
           </w:tblBorders>
-          <w:shd w:val="clear" w:color="auto" w:fill="FFFFFF" w:themeFill="background1"/>
           <w:tblCellMar>
             <w:top w:w="15" w:type="dxa"/>
             <w:left w:w="15" w:type="dxa"/>
@@ -5950,7 +5951,121 @@
           <w:rFonts w:hint="default"/>
           <w:lang w:val="en-US"/>
         </w:rPr>
-        <w:t xml:space="preserve"> keyword</w:t>
+        <w:t xml:space="preserve"> keyword - used to represent constraint</w:t>
+      </w:r>
+    </w:p>
+    <w:p>
+      <w:pPr>
+        <w:rPr>
+          <w:rFonts w:hint="default" w:ascii="Cascadia Mono" w:hAnsi="Cascadia Mono" w:eastAsia="Cascadia Mono"/>
+          <w:color w:val="2B91AF"/>
+          <w:sz w:val="19"/>
+          <w:szCs w:val="24"/>
+        </w:rPr>
+      </w:pPr>
+      <w:r>
+        <w:rPr>
+          <w:rFonts w:hint="default"/>
+          <w:lang w:val="en-US"/>
+        </w:rPr>
+        <w:t xml:space="preserve">Refer Github </w:t>
+      </w:r>
+      <w:r>
+        <w:rPr>
+          <w:rFonts w:hint="default" w:ascii="Cascadia Mono" w:hAnsi="Cascadia Mono" w:eastAsia="Cascadia Mono"/>
+          <w:color w:val="2B91AF"/>
+          <w:sz w:val="19"/>
+          <w:szCs w:val="24"/>
+        </w:rPr>
+        <w:t>RestrictionOperator</w:t>
+      </w:r>
+    </w:p>
+    <w:p>
+      <w:pPr>
+        <w:pStyle w:val="4"/>
+        <w:bidi w:val="0"/>
+        <w:rPr>
+          <w:rFonts w:hint="default"/>
+          <w:lang w:val="en-US"/>
+        </w:rPr>
+      </w:pPr>
+      <w:r>
+        <w:rPr>
+          <w:rFonts w:hint="default"/>
+          <w:lang w:val="en-US"/>
+        </w:rPr>
+        <w:t>Projection Function</w:t>
+      </w:r>
+    </w:p>
+    <w:p>
+      <w:pPr>
+        <w:rPr>
+          <w:rFonts w:hint="default"/>
+          <w:lang w:val="en-US"/>
+        </w:rPr>
+      </w:pPr>
+      <w:r>
+        <w:rPr>
+          <w:rFonts w:hint="default"/>
+          <w:b/>
+          <w:bCs w:val="0"/>
+          <w:lang w:val="en-US"/>
+        </w:rPr>
+        <w:t>Select and SelectMany</w:t>
+      </w:r>
+      <w:r>
+        <w:rPr>
+          <w:rFonts w:hint="default"/>
+          <w:lang w:val="en-US"/>
+        </w:rPr>
+        <w:t xml:space="preserve"> </w:t>
+      </w:r>
+      <w:bookmarkStart w:id="48" w:name="_GoBack"/>
+      <w:bookmarkEnd w:id="48"/>
+    </w:p>
+    <w:p>
+      <w:pPr>
+        <w:rPr>
+          <w:rFonts w:hint="default"/>
+          <w:lang w:val="en-US"/>
+        </w:rPr>
+      </w:pPr>
+      <w:r>
+        <w:rPr>
+          <w:rFonts w:hint="default"/>
+          <w:lang w:val="en-US"/>
+        </w:rPr>
+        <w:t xml:space="preserve">Used to transform the results of a query </w:t>
+      </w:r>
+    </w:p>
+    <w:p>
+      <w:pPr>
+        <w:rPr>
+          <w:rFonts w:hint="default"/>
+          <w:lang w:val="en-US"/>
+        </w:rPr>
+      </w:pPr>
+      <w:r>
+        <w:rPr>
+          <w:rFonts w:hint="default"/>
+          <w:lang w:val="en-US"/>
+        </w:rPr>
+        <w:t>Retrieves single or multiple properties into an anonymous type</w:t>
+      </w:r>
+    </w:p>
+    <w:p>
+      <w:pPr>
+        <w:rPr>
+          <w:rFonts w:hint="default"/>
+          <w:lang w:val="en-US"/>
+        </w:rPr>
+      </w:pPr>
+      <w:r>
+        <w:rPr>
+          <w:rFonts w:hint="default"/>
+          <w:lang w:val="en-US"/>
+        </w:rPr>
+        <w:t>To perform calculations</w:t>
       </w:r>
     </w:p>
     <w:p>

</xml_diff>

<commit_message>
Added few section in algo and Select in LINQ
</commit_message>
<xml_diff>
--- a/Docs/C# and Dotnet.docx
+++ b/Docs/C# and Dotnet.docx
@@ -22,7 +22,7 @@
         <w:fldChar w:fldCharType="begin"/>
       </w:r>
       <w:r>
-        <w:instrText xml:space="preserve"> HYPERLINK \l _Toc10809 </w:instrText>
+        <w:instrText xml:space="preserve"> HYPERLINK \l _Toc15601 </w:instrText>
       </w:r>
       <w:r>
         <w:fldChar w:fldCharType="separate"/>
@@ -41,7 +41,7 @@
         <w:fldChar w:fldCharType="begin"/>
       </w:r>
       <w:r>
-        <w:instrText xml:space="preserve"> PAGEREF _Toc10809 \h </w:instrText>
+        <w:instrText xml:space="preserve"> PAGEREF _Toc15601 \h </w:instrText>
       </w:r>
       <w:r>
         <w:fldChar w:fldCharType="separate"/>
@@ -67,7 +67,7 @@
         <w:fldChar w:fldCharType="begin"/>
       </w:r>
       <w:r>
-        <w:instrText xml:space="preserve"> HYPERLINK \l _Toc23563 </w:instrText>
+        <w:instrText xml:space="preserve"> HYPERLINK \l _Toc27510 </w:instrText>
       </w:r>
       <w:r>
         <w:fldChar w:fldCharType="separate"/>
@@ -86,7 +86,7 @@
         <w:fldChar w:fldCharType="begin"/>
       </w:r>
       <w:r>
-        <w:instrText xml:space="preserve"> PAGEREF _Toc23563 \h </w:instrText>
+        <w:instrText xml:space="preserve"> PAGEREF _Toc27510 \h </w:instrText>
       </w:r>
       <w:r>
         <w:fldChar w:fldCharType="separate"/>
@@ -112,7 +112,7 @@
         <w:fldChar w:fldCharType="begin"/>
       </w:r>
       <w:r>
-        <w:instrText xml:space="preserve"> HYPERLINK \l _Toc20435 </w:instrText>
+        <w:instrText xml:space="preserve"> HYPERLINK \l _Toc32264 </w:instrText>
       </w:r>
       <w:r>
         <w:fldChar w:fldCharType="separate"/>
@@ -131,7 +131,7 @@
         <w:fldChar w:fldCharType="begin"/>
       </w:r>
       <w:r>
-        <w:instrText xml:space="preserve"> PAGEREF _Toc20435 \h </w:instrText>
+        <w:instrText xml:space="preserve"> PAGEREF _Toc32264 \h </w:instrText>
       </w:r>
       <w:r>
         <w:fldChar w:fldCharType="separate"/>
@@ -157,7 +157,7 @@
         <w:fldChar w:fldCharType="begin"/>
       </w:r>
       <w:r>
-        <w:instrText xml:space="preserve"> HYPERLINK \l _Toc11955 </w:instrText>
+        <w:instrText xml:space="preserve"> HYPERLINK \l _Toc13602 </w:instrText>
       </w:r>
       <w:r>
         <w:fldChar w:fldCharType="separate"/>
@@ -176,7 +176,7 @@
         <w:fldChar w:fldCharType="begin"/>
       </w:r>
       <w:r>
-        <w:instrText xml:space="preserve"> PAGEREF _Toc11955 \h </w:instrText>
+        <w:instrText xml:space="preserve"> PAGEREF _Toc13602 \h </w:instrText>
       </w:r>
       <w:r>
         <w:fldChar w:fldCharType="separate"/>
@@ -202,7 +202,7 @@
         <w:fldChar w:fldCharType="begin"/>
       </w:r>
       <w:r>
-        <w:instrText xml:space="preserve"> HYPERLINK \l _Toc8599 </w:instrText>
+        <w:instrText xml:space="preserve"> HYPERLINK \l _Toc10199 </w:instrText>
       </w:r>
       <w:r>
         <w:fldChar w:fldCharType="separate"/>
@@ -221,7 +221,7 @@
         <w:fldChar w:fldCharType="begin"/>
       </w:r>
       <w:r>
-        <w:instrText xml:space="preserve"> PAGEREF _Toc8599 \h </w:instrText>
+        <w:instrText xml:space="preserve"> PAGEREF _Toc10199 \h </w:instrText>
       </w:r>
       <w:r>
         <w:fldChar w:fldCharType="separate"/>
@@ -247,7 +247,7 @@
         <w:fldChar w:fldCharType="begin"/>
       </w:r>
       <w:r>
-        <w:instrText xml:space="preserve"> HYPERLINK \l _Toc8146 </w:instrText>
+        <w:instrText xml:space="preserve"> HYPERLINK \l _Toc6745 </w:instrText>
       </w:r>
       <w:r>
         <w:fldChar w:fldCharType="separate"/>
@@ -266,7 +266,7 @@
         <w:fldChar w:fldCharType="begin"/>
       </w:r>
       <w:r>
-        <w:instrText xml:space="preserve"> PAGEREF _Toc8146 \h </w:instrText>
+        <w:instrText xml:space="preserve"> PAGEREF _Toc6745 \h </w:instrText>
       </w:r>
       <w:r>
         <w:fldChar w:fldCharType="separate"/>
@@ -292,7 +292,7 @@
         <w:fldChar w:fldCharType="begin"/>
       </w:r>
       <w:r>
-        <w:instrText xml:space="preserve"> HYPERLINK \l _Toc20505 </w:instrText>
+        <w:instrText xml:space="preserve"> HYPERLINK \l _Toc27361 </w:instrText>
       </w:r>
       <w:r>
         <w:fldChar w:fldCharType="separate"/>
@@ -311,7 +311,7 @@
         <w:fldChar w:fldCharType="begin"/>
       </w:r>
       <w:r>
-        <w:instrText xml:space="preserve"> PAGEREF _Toc20505 \h </w:instrText>
+        <w:instrText xml:space="preserve"> PAGEREF _Toc27361 \h </w:instrText>
       </w:r>
       <w:r>
         <w:fldChar w:fldCharType="separate"/>
@@ -337,7 +337,7 @@
         <w:fldChar w:fldCharType="begin"/>
       </w:r>
       <w:r>
-        <w:instrText xml:space="preserve"> HYPERLINK \l _Toc28495 </w:instrText>
+        <w:instrText xml:space="preserve"> HYPERLINK \l _Toc10578 </w:instrText>
       </w:r>
       <w:r>
         <w:fldChar w:fldCharType="separate"/>
@@ -356,13 +356,103 @@
         <w:fldChar w:fldCharType="begin"/>
       </w:r>
       <w:r>
-        <w:instrText xml:space="preserve"> PAGEREF _Toc28495 \h </w:instrText>
+        <w:instrText xml:space="preserve"> PAGEREF _Toc10578 \h </w:instrText>
       </w:r>
       <w:r>
         <w:fldChar w:fldCharType="separate"/>
       </w:r>
       <w:r>
         <w:t>2</w:t>
+      </w:r>
+      <w:r>
+        <w:fldChar w:fldCharType="end"/>
+      </w:r>
+      <w:r>
+        <w:fldChar w:fldCharType="end"/>
+      </w:r>
+    </w:p>
+    <w:p>
+      <w:pPr>
+        <w:pStyle w:val="144"/>
+        <w:tabs>
+          <w:tab w:val="right" w:leader="dot" w:pos="8306"/>
+        </w:tabs>
+      </w:pPr>
+      <w:r>
+        <w:fldChar w:fldCharType="begin"/>
+      </w:r>
+      <w:r>
+        <w:instrText xml:space="preserve"> HYPERLINK \l _Toc9552 </w:instrText>
+      </w:r>
+      <w:r>
+        <w:fldChar w:fldCharType="separate"/>
+      </w:r>
+      <w:r>
+        <w:rPr>
+          <w:rFonts w:hint="default"/>
+          <w:lang w:val="en-US"/>
+        </w:rPr>
+        <w:t>Dynamic</w:t>
+      </w:r>
+      <w:r>
+        <w:tab/>
+      </w:r>
+      <w:r>
+        <w:fldChar w:fldCharType="begin"/>
+      </w:r>
+      <w:r>
+        <w:instrText xml:space="preserve"> PAGEREF _Toc9552 \h </w:instrText>
+      </w:r>
+      <w:r>
+        <w:fldChar w:fldCharType="separate"/>
+      </w:r>
+      <w:r>
+        <w:t>2</w:t>
+      </w:r>
+      <w:r>
+        <w:fldChar w:fldCharType="end"/>
+      </w:r>
+      <w:r>
+        <w:fldChar w:fldCharType="end"/>
+      </w:r>
+    </w:p>
+    <w:p>
+      <w:pPr>
+        <w:pStyle w:val="144"/>
+        <w:tabs>
+          <w:tab w:val="right" w:leader="dot" w:pos="8306"/>
+        </w:tabs>
+      </w:pPr>
+      <w:r>
+        <w:fldChar w:fldCharType="begin"/>
+      </w:r>
+      <w:r>
+        <w:instrText xml:space="preserve"> HYPERLINK \l _Toc29978 </w:instrText>
+      </w:r>
+      <w:r>
+        <w:fldChar w:fldCharType="separate"/>
+      </w:r>
+      <w:r>
+        <w:rPr>
+          <w:rFonts w:hint="default"/>
+          <w:lang w:val="en-US"/>
+        </w:rPr>
+        <w:t>Var</w:t>
+      </w:r>
+      <w:r>
+        <w:tab/>
+      </w:r>
+      <w:r>
+        <w:fldChar w:fldCharType="begin"/>
+      </w:r>
+      <w:r>
+        <w:instrText xml:space="preserve"> PAGEREF _Toc29978 \h </w:instrText>
+      </w:r>
+      <w:r>
+        <w:fldChar w:fldCharType="separate"/>
+      </w:r>
+      <w:r>
+        <w:t>3</w:t>
       </w:r>
       <w:r>
         <w:fldChar w:fldCharType="end"/>
@@ -382,7 +472,7 @@
         <w:fldChar w:fldCharType="begin"/>
       </w:r>
       <w:r>
-        <w:instrText xml:space="preserve"> HYPERLINK \l _Toc11968 </w:instrText>
+        <w:instrText xml:space="preserve"> HYPERLINK \l _Toc15710 </w:instrText>
       </w:r>
       <w:r>
         <w:fldChar w:fldCharType="separate"/>
@@ -401,13 +491,13 @@
         <w:fldChar w:fldCharType="begin"/>
       </w:r>
       <w:r>
-        <w:instrText xml:space="preserve"> PAGEREF _Toc11968 \h </w:instrText>
+        <w:instrText xml:space="preserve"> PAGEREF _Toc15710 \h </w:instrText>
       </w:r>
       <w:r>
         <w:fldChar w:fldCharType="separate"/>
       </w:r>
       <w:r>
-        <w:t>2</w:t>
+        <w:t>3</w:t>
       </w:r>
       <w:r>
         <w:fldChar w:fldCharType="end"/>
@@ -427,7 +517,7 @@
         <w:fldChar w:fldCharType="begin"/>
       </w:r>
       <w:r>
-        <w:instrText xml:space="preserve"> HYPERLINK \l _Toc20899 </w:instrText>
+        <w:instrText xml:space="preserve"> HYPERLINK \l _Toc29910 </w:instrText>
       </w:r>
       <w:r>
         <w:fldChar w:fldCharType="separate"/>
@@ -446,7 +536,7 @@
         <w:fldChar w:fldCharType="begin"/>
       </w:r>
       <w:r>
-        <w:instrText xml:space="preserve"> PAGEREF _Toc20899 \h </w:instrText>
+        <w:instrText xml:space="preserve"> PAGEREF _Toc29910 \h </w:instrText>
       </w:r>
       <w:r>
         <w:fldChar w:fldCharType="separate"/>
@@ -472,7 +562,7 @@
         <w:fldChar w:fldCharType="begin"/>
       </w:r>
       <w:r>
-        <w:instrText xml:space="preserve"> HYPERLINK \l _Toc23561 </w:instrText>
+        <w:instrText xml:space="preserve"> HYPERLINK \l _Toc14356 </w:instrText>
       </w:r>
       <w:r>
         <w:fldChar w:fldCharType="separate"/>
@@ -491,7 +581,7 @@
         <w:fldChar w:fldCharType="begin"/>
       </w:r>
       <w:r>
-        <w:instrText xml:space="preserve"> PAGEREF _Toc23561 \h </w:instrText>
+        <w:instrText xml:space="preserve"> PAGEREF _Toc14356 \h </w:instrText>
       </w:r>
       <w:r>
         <w:fldChar w:fldCharType="separate"/>
@@ -517,7 +607,7 @@
         <w:fldChar w:fldCharType="begin"/>
       </w:r>
       <w:r>
-        <w:instrText xml:space="preserve"> HYPERLINK \l _Toc24475 </w:instrText>
+        <w:instrText xml:space="preserve"> HYPERLINK \l _Toc8732 </w:instrText>
       </w:r>
       <w:r>
         <w:fldChar w:fldCharType="separate"/>
@@ -529,6 +619,8 @@
         </w:rPr>
         <w:t>Struct</w:t>
       </w:r>
+      <w:bookmarkStart w:id="51" w:name="_GoBack"/>
+      <w:bookmarkEnd w:id="51"/>
       <w:r>
         <w:tab/>
       </w:r>
@@ -536,13 +628,13 @@
         <w:fldChar w:fldCharType="begin"/>
       </w:r>
       <w:r>
-        <w:instrText xml:space="preserve"> PAGEREF _Toc24475 \h </w:instrText>
+        <w:instrText xml:space="preserve"> PAGEREF _Toc8732 \h </w:instrText>
       </w:r>
       <w:r>
         <w:fldChar w:fldCharType="separate"/>
       </w:r>
       <w:r>
-        <w:t>3</w:t>
+        <w:t>4</w:t>
       </w:r>
       <w:r>
         <w:fldChar w:fldCharType="end"/>
@@ -562,7 +654,7 @@
         <w:fldChar w:fldCharType="begin"/>
       </w:r>
       <w:r>
-        <w:instrText xml:space="preserve"> HYPERLINK \l _Toc14533 </w:instrText>
+        <w:instrText xml:space="preserve"> HYPERLINK \l _Toc13996 </w:instrText>
       </w:r>
       <w:r>
         <w:fldChar w:fldCharType="separate"/>
@@ -581,13 +673,13 @@
         <w:fldChar w:fldCharType="begin"/>
       </w:r>
       <w:r>
-        <w:instrText xml:space="preserve"> PAGEREF _Toc14533 \h </w:instrText>
+        <w:instrText xml:space="preserve"> PAGEREF _Toc13996 \h </w:instrText>
       </w:r>
       <w:r>
         <w:fldChar w:fldCharType="separate"/>
       </w:r>
       <w:r>
-        <w:t>3</w:t>
+        <w:t>4</w:t>
       </w:r>
       <w:r>
         <w:fldChar w:fldCharType="end"/>
@@ -607,7 +699,7 @@
         <w:fldChar w:fldCharType="begin"/>
       </w:r>
       <w:r>
-        <w:instrText xml:space="preserve"> HYPERLINK \l _Toc23830 </w:instrText>
+        <w:instrText xml:space="preserve"> HYPERLINK \l _Toc30517 </w:instrText>
       </w:r>
       <w:r>
         <w:fldChar w:fldCharType="separate"/>
@@ -626,13 +718,13 @@
         <w:fldChar w:fldCharType="begin"/>
       </w:r>
       <w:r>
-        <w:instrText xml:space="preserve"> PAGEREF _Toc23830 \h </w:instrText>
+        <w:instrText xml:space="preserve"> PAGEREF _Toc30517 \h </w:instrText>
       </w:r>
       <w:r>
         <w:fldChar w:fldCharType="separate"/>
       </w:r>
       <w:r>
-        <w:t>3</w:t>
+        <w:t>4</w:t>
       </w:r>
       <w:r>
         <w:fldChar w:fldCharType="end"/>
@@ -652,7 +744,7 @@
         <w:fldChar w:fldCharType="begin"/>
       </w:r>
       <w:r>
-        <w:instrText xml:space="preserve"> HYPERLINK \l _Toc3686 </w:instrText>
+        <w:instrText xml:space="preserve"> HYPERLINK \l _Toc6238 </w:instrText>
       </w:r>
       <w:r>
         <w:fldChar w:fldCharType="separate"/>
@@ -671,13 +763,13 @@
         <w:fldChar w:fldCharType="begin"/>
       </w:r>
       <w:r>
-        <w:instrText xml:space="preserve"> PAGEREF _Toc3686 \h </w:instrText>
+        <w:instrText xml:space="preserve"> PAGEREF _Toc6238 \h </w:instrText>
       </w:r>
       <w:r>
         <w:fldChar w:fldCharType="separate"/>
       </w:r>
       <w:r>
-        <w:t>3</w:t>
+        <w:t>4</w:t>
       </w:r>
       <w:r>
         <w:fldChar w:fldCharType="end"/>
@@ -697,7 +789,7 @@
         <w:fldChar w:fldCharType="begin"/>
       </w:r>
       <w:r>
-        <w:instrText xml:space="preserve"> HYPERLINK \l _Toc22178 </w:instrText>
+        <w:instrText xml:space="preserve"> HYPERLINK \l _Toc13377 </w:instrText>
       </w:r>
       <w:r>
         <w:fldChar w:fldCharType="separate"/>
@@ -716,13 +808,13 @@
         <w:fldChar w:fldCharType="begin"/>
       </w:r>
       <w:r>
-        <w:instrText xml:space="preserve"> PAGEREF _Toc22178 \h </w:instrText>
+        <w:instrText xml:space="preserve"> PAGEREF _Toc13377 \h </w:instrText>
       </w:r>
       <w:r>
         <w:fldChar w:fldCharType="separate"/>
       </w:r>
       <w:r>
-        <w:t>3</w:t>
+        <w:t>4</w:t>
       </w:r>
       <w:r>
         <w:fldChar w:fldCharType="end"/>
@@ -742,7 +834,7 @@
         <w:fldChar w:fldCharType="begin"/>
       </w:r>
       <w:r>
-        <w:instrText xml:space="preserve"> HYPERLINK \l _Toc1174 </w:instrText>
+        <w:instrText xml:space="preserve"> HYPERLINK \l _Toc11120 </w:instrText>
       </w:r>
       <w:r>
         <w:fldChar w:fldCharType="separate"/>
@@ -760,13 +852,13 @@
         <w:fldChar w:fldCharType="begin"/>
       </w:r>
       <w:r>
-        <w:instrText xml:space="preserve"> PAGEREF _Toc1174 \h </w:instrText>
+        <w:instrText xml:space="preserve"> PAGEREF _Toc11120 \h </w:instrText>
       </w:r>
       <w:r>
         <w:fldChar w:fldCharType="separate"/>
       </w:r>
       <w:r>
-        <w:t>3</w:t>
+        <w:t>4</w:t>
       </w:r>
       <w:r>
         <w:fldChar w:fldCharType="end"/>
@@ -786,7 +878,7 @@
         <w:fldChar w:fldCharType="begin"/>
       </w:r>
       <w:r>
-        <w:instrText xml:space="preserve"> HYPERLINK \l _Toc21809 </w:instrText>
+        <w:instrText xml:space="preserve"> HYPERLINK \l _Toc19084 </w:instrText>
       </w:r>
       <w:r>
         <w:fldChar w:fldCharType="separate"/>
@@ -804,7 +896,7 @@
         <w:fldChar w:fldCharType="begin"/>
       </w:r>
       <w:r>
-        <w:instrText xml:space="preserve"> PAGEREF _Toc21809 \h </w:instrText>
+        <w:instrText xml:space="preserve"> PAGEREF _Toc19084 \h </w:instrText>
       </w:r>
       <w:r>
         <w:fldChar w:fldCharType="separate"/>
@@ -830,7 +922,7 @@
         <w:fldChar w:fldCharType="begin"/>
       </w:r>
       <w:r>
-        <w:instrText xml:space="preserve"> HYPERLINK \l _Toc18607 </w:instrText>
+        <w:instrText xml:space="preserve"> HYPERLINK \l _Toc28587 </w:instrText>
       </w:r>
       <w:r>
         <w:fldChar w:fldCharType="separate"/>
@@ -849,7 +941,7 @@
         <w:fldChar w:fldCharType="begin"/>
       </w:r>
       <w:r>
-        <w:instrText xml:space="preserve"> PAGEREF _Toc18607 \h </w:instrText>
+        <w:instrText xml:space="preserve"> PAGEREF _Toc28587 \h </w:instrText>
       </w:r>
       <w:r>
         <w:fldChar w:fldCharType="separate"/>
@@ -875,7 +967,7 @@
         <w:fldChar w:fldCharType="begin"/>
       </w:r>
       <w:r>
-        <w:instrText xml:space="preserve"> HYPERLINK \l _Toc8246 </w:instrText>
+        <w:instrText xml:space="preserve"> HYPERLINK \l _Toc1955 </w:instrText>
       </w:r>
       <w:r>
         <w:fldChar w:fldCharType="separate"/>
@@ -894,13 +986,13 @@
         <w:fldChar w:fldCharType="begin"/>
       </w:r>
       <w:r>
-        <w:instrText xml:space="preserve"> PAGEREF _Toc8246 \h </w:instrText>
+        <w:instrText xml:space="preserve"> PAGEREF _Toc1955 \h </w:instrText>
       </w:r>
       <w:r>
         <w:fldChar w:fldCharType="separate"/>
       </w:r>
       <w:r>
-        <w:t>4</w:t>
+        <w:t>5</w:t>
       </w:r>
       <w:r>
         <w:fldChar w:fldCharType="end"/>
@@ -920,7 +1012,7 @@
         <w:fldChar w:fldCharType="begin"/>
       </w:r>
       <w:r>
-        <w:instrText xml:space="preserve"> HYPERLINK \l _Toc7631 </w:instrText>
+        <w:instrText xml:space="preserve"> HYPERLINK \l _Toc15792 </w:instrText>
       </w:r>
       <w:r>
         <w:fldChar w:fldCharType="separate"/>
@@ -939,13 +1031,13 @@
         <w:fldChar w:fldCharType="begin"/>
       </w:r>
       <w:r>
-        <w:instrText xml:space="preserve"> PAGEREF _Toc7631 \h </w:instrText>
+        <w:instrText xml:space="preserve"> PAGEREF _Toc15792 \h </w:instrText>
       </w:r>
       <w:r>
         <w:fldChar w:fldCharType="separate"/>
       </w:r>
       <w:r>
-        <w:t>4</w:t>
+        <w:t>5</w:t>
       </w:r>
       <w:r>
         <w:fldChar w:fldCharType="end"/>
@@ -965,7 +1057,7 @@
         <w:fldChar w:fldCharType="begin"/>
       </w:r>
       <w:r>
-        <w:instrText xml:space="preserve"> HYPERLINK \l _Toc2537 </w:instrText>
+        <w:instrText xml:space="preserve"> HYPERLINK \l _Toc9695 </w:instrText>
       </w:r>
       <w:r>
         <w:fldChar w:fldCharType="separate"/>
@@ -984,7 +1076,7 @@
         <w:fldChar w:fldCharType="begin"/>
       </w:r>
       <w:r>
-        <w:instrText xml:space="preserve"> PAGEREF _Toc2537 \h </w:instrText>
+        <w:instrText xml:space="preserve"> PAGEREF _Toc9695 \h </w:instrText>
       </w:r>
       <w:r>
         <w:fldChar w:fldCharType="separate"/>
@@ -1010,7 +1102,7 @@
         <w:fldChar w:fldCharType="begin"/>
       </w:r>
       <w:r>
-        <w:instrText xml:space="preserve"> HYPERLINK \l _Toc663 </w:instrText>
+        <w:instrText xml:space="preserve"> HYPERLINK \l _Toc447 </w:instrText>
       </w:r>
       <w:r>
         <w:fldChar w:fldCharType="separate"/>
@@ -1029,13 +1121,13 @@
         <w:fldChar w:fldCharType="begin"/>
       </w:r>
       <w:r>
-        <w:instrText xml:space="preserve"> PAGEREF _Toc663 \h </w:instrText>
+        <w:instrText xml:space="preserve"> PAGEREF _Toc447 \h </w:instrText>
       </w:r>
       <w:r>
         <w:fldChar w:fldCharType="separate"/>
       </w:r>
       <w:r>
-        <w:t>6</w:t>
+        <w:t>7</w:t>
       </w:r>
       <w:r>
         <w:fldChar w:fldCharType="end"/>
@@ -1055,7 +1147,7 @@
         <w:fldChar w:fldCharType="begin"/>
       </w:r>
       <w:r>
-        <w:instrText xml:space="preserve"> HYPERLINK \l _Toc24206 </w:instrText>
+        <w:instrText xml:space="preserve"> HYPERLINK \l _Toc22149 </w:instrText>
       </w:r>
       <w:r>
         <w:fldChar w:fldCharType="separate"/>
@@ -1074,13 +1166,58 @@
         <w:fldChar w:fldCharType="begin"/>
       </w:r>
       <w:r>
-        <w:instrText xml:space="preserve"> PAGEREF _Toc24206 \h </w:instrText>
+        <w:instrText xml:space="preserve"> PAGEREF _Toc22149 \h </w:instrText>
       </w:r>
       <w:r>
         <w:fldChar w:fldCharType="separate"/>
       </w:r>
       <w:r>
-        <w:t>7</w:t>
+        <w:t>8</w:t>
+      </w:r>
+      <w:r>
+        <w:fldChar w:fldCharType="end"/>
+      </w:r>
+      <w:r>
+        <w:fldChar w:fldCharType="end"/>
+      </w:r>
+    </w:p>
+    <w:p>
+      <w:pPr>
+        <w:pStyle w:val="144"/>
+        <w:tabs>
+          <w:tab w:val="right" w:leader="dot" w:pos="8306"/>
+        </w:tabs>
+      </w:pPr>
+      <w:r>
+        <w:fldChar w:fldCharType="begin"/>
+      </w:r>
+      <w:r>
+        <w:instrText xml:space="preserve"> HYPERLINK \l _Toc28144 </w:instrText>
+      </w:r>
+      <w:r>
+        <w:fldChar w:fldCharType="separate"/>
+      </w:r>
+      <w:r>
+        <w:rPr>
+          <w:rFonts w:hint="default"/>
+          <w:lang w:val="en-US"/>
+        </w:rPr>
+        <w:t>Projection Function</w:t>
+      </w:r>
+      <w:r>
+        <w:tab/>
+      </w:r>
+      <w:r>
+        <w:fldChar w:fldCharType="begin"/>
+      </w:r>
+      <w:r>
+        <w:instrText xml:space="preserve"> PAGEREF _Toc28144 \h </w:instrText>
+      </w:r>
+      <w:r>
+        <w:fldChar w:fldCharType="separate"/>
+      </w:r>
+      <w:r>
+        <w:t>8</w:t>
       </w:r>
       <w:r>
         <w:fldChar w:fldCharType="end"/>
@@ -1100,7 +1237,7 @@
         <w:fldChar w:fldCharType="begin"/>
       </w:r>
       <w:r>
-        <w:instrText xml:space="preserve"> HYPERLINK \l _Toc16853 </w:instrText>
+        <w:instrText xml:space="preserve"> HYPERLINK \l _Toc14765 </w:instrText>
       </w:r>
       <w:r>
         <w:fldChar w:fldCharType="separate"/>
@@ -1119,13 +1256,13 @@
         <w:fldChar w:fldCharType="begin"/>
       </w:r>
       <w:r>
-        <w:instrText xml:space="preserve"> PAGEREF _Toc16853 \h </w:instrText>
+        <w:instrText xml:space="preserve"> PAGEREF _Toc14765 \h </w:instrText>
       </w:r>
       <w:r>
         <w:fldChar w:fldCharType="separate"/>
       </w:r>
       <w:r>
-        <w:t>7</w:t>
+        <w:t>8</w:t>
       </w:r>
       <w:r>
         <w:fldChar w:fldCharType="end"/>
@@ -1145,7 +1282,7 @@
         <w:fldChar w:fldCharType="begin"/>
       </w:r>
       <w:r>
-        <w:instrText xml:space="preserve"> HYPERLINK \l _Toc5862 </w:instrText>
+        <w:instrText xml:space="preserve"> HYPERLINK \l _Toc26346 </w:instrText>
       </w:r>
       <w:r>
         <w:fldChar w:fldCharType="separate"/>
@@ -1164,7 +1301,7 @@
         <w:fldChar w:fldCharType="begin"/>
       </w:r>
       <w:r>
-        <w:instrText xml:space="preserve"> PAGEREF _Toc5862 \h </w:instrText>
+        <w:instrText xml:space="preserve"> PAGEREF _Toc26346 \h </w:instrText>
       </w:r>
       <w:r>
         <w:fldChar w:fldCharType="separate"/>
@@ -1190,7 +1327,7 @@
         <w:fldChar w:fldCharType="begin"/>
       </w:r>
       <w:r>
-        <w:instrText xml:space="preserve"> HYPERLINK \l _Toc11701 </w:instrText>
+        <w:instrText xml:space="preserve"> HYPERLINK \l _Toc6793 </w:instrText>
       </w:r>
       <w:r>
         <w:fldChar w:fldCharType="separate"/>
@@ -1209,7 +1346,7 @@
         <w:fldChar w:fldCharType="begin"/>
       </w:r>
       <w:r>
-        <w:instrText xml:space="preserve"> PAGEREF _Toc11701 \h </w:instrText>
+        <w:instrText xml:space="preserve"> PAGEREF _Toc6793 \h </w:instrText>
       </w:r>
       <w:r>
         <w:fldChar w:fldCharType="separate"/>
@@ -1235,7 +1372,7 @@
         <w:fldChar w:fldCharType="begin"/>
       </w:r>
       <w:r>
-        <w:instrText xml:space="preserve"> HYPERLINK \l _Toc12084 </w:instrText>
+        <w:instrText xml:space="preserve"> HYPERLINK \l _Toc18331 </w:instrText>
       </w:r>
       <w:r>
         <w:fldChar w:fldCharType="separate"/>
@@ -1254,7 +1391,7 @@
         <w:fldChar w:fldCharType="begin"/>
       </w:r>
       <w:r>
-        <w:instrText xml:space="preserve"> PAGEREF _Toc12084 \h </w:instrText>
+        <w:instrText xml:space="preserve"> PAGEREF _Toc18331 \h </w:instrText>
       </w:r>
       <w:r>
         <w:fldChar w:fldCharType="separate"/>
@@ -1280,7 +1417,7 @@
         <w:fldChar w:fldCharType="begin"/>
       </w:r>
       <w:r>
-        <w:instrText xml:space="preserve"> HYPERLINK \l _Toc290 </w:instrText>
+        <w:instrText xml:space="preserve"> HYPERLINK \l _Toc15047 </w:instrText>
       </w:r>
       <w:r>
         <w:fldChar w:fldCharType="separate"/>
@@ -1299,13 +1436,13 @@
         <w:fldChar w:fldCharType="begin"/>
       </w:r>
       <w:r>
-        <w:instrText xml:space="preserve"> PAGEREF _Toc290 \h </w:instrText>
+        <w:instrText xml:space="preserve"> PAGEREF _Toc15047 \h </w:instrText>
       </w:r>
       <w:r>
         <w:fldChar w:fldCharType="separate"/>
       </w:r>
       <w:r>
-        <w:t>8</w:t>
+        <w:t>9</w:t>
       </w:r>
       <w:r>
         <w:fldChar w:fldCharType="end"/>
@@ -1325,7 +1462,7 @@
         <w:fldChar w:fldCharType="begin"/>
       </w:r>
       <w:r>
-        <w:instrText xml:space="preserve"> HYPERLINK \l _Toc20359 </w:instrText>
+        <w:instrText xml:space="preserve"> HYPERLINK \l _Toc15241 </w:instrText>
       </w:r>
       <w:r>
         <w:fldChar w:fldCharType="separate"/>
@@ -1344,13 +1481,13 @@
         <w:fldChar w:fldCharType="begin"/>
       </w:r>
       <w:r>
-        <w:instrText xml:space="preserve"> PAGEREF _Toc20359 \h </w:instrText>
+        <w:instrText xml:space="preserve"> PAGEREF _Toc15241 \h </w:instrText>
       </w:r>
       <w:r>
         <w:fldChar w:fldCharType="separate"/>
       </w:r>
       <w:r>
-        <w:t>8</w:t>
+        <w:t>9</w:t>
       </w:r>
       <w:r>
         <w:fldChar w:fldCharType="end"/>
@@ -1370,7 +1507,7 @@
         <w:fldChar w:fldCharType="begin"/>
       </w:r>
       <w:r>
-        <w:instrText xml:space="preserve"> HYPERLINK \l _Toc381 </w:instrText>
+        <w:instrText xml:space="preserve"> HYPERLINK \l _Toc3619 </w:instrText>
       </w:r>
       <w:r>
         <w:fldChar w:fldCharType="separate"/>
@@ -1389,13 +1526,13 @@
         <w:fldChar w:fldCharType="begin"/>
       </w:r>
       <w:r>
-        <w:instrText xml:space="preserve"> PAGEREF _Toc381 \h </w:instrText>
+        <w:instrText xml:space="preserve"> PAGEREF _Toc3619 \h </w:instrText>
       </w:r>
       <w:r>
         <w:fldChar w:fldCharType="separate"/>
       </w:r>
       <w:r>
-        <w:t>9</w:t>
+        <w:t>10</w:t>
       </w:r>
       <w:r>
         <w:fldChar w:fldCharType="end"/>
@@ -1415,7 +1552,7 @@
         <w:fldChar w:fldCharType="begin"/>
       </w:r>
       <w:r>
-        <w:instrText xml:space="preserve"> HYPERLINK \l _Toc5919 </w:instrText>
+        <w:instrText xml:space="preserve"> HYPERLINK \l _Toc11429 </w:instrText>
       </w:r>
       <w:r>
         <w:fldChar w:fldCharType="separate"/>
@@ -1434,7 +1571,7 @@
         <w:fldChar w:fldCharType="begin"/>
       </w:r>
       <w:r>
-        <w:instrText xml:space="preserve"> PAGEREF _Toc5919 \h </w:instrText>
+        <w:instrText xml:space="preserve"> PAGEREF _Toc11429 \h </w:instrText>
       </w:r>
       <w:r>
         <w:fldChar w:fldCharType="separate"/>
@@ -1460,7 +1597,7 @@
         <w:fldChar w:fldCharType="begin"/>
       </w:r>
       <w:r>
-        <w:instrText xml:space="preserve"> HYPERLINK \l _Toc2781 </w:instrText>
+        <w:instrText xml:space="preserve"> HYPERLINK \l _Toc3938 </w:instrText>
       </w:r>
       <w:r>
         <w:fldChar w:fldCharType="separate"/>
@@ -1479,7 +1616,7 @@
         <w:fldChar w:fldCharType="begin"/>
       </w:r>
       <w:r>
-        <w:instrText xml:space="preserve"> PAGEREF _Toc2781 \h </w:instrText>
+        <w:instrText xml:space="preserve"> PAGEREF _Toc3938 \h </w:instrText>
       </w:r>
       <w:r>
         <w:fldChar w:fldCharType="separate"/>
@@ -1505,7 +1642,7 @@
         <w:fldChar w:fldCharType="begin"/>
       </w:r>
       <w:r>
-        <w:instrText xml:space="preserve"> HYPERLINK \l _Toc11302 </w:instrText>
+        <w:instrText xml:space="preserve"> HYPERLINK \l _Toc26831 </w:instrText>
       </w:r>
       <w:r>
         <w:fldChar w:fldCharType="separate"/>
@@ -1524,7 +1661,7 @@
         <w:fldChar w:fldCharType="begin"/>
       </w:r>
       <w:r>
-        <w:instrText xml:space="preserve"> PAGEREF _Toc11302 \h </w:instrText>
+        <w:instrText xml:space="preserve"> PAGEREF _Toc26831 \h </w:instrText>
       </w:r>
       <w:r>
         <w:fldChar w:fldCharType="separate"/>
@@ -1550,7 +1687,7 @@
         <w:fldChar w:fldCharType="begin"/>
       </w:r>
       <w:r>
-        <w:instrText xml:space="preserve"> HYPERLINK \l _Toc17263 </w:instrText>
+        <w:instrText xml:space="preserve"> HYPERLINK \l _Toc25165 </w:instrText>
       </w:r>
       <w:r>
         <w:fldChar w:fldCharType="separate"/>
@@ -1569,13 +1706,13 @@
         <w:fldChar w:fldCharType="begin"/>
       </w:r>
       <w:r>
-        <w:instrText xml:space="preserve"> PAGEREF _Toc17263 \h </w:instrText>
+        <w:instrText xml:space="preserve"> PAGEREF _Toc25165 \h </w:instrText>
       </w:r>
       <w:r>
         <w:fldChar w:fldCharType="separate"/>
       </w:r>
       <w:r>
-        <w:t>10</w:t>
+        <w:t>11</w:t>
       </w:r>
       <w:r>
         <w:fldChar w:fldCharType="end"/>
@@ -1595,7 +1732,7 @@
         <w:fldChar w:fldCharType="begin"/>
       </w:r>
       <w:r>
-        <w:instrText xml:space="preserve"> HYPERLINK \l _Toc31259 </w:instrText>
+        <w:instrText xml:space="preserve"> HYPERLINK \l _Toc1135 </w:instrText>
       </w:r>
       <w:r>
         <w:fldChar w:fldCharType="separate"/>
@@ -1614,13 +1751,13 @@
         <w:fldChar w:fldCharType="begin"/>
       </w:r>
       <w:r>
-        <w:instrText xml:space="preserve"> PAGEREF _Toc31259 \h </w:instrText>
+        <w:instrText xml:space="preserve"> PAGEREF _Toc1135 \h </w:instrText>
       </w:r>
       <w:r>
         <w:fldChar w:fldCharType="separate"/>
       </w:r>
       <w:r>
-        <w:t>10</w:t>
+        <w:t>11</w:t>
       </w:r>
       <w:r>
         <w:fldChar w:fldCharType="end"/>
@@ -1640,7 +1777,7 @@
         <w:fldChar w:fldCharType="begin"/>
       </w:r>
       <w:r>
-        <w:instrText xml:space="preserve"> HYPERLINK \l _Toc22190 </w:instrText>
+        <w:instrText xml:space="preserve"> HYPERLINK \l _Toc21098 </w:instrText>
       </w:r>
       <w:r>
         <w:fldChar w:fldCharType="separate"/>
@@ -1659,13 +1796,13 @@
         <w:fldChar w:fldCharType="begin"/>
       </w:r>
       <w:r>
-        <w:instrText xml:space="preserve"> PAGEREF _Toc22190 \h </w:instrText>
+        <w:instrText xml:space="preserve"> PAGEREF _Toc21098 \h </w:instrText>
       </w:r>
       <w:r>
         <w:fldChar w:fldCharType="separate"/>
       </w:r>
       <w:r>
-        <w:t>10</w:t>
+        <w:t>11</w:t>
       </w:r>
       <w:r>
         <w:fldChar w:fldCharType="end"/>
@@ -1685,7 +1822,7 @@
         <w:fldChar w:fldCharType="begin"/>
       </w:r>
       <w:r>
-        <w:instrText xml:space="preserve"> HYPERLINK \l _Toc7325 </w:instrText>
+        <w:instrText xml:space="preserve"> HYPERLINK \l _Toc27334 </w:instrText>
       </w:r>
       <w:r>
         <w:fldChar w:fldCharType="separate"/>
@@ -1704,13 +1841,13 @@
         <w:fldChar w:fldCharType="begin"/>
       </w:r>
       <w:r>
-        <w:instrText xml:space="preserve"> PAGEREF _Toc7325 \h </w:instrText>
+        <w:instrText xml:space="preserve"> PAGEREF _Toc27334 \h </w:instrText>
       </w:r>
       <w:r>
         <w:fldChar w:fldCharType="separate"/>
       </w:r>
       <w:r>
-        <w:t>10</w:t>
+        <w:t>11</w:t>
       </w:r>
       <w:r>
         <w:fldChar w:fldCharType="end"/>
@@ -1730,7 +1867,7 @@
         <w:fldChar w:fldCharType="begin"/>
       </w:r>
       <w:r>
-        <w:instrText xml:space="preserve"> HYPERLINK \l _Toc24462 </w:instrText>
+        <w:instrText xml:space="preserve"> HYPERLINK \l _Toc31868 </w:instrText>
       </w:r>
       <w:r>
         <w:fldChar w:fldCharType="separate"/>
@@ -1749,13 +1886,13 @@
         <w:fldChar w:fldCharType="begin"/>
       </w:r>
       <w:r>
-        <w:instrText xml:space="preserve"> PAGEREF _Toc24462 \h </w:instrText>
+        <w:instrText xml:space="preserve"> PAGEREF _Toc31868 \h </w:instrText>
       </w:r>
       <w:r>
         <w:fldChar w:fldCharType="separate"/>
       </w:r>
       <w:r>
-        <w:t>10</w:t>
+        <w:t>11</w:t>
       </w:r>
       <w:r>
         <w:fldChar w:fldCharType="end"/>
@@ -1775,7 +1912,7 @@
         <w:fldChar w:fldCharType="begin"/>
       </w:r>
       <w:r>
-        <w:instrText xml:space="preserve"> HYPERLINK \l _Toc8562 </w:instrText>
+        <w:instrText xml:space="preserve"> HYPERLINK \l _Toc20971 </w:instrText>
       </w:r>
       <w:r>
         <w:fldChar w:fldCharType="separate"/>
@@ -1794,7 +1931,7 @@
         <w:fldChar w:fldCharType="begin"/>
       </w:r>
       <w:r>
-        <w:instrText xml:space="preserve"> PAGEREF _Toc8562 \h </w:instrText>
+        <w:instrText xml:space="preserve"> PAGEREF _Toc20971 \h </w:instrText>
       </w:r>
       <w:r>
         <w:fldChar w:fldCharType="separate"/>
@@ -1820,7 +1957,7 @@
         <w:fldChar w:fldCharType="begin"/>
       </w:r>
       <w:r>
-        <w:instrText xml:space="preserve"> HYPERLINK \l _Toc8400 </w:instrText>
+        <w:instrText xml:space="preserve"> HYPERLINK \l _Toc8473 </w:instrText>
       </w:r>
       <w:r>
         <w:fldChar w:fldCharType="separate"/>
@@ -1839,7 +1976,7 @@
         <w:fldChar w:fldCharType="begin"/>
       </w:r>
       <w:r>
-        <w:instrText xml:space="preserve"> PAGEREF _Toc8400 \h </w:instrText>
+        <w:instrText xml:space="preserve"> PAGEREF _Toc8473 \h </w:instrText>
       </w:r>
       <w:r>
         <w:fldChar w:fldCharType="separate"/>
@@ -1865,7 +2002,7 @@
         <w:fldChar w:fldCharType="begin"/>
       </w:r>
       <w:r>
-        <w:instrText xml:space="preserve"> HYPERLINK \l _Toc25608 </w:instrText>
+        <w:instrText xml:space="preserve"> HYPERLINK \l _Toc14224 </w:instrText>
       </w:r>
       <w:r>
         <w:fldChar w:fldCharType="separate"/>
@@ -1898,7 +2035,7 @@
         <w:fldChar w:fldCharType="begin"/>
       </w:r>
       <w:r>
-        <w:instrText xml:space="preserve"> PAGEREF _Toc25608 \h </w:instrText>
+        <w:instrText xml:space="preserve"> PAGEREF _Toc14224 \h </w:instrText>
       </w:r>
       <w:r>
         <w:fldChar w:fldCharType="separate"/>
@@ -1924,7 +2061,7 @@
         <w:fldChar w:fldCharType="begin"/>
       </w:r>
       <w:r>
-        <w:instrText xml:space="preserve"> HYPERLINK \l _Toc25876 </w:instrText>
+        <w:instrText xml:space="preserve"> HYPERLINK \l _Toc20691 </w:instrText>
       </w:r>
       <w:r>
         <w:fldChar w:fldCharType="separate"/>
@@ -1943,7 +2080,7 @@
         <w:fldChar w:fldCharType="begin"/>
       </w:r>
       <w:r>
-        <w:instrText xml:space="preserve"> PAGEREF _Toc25876 \h </w:instrText>
+        <w:instrText xml:space="preserve"> PAGEREF _Toc20691 \h </w:instrText>
       </w:r>
       <w:r>
         <w:fldChar w:fldCharType="separate"/>
@@ -1969,7 +2106,7 @@
         <w:fldChar w:fldCharType="begin"/>
       </w:r>
       <w:r>
-        <w:instrText xml:space="preserve"> HYPERLINK \l _Toc5573 </w:instrText>
+        <w:instrText xml:space="preserve"> HYPERLINK \l _Toc29952 </w:instrText>
       </w:r>
       <w:r>
         <w:fldChar w:fldCharType="separate"/>
@@ -1988,13 +2125,13 @@
         <w:fldChar w:fldCharType="begin"/>
       </w:r>
       <w:r>
-        <w:instrText xml:space="preserve"> PAGEREF _Toc5573 \h </w:instrText>
+        <w:instrText xml:space="preserve"> PAGEREF _Toc29952 \h </w:instrText>
       </w:r>
       <w:r>
         <w:fldChar w:fldCharType="separate"/>
       </w:r>
       <w:r>
-        <w:t>11</w:t>
+        <w:t>12</w:t>
       </w:r>
       <w:r>
         <w:fldChar w:fldCharType="end"/>
@@ -2014,7 +2151,7 @@
         <w:fldChar w:fldCharType="begin"/>
       </w:r>
       <w:r>
-        <w:instrText xml:space="preserve"> HYPERLINK \l _Toc27752 </w:instrText>
+        <w:instrText xml:space="preserve"> HYPERLINK \l _Toc26313 </w:instrText>
       </w:r>
       <w:r>
         <w:fldChar w:fldCharType="separate"/>
@@ -2033,13 +2170,13 @@
         <w:fldChar w:fldCharType="begin"/>
       </w:r>
       <w:r>
-        <w:instrText xml:space="preserve"> PAGEREF _Toc27752 \h </w:instrText>
+        <w:instrText xml:space="preserve"> PAGEREF _Toc26313 \h </w:instrText>
       </w:r>
       <w:r>
         <w:fldChar w:fldCharType="separate"/>
       </w:r>
       <w:r>
-        <w:t>11</w:t>
+        <w:t>12</w:t>
       </w:r>
       <w:r>
         <w:fldChar w:fldCharType="end"/>
@@ -2059,7 +2196,7 @@
         <w:fldChar w:fldCharType="begin"/>
       </w:r>
       <w:r>
-        <w:instrText xml:space="preserve"> HYPERLINK \l _Toc25037 </w:instrText>
+        <w:instrText xml:space="preserve"> HYPERLINK \l _Toc11251 </w:instrText>
       </w:r>
       <w:r>
         <w:fldChar w:fldCharType="separate"/>
@@ -2078,13 +2215,13 @@
         <w:fldChar w:fldCharType="begin"/>
       </w:r>
       <w:r>
-        <w:instrText xml:space="preserve"> PAGEREF _Toc25037 \h </w:instrText>
+        <w:instrText xml:space="preserve"> PAGEREF _Toc11251 \h </w:instrText>
       </w:r>
       <w:r>
         <w:fldChar w:fldCharType="separate"/>
       </w:r>
       <w:r>
-        <w:t>11</w:t>
+        <w:t>12</w:t>
       </w:r>
       <w:r>
         <w:fldChar w:fldCharType="end"/>
@@ -2104,7 +2241,7 @@
         <w:fldChar w:fldCharType="begin"/>
       </w:r>
       <w:r>
-        <w:instrText xml:space="preserve"> HYPERLINK \l _Toc15204 </w:instrText>
+        <w:instrText xml:space="preserve"> HYPERLINK \l _Toc11415 </w:instrText>
       </w:r>
       <w:r>
         <w:fldChar w:fldCharType="separate"/>
@@ -2123,7 +2260,7 @@
         <w:fldChar w:fldCharType="begin"/>
       </w:r>
       <w:r>
-        <w:instrText xml:space="preserve"> PAGEREF _Toc15204 \h </w:instrText>
+        <w:instrText xml:space="preserve"> PAGEREF _Toc11415 \h </w:instrText>
       </w:r>
       <w:r>
         <w:fldChar w:fldCharType="separate"/>
@@ -2149,7 +2286,7 @@
         <w:fldChar w:fldCharType="begin"/>
       </w:r>
       <w:r>
-        <w:instrText xml:space="preserve"> HYPERLINK \l _Toc20539 </w:instrText>
+        <w:instrText xml:space="preserve"> HYPERLINK \l _Toc6960 </w:instrText>
       </w:r>
       <w:r>
         <w:fldChar w:fldCharType="separate"/>
@@ -2168,7 +2305,7 @@
         <w:fldChar w:fldCharType="begin"/>
       </w:r>
       <w:r>
-        <w:instrText xml:space="preserve"> PAGEREF _Toc20539 \h </w:instrText>
+        <w:instrText xml:space="preserve"> PAGEREF _Toc6960 \h </w:instrText>
       </w:r>
       <w:r>
         <w:fldChar w:fldCharType="separate"/>
@@ -2197,7 +2334,7 @@
           <w:lang w:val="en-US"/>
         </w:rPr>
       </w:pPr>
-      <w:bookmarkStart w:id="0" w:name="_Toc10809"/>
+      <w:bookmarkStart w:id="0" w:name="_Toc15601"/>
       <w:r>
         <w:rPr>
           <w:rFonts w:hint="default"/>
@@ -2223,7 +2360,7 @@
           <w:lang w:val="en-US"/>
         </w:rPr>
       </w:pPr>
-      <w:bookmarkStart w:id="1" w:name="_Toc23563"/>
+      <w:bookmarkStart w:id="1" w:name="_Toc27510"/>
       <w:r>
         <w:rPr>
           <w:rFonts w:hint="default"/>
@@ -2242,7 +2379,7 @@
           <w:lang w:val="en-US"/>
         </w:rPr>
       </w:pPr>
-      <w:bookmarkStart w:id="2" w:name="_Toc20435"/>
+      <w:bookmarkStart w:id="2" w:name="_Toc32264"/>
       <w:r>
         <w:rPr>
           <w:rFonts w:hint="default"/>
@@ -2261,7 +2398,7 @@
           <w:lang w:val="en-US"/>
         </w:rPr>
       </w:pPr>
-      <w:bookmarkStart w:id="3" w:name="_Toc11955"/>
+      <w:bookmarkStart w:id="3" w:name="_Toc13602"/>
       <w:r>
         <w:rPr>
           <w:rFonts w:hint="default"/>
@@ -2280,7 +2417,7 @@
           <w:lang w:val="en-US"/>
         </w:rPr>
       </w:pPr>
-      <w:bookmarkStart w:id="4" w:name="_Toc8599"/>
+      <w:bookmarkStart w:id="4" w:name="_Toc10199"/>
       <w:r>
         <w:rPr>
           <w:rFonts w:hint="default"/>
@@ -2314,7 +2451,7 @@
           <w:lang w:val="en-US"/>
         </w:rPr>
       </w:pPr>
-      <w:bookmarkStart w:id="5" w:name="_Toc8146"/>
+      <w:bookmarkStart w:id="5" w:name="_Toc6745"/>
       <w:r>
         <w:rPr>
           <w:rFonts w:hint="default"/>
@@ -2333,7 +2470,7 @@
           <w:lang w:val="en-US"/>
         </w:rPr>
       </w:pPr>
-      <w:bookmarkStart w:id="6" w:name="_Toc20505"/>
+      <w:bookmarkStart w:id="6" w:name="_Toc27361"/>
       <w:r>
         <w:rPr>
           <w:rFonts w:hint="default"/>
@@ -2352,7 +2489,7 @@
           <w:lang w:val="en-US"/>
         </w:rPr>
       </w:pPr>
-      <w:bookmarkStart w:id="7" w:name="_Toc28495"/>
+      <w:bookmarkStart w:id="7" w:name="_Toc10578"/>
       <w:r>
         <w:rPr>
           <w:rFonts w:hint="default"/>
@@ -2409,6 +2546,7 @@
           <w:lang w:val="en-US"/>
         </w:rPr>
       </w:pPr>
+      <w:bookmarkStart w:id="8" w:name="_Toc9552"/>
       <w:r>
         <w:rPr>
           <w:rFonts w:hint="default"/>
@@ -2416,6 +2554,7 @@
         </w:rPr>
         <w:t>Dynamic</w:t>
       </w:r>
+      <w:bookmarkEnd w:id="8"/>
     </w:p>
     <w:p>
       <w:pPr>
@@ -2441,6 +2580,7 @@
           <w:lang w:val="en-US"/>
         </w:rPr>
       </w:pPr>
+      <w:bookmarkStart w:id="9" w:name="_Toc29978"/>
       <w:r>
         <w:rPr>
           <w:rFonts w:hint="default"/>
@@ -2448,6 +2588,7 @@
         </w:rPr>
         <w:t>Var</w:t>
       </w:r>
+      <w:bookmarkEnd w:id="9"/>
     </w:p>
     <w:p>
       <w:pPr>
@@ -2496,7 +2637,7 @@
           <w:lang w:val="en-US"/>
         </w:rPr>
       </w:pPr>
-      <w:bookmarkStart w:id="8" w:name="_Toc11968"/>
+      <w:bookmarkStart w:id="10" w:name="_Toc15710"/>
       <w:r>
         <w:rPr>
           <w:rFonts w:hint="default"/>
@@ -2504,7 +2645,7 @@
         </w:rPr>
         <w:t>Operator</w:t>
       </w:r>
-      <w:bookmarkEnd w:id="8"/>
+      <w:bookmarkEnd w:id="10"/>
     </w:p>
     <w:p>
       <w:pPr>
@@ -2539,7 +2680,7 @@
           <w:lang w:val="en-US"/>
         </w:rPr>
       </w:pPr>
-      <w:bookmarkStart w:id="9" w:name="_Toc20899"/>
+      <w:bookmarkStart w:id="11" w:name="_Toc29910"/>
       <w:r>
         <w:rPr>
           <w:rFonts w:hint="default"/>
@@ -2547,7 +2688,7 @@
         </w:rPr>
         <w:t>Nameof</w:t>
       </w:r>
-      <w:bookmarkEnd w:id="9"/>
+      <w:bookmarkEnd w:id="11"/>
     </w:p>
     <w:p>
       <w:pPr>
@@ -2592,7 +2733,7 @@
           <w:lang w:val="en-US"/>
         </w:rPr>
       </w:pPr>
-      <w:bookmarkStart w:id="10" w:name="_Toc23561"/>
+      <w:bookmarkStart w:id="12" w:name="_Toc14356"/>
       <w:r>
         <w:rPr>
           <w:rFonts w:hint="default"/>
@@ -2600,7 +2741,7 @@
         </w:rPr>
         <w:t>Typeof</w:t>
       </w:r>
-      <w:bookmarkEnd w:id="10"/>
+      <w:bookmarkEnd w:id="12"/>
     </w:p>
     <w:p>
       <w:pPr>
@@ -2802,7 +2943,7 @@
           <w:lang w:val="en-US"/>
         </w:rPr>
       </w:pPr>
-      <w:bookmarkStart w:id="11" w:name="_Toc24475"/>
+      <w:bookmarkStart w:id="13" w:name="_Toc8732"/>
       <w:r>
         <w:rPr>
           <w:rFonts w:hint="default"/>
@@ -2810,7 +2951,7 @@
         </w:rPr>
         <w:t>Struct</w:t>
       </w:r>
-      <w:bookmarkEnd w:id="11"/>
+      <w:bookmarkEnd w:id="13"/>
     </w:p>
     <w:p>
       <w:pPr>
@@ -2821,7 +2962,7 @@
           <w:lang w:val="en-US"/>
         </w:rPr>
       </w:pPr>
-      <w:bookmarkStart w:id="12" w:name="_Toc14533"/>
+      <w:bookmarkStart w:id="14" w:name="_Toc13996"/>
       <w:r>
         <w:rPr>
           <w:rFonts w:hint="default"/>
@@ -2829,7 +2970,7 @@
         </w:rPr>
         <w:t>Bigstruct</w:t>
       </w:r>
-      <w:bookmarkEnd w:id="12"/>
+      <w:bookmarkEnd w:id="14"/>
     </w:p>
     <w:p>
       <w:pPr>
@@ -2840,7 +2981,7 @@
           <w:lang w:val="en-US"/>
         </w:rPr>
       </w:pPr>
-      <w:bookmarkStart w:id="13" w:name="_Toc23830"/>
+      <w:bookmarkStart w:id="15" w:name="_Toc30517"/>
       <w:r>
         <w:rPr>
           <w:rFonts w:hint="default"/>
@@ -2848,7 +2989,7 @@
         </w:rPr>
         <w:t>Generic Collections</w:t>
       </w:r>
-      <w:bookmarkEnd w:id="13"/>
+      <w:bookmarkEnd w:id="15"/>
     </w:p>
     <w:p>
       <w:pPr>
@@ -2859,7 +3000,7 @@
           <w:lang w:val="en-US"/>
         </w:rPr>
       </w:pPr>
-      <w:bookmarkStart w:id="14" w:name="_Toc3686"/>
+      <w:bookmarkStart w:id="16" w:name="_Toc6238"/>
       <w:r>
         <w:rPr>
           <w:rFonts w:hint="default"/>
@@ -2867,7 +3008,7 @@
         </w:rPr>
         <w:t>Important interface</w:t>
       </w:r>
-      <w:bookmarkEnd w:id="14"/>
+      <w:bookmarkEnd w:id="16"/>
     </w:p>
     <w:p>
       <w:pPr>
@@ -2878,7 +3019,7 @@
           <w:lang w:val="en-US"/>
         </w:rPr>
       </w:pPr>
-      <w:bookmarkStart w:id="15" w:name="_Toc22178"/>
+      <w:bookmarkStart w:id="17" w:name="_Toc13377"/>
       <w:r>
         <w:rPr>
           <w:rFonts w:hint="default"/>
@@ -2886,7 +3027,7 @@
         </w:rPr>
         <w:t>IEnumerable</w:t>
       </w:r>
-      <w:bookmarkEnd w:id="15"/>
+      <w:bookmarkEnd w:id="17"/>
     </w:p>
     <w:p>
       <w:pPr>
@@ -2904,14 +3045,14 @@
           <w:rFonts w:hint="default"/>
         </w:rPr>
       </w:pPr>
-      <w:bookmarkStart w:id="16" w:name="_Toc1174"/>
+      <w:bookmarkStart w:id="18" w:name="_Toc11120"/>
       <w:r>
         <w:rPr>
           <w:rFonts w:hint="default"/>
         </w:rPr>
         <w:t>Dictionary&lt;TKey,TValue&gt; Class</w:t>
       </w:r>
-      <w:bookmarkEnd w:id="16"/>
+      <w:bookmarkEnd w:id="18"/>
     </w:p>
     <w:p>
       <w:pPr>
@@ -2992,14 +3133,14 @@
         <w:pStyle w:val="4"/>
         <w:bidi w:val="0"/>
       </w:pPr>
-      <w:bookmarkStart w:id="17" w:name="_Toc21809"/>
+      <w:bookmarkStart w:id="19" w:name="_Toc19084"/>
       <w:r>
         <w:rPr>
           <w:rFonts w:hint="default"/>
         </w:rPr>
         <w:t>List&lt;T&gt; Class</w:t>
       </w:r>
-      <w:bookmarkEnd w:id="17"/>
+      <w:bookmarkEnd w:id="19"/>
     </w:p>
     <w:p>
       <w:pPr>
@@ -3050,7 +3191,7 @@
           <w:lang w:val="en-US"/>
         </w:rPr>
       </w:pPr>
-      <w:bookmarkStart w:id="18" w:name="_Toc18607"/>
+      <w:bookmarkStart w:id="20" w:name="_Toc28587"/>
       <w:r>
         <w:rPr>
           <w:rFonts w:hint="default"/>
@@ -3058,7 +3199,7 @@
         </w:rPr>
         <w:t>Dependency Injection</w:t>
       </w:r>
-      <w:bookmarkEnd w:id="18"/>
+      <w:bookmarkEnd w:id="20"/>
     </w:p>
     <w:p>
       <w:pPr>
@@ -3107,7 +3248,7 @@
           <w:lang w:val="en-IN"/>
         </w:rPr>
       </w:pPr>
-      <w:bookmarkStart w:id="19" w:name="_Toc8246"/>
+      <w:bookmarkStart w:id="21" w:name="_Toc1955"/>
       <w:r>
         <w:rPr>
           <w:rFonts w:hint="default"/>
@@ -3115,7 +3256,7 @@
         </w:rPr>
         <w:t>Covariance and Contravariance</w:t>
       </w:r>
-      <w:bookmarkEnd w:id="19"/>
+      <w:bookmarkEnd w:id="21"/>
     </w:p>
     <w:p>
       <w:pPr>
@@ -3193,7 +3334,7 @@
           <w:lang w:val="en-IN"/>
         </w:rPr>
       </w:pPr>
-      <w:bookmarkStart w:id="20" w:name="_Toc7631"/>
+      <w:bookmarkStart w:id="22" w:name="_Toc15792"/>
       <w:r>
         <w:rPr>
           <w:rFonts w:hint="default"/>
@@ -3201,7 +3342,7 @@
         </w:rPr>
         <w:t>Generics</w:t>
       </w:r>
-      <w:bookmarkEnd w:id="20"/>
+      <w:bookmarkEnd w:id="22"/>
     </w:p>
     <w:p>
       <w:pPr>
@@ -3379,7 +3520,7 @@
           <w:lang w:val="en-US"/>
         </w:rPr>
       </w:pPr>
-      <w:bookmarkStart w:id="21" w:name="_Toc2537"/>
+      <w:bookmarkStart w:id="23" w:name="_Toc9695"/>
       <w:r>
         <w:rPr>
           <w:rFonts w:hint="default"/>
@@ -3387,7 +3528,7 @@
         </w:rPr>
         <w:t>LINQ - Language Integrated Query</w:t>
       </w:r>
-      <w:bookmarkEnd w:id="21"/>
+      <w:bookmarkEnd w:id="23"/>
     </w:p>
     <w:p>
       <w:pPr>
@@ -3701,6 +3842,7 @@
             <w:insideH w:val="none" w:color="auto" w:sz="0" w:space="0"/>
             <w:insideV w:val="none" w:color="auto" w:sz="0" w:space="0"/>
           </w:tblBorders>
+          <w:shd w:val="clear" w:color="auto" w:fill="FFFFFF" w:themeFill="background1"/>
           <w:tblCellMar>
             <w:top w:w="15" w:type="dxa"/>
             <w:left w:w="15" w:type="dxa"/>
@@ -4211,6 +4353,7 @@
             <w:insideH w:val="none" w:color="auto" w:sz="0" w:space="0"/>
             <w:insideV w:val="none" w:color="auto" w:sz="0" w:space="0"/>
           </w:tblBorders>
+          <w:shd w:val="clear" w:color="auto" w:fill="FFFFFF" w:themeFill="background1"/>
           <w:tblCellMar>
             <w:top w:w="15" w:type="dxa"/>
             <w:left w:w="15" w:type="dxa"/>
@@ -4542,6 +4685,7 @@
             <w:insideH w:val="none" w:color="auto" w:sz="0" w:space="0"/>
             <w:insideV w:val="none" w:color="auto" w:sz="0" w:space="0"/>
           </w:tblBorders>
+          <w:shd w:val="clear" w:color="auto" w:fill="FFFFFF" w:themeFill="background1"/>
           <w:tblCellMar>
             <w:top w:w="15" w:type="dxa"/>
             <w:left w:w="15" w:type="dxa"/>
@@ -4789,6 +4933,7 @@
             <w:insideH w:val="none" w:color="auto" w:sz="0" w:space="0"/>
             <w:insideV w:val="none" w:color="auto" w:sz="0" w:space="0"/>
           </w:tblBorders>
+          <w:shd w:val="clear" w:color="auto" w:fill="FFFFFF" w:themeFill="background1"/>
           <w:tblCellMar>
             <w:top w:w="15" w:type="dxa"/>
             <w:left w:w="15" w:type="dxa"/>
@@ -4933,6 +5078,7 @@
             <w:insideH w:val="none" w:color="auto" w:sz="0" w:space="0"/>
             <w:insideV w:val="none" w:color="auto" w:sz="0" w:space="0"/>
           </w:tblBorders>
+          <w:shd w:val="clear" w:color="auto" w:fill="FFFFFF" w:themeFill="background1"/>
           <w:tblCellMar>
             <w:top w:w="15" w:type="dxa"/>
             <w:left w:w="15" w:type="dxa"/>
@@ -5367,7 +5513,6 @@
             <w:insideH w:val="none" w:color="auto" w:sz="0" w:space="0"/>
             <w:insideV w:val="none" w:color="auto" w:sz="0" w:space="0"/>
           </w:tblBorders>
-          <w:shd w:val="clear" w:color="auto" w:fill="FFFFFF" w:themeFill="background1"/>
           <w:tblCellMar>
             <w:top w:w="15" w:type="dxa"/>
             <w:left w:w="15" w:type="dxa"/>
@@ -5585,7 +5730,7 @@
           <w:lang w:val="en-US"/>
         </w:rPr>
       </w:pPr>
-      <w:bookmarkStart w:id="22" w:name="_Toc663"/>
+      <w:bookmarkStart w:id="24" w:name="_Toc447"/>
       <w:r>
         <w:rPr>
           <w:rFonts w:hint="default"/>
@@ -5593,7 +5738,7 @@
         </w:rPr>
         <w:t>Aggregate functions</w:t>
       </w:r>
-      <w:bookmarkEnd w:id="22"/>
+      <w:bookmarkEnd w:id="24"/>
     </w:p>
     <w:p>
       <w:pPr>
@@ -5920,7 +6065,7 @@
           <w:lang w:val="en-US"/>
         </w:rPr>
       </w:pPr>
-      <w:bookmarkStart w:id="23" w:name="_Toc24206"/>
+      <w:bookmarkStart w:id="25" w:name="_Toc22149"/>
       <w:r>
         <w:rPr>
           <w:rFonts w:hint="default"/>
@@ -5928,7 +6073,7 @@
         </w:rPr>
         <w:t>Restriction Function</w:t>
       </w:r>
-      <w:bookmarkEnd w:id="23"/>
+      <w:bookmarkEnd w:id="25"/>
     </w:p>
     <w:p>
       <w:pPr>
@@ -5989,6 +6134,7 @@
           <w:lang w:val="en-US"/>
         </w:rPr>
       </w:pPr>
+      <w:bookmarkStart w:id="26" w:name="_Toc28144"/>
       <w:r>
         <w:rPr>
           <w:rFonts w:hint="default"/>
@@ -5996,6 +6142,7 @@
         </w:rPr>
         <w:t>Projection Function</w:t>
       </w:r>
+      <w:bookmarkEnd w:id="26"/>
     </w:p>
     <w:p>
       <w:pPr>
@@ -6020,8 +6167,6 @@
         </w:rPr>
         <w:t xml:space="preserve"> </w:t>
       </w:r>
-      <w:bookmarkStart w:id="48" w:name="_GoBack"/>
-      <w:bookmarkEnd w:id="48"/>
     </w:p>
     <w:p>
       <w:pPr>
@@ -6077,7 +6222,7 @@
           <w:lang w:val="en-US"/>
         </w:rPr>
       </w:pPr>
-      <w:bookmarkStart w:id="24" w:name="_Toc16853"/>
+      <w:bookmarkStart w:id="27" w:name="_Toc14765"/>
       <w:r>
         <w:rPr>
           <w:rFonts w:hint="default"/>
@@ -6085,7 +6230,7 @@
         </w:rPr>
         <w:t>Method to suppress code analysis warning</w:t>
       </w:r>
-      <w:bookmarkEnd w:id="24"/>
+      <w:bookmarkEnd w:id="27"/>
       <w:r>
         <w:rPr>
           <w:rFonts w:hint="default"/>
@@ -6226,7 +6371,7 @@
           <w:lang w:val="en-US"/>
         </w:rPr>
       </w:pPr>
-      <w:bookmarkStart w:id="25" w:name="_Toc5862"/>
+      <w:bookmarkStart w:id="28" w:name="_Toc26346"/>
       <w:r>
         <w:rPr>
           <w:rFonts w:hint="default"/>
@@ -6234,7 +6379,7 @@
         </w:rPr>
         <w:t>Memory</w:t>
       </w:r>
-      <w:bookmarkEnd w:id="25"/>
+      <w:bookmarkEnd w:id="28"/>
     </w:p>
     <w:p>
       <w:pPr>
@@ -6245,7 +6390,7 @@
           <w:lang w:val="en-US"/>
         </w:rPr>
       </w:pPr>
-      <w:bookmarkStart w:id="26" w:name="_Toc11701"/>
+      <w:bookmarkStart w:id="29" w:name="_Toc6793"/>
       <w:r>
         <w:rPr>
           <w:rFonts w:hint="default"/>
@@ -6253,7 +6398,7 @@
         </w:rPr>
         <w:t>Stack vs Heap Memory</w:t>
       </w:r>
-      <w:bookmarkEnd w:id="26"/>
+      <w:bookmarkEnd w:id="29"/>
     </w:p>
     <w:p>
       <w:pPr>
@@ -6272,7 +6417,7 @@
           <w:lang w:val="en-US"/>
         </w:rPr>
       </w:pPr>
-      <w:bookmarkStart w:id="27" w:name="_Toc12084"/>
+      <w:bookmarkStart w:id="30" w:name="_Toc18331"/>
       <w:r>
         <w:rPr>
           <w:rFonts w:hint="default"/>
@@ -6280,7 +6425,7 @@
         </w:rPr>
         <w:t>Dotmemory</w:t>
       </w:r>
-      <w:bookmarkEnd w:id="27"/>
+      <w:bookmarkEnd w:id="30"/>
     </w:p>
     <w:p>
       <w:pPr>
@@ -6433,7 +6578,7 @@
           <w:lang w:val="en-US"/>
         </w:rPr>
       </w:pPr>
-      <w:bookmarkStart w:id="28" w:name="_Toc290"/>
+      <w:bookmarkStart w:id="31" w:name="_Toc15047"/>
       <w:r>
         <w:rPr>
           <w:rFonts w:hint="default"/>
@@ -6441,7 +6586,7 @@
         </w:rPr>
         <w:t>Unit testing</w:t>
       </w:r>
-      <w:bookmarkEnd w:id="28"/>
+      <w:bookmarkEnd w:id="31"/>
     </w:p>
     <w:p>
       <w:pPr>
@@ -6484,7 +6629,7 @@
           <w:lang w:val="en-US"/>
         </w:rPr>
       </w:pPr>
-      <w:bookmarkStart w:id="29" w:name="_Toc20359"/>
+      <w:bookmarkStart w:id="32" w:name="_Toc15241"/>
       <w:r>
         <w:rPr>
           <w:rFonts w:hint="default"/>
@@ -6492,7 +6637,7 @@
         </w:rPr>
         <w:t>Arrange, Act, Assert</w:t>
       </w:r>
-      <w:bookmarkEnd w:id="29"/>
+      <w:bookmarkEnd w:id="32"/>
       <w:r>
         <w:rPr>
           <w:rFonts w:hint="default"/>
@@ -6823,7 +6968,7 @@
           <w:lang w:val="en-US"/>
         </w:rPr>
       </w:pPr>
-      <w:bookmarkStart w:id="30" w:name="_Toc381"/>
+      <w:bookmarkStart w:id="33" w:name="_Toc3619"/>
       <w:r>
         <w:rPr>
           <w:rFonts w:hint="default"/>
@@ -6831,7 +6976,7 @@
         </w:rPr>
         <w:t>Attributes</w:t>
       </w:r>
-      <w:bookmarkEnd w:id="30"/>
+      <w:bookmarkEnd w:id="33"/>
     </w:p>
     <w:p>
       <w:pPr>
@@ -7209,7 +7354,7 @@
           <w:lang w:val="en-US"/>
         </w:rPr>
       </w:pPr>
-      <w:bookmarkStart w:id="31" w:name="_Toc5919"/>
+      <w:bookmarkStart w:id="34" w:name="_Toc11429"/>
       <w:r>
         <w:rPr>
           <w:rFonts w:hint="default"/>
@@ -7217,7 +7362,7 @@
         </w:rPr>
         <w:t>xUnit</w:t>
       </w:r>
-      <w:bookmarkEnd w:id="31"/>
+      <w:bookmarkEnd w:id="34"/>
     </w:p>
     <w:p>
       <w:pPr>
@@ -7228,7 +7373,7 @@
           <w:lang w:val="en-US"/>
         </w:rPr>
       </w:pPr>
-      <w:bookmarkStart w:id="32" w:name="_Toc2781"/>
+      <w:bookmarkStart w:id="35" w:name="_Toc3938"/>
       <w:r>
         <w:rPr>
           <w:rFonts w:hint="default"/>
@@ -7236,7 +7381,7 @@
         </w:rPr>
         <w:t>NUnit</w:t>
       </w:r>
-      <w:bookmarkEnd w:id="32"/>
+      <w:bookmarkEnd w:id="35"/>
     </w:p>
     <w:p>
       <w:pPr>
@@ -7247,7 +7392,7 @@
           <w:lang w:val="en-US"/>
         </w:rPr>
       </w:pPr>
-      <w:bookmarkStart w:id="33" w:name="_Toc11302"/>
+      <w:bookmarkStart w:id="36" w:name="_Toc26831"/>
       <w:r>
         <w:rPr>
           <w:rFonts w:hint="default"/>
@@ -7255,7 +7400,7 @@
         </w:rPr>
         <w:t>MSTest</w:t>
       </w:r>
-      <w:bookmarkEnd w:id="33"/>
+      <w:bookmarkEnd w:id="36"/>
     </w:p>
     <w:p>
       <w:pPr>
@@ -7281,7 +7426,7 @@
           <w:lang w:val="en-US"/>
         </w:rPr>
       </w:pPr>
-      <w:bookmarkStart w:id="34" w:name="_Toc17263"/>
+      <w:bookmarkStart w:id="37" w:name="_Toc25165"/>
       <w:r>
         <w:rPr>
           <w:rFonts w:hint="default"/>
@@ -7289,7 +7434,7 @@
         </w:rPr>
         <w:t>Attributes</w:t>
       </w:r>
-      <w:bookmarkEnd w:id="34"/>
+      <w:bookmarkEnd w:id="37"/>
     </w:p>
     <w:p>
       <w:pPr>
@@ -7330,7 +7475,7 @@
           <w:lang w:val="en-US"/>
         </w:rPr>
       </w:pPr>
-      <w:bookmarkStart w:id="35" w:name="_Toc31259"/>
+      <w:bookmarkStart w:id="38" w:name="_Toc1135"/>
       <w:r>
         <w:rPr>
           <w:rFonts w:hint="default"/>
@@ -7338,7 +7483,7 @@
         </w:rPr>
         <w:t>Web Driver Test</w:t>
       </w:r>
-      <w:bookmarkEnd w:id="35"/>
+      <w:bookmarkEnd w:id="38"/>
     </w:p>
     <w:p>
       <w:pPr>
@@ -7364,7 +7509,7 @@
           <w:lang w:val="en-US"/>
         </w:rPr>
       </w:pPr>
-      <w:bookmarkStart w:id="36" w:name="_Toc22190"/>
+      <w:bookmarkStart w:id="39" w:name="_Toc21098"/>
       <w:r>
         <w:rPr>
           <w:rFonts w:hint="default"/>
@@ -7372,7 +7517,7 @@
         </w:rPr>
         <w:t>Runsettings file</w:t>
       </w:r>
-      <w:bookmarkEnd w:id="36"/>
+      <w:bookmarkEnd w:id="39"/>
     </w:p>
     <w:p>
       <w:pPr>
@@ -7457,7 +7602,7 @@
           <w:lang w:val="en-US"/>
         </w:rPr>
       </w:pPr>
-      <w:bookmarkStart w:id="37" w:name="_Toc7325"/>
+      <w:bookmarkStart w:id="40" w:name="_Toc27334"/>
       <w:r>
         <w:rPr>
           <w:rFonts w:hint="default"/>
@@ -7465,7 +7610,7 @@
         </w:rPr>
         <w:t>Unit test misc</w:t>
       </w:r>
-      <w:bookmarkEnd w:id="37"/>
+      <w:bookmarkEnd w:id="40"/>
     </w:p>
     <w:p>
       <w:pPr>
@@ -7476,7 +7621,7 @@
           <w:lang w:val="en-US"/>
         </w:rPr>
       </w:pPr>
-      <w:bookmarkStart w:id="38" w:name="_Toc24462"/>
+      <w:bookmarkStart w:id="41" w:name="_Toc31868"/>
       <w:r>
         <w:rPr>
           <w:rFonts w:hint="default"/>
@@ -7484,7 +7629,7 @@
         </w:rPr>
         <w:t>How to write unit test for private methods and class?</w:t>
       </w:r>
-      <w:bookmarkEnd w:id="38"/>
+      <w:bookmarkEnd w:id="41"/>
     </w:p>
     <w:p>
       <w:pPr>
@@ -7503,7 +7648,7 @@
           <w:lang w:val="en-US"/>
         </w:rPr>
       </w:pPr>
-      <w:bookmarkStart w:id="39" w:name="_Toc8562"/>
+      <w:bookmarkStart w:id="42" w:name="_Toc20971"/>
       <w:r>
         <w:rPr>
           <w:rFonts w:hint="default"/>
@@ -7511,7 +7656,7 @@
         </w:rPr>
         <w:t>Misc and questions</w:t>
       </w:r>
-      <w:bookmarkEnd w:id="39"/>
+      <w:bookmarkEnd w:id="42"/>
     </w:p>
     <w:p>
       <w:pPr>
@@ -7523,7 +7668,7 @@
           <w:lang w:val="en-US"/>
         </w:rPr>
       </w:pPr>
-      <w:bookmarkStart w:id="40" w:name="_Toc8400"/>
+      <w:bookmarkStart w:id="43" w:name="_Toc8473"/>
       <w:r>
         <w:rPr>
           <w:rFonts w:hint="default"/>
@@ -7532,7 +7677,7 @@
         </w:rPr>
         <w:t>Mutable vs Immutable?</w:t>
       </w:r>
-      <w:bookmarkEnd w:id="40"/>
+      <w:bookmarkEnd w:id="43"/>
     </w:p>
     <w:p>
       <w:pPr>
@@ -7543,7 +7688,7 @@
           <w:lang w:val="en-US"/>
         </w:rPr>
       </w:pPr>
-      <w:bookmarkStart w:id="41" w:name="_Toc25608"/>
+      <w:bookmarkStart w:id="44" w:name="_Toc14224"/>
       <w:r>
         <w:rPr>
           <w:rFonts w:hint="default"/>
@@ -7565,7 +7710,7 @@
         </w:rPr>
         <w:t>?</w:t>
       </w:r>
-      <w:bookmarkEnd w:id="41"/>
+      <w:bookmarkEnd w:id="44"/>
       <w:r>
         <w:rPr>
           <w:rFonts w:hint="default"/>
@@ -7608,7 +7753,7 @@
           <w:lang w:val="en-US"/>
         </w:rPr>
       </w:pPr>
-      <w:bookmarkStart w:id="42" w:name="_Toc25876"/>
+      <w:bookmarkStart w:id="45" w:name="_Toc20691"/>
       <w:r>
         <w:rPr>
           <w:rFonts w:hint="default"/>
@@ -7616,7 +7761,7 @@
         </w:rPr>
         <w:t>Value Types and Reference Types</w:t>
       </w:r>
-      <w:bookmarkEnd w:id="42"/>
+      <w:bookmarkEnd w:id="45"/>
     </w:p>
     <w:p>
       <w:pPr>
@@ -7643,7 +7788,7 @@
           <w:lang w:val="en-US"/>
         </w:rPr>
       </w:pPr>
-      <w:bookmarkStart w:id="43" w:name="_Toc5573"/>
+      <w:bookmarkStart w:id="46" w:name="_Toc29952"/>
       <w:r>
         <w:rPr>
           <w:rFonts w:hint="default"/>
@@ -7652,7 +7797,7 @@
         </w:rPr>
         <w:t>Access Modifiers in C#. Explain each</w:t>
       </w:r>
-      <w:bookmarkEnd w:id="43"/>
+      <w:bookmarkEnd w:id="46"/>
     </w:p>
     <w:p>
       <w:pPr>
@@ -7686,7 +7831,7 @@
           <w:lang w:val="en-US"/>
         </w:rPr>
       </w:pPr>
-      <w:bookmarkStart w:id="44" w:name="_Toc27752"/>
+      <w:bookmarkStart w:id="47" w:name="_Toc26313"/>
       <w:r>
         <w:rPr>
           <w:rFonts w:hint="default"/>
@@ -7694,7 +7839,7 @@
         </w:rPr>
         <w:t>Difference between ‘==’ and ‘.Equals()’</w:t>
       </w:r>
-      <w:bookmarkEnd w:id="44"/>
+      <w:bookmarkEnd w:id="47"/>
       <w:r>
         <w:rPr>
           <w:rFonts w:hint="default"/>
@@ -7761,7 +7906,7 @@
           <w:lang w:val="en-US"/>
         </w:rPr>
       </w:pPr>
-      <w:bookmarkStart w:id="45" w:name="_Toc25037"/>
+      <w:bookmarkStart w:id="48" w:name="_Toc11251"/>
       <w:r>
         <w:rPr>
           <w:rFonts w:hint="default"/>
@@ -7769,7 +7914,7 @@
         </w:rPr>
         <w:t>Parallel class in C#</w:t>
       </w:r>
-      <w:bookmarkEnd w:id="45"/>
+      <w:bookmarkEnd w:id="48"/>
     </w:p>
     <w:p>
       <w:pPr>
@@ -7855,7 +8000,7 @@
           <w:lang w:val="en-US"/>
         </w:rPr>
       </w:pPr>
-      <w:bookmarkStart w:id="46" w:name="_Toc15204"/>
+      <w:bookmarkStart w:id="49" w:name="_Toc11415"/>
       <w:r>
         <w:rPr>
           <w:rFonts w:hint="default"/>
@@ -7863,7 +8008,7 @@
         </w:rPr>
         <w:t>LINQ</w:t>
       </w:r>
-      <w:bookmarkEnd w:id="46"/>
+      <w:bookmarkEnd w:id="49"/>
     </w:p>
     <w:p>
       <w:pPr>
@@ -7874,7 +8019,7 @@
           <w:lang w:val="en-US"/>
         </w:rPr>
       </w:pPr>
-      <w:bookmarkStart w:id="47" w:name="_Toc20539"/>
+      <w:bookmarkStart w:id="50" w:name="_Toc6960"/>
       <w:r>
         <w:rPr>
           <w:rFonts w:hint="default"/>
@@ -7882,7 +8027,7 @@
         </w:rPr>
         <w:t>What are Lambda Expressions in LINQ? Can you provide an example?</w:t>
       </w:r>
-      <w:bookmarkEnd w:id="47"/>
+      <w:bookmarkEnd w:id="50"/>
     </w:p>
     <w:p>
       <w:pPr>
@@ -8350,19 +8495,19 @@
     <w:lsdException w:qFormat="1" w:unhideWhenUsed="0" w:uiPriority="61" w:semiHidden="0" w:name="Light List"/>
     <w:lsdException w:qFormat="1" w:unhideWhenUsed="0" w:uiPriority="62" w:semiHidden="0" w:name="Light Grid"/>
     <w:lsdException w:qFormat="1" w:unhideWhenUsed="0" w:uiPriority="63" w:semiHidden="0" w:name="Medium Shading 1"/>
-    <w:lsdException w:unhideWhenUsed="0" w:uiPriority="64" w:semiHidden="0" w:name="Medium Shading 2"/>
+    <w:lsdException w:qFormat="1" w:unhideWhenUsed="0" w:uiPriority="64" w:semiHidden="0" w:name="Medium Shading 2"/>
     <w:lsdException w:qFormat="1" w:unhideWhenUsed="0" w:uiPriority="65" w:semiHidden="0" w:name="Medium List 1"/>
     <w:lsdException w:qFormat="1" w:unhideWhenUsed="0" w:uiPriority="66" w:semiHidden="0" w:name="Medium List 2"/>
     <w:lsdException w:qFormat="1" w:unhideWhenUsed="0" w:uiPriority="67" w:semiHidden="0" w:name="Medium Grid 1"/>
     <w:lsdException w:qFormat="1" w:unhideWhenUsed="0" w:uiPriority="68" w:semiHidden="0" w:name="Medium Grid 2"/>
     <w:lsdException w:qFormat="1" w:unhideWhenUsed="0" w:uiPriority="69" w:semiHidden="0" w:name="Medium Grid 3"/>
     <w:lsdException w:qFormat="1" w:unhideWhenUsed="0" w:uiPriority="70" w:semiHidden="0" w:name="Dark List"/>
-    <w:lsdException w:unhideWhenUsed="0" w:uiPriority="71" w:semiHidden="0" w:name="Colorful Shading"/>
-    <w:lsdException w:unhideWhenUsed="0" w:uiPriority="72" w:semiHidden="0" w:name="Colorful List"/>
-    <w:lsdException w:unhideWhenUsed="0" w:uiPriority="73" w:semiHidden="0" w:name="Colorful Grid"/>
+    <w:lsdException w:qFormat="1" w:unhideWhenUsed="0" w:uiPriority="71" w:semiHidden="0" w:name="Colorful Shading"/>
+    <w:lsdException w:qFormat="1" w:unhideWhenUsed="0" w:uiPriority="72" w:semiHidden="0" w:name="Colorful List"/>
+    <w:lsdException w:qFormat="1" w:unhideWhenUsed="0" w:uiPriority="73" w:semiHidden="0" w:name="Colorful Grid"/>
     <w:lsdException w:qFormat="1" w:unhideWhenUsed="0" w:uiPriority="60" w:semiHidden="0" w:name="Light Shading Accent 1"/>
     <w:lsdException w:qFormat="1" w:unhideWhenUsed="0" w:uiPriority="61" w:semiHidden="0" w:name="Light List Accent 1"/>
-    <w:lsdException w:unhideWhenUsed="0" w:uiPriority="62" w:semiHidden="0" w:name="Light Grid Accent 1"/>
+    <w:lsdException w:qFormat="1" w:unhideWhenUsed="0" w:uiPriority="62" w:semiHidden="0" w:name="Light Grid Accent 1"/>
     <w:lsdException w:qFormat="1" w:unhideWhenUsed="0" w:uiPriority="63" w:semiHidden="0" w:name="Medium Shading 1 Accent 1"/>
     <w:lsdException w:qFormat="1" w:unhideWhenUsed="0" w:uiPriority="64" w:semiHidden="0" w:name="Medium Shading 2 Accent 1"/>
     <w:lsdException w:qFormat="1" w:unhideWhenUsed="0" w:uiPriority="65" w:semiHidden="0" w:name="Medium List 1 Accent 1"/>
@@ -8371,8 +8516,8 @@
     <w:lsdException w:qFormat="1" w:unhideWhenUsed="0" w:uiPriority="68" w:semiHidden="0" w:name="Medium Grid 2 Accent 1"/>
     <w:lsdException w:qFormat="1" w:unhideWhenUsed="0" w:uiPriority="69" w:semiHidden="0" w:name="Medium Grid 3 Accent 1"/>
     <w:lsdException w:qFormat="1" w:unhideWhenUsed="0" w:uiPriority="70" w:semiHidden="0" w:name="Dark List Accent 1"/>
-    <w:lsdException w:unhideWhenUsed="0" w:uiPriority="71" w:semiHidden="0" w:name="Colorful Shading Accent 1"/>
-    <w:lsdException w:unhideWhenUsed="0" w:uiPriority="72" w:semiHidden="0" w:name="Colorful List Accent 1"/>
+    <w:lsdException w:qFormat="1" w:unhideWhenUsed="0" w:uiPriority="71" w:semiHidden="0" w:name="Colorful Shading Accent 1"/>
+    <w:lsdException w:qFormat="1" w:unhideWhenUsed="0" w:uiPriority="72" w:semiHidden="0" w:name="Colorful List Accent 1"/>
     <w:lsdException w:qFormat="1" w:unhideWhenUsed="0" w:uiPriority="73" w:semiHidden="0" w:name="Colorful Grid Accent 1"/>
     <w:lsdException w:qFormat="1" w:unhideWhenUsed="0" w:uiPriority="60" w:semiHidden="0" w:name="Light Shading Accent 2"/>
     <w:lsdException w:qFormat="1" w:unhideWhenUsed="0" w:uiPriority="61" w:semiHidden="0" w:name="Light List Accent 2"/>
@@ -8384,10 +8529,10 @@
     <w:lsdException w:qFormat="1" w:unhideWhenUsed="0" w:uiPriority="67" w:semiHidden="0" w:name="Medium Grid 1 Accent 2"/>
     <w:lsdException w:qFormat="1" w:unhideWhenUsed="0" w:uiPriority="68" w:semiHidden="0" w:name="Medium Grid 2 Accent 2"/>
     <w:lsdException w:qFormat="1" w:unhideWhenUsed="0" w:uiPriority="69" w:semiHidden="0" w:name="Medium Grid 3 Accent 2"/>
-    <w:lsdException w:unhideWhenUsed="0" w:uiPriority="70" w:semiHidden="0" w:name="Dark List Accent 2"/>
-    <w:lsdException w:unhideWhenUsed="0" w:uiPriority="71" w:semiHidden="0" w:name="Colorful Shading Accent 2"/>
-    <w:lsdException w:unhideWhenUsed="0" w:uiPriority="72" w:semiHidden="0" w:name="Colorful List Accent 2"/>
-    <w:lsdException w:unhideWhenUsed="0" w:uiPriority="73" w:semiHidden="0" w:name="Colorful Grid Accent 2"/>
+    <w:lsdException w:qFormat="1" w:unhideWhenUsed="0" w:uiPriority="70" w:semiHidden="0" w:name="Dark List Accent 2"/>
+    <w:lsdException w:qFormat="1" w:unhideWhenUsed="0" w:uiPriority="71" w:semiHidden="0" w:name="Colorful Shading Accent 2"/>
+    <w:lsdException w:qFormat="1" w:unhideWhenUsed="0" w:uiPriority="72" w:semiHidden="0" w:name="Colorful List Accent 2"/>
+    <w:lsdException w:qFormat="1" w:unhideWhenUsed="0" w:uiPriority="73" w:semiHidden="0" w:name="Colorful Grid Accent 2"/>
     <w:lsdException w:qFormat="1" w:unhideWhenUsed="0" w:uiPriority="60" w:semiHidden="0" w:name="Light Shading Accent 3"/>
     <w:lsdException w:qFormat="1" w:unhideWhenUsed="0" w:uiPriority="61" w:semiHidden="0" w:name="Light List Accent 3"/>
     <w:lsdException w:qFormat="1" w:unhideWhenUsed="0" w:uiPriority="62" w:semiHidden="0" w:name="Light Grid Accent 3"/>
@@ -8398,10 +8543,10 @@
     <w:lsdException w:qFormat="1" w:unhideWhenUsed="0" w:uiPriority="67" w:semiHidden="0" w:name="Medium Grid 1 Accent 3"/>
     <w:lsdException w:qFormat="1" w:unhideWhenUsed="0" w:uiPriority="68" w:semiHidden="0" w:name="Medium Grid 2 Accent 3"/>
     <w:lsdException w:unhideWhenUsed="0" w:uiPriority="69" w:semiHidden="0" w:name="Medium Grid 3 Accent 3"/>
-    <w:lsdException w:unhideWhenUsed="0" w:uiPriority="70" w:semiHidden="0" w:name="Dark List Accent 3"/>
-    <w:lsdException w:unhideWhenUsed="0" w:uiPriority="71" w:semiHidden="0" w:name="Colorful Shading Accent 3"/>
-    <w:lsdException w:unhideWhenUsed="0" w:uiPriority="72" w:semiHidden="0" w:name="Colorful List Accent 3"/>
-    <w:lsdException w:unhideWhenUsed="0" w:uiPriority="73" w:semiHidden="0" w:name="Colorful Grid Accent 3"/>
+    <w:lsdException w:qFormat="1" w:unhideWhenUsed="0" w:uiPriority="70" w:semiHidden="0" w:name="Dark List Accent 3"/>
+    <w:lsdException w:qFormat="1" w:unhideWhenUsed="0" w:uiPriority="71" w:semiHidden="0" w:name="Colorful Shading Accent 3"/>
+    <w:lsdException w:qFormat="1" w:unhideWhenUsed="0" w:uiPriority="72" w:semiHidden="0" w:name="Colorful List Accent 3"/>
+    <w:lsdException w:qFormat="1" w:unhideWhenUsed="0" w:uiPriority="73" w:semiHidden="0" w:name="Colorful Grid Accent 3"/>
     <w:lsdException w:qFormat="1" w:unhideWhenUsed="0" w:uiPriority="60" w:semiHidden="0" w:name="Light Shading Accent 4"/>
     <w:lsdException w:qFormat="1" w:unhideWhenUsed="0" w:uiPriority="61" w:semiHidden="0" w:name="Light List Accent 4"/>
     <w:lsdException w:qFormat="1" w:unhideWhenUsed="0" w:uiPriority="62" w:semiHidden="0" w:name="Light Grid Accent 4"/>
@@ -8412,10 +8557,10 @@
     <w:lsdException w:qFormat="1" w:unhideWhenUsed="0" w:uiPriority="67" w:semiHidden="0" w:name="Medium Grid 1 Accent 4"/>
     <w:lsdException w:qFormat="1" w:unhideWhenUsed="0" w:uiPriority="68" w:semiHidden="0" w:name="Medium Grid 2 Accent 4"/>
     <w:lsdException w:qFormat="1" w:unhideWhenUsed="0" w:uiPriority="69" w:semiHidden="0" w:name="Medium Grid 3 Accent 4"/>
-    <w:lsdException w:unhideWhenUsed="0" w:uiPriority="70" w:semiHidden="0" w:name="Dark List Accent 4"/>
-    <w:lsdException w:unhideWhenUsed="0" w:uiPriority="71" w:semiHidden="0" w:name="Colorful Shading Accent 4"/>
-    <w:lsdException w:unhideWhenUsed="0" w:uiPriority="72" w:semiHidden="0" w:name="Colorful List Accent 4"/>
-    <w:lsdException w:unhideWhenUsed="0" w:uiPriority="73" w:semiHidden="0" w:name="Colorful Grid Accent 4"/>
+    <w:lsdException w:qFormat="1" w:unhideWhenUsed="0" w:uiPriority="70" w:semiHidden="0" w:name="Dark List Accent 4"/>
+    <w:lsdException w:qFormat="1" w:unhideWhenUsed="0" w:uiPriority="71" w:semiHidden="0" w:name="Colorful Shading Accent 4"/>
+    <w:lsdException w:qFormat="1" w:unhideWhenUsed="0" w:uiPriority="72" w:semiHidden="0" w:name="Colorful List Accent 4"/>
+    <w:lsdException w:qFormat="1" w:unhideWhenUsed="0" w:uiPriority="73" w:semiHidden="0" w:name="Colorful Grid Accent 4"/>
     <w:lsdException w:qFormat="1" w:unhideWhenUsed="0" w:uiPriority="60" w:semiHidden="0" w:name="Light Shading Accent 5"/>
     <w:lsdException w:qFormat="1" w:unhideWhenUsed="0" w:uiPriority="61" w:semiHidden="0" w:name="Light List Accent 5"/>
     <w:lsdException w:qFormat="1" w:unhideWhenUsed="0" w:uiPriority="62" w:semiHidden="0" w:name="Light Grid Accent 5"/>
@@ -8426,24 +8571,24 @@
     <w:lsdException w:qFormat="1" w:unhideWhenUsed="0" w:uiPriority="67" w:semiHidden="0" w:name="Medium Grid 1 Accent 5"/>
     <w:lsdException w:qFormat="1" w:unhideWhenUsed="0" w:uiPriority="68" w:semiHidden="0" w:name="Medium Grid 2 Accent 5"/>
     <w:lsdException w:qFormat="1" w:unhideWhenUsed="0" w:uiPriority="69" w:semiHidden="0" w:name="Medium Grid 3 Accent 5"/>
-    <w:lsdException w:unhideWhenUsed="0" w:uiPriority="70" w:semiHidden="0" w:name="Dark List Accent 5"/>
-    <w:lsdException w:unhideWhenUsed="0" w:uiPriority="71" w:semiHidden="0" w:name="Colorful Shading Accent 5"/>
-    <w:lsdException w:unhideWhenUsed="0" w:uiPriority="72" w:semiHidden="0" w:name="Colorful List Accent 5"/>
-    <w:lsdException w:unhideWhenUsed="0" w:uiPriority="73" w:semiHidden="0" w:name="Colorful Grid Accent 5"/>
+    <w:lsdException w:qFormat="1" w:unhideWhenUsed="0" w:uiPriority="70" w:semiHidden="0" w:name="Dark List Accent 5"/>
+    <w:lsdException w:qFormat="1" w:unhideWhenUsed="0" w:uiPriority="71" w:semiHidden="0" w:name="Colorful Shading Accent 5"/>
+    <w:lsdException w:qFormat="1" w:unhideWhenUsed="0" w:uiPriority="72" w:semiHidden="0" w:name="Colorful List Accent 5"/>
+    <w:lsdException w:qFormat="1" w:unhideWhenUsed="0" w:uiPriority="73" w:semiHidden="0" w:name="Colorful Grid Accent 5"/>
     <w:lsdException w:qFormat="1" w:unhideWhenUsed="0" w:uiPriority="60" w:semiHidden="0" w:name="Light Shading Accent 6"/>
     <w:lsdException w:qFormat="1" w:unhideWhenUsed="0" w:uiPriority="61" w:semiHidden="0" w:name="Light List Accent 6"/>
     <w:lsdException w:qFormat="1" w:unhideWhenUsed="0" w:uiPriority="62" w:semiHidden="0" w:name="Light Grid Accent 6"/>
     <w:lsdException w:qFormat="1" w:unhideWhenUsed="0" w:uiPriority="63" w:semiHidden="0" w:name="Medium Shading 1 Accent 6"/>
     <w:lsdException w:qFormat="1" w:unhideWhenUsed="0" w:uiPriority="64" w:semiHidden="0" w:name="Medium Shading 2 Accent 6"/>
     <w:lsdException w:qFormat="1" w:unhideWhenUsed="0" w:uiPriority="65" w:semiHidden="0" w:name="Medium List 1 Accent 6"/>
-    <w:lsdException w:unhideWhenUsed="0" w:uiPriority="66" w:semiHidden="0" w:name="Medium List 2 Accent 6"/>
+    <w:lsdException w:qFormat="1" w:unhideWhenUsed="0" w:uiPriority="66" w:semiHidden="0" w:name="Medium List 2 Accent 6"/>
     <w:lsdException w:qFormat="1" w:unhideWhenUsed="0" w:uiPriority="67" w:semiHidden="0" w:name="Medium Grid 1 Accent 6"/>
     <w:lsdException w:qFormat="1" w:unhideWhenUsed="0" w:uiPriority="68" w:semiHidden="0" w:name="Medium Grid 2 Accent 6"/>
     <w:lsdException w:qFormat="1" w:unhideWhenUsed="0" w:uiPriority="69" w:semiHidden="0" w:name="Medium Grid 3 Accent 6"/>
-    <w:lsdException w:unhideWhenUsed="0" w:uiPriority="70" w:semiHidden="0" w:name="Dark List Accent 6"/>
-    <w:lsdException w:unhideWhenUsed="0" w:uiPriority="71" w:semiHidden="0" w:name="Colorful Shading Accent 6"/>
-    <w:lsdException w:unhideWhenUsed="0" w:uiPriority="72" w:semiHidden="0" w:name="Colorful List Accent 6"/>
-    <w:lsdException w:unhideWhenUsed="0" w:uiPriority="73" w:semiHidden="0" w:name="Colorful Grid Accent 6"/>
+    <w:lsdException w:qFormat="1" w:unhideWhenUsed="0" w:uiPriority="70" w:semiHidden="0" w:name="Dark List Accent 6"/>
+    <w:lsdException w:qFormat="1" w:unhideWhenUsed="0" w:uiPriority="71" w:semiHidden="0" w:name="Colorful Shading Accent 6"/>
+    <w:lsdException w:qFormat="1" w:unhideWhenUsed="0" w:uiPriority="72" w:semiHidden="0" w:name="Colorful List Accent 6"/>
+    <w:lsdException w:qFormat="1" w:unhideWhenUsed="0" w:uiPriority="73" w:semiHidden="0" w:name="Colorful Grid Accent 6"/>
   </w:latentStyles>
   <w:style w:type="paragraph" w:default="1" w:styleId="1">
     <w:name w:val="Normal"/>
@@ -14121,6 +14266,7 @@
   <w:style w:type="table" w:styleId="166">
     <w:name w:val="Light Grid Accent 1"/>
     <w:basedOn w:val="12"/>
+    <w:qFormat/>
     <w:uiPriority w:val="62"/>
     <w:tblPr>
       <w:tblBorders>
@@ -15486,6 +15632,7 @@
   <w:style w:type="table" w:styleId="179">
     <w:name w:val="Medium Shading 2"/>
     <w:basedOn w:val="12"/>
+    <w:qFormat/>
     <w:uiPriority w:val="64"/>
     <w:tblPr>
       <w:tblBorders>
@@ -17644,6 +17791,7 @@
   <w:style w:type="table" w:styleId="199">
     <w:name w:val="Medium List 2 Accent 6"/>
     <w:basedOn w:val="12"/>
+    <w:qFormat/>
     <w:uiPriority w:val="66"/>
     <w:rPr>
       <w:rFonts w:ascii="SimSun" w:hAnsi="SimSun" w:eastAsia="Courier New" w:cs="Times New Roman"/>
@@ -20087,6 +20235,7 @@
   <w:style w:type="table" w:styleId="223">
     <w:name w:val="Dark List Accent 2"/>
     <w:basedOn w:val="12"/>
+    <w:qFormat/>
     <w:uiPriority w:val="70"/>
     <w:rPr>
       <w:color w:val="FFFFFF"/>
@@ -20190,6 +20339,7 @@
   <w:style w:type="table" w:styleId="224">
     <w:name w:val="Dark List Accent 3"/>
     <w:basedOn w:val="12"/>
+    <w:qFormat/>
     <w:uiPriority w:val="70"/>
     <w:rPr>
       <w:color w:val="FFFFFF"/>
@@ -20293,6 +20443,7 @@
   <w:style w:type="table" w:styleId="225">
     <w:name w:val="Dark List Accent 4"/>
     <w:basedOn w:val="12"/>
+    <w:qFormat/>
     <w:uiPriority w:val="70"/>
     <w:rPr>
       <w:color w:val="FFFFFF"/>
@@ -20396,6 +20547,7 @@
   <w:style w:type="table" w:styleId="226">
     <w:name w:val="Dark List Accent 5"/>
     <w:basedOn w:val="12"/>
+    <w:qFormat/>
     <w:uiPriority w:val="70"/>
     <w:rPr>
       <w:color w:val="FFFFFF"/>
@@ -20499,6 +20651,7 @@
   <w:style w:type="table" w:styleId="227">
     <w:name w:val="Dark List Accent 6"/>
     <w:basedOn w:val="12"/>
+    <w:qFormat/>
     <w:uiPriority w:val="70"/>
     <w:rPr>
       <w:color w:val="FFFFFF"/>
@@ -20602,6 +20755,7 @@
   <w:style w:type="table" w:styleId="228">
     <w:name w:val="Colorful Shading"/>
     <w:basedOn w:val="12"/>
+    <w:qFormat/>
     <w:uiPriority w:val="71"/>
     <w:rPr>
       <w:color w:val="000000"/>
@@ -20711,6 +20865,7 @@
   <w:style w:type="table" w:styleId="229">
     <w:name w:val="Colorful Shading Accent 1"/>
     <w:basedOn w:val="12"/>
+    <w:qFormat/>
     <w:uiPriority w:val="71"/>
     <w:rPr>
       <w:color w:val="000000"/>
@@ -20820,6 +20975,7 @@
   <w:style w:type="table" w:styleId="230">
     <w:name w:val="Colorful Shading Accent 2"/>
     <w:basedOn w:val="12"/>
+    <w:qFormat/>
     <w:uiPriority w:val="71"/>
     <w:rPr>
       <w:color w:val="000000"/>
@@ -20929,6 +21085,7 @@
   <w:style w:type="table" w:styleId="231">
     <w:name w:val="Colorful Shading Accent 3"/>
     <w:basedOn w:val="12"/>
+    <w:qFormat/>
     <w:uiPriority w:val="71"/>
     <w:rPr>
       <w:color w:val="000000"/>
@@ -21028,6 +21185,7 @@
   <w:style w:type="table" w:styleId="232">
     <w:name w:val="Colorful Shading Accent 4"/>
     <w:basedOn w:val="12"/>
+    <w:qFormat/>
     <w:uiPriority w:val="71"/>
     <w:rPr>
       <w:color w:val="000000"/>
@@ -21137,6 +21295,7 @@
   <w:style w:type="table" w:styleId="233">
     <w:name w:val="Colorful Shading Accent 5"/>
     <w:basedOn w:val="12"/>
+    <w:qFormat/>
     <w:uiPriority w:val="71"/>
     <w:rPr>
       <w:color w:val="000000"/>
@@ -21246,6 +21405,7 @@
   <w:style w:type="table" w:styleId="234">
     <w:name w:val="Colorful Shading Accent 6"/>
     <w:basedOn w:val="12"/>
+    <w:qFormat/>
     <w:uiPriority w:val="71"/>
     <w:rPr>
       <w:color w:val="000000"/>
@@ -21355,6 +21515,7 @@
   <w:style w:type="table" w:styleId="235">
     <w:name w:val="Colorful List"/>
     <w:basedOn w:val="12"/>
+    <w:qFormat/>
     <w:uiPriority w:val="72"/>
     <w:rPr>
       <w:color w:val="000000"/>
@@ -21430,6 +21591,7 @@
   <w:style w:type="table" w:styleId="236">
     <w:name w:val="Colorful List Accent 1"/>
     <w:basedOn w:val="12"/>
+    <w:qFormat/>
     <w:uiPriority w:val="72"/>
     <w:rPr>
       <w:color w:val="000000"/>
@@ -21505,6 +21667,7 @@
   <w:style w:type="table" w:styleId="237">
     <w:name w:val="Colorful List Accent 2"/>
     <w:basedOn w:val="12"/>
+    <w:qFormat/>
     <w:uiPriority w:val="72"/>
     <w:rPr>
       <w:color w:val="000000"/>
@@ -21580,6 +21743,7 @@
   <w:style w:type="table" w:styleId="238">
     <w:name w:val="Colorful List Accent 3"/>
     <w:basedOn w:val="12"/>
+    <w:qFormat/>
     <w:uiPriority w:val="72"/>
     <w:rPr>
       <w:color w:val="000000"/>
@@ -21655,6 +21819,7 @@
   <w:style w:type="table" w:styleId="239">
     <w:name w:val="Colorful List Accent 4"/>
     <w:basedOn w:val="12"/>
+    <w:qFormat/>
     <w:uiPriority w:val="72"/>
     <w:rPr>
       <w:color w:val="000000"/>
@@ -21730,6 +21895,7 @@
   <w:style w:type="table" w:styleId="240">
     <w:name w:val="Colorful List Accent 5"/>
     <w:basedOn w:val="12"/>
+    <w:qFormat/>
     <w:uiPriority w:val="72"/>
     <w:rPr>
       <w:color w:val="000000"/>
@@ -21805,6 +21971,7 @@
   <w:style w:type="table" w:styleId="241">
     <w:name w:val="Colorful List Accent 6"/>
     <w:basedOn w:val="12"/>
+    <w:qFormat/>
     <w:uiPriority w:val="72"/>
     <w:rPr>
       <w:color w:val="000000"/>
@@ -21880,6 +22047,7 @@
   <w:style w:type="table" w:styleId="242">
     <w:name w:val="Colorful Grid"/>
     <w:basedOn w:val="12"/>
+    <w:qFormat/>
     <w:uiPriority w:val="73"/>
     <w:rPr>
       <w:color w:val="000000"/>
@@ -22015,6 +22183,7 @@
   <w:style w:type="table" w:styleId="244">
     <w:name w:val="Colorful Grid Accent 2"/>
     <w:basedOn w:val="12"/>
+    <w:qFormat/>
     <w:uiPriority w:val="73"/>
     <w:rPr>
       <w:color w:val="000000"/>
@@ -22082,6 +22251,7 @@
   <w:style w:type="table" w:styleId="245">
     <w:name w:val="Colorful Grid Accent 3"/>
     <w:basedOn w:val="12"/>
+    <w:qFormat/>
     <w:uiPriority w:val="73"/>
     <w:rPr>
       <w:color w:val="000000"/>
@@ -22149,6 +22319,7 @@
   <w:style w:type="table" w:styleId="246">
     <w:name w:val="Colorful Grid Accent 4"/>
     <w:basedOn w:val="12"/>
+    <w:qFormat/>
     <w:uiPriority w:val="73"/>
     <w:rPr>
       <w:color w:val="000000"/>
@@ -22216,6 +22387,7 @@
   <w:style w:type="table" w:styleId="247">
     <w:name w:val="Colorful Grid Accent 5"/>
     <w:basedOn w:val="12"/>
+    <w:qFormat/>
     <w:uiPriority w:val="73"/>
     <w:rPr>
       <w:color w:val="000000"/>
@@ -22283,6 +22455,7 @@
   <w:style w:type="table" w:styleId="248">
     <w:name w:val="Colorful Grid Accent 6"/>
     <w:basedOn w:val="12"/>
+    <w:qFormat/>
     <w:uiPriority w:val="73"/>
     <w:rPr>
       <w:color w:val="000000"/>
@@ -22350,6 +22523,7 @@
   <w:style w:type="character" w:customStyle="1" w:styleId="249">
     <w:name w:val="Heading 3 Char"/>
     <w:link w:val="4"/>
+    <w:qFormat/>
     <w:uiPriority w:val="0"/>
     <w:rPr>
       <w:b/>
@@ -22360,6 +22534,7 @@
   <w:style w:type="character" w:customStyle="1" w:styleId="250">
     <w:name w:val="Heading 1 Char"/>
     <w:link w:val="2"/>
+    <w:qFormat/>
     <w:uiPriority w:val="0"/>
     <w:rPr>
       <w:b/>
@@ -22371,6 +22546,7 @@
   <w:style w:type="character" w:customStyle="1" w:styleId="251">
     <w:name w:val="Heading 2 Char"/>
     <w:link w:val="3"/>
+    <w:qFormat/>
     <w:uiPriority w:val="0"/>
     <w:rPr>
       <w:b/>

</xml_diff>

<commit_message>
Benchmark and recursive generics
</commit_message>
<xml_diff>
--- a/Docs/C# and Dotnet.docx
+++ b/Docs/C# and Dotnet.docx
@@ -2670,18 +2670,16 @@
         <w:bidi w:val="0"/>
         <w:rPr>
           <w:rFonts w:hint="default"/>
-          <w:lang w:val="en-US"/>
-        </w:rPr>
-      </w:pPr>
-      <w:bookmarkStart w:id="1" w:name="_Toc144"/>
-      <w:r>
-        <w:rPr>
-          <w:rFonts w:hint="default"/>
-          <w:lang w:val="en-US"/>
-        </w:rPr>
-        <w:t>Dotnet</w:t>
-      </w:r>
-      <w:bookmarkEnd w:id="1"/>
+          <w:lang w:val="en-IN"/>
+        </w:rPr>
+      </w:pPr>
+      <w:r>
+        <w:rPr>
+          <w:rFonts w:hint="default"/>
+          <w:lang w:val="en-IN"/>
+        </w:rPr>
+        <w:t>Tools</w:t>
+      </w:r>
     </w:p>
     <w:p>
       <w:pPr>
@@ -2689,26 +2687,52 @@
         <w:bidi w:val="0"/>
         <w:rPr>
           <w:rFonts w:hint="default"/>
-          <w:lang w:val="en-US"/>
-        </w:rPr>
-      </w:pPr>
-      <w:bookmarkStart w:id="2" w:name="_Toc5316"/>
-      <w:r>
-        <w:rPr>
-          <w:rFonts w:hint="default"/>
-          <w:lang w:val="en-US"/>
-        </w:rPr>
-        <w:t>Architecture</w:t>
-      </w:r>
-      <w:bookmarkEnd w:id="2"/>
-    </w:p>
-    <w:p>
-      <w:pPr>
-        <w:rPr>
-          <w:rFonts w:hint="default"/>
-          <w:lang w:val="en-US"/>
-        </w:rPr>
-      </w:pPr>
+          <w:lang w:val="en-IN"/>
+        </w:rPr>
+      </w:pPr>
+      <w:r>
+        <w:rPr>
+          <w:rFonts w:hint="default"/>
+          <w:lang w:val="en-IN"/>
+        </w:rPr>
+        <w:t>LINQPad</w:t>
+      </w:r>
+      <w:bookmarkStart w:id="58" w:name="_GoBack"/>
+      <w:bookmarkEnd w:id="58"/>
+    </w:p>
+    <w:p>
+      <w:pPr>
+        <w:rPr>
+          <w:rFonts w:hint="default"/>
+          <w:lang w:val="en-IN"/>
+        </w:rPr>
+      </w:pPr>
+      <w:r>
+        <w:rPr>
+          <w:rFonts w:hint="default"/>
+          <w:lang w:val="en-IN"/>
+        </w:rPr>
+        <w:t>Tool to see IL code</w:t>
+      </w:r>
+    </w:p>
+    <w:p>
+      <w:pPr>
+        <w:pStyle w:val="3"/>
+        <w:bidi w:val="0"/>
+        <w:rPr>
+          <w:rFonts w:hint="default"/>
+          <w:lang w:val="en-US"/>
+        </w:rPr>
+      </w:pPr>
+      <w:bookmarkStart w:id="1" w:name="_Toc144"/>
+      <w:r>
+        <w:rPr>
+          <w:rFonts w:hint="default"/>
+          <w:lang w:val="en-US"/>
+        </w:rPr>
+        <w:t>Dotnet</w:t>
+      </w:r>
+      <w:bookmarkEnd w:id="1"/>
     </w:p>
     <w:p>
       <w:pPr>
@@ -2719,6 +2743,33 @@
           <w:lang w:val="en-US"/>
         </w:rPr>
       </w:pPr>
+      <w:bookmarkStart w:id="2" w:name="_Toc5316"/>
+      <w:r>
+        <w:rPr>
+          <w:rFonts w:hint="default"/>
+          <w:lang w:val="en-US"/>
+        </w:rPr>
+        <w:t>Architecture</w:t>
+      </w:r>
+      <w:bookmarkEnd w:id="2"/>
+    </w:p>
+    <w:p>
+      <w:pPr>
+        <w:rPr>
+          <w:rFonts w:hint="default"/>
+          <w:lang w:val="en-US"/>
+        </w:rPr>
+      </w:pPr>
+    </w:p>
+    <w:p>
+      <w:pPr>
+        <w:pStyle w:val="4"/>
+        <w:bidi w:val="0"/>
+        <w:rPr>
+          <w:rFonts w:hint="default"/>
+          <w:lang w:val="en-US"/>
+        </w:rPr>
+      </w:pPr>
       <w:bookmarkStart w:id="3" w:name="_Toc30562"/>
       <w:r>
         <w:rPr>
@@ -2889,8 +2940,6 @@
         </w:rPr>
         <w:t>By using a generic type parameter T, you can write a single class that other client code can use without incurring the cost or risk of runtime casts or boxing operations</w:t>
       </w:r>
-      <w:bookmarkStart w:id="58" w:name="_GoBack"/>
-      <w:bookmarkEnd w:id="58"/>
     </w:p>
     <w:p>
       <w:pPr>
@@ -3424,6 +3473,46 @@
     </w:p>
     <w:p>
       <w:pPr>
+        <w:pStyle w:val="4"/>
+        <w:bidi w:val="0"/>
+        <w:rPr>
+          <w:rFonts w:hint="default"/>
+          <w:lang w:val="en-US"/>
+        </w:rPr>
+      </w:pPr>
+      <w:r>
+        <w:rPr>
+          <w:rFonts w:hint="default"/>
+          <w:lang w:val="en-US"/>
+        </w:rPr>
+        <w:t>nuint Struct</w:t>
+      </w:r>
+    </w:p>
+    <w:p>
+      <w:pPr>
+        <w:rPr>
+          <w:rFonts w:hint="default"/>
+          <w:lang w:val="en-US"/>
+        </w:rPr>
+      </w:pPr>
+    </w:p>
+    <w:p>
+      <w:pPr>
+        <w:rPr>
+          <w:rFonts w:hint="default"/>
+          <w:lang w:val="en-US"/>
+        </w:rPr>
+      </w:pPr>
+      <w:r>
+        <w:rPr>
+          <w:rFonts w:hint="default"/>
+          <w:lang w:val="en-US"/>
+        </w:rPr>
+        <w:t>Native unsigned integer (32-bit in 32-bit platforms, and 64-bit on 64-bit platforms)</w:t>
+      </w:r>
+    </w:p>
+    <w:p>
+      <w:pPr>
         <w:pStyle w:val="3"/>
         <w:bidi w:val="0"/>
         <w:rPr>
@@ -3745,7 +3834,7 @@
       </w:r>
       <w:r>
         <w:rPr>
-          <w:rStyle w:val="51"/>
+          <w:rStyle w:val="36"/>
           <w:rFonts w:hint="default"/>
           <w:lang w:val="en-US"/>
         </w:rPr>
@@ -4218,6 +4307,7 @@
             <w:insideH w:val="none" w:color="auto" w:sz="0" w:space="0"/>
             <w:insideV w:val="none" w:color="auto" w:sz="0" w:space="0"/>
           </w:tblBorders>
+          <w:shd w:val="clear" w:color="auto" w:fill="FFFFFF" w:themeFill="background1"/>
           <w:tblCellMar>
             <w:top w:w="15" w:type="dxa"/>
             <w:left w:w="15" w:type="dxa"/>
@@ -4407,7 +4497,6 @@
             <w:insideH w:val="none" w:color="auto" w:sz="0" w:space="0"/>
             <w:insideV w:val="none" w:color="auto" w:sz="0" w:space="0"/>
           </w:tblBorders>
-          <w:shd w:val="clear" w:color="auto" w:fill="FFFFFF" w:themeFill="background1"/>
           <w:tblCellMar>
             <w:top w:w="15" w:type="dxa"/>
             <w:left w:w="15" w:type="dxa"/>
@@ -4674,7 +4763,6 @@
             <w:insideH w:val="none" w:color="auto" w:sz="0" w:space="0"/>
             <w:insideV w:val="none" w:color="auto" w:sz="0" w:space="0"/>
           </w:tblBorders>
-          <w:shd w:val="clear" w:color="auto" w:fill="FFFFFF" w:themeFill="background1"/>
           <w:tblCellMar>
             <w:top w:w="15" w:type="dxa"/>
             <w:left w:w="15" w:type="dxa"/>
@@ -4800,7 +4888,6 @@
             <w:insideH w:val="none" w:color="auto" w:sz="0" w:space="0"/>
             <w:insideV w:val="none" w:color="auto" w:sz="0" w:space="0"/>
           </w:tblBorders>
-          <w:shd w:val="clear" w:color="auto" w:fill="FFFFFF" w:themeFill="background1"/>
           <w:tblCellMar>
             <w:top w:w="15" w:type="dxa"/>
             <w:left w:w="15" w:type="dxa"/>
@@ -4901,7 +4988,6 @@
             <w:insideH w:val="none" w:color="auto" w:sz="0" w:space="0"/>
             <w:insideV w:val="none" w:color="auto" w:sz="0" w:space="0"/>
           </w:tblBorders>
-          <w:shd w:val="clear" w:color="auto" w:fill="FFFFFF" w:themeFill="background1"/>
           <w:tblCellMar>
             <w:top w:w="15" w:type="dxa"/>
             <w:left w:w="15" w:type="dxa"/>
@@ -5004,7 +5090,6 @@
             <w:insideH w:val="none" w:color="auto" w:sz="0" w:space="0"/>
             <w:insideV w:val="none" w:color="auto" w:sz="0" w:space="0"/>
           </w:tblBorders>
-          <w:shd w:val="clear" w:color="auto" w:fill="FFFFFF" w:themeFill="background1"/>
           <w:tblCellMar>
             <w:top w:w="15" w:type="dxa"/>
             <w:left w:w="15" w:type="dxa"/>
@@ -5132,7 +5217,6 @@
             <w:insideH w:val="none" w:color="auto" w:sz="0" w:space="0"/>
             <w:insideV w:val="none" w:color="auto" w:sz="0" w:space="0"/>
           </w:tblBorders>
-          <w:shd w:val="clear" w:color="auto" w:fill="FFFFFF" w:themeFill="background1"/>
           <w:tblCellMar>
             <w:top w:w="15" w:type="dxa"/>
             <w:left w:w="15" w:type="dxa"/>
@@ -5379,7 +5463,6 @@
             <w:insideH w:val="none" w:color="auto" w:sz="0" w:space="0"/>
             <w:insideV w:val="none" w:color="auto" w:sz="0" w:space="0"/>
           </w:tblBorders>
-          <w:shd w:val="clear" w:color="auto" w:fill="FFFFFF" w:themeFill="background1"/>
           <w:tblCellMar>
             <w:top w:w="15" w:type="dxa"/>
             <w:left w:w="15" w:type="dxa"/>
@@ -5669,7 +5752,6 @@
             <w:insideH w:val="none" w:color="auto" w:sz="0" w:space="0"/>
             <w:insideV w:val="none" w:color="auto" w:sz="0" w:space="0"/>
           </w:tblBorders>
-          <w:shd w:val="clear" w:color="auto" w:fill="FFFFFF" w:themeFill="background1"/>
           <w:tblCellMar>
             <w:top w:w="15" w:type="dxa"/>
             <w:left w:w="15" w:type="dxa"/>
@@ -5814,7 +5896,6 @@
             <w:insideH w:val="none" w:color="auto" w:sz="0" w:space="0"/>
             <w:insideV w:val="none" w:color="auto" w:sz="0" w:space="0"/>
           </w:tblBorders>
-          <w:shd w:val="clear" w:color="auto" w:fill="FFFFFF" w:themeFill="background1"/>
           <w:tblCellMar>
             <w:top w:w="15" w:type="dxa"/>
             <w:left w:w="15" w:type="dxa"/>

</xml_diff>

<commit_message>
React and WPF samples
</commit_message>
<xml_diff>
--- a/Docs/C# and Dotnet.docx
+++ b/Docs/C# and Dotnet.docx
@@ -22,7 +22,7 @@
         <w:fldChar w:fldCharType="begin"/>
       </w:r>
       <w:r>
-        <w:instrText xml:space="preserve"> HYPERLINK \l _Toc23638 </w:instrText>
+        <w:instrText xml:space="preserve"> HYPERLINK \l _Toc12718 </w:instrText>
       </w:r>
       <w:r>
         <w:fldChar w:fldCharType="separate"/>
@@ -41,7 +41,7 @@
         <w:fldChar w:fldCharType="begin"/>
       </w:r>
       <w:r>
-        <w:instrText xml:space="preserve"> PAGEREF _Toc23638 \h </w:instrText>
+        <w:instrText xml:space="preserve"> PAGEREF _Toc12718 \h </w:instrText>
       </w:r>
       <w:r>
         <w:fldChar w:fldCharType="separate"/>
@@ -67,7 +67,7 @@
         <w:fldChar w:fldCharType="begin"/>
       </w:r>
       <w:r>
-        <w:instrText xml:space="preserve"> HYPERLINK \l _Toc30981 </w:instrText>
+        <w:instrText xml:space="preserve"> HYPERLINK \l _Toc7023 </w:instrText>
       </w:r>
       <w:r>
         <w:fldChar w:fldCharType="separate"/>
@@ -77,7 +77,7 @@
           <w:rFonts w:hint="default"/>
           <w:lang w:val="en-IN"/>
         </w:rPr>
-        <w:t>Tools</w:t>
+        <w:t>Application Types</w:t>
       </w:r>
       <w:r>
         <w:tab/>
@@ -86,7 +86,7 @@
         <w:fldChar w:fldCharType="begin"/>
       </w:r>
       <w:r>
-        <w:instrText xml:space="preserve"> PAGEREF _Toc30981 \h </w:instrText>
+        <w:instrText xml:space="preserve"> PAGEREF _Toc7023 \h </w:instrText>
       </w:r>
       <w:r>
         <w:fldChar w:fldCharType="separate"/>
@@ -112,7 +112,7 @@
         <w:fldChar w:fldCharType="begin"/>
       </w:r>
       <w:r>
-        <w:instrText xml:space="preserve"> HYPERLINK \l _Toc14599 </w:instrText>
+        <w:instrText xml:space="preserve"> HYPERLINK \l _Toc18944 </w:instrText>
       </w:r>
       <w:r>
         <w:fldChar w:fldCharType="separate"/>
@@ -122,7 +122,7 @@
           <w:rFonts w:hint="default"/>
           <w:lang w:val="en-IN"/>
         </w:rPr>
-        <w:t>LINQPad</w:t>
+        <w:t>Dotnet core worker service</w:t>
       </w:r>
       <w:r>
         <w:tab/>
@@ -131,7 +131,52 @@
         <w:fldChar w:fldCharType="begin"/>
       </w:r>
       <w:r>
-        <w:instrText xml:space="preserve"> PAGEREF _Toc14599 \h </w:instrText>
+        <w:instrText xml:space="preserve"> PAGEREF _Toc18944 \h </w:instrText>
+      </w:r>
+      <w:r>
+        <w:fldChar w:fldCharType="separate"/>
+      </w:r>
+      <w:r>
+        <w:t>2</w:t>
+      </w:r>
+      <w:r>
+        <w:fldChar w:fldCharType="end"/>
+      </w:r>
+      <w:r>
+        <w:fldChar w:fldCharType="end"/>
+      </w:r>
+    </w:p>
+    <w:p>
+      <w:pPr>
+        <w:pStyle w:val="143"/>
+        <w:tabs>
+          <w:tab w:val="right" w:leader="dot" w:pos="8306"/>
+        </w:tabs>
+      </w:pPr>
+      <w:r>
+        <w:fldChar w:fldCharType="begin"/>
+      </w:r>
+      <w:r>
+        <w:instrText xml:space="preserve"> HYPERLINK \l _Toc27198 </w:instrText>
+      </w:r>
+      <w:r>
+        <w:fldChar w:fldCharType="separate"/>
+      </w:r>
+      <w:r>
+        <w:rPr>
+          <w:rFonts w:hint="default"/>
+          <w:lang w:val="en-IN"/>
+        </w:rPr>
+        <w:t>Tools</w:t>
+      </w:r>
+      <w:r>
+        <w:tab/>
+      </w:r>
+      <w:r>
+        <w:fldChar w:fldCharType="begin"/>
+      </w:r>
+      <w:r>
+        <w:instrText xml:space="preserve"> PAGEREF _Toc27198 \h </w:instrText>
       </w:r>
       <w:r>
         <w:fldChar w:fldCharType="separate"/>
@@ -157,7 +202,7 @@
         <w:fldChar w:fldCharType="begin"/>
       </w:r>
       <w:r>
-        <w:instrText xml:space="preserve"> HYPERLINK \l _Toc25729 </w:instrText>
+        <w:instrText xml:space="preserve"> HYPERLINK \l _Toc30563 </w:instrText>
       </w:r>
       <w:r>
         <w:fldChar w:fldCharType="separate"/>
@@ -167,7 +212,7 @@
           <w:rFonts w:hint="default"/>
           <w:lang w:val="en-IN"/>
         </w:rPr>
-        <w:t>Dotpeek</w:t>
+        <w:t>LINQPad</w:t>
       </w:r>
       <w:r>
         <w:tab/>
@@ -176,7 +221,7 @@
         <w:fldChar w:fldCharType="begin"/>
       </w:r>
       <w:r>
-        <w:instrText xml:space="preserve"> PAGEREF _Toc25729 \h </w:instrText>
+        <w:instrText xml:space="preserve"> PAGEREF _Toc30563 \h </w:instrText>
       </w:r>
       <w:r>
         <w:fldChar w:fldCharType="separate"/>
@@ -202,7 +247,7 @@
         <w:fldChar w:fldCharType="begin"/>
       </w:r>
       <w:r>
-        <w:instrText xml:space="preserve"> HYPERLINK \l _Toc22146 </w:instrText>
+        <w:instrText xml:space="preserve"> HYPERLINK \l _Toc29001 </w:instrText>
       </w:r>
       <w:r>
         <w:fldChar w:fldCharType="separate"/>
@@ -212,6 +257,51 @@
           <w:rFonts w:hint="default"/>
           <w:lang w:val="en-IN"/>
         </w:rPr>
+        <w:t>Dotpeek</w:t>
+      </w:r>
+      <w:r>
+        <w:tab/>
+      </w:r>
+      <w:r>
+        <w:fldChar w:fldCharType="begin"/>
+      </w:r>
+      <w:r>
+        <w:instrText xml:space="preserve"> PAGEREF _Toc29001 \h </w:instrText>
+      </w:r>
+      <w:r>
+        <w:fldChar w:fldCharType="separate"/>
+      </w:r>
+      <w:r>
+        <w:t>2</w:t>
+      </w:r>
+      <w:r>
+        <w:fldChar w:fldCharType="end"/>
+      </w:r>
+      <w:r>
+        <w:fldChar w:fldCharType="end"/>
+      </w:r>
+    </w:p>
+    <w:p>
+      <w:pPr>
+        <w:pStyle w:val="144"/>
+        <w:tabs>
+          <w:tab w:val="right" w:leader="dot" w:pos="8306"/>
+        </w:tabs>
+      </w:pPr>
+      <w:r>
+        <w:fldChar w:fldCharType="begin"/>
+      </w:r>
+      <w:r>
+        <w:instrText xml:space="preserve"> HYPERLINK \l _Toc7877 </w:instrText>
+      </w:r>
+      <w:r>
+        <w:fldChar w:fldCharType="separate"/>
+      </w:r>
+      <w:r>
+        <w:rPr>
+          <w:rFonts w:hint="default"/>
+          <w:lang w:val="en-IN"/>
+        </w:rPr>
         <w:t>Dotmemory</w:t>
       </w:r>
       <w:r>
@@ -221,13 +311,13 @@
         <w:fldChar w:fldCharType="begin"/>
       </w:r>
       <w:r>
-        <w:instrText xml:space="preserve"> PAGEREF _Toc22146 \h </w:instrText>
+        <w:instrText xml:space="preserve"> PAGEREF _Toc7877 \h </w:instrText>
       </w:r>
       <w:r>
         <w:fldChar w:fldCharType="separate"/>
       </w:r>
       <w:r>
-        <w:t>2</w:t>
+        <w:t>3</w:t>
       </w:r>
       <w:r>
         <w:fldChar w:fldCharType="end"/>
@@ -247,7 +337,7 @@
         <w:fldChar w:fldCharType="begin"/>
       </w:r>
       <w:r>
-        <w:instrText xml:space="preserve"> HYPERLINK \l _Toc15975 </w:instrText>
+        <w:instrText xml:space="preserve"> HYPERLINK \l _Toc1847 </w:instrText>
       </w:r>
       <w:r>
         <w:fldChar w:fldCharType="separate"/>
@@ -266,7 +356,7 @@
         <w:fldChar w:fldCharType="begin"/>
       </w:r>
       <w:r>
-        <w:instrText xml:space="preserve"> PAGEREF _Toc15975 \h </w:instrText>
+        <w:instrText xml:space="preserve"> PAGEREF _Toc1847 \h </w:instrText>
       </w:r>
       <w:r>
         <w:fldChar w:fldCharType="separate"/>
@@ -292,7 +382,7 @@
         <w:fldChar w:fldCharType="begin"/>
       </w:r>
       <w:r>
-        <w:instrText xml:space="preserve"> HYPERLINK \l _Toc15213 </w:instrText>
+        <w:instrText xml:space="preserve"> HYPERLINK \l _Toc29663 </w:instrText>
       </w:r>
       <w:r>
         <w:fldChar w:fldCharType="separate"/>
@@ -311,7 +401,7 @@
         <w:fldChar w:fldCharType="begin"/>
       </w:r>
       <w:r>
-        <w:instrText xml:space="preserve"> PAGEREF _Toc15213 \h </w:instrText>
+        <w:instrText xml:space="preserve"> PAGEREF _Toc29663 \h </w:instrText>
       </w:r>
       <w:r>
         <w:fldChar w:fldCharType="separate"/>
@@ -337,7 +427,7 @@
         <w:fldChar w:fldCharType="begin"/>
       </w:r>
       <w:r>
-        <w:instrText xml:space="preserve"> HYPERLINK \l _Toc6890 </w:instrText>
+        <w:instrText xml:space="preserve"> HYPERLINK \l _Toc4576 </w:instrText>
       </w:r>
       <w:r>
         <w:fldChar w:fldCharType="separate"/>
@@ -356,7 +446,52 @@
         <w:fldChar w:fldCharType="begin"/>
       </w:r>
       <w:r>
-        <w:instrText xml:space="preserve"> PAGEREF _Toc6890 \h </w:instrText>
+        <w:instrText xml:space="preserve"> PAGEREF _Toc4576 \h </w:instrText>
+      </w:r>
+      <w:r>
+        <w:fldChar w:fldCharType="separate"/>
+      </w:r>
+      <w:r>
+        <w:t>3</w:t>
+      </w:r>
+      <w:r>
+        <w:fldChar w:fldCharType="end"/>
+      </w:r>
+      <w:r>
+        <w:fldChar w:fldCharType="end"/>
+      </w:r>
+    </w:p>
+    <w:p>
+      <w:pPr>
+        <w:pStyle w:val="144"/>
+        <w:tabs>
+          <w:tab w:val="right" w:leader="dot" w:pos="8306"/>
+        </w:tabs>
+      </w:pPr>
+      <w:r>
+        <w:fldChar w:fldCharType="begin"/>
+      </w:r>
+      <w:r>
+        <w:instrText xml:space="preserve"> HYPERLINK \l _Toc18975 </w:instrText>
+      </w:r>
+      <w:r>
+        <w:fldChar w:fldCharType="separate"/>
+      </w:r>
+      <w:r>
+        <w:rPr>
+          <w:rFonts w:hint="default"/>
+          <w:lang w:val="en-IN" w:eastAsia="zh-CN"/>
+        </w:rPr>
+        <w:t>Features</w:t>
+      </w:r>
+      <w:r>
+        <w:tab/>
+      </w:r>
+      <w:r>
+        <w:fldChar w:fldCharType="begin"/>
+      </w:r>
+      <w:r>
+        <w:instrText xml:space="preserve"> PAGEREF _Toc18975 \h </w:instrText>
       </w:r>
       <w:r>
         <w:fldChar w:fldCharType="separate"/>
@@ -382,7 +517,7 @@
         <w:fldChar w:fldCharType="begin"/>
       </w:r>
       <w:r>
-        <w:instrText xml:space="preserve"> HYPERLINK \l _Toc23222 </w:instrText>
+        <w:instrText xml:space="preserve"> HYPERLINK \l _Toc28682 </w:instrText>
       </w:r>
       <w:r>
         <w:fldChar w:fldCharType="separate"/>
@@ -401,7 +536,7 @@
         <w:fldChar w:fldCharType="begin"/>
       </w:r>
       <w:r>
-        <w:instrText xml:space="preserve"> PAGEREF _Toc23222 \h </w:instrText>
+        <w:instrText xml:space="preserve"> PAGEREF _Toc28682 \h </w:instrText>
       </w:r>
       <w:r>
         <w:fldChar w:fldCharType="separate"/>
@@ -427,7 +562,7 @@
         <w:fldChar w:fldCharType="begin"/>
       </w:r>
       <w:r>
-        <w:instrText xml:space="preserve"> HYPERLINK \l _Toc6846 </w:instrText>
+        <w:instrText xml:space="preserve"> HYPERLINK \l _Toc16899 </w:instrText>
       </w:r>
       <w:r>
         <w:fldChar w:fldCharType="separate"/>
@@ -446,7 +581,7 @@
         <w:fldChar w:fldCharType="begin"/>
       </w:r>
       <w:r>
-        <w:instrText xml:space="preserve"> PAGEREF _Toc6846 \h </w:instrText>
+        <w:instrText xml:space="preserve"> PAGEREF _Toc16899 \h </w:instrText>
       </w:r>
       <w:r>
         <w:fldChar w:fldCharType="separate"/>
@@ -472,7 +607,7 @@
         <w:fldChar w:fldCharType="begin"/>
       </w:r>
       <w:r>
-        <w:instrText xml:space="preserve"> HYPERLINK \l _Toc19916 </w:instrText>
+        <w:instrText xml:space="preserve"> HYPERLINK \l _Toc12769 </w:instrText>
       </w:r>
       <w:r>
         <w:fldChar w:fldCharType="separate"/>
@@ -491,7 +626,7 @@
         <w:fldChar w:fldCharType="begin"/>
       </w:r>
       <w:r>
-        <w:instrText xml:space="preserve"> PAGEREF _Toc19916 \h </w:instrText>
+        <w:instrText xml:space="preserve"> PAGEREF _Toc12769 \h </w:instrText>
       </w:r>
       <w:r>
         <w:fldChar w:fldCharType="separate"/>
@@ -517,7 +652,7 @@
         <w:fldChar w:fldCharType="begin"/>
       </w:r>
       <w:r>
-        <w:instrText xml:space="preserve"> HYPERLINK \l _Toc18141 </w:instrText>
+        <w:instrText xml:space="preserve"> HYPERLINK \l _Toc24088 </w:instrText>
       </w:r>
       <w:r>
         <w:fldChar w:fldCharType="separate"/>
@@ -536,7 +671,7 @@
         <w:fldChar w:fldCharType="begin"/>
       </w:r>
       <w:r>
-        <w:instrText xml:space="preserve"> PAGEREF _Toc18141 \h </w:instrText>
+        <w:instrText xml:space="preserve"> PAGEREF _Toc24088 \h </w:instrText>
       </w:r>
       <w:r>
         <w:fldChar w:fldCharType="separate"/>
@@ -562,7 +697,7 @@
         <w:fldChar w:fldCharType="begin"/>
       </w:r>
       <w:r>
-        <w:instrText xml:space="preserve"> HYPERLINK \l _Toc8684 </w:instrText>
+        <w:instrText xml:space="preserve"> HYPERLINK \l _Toc7785 </w:instrText>
       </w:r>
       <w:r>
         <w:fldChar w:fldCharType="separate"/>
@@ -581,13 +716,13 @@
         <w:fldChar w:fldCharType="begin"/>
       </w:r>
       <w:r>
-        <w:instrText xml:space="preserve"> PAGEREF _Toc8684 \h </w:instrText>
+        <w:instrText xml:space="preserve"> PAGEREF _Toc7785 \h </w:instrText>
       </w:r>
       <w:r>
         <w:fldChar w:fldCharType="separate"/>
       </w:r>
       <w:r>
-        <w:t>3</w:t>
+        <w:t>4</w:t>
       </w:r>
       <w:r>
         <w:fldChar w:fldCharType="end"/>
@@ -607,7 +742,7 @@
         <w:fldChar w:fldCharType="begin"/>
       </w:r>
       <w:r>
-        <w:instrText xml:space="preserve"> HYPERLINK \l _Toc1838 </w:instrText>
+        <w:instrText xml:space="preserve"> HYPERLINK \l _Toc9541 </w:instrText>
       </w:r>
       <w:r>
         <w:fldChar w:fldCharType="separate"/>
@@ -626,7 +761,7 @@
         <w:fldChar w:fldCharType="begin"/>
       </w:r>
       <w:r>
-        <w:instrText xml:space="preserve"> PAGEREF _Toc1838 \h </w:instrText>
+        <w:instrText xml:space="preserve"> PAGEREF _Toc9541 \h </w:instrText>
       </w:r>
       <w:r>
         <w:fldChar w:fldCharType="separate"/>
@@ -652,7 +787,7 @@
         <w:fldChar w:fldCharType="begin"/>
       </w:r>
       <w:r>
-        <w:instrText xml:space="preserve"> HYPERLINK \l _Toc22668 </w:instrText>
+        <w:instrText xml:space="preserve"> HYPERLINK \l _Toc13623 </w:instrText>
       </w:r>
       <w:r>
         <w:fldChar w:fldCharType="separate"/>
@@ -671,7 +806,7 @@
         <w:fldChar w:fldCharType="begin"/>
       </w:r>
       <w:r>
-        <w:instrText xml:space="preserve"> PAGEREF _Toc22668 \h </w:instrText>
+        <w:instrText xml:space="preserve"> PAGEREF _Toc13623 \h </w:instrText>
       </w:r>
       <w:r>
         <w:fldChar w:fldCharType="separate"/>
@@ -697,7 +832,7 @@
         <w:fldChar w:fldCharType="begin"/>
       </w:r>
       <w:r>
-        <w:instrText xml:space="preserve"> HYPERLINK \l _Toc29619 </w:instrText>
+        <w:instrText xml:space="preserve"> HYPERLINK \l _Toc25602 </w:instrText>
       </w:r>
       <w:r>
         <w:fldChar w:fldCharType="separate"/>
@@ -716,7 +851,7 @@
         <w:fldChar w:fldCharType="begin"/>
       </w:r>
       <w:r>
-        <w:instrText xml:space="preserve"> PAGEREF _Toc29619 \h </w:instrText>
+        <w:instrText xml:space="preserve"> PAGEREF _Toc25602 \h </w:instrText>
       </w:r>
       <w:r>
         <w:fldChar w:fldCharType="separate"/>
@@ -742,7 +877,7 @@
         <w:fldChar w:fldCharType="begin"/>
       </w:r>
       <w:r>
-        <w:instrText xml:space="preserve"> HYPERLINK \l _Toc31850 </w:instrText>
+        <w:instrText xml:space="preserve"> HYPERLINK \l _Toc5935 </w:instrText>
       </w:r>
       <w:r>
         <w:fldChar w:fldCharType="separate"/>
@@ -761,7 +896,7 @@
         <w:fldChar w:fldCharType="begin"/>
       </w:r>
       <w:r>
-        <w:instrText xml:space="preserve"> PAGEREF _Toc31850 \h </w:instrText>
+        <w:instrText xml:space="preserve"> PAGEREF _Toc5935 \h </w:instrText>
       </w:r>
       <w:r>
         <w:fldChar w:fldCharType="separate"/>
@@ -787,7 +922,7 @@
         <w:fldChar w:fldCharType="begin"/>
       </w:r>
       <w:r>
-        <w:instrText xml:space="preserve"> HYPERLINK \l _Toc31728 </w:instrText>
+        <w:instrText xml:space="preserve"> HYPERLINK \l _Toc27816 </w:instrText>
       </w:r>
       <w:r>
         <w:fldChar w:fldCharType="separate"/>
@@ -806,7 +941,7 @@
         <w:fldChar w:fldCharType="begin"/>
       </w:r>
       <w:r>
-        <w:instrText xml:space="preserve"> PAGEREF _Toc31728 \h </w:instrText>
+        <w:instrText xml:space="preserve"> PAGEREF _Toc27816 \h </w:instrText>
       </w:r>
       <w:r>
         <w:fldChar w:fldCharType="separate"/>
@@ -832,7 +967,7 @@
         <w:fldChar w:fldCharType="begin"/>
       </w:r>
       <w:r>
-        <w:instrText xml:space="preserve"> HYPERLINK \l _Toc30667 </w:instrText>
+        <w:instrText xml:space="preserve"> HYPERLINK \l _Toc22059 </w:instrText>
       </w:r>
       <w:r>
         <w:fldChar w:fldCharType="separate"/>
@@ -851,7 +986,7 @@
         <w:fldChar w:fldCharType="begin"/>
       </w:r>
       <w:r>
-        <w:instrText xml:space="preserve"> PAGEREF _Toc30667 \h </w:instrText>
+        <w:instrText xml:space="preserve"> PAGEREF _Toc22059 \h </w:instrText>
       </w:r>
       <w:r>
         <w:fldChar w:fldCharType="separate"/>
@@ -877,7 +1012,7 @@
         <w:fldChar w:fldCharType="begin"/>
       </w:r>
       <w:r>
-        <w:instrText xml:space="preserve"> HYPERLINK \l _Toc32415 </w:instrText>
+        <w:instrText xml:space="preserve"> HYPERLINK \l _Toc30475 </w:instrText>
       </w:r>
       <w:r>
         <w:fldChar w:fldCharType="separate"/>
@@ -896,7 +1031,7 @@
         <w:fldChar w:fldCharType="begin"/>
       </w:r>
       <w:r>
-        <w:instrText xml:space="preserve"> PAGEREF _Toc32415 \h </w:instrText>
+        <w:instrText xml:space="preserve"> PAGEREF _Toc30475 \h </w:instrText>
       </w:r>
       <w:r>
         <w:fldChar w:fldCharType="separate"/>
@@ -922,7 +1057,7 @@
         <w:fldChar w:fldCharType="begin"/>
       </w:r>
       <w:r>
-        <w:instrText xml:space="preserve"> HYPERLINK \l _Toc32233 </w:instrText>
+        <w:instrText xml:space="preserve"> HYPERLINK \l _Toc27298 </w:instrText>
       </w:r>
       <w:r>
         <w:fldChar w:fldCharType="separate"/>
@@ -941,13 +1076,13 @@
         <w:fldChar w:fldCharType="begin"/>
       </w:r>
       <w:r>
-        <w:instrText xml:space="preserve"> PAGEREF _Toc32233 \h </w:instrText>
+        <w:instrText xml:space="preserve"> PAGEREF _Toc27298 \h </w:instrText>
       </w:r>
       <w:r>
         <w:fldChar w:fldCharType="separate"/>
       </w:r>
       <w:r>
-        <w:t>4</w:t>
+        <w:t>5</w:t>
       </w:r>
       <w:r>
         <w:fldChar w:fldCharType="end"/>
@@ -967,7 +1102,7 @@
         <w:fldChar w:fldCharType="begin"/>
       </w:r>
       <w:r>
-        <w:instrText xml:space="preserve"> HYPERLINK \l _Toc31725 </w:instrText>
+        <w:instrText xml:space="preserve"> HYPERLINK \l _Toc492 </w:instrText>
       </w:r>
       <w:r>
         <w:fldChar w:fldCharType="separate"/>
@@ -986,7 +1121,7 @@
         <w:fldChar w:fldCharType="begin"/>
       </w:r>
       <w:r>
-        <w:instrText xml:space="preserve"> PAGEREF _Toc31725 \h </w:instrText>
+        <w:instrText xml:space="preserve"> PAGEREF _Toc492 \h </w:instrText>
       </w:r>
       <w:r>
         <w:fldChar w:fldCharType="separate"/>
@@ -1012,7 +1147,7 @@
         <w:fldChar w:fldCharType="begin"/>
       </w:r>
       <w:r>
-        <w:instrText xml:space="preserve"> HYPERLINK \l _Toc10405 </w:instrText>
+        <w:instrText xml:space="preserve"> HYPERLINK \l _Toc18384 </w:instrText>
       </w:r>
       <w:r>
         <w:fldChar w:fldCharType="separate"/>
@@ -1031,7 +1166,7 @@
         <w:fldChar w:fldCharType="begin"/>
       </w:r>
       <w:r>
-        <w:instrText xml:space="preserve"> PAGEREF _Toc10405 \h </w:instrText>
+        <w:instrText xml:space="preserve"> PAGEREF _Toc18384 \h </w:instrText>
       </w:r>
       <w:r>
         <w:fldChar w:fldCharType="separate"/>
@@ -1057,7 +1192,7 @@
         <w:fldChar w:fldCharType="begin"/>
       </w:r>
       <w:r>
-        <w:instrText xml:space="preserve"> HYPERLINK \l _Toc7904 </w:instrText>
+        <w:instrText xml:space="preserve"> HYPERLINK \l _Toc27921 </w:instrText>
       </w:r>
       <w:r>
         <w:fldChar w:fldCharType="separate"/>
@@ -1076,7 +1211,7 @@
         <w:fldChar w:fldCharType="begin"/>
       </w:r>
       <w:r>
-        <w:instrText xml:space="preserve"> PAGEREF _Toc7904 \h </w:instrText>
+        <w:instrText xml:space="preserve"> PAGEREF _Toc27921 \h </w:instrText>
       </w:r>
       <w:r>
         <w:fldChar w:fldCharType="separate"/>
@@ -1102,7 +1237,7 @@
         <w:fldChar w:fldCharType="begin"/>
       </w:r>
       <w:r>
-        <w:instrText xml:space="preserve"> HYPERLINK \l _Toc13559 </w:instrText>
+        <w:instrText xml:space="preserve"> HYPERLINK \l _Toc2549 </w:instrText>
       </w:r>
       <w:r>
         <w:fldChar w:fldCharType="separate"/>
@@ -1121,7 +1256,7 @@
         <w:fldChar w:fldCharType="begin"/>
       </w:r>
       <w:r>
-        <w:instrText xml:space="preserve"> PAGEREF _Toc13559 \h </w:instrText>
+        <w:instrText xml:space="preserve"> PAGEREF _Toc2549 \h </w:instrText>
       </w:r>
       <w:r>
         <w:fldChar w:fldCharType="separate"/>
@@ -1147,7 +1282,7 @@
         <w:fldChar w:fldCharType="begin"/>
       </w:r>
       <w:r>
-        <w:instrText xml:space="preserve"> HYPERLINK \l _Toc32396 </w:instrText>
+        <w:instrText xml:space="preserve"> HYPERLINK \l _Toc30977 </w:instrText>
       </w:r>
       <w:r>
         <w:fldChar w:fldCharType="separate"/>
@@ -1166,7 +1301,7 @@
         <w:fldChar w:fldCharType="begin"/>
       </w:r>
       <w:r>
-        <w:instrText xml:space="preserve"> PAGEREF _Toc32396 \h </w:instrText>
+        <w:instrText xml:space="preserve"> PAGEREF _Toc30977 \h </w:instrText>
       </w:r>
       <w:r>
         <w:fldChar w:fldCharType="separate"/>
@@ -1192,7 +1327,7 @@
         <w:fldChar w:fldCharType="begin"/>
       </w:r>
       <w:r>
-        <w:instrText xml:space="preserve"> HYPERLINK \l _Toc23475 </w:instrText>
+        <w:instrText xml:space="preserve"> HYPERLINK \l _Toc22430 </w:instrText>
       </w:r>
       <w:r>
         <w:fldChar w:fldCharType="separate"/>
@@ -1211,7 +1346,7 @@
         <w:fldChar w:fldCharType="begin"/>
       </w:r>
       <w:r>
-        <w:instrText xml:space="preserve"> PAGEREF _Toc23475 \h </w:instrText>
+        <w:instrText xml:space="preserve"> PAGEREF _Toc22430 \h </w:instrText>
       </w:r>
       <w:r>
         <w:fldChar w:fldCharType="separate"/>
@@ -1237,7 +1372,7 @@
         <w:fldChar w:fldCharType="begin"/>
       </w:r>
       <w:r>
-        <w:instrText xml:space="preserve"> HYPERLINK \l _Toc15931 </w:instrText>
+        <w:instrText xml:space="preserve"> HYPERLINK \l _Toc439 </w:instrText>
       </w:r>
       <w:r>
         <w:fldChar w:fldCharType="separate"/>
@@ -1255,7 +1390,7 @@
         <w:fldChar w:fldCharType="begin"/>
       </w:r>
       <w:r>
-        <w:instrText xml:space="preserve"> PAGEREF _Toc15931 \h </w:instrText>
+        <w:instrText xml:space="preserve"> PAGEREF _Toc439 \h </w:instrText>
       </w:r>
       <w:r>
         <w:fldChar w:fldCharType="separate"/>
@@ -1281,7 +1416,7 @@
         <w:fldChar w:fldCharType="begin"/>
       </w:r>
       <w:r>
-        <w:instrText xml:space="preserve"> HYPERLINK \l _Toc29082 </w:instrText>
+        <w:instrText xml:space="preserve"> HYPERLINK \l _Toc5650 </w:instrText>
       </w:r>
       <w:r>
         <w:fldChar w:fldCharType="separate"/>
@@ -1299,13 +1434,13 @@
         <w:fldChar w:fldCharType="begin"/>
       </w:r>
       <w:r>
-        <w:instrText xml:space="preserve"> PAGEREF _Toc29082 \h </w:instrText>
+        <w:instrText xml:space="preserve"> PAGEREF _Toc5650 \h </w:instrText>
       </w:r>
       <w:r>
         <w:fldChar w:fldCharType="separate"/>
       </w:r>
       <w:r>
-        <w:t>5</w:t>
+        <w:t>6</w:t>
       </w:r>
       <w:r>
         <w:fldChar w:fldCharType="end"/>
@@ -1325,7 +1460,7 @@
         <w:fldChar w:fldCharType="begin"/>
       </w:r>
       <w:r>
-        <w:instrText xml:space="preserve"> HYPERLINK \l _Toc11208 </w:instrText>
+        <w:instrText xml:space="preserve"> HYPERLINK \l _Toc13250 </w:instrText>
       </w:r>
       <w:r>
         <w:fldChar w:fldCharType="separate"/>
@@ -1344,7 +1479,7 @@
         <w:fldChar w:fldCharType="begin"/>
       </w:r>
       <w:r>
-        <w:instrText xml:space="preserve"> PAGEREF _Toc11208 \h </w:instrText>
+        <w:instrText xml:space="preserve"> PAGEREF _Toc13250 \h </w:instrText>
       </w:r>
       <w:r>
         <w:fldChar w:fldCharType="separate"/>
@@ -1370,7 +1505,7 @@
         <w:fldChar w:fldCharType="begin"/>
       </w:r>
       <w:r>
-        <w:instrText xml:space="preserve"> HYPERLINK \l _Toc4305 </w:instrText>
+        <w:instrText xml:space="preserve"> HYPERLINK \l _Toc21085 </w:instrText>
       </w:r>
       <w:r>
         <w:fldChar w:fldCharType="separate"/>
@@ -1389,7 +1524,7 @@
         <w:fldChar w:fldCharType="begin"/>
       </w:r>
       <w:r>
-        <w:instrText xml:space="preserve"> PAGEREF _Toc4305 \h </w:instrText>
+        <w:instrText xml:space="preserve"> PAGEREF _Toc21085 \h </w:instrText>
       </w:r>
       <w:r>
         <w:fldChar w:fldCharType="separate"/>
@@ -1415,7 +1550,7 @@
         <w:fldChar w:fldCharType="begin"/>
       </w:r>
       <w:r>
-        <w:instrText xml:space="preserve"> HYPERLINK \l _Toc13737 </w:instrText>
+        <w:instrText xml:space="preserve"> HYPERLINK \l _Toc14264 </w:instrText>
       </w:r>
       <w:r>
         <w:fldChar w:fldCharType="separate"/>
@@ -1434,7 +1569,7 @@
         <w:fldChar w:fldCharType="begin"/>
       </w:r>
       <w:r>
-        <w:instrText xml:space="preserve"> PAGEREF _Toc13737 \h </w:instrText>
+        <w:instrText xml:space="preserve"> PAGEREF _Toc14264 \h </w:instrText>
       </w:r>
       <w:r>
         <w:fldChar w:fldCharType="separate"/>
@@ -1460,7 +1595,7 @@
         <w:fldChar w:fldCharType="begin"/>
       </w:r>
       <w:r>
-        <w:instrText xml:space="preserve"> HYPERLINK \l _Toc24374 </w:instrText>
+        <w:instrText xml:space="preserve"> HYPERLINK \l _Toc2966 </w:instrText>
       </w:r>
       <w:r>
         <w:fldChar w:fldCharType="separate"/>
@@ -1479,13 +1614,13 @@
         <w:fldChar w:fldCharType="begin"/>
       </w:r>
       <w:r>
-        <w:instrText xml:space="preserve"> PAGEREF _Toc24374 \h </w:instrText>
+        <w:instrText xml:space="preserve"> PAGEREF _Toc2966 \h </w:instrText>
       </w:r>
       <w:r>
         <w:fldChar w:fldCharType="separate"/>
       </w:r>
       <w:r>
-        <w:t>6</w:t>
+        <w:t>7</w:t>
       </w:r>
       <w:r>
         <w:fldChar w:fldCharType="end"/>
@@ -1505,7 +1640,7 @@
         <w:fldChar w:fldCharType="begin"/>
       </w:r>
       <w:r>
-        <w:instrText xml:space="preserve"> HYPERLINK \l _Toc7813 </w:instrText>
+        <w:instrText xml:space="preserve"> HYPERLINK \l _Toc28128 </w:instrText>
       </w:r>
       <w:r>
         <w:fldChar w:fldCharType="separate"/>
@@ -1524,7 +1659,7 @@
         <w:fldChar w:fldCharType="begin"/>
       </w:r>
       <w:r>
-        <w:instrText xml:space="preserve"> PAGEREF _Toc7813 \h </w:instrText>
+        <w:instrText xml:space="preserve"> PAGEREF _Toc28128 \h </w:instrText>
       </w:r>
       <w:r>
         <w:fldChar w:fldCharType="separate"/>
@@ -1550,7 +1685,7 @@
         <w:fldChar w:fldCharType="begin"/>
       </w:r>
       <w:r>
-        <w:instrText xml:space="preserve"> HYPERLINK \l _Toc24613 </w:instrText>
+        <w:instrText xml:space="preserve"> HYPERLINK \l _Toc12357 </w:instrText>
       </w:r>
       <w:r>
         <w:fldChar w:fldCharType="separate"/>
@@ -1569,7 +1704,7 @@
         <w:fldChar w:fldCharType="begin"/>
       </w:r>
       <w:r>
-        <w:instrText xml:space="preserve"> PAGEREF _Toc24613 \h </w:instrText>
+        <w:instrText xml:space="preserve"> PAGEREF _Toc12357 \h </w:instrText>
       </w:r>
       <w:r>
         <w:fldChar w:fldCharType="separate"/>
@@ -1595,7 +1730,7 @@
         <w:fldChar w:fldCharType="begin"/>
       </w:r>
       <w:r>
-        <w:instrText xml:space="preserve"> HYPERLINK \l _Toc16973 </w:instrText>
+        <w:instrText xml:space="preserve"> HYPERLINK \l _Toc25723 </w:instrText>
       </w:r>
       <w:r>
         <w:fldChar w:fldCharType="separate"/>
@@ -1614,7 +1749,7 @@
         <w:fldChar w:fldCharType="begin"/>
       </w:r>
       <w:r>
-        <w:instrText xml:space="preserve"> PAGEREF _Toc16973 \h </w:instrText>
+        <w:instrText xml:space="preserve"> PAGEREF _Toc25723 \h </w:instrText>
       </w:r>
       <w:r>
         <w:fldChar w:fldCharType="separate"/>
@@ -1640,7 +1775,7 @@
         <w:fldChar w:fldCharType="begin"/>
       </w:r>
       <w:r>
-        <w:instrText xml:space="preserve"> HYPERLINK \l _Toc30128 </w:instrText>
+        <w:instrText xml:space="preserve"> HYPERLINK \l _Toc28700 </w:instrText>
       </w:r>
       <w:r>
         <w:fldChar w:fldCharType="separate"/>
@@ -1659,7 +1794,7 @@
         <w:fldChar w:fldCharType="begin"/>
       </w:r>
       <w:r>
-        <w:instrText xml:space="preserve"> PAGEREF _Toc30128 \h </w:instrText>
+        <w:instrText xml:space="preserve"> PAGEREF _Toc28700 \h </w:instrText>
       </w:r>
       <w:r>
         <w:fldChar w:fldCharType="separate"/>
@@ -1685,7 +1820,7 @@
         <w:fldChar w:fldCharType="begin"/>
       </w:r>
       <w:r>
-        <w:instrText xml:space="preserve"> HYPERLINK \l _Toc8484 </w:instrText>
+        <w:instrText xml:space="preserve"> HYPERLINK \l _Toc17692 </w:instrText>
       </w:r>
       <w:r>
         <w:fldChar w:fldCharType="separate"/>
@@ -1704,7 +1839,7 @@
         <w:fldChar w:fldCharType="begin"/>
       </w:r>
       <w:r>
-        <w:instrText xml:space="preserve"> PAGEREF _Toc8484 \h </w:instrText>
+        <w:instrText xml:space="preserve"> PAGEREF _Toc17692 \h </w:instrText>
       </w:r>
       <w:r>
         <w:fldChar w:fldCharType="separate"/>
@@ -1730,7 +1865,7 @@
         <w:fldChar w:fldCharType="begin"/>
       </w:r>
       <w:r>
-        <w:instrText xml:space="preserve"> HYPERLINK \l _Toc5213 </w:instrText>
+        <w:instrText xml:space="preserve"> HYPERLINK \l _Toc19555 </w:instrText>
       </w:r>
       <w:r>
         <w:fldChar w:fldCharType="separate"/>
@@ -1749,7 +1884,7 @@
         <w:fldChar w:fldCharType="begin"/>
       </w:r>
       <w:r>
-        <w:instrText xml:space="preserve"> PAGEREF _Toc5213 \h </w:instrText>
+        <w:instrText xml:space="preserve"> PAGEREF _Toc19555 \h </w:instrText>
       </w:r>
       <w:r>
         <w:fldChar w:fldCharType="separate"/>
@@ -1775,7 +1910,7 @@
         <w:fldChar w:fldCharType="begin"/>
       </w:r>
       <w:r>
-        <w:instrText xml:space="preserve"> HYPERLINK \l _Toc18088 </w:instrText>
+        <w:instrText xml:space="preserve"> HYPERLINK \l _Toc6632 </w:instrText>
       </w:r>
       <w:r>
         <w:fldChar w:fldCharType="separate"/>
@@ -1794,7 +1929,7 @@
         <w:fldChar w:fldCharType="begin"/>
       </w:r>
       <w:r>
-        <w:instrText xml:space="preserve"> PAGEREF _Toc18088 \h </w:instrText>
+        <w:instrText xml:space="preserve"> PAGEREF _Toc6632 \h </w:instrText>
       </w:r>
       <w:r>
         <w:fldChar w:fldCharType="separate"/>
@@ -1820,7 +1955,7 @@
         <w:fldChar w:fldCharType="begin"/>
       </w:r>
       <w:r>
-        <w:instrText xml:space="preserve"> HYPERLINK \l _Toc1492 </w:instrText>
+        <w:instrText xml:space="preserve"> HYPERLINK \l _Toc25790 </w:instrText>
       </w:r>
       <w:r>
         <w:fldChar w:fldCharType="separate"/>
@@ -1839,7 +1974,7 @@
         <w:fldChar w:fldCharType="begin"/>
       </w:r>
       <w:r>
-        <w:instrText xml:space="preserve"> PAGEREF _Toc1492 \h </w:instrText>
+        <w:instrText xml:space="preserve"> PAGEREF _Toc25790 \h </w:instrText>
       </w:r>
       <w:r>
         <w:fldChar w:fldCharType="separate"/>
@@ -1865,7 +2000,7 @@
         <w:fldChar w:fldCharType="begin"/>
       </w:r>
       <w:r>
-        <w:instrText xml:space="preserve"> HYPERLINK \l _Toc6229 </w:instrText>
+        <w:instrText xml:space="preserve"> HYPERLINK \l _Toc4538 </w:instrText>
       </w:r>
       <w:r>
         <w:fldChar w:fldCharType="separate"/>
@@ -1884,7 +2019,7 @@
         <w:fldChar w:fldCharType="begin"/>
       </w:r>
       <w:r>
-        <w:instrText xml:space="preserve"> PAGEREF _Toc6229 \h </w:instrText>
+        <w:instrText xml:space="preserve"> PAGEREF _Toc4538 \h </w:instrText>
       </w:r>
       <w:r>
         <w:fldChar w:fldCharType="separate"/>
@@ -1910,7 +2045,7 @@
         <w:fldChar w:fldCharType="begin"/>
       </w:r>
       <w:r>
-        <w:instrText xml:space="preserve"> HYPERLINK \l _Toc14903 </w:instrText>
+        <w:instrText xml:space="preserve"> HYPERLINK \l _Toc11070 </w:instrText>
       </w:r>
       <w:r>
         <w:fldChar w:fldCharType="separate"/>
@@ -1929,7 +2064,7 @@
         <w:fldChar w:fldCharType="begin"/>
       </w:r>
       <w:r>
-        <w:instrText xml:space="preserve"> PAGEREF _Toc14903 \h </w:instrText>
+        <w:instrText xml:space="preserve"> PAGEREF _Toc11070 \h </w:instrText>
       </w:r>
       <w:r>
         <w:fldChar w:fldCharType="separate"/>
@@ -1955,7 +2090,7 @@
         <w:fldChar w:fldCharType="begin"/>
       </w:r>
       <w:r>
-        <w:instrText xml:space="preserve"> HYPERLINK \l _Toc11280 </w:instrText>
+        <w:instrText xml:space="preserve"> HYPERLINK \l _Toc25211 </w:instrText>
       </w:r>
       <w:r>
         <w:fldChar w:fldCharType="separate"/>
@@ -1974,7 +2109,7 @@
         <w:fldChar w:fldCharType="begin"/>
       </w:r>
       <w:r>
-        <w:instrText xml:space="preserve"> PAGEREF _Toc11280 \h </w:instrText>
+        <w:instrText xml:space="preserve"> PAGEREF _Toc25211 \h </w:instrText>
       </w:r>
       <w:r>
         <w:fldChar w:fldCharType="separate"/>
@@ -2000,7 +2135,7 @@
         <w:fldChar w:fldCharType="begin"/>
       </w:r>
       <w:r>
-        <w:instrText xml:space="preserve"> HYPERLINK \l _Toc25844 </w:instrText>
+        <w:instrText xml:space="preserve"> HYPERLINK \l _Toc16857 </w:instrText>
       </w:r>
       <w:r>
         <w:fldChar w:fldCharType="separate"/>
@@ -2019,7 +2154,7 @@
         <w:fldChar w:fldCharType="begin"/>
       </w:r>
       <w:r>
-        <w:instrText xml:space="preserve"> PAGEREF _Toc25844 \h </w:instrText>
+        <w:instrText xml:space="preserve"> PAGEREF _Toc16857 \h </w:instrText>
       </w:r>
       <w:r>
         <w:fldChar w:fldCharType="separate"/>
@@ -2045,7 +2180,7 @@
         <w:fldChar w:fldCharType="begin"/>
       </w:r>
       <w:r>
-        <w:instrText xml:space="preserve"> HYPERLINK \l _Toc4140 </w:instrText>
+        <w:instrText xml:space="preserve"> HYPERLINK \l _Toc9010 </w:instrText>
       </w:r>
       <w:r>
         <w:fldChar w:fldCharType="separate"/>
@@ -2064,7 +2199,7 @@
         <w:fldChar w:fldCharType="begin"/>
       </w:r>
       <w:r>
-        <w:instrText xml:space="preserve"> PAGEREF _Toc4140 \h </w:instrText>
+        <w:instrText xml:space="preserve"> PAGEREF _Toc9010 \h </w:instrText>
       </w:r>
       <w:r>
         <w:fldChar w:fldCharType="separate"/>
@@ -2090,7 +2225,7 @@
         <w:fldChar w:fldCharType="begin"/>
       </w:r>
       <w:r>
-        <w:instrText xml:space="preserve"> HYPERLINK \l _Toc18759 </w:instrText>
+        <w:instrText xml:space="preserve"> HYPERLINK \l _Toc5307 </w:instrText>
       </w:r>
       <w:r>
         <w:fldChar w:fldCharType="separate"/>
@@ -2109,7 +2244,7 @@
         <w:fldChar w:fldCharType="begin"/>
       </w:r>
       <w:r>
-        <w:instrText xml:space="preserve"> PAGEREF _Toc18759 \h </w:instrText>
+        <w:instrText xml:space="preserve"> PAGEREF _Toc5307 \h </w:instrText>
       </w:r>
       <w:r>
         <w:fldChar w:fldCharType="separate"/>
@@ -2135,7 +2270,7 @@
         <w:fldChar w:fldCharType="begin"/>
       </w:r>
       <w:r>
-        <w:instrText xml:space="preserve"> HYPERLINK \l _Toc30814 </w:instrText>
+        <w:instrText xml:space="preserve"> HYPERLINK \l _Toc918 </w:instrText>
       </w:r>
       <w:r>
         <w:fldChar w:fldCharType="separate"/>
@@ -2154,7 +2289,7 @@
         <w:fldChar w:fldCharType="begin"/>
       </w:r>
       <w:r>
-        <w:instrText xml:space="preserve"> PAGEREF _Toc30814 \h </w:instrText>
+        <w:instrText xml:space="preserve"> PAGEREF _Toc918 \h </w:instrText>
       </w:r>
       <w:r>
         <w:fldChar w:fldCharType="separate"/>
@@ -2180,7 +2315,7 @@
         <w:fldChar w:fldCharType="begin"/>
       </w:r>
       <w:r>
-        <w:instrText xml:space="preserve"> HYPERLINK \l _Toc31698 </w:instrText>
+        <w:instrText xml:space="preserve"> HYPERLINK \l _Toc8209 </w:instrText>
       </w:r>
       <w:r>
         <w:fldChar w:fldCharType="separate"/>
@@ -2199,7 +2334,7 @@
         <w:fldChar w:fldCharType="begin"/>
       </w:r>
       <w:r>
-        <w:instrText xml:space="preserve"> PAGEREF _Toc31698 \h </w:instrText>
+        <w:instrText xml:space="preserve"> PAGEREF _Toc8209 \h </w:instrText>
       </w:r>
       <w:r>
         <w:fldChar w:fldCharType="separate"/>
@@ -2225,7 +2360,7 @@
         <w:fldChar w:fldCharType="begin"/>
       </w:r>
       <w:r>
-        <w:instrText xml:space="preserve"> HYPERLINK \l _Toc8056 </w:instrText>
+        <w:instrText xml:space="preserve"> HYPERLINK \l _Toc13608 </w:instrText>
       </w:r>
       <w:r>
         <w:fldChar w:fldCharType="separate"/>
@@ -2244,7 +2379,7 @@
         <w:fldChar w:fldCharType="begin"/>
       </w:r>
       <w:r>
-        <w:instrText xml:space="preserve"> PAGEREF _Toc8056 \h </w:instrText>
+        <w:instrText xml:space="preserve"> PAGEREF _Toc13608 \h </w:instrText>
       </w:r>
       <w:r>
         <w:fldChar w:fldCharType="separate"/>
@@ -2270,7 +2405,7 @@
         <w:fldChar w:fldCharType="begin"/>
       </w:r>
       <w:r>
-        <w:instrText xml:space="preserve"> HYPERLINK \l _Toc18933 </w:instrText>
+        <w:instrText xml:space="preserve"> HYPERLINK \l _Toc1342 </w:instrText>
       </w:r>
       <w:r>
         <w:fldChar w:fldCharType="separate"/>
@@ -2289,7 +2424,7 @@
         <w:fldChar w:fldCharType="begin"/>
       </w:r>
       <w:r>
-        <w:instrText xml:space="preserve"> PAGEREF _Toc18933 \h </w:instrText>
+        <w:instrText xml:space="preserve"> PAGEREF _Toc1342 \h </w:instrText>
       </w:r>
       <w:r>
         <w:fldChar w:fldCharType="separate"/>
@@ -2315,7 +2450,7 @@
         <w:fldChar w:fldCharType="begin"/>
       </w:r>
       <w:r>
-        <w:instrText xml:space="preserve"> HYPERLINK \l _Toc27624 </w:instrText>
+        <w:instrText xml:space="preserve"> HYPERLINK \l _Toc14876 </w:instrText>
       </w:r>
       <w:r>
         <w:fldChar w:fldCharType="separate"/>
@@ -2334,7 +2469,7 @@
         <w:fldChar w:fldCharType="begin"/>
       </w:r>
       <w:r>
-        <w:instrText xml:space="preserve"> PAGEREF _Toc27624 \h </w:instrText>
+        <w:instrText xml:space="preserve"> PAGEREF _Toc14876 \h </w:instrText>
       </w:r>
       <w:r>
         <w:fldChar w:fldCharType="separate"/>
@@ -2360,7 +2495,7 @@
         <w:fldChar w:fldCharType="begin"/>
       </w:r>
       <w:r>
-        <w:instrText xml:space="preserve"> HYPERLINK \l _Toc15553 </w:instrText>
+        <w:instrText xml:space="preserve"> HYPERLINK \l _Toc29333 </w:instrText>
       </w:r>
       <w:r>
         <w:fldChar w:fldCharType="separate"/>
@@ -2379,7 +2514,7 @@
         <w:fldChar w:fldCharType="begin"/>
       </w:r>
       <w:r>
-        <w:instrText xml:space="preserve"> PAGEREF _Toc15553 \h </w:instrText>
+        <w:instrText xml:space="preserve"> PAGEREF _Toc29333 \h </w:instrText>
       </w:r>
       <w:r>
         <w:fldChar w:fldCharType="separate"/>
@@ -2405,7 +2540,7 @@
         <w:fldChar w:fldCharType="begin"/>
       </w:r>
       <w:r>
-        <w:instrText xml:space="preserve"> HYPERLINK \l _Toc5456 </w:instrText>
+        <w:instrText xml:space="preserve"> HYPERLINK \l _Toc12446 </w:instrText>
       </w:r>
       <w:r>
         <w:fldChar w:fldCharType="separate"/>
@@ -2424,7 +2559,7 @@
         <w:fldChar w:fldCharType="begin"/>
       </w:r>
       <w:r>
-        <w:instrText xml:space="preserve"> PAGEREF _Toc5456 \h </w:instrText>
+        <w:instrText xml:space="preserve"> PAGEREF _Toc12446 \h </w:instrText>
       </w:r>
       <w:r>
         <w:fldChar w:fldCharType="separate"/>
@@ -2450,7 +2585,7 @@
         <w:fldChar w:fldCharType="begin"/>
       </w:r>
       <w:r>
-        <w:instrText xml:space="preserve"> HYPERLINK \l _Toc7365 </w:instrText>
+        <w:instrText xml:space="preserve"> HYPERLINK \l _Toc14866 </w:instrText>
       </w:r>
       <w:r>
         <w:fldChar w:fldCharType="separate"/>
@@ -2469,7 +2604,7 @@
         <w:fldChar w:fldCharType="begin"/>
       </w:r>
       <w:r>
-        <w:instrText xml:space="preserve"> PAGEREF _Toc7365 \h </w:instrText>
+        <w:instrText xml:space="preserve"> PAGEREF _Toc14866 \h </w:instrText>
       </w:r>
       <w:r>
         <w:fldChar w:fldCharType="separate"/>
@@ -2495,7 +2630,7 @@
         <w:fldChar w:fldCharType="begin"/>
       </w:r>
       <w:r>
-        <w:instrText xml:space="preserve"> HYPERLINK \l _Toc15279 </w:instrText>
+        <w:instrText xml:space="preserve"> HYPERLINK \l _Toc9531 </w:instrText>
       </w:r>
       <w:r>
         <w:fldChar w:fldCharType="separate"/>
@@ -2514,7 +2649,7 @@
         <w:fldChar w:fldCharType="begin"/>
       </w:r>
       <w:r>
-        <w:instrText xml:space="preserve"> PAGEREF _Toc15279 \h </w:instrText>
+        <w:instrText xml:space="preserve"> PAGEREF _Toc9531 \h </w:instrText>
       </w:r>
       <w:r>
         <w:fldChar w:fldCharType="separate"/>
@@ -2540,7 +2675,7 @@
         <w:fldChar w:fldCharType="begin"/>
       </w:r>
       <w:r>
-        <w:instrText xml:space="preserve"> HYPERLINK \l _Toc17670 </w:instrText>
+        <w:instrText xml:space="preserve"> HYPERLINK \l _Toc5796 </w:instrText>
       </w:r>
       <w:r>
         <w:fldChar w:fldCharType="separate"/>
@@ -2559,7 +2694,7 @@
         <w:fldChar w:fldCharType="begin"/>
       </w:r>
       <w:r>
-        <w:instrText xml:space="preserve"> PAGEREF _Toc17670 \h </w:instrText>
+        <w:instrText xml:space="preserve"> PAGEREF _Toc5796 \h </w:instrText>
       </w:r>
       <w:r>
         <w:fldChar w:fldCharType="separate"/>
@@ -2585,7 +2720,7 @@
         <w:fldChar w:fldCharType="begin"/>
       </w:r>
       <w:r>
-        <w:instrText xml:space="preserve"> HYPERLINK \l _Toc9454 </w:instrText>
+        <w:instrText xml:space="preserve"> HYPERLINK \l _Toc3433 </w:instrText>
       </w:r>
       <w:r>
         <w:fldChar w:fldCharType="separate"/>
@@ -2604,7 +2739,7 @@
         <w:fldChar w:fldCharType="begin"/>
       </w:r>
       <w:r>
-        <w:instrText xml:space="preserve"> PAGEREF _Toc9454 \h </w:instrText>
+        <w:instrText xml:space="preserve"> PAGEREF _Toc3433 \h </w:instrText>
       </w:r>
       <w:r>
         <w:fldChar w:fldCharType="separate"/>
@@ -2630,7 +2765,7 @@
         <w:fldChar w:fldCharType="begin"/>
       </w:r>
       <w:r>
-        <w:instrText xml:space="preserve"> HYPERLINK \l _Toc18139 </w:instrText>
+        <w:instrText xml:space="preserve"> HYPERLINK \l _Toc23819 </w:instrText>
       </w:r>
       <w:r>
         <w:fldChar w:fldCharType="separate"/>
@@ -2649,7 +2784,7 @@
         <w:fldChar w:fldCharType="begin"/>
       </w:r>
       <w:r>
-        <w:instrText xml:space="preserve"> PAGEREF _Toc18139 \h </w:instrText>
+        <w:instrText xml:space="preserve"> PAGEREF _Toc23819 \h </w:instrText>
       </w:r>
       <w:r>
         <w:fldChar w:fldCharType="separate"/>
@@ -2675,7 +2810,7 @@
         <w:fldChar w:fldCharType="begin"/>
       </w:r>
       <w:r>
-        <w:instrText xml:space="preserve"> HYPERLINK \l _Toc15321 </w:instrText>
+        <w:instrText xml:space="preserve"> HYPERLINK \l _Toc21385 </w:instrText>
       </w:r>
       <w:r>
         <w:fldChar w:fldCharType="separate"/>
@@ -2708,7 +2843,7 @@
         <w:fldChar w:fldCharType="begin"/>
       </w:r>
       <w:r>
-        <w:instrText xml:space="preserve"> PAGEREF _Toc15321 \h </w:instrText>
+        <w:instrText xml:space="preserve"> PAGEREF _Toc21385 \h </w:instrText>
       </w:r>
       <w:r>
         <w:fldChar w:fldCharType="separate"/>
@@ -2734,7 +2869,7 @@
         <w:fldChar w:fldCharType="begin"/>
       </w:r>
       <w:r>
-        <w:instrText xml:space="preserve"> HYPERLINK \l _Toc11652 </w:instrText>
+        <w:instrText xml:space="preserve"> HYPERLINK \l _Toc31825 </w:instrText>
       </w:r>
       <w:r>
         <w:fldChar w:fldCharType="separate"/>
@@ -2753,7 +2888,7 @@
         <w:fldChar w:fldCharType="begin"/>
       </w:r>
       <w:r>
-        <w:instrText xml:space="preserve"> PAGEREF _Toc11652 \h </w:instrText>
+        <w:instrText xml:space="preserve"> PAGEREF _Toc31825 \h </w:instrText>
       </w:r>
       <w:r>
         <w:fldChar w:fldCharType="separate"/>
@@ -2779,7 +2914,7 @@
         <w:fldChar w:fldCharType="begin"/>
       </w:r>
       <w:r>
-        <w:instrText xml:space="preserve"> HYPERLINK \l _Toc961 </w:instrText>
+        <w:instrText xml:space="preserve"> HYPERLINK \l _Toc26593 </w:instrText>
       </w:r>
       <w:r>
         <w:fldChar w:fldCharType="separate"/>
@@ -2798,7 +2933,7 @@
         <w:fldChar w:fldCharType="begin"/>
       </w:r>
       <w:r>
-        <w:instrText xml:space="preserve"> PAGEREF _Toc961 \h </w:instrText>
+        <w:instrText xml:space="preserve"> PAGEREF _Toc26593 \h </w:instrText>
       </w:r>
       <w:r>
         <w:fldChar w:fldCharType="separate"/>
@@ -2824,7 +2959,7 @@
         <w:fldChar w:fldCharType="begin"/>
       </w:r>
       <w:r>
-        <w:instrText xml:space="preserve"> HYPERLINK \l _Toc26558 </w:instrText>
+        <w:instrText xml:space="preserve"> HYPERLINK \l _Toc4969 </w:instrText>
       </w:r>
       <w:r>
         <w:fldChar w:fldCharType="separate"/>
@@ -2843,7 +2978,7 @@
         <w:fldChar w:fldCharType="begin"/>
       </w:r>
       <w:r>
-        <w:instrText xml:space="preserve"> PAGEREF _Toc26558 \h </w:instrText>
+        <w:instrText xml:space="preserve"> PAGEREF _Toc4969 \h </w:instrText>
       </w:r>
       <w:r>
         <w:fldChar w:fldCharType="separate"/>
@@ -2869,7 +3004,7 @@
         <w:fldChar w:fldCharType="begin"/>
       </w:r>
       <w:r>
-        <w:instrText xml:space="preserve"> HYPERLINK \l _Toc3681 </w:instrText>
+        <w:instrText xml:space="preserve"> HYPERLINK \l _Toc9811 </w:instrText>
       </w:r>
       <w:r>
         <w:fldChar w:fldCharType="separate"/>
@@ -2888,7 +3023,7 @@
         <w:fldChar w:fldCharType="begin"/>
       </w:r>
       <w:r>
-        <w:instrText xml:space="preserve"> PAGEREF _Toc3681 \h </w:instrText>
+        <w:instrText xml:space="preserve"> PAGEREF _Toc9811 \h </w:instrText>
       </w:r>
       <w:r>
         <w:fldChar w:fldCharType="separate"/>
@@ -2914,7 +3049,7 @@
         <w:fldChar w:fldCharType="begin"/>
       </w:r>
       <w:r>
-        <w:instrText xml:space="preserve"> HYPERLINK \l _Toc20121 </w:instrText>
+        <w:instrText xml:space="preserve"> HYPERLINK \l _Toc19587 </w:instrText>
       </w:r>
       <w:r>
         <w:fldChar w:fldCharType="separate"/>
@@ -2933,7 +3068,7 @@
         <w:fldChar w:fldCharType="begin"/>
       </w:r>
       <w:r>
-        <w:instrText xml:space="preserve"> PAGEREF _Toc20121 \h </w:instrText>
+        <w:instrText xml:space="preserve"> PAGEREF _Toc19587 \h </w:instrText>
       </w:r>
       <w:r>
         <w:fldChar w:fldCharType="separate"/>
@@ -2959,7 +3094,7 @@
         <w:fldChar w:fldCharType="begin"/>
       </w:r>
       <w:r>
-        <w:instrText xml:space="preserve"> HYPERLINK \l _Toc11709 </w:instrText>
+        <w:instrText xml:space="preserve"> HYPERLINK \l _Toc7901 </w:instrText>
       </w:r>
       <w:r>
         <w:fldChar w:fldCharType="separate"/>
@@ -2978,7 +3113,52 @@
         <w:fldChar w:fldCharType="begin"/>
       </w:r>
       <w:r>
-        <w:instrText xml:space="preserve"> PAGEREF _Toc11709 \h </w:instrText>
+        <w:instrText xml:space="preserve"> PAGEREF _Toc7901 \h </w:instrText>
+      </w:r>
+      <w:r>
+        <w:fldChar w:fldCharType="separate"/>
+      </w:r>
+      <w:r>
+        <w:t>15</w:t>
+      </w:r>
+      <w:r>
+        <w:fldChar w:fldCharType="end"/>
+      </w:r>
+      <w:r>
+        <w:fldChar w:fldCharType="end"/>
+      </w:r>
+    </w:p>
+    <w:p>
+      <w:pPr>
+        <w:pStyle w:val="144"/>
+        <w:tabs>
+          <w:tab w:val="right" w:leader="dot" w:pos="8306"/>
+        </w:tabs>
+      </w:pPr>
+      <w:r>
+        <w:fldChar w:fldCharType="begin"/>
+      </w:r>
+      <w:r>
+        <w:instrText xml:space="preserve"> HYPERLINK \l _Toc29696 </w:instrText>
+      </w:r>
+      <w:r>
+        <w:fldChar w:fldCharType="separate"/>
+      </w:r>
+      <w:r>
+        <w:rPr>
+          <w:rFonts w:hint="default"/>
+          <w:lang w:val="en-IN"/>
+        </w:rPr>
+        <w:t>Config files</w:t>
+      </w:r>
+      <w:r>
+        <w:tab/>
+      </w:r>
+      <w:r>
+        <w:fldChar w:fldCharType="begin"/>
+      </w:r>
+      <w:r>
+        <w:instrText xml:space="preserve"> PAGEREF _Toc29696 \h </w:instrText>
       </w:r>
       <w:r>
         <w:fldChar w:fldCharType="separate"/>
@@ -3007,7 +3187,7 @@
           <w:lang w:val="en-US"/>
         </w:rPr>
       </w:pPr>
-      <w:bookmarkStart w:id="0" w:name="_Toc23638"/>
+      <w:bookmarkStart w:id="0" w:name="_Toc12718"/>
       <w:r>
         <w:rPr>
           <w:rFonts w:hint="default"/>
@@ -3033,7 +3213,7 @@
           <w:lang w:val="en-IN"/>
         </w:rPr>
       </w:pPr>
-      <w:bookmarkStart w:id="1" w:name="_Toc30981"/>
+      <w:bookmarkStart w:id="1" w:name="_Toc7023"/>
       <w:r>
         <w:rPr>
           <w:rFonts w:hint="default"/>
@@ -3041,6 +3221,7 @@
         </w:rPr>
         <w:t>Application Types</w:t>
       </w:r>
+      <w:bookmarkEnd w:id="1"/>
     </w:p>
     <w:p>
       <w:pPr>
@@ -3048,18 +3229,20 @@
         <w:bidi w:val="0"/>
         <w:rPr>
           <w:rFonts w:hint="default"/>
+          <w:color w:val="C00000"/>
           <w:lang w:val="en-IN"/>
         </w:rPr>
       </w:pPr>
-      <w:r>
-        <w:rPr>
-          <w:rFonts w:hint="default"/>
+      <w:bookmarkStart w:id="2" w:name="_Toc18944"/>
+      <w:r>
+        <w:rPr>
+          <w:rFonts w:hint="default"/>
+          <w:color w:val="C00000"/>
           <w:lang w:val="en-IN"/>
         </w:rPr>
         <w:t>Dotnet core worker service</w:t>
       </w:r>
-      <w:bookmarkStart w:id="66" w:name="_GoBack"/>
-      <w:bookmarkEnd w:id="66"/>
+      <w:bookmarkEnd w:id="2"/>
     </w:p>
     <w:p>
       <w:pPr>
@@ -3070,6 +3253,7 @@
           <w:lang w:val="en-IN"/>
         </w:rPr>
       </w:pPr>
+      <w:bookmarkStart w:id="3" w:name="_Toc27198"/>
       <w:r>
         <w:rPr>
           <w:rFonts w:hint="default"/>
@@ -3077,7 +3261,7 @@
         </w:rPr>
         <w:t>Tools</w:t>
       </w:r>
-      <w:bookmarkEnd w:id="1"/>
+      <w:bookmarkEnd w:id="3"/>
     </w:p>
     <w:p>
       <w:pPr>
@@ -3088,7 +3272,7 @@
           <w:lang w:val="en-IN"/>
         </w:rPr>
       </w:pPr>
-      <w:bookmarkStart w:id="2" w:name="_Toc14599"/>
+      <w:bookmarkStart w:id="4" w:name="_Toc30563"/>
       <w:r>
         <w:rPr>
           <w:rFonts w:hint="default"/>
@@ -3096,7 +3280,7 @@
         </w:rPr>
         <w:t>LINQPad</w:t>
       </w:r>
-      <w:bookmarkEnd w:id="2"/>
+      <w:bookmarkEnd w:id="4"/>
     </w:p>
     <w:p>
       <w:pPr>
@@ -3122,7 +3306,7 @@
           <w:lang w:val="en-IN"/>
         </w:rPr>
       </w:pPr>
-      <w:bookmarkStart w:id="3" w:name="_Toc25729"/>
+      <w:bookmarkStart w:id="5" w:name="_Toc29001"/>
       <w:r>
         <w:rPr>
           <w:rFonts w:hint="default"/>
@@ -3130,7 +3314,7 @@
         </w:rPr>
         <w:t>Dotpeek</w:t>
       </w:r>
-      <w:bookmarkEnd w:id="3"/>
+      <w:bookmarkEnd w:id="5"/>
     </w:p>
     <w:p>
       <w:pPr>
@@ -3156,7 +3340,7 @@
           <w:lang w:val="en-IN"/>
         </w:rPr>
       </w:pPr>
-      <w:bookmarkStart w:id="4" w:name="_Toc22146"/>
+      <w:bookmarkStart w:id="6" w:name="_Toc7877"/>
       <w:r>
         <w:rPr>
           <w:rFonts w:hint="default"/>
@@ -3164,7 +3348,7 @@
         </w:rPr>
         <w:t>Dotmemory</w:t>
       </w:r>
-      <w:bookmarkEnd w:id="4"/>
+      <w:bookmarkEnd w:id="6"/>
     </w:p>
     <w:p>
       <w:pPr>
@@ -3190,7 +3374,7 @@
           <w:lang w:val="en-US"/>
         </w:rPr>
       </w:pPr>
-      <w:bookmarkStart w:id="5" w:name="_Toc15975"/>
+      <w:bookmarkStart w:id="7" w:name="_Toc1847"/>
       <w:r>
         <w:rPr>
           <w:rFonts w:hint="default"/>
@@ -3198,7 +3382,7 @@
         </w:rPr>
         <w:t>Dotnet</w:t>
       </w:r>
-      <w:bookmarkEnd w:id="5"/>
+      <w:bookmarkEnd w:id="7"/>
     </w:p>
     <w:p>
       <w:pPr>
@@ -3209,7 +3393,7 @@
           <w:lang w:val="en-US"/>
         </w:rPr>
       </w:pPr>
-      <w:bookmarkStart w:id="6" w:name="_Toc15213"/>
+      <w:bookmarkStart w:id="8" w:name="_Toc29663"/>
       <w:r>
         <w:rPr>
           <w:rFonts w:hint="default"/>
@@ -3217,7 +3401,7 @@
         </w:rPr>
         <w:t>Architecture</w:t>
       </w:r>
-      <w:bookmarkEnd w:id="6"/>
+      <w:bookmarkEnd w:id="8"/>
     </w:p>
     <w:p>
       <w:pPr>
@@ -3236,7 +3420,7 @@
           <w:lang w:val="en-US"/>
         </w:rPr>
       </w:pPr>
-      <w:bookmarkStart w:id="7" w:name="_Toc6890"/>
+      <w:bookmarkStart w:id="9" w:name="_Toc4576"/>
       <w:r>
         <w:rPr>
           <w:rFonts w:hint="default"/>
@@ -3244,7 +3428,7 @@
         </w:rPr>
         <w:t>Application types</w:t>
       </w:r>
-      <w:bookmarkEnd w:id="7"/>
+      <w:bookmarkEnd w:id="9"/>
     </w:p>
     <w:p>
       <w:pPr>
@@ -3273,6 +3457,7 @@
           <w:lang w:val="en-IN" w:eastAsia="zh-CN" w:bidi="ar-SA"/>
         </w:rPr>
       </w:pPr>
+      <w:bookmarkStart w:id="10" w:name="_Toc18975"/>
       <w:r>
         <w:rPr>
           <w:rFonts w:hint="default"/>
@@ -3280,6 +3465,7 @@
         </w:rPr>
         <w:t>Features</w:t>
       </w:r>
+      <w:bookmarkEnd w:id="10"/>
     </w:p>
     <w:p>
       <w:pPr>
@@ -3302,7 +3488,7 @@
           <w:lang w:val="en-US"/>
         </w:rPr>
       </w:pPr>
-      <w:bookmarkStart w:id="8" w:name="_Toc23222"/>
+      <w:bookmarkStart w:id="11" w:name="_Toc28682"/>
       <w:r>
         <w:rPr>
           <w:rFonts w:hint="default"/>
@@ -3310,7 +3496,7 @@
         </w:rPr>
         <w:t>Delegates</w:t>
       </w:r>
-      <w:bookmarkEnd w:id="8"/>
+      <w:bookmarkEnd w:id="11"/>
     </w:p>
     <w:p>
       <w:pPr>
@@ -3321,7 +3507,7 @@
           <w:lang w:val="en-US"/>
         </w:rPr>
       </w:pPr>
-      <w:bookmarkStart w:id="9" w:name="_Toc6846"/>
+      <w:bookmarkStart w:id="12" w:name="_Toc16899"/>
       <w:r>
         <w:rPr>
           <w:rFonts w:hint="default"/>
@@ -3329,7 +3515,7 @@
         </w:rPr>
         <w:t>Lambda Expression</w:t>
       </w:r>
-      <w:bookmarkEnd w:id="9"/>
+      <w:bookmarkEnd w:id="12"/>
     </w:p>
     <w:p>
       <w:pPr>
@@ -3340,7 +3526,7 @@
           <w:lang w:val="en-US"/>
         </w:rPr>
       </w:pPr>
-      <w:bookmarkStart w:id="10" w:name="_Toc19916"/>
+      <w:bookmarkStart w:id="13" w:name="_Toc12769"/>
       <w:r>
         <w:rPr>
           <w:rFonts w:hint="default"/>
@@ -3348,7 +3534,7 @@
         </w:rPr>
         <w:t>Events</w:t>
       </w:r>
-      <w:bookmarkEnd w:id="10"/>
+      <w:bookmarkEnd w:id="13"/>
     </w:p>
     <w:p>
       <w:pPr>
@@ -3374,7 +3560,7 @@
           <w:lang w:val="en-US"/>
         </w:rPr>
       </w:pPr>
-      <w:bookmarkStart w:id="11" w:name="_Toc18141"/>
+      <w:bookmarkStart w:id="14" w:name="_Toc24088"/>
       <w:r>
         <w:rPr>
           <w:rFonts w:hint="default"/>
@@ -3382,7 +3568,7 @@
         </w:rPr>
         <w:t>Extension Methods</w:t>
       </w:r>
-      <w:bookmarkEnd w:id="11"/>
+      <w:bookmarkEnd w:id="14"/>
     </w:p>
     <w:p>
       <w:pPr>
@@ -3416,7 +3602,7 @@
           <w:lang w:val="en-US"/>
         </w:rPr>
       </w:pPr>
-      <w:bookmarkStart w:id="12" w:name="_Toc8684"/>
+      <w:bookmarkStart w:id="15" w:name="_Toc7785"/>
       <w:r>
         <w:rPr>
           <w:rFonts w:hint="default"/>
@@ -3424,7 +3610,7 @@
         </w:rPr>
         <w:t>Generics</w:t>
       </w:r>
-      <w:bookmarkEnd w:id="12"/>
+      <w:bookmarkEnd w:id="15"/>
     </w:p>
     <w:p>
       <w:pPr>
@@ -3450,7 +3636,7 @@
           <w:lang w:val="en-US"/>
         </w:rPr>
       </w:pPr>
-      <w:bookmarkStart w:id="13" w:name="_Toc1838"/>
+      <w:bookmarkStart w:id="16" w:name="_Toc9541"/>
       <w:r>
         <w:rPr>
           <w:rFonts w:hint="default"/>
@@ -3458,7 +3644,7 @@
         </w:rPr>
         <w:t>Keyword</w:t>
       </w:r>
-      <w:bookmarkEnd w:id="13"/>
+      <w:bookmarkEnd w:id="16"/>
     </w:p>
     <w:p>
       <w:pPr>
@@ -3469,7 +3655,7 @@
           <w:lang w:val="en-US"/>
         </w:rPr>
       </w:pPr>
-      <w:bookmarkStart w:id="14" w:name="_Toc22668"/>
+      <w:bookmarkStart w:id="17" w:name="_Toc13623"/>
       <w:r>
         <w:rPr>
           <w:rFonts w:hint="default"/>
@@ -3477,7 +3663,7 @@
         </w:rPr>
         <w:t>Sealed</w:t>
       </w:r>
-      <w:bookmarkEnd w:id="14"/>
+      <w:bookmarkEnd w:id="17"/>
     </w:p>
     <w:p>
       <w:pPr>
@@ -3488,7 +3674,7 @@
           <w:lang w:val="en-US"/>
         </w:rPr>
       </w:pPr>
-      <w:bookmarkStart w:id="15" w:name="_Toc29619"/>
+      <w:bookmarkStart w:id="18" w:name="_Toc25602"/>
       <w:r>
         <w:rPr>
           <w:rFonts w:hint="default"/>
@@ -3496,7 +3682,7 @@
         </w:rPr>
         <w:t>Where</w:t>
       </w:r>
-      <w:bookmarkEnd w:id="15"/>
+      <w:bookmarkEnd w:id="18"/>
     </w:p>
     <w:p>
       <w:pPr>
@@ -3545,7 +3731,7 @@
           <w:lang w:val="en-US"/>
         </w:rPr>
       </w:pPr>
-      <w:bookmarkStart w:id="16" w:name="_Toc31850"/>
+      <w:bookmarkStart w:id="19" w:name="_Toc5935"/>
       <w:r>
         <w:rPr>
           <w:rFonts w:hint="default"/>
@@ -3553,7 +3739,7 @@
         </w:rPr>
         <w:t>Dynamic</w:t>
       </w:r>
-      <w:bookmarkEnd w:id="16"/>
+      <w:bookmarkEnd w:id="19"/>
     </w:p>
     <w:p>
       <w:pPr>
@@ -3579,7 +3765,7 @@
           <w:lang w:val="en-US"/>
         </w:rPr>
       </w:pPr>
-      <w:bookmarkStart w:id="17" w:name="_Toc31728"/>
+      <w:bookmarkStart w:id="20" w:name="_Toc27816"/>
       <w:r>
         <w:rPr>
           <w:rFonts w:hint="default"/>
@@ -3587,7 +3773,7 @@
         </w:rPr>
         <w:t>Var</w:t>
       </w:r>
-      <w:bookmarkEnd w:id="17"/>
+      <w:bookmarkEnd w:id="20"/>
     </w:p>
     <w:p>
       <w:pPr>
@@ -3636,7 +3822,7 @@
           <w:lang w:val="en-US"/>
         </w:rPr>
       </w:pPr>
-      <w:bookmarkStart w:id="18" w:name="_Toc30667"/>
+      <w:bookmarkStart w:id="21" w:name="_Toc22059"/>
       <w:r>
         <w:rPr>
           <w:rFonts w:hint="default"/>
@@ -3644,7 +3830,7 @@
         </w:rPr>
         <w:t>Operator</w:t>
       </w:r>
-      <w:bookmarkEnd w:id="18"/>
+      <w:bookmarkEnd w:id="21"/>
     </w:p>
     <w:p>
       <w:pPr>
@@ -3679,7 +3865,7 @@
           <w:lang w:val="en-US"/>
         </w:rPr>
       </w:pPr>
-      <w:bookmarkStart w:id="19" w:name="_Toc32415"/>
+      <w:bookmarkStart w:id="22" w:name="_Toc30475"/>
       <w:r>
         <w:rPr>
           <w:rFonts w:hint="default"/>
@@ -3687,7 +3873,7 @@
         </w:rPr>
         <w:t>Nameof</w:t>
       </w:r>
-      <w:bookmarkEnd w:id="19"/>
+      <w:bookmarkEnd w:id="22"/>
     </w:p>
     <w:p>
       <w:pPr>
@@ -3732,7 +3918,7 @@
           <w:lang w:val="en-US"/>
         </w:rPr>
       </w:pPr>
-      <w:bookmarkStart w:id="20" w:name="_Toc32233"/>
+      <w:bookmarkStart w:id="23" w:name="_Toc27298"/>
       <w:r>
         <w:rPr>
           <w:rFonts w:hint="default"/>
@@ -3740,7 +3926,7 @@
         </w:rPr>
         <w:t>Typeof</w:t>
       </w:r>
-      <w:bookmarkEnd w:id="20"/>
+      <w:bookmarkEnd w:id="23"/>
     </w:p>
     <w:p>
       <w:pPr>
@@ -3942,7 +4128,7 @@
           <w:lang w:val="en-US"/>
         </w:rPr>
       </w:pPr>
-      <w:bookmarkStart w:id="21" w:name="_Toc31725"/>
+      <w:bookmarkStart w:id="24" w:name="_Toc492"/>
       <w:r>
         <w:rPr>
           <w:rFonts w:hint="default"/>
@@ -3950,7 +4136,7 @@
         </w:rPr>
         <w:t>Struct</w:t>
       </w:r>
-      <w:bookmarkEnd w:id="21"/>
+      <w:bookmarkEnd w:id="24"/>
     </w:p>
     <w:p>
       <w:pPr>
@@ -3961,7 +4147,7 @@
           <w:lang w:val="en-US"/>
         </w:rPr>
       </w:pPr>
-      <w:bookmarkStart w:id="22" w:name="_Toc10405"/>
+      <w:bookmarkStart w:id="25" w:name="_Toc18384"/>
       <w:r>
         <w:rPr>
           <w:rFonts w:hint="default"/>
@@ -3969,7 +4155,7 @@
         </w:rPr>
         <w:t>Bigstruct</w:t>
       </w:r>
-      <w:bookmarkEnd w:id="22"/>
+      <w:bookmarkEnd w:id="25"/>
     </w:p>
     <w:p>
       <w:pPr>
@@ -3980,7 +4166,7 @@
           <w:lang w:val="en-US"/>
         </w:rPr>
       </w:pPr>
-      <w:bookmarkStart w:id="23" w:name="_Toc7904"/>
+      <w:bookmarkStart w:id="26" w:name="_Toc27921"/>
       <w:r>
         <w:rPr>
           <w:rFonts w:hint="default"/>
@@ -3988,7 +4174,7 @@
         </w:rPr>
         <w:t>nuint Struct</w:t>
       </w:r>
-      <w:bookmarkEnd w:id="23"/>
+      <w:bookmarkEnd w:id="26"/>
     </w:p>
     <w:p>
       <w:pPr>
@@ -4022,7 +4208,7 @@
           <w:lang w:val="en-US"/>
         </w:rPr>
       </w:pPr>
-      <w:bookmarkStart w:id="24" w:name="_Toc13559"/>
+      <w:bookmarkStart w:id="27" w:name="_Toc2549"/>
       <w:r>
         <w:rPr>
           <w:rFonts w:hint="default"/>
@@ -4030,7 +4216,7 @@
         </w:rPr>
         <w:t>Generic Collections</w:t>
       </w:r>
-      <w:bookmarkEnd w:id="24"/>
+      <w:bookmarkEnd w:id="27"/>
     </w:p>
     <w:p>
       <w:pPr>
@@ -4041,7 +4227,7 @@
           <w:lang w:val="en-US"/>
         </w:rPr>
       </w:pPr>
-      <w:bookmarkStart w:id="25" w:name="_Toc32396"/>
+      <w:bookmarkStart w:id="28" w:name="_Toc30977"/>
       <w:r>
         <w:rPr>
           <w:rFonts w:hint="default"/>
@@ -4049,7 +4235,7 @@
         </w:rPr>
         <w:t>Important interface</w:t>
       </w:r>
-      <w:bookmarkEnd w:id="25"/>
+      <w:bookmarkEnd w:id="28"/>
     </w:p>
     <w:p>
       <w:pPr>
@@ -4060,7 +4246,7 @@
           <w:lang w:val="en-US"/>
         </w:rPr>
       </w:pPr>
-      <w:bookmarkStart w:id="26" w:name="_Toc23475"/>
+      <w:bookmarkStart w:id="29" w:name="_Toc22430"/>
       <w:r>
         <w:rPr>
           <w:rFonts w:hint="default"/>
@@ -4068,7 +4254,7 @@
         </w:rPr>
         <w:t>IEnumerable</w:t>
       </w:r>
-      <w:bookmarkEnd w:id="26"/>
+      <w:bookmarkEnd w:id="29"/>
     </w:p>
     <w:p>
       <w:pPr>
@@ -4086,14 +4272,14 @@
           <w:rFonts w:hint="default"/>
         </w:rPr>
       </w:pPr>
-      <w:bookmarkStart w:id="27" w:name="_Toc15931"/>
+      <w:bookmarkStart w:id="30" w:name="_Toc439"/>
       <w:r>
         <w:rPr>
           <w:rFonts w:hint="default"/>
         </w:rPr>
         <w:t>Dictionary&lt;TKey,TValue&gt; Class</w:t>
       </w:r>
-      <w:bookmarkEnd w:id="27"/>
+      <w:bookmarkEnd w:id="30"/>
     </w:p>
     <w:p>
       <w:pPr>
@@ -4174,14 +4360,14 @@
         <w:pStyle w:val="4"/>
         <w:bidi w:val="0"/>
       </w:pPr>
-      <w:bookmarkStart w:id="28" w:name="_Toc29082"/>
+      <w:bookmarkStart w:id="31" w:name="_Toc5650"/>
       <w:r>
         <w:rPr>
           <w:rFonts w:hint="default"/>
         </w:rPr>
         <w:t>List&lt;T&gt; Class</w:t>
       </w:r>
-      <w:bookmarkEnd w:id="28"/>
+      <w:bookmarkEnd w:id="31"/>
     </w:p>
     <w:p>
       <w:pPr>
@@ -4232,7 +4418,7 @@
           <w:lang w:val="en-US"/>
         </w:rPr>
       </w:pPr>
-      <w:bookmarkStart w:id="29" w:name="_Toc11208"/>
+      <w:bookmarkStart w:id="32" w:name="_Toc13250"/>
       <w:r>
         <w:rPr>
           <w:rFonts w:hint="default"/>
@@ -4240,7 +4426,7 @@
         </w:rPr>
         <w:t>Dependency Injection</w:t>
       </w:r>
-      <w:bookmarkEnd w:id="29"/>
+      <w:bookmarkEnd w:id="32"/>
     </w:p>
     <w:p>
       <w:pPr>
@@ -4289,7 +4475,7 @@
           <w:lang w:val="en-IN"/>
         </w:rPr>
       </w:pPr>
-      <w:bookmarkStart w:id="30" w:name="_Toc4305"/>
+      <w:bookmarkStart w:id="33" w:name="_Toc21085"/>
       <w:r>
         <w:rPr>
           <w:rFonts w:hint="default"/>
@@ -4297,7 +4483,7 @@
         </w:rPr>
         <w:t>Covariance and Contravariance</w:t>
       </w:r>
-      <w:bookmarkEnd w:id="30"/>
+      <w:bookmarkEnd w:id="33"/>
     </w:p>
     <w:p>
       <w:pPr>
@@ -4375,7 +4561,7 @@
           <w:lang w:val="en-IN"/>
         </w:rPr>
       </w:pPr>
-      <w:bookmarkStart w:id="31" w:name="_Toc13737"/>
+      <w:bookmarkStart w:id="34" w:name="_Toc14264"/>
       <w:r>
         <w:rPr>
           <w:rFonts w:hint="default"/>
@@ -4383,7 +4569,7 @@
         </w:rPr>
         <w:t>Generics</w:t>
       </w:r>
-      <w:bookmarkEnd w:id="31"/>
+      <w:bookmarkEnd w:id="34"/>
     </w:p>
     <w:p>
       <w:pPr>
@@ -4558,10 +4744,227 @@
         <w:bidi w:val="0"/>
         <w:rPr>
           <w:rFonts w:hint="default"/>
-          <w:lang w:val="en-US"/>
-        </w:rPr>
-      </w:pPr>
-      <w:bookmarkStart w:id="32" w:name="_Toc24374"/>
+          <w:lang w:val="en-IN"/>
+        </w:rPr>
+      </w:pPr>
+      <w:bookmarkStart w:id="35" w:name="_Toc2966"/>
+      <w:r>
+        <w:rPr>
+          <w:rFonts w:hint="default"/>
+          <w:lang w:val="en-IN"/>
+        </w:rPr>
+        <w:t>Advanced Dotnet Programming</w:t>
+      </w:r>
+    </w:p>
+    <w:p>
+      <w:r>
+        <w:drawing>
+          <wp:inline distT="0" distB="0" distL="114300" distR="114300">
+            <wp:extent cx="4707890" cy="2843530"/>
+            <wp:effectExtent l="0" t="0" r="16510" b="13970"/>
+            <wp:docPr id="13" name="Picture 1"/>
+            <wp:cNvGraphicFramePr>
+              <a:graphicFrameLocks xmlns:a="http://schemas.openxmlformats.org/drawingml/2006/main" noChangeAspect="1"/>
+            </wp:cNvGraphicFramePr>
+            <a:graphic xmlns:a="http://schemas.openxmlformats.org/drawingml/2006/main">
+              <a:graphicData uri="http://schemas.openxmlformats.org/drawingml/2006/picture">
+                <pic:pic xmlns:pic="http://schemas.openxmlformats.org/drawingml/2006/picture">
+                  <pic:nvPicPr>
+                    <pic:cNvPr id="13" name="Picture 1"/>
+                    <pic:cNvPicPr>
+                      <a:picLocks noChangeAspect="1"/>
+                    </pic:cNvPicPr>
+                  </pic:nvPicPr>
+                  <pic:blipFill>
+                    <a:blip r:embed="rId4"/>
+                    <a:stretch>
+                      <a:fillRect/>
+                    </a:stretch>
+                  </pic:blipFill>
+                  <pic:spPr>
+                    <a:xfrm>
+                      <a:off x="0" y="0"/>
+                      <a:ext cx="4707890" cy="2843530"/>
+                    </a:xfrm>
+                    <a:prstGeom prst="rect">
+                      <a:avLst/>
+                    </a:prstGeom>
+                    <a:noFill/>
+                    <a:ln>
+                      <a:noFill/>
+                    </a:ln>
+                  </pic:spPr>
+                </pic:pic>
+              </a:graphicData>
+            </a:graphic>
+          </wp:inline>
+        </w:drawing>
+      </w:r>
+    </w:p>
+    <w:p>
+      <w:pPr>
+        <w:pStyle w:val="4"/>
+        <w:bidi w:val="0"/>
+        <w:rPr>
+          <w:rFonts w:hint="default"/>
+          <w:lang w:val="en-IN"/>
+        </w:rPr>
+      </w:pPr>
+      <w:r>
+        <w:rPr>
+          <w:rFonts w:hint="default"/>
+          <w:lang w:val="en-IN"/>
+        </w:rPr>
+        <w:t>Asynchronous Programming</w:t>
+      </w:r>
+    </w:p>
+    <w:p>
+      <w:pPr>
+        <w:pStyle w:val="5"/>
+        <w:bidi w:val="0"/>
+        <w:rPr>
+          <w:rFonts w:hint="default"/>
+          <w:lang w:val="en-IN"/>
+        </w:rPr>
+      </w:pPr>
+      <w:r>
+        <w:rPr>
+          <w:rFonts w:hint="default"/>
+          <w:lang w:val="en-IN"/>
+        </w:rPr>
+        <w:t>Task-based asynchronous pattern (TAP)</w:t>
+      </w:r>
+    </w:p>
+    <w:p>
+      <w:pPr>
+        <w:pStyle w:val="6"/>
+        <w:bidi w:val="0"/>
+        <w:rPr>
+          <w:rFonts w:hint="default"/>
+          <w:lang w:val="en-IN"/>
+        </w:rPr>
+      </w:pPr>
+      <w:r>
+        <w:rPr>
+          <w:rFonts w:hint="default"/>
+          <w:lang w:val="en-IN"/>
+        </w:rPr>
+        <w:t>Overview</w:t>
+      </w:r>
+    </w:p>
+    <w:p>
+      <w:pPr>
+        <w:pStyle w:val="6"/>
+        <w:bidi w:val="0"/>
+        <w:rPr>
+          <w:rFonts w:hint="default"/>
+          <w:lang w:val="en-IN"/>
+        </w:rPr>
+      </w:pPr>
+      <w:r>
+        <w:rPr>
+          <w:rFonts w:hint="default"/>
+          <w:lang w:val="en-IN"/>
+        </w:rPr>
+        <w:t>Implement TAP</w:t>
+      </w:r>
+    </w:p>
+    <w:p>
+      <w:pPr>
+        <w:pStyle w:val="6"/>
+        <w:bidi w:val="0"/>
+        <w:rPr>
+          <w:rFonts w:hint="default"/>
+          <w:lang w:val="en-IN"/>
+        </w:rPr>
+      </w:pPr>
+      <w:r>
+        <w:rPr>
+          <w:rFonts w:hint="default"/>
+          <w:lang w:val="en-IN"/>
+        </w:rPr>
+        <w:t>Consume TAP</w:t>
+      </w:r>
+      <w:bookmarkStart w:id="70" w:name="_GoBack"/>
+      <w:bookmarkEnd w:id="70"/>
+    </w:p>
+    <w:p>
+      <w:pPr>
+        <w:pStyle w:val="4"/>
+        <w:bidi w:val="0"/>
+        <w:rPr>
+          <w:rFonts w:hint="default"/>
+          <w:lang w:val="en-IN"/>
+        </w:rPr>
+      </w:pPr>
+      <w:r>
+        <w:rPr>
+          <w:rFonts w:hint="default"/>
+          <w:lang w:val="en-IN"/>
+        </w:rPr>
+        <w:t>Native Interoperability</w:t>
+      </w:r>
+    </w:p>
+    <w:p>
+      <w:pPr>
+        <w:pStyle w:val="4"/>
+        <w:bidi w:val="0"/>
+        <w:rPr>
+          <w:rFonts w:hint="default"/>
+          <w:lang w:val="en-IN"/>
+        </w:rPr>
+      </w:pPr>
+      <w:r>
+        <w:rPr>
+          <w:rFonts w:hint="default"/>
+          <w:lang w:val="en-IN"/>
+        </w:rPr>
+        <w:t>Threading</w:t>
+      </w:r>
+    </w:p>
+    <w:p>
+      <w:pPr>
+        <w:pStyle w:val="4"/>
+        <w:bidi w:val="0"/>
+        <w:rPr>
+          <w:rFonts w:hint="default"/>
+          <w:lang w:val="en-IN"/>
+        </w:rPr>
+      </w:pPr>
+      <w:r>
+        <w:rPr>
+          <w:rFonts w:hint="default"/>
+          <w:lang w:val="en-IN"/>
+        </w:rPr>
+        <w:t>Memory Management</w:t>
+      </w:r>
+    </w:p>
+    <w:p>
+      <w:pPr>
+        <w:pStyle w:val="4"/>
+        <w:bidi w:val="0"/>
+        <w:rPr>
+          <w:rFonts w:hint="default"/>
+          <w:lang w:val="en-IN"/>
+        </w:rPr>
+      </w:pPr>
+      <w:r>
+        <w:rPr>
+          <w:rFonts w:hint="default"/>
+          <w:lang w:val="en-IN"/>
+        </w:rPr>
+        <w:t>Parallel programming</w:t>
+      </w:r>
+    </w:p>
+    <w:p>
+      <w:pPr>
+        <w:pStyle w:val="3"/>
+        <w:bidi w:val="0"/>
+        <w:rPr>
+          <w:rFonts w:hint="default"/>
+          <w:lang w:val="en-US"/>
+        </w:rPr>
+      </w:pPr>
       <w:r>
         <w:rPr>
           <w:rFonts w:hint="default"/>
@@ -4569,7 +4972,7 @@
         </w:rPr>
         <w:t>LINQ - Language Integrated Query</w:t>
       </w:r>
-      <w:bookmarkEnd w:id="32"/>
+      <w:bookmarkEnd w:id="35"/>
     </w:p>
     <w:p>
       <w:pPr>
@@ -4614,7 +5017,7 @@
                     </pic:cNvPicPr>
                   </pic:nvPicPr>
                   <pic:blipFill>
-                    <a:blip r:embed="rId4"/>
+                    <a:blip r:embed="rId5"/>
                     <a:stretch>
                       <a:fillRect/>
                     </a:stretch>
@@ -4733,7 +5136,7 @@
                     </pic:cNvPicPr>
                   </pic:nvPicPr>
                   <pic:blipFill>
-                    <a:blip r:embed="rId5"/>
+                    <a:blip r:embed="rId6"/>
                     <a:stretch>
                       <a:fillRect/>
                     </a:stretch>
@@ -6772,7 +7175,7 @@
           <w:lang w:val="en-US"/>
         </w:rPr>
       </w:pPr>
-      <w:bookmarkStart w:id="33" w:name="_Toc7813"/>
+      <w:bookmarkStart w:id="36" w:name="_Toc28128"/>
       <w:r>
         <w:rPr>
           <w:rFonts w:hint="default"/>
@@ -6780,7 +7183,7 @@
         </w:rPr>
         <w:t>Aggregate functions</w:t>
       </w:r>
-      <w:bookmarkEnd w:id="33"/>
+      <w:bookmarkEnd w:id="36"/>
     </w:p>
     <w:p>
       <w:pPr>
@@ -6832,7 +7235,7 @@
                     </pic:cNvPicPr>
                   </pic:nvPicPr>
                   <pic:blipFill>
-                    <a:blip r:embed="rId6"/>
+                    <a:blip r:embed="rId7"/>
                     <a:stretch>
                       <a:fillRect/>
                     </a:stretch>
@@ -6883,7 +7286,7 @@
                     </pic:cNvPicPr>
                   </pic:nvPicPr>
                   <pic:blipFill>
-                    <a:blip r:embed="rId7"/>
+                    <a:blip r:embed="rId8"/>
                     <a:stretch>
                       <a:fillRect/>
                     </a:stretch>
@@ -6940,6 +7343,18 @@
       </w:r>
     </w:p>
     <w:p>
+      <w:pPr>
+        <w:rPr>
+          <w:rFonts w:hint="default"/>
+          <w:b/>
+          <w:bCs w:val="0"/>
+          <w:i/>
+          <w:iCs/>
+          <w:lang w:val="en-US"/>
+        </w:rPr>
+      </w:pPr>
+    </w:p>
+    <w:p>
       <w:r>
         <w:drawing>
           <wp:inline distT="0" distB="0" distL="114300" distR="114300">
@@ -6959,7 +7374,7 @@
                     </pic:cNvPicPr>
                   </pic:nvPicPr>
                   <pic:blipFill>
-                    <a:blip r:embed="rId8"/>
+                    <a:blip r:embed="rId9"/>
                     <a:stretch>
                       <a:fillRect/>
                     </a:stretch>
@@ -7005,7 +7420,7 @@
                     </pic:cNvPicPr>
                   </pic:nvPicPr>
                   <pic:blipFill>
-                    <a:blip r:embed="rId9"/>
+                    <a:blip r:embed="rId10"/>
                     <a:stretch>
                       <a:fillRect/>
                     </a:stretch>
@@ -7107,7 +7522,7 @@
           <w:lang w:val="en-US"/>
         </w:rPr>
       </w:pPr>
-      <w:bookmarkStart w:id="34" w:name="_Toc24613"/>
+      <w:bookmarkStart w:id="37" w:name="_Toc12357"/>
       <w:r>
         <w:rPr>
           <w:rFonts w:hint="default"/>
@@ -7115,7 +7530,7 @@
         </w:rPr>
         <w:t>Restriction Function</w:t>
       </w:r>
-      <w:bookmarkEnd w:id="34"/>
+      <w:bookmarkEnd w:id="37"/>
     </w:p>
     <w:p>
       <w:pPr>
@@ -7176,7 +7591,7 @@
           <w:lang w:val="en-US"/>
         </w:rPr>
       </w:pPr>
-      <w:bookmarkStart w:id="35" w:name="_Toc16973"/>
+      <w:bookmarkStart w:id="38" w:name="_Toc25723"/>
       <w:r>
         <w:rPr>
           <w:rFonts w:hint="default"/>
@@ -7184,7 +7599,7 @@
         </w:rPr>
         <w:t>Projection Function</w:t>
       </w:r>
-      <w:bookmarkEnd w:id="35"/>
+      <w:bookmarkEnd w:id="38"/>
     </w:p>
     <w:p>
       <w:pPr>
@@ -7264,7 +7679,7 @@
           <w:lang w:val="en-US"/>
         </w:rPr>
       </w:pPr>
-      <w:bookmarkStart w:id="36" w:name="_Toc30128"/>
+      <w:bookmarkStart w:id="39" w:name="_Toc28700"/>
       <w:r>
         <w:rPr>
           <w:rFonts w:hint="default"/>
@@ -7272,7 +7687,7 @@
         </w:rPr>
         <w:t>Method to suppress code analysis warning</w:t>
       </w:r>
-      <w:bookmarkEnd w:id="36"/>
+      <w:bookmarkEnd w:id="39"/>
       <w:r>
         <w:rPr>
           <w:rFonts w:hint="default"/>
@@ -7413,7 +7828,7 @@
           <w:lang w:val="en-US"/>
         </w:rPr>
       </w:pPr>
-      <w:bookmarkStart w:id="37" w:name="_Toc8484"/>
+      <w:bookmarkStart w:id="40" w:name="_Toc17692"/>
       <w:r>
         <w:rPr>
           <w:rFonts w:hint="default"/>
@@ -7421,7 +7836,7 @@
         </w:rPr>
         <w:t>Memory</w:t>
       </w:r>
-      <w:bookmarkEnd w:id="37"/>
+      <w:bookmarkEnd w:id="40"/>
     </w:p>
     <w:p>
       <w:pPr>
@@ -7432,7 +7847,7 @@
           <w:lang w:val="en-US"/>
         </w:rPr>
       </w:pPr>
-      <w:bookmarkStart w:id="38" w:name="_Toc5213"/>
+      <w:bookmarkStart w:id="41" w:name="_Toc19555"/>
       <w:r>
         <w:rPr>
           <w:rFonts w:hint="default"/>
@@ -7440,7 +7855,7 @@
         </w:rPr>
         <w:t>Virtual Memory</w:t>
       </w:r>
-      <w:bookmarkEnd w:id="38"/>
+      <w:bookmarkEnd w:id="41"/>
     </w:p>
     <w:p>
       <w:pPr>
@@ -7466,7 +7881,7 @@
           <w:lang w:val="en-US"/>
         </w:rPr>
       </w:pPr>
-      <w:bookmarkStart w:id="39" w:name="_Toc18088"/>
+      <w:bookmarkStart w:id="42" w:name="_Toc6632"/>
       <w:r>
         <w:rPr>
           <w:rFonts w:hint="default"/>
@@ -7474,7 +7889,7 @@
         </w:rPr>
         <w:t>Stack vs Heap Memory</w:t>
       </w:r>
-      <w:bookmarkEnd w:id="39"/>
+      <w:bookmarkEnd w:id="42"/>
     </w:p>
     <w:p>
       <w:pPr>
@@ -7493,7 +7908,7 @@
           <w:lang w:val="en-US"/>
         </w:rPr>
       </w:pPr>
-      <w:bookmarkStart w:id="40" w:name="_Toc1492"/>
+      <w:bookmarkStart w:id="43" w:name="_Toc25790"/>
       <w:r>
         <w:rPr>
           <w:rFonts w:hint="default"/>
@@ -7501,7 +7916,7 @@
         </w:rPr>
         <w:t>Gen0,1 and 2 managed heap</w:t>
       </w:r>
-      <w:bookmarkEnd w:id="40"/>
+      <w:bookmarkEnd w:id="43"/>
     </w:p>
     <w:p>
       <w:pPr>
@@ -7552,7 +7967,7 @@
                     </pic:cNvPicPr>
                   </pic:nvPicPr>
                   <pic:blipFill>
-                    <a:blip r:embed="rId10"/>
+                    <a:blip r:embed="rId11"/>
                     <a:stretch>
                       <a:fillRect/>
                     </a:stretch>
@@ -7601,7 +8016,7 @@
           <w:lang w:val="en-US"/>
         </w:rPr>
       </w:pPr>
-      <w:bookmarkStart w:id="41" w:name="_Toc6229"/>
+      <w:bookmarkStart w:id="44" w:name="_Toc4538"/>
       <w:r>
         <w:rPr>
           <w:rFonts w:hint="default"/>
@@ -7609,7 +8024,7 @@
         </w:rPr>
         <w:t>Larger object Heap(LOH)</w:t>
       </w:r>
-      <w:bookmarkEnd w:id="41"/>
+      <w:bookmarkEnd w:id="44"/>
     </w:p>
     <w:p>
       <w:pPr>
@@ -7643,7 +8058,7 @@
           <w:lang w:val="en-US"/>
         </w:rPr>
       </w:pPr>
-      <w:bookmarkStart w:id="42" w:name="_Toc14903"/>
+      <w:bookmarkStart w:id="45" w:name="_Toc11070"/>
       <w:r>
         <w:rPr>
           <w:rFonts w:hint="default"/>
@@ -7651,7 +8066,7 @@
         </w:rPr>
         <w:t>Dotmemory</w:t>
       </w:r>
-      <w:bookmarkEnd w:id="42"/>
+      <w:bookmarkEnd w:id="45"/>
     </w:p>
     <w:p>
       <w:pPr>
@@ -7702,7 +8117,7 @@
                     </pic:cNvPicPr>
                   </pic:nvPicPr>
                   <pic:blipFill>
-                    <a:blip r:embed="rId11"/>
+                    <a:blip r:embed="rId12"/>
                     <a:stretch>
                       <a:fillRect/>
                     </a:stretch>
@@ -7804,7 +8219,7 @@
           <w:lang w:val="en-US"/>
         </w:rPr>
       </w:pPr>
-      <w:bookmarkStart w:id="43" w:name="_Toc11280"/>
+      <w:bookmarkStart w:id="46" w:name="_Toc25211"/>
       <w:r>
         <w:rPr>
           <w:rFonts w:hint="default"/>
@@ -7812,7 +8227,7 @@
         </w:rPr>
         <w:t>Unit testing</w:t>
       </w:r>
-      <w:bookmarkEnd w:id="43"/>
+      <w:bookmarkEnd w:id="46"/>
     </w:p>
     <w:p>
       <w:pPr>
@@ -7855,7 +8270,7 @@
           <w:lang w:val="en-US"/>
         </w:rPr>
       </w:pPr>
-      <w:bookmarkStart w:id="44" w:name="_Toc25844"/>
+      <w:bookmarkStart w:id="47" w:name="_Toc16857"/>
       <w:r>
         <w:rPr>
           <w:rFonts w:hint="default"/>
@@ -7863,7 +8278,7 @@
         </w:rPr>
         <w:t>Arrange, Act, Assert</w:t>
       </w:r>
-      <w:bookmarkEnd w:id="44"/>
+      <w:bookmarkEnd w:id="47"/>
       <w:r>
         <w:rPr>
           <w:rFonts w:hint="default"/>
@@ -8194,7 +8609,7 @@
           <w:lang w:val="en-US"/>
         </w:rPr>
       </w:pPr>
-      <w:bookmarkStart w:id="45" w:name="_Toc4140"/>
+      <w:bookmarkStart w:id="48" w:name="_Toc9010"/>
       <w:r>
         <w:rPr>
           <w:rFonts w:hint="default"/>
@@ -8202,7 +8617,7 @@
         </w:rPr>
         <w:t>Attributes</w:t>
       </w:r>
-      <w:bookmarkEnd w:id="45"/>
+      <w:bookmarkEnd w:id="48"/>
     </w:p>
     <w:p>
       <w:pPr>
@@ -8580,7 +8995,7 @@
           <w:lang w:val="en-US"/>
         </w:rPr>
       </w:pPr>
-      <w:bookmarkStart w:id="46" w:name="_Toc18759"/>
+      <w:bookmarkStart w:id="49" w:name="_Toc5307"/>
       <w:r>
         <w:rPr>
           <w:rFonts w:hint="default"/>
@@ -8588,7 +9003,7 @@
         </w:rPr>
         <w:t>xUnit</w:t>
       </w:r>
-      <w:bookmarkEnd w:id="46"/>
+      <w:bookmarkEnd w:id="49"/>
     </w:p>
     <w:p>
       <w:pPr>
@@ -8599,7 +9014,7 @@
           <w:lang w:val="en-US"/>
         </w:rPr>
       </w:pPr>
-      <w:bookmarkStart w:id="47" w:name="_Toc30814"/>
+      <w:bookmarkStart w:id="50" w:name="_Toc918"/>
       <w:r>
         <w:rPr>
           <w:rFonts w:hint="default"/>
@@ -8607,7 +9022,7 @@
         </w:rPr>
         <w:t>NUnit</w:t>
       </w:r>
-      <w:bookmarkEnd w:id="47"/>
+      <w:bookmarkEnd w:id="50"/>
     </w:p>
     <w:p>
       <w:pPr>
@@ -8618,7 +9033,7 @@
           <w:lang w:val="en-US"/>
         </w:rPr>
       </w:pPr>
-      <w:bookmarkStart w:id="48" w:name="_Toc31698"/>
+      <w:bookmarkStart w:id="51" w:name="_Toc8209"/>
       <w:r>
         <w:rPr>
           <w:rFonts w:hint="default"/>
@@ -8626,7 +9041,7 @@
         </w:rPr>
         <w:t>MSTest</w:t>
       </w:r>
-      <w:bookmarkEnd w:id="48"/>
+      <w:bookmarkEnd w:id="51"/>
     </w:p>
     <w:p>
       <w:pPr>
@@ -8652,7 +9067,7 @@
           <w:lang w:val="en-US"/>
         </w:rPr>
       </w:pPr>
-      <w:bookmarkStart w:id="49" w:name="_Toc8056"/>
+      <w:bookmarkStart w:id="52" w:name="_Toc13608"/>
       <w:r>
         <w:rPr>
           <w:rFonts w:hint="default"/>
@@ -8660,7 +9075,7 @@
         </w:rPr>
         <w:t>Attributes</w:t>
       </w:r>
-      <w:bookmarkEnd w:id="49"/>
+      <w:bookmarkEnd w:id="52"/>
     </w:p>
     <w:p>
       <w:pPr>
@@ -8701,7 +9116,7 @@
           <w:lang w:val="en-US"/>
         </w:rPr>
       </w:pPr>
-      <w:bookmarkStart w:id="50" w:name="_Toc18933"/>
+      <w:bookmarkStart w:id="53" w:name="_Toc1342"/>
       <w:r>
         <w:rPr>
           <w:rFonts w:hint="default"/>
@@ -8709,7 +9124,7 @@
         </w:rPr>
         <w:t>Web Driver Test</w:t>
       </w:r>
-      <w:bookmarkEnd w:id="50"/>
+      <w:bookmarkEnd w:id="53"/>
     </w:p>
     <w:p>
       <w:pPr>
@@ -8735,7 +9150,7 @@
           <w:lang w:val="en-US"/>
         </w:rPr>
       </w:pPr>
-      <w:bookmarkStart w:id="51" w:name="_Toc27624"/>
+      <w:bookmarkStart w:id="54" w:name="_Toc14876"/>
       <w:r>
         <w:rPr>
           <w:rFonts w:hint="default"/>
@@ -8743,7 +9158,7 @@
         </w:rPr>
         <w:t>Runsettings file</w:t>
       </w:r>
-      <w:bookmarkEnd w:id="51"/>
+      <w:bookmarkEnd w:id="54"/>
     </w:p>
     <w:p>
       <w:pPr>
@@ -8828,7 +9243,7 @@
           <w:lang w:val="en-US"/>
         </w:rPr>
       </w:pPr>
-      <w:bookmarkStart w:id="52" w:name="_Toc15553"/>
+      <w:bookmarkStart w:id="55" w:name="_Toc29333"/>
       <w:r>
         <w:rPr>
           <w:rFonts w:hint="default"/>
@@ -8836,7 +9251,7 @@
         </w:rPr>
         <w:t>Unit test misc</w:t>
       </w:r>
-      <w:bookmarkEnd w:id="52"/>
+      <w:bookmarkEnd w:id="55"/>
     </w:p>
     <w:p>
       <w:pPr>
@@ -8847,7 +9262,7 @@
           <w:lang w:val="en-US"/>
         </w:rPr>
       </w:pPr>
-      <w:bookmarkStart w:id="53" w:name="_Toc5456"/>
+      <w:bookmarkStart w:id="56" w:name="_Toc12446"/>
       <w:r>
         <w:rPr>
           <w:rFonts w:hint="default"/>
@@ -8855,7 +9270,7 @@
         </w:rPr>
         <w:t>How to write unit test for private methods and class?</w:t>
       </w:r>
-      <w:bookmarkEnd w:id="53"/>
+      <w:bookmarkEnd w:id="56"/>
     </w:p>
     <w:p>
       <w:pPr>
@@ -8866,7 +9281,7 @@
           <w:lang w:val="en-US"/>
         </w:rPr>
       </w:pPr>
-      <w:bookmarkStart w:id="54" w:name="_Toc7365"/>
+      <w:bookmarkStart w:id="57" w:name="_Toc14866"/>
       <w:r>
         <w:rPr>
           <w:rFonts w:hint="default"/>
@@ -8874,7 +9289,7 @@
         </w:rPr>
         <w:t>Visual Studio</w:t>
       </w:r>
-      <w:bookmarkEnd w:id="54"/>
+      <w:bookmarkEnd w:id="57"/>
     </w:p>
     <w:p>
       <w:pPr>
@@ -8885,7 +9300,7 @@
           <w:lang w:val="en-US"/>
         </w:rPr>
       </w:pPr>
-      <w:bookmarkStart w:id="55" w:name="_Toc15279"/>
+      <w:bookmarkStart w:id="58" w:name="_Toc9531"/>
       <w:r>
         <w:rPr>
           <w:rFonts w:hint="default"/>
@@ -8893,7 +9308,7 @@
         </w:rPr>
         <w:t>Code snippet</w:t>
       </w:r>
-      <w:bookmarkEnd w:id="55"/>
+      <w:bookmarkEnd w:id="58"/>
     </w:p>
     <w:p>
       <w:pPr>
@@ -8974,7 +9389,7 @@
                     </pic:cNvPicPr>
                   </pic:nvPicPr>
                   <pic:blipFill>
-                    <a:blip r:embed="rId12"/>
+                    <a:blip r:embed="rId13"/>
                     <a:stretch>
                       <a:fillRect/>
                     </a:stretch>
@@ -9056,7 +9471,7 @@
                     </pic:cNvPicPr>
                   </pic:nvPicPr>
                   <pic:blipFill>
-                    <a:blip r:embed="rId13"/>
+                    <a:blip r:embed="rId14"/>
                     <a:stretch>
                       <a:fillRect/>
                     </a:stretch>
@@ -9104,7 +9519,7 @@
                     </pic:cNvPicPr>
                   </pic:nvPicPr>
                   <pic:blipFill>
-                    <a:blip r:embed="rId13"/>
+                    <a:blip r:embed="rId14"/>
                     <a:stretch>
                       <a:fillRect/>
                     </a:stretch>
@@ -9152,7 +9567,7 @@
                     </pic:cNvPicPr>
                   </pic:nvPicPr>
                   <pic:blipFill>
-                    <a:blip r:embed="rId13"/>
+                    <a:blip r:embed="rId14"/>
                     <a:stretch>
                       <a:fillRect/>
                     </a:stretch>
@@ -9186,7 +9601,7 @@
           <w:lang w:val="en-US"/>
         </w:rPr>
       </w:pPr>
-      <w:bookmarkStart w:id="56" w:name="_Toc17670"/>
+      <w:bookmarkStart w:id="59" w:name="_Toc5796"/>
       <w:r>
         <w:rPr>
           <w:rFonts w:hint="default"/>
@@ -9194,7 +9609,7 @@
         </w:rPr>
         <w:t>Misc and questions</w:t>
       </w:r>
-      <w:bookmarkEnd w:id="56"/>
+      <w:bookmarkEnd w:id="59"/>
     </w:p>
     <w:p>
       <w:pPr>
@@ -9205,7 +9620,7 @@
           <w:lang w:val="en-US"/>
         </w:rPr>
       </w:pPr>
-      <w:bookmarkStart w:id="57" w:name="_Toc9454"/>
+      <w:bookmarkStart w:id="60" w:name="_Toc3433"/>
       <w:r>
         <w:rPr>
           <w:rFonts w:hint="default"/>
@@ -9213,7 +9628,7 @@
         </w:rPr>
         <w:t>Which sorting does array.sort uses in c#</w:t>
       </w:r>
-      <w:bookmarkEnd w:id="57"/>
+      <w:bookmarkEnd w:id="60"/>
     </w:p>
     <w:p>
       <w:pPr>
@@ -9240,7 +9655,7 @@
           <w:lang w:val="en-US"/>
         </w:rPr>
       </w:pPr>
-      <w:bookmarkStart w:id="58" w:name="_Toc18139"/>
+      <w:bookmarkStart w:id="61" w:name="_Toc23819"/>
       <w:r>
         <w:rPr>
           <w:rFonts w:hint="default"/>
@@ -9249,7 +9664,7 @@
         </w:rPr>
         <w:t>Mutable vs Immutable?</w:t>
       </w:r>
-      <w:bookmarkEnd w:id="58"/>
+      <w:bookmarkEnd w:id="61"/>
     </w:p>
     <w:p>
       <w:pPr>
@@ -9260,7 +9675,7 @@
           <w:lang w:val="en-US"/>
         </w:rPr>
       </w:pPr>
-      <w:bookmarkStart w:id="59" w:name="_Toc15321"/>
+      <w:bookmarkStart w:id="62" w:name="_Toc21385"/>
       <w:r>
         <w:rPr>
           <w:rFonts w:hint="default"/>
@@ -9282,7 +9697,7 @@
         </w:rPr>
         <w:t>?</w:t>
       </w:r>
-      <w:bookmarkEnd w:id="59"/>
+      <w:bookmarkEnd w:id="62"/>
       <w:r>
         <w:rPr>
           <w:rFonts w:hint="default"/>
@@ -9325,7 +9740,7 @@
           <w:lang w:val="en-US"/>
         </w:rPr>
       </w:pPr>
-      <w:bookmarkStart w:id="60" w:name="_Toc11652"/>
+      <w:bookmarkStart w:id="63" w:name="_Toc31825"/>
       <w:r>
         <w:rPr>
           <w:rFonts w:hint="default"/>
@@ -9333,7 +9748,7 @@
         </w:rPr>
         <w:t>Value Types and Reference Types</w:t>
       </w:r>
-      <w:bookmarkEnd w:id="60"/>
+      <w:bookmarkEnd w:id="63"/>
     </w:p>
     <w:p>
       <w:pPr>
@@ -9360,7 +9775,7 @@
           <w:lang w:val="en-US"/>
         </w:rPr>
       </w:pPr>
-      <w:bookmarkStart w:id="61" w:name="_Toc961"/>
+      <w:bookmarkStart w:id="64" w:name="_Toc26593"/>
       <w:r>
         <w:rPr>
           <w:rFonts w:hint="default"/>
@@ -9369,7 +9784,7 @@
         </w:rPr>
         <w:t>Access Modifiers in C#. Explain each</w:t>
       </w:r>
-      <w:bookmarkEnd w:id="61"/>
+      <w:bookmarkEnd w:id="64"/>
     </w:p>
     <w:p>
       <w:pPr>
@@ -9403,7 +9818,7 @@
           <w:lang w:val="en-US"/>
         </w:rPr>
       </w:pPr>
-      <w:bookmarkStart w:id="62" w:name="_Toc26558"/>
+      <w:bookmarkStart w:id="65" w:name="_Toc4969"/>
       <w:r>
         <w:rPr>
           <w:rFonts w:hint="default"/>
@@ -9411,7 +9826,7 @@
         </w:rPr>
         <w:t>Difference between ‘==’ and ‘.Equals()’</w:t>
       </w:r>
-      <w:bookmarkEnd w:id="62"/>
+      <w:bookmarkEnd w:id="65"/>
       <w:r>
         <w:rPr>
           <w:rFonts w:hint="default"/>
@@ -9478,7 +9893,7 @@
           <w:lang w:val="en-US"/>
         </w:rPr>
       </w:pPr>
-      <w:bookmarkStart w:id="63" w:name="_Toc3681"/>
+      <w:bookmarkStart w:id="66" w:name="_Toc9811"/>
       <w:r>
         <w:rPr>
           <w:rFonts w:hint="default"/>
@@ -9486,7 +9901,7 @@
         </w:rPr>
         <w:t>Parallel class in C#</w:t>
       </w:r>
-      <w:bookmarkEnd w:id="63"/>
+      <w:bookmarkEnd w:id="66"/>
     </w:p>
     <w:p>
       <w:pPr>
@@ -9572,7 +9987,7 @@
           <w:lang w:val="en-US"/>
         </w:rPr>
       </w:pPr>
-      <w:bookmarkStart w:id="64" w:name="_Toc20121"/>
+      <w:bookmarkStart w:id="67" w:name="_Toc19587"/>
       <w:r>
         <w:rPr>
           <w:rFonts w:hint="default"/>
@@ -9580,7 +9995,7 @@
         </w:rPr>
         <w:t>LINQ</w:t>
       </w:r>
-      <w:bookmarkEnd w:id="64"/>
+      <w:bookmarkEnd w:id="67"/>
     </w:p>
     <w:p>
       <w:pPr>
@@ -9591,7 +10006,7 @@
           <w:lang w:val="en-US"/>
         </w:rPr>
       </w:pPr>
-      <w:bookmarkStart w:id="65" w:name="_Toc11709"/>
+      <w:bookmarkStart w:id="68" w:name="_Toc7901"/>
       <w:r>
         <w:rPr>
           <w:rFonts w:hint="default"/>
@@ -9599,7 +10014,7 @@
         </w:rPr>
         <w:t>What are Lambda Expressions in LINQ? Can you provide an example?</w:t>
       </w:r>
-      <w:bookmarkEnd w:id="65"/>
+      <w:bookmarkEnd w:id="68"/>
     </w:p>
     <w:p>
       <w:pPr>
@@ -9633,6 +10048,7 @@
           <w:lang w:val="en-IN"/>
         </w:rPr>
       </w:pPr>
+      <w:bookmarkStart w:id="69" w:name="_Toc29696"/>
       <w:r>
         <w:rPr>
           <w:rFonts w:hint="default"/>
@@ -9640,6 +10056,7 @@
         </w:rPr>
         <w:t>Config files</w:t>
       </w:r>
+      <w:bookmarkEnd w:id="69"/>
     </w:p>
     <w:p>
       <w:pPr>
@@ -9950,7 +10367,7 @@
     <w:lsdException w:qFormat="1" w:uiPriority="0" w:semiHidden="0" w:name="heading 2"/>
     <w:lsdException w:qFormat="1" w:uiPriority="0" w:semiHidden="0" w:name="heading 3"/>
     <w:lsdException w:qFormat="1" w:uiPriority="0" w:semiHidden="0" w:name="heading 4"/>
-    <w:lsdException w:qFormat="1" w:uiPriority="0" w:name="heading 5"/>
+    <w:lsdException w:qFormat="1" w:uiPriority="0" w:semiHidden="0" w:name="heading 5"/>
     <w:lsdException w:qFormat="1" w:uiPriority="0" w:name="heading 6"/>
     <w:lsdException w:qFormat="1" w:uiPriority="0" w:name="heading 7"/>
     <w:lsdException w:qFormat="1" w:uiPriority="0" w:name="heading 8"/>
@@ -10283,8 +10700,10 @@
       <w:outlineLvl w:val="3"/>
     </w:pPr>
     <w:rPr>
+      <w:rFonts w:eastAsia="LiSu"/>
       <w:b/>
       <w:bCs w:val="0"/>
+      <w:i/>
       <w:sz w:val="32"/>
       <w:szCs w:val="28"/>
     </w:rPr>
@@ -10293,7 +10712,6 @@
     <w:name w:val="heading 5"/>
     <w:basedOn w:val="1"/>
     <w:next w:val="1"/>
-    <w:semiHidden/>
     <w:unhideWhenUsed/>
     <w:qFormat/>
     <w:uiPriority w:val="0"/>
@@ -10304,8 +10722,11 @@
       <w:outlineLvl w:val="4"/>
     </w:pPr>
     <w:rPr>
+      <w:rFonts w:eastAsia="LiSu"/>
+      <w:b/>
       <w:bCs w:val="0"/>
-      <w:sz w:val="28"/>
+      <w:i/>
+      <w:color w:val="385723" w:themeColor="accent6" w:themeShade="80"/>
       <w:szCs w:val="28"/>
     </w:rPr>
   </w:style>

</xml_diff>

<commit_message>
DB, React and Next JS updates
</commit_message>
<xml_diff>
--- a/Docs/C# and Dotnet.docx
+++ b/Docs/C# and Dotnet.docx
@@ -4885,8 +4885,6 @@
         </w:rPr>
         <w:t>Consume TAP</w:t>
       </w:r>
-      <w:bookmarkStart w:id="70" w:name="_GoBack"/>
-      <w:bookmarkEnd w:id="70"/>
     </w:p>
     <w:p>
       <w:pPr>
@@ -4987,6 +4985,340 @@
           <w:lang w:val="en-US"/>
         </w:rPr>
         <w:t xml:space="preserve">Name for a set of technologies based on the integration of query capabilities directly into the C# language. Queries any type of data (SQL server, XML documents, objects in memory).  </w:t>
+      </w:r>
+    </w:p>
+    <w:p>
+      <w:pPr>
+        <w:rPr>
+          <w:rFonts w:hint="default"/>
+          <w:lang w:val="en-US"/>
+        </w:rPr>
+      </w:pPr>
+    </w:p>
+    <w:p>
+      <w:pPr>
+        <w:pStyle w:val="4"/>
+        <w:bidi w:val="0"/>
+        <w:rPr>
+          <w:rFonts w:hint="default"/>
+          <w:lang w:val="en-IN"/>
+        </w:rPr>
+      </w:pPr>
+      <w:r>
+        <w:rPr>
+          <w:rFonts w:hint="default"/>
+          <w:lang w:val="en-IN"/>
+        </w:rPr>
+        <w:t>Fluent vs Query syntax</w:t>
+      </w:r>
+    </w:p>
+    <w:p>
+      <w:pPr>
+        <w:rPr>
+          <w:rFonts w:hint="default"/>
+          <w:lang w:val="en-IN"/>
+        </w:rPr>
+      </w:pPr>
+      <w:r>
+        <w:rPr>
+          <w:rFonts w:hint="default"/>
+          <w:lang w:val="en-IN"/>
+        </w:rPr>
+        <w:t>No difference in performance of the below approaches</w:t>
+      </w:r>
+    </w:p>
+    <w:p>
+      <w:pPr>
+        <w:rPr>
+          <w:rFonts w:hint="default"/>
+          <w:lang w:val="en-IN"/>
+        </w:rPr>
+      </w:pPr>
+      <w:r>
+        <w:rPr>
+          <w:rFonts w:hint="default"/>
+          <w:lang w:val="en-IN"/>
+        </w:rPr>
+        <w:t>Query</w:t>
+      </w:r>
+    </w:p>
+    <w:p>
+      <w:r>
+        <w:drawing>
+          <wp:inline distT="0" distB="0" distL="114300" distR="114300">
+            <wp:extent cx="2929890" cy="914400"/>
+            <wp:effectExtent l="0" t="0" r="3810" b="0"/>
+            <wp:docPr id="16" name="Picture 2"/>
+            <wp:cNvGraphicFramePr>
+              <a:graphicFrameLocks xmlns:a="http://schemas.openxmlformats.org/drawingml/2006/main" noChangeAspect="1"/>
+            </wp:cNvGraphicFramePr>
+            <a:graphic xmlns:a="http://schemas.openxmlformats.org/drawingml/2006/main">
+              <a:graphicData uri="http://schemas.openxmlformats.org/drawingml/2006/picture">
+                <pic:pic xmlns:pic="http://schemas.openxmlformats.org/drawingml/2006/picture">
+                  <pic:nvPicPr>
+                    <pic:cNvPr id="16" name="Picture 2"/>
+                    <pic:cNvPicPr>
+                      <a:picLocks noChangeAspect="1"/>
+                    </pic:cNvPicPr>
+                  </pic:nvPicPr>
+                  <pic:blipFill>
+                    <a:blip r:embed="rId5"/>
+                    <a:stretch>
+                      <a:fillRect/>
+                    </a:stretch>
+                  </pic:blipFill>
+                  <pic:spPr>
+                    <a:xfrm>
+                      <a:off x="0" y="0"/>
+                      <a:ext cx="2929890" cy="914400"/>
+                    </a:xfrm>
+                    <a:prstGeom prst="rect">
+                      <a:avLst/>
+                    </a:prstGeom>
+                    <a:noFill/>
+                    <a:ln>
+                      <a:noFill/>
+                    </a:ln>
+                  </pic:spPr>
+                </pic:pic>
+              </a:graphicData>
+            </a:graphic>
+          </wp:inline>
+        </w:drawing>
+      </w:r>
+    </w:p>
+    <w:p/>
+    <w:p>
+      <w:pPr>
+        <w:rPr>
+          <w:rFonts w:hint="default"/>
+          <w:lang w:val="en-IN"/>
+        </w:rPr>
+      </w:pPr>
+      <w:r>
+        <w:rPr>
+          <w:rFonts w:hint="default"/>
+          <w:lang w:val="en-IN"/>
+        </w:rPr>
+        <w:t>Fluent</w:t>
+      </w:r>
+    </w:p>
+    <w:p>
+      <w:r>
+        <w:drawing>
+          <wp:inline distT="0" distB="0" distL="114300" distR="114300">
+            <wp:extent cx="3930015" cy="1548130"/>
+            <wp:effectExtent l="0" t="0" r="13335" b="13970"/>
+            <wp:docPr id="17" name="Picture 3"/>
+            <wp:cNvGraphicFramePr>
+              <a:graphicFrameLocks xmlns:a="http://schemas.openxmlformats.org/drawingml/2006/main" noChangeAspect="1"/>
+            </wp:cNvGraphicFramePr>
+            <a:graphic xmlns:a="http://schemas.openxmlformats.org/drawingml/2006/main">
+              <a:graphicData uri="http://schemas.openxmlformats.org/drawingml/2006/picture">
+                <pic:pic xmlns:pic="http://schemas.openxmlformats.org/drawingml/2006/picture">
+                  <pic:nvPicPr>
+                    <pic:cNvPr id="17" name="Picture 3"/>
+                    <pic:cNvPicPr>
+                      <a:picLocks noChangeAspect="1"/>
+                    </pic:cNvPicPr>
+                  </pic:nvPicPr>
+                  <pic:blipFill>
+                    <a:blip r:embed="rId6"/>
+                    <a:stretch>
+                      <a:fillRect/>
+                    </a:stretch>
+                  </pic:blipFill>
+                  <pic:spPr>
+                    <a:xfrm>
+                      <a:off x="0" y="0"/>
+                      <a:ext cx="3930015" cy="1548130"/>
+                    </a:xfrm>
+                    <a:prstGeom prst="rect">
+                      <a:avLst/>
+                    </a:prstGeom>
+                    <a:noFill/>
+                    <a:ln>
+                      <a:noFill/>
+                    </a:ln>
+                  </pic:spPr>
+                </pic:pic>
+              </a:graphicData>
+            </a:graphic>
+          </wp:inline>
+        </w:drawing>
+      </w:r>
+    </w:p>
+    <w:p>
+      <w:pPr>
+        <w:pStyle w:val="4"/>
+        <w:bidi w:val="0"/>
+        <w:rPr>
+          <w:rFonts w:hint="default"/>
+          <w:lang w:val="en-IN"/>
+        </w:rPr>
+      </w:pPr>
+      <w:r>
+        <w:rPr>
+          <w:rFonts w:hint="default"/>
+          <w:lang w:val="en-IN"/>
+        </w:rPr>
+        <w:t>Refactoring statements to functions</w:t>
+      </w:r>
+    </w:p>
+    <w:p>
+      <w:pPr>
+        <w:rPr>
+          <w:rFonts w:hint="default"/>
+          <w:lang w:val="en-IN"/>
+        </w:rPr>
+      </w:pPr>
+      <w:r>
+        <w:rPr>
+          <w:rFonts w:hint="default"/>
+          <w:lang w:val="en-IN"/>
+        </w:rPr>
+        <w:t>Query syntax</w:t>
+      </w:r>
+    </w:p>
+    <w:p>
+      <w:pPr>
+        <w:rPr>
+          <w:rFonts w:hint="default"/>
+          <w:lang w:val="en-IN"/>
+        </w:rPr>
+      </w:pPr>
+      <w:r>
+        <w:rPr>
+          <w:rFonts w:hint="default"/>
+          <w:lang w:val="en-IN"/>
+        </w:rPr>
+        <w:t>IsSpiderManMovie. Return type should be boolean for where clause.</w:t>
+      </w:r>
+    </w:p>
+    <w:p>
+      <w:r>
+        <w:drawing>
+          <wp:inline distT="0" distB="0" distL="114300" distR="114300">
+            <wp:extent cx="3335020" cy="2329180"/>
+            <wp:effectExtent l="0" t="0" r="17780" b="13970"/>
+            <wp:docPr id="18" name="Picture 4"/>
+            <wp:cNvGraphicFramePr>
+              <a:graphicFrameLocks xmlns:a="http://schemas.openxmlformats.org/drawingml/2006/main" noChangeAspect="1"/>
+            </wp:cNvGraphicFramePr>
+            <a:graphic xmlns:a="http://schemas.openxmlformats.org/drawingml/2006/main">
+              <a:graphicData uri="http://schemas.openxmlformats.org/drawingml/2006/picture">
+                <pic:pic xmlns:pic="http://schemas.openxmlformats.org/drawingml/2006/picture">
+                  <pic:nvPicPr>
+                    <pic:cNvPr id="18" name="Picture 4"/>
+                    <pic:cNvPicPr>
+                      <a:picLocks noChangeAspect="1"/>
+                    </pic:cNvPicPr>
+                  </pic:nvPicPr>
+                  <pic:blipFill>
+                    <a:blip r:embed="rId7"/>
+                    <a:stretch>
+                      <a:fillRect/>
+                    </a:stretch>
+                  </pic:blipFill>
+                  <pic:spPr>
+                    <a:xfrm>
+                      <a:off x="0" y="0"/>
+                      <a:ext cx="3335020" cy="2329180"/>
+                    </a:xfrm>
+                    <a:prstGeom prst="rect">
+                      <a:avLst/>
+                    </a:prstGeom>
+                    <a:noFill/>
+                    <a:ln>
+                      <a:noFill/>
+                    </a:ln>
+                  </pic:spPr>
+                </pic:pic>
+              </a:graphicData>
+            </a:graphic>
+          </wp:inline>
+        </w:drawing>
+      </w:r>
+    </w:p>
+    <w:p>
+      <w:pPr>
+        <w:rPr>
+          <w:rFonts w:hint="default"/>
+          <w:lang w:val="en-IN"/>
+        </w:rPr>
+      </w:pPr>
+      <w:r>
+        <w:rPr>
+          <w:rFonts w:hint="default"/>
+          <w:lang w:val="en-IN"/>
+        </w:rPr>
+        <w:t>Fluent</w:t>
+      </w:r>
+    </w:p>
+    <w:p>
+      <w:pPr>
+        <w:rPr>
+          <w:rFonts w:hint="default"/>
+          <w:lang w:val="en-IN"/>
+        </w:rPr>
+      </w:pPr>
+      <w:r>
+        <w:rPr>
+          <w:rFonts w:hint="default"/>
+          <w:lang w:val="en-IN"/>
+        </w:rPr>
+        <w:t>Here IsIronManMovie is a method group.</w:t>
+      </w:r>
+    </w:p>
+    <w:p>
+      <w:pPr>
+        <w:rPr>
+          <w:rFonts w:hint="default"/>
+          <w:lang w:val="en-IN"/>
+        </w:rPr>
+      </w:pPr>
+      <w:r>
+        <w:drawing>
+          <wp:inline distT="0" distB="0" distL="114300" distR="114300">
+            <wp:extent cx="2701290" cy="1597025"/>
+            <wp:effectExtent l="0" t="0" r="3810" b="3175"/>
+            <wp:docPr id="19" name="Picture 5"/>
+            <wp:cNvGraphicFramePr>
+              <a:graphicFrameLocks xmlns:a="http://schemas.openxmlformats.org/drawingml/2006/main" noChangeAspect="1"/>
+            </wp:cNvGraphicFramePr>
+            <a:graphic xmlns:a="http://schemas.openxmlformats.org/drawingml/2006/main">
+              <a:graphicData uri="http://schemas.openxmlformats.org/drawingml/2006/picture">
+                <pic:pic xmlns:pic="http://schemas.openxmlformats.org/drawingml/2006/picture">
+                  <pic:nvPicPr>
+                    <pic:cNvPr id="19" name="Picture 5"/>
+                    <pic:cNvPicPr>
+                      <a:picLocks noChangeAspect="1"/>
+                    </pic:cNvPicPr>
+                  </pic:nvPicPr>
+                  <pic:blipFill>
+                    <a:blip r:embed="rId8"/>
+                    <a:stretch>
+                      <a:fillRect/>
+                    </a:stretch>
+                  </pic:blipFill>
+                  <pic:spPr>
+                    <a:xfrm>
+                      <a:off x="0" y="0"/>
+                      <a:ext cx="2701290" cy="1597025"/>
+                    </a:xfrm>
+                    <a:prstGeom prst="rect">
+                      <a:avLst/>
+                    </a:prstGeom>
+                    <a:noFill/>
+                    <a:ln>
+                      <a:noFill/>
+                    </a:ln>
+                  </pic:spPr>
+                </pic:pic>
+              </a:graphicData>
+            </a:graphic>
+          </wp:inline>
+        </w:drawing>
       </w:r>
     </w:p>
     <w:p>
@@ -5017,7 +5349,7 @@
                     </pic:cNvPicPr>
                   </pic:nvPicPr>
                   <pic:blipFill>
-                    <a:blip r:embed="rId5"/>
+                    <a:blip r:embed="rId9"/>
                     <a:stretch>
                       <a:fillRect/>
                     </a:stretch>
@@ -5136,7 +5468,7 @@
                     </pic:cNvPicPr>
                   </pic:nvPicPr>
                   <pic:blipFill>
-                    <a:blip r:embed="rId6"/>
+                    <a:blip r:embed="rId10"/>
                     <a:stretch>
                       <a:fillRect/>
                     </a:stretch>
@@ -7235,7 +7567,7 @@
                     </pic:cNvPicPr>
                   </pic:nvPicPr>
                   <pic:blipFill>
-                    <a:blip r:embed="rId7"/>
+                    <a:blip r:embed="rId11"/>
                     <a:stretch>
                       <a:fillRect/>
                     </a:stretch>
@@ -7286,7 +7618,7 @@
                     </pic:cNvPicPr>
                   </pic:nvPicPr>
                   <pic:blipFill>
-                    <a:blip r:embed="rId8"/>
+                    <a:blip r:embed="rId12"/>
                     <a:stretch>
                       <a:fillRect/>
                     </a:stretch>
@@ -7374,7 +7706,7 @@
                     </pic:cNvPicPr>
                   </pic:nvPicPr>
                   <pic:blipFill>
-                    <a:blip r:embed="rId9"/>
+                    <a:blip r:embed="rId13"/>
                     <a:stretch>
                       <a:fillRect/>
                     </a:stretch>
@@ -7420,7 +7752,7 @@
                     </pic:cNvPicPr>
                   </pic:nvPicPr>
                   <pic:blipFill>
-                    <a:blip r:embed="rId10"/>
+                    <a:blip r:embed="rId14"/>
                     <a:stretch>
                       <a:fillRect/>
                     </a:stretch>
@@ -7584,6 +7916,92 @@
     </w:p>
     <w:p>
       <w:pPr>
+        <w:rPr>
+          <w:rFonts w:hint="default"/>
+          <w:lang w:val="en-IN"/>
+        </w:rPr>
+      </w:pPr>
+    </w:p>
+    <w:p>
+      <w:pPr>
+        <w:rPr>
+          <w:rFonts w:hint="default"/>
+          <w:lang w:val="en-IN"/>
+        </w:rPr>
+      </w:pPr>
+      <w:r>
+        <w:rPr>
+          <w:rFonts w:hint="default"/>
+          <w:lang w:val="en-IN"/>
+        </w:rPr>
+        <w:t>Below SS for, Chaining multiple where condition</w:t>
+      </w:r>
+    </w:p>
+    <w:p>
+      <w:pPr>
+        <w:rPr>
+          <w:rFonts w:hint="default" w:ascii="Cascadia Mono" w:hAnsi="Cascadia Mono" w:eastAsia="Cascadia Mono"/>
+          <w:color w:val="2B91AF"/>
+          <w:sz w:val="19"/>
+          <w:szCs w:val="24"/>
+        </w:rPr>
+      </w:pPr>
+    </w:p>
+    <w:p>
+      <w:pPr>
+        <w:rPr>
+          <w:rFonts w:hint="default" w:ascii="Cascadia Mono" w:hAnsi="Cascadia Mono" w:eastAsia="Cascadia Mono"/>
+          <w:color w:val="2B91AF"/>
+          <w:sz w:val="19"/>
+          <w:szCs w:val="24"/>
+        </w:rPr>
+      </w:pPr>
+      <w:r>
+        <w:drawing>
+          <wp:inline distT="0" distB="0" distL="114300" distR="114300">
+            <wp:extent cx="3064510" cy="1729740"/>
+            <wp:effectExtent l="0" t="0" r="2540" b="3810"/>
+            <wp:docPr id="15" name="Picture 1"/>
+            <wp:cNvGraphicFramePr>
+              <a:graphicFrameLocks xmlns:a="http://schemas.openxmlformats.org/drawingml/2006/main" noChangeAspect="1"/>
+            </wp:cNvGraphicFramePr>
+            <a:graphic xmlns:a="http://schemas.openxmlformats.org/drawingml/2006/main">
+              <a:graphicData uri="http://schemas.openxmlformats.org/drawingml/2006/picture">
+                <pic:pic xmlns:pic="http://schemas.openxmlformats.org/drawingml/2006/picture">
+                  <pic:nvPicPr>
+                    <pic:cNvPr id="15" name="Picture 1"/>
+                    <pic:cNvPicPr>
+                      <a:picLocks noChangeAspect="1"/>
+                    </pic:cNvPicPr>
+                  </pic:nvPicPr>
+                  <pic:blipFill>
+                    <a:blip r:embed="rId15"/>
+                    <a:stretch>
+                      <a:fillRect/>
+                    </a:stretch>
+                  </pic:blipFill>
+                  <pic:spPr>
+                    <a:xfrm>
+                      <a:off x="0" y="0"/>
+                      <a:ext cx="3064510" cy="1729740"/>
+                    </a:xfrm>
+                    <a:prstGeom prst="rect">
+                      <a:avLst/>
+                    </a:prstGeom>
+                    <a:noFill/>
+                    <a:ln>
+                      <a:noFill/>
+                    </a:ln>
+                  </pic:spPr>
+                </pic:pic>
+              </a:graphicData>
+            </a:graphic>
+          </wp:inline>
+        </w:drawing>
+      </w:r>
+    </w:p>
+    <w:p>
+      <w:pPr>
         <w:pStyle w:val="4"/>
         <w:bidi w:val="0"/>
         <w:rPr>
@@ -7967,7 +8385,7 @@
                     </pic:cNvPicPr>
                   </pic:nvPicPr>
                   <pic:blipFill>
-                    <a:blip r:embed="rId11"/>
+                    <a:blip r:embed="rId16"/>
                     <a:stretch>
                       <a:fillRect/>
                     </a:stretch>
@@ -8117,7 +8535,7 @@
                     </pic:cNvPicPr>
                   </pic:nvPicPr>
                   <pic:blipFill>
-                    <a:blip r:embed="rId12"/>
+                    <a:blip r:embed="rId17"/>
                     <a:stretch>
                       <a:fillRect/>
                     </a:stretch>
@@ -8250,7 +8668,94 @@
           <w:rFonts w:hint="default"/>
           <w:lang w:val="en-US"/>
         </w:rPr>
-        <w:t xml:space="preserve"> https://learn.microsoft.com/en-us/dotnet/core/testing/</w:t>
+        <w:t xml:space="preserve"> </w:t>
+      </w:r>
+      <w:r>
+        <w:rPr>
+          <w:rFonts w:hint="default"/>
+          <w:lang w:val="en-US"/>
+        </w:rPr>
+        <w:fldChar w:fldCharType="begin"/>
+      </w:r>
+      <w:r>
+        <w:rPr>
+          <w:rFonts w:hint="default"/>
+          <w:lang w:val="en-US"/>
+        </w:rPr>
+        <w:instrText xml:space="preserve"> HYPERLINK "https://learn.microsoft.com/en-us/dotnet/core/testing/" </w:instrText>
+      </w:r>
+      <w:r>
+        <w:rPr>
+          <w:rFonts w:hint="default"/>
+          <w:lang w:val="en-US"/>
+        </w:rPr>
+        <w:fldChar w:fldCharType="separate"/>
+      </w:r>
+      <w:r>
+        <w:rPr>
+          <w:rStyle w:val="51"/>
+          <w:rFonts w:hint="default"/>
+          <w:lang w:val="en-US"/>
+        </w:rPr>
+        <w:t>https://learn.microsoft.com/en-us/dotnet/core/testing/</w:t>
+      </w:r>
+      <w:r>
+        <w:rPr>
+          <w:rFonts w:hint="default"/>
+          <w:lang w:val="en-US"/>
+        </w:rPr>
+        <w:fldChar w:fldCharType="end"/>
+      </w:r>
+    </w:p>
+    <w:p>
+      <w:pPr>
+        <w:rPr>
+          <w:rFonts w:hint="default"/>
+          <w:lang w:val="en-US"/>
+        </w:rPr>
+      </w:pPr>
+      <w:r>
+        <w:drawing>
+          <wp:inline distT="0" distB="0" distL="114300" distR="114300">
+            <wp:extent cx="3777615" cy="3089275"/>
+            <wp:effectExtent l="0" t="0" r="13335" b="15875"/>
+            <wp:docPr id="14" name="Picture 1"/>
+            <wp:cNvGraphicFramePr>
+              <a:graphicFrameLocks xmlns:a="http://schemas.openxmlformats.org/drawingml/2006/main" noChangeAspect="1"/>
+            </wp:cNvGraphicFramePr>
+            <a:graphic xmlns:a="http://schemas.openxmlformats.org/drawingml/2006/main">
+              <a:graphicData uri="http://schemas.openxmlformats.org/drawingml/2006/picture">
+                <pic:pic xmlns:pic="http://schemas.openxmlformats.org/drawingml/2006/picture">
+                  <pic:nvPicPr>
+                    <pic:cNvPr id="14" name="Picture 1"/>
+                    <pic:cNvPicPr>
+                      <a:picLocks noChangeAspect="1"/>
+                    </pic:cNvPicPr>
+                  </pic:nvPicPr>
+                  <pic:blipFill>
+                    <a:blip r:embed="rId18"/>
+                    <a:stretch>
+                      <a:fillRect/>
+                    </a:stretch>
+                  </pic:blipFill>
+                  <pic:spPr>
+                    <a:xfrm>
+                      <a:off x="0" y="0"/>
+                      <a:ext cx="3777615" cy="3089275"/>
+                    </a:xfrm>
+                    <a:prstGeom prst="rect">
+                      <a:avLst/>
+                    </a:prstGeom>
+                    <a:noFill/>
+                    <a:ln>
+                      <a:noFill/>
+                    </a:ln>
+                  </pic:spPr>
+                </pic:pic>
+              </a:graphicData>
+            </a:graphic>
+          </wp:inline>
+        </w:drawing>
       </w:r>
     </w:p>
     <w:p>
@@ -9389,7 +9894,7 @@
                     </pic:cNvPicPr>
                   </pic:nvPicPr>
                   <pic:blipFill>
-                    <a:blip r:embed="rId13"/>
+                    <a:blip r:embed="rId19"/>
                     <a:stretch>
                       <a:fillRect/>
                     </a:stretch>
@@ -9471,7 +9976,7 @@
                     </pic:cNvPicPr>
                   </pic:nvPicPr>
                   <pic:blipFill>
-                    <a:blip r:embed="rId14"/>
+                    <a:blip r:embed="rId20"/>
                     <a:stretch>
                       <a:fillRect/>
                     </a:stretch>
@@ -9519,7 +10024,7 @@
                     </pic:cNvPicPr>
                   </pic:nvPicPr>
                   <pic:blipFill>
-                    <a:blip r:embed="rId14"/>
+                    <a:blip r:embed="rId20"/>
                     <a:stretch>
                       <a:fillRect/>
                     </a:stretch>
@@ -9567,7 +10072,7 @@
                     </pic:cNvPicPr>
                   </pic:nvPicPr>
                   <pic:blipFill>
-                    <a:blip r:embed="rId14"/>
+                    <a:blip r:embed="rId20"/>
                     <a:stretch>
                       <a:fillRect/>
                     </a:stretch>
@@ -10072,6 +10577,95 @@
         </w:rPr>
         <w:t xml:space="preserve">Web config </w:t>
       </w:r>
+    </w:p>
+    <w:p>
+      <w:pPr>
+        <w:pStyle w:val="3"/>
+        <w:bidi w:val="0"/>
+        <w:rPr>
+          <w:rFonts w:hint="default"/>
+          <w:lang w:val="en-IN"/>
+        </w:rPr>
+      </w:pPr>
+      <w:r>
+        <w:rPr>
+          <w:rFonts w:hint="default"/>
+          <w:lang w:val="en-IN"/>
+        </w:rPr>
+        <w:t>References</w:t>
+      </w:r>
+    </w:p>
+    <w:p>
+      <w:pPr>
+        <w:numPr>
+          <w:ilvl w:val="0"/>
+          <w:numId w:val="13"/>
+        </w:numPr>
+        <w:rPr>
+          <w:rFonts w:hint="default"/>
+          <w:lang w:val="en-IN"/>
+        </w:rPr>
+      </w:pPr>
+      <w:r>
+        <w:rPr>
+          <w:rFonts w:hint="default"/>
+          <w:lang w:val="en-IN"/>
+        </w:rPr>
+        <w:t xml:space="preserve">For LINQ: </w:t>
+      </w:r>
+      <w:r>
+        <w:rPr>
+          <w:rFonts w:hint="default"/>
+          <w:lang w:val="en-IN"/>
+        </w:rPr>
+        <w:fldChar w:fldCharType="begin"/>
+      </w:r>
+      <w:r>
+        <w:rPr>
+          <w:rFonts w:hint="default"/>
+          <w:lang w:val="en-IN"/>
+        </w:rPr>
+        <w:instrText xml:space="preserve"> HYPERLINK "https://www.youtube.com/watch?v=xKr96nIyCFM" </w:instrText>
+      </w:r>
+      <w:r>
+        <w:rPr>
+          <w:rFonts w:hint="default"/>
+          <w:lang w:val="en-IN"/>
+        </w:rPr>
+        <w:fldChar w:fldCharType="separate"/>
+      </w:r>
+      <w:r>
+        <w:rPr>
+          <w:rStyle w:val="51"/>
+          <w:rFonts w:hint="default"/>
+          <w:lang w:val="en-IN"/>
+        </w:rPr>
+        <w:t>https://www.youtube.com/watch?v=xKr96nIyCFM</w:t>
+      </w:r>
+      <w:r>
+        <w:rPr>
+          <w:rFonts w:hint="default"/>
+          <w:lang w:val="en-IN"/>
+        </w:rPr>
+        <w:fldChar w:fldCharType="end"/>
+      </w:r>
+      <w:r>
+        <w:rPr>
+          <w:rFonts w:hint="default"/>
+          <w:lang w:val="en-IN"/>
+        </w:rPr>
+        <w:t xml:space="preserve"> Scott and Stephen Toub</w:t>
+      </w:r>
+      <w:bookmarkStart w:id="70" w:name="_GoBack"/>
+      <w:bookmarkEnd w:id="70"/>
+    </w:p>
+    <w:p>
+      <w:pPr>
+        <w:rPr>
+          <w:rFonts w:hint="default"/>
+          <w:lang w:val="en-IN"/>
+        </w:rPr>
+      </w:pPr>
     </w:p>
     <w:sectPr>
       <w:pgSz w:w="11906" w:h="16838"/>
@@ -10293,6 +10887,18 @@
     </w:lvl>
   </w:abstractNum>
   <w:abstractNum w:abstractNumId="11">
+    <w:nsid w:val="1F4D6556"/>
+    <w:multiLevelType w:val="singleLevel"/>
+    <w:tmpl w:val="1F4D6556"/>
+    <w:lvl w:ilvl="0" w:tentative="0">
+      <w:start w:val="1"/>
+      <w:numFmt w:val="decimal"/>
+      <w:suff w:val="space"/>
+      <w:lvlText w:val="%1."/>
+      <w:lvlJc w:val="left"/>
+    </w:lvl>
+  </w:abstractNum>
+  <w:abstractNum w:abstractNumId="12">
     <w:nsid w:val="5833A97B"/>
     <w:multiLevelType w:val="singleLevel"/>
     <w:tmpl w:val="5833A97B"/>
@@ -10346,6 +10952,9 @@
     <w:abstractNumId w:val="0"/>
   </w:num>
   <w:num w:numId="12">
+    <w:abstractNumId w:val="12"/>
+  </w:num>
+  <w:num w:numId="13">
     <w:abstractNumId w:val="11"/>
   </w:num>
 </w:numbering>
@@ -10613,6 +11222,7 @@
   </w:latentStyles>
   <w:style w:type="paragraph" w:default="1" w:styleId="1">
     <w:name w:val="Normal"/>
+    <w:autoRedefine/>
     <w:qFormat/>
     <w:uiPriority w:val="0"/>
     <w:rPr>
@@ -10690,6 +11300,7 @@
     <w:name w:val="heading 4"/>
     <w:basedOn w:val="1"/>
     <w:next w:val="1"/>
+    <w:autoRedefine/>
     <w:unhideWhenUsed/>
     <w:qFormat/>
     <w:uiPriority w:val="0"/>
@@ -10712,6 +11323,7 @@
     <w:name w:val="heading 5"/>
     <w:basedOn w:val="1"/>
     <w:next w:val="1"/>
+    <w:autoRedefine/>
     <w:unhideWhenUsed/>
     <w:qFormat/>
     <w:uiPriority w:val="0"/>
@@ -10734,6 +11346,7 @@
     <w:name w:val="heading 6"/>
     <w:basedOn w:val="1"/>
     <w:next w:val="1"/>
+    <w:autoRedefine/>
     <w:semiHidden/>
     <w:unhideWhenUsed/>
     <w:qFormat/>
@@ -10754,6 +11367,7 @@
     <w:name w:val="heading 7"/>
     <w:basedOn w:val="1"/>
     <w:next w:val="1"/>
+    <w:autoRedefine/>
     <w:semiHidden/>
     <w:unhideWhenUsed/>
     <w:qFormat/>
@@ -10774,6 +11388,7 @@
     <w:name w:val="heading 8"/>
     <w:basedOn w:val="1"/>
     <w:next w:val="1"/>
+    <w:autoRedefine/>
     <w:semiHidden/>
     <w:unhideWhenUsed/>
     <w:qFormat/>
@@ -10793,6 +11408,7 @@
     <w:name w:val="heading 9"/>
     <w:basedOn w:val="1"/>
     <w:next w:val="1"/>
+    <w:autoRedefine/>
     <w:semiHidden/>
     <w:unhideWhenUsed/>
     <w:qFormat/>
@@ -10809,12 +11425,14 @@
   </w:style>
   <w:style w:type="character" w:default="1" w:styleId="11">
     <w:name w:val="Default Paragraph Font"/>
+    <w:autoRedefine/>
     <w:semiHidden/>
     <w:qFormat/>
     <w:uiPriority w:val="0"/>
   </w:style>
   <w:style w:type="table" w:default="1" w:styleId="12">
     <w:name w:val="Normal Table"/>
+    <w:autoRedefine/>
     <w:semiHidden/>
     <w:qFormat/>
     <w:uiPriority w:val="0"/>
@@ -10830,6 +11448,7 @@
   <w:style w:type="paragraph" w:styleId="13">
     <w:name w:val="Balloon Text"/>
     <w:basedOn w:val="1"/>
+    <w:autoRedefine/>
     <w:qFormat/>
     <w:uiPriority w:val="0"/>
     <w:rPr>
@@ -10840,6 +11459,7 @@
   <w:style w:type="paragraph" w:styleId="14">
     <w:name w:val="Block Text"/>
     <w:basedOn w:val="1"/>
+    <w:autoRedefine/>
     <w:qFormat/>
     <w:uiPriority w:val="0"/>
     <w:pPr>
@@ -10859,6 +11479,7 @@
   <w:style w:type="paragraph" w:styleId="16">
     <w:name w:val="Body Text 2"/>
     <w:basedOn w:val="1"/>
+    <w:autoRedefine/>
     <w:qFormat/>
     <w:uiPriority w:val="0"/>
     <w:pPr>
@@ -10868,6 +11489,7 @@
   <w:style w:type="paragraph" w:styleId="17">
     <w:name w:val="Body Text 3"/>
     <w:basedOn w:val="1"/>
+    <w:autoRedefine/>
     <w:qFormat/>
     <w:uiPriority w:val="0"/>
     <w:pPr>
@@ -10881,6 +11503,7 @@
   <w:style w:type="paragraph" w:styleId="18">
     <w:name w:val="Body Text First Indent"/>
     <w:basedOn w:val="15"/>
+    <w:autoRedefine/>
     <w:qFormat/>
     <w:uiPriority w:val="0"/>
     <w:pPr>
@@ -10890,6 +11513,7 @@
   <w:style w:type="paragraph" w:styleId="19">
     <w:name w:val="Body Text Indent"/>
     <w:basedOn w:val="1"/>
+    <w:autoRedefine/>
     <w:qFormat/>
     <w:uiPriority w:val="0"/>
     <w:pPr>
@@ -10900,6 +11524,7 @@
   <w:style w:type="paragraph" w:styleId="20">
     <w:name w:val="Body Text First Indent 2"/>
     <w:basedOn w:val="19"/>
+    <w:autoRedefine/>
     <w:qFormat/>
     <w:uiPriority w:val="0"/>
     <w:pPr>
@@ -10909,6 +11534,7 @@
   <w:style w:type="paragraph" w:styleId="21">
     <w:name w:val="Body Text Indent 2"/>
     <w:basedOn w:val="1"/>
+    <w:autoRedefine/>
     <w:qFormat/>
     <w:uiPriority w:val="0"/>
     <w:pPr>
@@ -10919,6 +11545,7 @@
   <w:style w:type="paragraph" w:styleId="22">
     <w:name w:val="Body Text Indent 3"/>
     <w:basedOn w:val="1"/>
+    <w:autoRedefine/>
     <w:qFormat/>
     <w:uiPriority w:val="0"/>
     <w:pPr>
@@ -10934,6 +11561,7 @@
     <w:name w:val="caption"/>
     <w:basedOn w:val="1"/>
     <w:next w:val="1"/>
+    <w:autoRedefine/>
     <w:semiHidden/>
     <w:unhideWhenUsed/>
     <w:qFormat/>
@@ -10946,6 +11574,7 @@
   <w:style w:type="paragraph" w:styleId="24">
     <w:name w:val="Closing"/>
     <w:basedOn w:val="1"/>
+    <w:autoRedefine/>
     <w:qFormat/>
     <w:uiPriority w:val="0"/>
     <w:pPr>
@@ -10955,6 +11584,7 @@
   <w:style w:type="character" w:styleId="25">
     <w:name w:val="annotation reference"/>
     <w:basedOn w:val="11"/>
+    <w:autoRedefine/>
     <w:qFormat/>
     <w:uiPriority w:val="0"/>
     <w:rPr>
@@ -10965,6 +11595,7 @@
   <w:style w:type="paragraph" w:styleId="26">
     <w:name w:val="annotation text"/>
     <w:basedOn w:val="1"/>
+    <w:autoRedefine/>
     <w:qFormat/>
     <w:uiPriority w:val="0"/>
     <w:pPr>
@@ -10975,6 +11606,7 @@
     <w:name w:val="annotation subject"/>
     <w:basedOn w:val="26"/>
     <w:next w:val="26"/>
+    <w:autoRedefine/>
     <w:qFormat/>
     <w:uiPriority w:val="0"/>
     <w:rPr>
@@ -10985,6 +11617,7 @@
     <w:name w:val="Date"/>
     <w:basedOn w:val="1"/>
     <w:next w:val="1"/>
+    <w:autoRedefine/>
     <w:qFormat/>
     <w:uiPriority w:val="0"/>
     <w:pPr>
@@ -11066,6 +11699,7 @@
   <w:style w:type="character" w:styleId="36">
     <w:name w:val="FollowedHyperlink"/>
     <w:basedOn w:val="11"/>
+    <w:autoRedefine/>
     <w:qFormat/>
     <w:uiPriority w:val="0"/>
     <w:rPr>
@@ -11225,6 +11859,7 @@
   <w:style w:type="character" w:styleId="48">
     <w:name w:val="HTML Sample"/>
     <w:basedOn w:val="11"/>
+    <w:autoRedefine/>
     <w:qFormat/>
     <w:uiPriority w:val="0"/>
     <w:rPr>
@@ -11234,6 +11869,7 @@
   <w:style w:type="character" w:styleId="49">
     <w:name w:val="HTML Typewriter"/>
     <w:basedOn w:val="11"/>
+    <w:autoRedefine/>
     <w:qFormat/>
     <w:uiPriority w:val="0"/>
     <w:rPr>
@@ -11245,6 +11881,7 @@
   <w:style w:type="character" w:styleId="50">
     <w:name w:val="HTML Variable"/>
     <w:basedOn w:val="11"/>
+    <w:autoRedefine/>
     <w:qFormat/>
     <w:uiPriority w:val="0"/>
     <w:rPr>
@@ -11255,6 +11892,7 @@
   <w:style w:type="character" w:styleId="51">
     <w:name w:val="Hyperlink"/>
     <w:basedOn w:val="11"/>
+    <w:autoRedefine/>
     <w:qFormat/>
     <w:uiPriority w:val="0"/>
     <w:rPr>
@@ -11266,6 +11904,7 @@
     <w:name w:val="index 1"/>
     <w:basedOn w:val="1"/>
     <w:next w:val="1"/>
+    <w:autoRedefine/>
     <w:qFormat/>
     <w:uiPriority w:val="0"/>
   </w:style>
@@ -11273,6 +11912,7 @@
     <w:name w:val="index 2"/>
     <w:basedOn w:val="1"/>
     <w:next w:val="1"/>
+    <w:autoRedefine/>
     <w:qFormat/>
     <w:uiPriority w:val="0"/>
     <w:pPr>
@@ -11283,6 +11923,7 @@
     <w:name w:val="index 3"/>
     <w:basedOn w:val="1"/>
     <w:next w:val="1"/>
+    <w:autoRedefine/>
     <w:qFormat/>
     <w:uiPriority w:val="0"/>
     <w:pPr>
@@ -11293,6 +11934,7 @@
     <w:name w:val="index 4"/>
     <w:basedOn w:val="1"/>
     <w:next w:val="1"/>
+    <w:autoRedefine/>
     <w:qFormat/>
     <w:uiPriority w:val="0"/>
     <w:pPr>
@@ -11303,6 +11945,7 @@
     <w:name w:val="index 5"/>
     <w:basedOn w:val="1"/>
     <w:next w:val="1"/>
+    <w:autoRedefine/>
     <w:qFormat/>
     <w:uiPriority w:val="0"/>
     <w:pPr>
@@ -11313,6 +11956,7 @@
     <w:name w:val="index 6"/>
     <w:basedOn w:val="1"/>
     <w:next w:val="1"/>
+    <w:autoRedefine/>
     <w:qFormat/>
     <w:uiPriority w:val="0"/>
     <w:pPr>
@@ -11323,6 +11967,7 @@
     <w:name w:val="index 7"/>
     <w:basedOn w:val="1"/>
     <w:next w:val="1"/>
+    <w:autoRedefine/>
     <w:qFormat/>
     <w:uiPriority w:val="0"/>
     <w:pPr>
@@ -11333,6 +11978,7 @@
     <w:name w:val="index 8"/>
     <w:basedOn w:val="1"/>
     <w:next w:val="1"/>
+    <w:autoRedefine/>
     <w:qFormat/>
     <w:uiPriority w:val="0"/>
     <w:pPr>
@@ -11343,6 +11989,7 @@
     <w:name w:val="index 9"/>
     <w:basedOn w:val="1"/>
     <w:next w:val="1"/>
+    <w:autoRedefine/>
     <w:qFormat/>
     <w:uiPriority w:val="0"/>
     <w:pPr>
@@ -11353,6 +12000,7 @@
     <w:name w:val="index heading"/>
     <w:basedOn w:val="1"/>
     <w:next w:val="52"/>
+    <w:autoRedefine/>
     <w:qFormat/>
     <w:uiPriority w:val="0"/>
     <w:rPr>
@@ -11363,12 +12011,14 @@
   <w:style w:type="character" w:styleId="62">
     <w:name w:val="line number"/>
     <w:basedOn w:val="11"/>
+    <w:autoRedefine/>
     <w:qFormat/>
     <w:uiPriority w:val="0"/>
   </w:style>
   <w:style w:type="paragraph" w:styleId="63">
     <w:name w:val="List"/>
     <w:basedOn w:val="1"/>
+    <w:autoRedefine/>
     <w:qFormat/>
     <w:uiPriority w:val="0"/>
     <w:pPr>
@@ -11378,6 +12028,7 @@
   <w:style w:type="paragraph" w:styleId="64">
     <w:name w:val="List 2"/>
     <w:basedOn w:val="1"/>
+    <w:autoRedefine/>
     <w:qFormat/>
     <w:uiPriority w:val="0"/>
     <w:pPr>
@@ -11387,6 +12038,7 @@
   <w:style w:type="paragraph" w:styleId="65">
     <w:name w:val="List 3"/>
     <w:basedOn w:val="1"/>
+    <w:autoRedefine/>
     <w:qFormat/>
     <w:uiPriority w:val="0"/>
     <w:pPr>
@@ -11396,6 +12048,7 @@
   <w:style w:type="paragraph" w:styleId="66">
     <w:name w:val="List 4"/>
     <w:basedOn w:val="1"/>
+    <w:autoRedefine/>
     <w:qFormat/>
     <w:uiPriority w:val="0"/>
     <w:pPr>
@@ -11405,6 +12058,7 @@
   <w:style w:type="paragraph" w:styleId="67">
     <w:name w:val="List 5"/>
     <w:basedOn w:val="1"/>
+    <w:autoRedefine/>
     <w:qFormat/>
     <w:uiPriority w:val="0"/>
     <w:pPr>
@@ -11414,6 +12068,7 @@
   <w:style w:type="paragraph" w:styleId="68">
     <w:name w:val="List Bullet"/>
     <w:basedOn w:val="1"/>
+    <w:autoRedefine/>
     <w:qFormat/>
     <w:uiPriority w:val="0"/>
     <w:pPr>
@@ -11426,6 +12081,7 @@
   <w:style w:type="paragraph" w:styleId="69">
     <w:name w:val="List Bullet 2"/>
     <w:basedOn w:val="1"/>
+    <w:autoRedefine/>
     <w:qFormat/>
     <w:uiPriority w:val="0"/>
     <w:pPr>
@@ -11438,6 +12094,7 @@
   <w:style w:type="paragraph" w:styleId="70">
     <w:name w:val="List Bullet 3"/>
     <w:basedOn w:val="1"/>
+    <w:autoRedefine/>
     <w:qFormat/>
     <w:uiPriority w:val="0"/>
     <w:pPr>
@@ -11450,6 +12107,7 @@
   <w:style w:type="paragraph" w:styleId="71">
     <w:name w:val="List Bullet 4"/>
     <w:basedOn w:val="1"/>
+    <w:autoRedefine/>
     <w:qFormat/>
     <w:uiPriority w:val="0"/>
     <w:pPr>
@@ -11462,6 +12120,7 @@
   <w:style w:type="paragraph" w:styleId="72">
     <w:name w:val="List Bullet 5"/>
     <w:basedOn w:val="1"/>
+    <w:autoRedefine/>
     <w:qFormat/>
     <w:uiPriority w:val="0"/>
     <w:pPr>
@@ -11474,6 +12133,7 @@
   <w:style w:type="paragraph" w:styleId="73">
     <w:name w:val="List Continue"/>
     <w:basedOn w:val="1"/>
+    <w:autoRedefine/>
     <w:qFormat/>
     <w:uiPriority w:val="0"/>
     <w:pPr>
@@ -11484,6 +12144,7 @@
   <w:style w:type="paragraph" w:styleId="74">
     <w:name w:val="List Continue 2"/>
     <w:basedOn w:val="1"/>
+    <w:autoRedefine/>
     <w:qFormat/>
     <w:uiPriority w:val="0"/>
     <w:pPr>
@@ -11494,6 +12155,7 @@
   <w:style w:type="paragraph" w:styleId="75">
     <w:name w:val="List Continue 3"/>
     <w:basedOn w:val="1"/>
+    <w:autoRedefine/>
     <w:qFormat/>
     <w:uiPriority w:val="0"/>
     <w:pPr>
@@ -11504,6 +12166,7 @@
   <w:style w:type="paragraph" w:styleId="76">
     <w:name w:val="List Continue 4"/>
     <w:basedOn w:val="1"/>
+    <w:autoRedefine/>
     <w:qFormat/>
     <w:uiPriority w:val="0"/>
     <w:pPr>
@@ -11514,6 +12177,7 @@
   <w:style w:type="paragraph" w:styleId="77">
     <w:name w:val="List Continue 5"/>
     <w:basedOn w:val="1"/>
+    <w:autoRedefine/>
     <w:qFormat/>
     <w:uiPriority w:val="0"/>
     <w:pPr>
@@ -11524,6 +12188,7 @@
   <w:style w:type="paragraph" w:styleId="78">
     <w:name w:val="List Number"/>
     <w:basedOn w:val="1"/>
+    <w:autoRedefine/>
     <w:qFormat/>
     <w:uiPriority w:val="0"/>
     <w:pPr>
@@ -11536,6 +12201,7 @@
   <w:style w:type="paragraph" w:styleId="79">
     <w:name w:val="List Number 2"/>
     <w:basedOn w:val="1"/>
+    <w:autoRedefine/>
     <w:qFormat/>
     <w:uiPriority w:val="0"/>
     <w:pPr>
@@ -11548,6 +12214,7 @@
   <w:style w:type="paragraph" w:styleId="80">
     <w:name w:val="List Number 3"/>
     <w:basedOn w:val="1"/>
+    <w:autoRedefine/>
     <w:qFormat/>
     <w:uiPriority w:val="0"/>
     <w:pPr>
@@ -11653,6 +12320,7 @@
   <w:style w:type="paragraph" w:styleId="86">
     <w:name w:val="Normal Indent"/>
     <w:basedOn w:val="1"/>
+    <w:autoRedefine/>
     <w:qFormat/>
     <w:uiPriority w:val="0"/>
     <w:pPr>
@@ -12563,6 +13231,7 @@
   <w:style w:type="table" w:styleId="104">
     <w:name w:val="Table Columns 1"/>
     <w:basedOn w:val="12"/>
+    <w:autoRedefine/>
     <w:qFormat/>
     <w:uiPriority w:val="0"/>
     <w:pPr>
@@ -12796,6 +13465,7 @@
   <w:style w:type="table" w:styleId="106">
     <w:name w:val="Table Columns 3"/>
     <w:basedOn w:val="12"/>
+    <w:autoRedefine/>
     <w:qFormat/>
     <w:uiPriority w:val="0"/>
     <w:pPr>
@@ -12973,6 +13643,7 @@
   <w:style w:type="table" w:styleId="108">
     <w:name w:val="Table Columns 5"/>
     <w:basedOn w:val="12"/>
+    <w:autoRedefine/>
     <w:qFormat/>
     <w:uiPriority w:val="0"/>
     <w:pPr>
@@ -13119,6 +13790,7 @@
   <w:style w:type="table" w:styleId="110">
     <w:name w:val="Table Elegant"/>
     <w:basedOn w:val="12"/>
+    <w:autoRedefine/>
     <w:qFormat/>
     <w:uiPriority w:val="0"/>
     <w:pPr>
@@ -13155,6 +13827,7 @@
   <w:style w:type="table" w:styleId="111">
     <w:name w:val="Table Grid"/>
     <w:basedOn w:val="12"/>
+    <w:autoRedefine/>
     <w:qFormat/>
     <w:uiPriority w:val="0"/>
     <w:pPr>
@@ -13175,6 +13848,7 @@
   <w:style w:type="table" w:styleId="112">
     <w:name w:val="Table Grid 1"/>
     <w:basedOn w:val="12"/>
+    <w:autoRedefine/>
     <w:qFormat/>
     <w:uiPriority w:val="0"/>
     <w:pPr>
@@ -13373,6 +14047,7 @@
   <w:style w:type="table" w:styleId="115">
     <w:name w:val="Table Grid 4"/>
     <w:basedOn w:val="12"/>
+    <w:autoRedefine/>
     <w:qFormat/>
     <w:uiPriority w:val="0"/>
     <w:pPr>
@@ -13438,6 +14113,7 @@
   <w:style w:type="table" w:styleId="116">
     <w:name w:val="Table Grid 5"/>
     <w:basedOn w:val="12"/>
+    <w:autoRedefine/>
     <w:qFormat/>
     <w:uiPriority w:val="0"/>
     <w:pPr>
@@ -13506,6 +14182,7 @@
   <w:style w:type="table" w:styleId="117">
     <w:name w:val="Table Grid 6"/>
     <w:basedOn w:val="12"/>
+    <w:autoRedefine/>
     <w:qFormat/>
     <w:uiPriority w:val="0"/>
     <w:pPr>
@@ -13577,6 +14254,7 @@
   <w:style w:type="table" w:styleId="118">
     <w:name w:val="Table Grid 7"/>
     <w:basedOn w:val="12"/>
+    <w:autoRedefine/>
     <w:qFormat/>
     <w:uiPriority w:val="0"/>
     <w:pPr>
@@ -13667,6 +14345,7 @@
   <w:style w:type="table" w:styleId="119">
     <w:name w:val="Table Grid 8"/>
     <w:basedOn w:val="12"/>
+    <w:autoRedefine/>
     <w:qFormat/>
     <w:uiPriority w:val="0"/>
     <w:pPr>
@@ -13733,6 +14412,7 @@
   <w:style w:type="table" w:styleId="120">
     <w:name w:val="Table List 1"/>
     <w:basedOn w:val="12"/>
+    <w:autoRedefine/>
     <w:qFormat/>
     <w:uiPriority w:val="0"/>
     <w:pPr>
@@ -13896,6 +14576,7 @@
   <w:style w:type="table" w:styleId="122">
     <w:name w:val="Table List 3"/>
     <w:basedOn w:val="12"/>
+    <w:autoRedefine/>
     <w:qFormat/>
     <w:uiPriority w:val="0"/>
     <w:pPr>
@@ -13955,6 +14636,7 @@
   <w:style w:type="table" w:styleId="123">
     <w:name w:val="Table List 4"/>
     <w:basedOn w:val="12"/>
+    <w:autoRedefine/>
     <w:qFormat/>
     <w:uiPriority w:val="0"/>
     <w:pPr>
@@ -14042,6 +14724,7 @@
   <w:style w:type="table" w:styleId="125">
     <w:name w:val="Table List 6"/>
     <w:basedOn w:val="12"/>
+    <w:autoRedefine/>
     <w:qFormat/>
     <w:uiPriority w:val="0"/>
     <w:pPr>
@@ -14110,6 +14793,7 @@
   <w:style w:type="table" w:styleId="126">
     <w:name w:val="Table List 7"/>
     <w:basedOn w:val="12"/>
+    <w:autoRedefine/>
     <w:qFormat/>
     <w:uiPriority w:val="0"/>
     <w:pPr>
@@ -14207,6 +14891,7 @@
   <w:style w:type="table" w:styleId="127">
     <w:name w:val="Table List 8"/>
     <w:basedOn w:val="12"/>
+    <w:autoRedefine/>
     <w:qFormat/>
     <w:uiPriority w:val="0"/>
     <w:pPr>
@@ -14316,6 +15001,7 @@
     <w:name w:val="table of authorities"/>
     <w:basedOn w:val="1"/>
     <w:next w:val="1"/>
+    <w:autoRedefine/>
     <w:qFormat/>
     <w:uiPriority w:val="0"/>
     <w:pPr>
@@ -14326,6 +15012,7 @@
     <w:name w:val="table of figures"/>
     <w:basedOn w:val="1"/>
     <w:next w:val="1"/>
+    <w:autoRedefine/>
     <w:qFormat/>
     <w:uiPriority w:val="0"/>
     <w:pPr>
@@ -14373,6 +15060,7 @@
   <w:style w:type="table" w:styleId="131">
     <w:name w:val="Table Simple 1"/>
     <w:basedOn w:val="12"/>
+    <w:autoRedefine/>
     <w:qFormat/>
     <w:uiPriority w:val="0"/>
     <w:pPr>

</xml_diff>

<commit_message>
Kud venkat - DB
Completed till inbuilt string functions  - section 25
</commit_message>
<xml_diff>
--- a/Docs/C# and Dotnet.docx
+++ b/Docs/C# and Dotnet.docx
@@ -7289,7 +7289,6 @@
             <w:insideH w:val="none" w:color="auto" w:sz="0" w:space="0"/>
             <w:insideV w:val="none" w:color="auto" w:sz="0" w:space="0"/>
           </w:tblBorders>
-          <w:shd w:val="clear" w:color="auto" w:fill="FFFFFF" w:themeFill="background1"/>
           <w:tblCellMar>
             <w:top w:w="15" w:type="dxa"/>
             <w:left w:w="15" w:type="dxa"/>
@@ -10306,6 +10305,1113 @@
         <w:t>Public, private, protected, internal, protected internal</w:t>
       </w:r>
     </w:p>
+    <w:tbl>
+      <w:tblPr>
+        <w:tblW w:w="10380" w:type="dxa"/>
+        <w:tblCellSpacing w:w="15" w:type="dxa"/>
+        <w:tblInd w:w="10" w:type="dxa"/>
+        <w:tblBorders>
+          <w:top w:val="single" w:color="E3E3E3" w:sz="2" w:space="0"/>
+          <w:left w:val="single" w:color="E3E3E3" w:sz="2" w:space="0"/>
+          <w:bottom w:val="single" w:color="E3E3E3" w:sz="2" w:space="0"/>
+          <w:right w:val="single" w:color="E3E3E3" w:sz="2" w:space="0"/>
+          <w:insideH w:val="none" w:color="auto" w:sz="0" w:space="0"/>
+          <w:insideV w:val="none" w:color="auto" w:sz="0" w:space="0"/>
+        </w:tblBorders>
+        <w:shd w:val="clear" w:color="auto" w:fill="auto"/>
+        <w:tblLayout w:type="autofit"/>
+        <w:tblCellMar>
+          <w:top w:w="15" w:type="dxa"/>
+          <w:left w:w="15" w:type="dxa"/>
+          <w:bottom w:w="15" w:type="dxa"/>
+          <w:right w:w="15" w:type="dxa"/>
+        </w:tblCellMar>
+      </w:tblPr>
+      <w:tblGrid>
+        <w:gridCol w:w="1835"/>
+        <w:gridCol w:w="8545"/>
+      </w:tblGrid>
+      <w:tr>
+        <w:tblPrEx>
+          <w:tblBorders>
+            <w:top w:val="single" w:color="E3E3E3" w:sz="2" w:space="0"/>
+            <w:left w:val="single" w:color="E3E3E3" w:sz="2" w:space="0"/>
+            <w:bottom w:val="single" w:color="E3E3E3" w:sz="2" w:space="0"/>
+            <w:right w:val="single" w:color="E3E3E3" w:sz="2" w:space="0"/>
+            <w:insideH w:val="none" w:color="auto" w:sz="0" w:space="0"/>
+            <w:insideV w:val="none" w:color="auto" w:sz="0" w:space="0"/>
+          </w:tblBorders>
+          <w:shd w:val="clear" w:color="auto" w:fill="auto"/>
+          <w:tblCellMar>
+            <w:top w:w="15" w:type="dxa"/>
+            <w:left w:w="15" w:type="dxa"/>
+            <w:bottom w:w="15" w:type="dxa"/>
+            <w:right w:w="15" w:type="dxa"/>
+          </w:tblCellMar>
+        </w:tblPrEx>
+        <w:trPr>
+          <w:tblHeader/>
+          <w:tblCellSpacing w:w="15" w:type="dxa"/>
+        </w:trPr>
+        <w:tc>
+          <w:tcPr>
+            <w:tcW w:w="0" w:type="auto"/>
+            <w:tcBorders>
+              <w:top w:val="single" w:color="auto" w:sz="6" w:space="0"/>
+              <w:left w:val="single" w:color="auto" w:sz="6" w:space="0"/>
+              <w:bottom w:val="single" w:color="auto" w:sz="6" w:space="0"/>
+              <w:right w:val="single" w:color="auto" w:sz="2" w:space="0"/>
+            </w:tcBorders>
+            <w:shd w:val="clear" w:color="auto" w:fill="auto"/>
+            <w:vAlign w:val="bottom"/>
+          </w:tcPr>
+          <w:p>
+            <w:pPr>
+              <w:keepNext w:val="0"/>
+              <w:keepLines w:val="0"/>
+              <w:widowControl/>
+              <w:suppressLineNumbers w:val="0"/>
+              <w:spacing w:line="26" w:lineRule="atLeast"/>
+              <w:ind w:left="0" w:firstLine="0"/>
+              <w:jc w:val="center"/>
+              <w:textAlignment w:val="bottom"/>
+              <w:rPr>
+                <w:rFonts w:hint="default" w:ascii="Times New Roman" w:hAnsi="Times New Roman" w:eastAsia="Segoe UI" w:cs="Times New Roman"/>
+                <w:b/>
+                <w:bCs/>
+                <w:i w:val="0"/>
+                <w:iCs w:val="0"/>
+                <w:caps w:val="0"/>
+                <w:color w:val="000000" w:themeColor="text1"/>
+                <w:spacing w:val="0"/>
+                <w:sz w:val="20"/>
+                <w:szCs w:val="20"/>
+                <w14:textFill>
+                  <w14:solidFill>
+                    <w14:schemeClr w14:val="tx1"/>
+                  </w14:solidFill>
+                </w14:textFill>
+              </w:rPr>
+            </w:pPr>
+            <w:r>
+              <w:rPr>
+                <w:rStyle w:val="92"/>
+                <w:rFonts w:hint="default" w:ascii="Times New Roman" w:hAnsi="Times New Roman" w:eastAsia="Segoe UI" w:cs="Times New Roman"/>
+                <w:b/>
+                <w:bCs/>
+                <w:i w:val="0"/>
+                <w:iCs w:val="0"/>
+                <w:caps w:val="0"/>
+                <w:color w:val="000000" w:themeColor="text1"/>
+                <w:spacing w:val="0"/>
+                <w:kern w:val="0"/>
+                <w:sz w:val="20"/>
+                <w:szCs w:val="20"/>
+                <w:bdr w:val="single" w:color="E3E3E3" w:sz="2" w:space="0"/>
+                <w:lang w:val="en-US" w:eastAsia="zh-CN" w:bidi="ar"/>
+                <w14:textFill>
+                  <w14:solidFill>
+                    <w14:schemeClr w14:val="tx1"/>
+                  </w14:solidFill>
+                </w14:textFill>
+              </w:rPr>
+              <w:t>Access Modifier</w:t>
+            </w:r>
+          </w:p>
+        </w:tc>
+        <w:tc>
+          <w:tcPr>
+            <w:tcW w:w="0" w:type="auto"/>
+            <w:tcBorders>
+              <w:top w:val="single" w:color="auto" w:sz="6" w:space="0"/>
+              <w:left w:val="single" w:color="auto" w:sz="6" w:space="0"/>
+              <w:bottom w:val="single" w:color="auto" w:sz="6" w:space="0"/>
+              <w:right w:val="single" w:color="auto" w:sz="6" w:space="0"/>
+            </w:tcBorders>
+            <w:shd w:val="clear" w:color="auto" w:fill="auto"/>
+            <w:vAlign w:val="bottom"/>
+          </w:tcPr>
+          <w:p>
+            <w:pPr>
+              <w:keepNext w:val="0"/>
+              <w:keepLines w:val="0"/>
+              <w:widowControl/>
+              <w:suppressLineNumbers w:val="0"/>
+              <w:spacing w:line="26" w:lineRule="atLeast"/>
+              <w:ind w:left="0" w:firstLine="0"/>
+              <w:jc w:val="center"/>
+              <w:textAlignment w:val="bottom"/>
+              <w:rPr>
+                <w:rFonts w:hint="default" w:ascii="Times New Roman" w:hAnsi="Times New Roman" w:eastAsia="Segoe UI" w:cs="Times New Roman"/>
+                <w:b/>
+                <w:bCs/>
+                <w:i w:val="0"/>
+                <w:iCs w:val="0"/>
+                <w:caps w:val="0"/>
+                <w:color w:val="000000" w:themeColor="text1"/>
+                <w:spacing w:val="0"/>
+                <w:sz w:val="20"/>
+                <w:szCs w:val="20"/>
+                <w14:textFill>
+                  <w14:solidFill>
+                    <w14:schemeClr w14:val="tx1"/>
+                  </w14:solidFill>
+                </w14:textFill>
+              </w:rPr>
+            </w:pPr>
+            <w:r>
+              <w:rPr>
+                <w:rStyle w:val="92"/>
+                <w:rFonts w:hint="default" w:ascii="Times New Roman" w:hAnsi="Times New Roman" w:eastAsia="Segoe UI" w:cs="Times New Roman"/>
+                <w:b/>
+                <w:bCs/>
+                <w:i w:val="0"/>
+                <w:iCs w:val="0"/>
+                <w:caps w:val="0"/>
+                <w:color w:val="000000" w:themeColor="text1"/>
+                <w:spacing w:val="0"/>
+                <w:kern w:val="0"/>
+                <w:sz w:val="20"/>
+                <w:szCs w:val="20"/>
+                <w:bdr w:val="single" w:color="E3E3E3" w:sz="2" w:space="0"/>
+                <w:lang w:val="en-US" w:eastAsia="zh-CN" w:bidi="ar"/>
+                <w14:textFill>
+                  <w14:solidFill>
+                    <w14:schemeClr w14:val="tx1"/>
+                  </w14:solidFill>
+                </w14:textFill>
+              </w:rPr>
+              <w:t>Visibility</w:t>
+            </w:r>
+          </w:p>
+        </w:tc>
+      </w:tr>
+      <w:tr>
+        <w:tblPrEx>
+          <w:tblBorders>
+            <w:top w:val="single" w:color="E3E3E3" w:sz="2" w:space="0"/>
+            <w:left w:val="single" w:color="E3E3E3" w:sz="2" w:space="0"/>
+            <w:bottom w:val="single" w:color="auto" w:sz="6" w:space="0"/>
+            <w:right w:val="single" w:color="E3E3E3" w:sz="2" w:space="0"/>
+            <w:insideH w:val="none" w:color="auto" w:sz="0" w:space="0"/>
+            <w:insideV w:val="none" w:color="auto" w:sz="0" w:space="0"/>
+          </w:tblBorders>
+          <w:shd w:val="clear" w:color="auto" w:fill="auto"/>
+          <w:tblCellMar>
+            <w:top w:w="15" w:type="dxa"/>
+            <w:left w:w="15" w:type="dxa"/>
+            <w:bottom w:w="15" w:type="dxa"/>
+            <w:right w:w="15" w:type="dxa"/>
+          </w:tblCellMar>
+        </w:tblPrEx>
+        <w:trPr>
+          <w:tblCellSpacing w:w="15" w:type="dxa"/>
+        </w:trPr>
+        <w:tc>
+          <w:tcPr>
+            <w:tcW w:w="0" w:type="auto"/>
+            <w:tcBorders>
+              <w:top w:val="single" w:color="auto" w:sz="2" w:space="0"/>
+              <w:left w:val="single" w:color="auto" w:sz="6" w:space="0"/>
+              <w:bottom w:val="single" w:color="auto" w:sz="6" w:space="0"/>
+              <w:right w:val="single" w:color="auto" w:sz="2" w:space="0"/>
+            </w:tcBorders>
+            <w:shd w:val="clear" w:color="auto" w:fill="auto"/>
+            <w:vAlign w:val="top"/>
+          </w:tcPr>
+          <w:p>
+            <w:pPr>
+              <w:keepNext w:val="0"/>
+              <w:keepLines w:val="0"/>
+              <w:widowControl/>
+              <w:suppressLineNumbers w:val="0"/>
+              <w:spacing w:line="26" w:lineRule="atLeast"/>
+              <w:ind w:left="0" w:firstLine="0"/>
+              <w:jc w:val="left"/>
+              <w:textAlignment w:val="baseline"/>
+              <w:rPr>
+                <w:rFonts w:hint="default" w:ascii="Times New Roman" w:hAnsi="Times New Roman" w:eastAsia="Segoe UI" w:cs="Times New Roman"/>
+                <w:i w:val="0"/>
+                <w:iCs w:val="0"/>
+                <w:caps w:val="0"/>
+                <w:color w:val="000000" w:themeColor="text1"/>
+                <w:spacing w:val="0"/>
+                <w:sz w:val="20"/>
+                <w:szCs w:val="20"/>
+                <w14:textFill>
+                  <w14:solidFill>
+                    <w14:schemeClr w14:val="tx1"/>
+                  </w14:solidFill>
+                </w14:textFill>
+              </w:rPr>
+            </w:pPr>
+            <w:r>
+              <w:rPr>
+                <w:rStyle w:val="92"/>
+                <w:rFonts w:hint="default" w:ascii="Times New Roman" w:hAnsi="Times New Roman" w:eastAsia="Segoe UI" w:cs="Times New Roman"/>
+                <w:b/>
+                <w:bCs/>
+                <w:i w:val="0"/>
+                <w:iCs w:val="0"/>
+                <w:caps w:val="0"/>
+                <w:color w:val="000000" w:themeColor="text1"/>
+                <w:spacing w:val="0"/>
+                <w:kern w:val="0"/>
+                <w:sz w:val="20"/>
+                <w:szCs w:val="20"/>
+                <w:bdr w:val="single" w:color="E3E3E3" w:sz="2" w:space="0"/>
+                <w:vertAlign w:val="baseline"/>
+                <w:lang w:val="en-US" w:eastAsia="zh-CN" w:bidi="ar"/>
+                <w14:textFill>
+                  <w14:solidFill>
+                    <w14:schemeClr w14:val="tx1"/>
+                  </w14:solidFill>
+                </w14:textFill>
+              </w:rPr>
+              <w:t>public</w:t>
+            </w:r>
+          </w:p>
+        </w:tc>
+        <w:tc>
+          <w:tcPr>
+            <w:tcW w:w="0" w:type="auto"/>
+            <w:tcBorders>
+              <w:top w:val="single" w:color="auto" w:sz="2" w:space="0"/>
+              <w:left w:val="single" w:color="auto" w:sz="6" w:space="0"/>
+              <w:bottom w:val="single" w:color="auto" w:sz="6" w:space="0"/>
+              <w:right w:val="single" w:color="auto" w:sz="6" w:space="0"/>
+            </w:tcBorders>
+            <w:shd w:val="clear" w:color="auto" w:fill="auto"/>
+            <w:vAlign w:val="top"/>
+          </w:tcPr>
+          <w:p>
+            <w:pPr>
+              <w:keepNext w:val="0"/>
+              <w:keepLines w:val="0"/>
+              <w:widowControl/>
+              <w:suppressLineNumbers w:val="0"/>
+              <w:spacing w:line="26" w:lineRule="atLeast"/>
+              <w:ind w:left="0" w:firstLine="0"/>
+              <w:jc w:val="left"/>
+              <w:textAlignment w:val="baseline"/>
+              <w:rPr>
+                <w:rFonts w:hint="default" w:ascii="Times New Roman" w:hAnsi="Times New Roman" w:eastAsia="Segoe UI" w:cs="Times New Roman"/>
+                <w:i w:val="0"/>
+                <w:iCs w:val="0"/>
+                <w:caps w:val="0"/>
+                <w:color w:val="000000" w:themeColor="text1"/>
+                <w:spacing w:val="0"/>
+                <w:sz w:val="20"/>
+                <w:szCs w:val="20"/>
+                <w14:textFill>
+                  <w14:solidFill>
+                    <w14:schemeClr w14:val="tx1"/>
+                  </w14:solidFill>
+                </w14:textFill>
+              </w:rPr>
+            </w:pPr>
+            <w:r>
+              <w:rPr>
+                <w:rFonts w:hint="default" w:ascii="Times New Roman" w:hAnsi="Times New Roman" w:eastAsia="Segoe UI" w:cs="Times New Roman"/>
+                <w:bCs/>
+                <w:i w:val="0"/>
+                <w:iCs w:val="0"/>
+                <w:caps w:val="0"/>
+                <w:color w:val="000000" w:themeColor="text1"/>
+                <w:spacing w:val="0"/>
+                <w:kern w:val="0"/>
+                <w:sz w:val="20"/>
+                <w:szCs w:val="20"/>
+                <w:vertAlign w:val="baseline"/>
+                <w:lang w:val="en-US" w:eastAsia="zh-CN" w:bidi="ar"/>
+                <w14:textFill>
+                  <w14:solidFill>
+                    <w14:schemeClr w14:val="tx1"/>
+                  </w14:solidFill>
+                </w14:textFill>
+              </w:rPr>
+              <w:t>Accessible from any other code in the same assembly or another assembly that references it.</w:t>
+            </w:r>
+          </w:p>
+        </w:tc>
+      </w:tr>
+      <w:tr>
+        <w:tblPrEx>
+          <w:tblBorders>
+            <w:top w:val="single" w:color="E3E3E3" w:sz="2" w:space="0"/>
+            <w:left w:val="single" w:color="E3E3E3" w:sz="2" w:space="0"/>
+            <w:bottom w:val="single" w:color="auto" w:sz="6" w:space="0"/>
+            <w:right w:val="single" w:color="E3E3E3" w:sz="2" w:space="0"/>
+            <w:insideH w:val="none" w:color="auto" w:sz="0" w:space="0"/>
+            <w:insideV w:val="none" w:color="auto" w:sz="0" w:space="0"/>
+          </w:tblBorders>
+          <w:shd w:val="clear" w:color="auto" w:fill="auto"/>
+          <w:tblCellMar>
+            <w:top w:w="15" w:type="dxa"/>
+            <w:left w:w="15" w:type="dxa"/>
+            <w:bottom w:w="15" w:type="dxa"/>
+            <w:right w:w="15" w:type="dxa"/>
+          </w:tblCellMar>
+        </w:tblPrEx>
+        <w:trPr>
+          <w:tblCellSpacing w:w="15" w:type="dxa"/>
+        </w:trPr>
+        <w:tc>
+          <w:tcPr>
+            <w:tcW w:w="0" w:type="auto"/>
+            <w:tcBorders>
+              <w:top w:val="single" w:color="auto" w:sz="2" w:space="0"/>
+              <w:left w:val="single" w:color="auto" w:sz="6" w:space="0"/>
+              <w:bottom w:val="single" w:color="auto" w:sz="6" w:space="0"/>
+              <w:right w:val="single" w:color="auto" w:sz="2" w:space="0"/>
+            </w:tcBorders>
+            <w:shd w:val="clear" w:color="auto" w:fill="auto"/>
+            <w:vAlign w:val="top"/>
+          </w:tcPr>
+          <w:p>
+            <w:pPr>
+              <w:keepNext w:val="0"/>
+              <w:keepLines w:val="0"/>
+              <w:widowControl/>
+              <w:suppressLineNumbers w:val="0"/>
+              <w:spacing w:line="26" w:lineRule="atLeast"/>
+              <w:ind w:left="0" w:firstLine="0"/>
+              <w:jc w:val="left"/>
+              <w:textAlignment w:val="baseline"/>
+              <w:rPr>
+                <w:rFonts w:hint="default" w:ascii="Times New Roman" w:hAnsi="Times New Roman" w:eastAsia="Segoe UI" w:cs="Times New Roman"/>
+                <w:i w:val="0"/>
+                <w:iCs w:val="0"/>
+                <w:caps w:val="0"/>
+                <w:color w:val="000000" w:themeColor="text1"/>
+                <w:spacing w:val="0"/>
+                <w:sz w:val="20"/>
+                <w:szCs w:val="20"/>
+                <w14:textFill>
+                  <w14:solidFill>
+                    <w14:schemeClr w14:val="tx1"/>
+                  </w14:solidFill>
+                </w14:textFill>
+              </w:rPr>
+            </w:pPr>
+            <w:r>
+              <w:rPr>
+                <w:rStyle w:val="92"/>
+                <w:rFonts w:hint="default" w:ascii="Times New Roman" w:hAnsi="Times New Roman" w:eastAsia="Segoe UI" w:cs="Times New Roman"/>
+                <w:b/>
+                <w:bCs/>
+                <w:i w:val="0"/>
+                <w:iCs w:val="0"/>
+                <w:caps w:val="0"/>
+                <w:color w:val="000000" w:themeColor="text1"/>
+                <w:spacing w:val="0"/>
+                <w:kern w:val="0"/>
+                <w:sz w:val="20"/>
+                <w:szCs w:val="20"/>
+                <w:bdr w:val="single" w:color="E3E3E3" w:sz="2" w:space="0"/>
+                <w:vertAlign w:val="baseline"/>
+                <w:lang w:val="en-US" w:eastAsia="zh-CN" w:bidi="ar"/>
+                <w14:textFill>
+                  <w14:solidFill>
+                    <w14:schemeClr w14:val="tx1"/>
+                  </w14:solidFill>
+                </w14:textFill>
+              </w:rPr>
+              <w:t>private</w:t>
+            </w:r>
+          </w:p>
+        </w:tc>
+        <w:tc>
+          <w:tcPr>
+            <w:tcW w:w="0" w:type="auto"/>
+            <w:tcBorders>
+              <w:top w:val="single" w:color="auto" w:sz="2" w:space="0"/>
+              <w:left w:val="single" w:color="auto" w:sz="6" w:space="0"/>
+              <w:bottom w:val="single" w:color="auto" w:sz="6" w:space="0"/>
+              <w:right w:val="single" w:color="auto" w:sz="6" w:space="0"/>
+            </w:tcBorders>
+            <w:shd w:val="clear" w:color="auto" w:fill="auto"/>
+            <w:vAlign w:val="top"/>
+          </w:tcPr>
+          <w:p>
+            <w:pPr>
+              <w:keepNext w:val="0"/>
+              <w:keepLines w:val="0"/>
+              <w:widowControl/>
+              <w:suppressLineNumbers w:val="0"/>
+              <w:spacing w:line="26" w:lineRule="atLeast"/>
+              <w:ind w:left="0" w:firstLine="0"/>
+              <w:jc w:val="left"/>
+              <w:textAlignment w:val="baseline"/>
+              <w:rPr>
+                <w:rFonts w:hint="default" w:ascii="Times New Roman" w:hAnsi="Times New Roman" w:eastAsia="Segoe UI" w:cs="Times New Roman"/>
+                <w:i w:val="0"/>
+                <w:iCs w:val="0"/>
+                <w:caps w:val="0"/>
+                <w:color w:val="000000" w:themeColor="text1"/>
+                <w:spacing w:val="0"/>
+                <w:sz w:val="20"/>
+                <w:szCs w:val="20"/>
+                <w14:textFill>
+                  <w14:solidFill>
+                    <w14:schemeClr w14:val="tx1"/>
+                  </w14:solidFill>
+                </w14:textFill>
+              </w:rPr>
+            </w:pPr>
+            <w:r>
+              <w:rPr>
+                <w:rFonts w:hint="default" w:ascii="Times New Roman" w:hAnsi="Times New Roman" w:eastAsia="Segoe UI" w:cs="Times New Roman"/>
+                <w:bCs/>
+                <w:i w:val="0"/>
+                <w:iCs w:val="0"/>
+                <w:caps w:val="0"/>
+                <w:color w:val="000000" w:themeColor="text1"/>
+                <w:spacing w:val="0"/>
+                <w:kern w:val="0"/>
+                <w:sz w:val="20"/>
+                <w:szCs w:val="20"/>
+                <w:vertAlign w:val="baseline"/>
+                <w:lang w:val="en-US" w:eastAsia="zh-CN" w:bidi="ar"/>
+                <w14:textFill>
+                  <w14:solidFill>
+                    <w14:schemeClr w14:val="tx1"/>
+                  </w14:solidFill>
+                </w14:textFill>
+              </w:rPr>
+              <w:t>Accessible only within the class or struct it is declared in.</w:t>
+            </w:r>
+          </w:p>
+        </w:tc>
+      </w:tr>
+      <w:tr>
+        <w:tblPrEx>
+          <w:tblBorders>
+            <w:top w:val="single" w:color="E3E3E3" w:sz="2" w:space="0"/>
+            <w:left w:val="single" w:color="E3E3E3" w:sz="2" w:space="0"/>
+            <w:bottom w:val="single" w:color="auto" w:sz="6" w:space="0"/>
+            <w:right w:val="single" w:color="E3E3E3" w:sz="2" w:space="0"/>
+            <w:insideH w:val="none" w:color="auto" w:sz="0" w:space="0"/>
+            <w:insideV w:val="none" w:color="auto" w:sz="0" w:space="0"/>
+          </w:tblBorders>
+          <w:tblCellMar>
+            <w:top w:w="15" w:type="dxa"/>
+            <w:left w:w="15" w:type="dxa"/>
+            <w:bottom w:w="15" w:type="dxa"/>
+            <w:right w:w="15" w:type="dxa"/>
+          </w:tblCellMar>
+        </w:tblPrEx>
+        <w:trPr>
+          <w:tblCellSpacing w:w="15" w:type="dxa"/>
+        </w:trPr>
+        <w:tc>
+          <w:tcPr>
+            <w:tcW w:w="0" w:type="auto"/>
+            <w:tcBorders>
+              <w:top w:val="single" w:color="auto" w:sz="2" w:space="0"/>
+              <w:left w:val="single" w:color="auto" w:sz="6" w:space="0"/>
+              <w:bottom w:val="single" w:color="auto" w:sz="6" w:space="0"/>
+              <w:right w:val="single" w:color="auto" w:sz="2" w:space="0"/>
+            </w:tcBorders>
+            <w:shd w:val="clear" w:color="auto" w:fill="auto"/>
+            <w:vAlign w:val="top"/>
+          </w:tcPr>
+          <w:p>
+            <w:pPr>
+              <w:keepNext w:val="0"/>
+              <w:keepLines w:val="0"/>
+              <w:widowControl/>
+              <w:suppressLineNumbers w:val="0"/>
+              <w:spacing w:line="26" w:lineRule="atLeast"/>
+              <w:ind w:left="0" w:firstLine="0"/>
+              <w:jc w:val="left"/>
+              <w:textAlignment w:val="baseline"/>
+              <w:rPr>
+                <w:rFonts w:hint="default" w:ascii="Times New Roman" w:hAnsi="Times New Roman" w:eastAsia="Segoe UI" w:cs="Times New Roman"/>
+                <w:i w:val="0"/>
+                <w:iCs w:val="0"/>
+                <w:caps w:val="0"/>
+                <w:color w:val="000000" w:themeColor="text1"/>
+                <w:spacing w:val="0"/>
+                <w:sz w:val="20"/>
+                <w:szCs w:val="20"/>
+                <w14:textFill>
+                  <w14:solidFill>
+                    <w14:schemeClr w14:val="tx1"/>
+                  </w14:solidFill>
+                </w14:textFill>
+              </w:rPr>
+            </w:pPr>
+            <w:r>
+              <w:rPr>
+                <w:rStyle w:val="92"/>
+                <w:rFonts w:hint="default" w:ascii="Times New Roman" w:hAnsi="Times New Roman" w:eastAsia="Segoe UI" w:cs="Times New Roman"/>
+                <w:b/>
+                <w:bCs/>
+                <w:i w:val="0"/>
+                <w:iCs w:val="0"/>
+                <w:caps w:val="0"/>
+                <w:color w:val="000000" w:themeColor="text1"/>
+                <w:spacing w:val="0"/>
+                <w:kern w:val="0"/>
+                <w:sz w:val="20"/>
+                <w:szCs w:val="20"/>
+                <w:bdr w:val="single" w:color="E3E3E3" w:sz="2" w:space="0"/>
+                <w:vertAlign w:val="baseline"/>
+                <w:lang w:val="en-US" w:eastAsia="zh-CN" w:bidi="ar"/>
+                <w14:textFill>
+                  <w14:solidFill>
+                    <w14:schemeClr w14:val="tx1"/>
+                  </w14:solidFill>
+                </w14:textFill>
+              </w:rPr>
+              <w:t>protected</w:t>
+            </w:r>
+          </w:p>
+        </w:tc>
+        <w:tc>
+          <w:tcPr>
+            <w:tcW w:w="0" w:type="auto"/>
+            <w:tcBorders>
+              <w:top w:val="single" w:color="auto" w:sz="2" w:space="0"/>
+              <w:left w:val="single" w:color="auto" w:sz="6" w:space="0"/>
+              <w:bottom w:val="single" w:color="auto" w:sz="6" w:space="0"/>
+              <w:right w:val="single" w:color="auto" w:sz="6" w:space="0"/>
+            </w:tcBorders>
+            <w:shd w:val="clear" w:color="auto" w:fill="auto"/>
+            <w:vAlign w:val="top"/>
+          </w:tcPr>
+          <w:p>
+            <w:pPr>
+              <w:keepNext w:val="0"/>
+              <w:keepLines w:val="0"/>
+              <w:widowControl/>
+              <w:suppressLineNumbers w:val="0"/>
+              <w:spacing w:line="26" w:lineRule="atLeast"/>
+              <w:ind w:left="0" w:firstLine="0"/>
+              <w:jc w:val="left"/>
+              <w:textAlignment w:val="baseline"/>
+              <w:rPr>
+                <w:rFonts w:hint="default" w:ascii="Times New Roman" w:hAnsi="Times New Roman" w:eastAsia="Segoe UI" w:cs="Times New Roman"/>
+                <w:i w:val="0"/>
+                <w:iCs w:val="0"/>
+                <w:caps w:val="0"/>
+                <w:color w:val="000000" w:themeColor="text1"/>
+                <w:spacing w:val="0"/>
+                <w:sz w:val="20"/>
+                <w:szCs w:val="20"/>
+                <w14:textFill>
+                  <w14:solidFill>
+                    <w14:schemeClr w14:val="tx1"/>
+                  </w14:solidFill>
+                </w14:textFill>
+              </w:rPr>
+            </w:pPr>
+            <w:r>
+              <w:rPr>
+                <w:rFonts w:hint="default" w:ascii="Times New Roman" w:hAnsi="Times New Roman" w:eastAsia="Segoe UI" w:cs="Times New Roman"/>
+                <w:bCs/>
+                <w:i w:val="0"/>
+                <w:iCs w:val="0"/>
+                <w:caps w:val="0"/>
+                <w:color w:val="000000" w:themeColor="text1"/>
+                <w:spacing w:val="0"/>
+                <w:kern w:val="0"/>
+                <w:sz w:val="20"/>
+                <w:szCs w:val="20"/>
+                <w:vertAlign w:val="baseline"/>
+                <w:lang w:val="en-US" w:eastAsia="zh-CN" w:bidi="ar"/>
+                <w14:textFill>
+                  <w14:solidFill>
+                    <w14:schemeClr w14:val="tx1"/>
+                  </w14:solidFill>
+                </w14:textFill>
+              </w:rPr>
+              <w:t>Accessible within its class and by derived class instances.</w:t>
+            </w:r>
+          </w:p>
+        </w:tc>
+      </w:tr>
+      <w:tr>
+        <w:tblPrEx>
+          <w:tblBorders>
+            <w:top w:val="single" w:color="E3E3E3" w:sz="2" w:space="0"/>
+            <w:left w:val="single" w:color="E3E3E3" w:sz="2" w:space="0"/>
+            <w:bottom w:val="single" w:color="auto" w:sz="6" w:space="0"/>
+            <w:right w:val="single" w:color="E3E3E3" w:sz="2" w:space="0"/>
+            <w:insideH w:val="none" w:color="auto" w:sz="0" w:space="0"/>
+            <w:insideV w:val="none" w:color="auto" w:sz="0" w:space="0"/>
+          </w:tblBorders>
+          <w:shd w:val="clear" w:color="auto" w:fill="auto"/>
+          <w:tblCellMar>
+            <w:top w:w="15" w:type="dxa"/>
+            <w:left w:w="15" w:type="dxa"/>
+            <w:bottom w:w="15" w:type="dxa"/>
+            <w:right w:w="15" w:type="dxa"/>
+          </w:tblCellMar>
+        </w:tblPrEx>
+        <w:trPr>
+          <w:tblCellSpacing w:w="15" w:type="dxa"/>
+        </w:trPr>
+        <w:tc>
+          <w:tcPr>
+            <w:tcW w:w="0" w:type="auto"/>
+            <w:tcBorders>
+              <w:top w:val="single" w:color="auto" w:sz="2" w:space="0"/>
+              <w:left w:val="single" w:color="auto" w:sz="6" w:space="0"/>
+              <w:bottom w:val="single" w:color="auto" w:sz="6" w:space="0"/>
+              <w:right w:val="single" w:color="auto" w:sz="2" w:space="0"/>
+            </w:tcBorders>
+            <w:shd w:val="clear" w:color="auto" w:fill="auto"/>
+            <w:vAlign w:val="top"/>
+          </w:tcPr>
+          <w:p>
+            <w:pPr>
+              <w:keepNext w:val="0"/>
+              <w:keepLines w:val="0"/>
+              <w:widowControl/>
+              <w:suppressLineNumbers w:val="0"/>
+              <w:spacing w:line="26" w:lineRule="atLeast"/>
+              <w:ind w:left="0" w:firstLine="0"/>
+              <w:jc w:val="left"/>
+              <w:textAlignment w:val="baseline"/>
+              <w:rPr>
+                <w:rFonts w:hint="default" w:ascii="Times New Roman" w:hAnsi="Times New Roman" w:eastAsia="Segoe UI" w:cs="Times New Roman"/>
+                <w:i w:val="0"/>
+                <w:iCs w:val="0"/>
+                <w:caps w:val="0"/>
+                <w:color w:val="000000" w:themeColor="text1"/>
+                <w:spacing w:val="0"/>
+                <w:sz w:val="20"/>
+                <w:szCs w:val="20"/>
+                <w14:textFill>
+                  <w14:solidFill>
+                    <w14:schemeClr w14:val="tx1"/>
+                  </w14:solidFill>
+                </w14:textFill>
+              </w:rPr>
+            </w:pPr>
+            <w:r>
+              <w:rPr>
+                <w:rStyle w:val="92"/>
+                <w:rFonts w:hint="default" w:ascii="Times New Roman" w:hAnsi="Times New Roman" w:eastAsia="Segoe UI" w:cs="Times New Roman"/>
+                <w:b/>
+                <w:bCs/>
+                <w:i w:val="0"/>
+                <w:iCs w:val="0"/>
+                <w:caps w:val="0"/>
+                <w:color w:val="000000" w:themeColor="text1"/>
+                <w:spacing w:val="0"/>
+                <w:kern w:val="0"/>
+                <w:sz w:val="20"/>
+                <w:szCs w:val="20"/>
+                <w:bdr w:val="single" w:color="E3E3E3" w:sz="2" w:space="0"/>
+                <w:vertAlign w:val="baseline"/>
+                <w:lang w:val="en-US" w:eastAsia="zh-CN" w:bidi="ar"/>
+                <w14:textFill>
+                  <w14:solidFill>
+                    <w14:schemeClr w14:val="tx1"/>
+                  </w14:solidFill>
+                </w14:textFill>
+              </w:rPr>
+              <w:t>internal</w:t>
+            </w:r>
+          </w:p>
+        </w:tc>
+        <w:tc>
+          <w:tcPr>
+            <w:tcW w:w="0" w:type="auto"/>
+            <w:tcBorders>
+              <w:top w:val="single" w:color="auto" w:sz="2" w:space="0"/>
+              <w:left w:val="single" w:color="auto" w:sz="6" w:space="0"/>
+              <w:bottom w:val="single" w:color="auto" w:sz="6" w:space="0"/>
+              <w:right w:val="single" w:color="auto" w:sz="6" w:space="0"/>
+            </w:tcBorders>
+            <w:shd w:val="clear" w:color="auto" w:fill="auto"/>
+            <w:vAlign w:val="top"/>
+          </w:tcPr>
+          <w:p>
+            <w:pPr>
+              <w:keepNext w:val="0"/>
+              <w:keepLines w:val="0"/>
+              <w:widowControl/>
+              <w:suppressLineNumbers w:val="0"/>
+              <w:spacing w:line="26" w:lineRule="atLeast"/>
+              <w:ind w:left="0" w:firstLine="0"/>
+              <w:jc w:val="left"/>
+              <w:textAlignment w:val="baseline"/>
+              <w:rPr>
+                <w:rFonts w:hint="default" w:ascii="Times New Roman" w:hAnsi="Times New Roman" w:eastAsia="Segoe UI" w:cs="Times New Roman"/>
+                <w:i w:val="0"/>
+                <w:iCs w:val="0"/>
+                <w:caps w:val="0"/>
+                <w:color w:val="000000" w:themeColor="text1"/>
+                <w:spacing w:val="0"/>
+                <w:sz w:val="20"/>
+                <w:szCs w:val="20"/>
+                <w14:textFill>
+                  <w14:solidFill>
+                    <w14:schemeClr w14:val="tx1"/>
+                  </w14:solidFill>
+                </w14:textFill>
+              </w:rPr>
+            </w:pPr>
+            <w:r>
+              <w:rPr>
+                <w:rFonts w:hint="default" w:ascii="Times New Roman" w:hAnsi="Times New Roman" w:eastAsia="Segoe UI" w:cs="Times New Roman"/>
+                <w:bCs/>
+                <w:i w:val="0"/>
+                <w:iCs w:val="0"/>
+                <w:caps w:val="0"/>
+                <w:color w:val="000000" w:themeColor="text1"/>
+                <w:spacing w:val="0"/>
+                <w:kern w:val="0"/>
+                <w:sz w:val="20"/>
+                <w:szCs w:val="20"/>
+                <w:vertAlign w:val="baseline"/>
+                <w:lang w:val="en-US" w:eastAsia="zh-CN" w:bidi="ar"/>
+                <w14:textFill>
+                  <w14:solidFill>
+                    <w14:schemeClr w14:val="tx1"/>
+                  </w14:solidFill>
+                </w14:textFill>
+              </w:rPr>
+              <w:t>Accessible withi</w:t>
+            </w:r>
+            <w:bookmarkStart w:id="70" w:name="_GoBack"/>
+            <w:bookmarkEnd w:id="70"/>
+            <w:r>
+              <w:rPr>
+                <w:rFonts w:hint="default" w:ascii="Times New Roman" w:hAnsi="Times New Roman" w:eastAsia="Segoe UI" w:cs="Times New Roman"/>
+                <w:bCs/>
+                <w:i w:val="0"/>
+                <w:iCs w:val="0"/>
+                <w:caps w:val="0"/>
+                <w:color w:val="000000" w:themeColor="text1"/>
+                <w:spacing w:val="0"/>
+                <w:kern w:val="0"/>
+                <w:sz w:val="20"/>
+                <w:szCs w:val="20"/>
+                <w:vertAlign w:val="baseline"/>
+                <w:lang w:val="en-US" w:eastAsia="zh-CN" w:bidi="ar"/>
+                <w14:textFill>
+                  <w14:solidFill>
+                    <w14:schemeClr w14:val="tx1"/>
+                  </w14:solidFill>
+                </w14:textFill>
+              </w:rPr>
+              <w:t>n the same assembly, but not from another assembly.</w:t>
+            </w:r>
+          </w:p>
+        </w:tc>
+      </w:tr>
+      <w:tr>
+        <w:tblPrEx>
+          <w:tblBorders>
+            <w:top w:val="single" w:color="E3E3E3" w:sz="2" w:space="0"/>
+            <w:left w:val="single" w:color="E3E3E3" w:sz="2" w:space="0"/>
+            <w:bottom w:val="single" w:color="auto" w:sz="6" w:space="0"/>
+            <w:right w:val="single" w:color="E3E3E3" w:sz="2" w:space="0"/>
+            <w:insideH w:val="none" w:color="auto" w:sz="0" w:space="0"/>
+            <w:insideV w:val="none" w:color="auto" w:sz="0" w:space="0"/>
+          </w:tblBorders>
+          <w:shd w:val="clear" w:color="auto" w:fill="auto"/>
+          <w:tblCellMar>
+            <w:top w:w="15" w:type="dxa"/>
+            <w:left w:w="15" w:type="dxa"/>
+            <w:bottom w:w="15" w:type="dxa"/>
+            <w:right w:w="15" w:type="dxa"/>
+          </w:tblCellMar>
+        </w:tblPrEx>
+        <w:trPr>
+          <w:tblCellSpacing w:w="15" w:type="dxa"/>
+        </w:trPr>
+        <w:tc>
+          <w:tcPr>
+            <w:tcW w:w="0" w:type="auto"/>
+            <w:tcBorders>
+              <w:top w:val="single" w:color="auto" w:sz="2" w:space="0"/>
+              <w:left w:val="single" w:color="auto" w:sz="6" w:space="0"/>
+              <w:bottom w:val="single" w:color="auto" w:sz="6" w:space="0"/>
+              <w:right w:val="single" w:color="auto" w:sz="2" w:space="0"/>
+            </w:tcBorders>
+            <w:shd w:val="clear" w:color="auto" w:fill="auto"/>
+            <w:vAlign w:val="top"/>
+          </w:tcPr>
+          <w:p>
+            <w:pPr>
+              <w:keepNext w:val="0"/>
+              <w:keepLines w:val="0"/>
+              <w:widowControl/>
+              <w:suppressLineNumbers w:val="0"/>
+              <w:spacing w:line="26" w:lineRule="atLeast"/>
+              <w:ind w:left="0" w:firstLine="0"/>
+              <w:jc w:val="left"/>
+              <w:textAlignment w:val="baseline"/>
+              <w:rPr>
+                <w:rFonts w:hint="default" w:ascii="Times New Roman" w:hAnsi="Times New Roman" w:eastAsia="Segoe UI" w:cs="Times New Roman"/>
+                <w:i w:val="0"/>
+                <w:iCs w:val="0"/>
+                <w:caps w:val="0"/>
+                <w:color w:val="000000" w:themeColor="text1"/>
+                <w:spacing w:val="0"/>
+                <w:sz w:val="20"/>
+                <w:szCs w:val="20"/>
+                <w14:textFill>
+                  <w14:solidFill>
+                    <w14:schemeClr w14:val="tx1"/>
+                  </w14:solidFill>
+                </w14:textFill>
+              </w:rPr>
+            </w:pPr>
+            <w:r>
+              <w:rPr>
+                <w:rStyle w:val="92"/>
+                <w:rFonts w:hint="default" w:ascii="Times New Roman" w:hAnsi="Times New Roman" w:eastAsia="Segoe UI" w:cs="Times New Roman"/>
+                <w:b/>
+                <w:bCs/>
+                <w:i w:val="0"/>
+                <w:iCs w:val="0"/>
+                <w:caps w:val="0"/>
+                <w:color w:val="000000" w:themeColor="text1"/>
+                <w:spacing w:val="0"/>
+                <w:kern w:val="0"/>
+                <w:sz w:val="20"/>
+                <w:szCs w:val="20"/>
+                <w:bdr w:val="single" w:color="E3E3E3" w:sz="2" w:space="0"/>
+                <w:vertAlign w:val="baseline"/>
+                <w:lang w:val="en-US" w:eastAsia="zh-CN" w:bidi="ar"/>
+                <w14:textFill>
+                  <w14:solidFill>
+                    <w14:schemeClr w14:val="tx1"/>
+                  </w14:solidFill>
+                </w14:textFill>
+              </w:rPr>
+              <w:t>protected internal</w:t>
+            </w:r>
+          </w:p>
+        </w:tc>
+        <w:tc>
+          <w:tcPr>
+            <w:tcW w:w="0" w:type="auto"/>
+            <w:tcBorders>
+              <w:top w:val="single" w:color="auto" w:sz="2" w:space="0"/>
+              <w:left w:val="single" w:color="auto" w:sz="6" w:space="0"/>
+              <w:bottom w:val="single" w:color="auto" w:sz="6" w:space="0"/>
+              <w:right w:val="single" w:color="auto" w:sz="6" w:space="0"/>
+            </w:tcBorders>
+            <w:shd w:val="clear" w:color="auto" w:fill="auto"/>
+            <w:vAlign w:val="top"/>
+          </w:tcPr>
+          <w:p>
+            <w:pPr>
+              <w:keepNext w:val="0"/>
+              <w:keepLines w:val="0"/>
+              <w:widowControl/>
+              <w:suppressLineNumbers w:val="0"/>
+              <w:spacing w:line="26" w:lineRule="atLeast"/>
+              <w:ind w:left="0" w:firstLine="0"/>
+              <w:jc w:val="left"/>
+              <w:textAlignment w:val="baseline"/>
+              <w:rPr>
+                <w:rFonts w:hint="default" w:ascii="Times New Roman" w:hAnsi="Times New Roman" w:eastAsia="Segoe UI" w:cs="Times New Roman"/>
+                <w:i w:val="0"/>
+                <w:iCs w:val="0"/>
+                <w:caps w:val="0"/>
+                <w:color w:val="000000" w:themeColor="text1"/>
+                <w:spacing w:val="0"/>
+                <w:sz w:val="20"/>
+                <w:szCs w:val="20"/>
+                <w14:textFill>
+                  <w14:solidFill>
+                    <w14:schemeClr w14:val="tx1"/>
+                  </w14:solidFill>
+                </w14:textFill>
+              </w:rPr>
+            </w:pPr>
+            <w:r>
+              <w:rPr>
+                <w:rFonts w:hint="default" w:ascii="Times New Roman" w:hAnsi="Times New Roman" w:eastAsia="Segoe UI" w:cs="Times New Roman"/>
+                <w:bCs/>
+                <w:i w:val="0"/>
+                <w:iCs w:val="0"/>
+                <w:caps w:val="0"/>
+                <w:color w:val="000000" w:themeColor="text1"/>
+                <w:spacing w:val="0"/>
+                <w:kern w:val="0"/>
+                <w:sz w:val="20"/>
+                <w:szCs w:val="20"/>
+                <w:vertAlign w:val="baseline"/>
+                <w:lang w:val="en-US" w:eastAsia="zh-CN" w:bidi="ar"/>
+                <w14:textFill>
+                  <w14:solidFill>
+                    <w14:schemeClr w14:val="tx1"/>
+                  </w14:solidFill>
+                </w14:textFill>
+              </w:rPr>
+              <w:t>Accessible from the current assembly and from within derived classes in any assembly.</w:t>
+            </w:r>
+          </w:p>
+        </w:tc>
+      </w:tr>
+      <w:tr>
+        <w:tblPrEx>
+          <w:tblBorders>
+            <w:top w:val="single" w:color="E3E3E3" w:sz="2" w:space="0"/>
+            <w:left w:val="single" w:color="E3E3E3" w:sz="2" w:space="0"/>
+            <w:bottom w:val="single" w:color="auto" w:sz="2" w:space="0"/>
+            <w:right w:val="single" w:color="E3E3E3" w:sz="2" w:space="0"/>
+            <w:insideH w:val="none" w:color="auto" w:sz="0" w:space="0"/>
+            <w:insideV w:val="none" w:color="auto" w:sz="0" w:space="0"/>
+          </w:tblBorders>
+          <w:shd w:val="clear" w:color="auto" w:fill="auto"/>
+          <w:tblCellMar>
+            <w:top w:w="15" w:type="dxa"/>
+            <w:left w:w="15" w:type="dxa"/>
+            <w:bottom w:w="15" w:type="dxa"/>
+            <w:right w:w="15" w:type="dxa"/>
+          </w:tblCellMar>
+        </w:tblPrEx>
+        <w:trPr>
+          <w:tblCellSpacing w:w="15" w:type="dxa"/>
+        </w:trPr>
+        <w:tc>
+          <w:tcPr>
+            <w:tcW w:w="0" w:type="auto"/>
+            <w:tcBorders>
+              <w:top w:val="single" w:color="auto" w:sz="2" w:space="0"/>
+              <w:left w:val="single" w:color="auto" w:sz="6" w:space="0"/>
+              <w:bottom w:val="single" w:color="auto" w:sz="6" w:space="0"/>
+              <w:right w:val="single" w:color="auto" w:sz="2" w:space="0"/>
+            </w:tcBorders>
+            <w:shd w:val="clear" w:color="auto" w:fill="auto"/>
+            <w:vAlign w:val="top"/>
+          </w:tcPr>
+          <w:p>
+            <w:pPr>
+              <w:keepNext w:val="0"/>
+              <w:keepLines w:val="0"/>
+              <w:widowControl/>
+              <w:suppressLineNumbers w:val="0"/>
+              <w:spacing w:line="26" w:lineRule="atLeast"/>
+              <w:ind w:left="0" w:firstLine="0"/>
+              <w:jc w:val="left"/>
+              <w:textAlignment w:val="baseline"/>
+              <w:rPr>
+                <w:rFonts w:hint="default" w:ascii="Times New Roman" w:hAnsi="Times New Roman" w:eastAsia="Segoe UI" w:cs="Times New Roman"/>
+                <w:i w:val="0"/>
+                <w:iCs w:val="0"/>
+                <w:caps w:val="0"/>
+                <w:color w:val="000000" w:themeColor="text1"/>
+                <w:spacing w:val="0"/>
+                <w:sz w:val="20"/>
+                <w:szCs w:val="20"/>
+                <w14:textFill>
+                  <w14:solidFill>
+                    <w14:schemeClr w14:val="tx1"/>
+                  </w14:solidFill>
+                </w14:textFill>
+              </w:rPr>
+            </w:pPr>
+            <w:r>
+              <w:rPr>
+                <w:rStyle w:val="92"/>
+                <w:rFonts w:hint="default" w:ascii="Times New Roman" w:hAnsi="Times New Roman" w:eastAsia="Segoe UI" w:cs="Times New Roman"/>
+                <w:b/>
+                <w:bCs/>
+                <w:i w:val="0"/>
+                <w:iCs w:val="0"/>
+                <w:caps w:val="0"/>
+                <w:color w:val="000000" w:themeColor="text1"/>
+                <w:spacing w:val="0"/>
+                <w:kern w:val="0"/>
+                <w:sz w:val="20"/>
+                <w:szCs w:val="20"/>
+                <w:bdr w:val="single" w:color="E3E3E3" w:sz="2" w:space="0"/>
+                <w:vertAlign w:val="baseline"/>
+                <w:lang w:val="en-US" w:eastAsia="zh-CN" w:bidi="ar"/>
+                <w14:textFill>
+                  <w14:solidFill>
+                    <w14:schemeClr w14:val="tx1"/>
+                  </w14:solidFill>
+                </w14:textFill>
+              </w:rPr>
+              <w:t>private protected</w:t>
+            </w:r>
+          </w:p>
+        </w:tc>
+        <w:tc>
+          <w:tcPr>
+            <w:tcW w:w="0" w:type="auto"/>
+            <w:tcBorders>
+              <w:top w:val="single" w:color="auto" w:sz="2" w:space="0"/>
+              <w:left w:val="single" w:color="auto" w:sz="6" w:space="0"/>
+              <w:bottom w:val="single" w:color="auto" w:sz="6" w:space="0"/>
+              <w:right w:val="single" w:color="auto" w:sz="6" w:space="0"/>
+            </w:tcBorders>
+            <w:shd w:val="clear" w:color="auto" w:fill="auto"/>
+            <w:vAlign w:val="top"/>
+          </w:tcPr>
+          <w:p>
+            <w:pPr>
+              <w:keepNext w:val="0"/>
+              <w:keepLines w:val="0"/>
+              <w:widowControl/>
+              <w:suppressLineNumbers w:val="0"/>
+              <w:spacing w:line="26" w:lineRule="atLeast"/>
+              <w:ind w:left="0" w:firstLine="0"/>
+              <w:jc w:val="left"/>
+              <w:textAlignment w:val="baseline"/>
+              <w:rPr>
+                <w:rFonts w:hint="default" w:ascii="Times New Roman" w:hAnsi="Times New Roman" w:eastAsia="Segoe UI" w:cs="Times New Roman"/>
+                <w:i w:val="0"/>
+                <w:iCs w:val="0"/>
+                <w:caps w:val="0"/>
+                <w:color w:val="000000" w:themeColor="text1"/>
+                <w:spacing w:val="0"/>
+                <w:sz w:val="20"/>
+                <w:szCs w:val="20"/>
+                <w14:textFill>
+                  <w14:solidFill>
+                    <w14:schemeClr w14:val="tx1"/>
+                  </w14:solidFill>
+                </w14:textFill>
+              </w:rPr>
+            </w:pPr>
+            <w:r>
+              <w:rPr>
+                <w:rFonts w:hint="default" w:ascii="Times New Roman" w:hAnsi="Times New Roman" w:eastAsia="Segoe UI" w:cs="Times New Roman"/>
+                <w:bCs/>
+                <w:i w:val="0"/>
+                <w:iCs w:val="0"/>
+                <w:caps w:val="0"/>
+                <w:color w:val="000000" w:themeColor="text1"/>
+                <w:spacing w:val="0"/>
+                <w:kern w:val="0"/>
+                <w:sz w:val="20"/>
+                <w:szCs w:val="20"/>
+                <w:vertAlign w:val="baseline"/>
+                <w:lang w:val="en-US" w:eastAsia="zh-CN" w:bidi="ar"/>
+                <w14:textFill>
+                  <w14:solidFill>
+                    <w14:schemeClr w14:val="tx1"/>
+                  </w14:solidFill>
+                </w14:textFill>
+              </w:rPr>
+              <w:t>Accessible only within its containing class or in a derived class located in the same assembly.</w:t>
+            </w:r>
+          </w:p>
+        </w:tc>
+      </w:tr>
+    </w:tbl>
+    <w:p>
+      <w:pPr>
+        <w:rPr>
+          <w:rFonts w:hint="default"/>
+          <w:lang w:val="en-US"/>
+        </w:rPr>
+      </w:pPr>
+    </w:p>
     <w:p>
       <w:pPr>
         <w:rPr>
@@ -10656,8 +11762,6 @@
         </w:rPr>
         <w:t xml:space="preserve"> Scott and Stephen Toub</w:t>
       </w:r>
-      <w:bookmarkStart w:id="70" w:name="_GoBack"/>
-      <w:bookmarkEnd w:id="70"/>
     </w:p>
     <w:p>
       <w:pPr>
@@ -11238,6 +12342,7 @@
     <w:basedOn w:val="1"/>
     <w:next w:val="1"/>
     <w:link w:val="250"/>
+    <w:autoRedefine/>
     <w:qFormat/>
     <w:uiPriority w:val="0"/>
     <w:pPr>
@@ -11470,6 +12575,7 @@
   <w:style w:type="paragraph" w:styleId="15">
     <w:name w:val="Body Text"/>
     <w:basedOn w:val="1"/>
+    <w:autoRedefine/>
     <w:qFormat/>
     <w:uiPriority w:val="0"/>
     <w:pPr>
@@ -11627,6 +12733,7 @@
   <w:style w:type="paragraph" w:styleId="29">
     <w:name w:val="Document Map"/>
     <w:basedOn w:val="1"/>
+    <w:autoRedefine/>
     <w:qFormat/>
     <w:uiPriority w:val="0"/>
     <w:pPr>
@@ -11636,12 +12743,14 @@
   <w:style w:type="paragraph" w:styleId="30">
     <w:name w:val="E-mail Signature"/>
     <w:basedOn w:val="1"/>
+    <w:autoRedefine/>
     <w:qFormat/>
     <w:uiPriority w:val="0"/>
   </w:style>
   <w:style w:type="character" w:styleId="31">
     <w:name w:val="Emphasis"/>
     <w:basedOn w:val="11"/>
+    <w:autoRedefine/>
     <w:qFormat/>
     <w:uiPriority w:val="0"/>
     <w:rPr>
@@ -11661,6 +12770,7 @@
   <w:style w:type="paragraph" w:styleId="33">
     <w:name w:val="endnote text"/>
     <w:basedOn w:val="1"/>
+    <w:autoRedefine/>
     <w:qFormat/>
     <w:uiPriority w:val="0"/>
     <w:pPr>
@@ -11671,6 +12781,7 @@
   <w:style w:type="paragraph" w:styleId="34">
     <w:name w:val="envelope address"/>
     <w:basedOn w:val="1"/>
+    <w:autoRedefine/>
     <w:qFormat/>
     <w:uiPriority w:val="0"/>
     <w:pPr>
@@ -11687,6 +12798,7 @@
   <w:style w:type="paragraph" w:styleId="35">
     <w:name w:val="envelope return"/>
     <w:basedOn w:val="1"/>
+    <w:autoRedefine/>
     <w:qFormat/>
     <w:uiPriority w:val="0"/>
     <w:pPr>
@@ -11710,6 +12822,7 @@
   <w:style w:type="paragraph" w:styleId="37">
     <w:name w:val="footer"/>
     <w:basedOn w:val="1"/>
+    <w:autoRedefine/>
     <w:qFormat/>
     <w:uiPriority w:val="0"/>
     <w:pPr>
@@ -11728,6 +12841,7 @@
   <w:style w:type="character" w:styleId="38">
     <w:name w:val="footnote reference"/>
     <w:basedOn w:val="11"/>
+    <w:autoRedefine/>
     <w:qFormat/>
     <w:uiPriority w:val="0"/>
     <w:rPr>
@@ -11737,6 +12851,7 @@
   <w:style w:type="paragraph" w:styleId="39">
     <w:name w:val="footnote text"/>
     <w:basedOn w:val="1"/>
+    <w:autoRedefine/>
     <w:qFormat/>
     <w:uiPriority w:val="0"/>
     <w:pPr>
@@ -11751,6 +12866,7 @@
   <w:style w:type="paragraph" w:styleId="40">
     <w:name w:val="header"/>
     <w:basedOn w:val="1"/>
+    <w:autoRedefine/>
     <w:qFormat/>
     <w:uiPriority w:val="0"/>
     <w:pPr>
@@ -11768,12 +12884,14 @@
   <w:style w:type="character" w:styleId="41">
     <w:name w:val="HTML Acronym"/>
     <w:basedOn w:val="11"/>
+    <w:autoRedefine/>
     <w:qFormat/>
     <w:uiPriority w:val="0"/>
   </w:style>
   <w:style w:type="paragraph" w:styleId="42">
     <w:name w:val="HTML Address"/>
     <w:basedOn w:val="1"/>
+    <w:autoRedefine/>
     <w:qFormat/>
     <w:uiPriority w:val="0"/>
     <w:rPr>
@@ -11784,6 +12902,7 @@
   <w:style w:type="character" w:styleId="43">
     <w:name w:val="HTML Cite"/>
     <w:basedOn w:val="11"/>
+    <w:autoRedefine/>
     <w:qFormat/>
     <w:uiPriority w:val="0"/>
     <w:rPr>
@@ -11794,6 +12913,7 @@
   <w:style w:type="character" w:styleId="44">
     <w:name w:val="HTML Code"/>
     <w:basedOn w:val="11"/>
+    <w:autoRedefine/>
     <w:qFormat/>
     <w:uiPriority w:val="0"/>
     <w:rPr>
@@ -11805,6 +12925,7 @@
   <w:style w:type="character" w:styleId="45">
     <w:name w:val="HTML Definition"/>
     <w:basedOn w:val="11"/>
+    <w:autoRedefine/>
     <w:qFormat/>
     <w:uiPriority w:val="0"/>
     <w:rPr>
@@ -11815,6 +12936,7 @@
   <w:style w:type="character" w:styleId="46">
     <w:name w:val="HTML Keyboard"/>
     <w:basedOn w:val="11"/>
+    <w:autoRedefine/>
     <w:qFormat/>
     <w:uiPriority w:val="0"/>
     <w:rPr>
@@ -11825,6 +12947,7 @@
   </w:style>
   <w:style w:type="paragraph" w:styleId="47">
     <w:name w:val="HTML Preformatted"/>
+    <w:autoRedefine/>
     <w:qFormat/>
     <w:uiPriority w:val="0"/>
     <w:pPr>
@@ -12227,6 +13350,7 @@
   <w:style w:type="paragraph" w:styleId="81">
     <w:name w:val="List Number 4"/>
     <w:basedOn w:val="1"/>
+    <w:autoRedefine/>
     <w:qFormat/>
     <w:uiPriority w:val="0"/>
     <w:pPr>
@@ -12239,6 +13363,7 @@
   <w:style w:type="paragraph" w:styleId="82">
     <w:name w:val="List Number 5"/>
     <w:basedOn w:val="1"/>
+    <w:autoRedefine/>
     <w:qFormat/>
     <w:uiPriority w:val="0"/>
     <w:pPr>
@@ -12250,6 +13375,7 @@
   </w:style>
   <w:style w:type="paragraph" w:styleId="83">
     <w:name w:val="macro"/>
+    <w:autoRedefine/>
     <w:qFormat/>
     <w:uiPriority w:val="0"/>
     <w:pPr>
@@ -12282,6 +13408,7 @@
   <w:style w:type="paragraph" w:styleId="84">
     <w:name w:val="Message Header"/>
     <w:basedOn w:val="1"/>
+    <w:autoRedefine/>
     <w:qFormat/>
     <w:uiPriority w:val="0"/>
     <w:pPr>
@@ -12302,6 +13429,7 @@
   </w:style>
   <w:style w:type="paragraph" w:styleId="85">
     <w:name w:val="Normal (Web)"/>
+    <w:autoRedefine/>
     <w:qFormat/>
     <w:uiPriority w:val="0"/>
     <w:pPr>
@@ -12331,6 +13459,7 @@
     <w:name w:val="Note Heading"/>
     <w:basedOn w:val="1"/>
     <w:next w:val="1"/>
+    <w:autoRedefine/>
     <w:qFormat/>
     <w:uiPriority w:val="0"/>
     <w:pPr>
@@ -12340,12 +13469,14 @@
   <w:style w:type="character" w:styleId="88">
     <w:name w:val="page number"/>
     <w:basedOn w:val="11"/>
+    <w:autoRedefine/>
     <w:qFormat/>
     <w:uiPriority w:val="0"/>
   </w:style>
   <w:style w:type="paragraph" w:styleId="89">
     <w:name w:val="Plain Text"/>
     <w:basedOn w:val="1"/>
+    <w:autoRedefine/>
     <w:qFormat/>
     <w:uiPriority w:val="0"/>
     <w:rPr>
@@ -12357,12 +13488,14 @@
     <w:name w:val="Salutation"/>
     <w:basedOn w:val="1"/>
     <w:next w:val="1"/>
+    <w:autoRedefine/>
     <w:qFormat/>
     <w:uiPriority w:val="0"/>
   </w:style>
   <w:style w:type="paragraph" w:styleId="91">
     <w:name w:val="Signature"/>
     <w:basedOn w:val="1"/>
+    <w:autoRedefine/>
     <w:qFormat/>
     <w:uiPriority w:val="0"/>
     <w:pPr>
@@ -12372,6 +13505,7 @@
   <w:style w:type="character" w:styleId="92">
     <w:name w:val="Strong"/>
     <w:basedOn w:val="11"/>
+    <w:autoRedefine/>
     <w:qFormat/>
     <w:uiPriority w:val="0"/>
     <w:rPr>
@@ -12382,6 +13516,7 @@
   <w:style w:type="paragraph" w:styleId="93">
     <w:name w:val="Subtitle"/>
     <w:basedOn w:val="1"/>
+    <w:autoRedefine/>
     <w:qFormat/>
     <w:uiPriority w:val="0"/>
     <w:pPr>
@@ -12400,6 +13535,7 @@
   <w:style w:type="table" w:styleId="94">
     <w:name w:val="Table 3D effects 1"/>
     <w:basedOn w:val="12"/>
+    <w:autoRedefine/>
     <w:qFormat/>
     <w:uiPriority w:val="0"/>
     <w:pPr>
@@ -15655,6 +16791,7 @@
     <w:name w:val="toc 9"/>
     <w:basedOn w:val="1"/>
     <w:next w:val="1"/>
+    <w:autoRedefine/>
     <w:qFormat/>
     <w:uiPriority w:val="0"/>
     <w:pPr>
@@ -15664,6 +16801,7 @@
   <w:style w:type="table" w:styleId="151">
     <w:name w:val="Light Shading"/>
     <w:basedOn w:val="12"/>
+    <w:autoRedefine/>
     <w:qFormat/>
     <w:uiPriority w:val="60"/>
     <w:rPr>
@@ -15755,6 +16893,7 @@
   <w:style w:type="table" w:styleId="152">
     <w:name w:val="Light Shading Accent 1"/>
     <w:basedOn w:val="12"/>
+    <w:autoRedefine/>
     <w:qFormat/>
     <w:uiPriority w:val="60"/>
     <w:rPr>
@@ -15846,6 +16985,7 @@
   <w:style w:type="table" w:styleId="153">
     <w:name w:val="Light Shading Accent 2"/>
     <w:basedOn w:val="12"/>
+    <w:autoRedefine/>
     <w:qFormat/>
     <w:uiPriority w:val="60"/>
     <w:rPr>
@@ -15937,6 +17077,7 @@
   <w:style w:type="table" w:styleId="154">
     <w:name w:val="Light Shading Accent 3"/>
     <w:basedOn w:val="12"/>
+    <w:autoRedefine/>
     <w:qFormat/>
     <w:uiPriority w:val="60"/>
     <w:rPr>
@@ -16028,6 +17169,7 @@
   <w:style w:type="table" w:styleId="155">
     <w:name w:val="Light Shading Accent 4"/>
     <w:basedOn w:val="12"/>
+    <w:autoRedefine/>
     <w:qFormat/>
     <w:uiPriority w:val="60"/>
     <w:rPr>
@@ -16119,6 +17261,7 @@
   <w:style w:type="table" w:styleId="156">
     <w:name w:val="Light Shading Accent 5"/>
     <w:basedOn w:val="12"/>
+    <w:autoRedefine/>
     <w:qFormat/>
     <w:uiPriority w:val="60"/>
     <w:rPr>
@@ -16210,6 +17353,7 @@
   <w:style w:type="table" w:styleId="157">
     <w:name w:val="Light Shading Accent 6"/>
     <w:basedOn w:val="12"/>
+    <w:autoRedefine/>
     <w:qFormat/>
     <w:uiPriority w:val="60"/>
     <w:rPr>
@@ -16301,6 +17445,7 @@
   <w:style w:type="table" w:styleId="158">
     <w:name w:val="Light List"/>
     <w:basedOn w:val="12"/>
+    <w:autoRedefine/>
     <w:qFormat/>
     <w:uiPriority w:val="61"/>
     <w:tblPr>
@@ -16381,6 +17526,7 @@
   <w:style w:type="table" w:styleId="159">
     <w:name w:val="Light List Accent 1"/>
     <w:basedOn w:val="12"/>
+    <w:autoRedefine/>
     <w:qFormat/>
     <w:uiPriority w:val="61"/>
     <w:tblPr>
@@ -16461,6 +17607,7 @@
   <w:style w:type="table" w:styleId="160">
     <w:name w:val="Light List Accent 2"/>
     <w:basedOn w:val="12"/>
+    <w:autoRedefine/>
     <w:qFormat/>
     <w:uiPriority w:val="61"/>
     <w:tblPr>
@@ -16621,6 +17768,7 @@
   <w:style w:type="table" w:styleId="162">
     <w:name w:val="Light List Accent 4"/>
     <w:basedOn w:val="12"/>
+    <w:autoRedefine/>
     <w:qFormat/>
     <w:uiPriority w:val="61"/>
     <w:tblPr>
@@ -16701,6 +17849,7 @@
   <w:style w:type="table" w:styleId="163">
     <w:name w:val="Light List Accent 5"/>
     <w:basedOn w:val="12"/>
+    <w:autoRedefine/>
     <w:qFormat/>
     <w:uiPriority w:val="61"/>
     <w:tblPr>
@@ -16781,6 +17930,7 @@
   <w:style w:type="table" w:styleId="164">
     <w:name w:val="Light List Accent 6"/>
     <w:basedOn w:val="12"/>
+    <w:autoRedefine/>
     <w:qFormat/>
     <w:uiPriority w:val="61"/>
     <w:tblPr>
@@ -16861,6 +18011,7 @@
   <w:style w:type="table" w:styleId="165">
     <w:name w:val="Light Grid"/>
     <w:basedOn w:val="12"/>
+    <w:autoRedefine/>
     <w:qFormat/>
     <w:uiPriority w:val="62"/>
     <w:tblPr>
@@ -16979,6 +18130,7 @@
   <w:style w:type="table" w:styleId="166">
     <w:name w:val="Light Grid Accent 1"/>
     <w:basedOn w:val="12"/>
+    <w:autoRedefine/>
     <w:qFormat/>
     <w:uiPriority w:val="62"/>
     <w:tblPr>
@@ -17097,6 +18249,7 @@
   <w:style w:type="table" w:styleId="167">
     <w:name w:val="Light Grid Accent 2"/>
     <w:basedOn w:val="12"/>
+    <w:autoRedefine/>
     <w:qFormat/>
     <w:uiPriority w:val="62"/>
     <w:tblPr>
@@ -17215,6 +18368,7 @@
   <w:style w:type="table" w:styleId="168">
     <w:name w:val="Light Grid Accent 3"/>
     <w:basedOn w:val="12"/>
+    <w:autoRedefine/>
     <w:qFormat/>
     <w:uiPriority w:val="62"/>
     <w:tblPr>
@@ -17333,6 +18487,7 @@
   <w:style w:type="table" w:styleId="169">
     <w:name w:val="Light Grid Accent 4"/>
     <w:basedOn w:val="12"/>
+    <w:autoRedefine/>
     <w:qFormat/>
     <w:uiPriority w:val="62"/>
     <w:tblPr>
@@ -17451,6 +18606,7 @@
   <w:style w:type="table" w:styleId="170">
     <w:name w:val="Light Grid Accent 5"/>
     <w:basedOn w:val="12"/>
+    <w:autoRedefine/>
     <w:qFormat/>
     <w:uiPriority w:val="62"/>
     <w:tblPr>
@@ -17569,6 +18725,7 @@
   <w:style w:type="table" w:styleId="171">
     <w:name w:val="Light Grid Accent 6"/>
     <w:basedOn w:val="12"/>
+    <w:autoRedefine/>
     <w:qFormat/>
     <w:uiPriority w:val="62"/>
     <w:tblPr>
@@ -17687,6 +18844,7 @@
   <w:style w:type="table" w:styleId="172">
     <w:name w:val="Medium Shading 1"/>
     <w:basedOn w:val="12"/>
+    <w:autoRedefine/>
     <w:qFormat/>
     <w:uiPriority w:val="63"/>
     <w:tblPr>
@@ -17781,6 +18939,7 @@
   <w:style w:type="table" w:styleId="173">
     <w:name w:val="Medium Shading 1 Accent 1"/>
     <w:basedOn w:val="12"/>
+    <w:autoRedefine/>
     <w:qFormat/>
     <w:uiPriority w:val="63"/>
     <w:tblPr>
@@ -17875,6 +19034,7 @@
   <w:style w:type="table" w:styleId="174">
     <w:name w:val="Medium Shading 1 Accent 2"/>
     <w:basedOn w:val="12"/>
+    <w:autoRedefine/>
     <w:qFormat/>
     <w:uiPriority w:val="63"/>
     <w:tblPr>
@@ -17969,6 +19129,7 @@
   <w:style w:type="table" w:styleId="175">
     <w:name w:val="Medium Shading 1 Accent 3"/>
     <w:basedOn w:val="12"/>
+    <w:autoRedefine/>
     <w:qFormat/>
     <w:uiPriority w:val="63"/>
     <w:tblPr>
@@ -18063,6 +19224,7 @@
   <w:style w:type="table" w:styleId="176">
     <w:name w:val="Medium Shading 1 Accent 4"/>
     <w:basedOn w:val="12"/>
+    <w:autoRedefine/>
     <w:qFormat/>
     <w:uiPriority w:val="63"/>
     <w:tblPr>
@@ -18157,6 +19319,7 @@
   <w:style w:type="table" w:styleId="177">
     <w:name w:val="Medium Shading 1 Accent 5"/>
     <w:basedOn w:val="12"/>
+    <w:autoRedefine/>
     <w:qFormat/>
     <w:uiPriority w:val="63"/>
     <w:tblPr>
@@ -18251,6 +19414,7 @@
   <w:style w:type="table" w:styleId="178">
     <w:name w:val="Medium Shading 1 Accent 6"/>
     <w:basedOn w:val="12"/>
+    <w:autoRedefine/>
     <w:qFormat/>
     <w:uiPriority w:val="63"/>
     <w:tblPr>
@@ -18345,6 +19509,7 @@
   <w:style w:type="table" w:styleId="179">
     <w:name w:val="Medium Shading 2"/>
     <w:basedOn w:val="12"/>
+    <w:autoRedefine/>
     <w:qFormat/>
     <w:uiPriority w:val="64"/>
     <w:tblPr>
@@ -18482,6 +19647,7 @@
   <w:style w:type="table" w:styleId="180">
     <w:name w:val="Medium Shading 2 Accent 1"/>
     <w:basedOn w:val="12"/>
+    <w:autoRedefine/>
     <w:qFormat/>
     <w:uiPriority w:val="64"/>
     <w:tblPr>
@@ -18619,6 +19785,7 @@
   <w:style w:type="table" w:styleId="181">
     <w:name w:val="Medium Shading 2 Accent 2"/>
     <w:basedOn w:val="12"/>
+    <w:autoRedefine/>
     <w:qFormat/>
     <w:uiPriority w:val="64"/>
     <w:tblPr>
@@ -18756,6 +19923,7 @@
   <w:style w:type="table" w:styleId="182">
     <w:name w:val="Medium Shading 2 Accent 3"/>
     <w:basedOn w:val="12"/>
+    <w:autoRedefine/>
     <w:qFormat/>
     <w:uiPriority w:val="64"/>
     <w:tblPr>
@@ -18893,6 +20061,7 @@
   <w:style w:type="table" w:styleId="183">
     <w:name w:val="Medium Shading 2 Accent 4"/>
     <w:basedOn w:val="12"/>
+    <w:autoRedefine/>
     <w:qFormat/>
     <w:uiPriority w:val="64"/>
     <w:tblPr>
@@ -19030,6 +20199,7 @@
   <w:style w:type="table" w:styleId="184">
     <w:name w:val="Medium Shading 2 Accent 5"/>
     <w:basedOn w:val="12"/>
+    <w:autoRedefine/>
     <w:qFormat/>
     <w:uiPriority w:val="64"/>
     <w:tblPr>
@@ -19167,6 +20337,7 @@
   <w:style w:type="table" w:styleId="185">
     <w:name w:val="Medium Shading 2 Accent 6"/>
     <w:basedOn w:val="12"/>
+    <w:autoRedefine/>
     <w:qFormat/>
     <w:uiPriority w:val="64"/>
     <w:tblPr>
@@ -19304,6 +20475,7 @@
   <w:style w:type="table" w:styleId="186">
     <w:name w:val="Medium List 1"/>
     <w:basedOn w:val="12"/>
+    <w:autoRedefine/>
     <w:qFormat/>
     <w:uiPriority w:val="65"/>
     <w:rPr>
@@ -19376,6 +20548,7 @@
   <w:style w:type="table" w:styleId="187">
     <w:name w:val="Medium List 1 Accent 1"/>
     <w:basedOn w:val="12"/>
+    <w:autoRedefine/>
     <w:qFormat/>
     <w:uiPriority w:val="65"/>
     <w:rPr>
@@ -19448,6 +20621,7 @@
   <w:style w:type="table" w:styleId="188">
     <w:name w:val="Medium List 1 Accent 2"/>
     <w:basedOn w:val="12"/>
+    <w:autoRedefine/>
     <w:qFormat/>
     <w:uiPriority w:val="65"/>
     <w:rPr>
@@ -19520,6 +20694,7 @@
   <w:style w:type="table" w:styleId="189">
     <w:name w:val="Medium List 1 Accent 3"/>
     <w:basedOn w:val="12"/>
+    <w:autoRedefine/>
     <w:qFormat/>
     <w:uiPriority w:val="65"/>
     <w:rPr>
@@ -19592,6 +20767,7 @@
   <w:style w:type="table" w:styleId="190">
     <w:name w:val="Medium List 1 Accent 4"/>
     <w:basedOn w:val="12"/>
+    <w:autoRedefine/>
     <w:qFormat/>
     <w:uiPriority w:val="65"/>
     <w:rPr>
@@ -19664,6 +20840,7 @@
   <w:style w:type="table" w:styleId="191">
     <w:name w:val="Medium List 1 Accent 5"/>
     <w:basedOn w:val="12"/>
+    <w:autoRedefine/>
     <w:qFormat/>
     <w:uiPriority w:val="65"/>
     <w:rPr>
@@ -19736,6 +20913,7 @@
   <w:style w:type="table" w:styleId="192">
     <w:name w:val="Medium List 1 Accent 6"/>
     <w:basedOn w:val="12"/>
+    <w:autoRedefine/>
     <w:qFormat/>
     <w:uiPriority w:val="65"/>
     <w:rPr>
@@ -19808,6 +20986,7 @@
   <w:style w:type="table" w:styleId="193">
     <w:name w:val="Medium List 2"/>
     <w:basedOn w:val="12"/>
+    <w:autoRedefine/>
     <w:qFormat/>
     <w:uiPriority w:val="66"/>
     <w:rPr>
@@ -19924,6 +21103,7 @@
   <w:style w:type="table" w:styleId="194">
     <w:name w:val="Medium List 2 Accent 1"/>
     <w:basedOn w:val="12"/>
+    <w:autoRedefine/>
     <w:qFormat/>
     <w:uiPriority w:val="66"/>
     <w:rPr>
@@ -20040,6 +21220,7 @@
   <w:style w:type="table" w:styleId="195">
     <w:name w:val="Medium List 2 Accent 2"/>
     <w:basedOn w:val="12"/>
+    <w:autoRedefine/>
     <w:qFormat/>
     <w:uiPriority w:val="66"/>
     <w:rPr>
@@ -20156,6 +21337,7 @@
   <w:style w:type="table" w:styleId="196">
     <w:name w:val="Medium List 2 Accent 3"/>
     <w:basedOn w:val="12"/>
+    <w:autoRedefine/>
     <w:qFormat/>
     <w:uiPriority w:val="66"/>
     <w:rPr>
@@ -20272,6 +21454,7 @@
   <w:style w:type="table" w:styleId="197">
     <w:name w:val="Medium List 2 Accent 4"/>
     <w:basedOn w:val="12"/>
+    <w:autoRedefine/>
     <w:qFormat/>
     <w:uiPriority w:val="66"/>
     <w:rPr>
@@ -20388,6 +21571,7 @@
   <w:style w:type="table" w:styleId="198">
     <w:name w:val="Medium List 2 Accent 5"/>
     <w:basedOn w:val="12"/>
+    <w:autoRedefine/>
     <w:qFormat/>
     <w:uiPriority w:val="66"/>
     <w:rPr>
@@ -20504,6 +21688,7 @@
   <w:style w:type="table" w:styleId="199">
     <w:name w:val="Medium List 2 Accent 6"/>
     <w:basedOn w:val="12"/>
+    <w:autoRedefine/>
     <w:qFormat/>
     <w:uiPriority w:val="66"/>
     <w:rPr>
@@ -20620,6 +21805,7 @@
   <w:style w:type="table" w:styleId="200">
     <w:name w:val="Medium Grid 1"/>
     <w:basedOn w:val="12"/>
+    <w:autoRedefine/>
     <w:qFormat/>
     <w:uiPriority w:val="67"/>
     <w:tblPr>
@@ -20681,6 +21867,7 @@
   <w:style w:type="table" w:styleId="201">
     <w:name w:val="Medium Grid 1 Accent 1"/>
     <w:basedOn w:val="12"/>
+    <w:autoRedefine/>
     <w:qFormat/>
     <w:uiPriority w:val="67"/>
     <w:tblPr>
@@ -20742,6 +21929,7 @@
   <w:style w:type="table" w:styleId="202">
     <w:name w:val="Medium Grid 1 Accent 2"/>
     <w:basedOn w:val="12"/>
+    <w:autoRedefine/>
     <w:qFormat/>
     <w:uiPriority w:val="67"/>
     <w:tblPr>
@@ -20803,6 +21991,7 @@
   <w:style w:type="table" w:styleId="203">
     <w:name w:val="Medium Grid 1 Accent 3"/>
     <w:basedOn w:val="12"/>
+    <w:autoRedefine/>
     <w:qFormat/>
     <w:uiPriority w:val="67"/>
     <w:tblPr>
@@ -20864,6 +22053,7 @@
   <w:style w:type="table" w:styleId="204">
     <w:name w:val="Medium Grid 1 Accent 4"/>
     <w:basedOn w:val="12"/>
+    <w:autoRedefine/>
     <w:qFormat/>
     <w:uiPriority w:val="67"/>
     <w:tblPr>
@@ -20925,6 +22115,7 @@
   <w:style w:type="table" w:styleId="205">
     <w:name w:val="Medium Grid 1 Accent 5"/>
     <w:basedOn w:val="12"/>
+    <w:autoRedefine/>
     <w:qFormat/>
     <w:uiPriority w:val="67"/>
     <w:tblPr>
@@ -20986,6 +22177,7 @@
   <w:style w:type="table" w:styleId="206">
     <w:name w:val="Medium Grid 1 Accent 6"/>
     <w:basedOn w:val="12"/>
+    <w:autoRedefine/>
     <w:qFormat/>
     <w:uiPriority w:val="67"/>
     <w:tblPr>
@@ -21047,6 +22239,7 @@
   <w:style w:type="table" w:styleId="207">
     <w:name w:val="Medium Grid 2"/>
     <w:basedOn w:val="12"/>
+    <w:autoRedefine/>
     <w:qFormat/>
     <w:uiPriority w:val="68"/>
     <w:rPr>
@@ -21160,6 +22353,7 @@
   <w:style w:type="table" w:styleId="208">
     <w:name w:val="Medium Grid 2 Accent 1"/>
     <w:basedOn w:val="12"/>
+    <w:autoRedefine/>
     <w:qFormat/>
     <w:uiPriority w:val="68"/>
     <w:rPr>
@@ -21273,6 +22467,7 @@
   <w:style w:type="table" w:styleId="209">
     <w:name w:val="Medium Grid 2 Accent 2"/>
     <w:basedOn w:val="12"/>
+    <w:autoRedefine/>
     <w:qFormat/>
     <w:uiPriority w:val="68"/>
     <w:rPr>
@@ -21386,6 +22581,7 @@
   <w:style w:type="table" w:styleId="210">
     <w:name w:val="Medium Grid 2 Accent 3"/>
     <w:basedOn w:val="12"/>
+    <w:autoRedefine/>
     <w:qFormat/>
     <w:uiPriority w:val="68"/>
     <w:rPr>
@@ -21499,6 +22695,7 @@
   <w:style w:type="table" w:styleId="211">
     <w:name w:val="Medium Grid 2 Accent 4"/>
     <w:basedOn w:val="12"/>
+    <w:autoRedefine/>
     <w:qFormat/>
     <w:uiPriority w:val="68"/>
     <w:rPr>
@@ -21612,6 +22809,7 @@
   <w:style w:type="table" w:styleId="212">
     <w:name w:val="Medium Grid 2 Accent 5"/>
     <w:basedOn w:val="12"/>
+    <w:autoRedefine/>
     <w:qFormat/>
     <w:uiPriority w:val="68"/>
     <w:rPr>
@@ -21725,6 +22923,7 @@
   <w:style w:type="table" w:styleId="213">
     <w:name w:val="Medium Grid 2 Accent 6"/>
     <w:basedOn w:val="12"/>
+    <w:autoRedefine/>
     <w:qFormat/>
     <w:uiPriority w:val="68"/>
     <w:rPr>
@@ -21838,6 +23037,7 @@
   <w:style w:type="table" w:styleId="214">
     <w:name w:val="Medium Grid 3"/>
     <w:basedOn w:val="12"/>
+    <w:autoRedefine/>
     <w:qFormat/>
     <w:uiPriority w:val="69"/>
     <w:tblPr>
@@ -21967,6 +23167,7 @@
   <w:style w:type="table" w:styleId="215">
     <w:name w:val="Medium Grid 3 Accent 1"/>
     <w:basedOn w:val="12"/>
+    <w:autoRedefine/>
     <w:qFormat/>
     <w:uiPriority w:val="69"/>
     <w:tblPr>
@@ -22096,6 +23297,7 @@
   <w:style w:type="table" w:styleId="216">
     <w:name w:val="Medium Grid 3 Accent 2"/>
     <w:basedOn w:val="12"/>
+    <w:autoRedefine/>
     <w:qFormat/>
     <w:uiPriority w:val="69"/>
     <w:tblPr>
@@ -22225,6 +23427,7 @@
   <w:style w:type="table" w:styleId="217">
     <w:name w:val="Medium Grid 3 Accent 3"/>
     <w:basedOn w:val="12"/>
+    <w:autoRedefine/>
     <w:qFormat/>
     <w:uiPriority w:val="69"/>
     <w:tblPr>
@@ -22354,6 +23557,7 @@
   <w:style w:type="table" w:styleId="218">
     <w:name w:val="Medium Grid 3 Accent 4"/>
     <w:basedOn w:val="12"/>
+    <w:autoRedefine/>
     <w:qFormat/>
     <w:uiPriority w:val="69"/>
     <w:tblPr>
@@ -22483,6 +23687,7 @@
   <w:style w:type="table" w:styleId="219">
     <w:name w:val="Medium Grid 3 Accent 5"/>
     <w:basedOn w:val="12"/>
+    <w:autoRedefine/>
     <w:qFormat/>
     <w:uiPriority w:val="69"/>
     <w:tblPr>
@@ -22612,6 +23817,7 @@
   <w:style w:type="table" w:styleId="220">
     <w:name w:val="Medium Grid 3 Accent 6"/>
     <w:basedOn w:val="12"/>
+    <w:autoRedefine/>
     <w:qFormat/>
     <w:uiPriority w:val="69"/>
     <w:tblPr>
@@ -22741,6 +23947,7 @@
   <w:style w:type="table" w:styleId="221">
     <w:name w:val="Dark List"/>
     <w:basedOn w:val="12"/>
+    <w:autoRedefine/>
     <w:qFormat/>
     <w:uiPriority w:val="70"/>
     <w:rPr>
@@ -22845,6 +24052,7 @@
   <w:style w:type="table" w:styleId="222">
     <w:name w:val="Dark List Accent 1"/>
     <w:basedOn w:val="12"/>
+    <w:autoRedefine/>
     <w:qFormat/>
     <w:uiPriority w:val="70"/>
     <w:rPr>
@@ -22949,6 +24157,7 @@
   <w:style w:type="table" w:styleId="223">
     <w:name w:val="Dark List Accent 2"/>
     <w:basedOn w:val="12"/>
+    <w:autoRedefine/>
     <w:qFormat/>
     <w:uiPriority w:val="70"/>
     <w:rPr>
@@ -23053,6 +24262,7 @@
   <w:style w:type="table" w:styleId="224">
     <w:name w:val="Dark List Accent 3"/>
     <w:basedOn w:val="12"/>
+    <w:autoRedefine/>
     <w:qFormat/>
     <w:uiPriority w:val="70"/>
     <w:rPr>
@@ -23157,6 +24367,7 @@
   <w:style w:type="table" w:styleId="225">
     <w:name w:val="Dark List Accent 4"/>
     <w:basedOn w:val="12"/>
+    <w:autoRedefine/>
     <w:qFormat/>
     <w:uiPriority w:val="70"/>
     <w:rPr>
@@ -23261,6 +24472,7 @@
   <w:style w:type="table" w:styleId="226">
     <w:name w:val="Dark List Accent 5"/>
     <w:basedOn w:val="12"/>
+    <w:autoRedefine/>
     <w:qFormat/>
     <w:uiPriority w:val="70"/>
     <w:rPr>
@@ -23365,6 +24577,7 @@
   <w:style w:type="table" w:styleId="227">
     <w:name w:val="Dark List Accent 6"/>
     <w:basedOn w:val="12"/>
+    <w:autoRedefine/>
     <w:qFormat/>
     <w:uiPriority w:val="70"/>
     <w:rPr>
@@ -23469,6 +24682,7 @@
   <w:style w:type="table" w:styleId="228">
     <w:name w:val="Colorful Shading"/>
     <w:basedOn w:val="12"/>
+    <w:autoRedefine/>
     <w:qFormat/>
     <w:uiPriority w:val="71"/>
     <w:rPr>
@@ -23579,6 +24793,7 @@
   <w:style w:type="table" w:styleId="229">
     <w:name w:val="Colorful Shading Accent 1"/>
     <w:basedOn w:val="12"/>
+    <w:autoRedefine/>
     <w:qFormat/>
     <w:uiPriority w:val="71"/>
     <w:rPr>
@@ -23689,6 +24904,7 @@
   <w:style w:type="table" w:styleId="230">
     <w:name w:val="Colorful Shading Accent 2"/>
     <w:basedOn w:val="12"/>
+    <w:autoRedefine/>
     <w:qFormat/>
     <w:uiPriority w:val="71"/>
     <w:rPr>
@@ -23799,6 +25015,7 @@
   <w:style w:type="table" w:styleId="231">
     <w:name w:val="Colorful Shading Accent 3"/>
     <w:basedOn w:val="12"/>
+    <w:autoRedefine/>
     <w:qFormat/>
     <w:uiPriority w:val="71"/>
     <w:rPr>
@@ -23899,6 +25116,7 @@
   <w:style w:type="table" w:styleId="232">
     <w:name w:val="Colorful Shading Accent 4"/>
     <w:basedOn w:val="12"/>
+    <w:autoRedefine/>
     <w:qFormat/>
     <w:uiPriority w:val="71"/>
     <w:rPr>
@@ -24009,6 +25227,7 @@
   <w:style w:type="table" w:styleId="233">
     <w:name w:val="Colorful Shading Accent 5"/>
     <w:basedOn w:val="12"/>
+    <w:autoRedefine/>
     <w:qFormat/>
     <w:uiPriority w:val="71"/>
     <w:rPr>
@@ -24119,6 +25338,7 @@
   <w:style w:type="table" w:styleId="234">
     <w:name w:val="Colorful Shading Accent 6"/>
     <w:basedOn w:val="12"/>
+    <w:autoRedefine/>
     <w:qFormat/>
     <w:uiPriority w:val="71"/>
     <w:rPr>
@@ -24229,6 +25449,7 @@
   <w:style w:type="table" w:styleId="235">
     <w:name w:val="Colorful List"/>
     <w:basedOn w:val="12"/>
+    <w:autoRedefine/>
     <w:qFormat/>
     <w:uiPriority w:val="72"/>
     <w:rPr>
@@ -24305,6 +25526,7 @@
   <w:style w:type="table" w:styleId="236">
     <w:name w:val="Colorful List Accent 1"/>
     <w:basedOn w:val="12"/>
+    <w:autoRedefine/>
     <w:qFormat/>
     <w:uiPriority w:val="72"/>
     <w:rPr>
@@ -24381,6 +25603,7 @@
   <w:style w:type="table" w:styleId="237">
     <w:name w:val="Colorful List Accent 2"/>
     <w:basedOn w:val="12"/>
+    <w:autoRedefine/>
     <w:qFormat/>
     <w:uiPriority w:val="72"/>
     <w:rPr>
@@ -24457,6 +25680,7 @@
   <w:style w:type="table" w:styleId="238">
     <w:name w:val="Colorful List Accent 3"/>
     <w:basedOn w:val="12"/>
+    <w:autoRedefine/>
     <w:qFormat/>
     <w:uiPriority w:val="72"/>
     <w:rPr>
@@ -24533,6 +25757,7 @@
   <w:style w:type="table" w:styleId="239">
     <w:name w:val="Colorful List Accent 4"/>
     <w:basedOn w:val="12"/>
+    <w:autoRedefine/>
     <w:qFormat/>
     <w:uiPriority w:val="72"/>
     <w:rPr>
@@ -24609,6 +25834,7 @@
   <w:style w:type="table" w:styleId="240">
     <w:name w:val="Colorful List Accent 5"/>
     <w:basedOn w:val="12"/>
+    <w:autoRedefine/>
     <w:qFormat/>
     <w:uiPriority w:val="72"/>
     <w:rPr>
@@ -24685,6 +25911,7 @@
   <w:style w:type="table" w:styleId="241">
     <w:name w:val="Colorful List Accent 6"/>
     <w:basedOn w:val="12"/>
+    <w:autoRedefine/>
     <w:qFormat/>
     <w:uiPriority w:val="72"/>
     <w:rPr>
@@ -24761,6 +25988,7 @@
   <w:style w:type="table" w:styleId="242">
     <w:name w:val="Colorful Grid"/>
     <w:basedOn w:val="12"/>
+    <w:autoRedefine/>
     <w:qFormat/>
     <w:uiPriority w:val="73"/>
     <w:rPr>
@@ -24829,6 +26057,7 @@
   <w:style w:type="table" w:styleId="243">
     <w:name w:val="Colorful Grid Accent 1"/>
     <w:basedOn w:val="12"/>
+    <w:autoRedefine/>
     <w:qFormat/>
     <w:uiPriority w:val="73"/>
     <w:rPr>
@@ -24897,6 +26126,7 @@
   <w:style w:type="table" w:styleId="244">
     <w:name w:val="Colorful Grid Accent 2"/>
     <w:basedOn w:val="12"/>
+    <w:autoRedefine/>
     <w:qFormat/>
     <w:uiPriority w:val="73"/>
     <w:rPr>
@@ -24965,6 +26195,7 @@
   <w:style w:type="table" w:styleId="245">
     <w:name w:val="Colorful Grid Accent 3"/>
     <w:basedOn w:val="12"/>
+    <w:autoRedefine/>
     <w:qFormat/>
     <w:uiPriority w:val="73"/>
     <w:rPr>
@@ -25033,6 +26264,7 @@
   <w:style w:type="table" w:styleId="246">
     <w:name w:val="Colorful Grid Accent 4"/>
     <w:basedOn w:val="12"/>
+    <w:autoRedefine/>
     <w:qFormat/>
     <w:uiPriority w:val="73"/>
     <w:rPr>
@@ -25101,6 +26333,7 @@
   <w:style w:type="table" w:styleId="247">
     <w:name w:val="Colorful Grid Accent 5"/>
     <w:basedOn w:val="12"/>
+    <w:autoRedefine/>
     <w:qFormat/>
     <w:uiPriority w:val="73"/>
     <w:rPr>
@@ -25169,6 +26402,7 @@
   <w:style w:type="table" w:styleId="248">
     <w:name w:val="Colorful Grid Accent 6"/>
     <w:basedOn w:val="12"/>
+    <w:autoRedefine/>
     <w:qFormat/>
     <w:uiPriority w:val="73"/>
     <w:rPr>
@@ -25237,6 +26471,7 @@
   <w:style w:type="character" w:customStyle="1" w:styleId="249">
     <w:name w:val="Heading 3 Char"/>
     <w:link w:val="4"/>
+    <w:autoRedefine/>
     <w:qFormat/>
     <w:uiPriority w:val="0"/>
     <w:rPr>
@@ -25248,6 +26483,7 @@
   <w:style w:type="character" w:customStyle="1" w:styleId="250">
     <w:name w:val="Heading 1 Char"/>
     <w:link w:val="2"/>
+    <w:autoRedefine/>
     <w:qFormat/>
     <w:uiPriority w:val="0"/>
     <w:rPr>
@@ -25260,6 +26496,7 @@
   <w:style w:type="character" w:customStyle="1" w:styleId="251">
     <w:name w:val="Heading 2 Char"/>
     <w:link w:val="3"/>
+    <w:autoRedefine/>
     <w:qFormat/>
     <w:uiPriority w:val="0"/>
     <w:rPr>

</xml_diff>

<commit_message>
Added Jonas JS pdf
</commit_message>
<xml_diff>
--- a/Docs/C# and Dotnet.docx
+++ b/Docs/C# and Dotnet.docx
@@ -22,7 +22,7 @@
         <w:fldChar w:fldCharType="begin"/>
       </w:r>
       <w:r>
-        <w:instrText xml:space="preserve"> HYPERLINK \l _Toc2255 </w:instrText>
+        <w:instrText xml:space="preserve"> HYPERLINK \l _Toc19937 </w:instrText>
       </w:r>
       <w:r>
         <w:fldChar w:fldCharType="separate"/>
@@ -41,7 +41,7 @@
         <w:fldChar w:fldCharType="begin"/>
       </w:r>
       <w:r>
-        <w:instrText xml:space="preserve"> PAGEREF _Toc2255 \h </w:instrText>
+        <w:instrText xml:space="preserve"> PAGEREF _Toc19937 \h </w:instrText>
       </w:r>
       <w:r>
         <w:fldChar w:fldCharType="separate"/>
@@ -67,7 +67,7 @@
         <w:fldChar w:fldCharType="begin"/>
       </w:r>
       <w:r>
-        <w:instrText xml:space="preserve"> HYPERLINK \l _Toc6073 </w:instrText>
+        <w:instrText xml:space="preserve"> HYPERLINK \l _Toc28511 </w:instrText>
       </w:r>
       <w:r>
         <w:fldChar w:fldCharType="separate"/>
@@ -86,7 +86,7 @@
         <w:fldChar w:fldCharType="begin"/>
       </w:r>
       <w:r>
-        <w:instrText xml:space="preserve"> PAGEREF _Toc6073 \h </w:instrText>
+        <w:instrText xml:space="preserve"> PAGEREF _Toc28511 \h </w:instrText>
       </w:r>
       <w:r>
         <w:fldChar w:fldCharType="separate"/>
@@ -112,7 +112,7 @@
         <w:fldChar w:fldCharType="begin"/>
       </w:r>
       <w:r>
-        <w:instrText xml:space="preserve"> HYPERLINK \l _Toc15434 </w:instrText>
+        <w:instrText xml:space="preserve"> HYPERLINK \l _Toc25188 </w:instrText>
       </w:r>
       <w:r>
         <w:fldChar w:fldCharType="separate"/>
@@ -131,7 +131,7 @@
         <w:fldChar w:fldCharType="begin"/>
       </w:r>
       <w:r>
-        <w:instrText xml:space="preserve"> PAGEREF _Toc15434 \h </w:instrText>
+        <w:instrText xml:space="preserve"> PAGEREF _Toc25188 \h </w:instrText>
       </w:r>
       <w:r>
         <w:fldChar w:fldCharType="separate"/>
@@ -157,7 +157,7 @@
         <w:fldChar w:fldCharType="begin"/>
       </w:r>
       <w:r>
-        <w:instrText xml:space="preserve"> HYPERLINK \l _Toc22872 </w:instrText>
+        <w:instrText xml:space="preserve"> HYPERLINK \l _Toc31492 </w:instrText>
       </w:r>
       <w:r>
         <w:fldChar w:fldCharType="separate"/>
@@ -176,7 +176,7 @@
         <w:fldChar w:fldCharType="begin"/>
       </w:r>
       <w:r>
-        <w:instrText xml:space="preserve"> PAGEREF _Toc22872 \h </w:instrText>
+        <w:instrText xml:space="preserve"> PAGEREF _Toc31492 \h </w:instrText>
       </w:r>
       <w:r>
         <w:fldChar w:fldCharType="separate"/>
@@ -202,7 +202,7 @@
         <w:fldChar w:fldCharType="begin"/>
       </w:r>
       <w:r>
-        <w:instrText xml:space="preserve"> HYPERLINK \l _Toc9694 </w:instrText>
+        <w:instrText xml:space="preserve"> HYPERLINK \l _Toc13191 </w:instrText>
       </w:r>
       <w:r>
         <w:fldChar w:fldCharType="separate"/>
@@ -221,7 +221,7 @@
         <w:fldChar w:fldCharType="begin"/>
       </w:r>
       <w:r>
-        <w:instrText xml:space="preserve"> PAGEREF _Toc9694 \h </w:instrText>
+        <w:instrText xml:space="preserve"> PAGEREF _Toc13191 \h </w:instrText>
       </w:r>
       <w:r>
         <w:fldChar w:fldCharType="separate"/>
@@ -247,7 +247,7 @@
         <w:fldChar w:fldCharType="begin"/>
       </w:r>
       <w:r>
-        <w:instrText xml:space="preserve"> HYPERLINK \l _Toc18797 </w:instrText>
+        <w:instrText xml:space="preserve"> HYPERLINK \l _Toc15495 </w:instrText>
       </w:r>
       <w:r>
         <w:fldChar w:fldCharType="separate"/>
@@ -266,7 +266,7 @@
         <w:fldChar w:fldCharType="begin"/>
       </w:r>
       <w:r>
-        <w:instrText xml:space="preserve"> PAGEREF _Toc18797 \h </w:instrText>
+        <w:instrText xml:space="preserve"> PAGEREF _Toc15495 \h </w:instrText>
       </w:r>
       <w:r>
         <w:fldChar w:fldCharType="separate"/>
@@ -292,7 +292,7 @@
         <w:fldChar w:fldCharType="begin"/>
       </w:r>
       <w:r>
-        <w:instrText xml:space="preserve"> HYPERLINK \l _Toc9929 </w:instrText>
+        <w:instrText xml:space="preserve"> HYPERLINK \l _Toc7391 </w:instrText>
       </w:r>
       <w:r>
         <w:fldChar w:fldCharType="separate"/>
@@ -311,7 +311,7 @@
         <w:fldChar w:fldCharType="begin"/>
       </w:r>
       <w:r>
-        <w:instrText xml:space="preserve"> PAGEREF _Toc9929 \h </w:instrText>
+        <w:instrText xml:space="preserve"> PAGEREF _Toc7391 \h </w:instrText>
       </w:r>
       <w:r>
         <w:fldChar w:fldCharType="separate"/>
@@ -337,7 +337,7 @@
         <w:fldChar w:fldCharType="begin"/>
       </w:r>
       <w:r>
-        <w:instrText xml:space="preserve"> HYPERLINK \l _Toc19528 </w:instrText>
+        <w:instrText xml:space="preserve"> HYPERLINK \l _Toc4351 </w:instrText>
       </w:r>
       <w:r>
         <w:fldChar w:fldCharType="separate"/>
@@ -356,7 +356,7 @@
         <w:fldChar w:fldCharType="begin"/>
       </w:r>
       <w:r>
-        <w:instrText xml:space="preserve"> PAGEREF _Toc19528 \h </w:instrText>
+        <w:instrText xml:space="preserve"> PAGEREF _Toc4351 \h </w:instrText>
       </w:r>
       <w:r>
         <w:fldChar w:fldCharType="separate"/>
@@ -382,7 +382,7 @@
         <w:fldChar w:fldCharType="begin"/>
       </w:r>
       <w:r>
-        <w:instrText xml:space="preserve"> HYPERLINK \l _Toc8706 </w:instrText>
+        <w:instrText xml:space="preserve"> HYPERLINK \l _Toc8088 </w:instrText>
       </w:r>
       <w:r>
         <w:fldChar w:fldCharType="separate"/>
@@ -401,7 +401,7 @@
         <w:fldChar w:fldCharType="begin"/>
       </w:r>
       <w:r>
-        <w:instrText xml:space="preserve"> PAGEREF _Toc8706 \h </w:instrText>
+        <w:instrText xml:space="preserve"> PAGEREF _Toc8088 \h </w:instrText>
       </w:r>
       <w:r>
         <w:fldChar w:fldCharType="separate"/>
@@ -427,7 +427,7 @@
         <w:fldChar w:fldCharType="begin"/>
       </w:r>
       <w:r>
-        <w:instrText xml:space="preserve"> HYPERLINK \l _Toc4448 </w:instrText>
+        <w:instrText xml:space="preserve"> HYPERLINK \l _Toc29587 </w:instrText>
       </w:r>
       <w:r>
         <w:fldChar w:fldCharType="separate"/>
@@ -437,16 +437,7 @@
           <w:rFonts w:hint="default"/>
           <w:lang w:val="en-US"/>
         </w:rPr>
-        <w:t>Architectur</w:t>
-      </w:r>
-      <w:bookmarkStart w:id="86" w:name="_GoBack"/>
-      <w:bookmarkEnd w:id="86"/>
-      <w:r>
-        <w:rPr>
-          <w:rFonts w:hint="default"/>
-          <w:lang w:val="en-US"/>
-        </w:rPr>
-        <w:t>e</w:t>
+        <w:t>Architecture</w:t>
       </w:r>
       <w:r>
         <w:tab/>
@@ -455,7 +446,7 @@
         <w:fldChar w:fldCharType="begin"/>
       </w:r>
       <w:r>
-        <w:instrText xml:space="preserve"> PAGEREF _Toc4448 \h </w:instrText>
+        <w:instrText xml:space="preserve"> PAGEREF _Toc29587 \h </w:instrText>
       </w:r>
       <w:r>
         <w:fldChar w:fldCharType="separate"/>
@@ -481,7 +472,7 @@
         <w:fldChar w:fldCharType="begin"/>
       </w:r>
       <w:r>
-        <w:instrText xml:space="preserve"> HYPERLINK \l _Toc26645 </w:instrText>
+        <w:instrText xml:space="preserve"> HYPERLINK \l _Toc30271 </w:instrText>
       </w:r>
       <w:r>
         <w:fldChar w:fldCharType="separate"/>
@@ -493,6 +484,8 @@
         </w:rPr>
         <w:t>Application types</w:t>
       </w:r>
+      <w:bookmarkStart w:id="86" w:name="_GoBack"/>
+      <w:bookmarkEnd w:id="86"/>
       <w:r>
         <w:tab/>
       </w:r>
@@ -500,7 +493,7 @@
         <w:fldChar w:fldCharType="begin"/>
       </w:r>
       <w:r>
-        <w:instrText xml:space="preserve"> PAGEREF _Toc26645 \h </w:instrText>
+        <w:instrText xml:space="preserve"> PAGEREF _Toc30271 \h </w:instrText>
       </w:r>
       <w:r>
         <w:fldChar w:fldCharType="separate"/>
@@ -526,7 +519,7 @@
         <w:fldChar w:fldCharType="begin"/>
       </w:r>
       <w:r>
-        <w:instrText xml:space="preserve"> HYPERLINK \l _Toc21048 </w:instrText>
+        <w:instrText xml:space="preserve"> HYPERLINK \l _Toc14487 </w:instrText>
       </w:r>
       <w:r>
         <w:fldChar w:fldCharType="separate"/>
@@ -545,7 +538,7 @@
         <w:fldChar w:fldCharType="begin"/>
       </w:r>
       <w:r>
-        <w:instrText xml:space="preserve"> PAGEREF _Toc21048 \h </w:instrText>
+        <w:instrText xml:space="preserve"> PAGEREF _Toc14487 \h </w:instrText>
       </w:r>
       <w:r>
         <w:fldChar w:fldCharType="separate"/>
@@ -571,7 +564,7 @@
         <w:fldChar w:fldCharType="begin"/>
       </w:r>
       <w:r>
-        <w:instrText xml:space="preserve"> HYPERLINK \l _Toc29433 </w:instrText>
+        <w:instrText xml:space="preserve"> HYPERLINK \l _Toc32746 </w:instrText>
       </w:r>
       <w:r>
         <w:fldChar w:fldCharType="separate"/>
@@ -590,7 +583,7 @@
         <w:fldChar w:fldCharType="begin"/>
       </w:r>
       <w:r>
-        <w:instrText xml:space="preserve"> PAGEREF _Toc29433 \h </w:instrText>
+        <w:instrText xml:space="preserve"> PAGEREF _Toc32746 \h </w:instrText>
       </w:r>
       <w:r>
         <w:fldChar w:fldCharType="separate"/>
@@ -616,7 +609,7 @@
         <w:fldChar w:fldCharType="begin"/>
       </w:r>
       <w:r>
-        <w:instrText xml:space="preserve"> HYPERLINK \l _Toc13670 </w:instrText>
+        <w:instrText xml:space="preserve"> HYPERLINK \l _Toc30353 </w:instrText>
       </w:r>
       <w:r>
         <w:fldChar w:fldCharType="separate"/>
@@ -635,7 +628,7 @@
         <w:fldChar w:fldCharType="begin"/>
       </w:r>
       <w:r>
-        <w:instrText xml:space="preserve"> PAGEREF _Toc13670 \h </w:instrText>
+        <w:instrText xml:space="preserve"> PAGEREF _Toc30353 \h </w:instrText>
       </w:r>
       <w:r>
         <w:fldChar w:fldCharType="separate"/>
@@ -661,7 +654,7 @@
         <w:fldChar w:fldCharType="begin"/>
       </w:r>
       <w:r>
-        <w:instrText xml:space="preserve"> HYPERLINK \l _Toc31104 </w:instrText>
+        <w:instrText xml:space="preserve"> HYPERLINK \l _Toc1447 </w:instrText>
       </w:r>
       <w:r>
         <w:fldChar w:fldCharType="separate"/>
@@ -680,7 +673,7 @@
         <w:fldChar w:fldCharType="begin"/>
       </w:r>
       <w:r>
-        <w:instrText xml:space="preserve"> PAGEREF _Toc31104 \h </w:instrText>
+        <w:instrText xml:space="preserve"> PAGEREF _Toc1447 \h </w:instrText>
       </w:r>
       <w:r>
         <w:fldChar w:fldCharType="separate"/>
@@ -706,7 +699,7 @@
         <w:fldChar w:fldCharType="begin"/>
       </w:r>
       <w:r>
-        <w:instrText xml:space="preserve"> HYPERLINK \l _Toc24255 </w:instrText>
+        <w:instrText xml:space="preserve"> HYPERLINK \l _Toc13428 </w:instrText>
       </w:r>
       <w:r>
         <w:fldChar w:fldCharType="separate"/>
@@ -725,7 +718,7 @@
         <w:fldChar w:fldCharType="begin"/>
       </w:r>
       <w:r>
-        <w:instrText xml:space="preserve"> PAGEREF _Toc24255 \h </w:instrText>
+        <w:instrText xml:space="preserve"> PAGEREF _Toc13428 \h </w:instrText>
       </w:r>
       <w:r>
         <w:fldChar w:fldCharType="separate"/>
@@ -751,7 +744,7 @@
         <w:fldChar w:fldCharType="begin"/>
       </w:r>
       <w:r>
-        <w:instrText xml:space="preserve"> HYPERLINK \l _Toc24395 </w:instrText>
+        <w:instrText xml:space="preserve"> HYPERLINK \l _Toc13397 </w:instrText>
       </w:r>
       <w:r>
         <w:fldChar w:fldCharType="separate"/>
@@ -770,7 +763,7 @@
         <w:fldChar w:fldCharType="begin"/>
       </w:r>
       <w:r>
-        <w:instrText xml:space="preserve"> PAGEREF _Toc24395 \h </w:instrText>
+        <w:instrText xml:space="preserve"> PAGEREF _Toc13397 \h </w:instrText>
       </w:r>
       <w:r>
         <w:fldChar w:fldCharType="separate"/>
@@ -796,7 +789,7 @@
         <w:fldChar w:fldCharType="begin"/>
       </w:r>
       <w:r>
-        <w:instrText xml:space="preserve"> HYPERLINK \l _Toc15864 </w:instrText>
+        <w:instrText xml:space="preserve"> HYPERLINK \l _Toc28296 </w:instrText>
       </w:r>
       <w:r>
         <w:fldChar w:fldCharType="separate"/>
@@ -815,7 +808,7 @@
         <w:fldChar w:fldCharType="begin"/>
       </w:r>
       <w:r>
-        <w:instrText xml:space="preserve"> PAGEREF _Toc15864 \h </w:instrText>
+        <w:instrText xml:space="preserve"> PAGEREF _Toc28296 \h </w:instrText>
       </w:r>
       <w:r>
         <w:fldChar w:fldCharType="separate"/>
@@ -841,7 +834,7 @@
         <w:fldChar w:fldCharType="begin"/>
       </w:r>
       <w:r>
-        <w:instrText xml:space="preserve"> HYPERLINK \l _Toc28016 </w:instrText>
+        <w:instrText xml:space="preserve"> HYPERLINK \l _Toc13911 </w:instrText>
       </w:r>
       <w:r>
         <w:fldChar w:fldCharType="separate"/>
@@ -860,7 +853,7 @@
         <w:fldChar w:fldCharType="begin"/>
       </w:r>
       <w:r>
-        <w:instrText xml:space="preserve"> PAGEREF _Toc28016 \h </w:instrText>
+        <w:instrText xml:space="preserve"> PAGEREF _Toc13911 \h </w:instrText>
       </w:r>
       <w:r>
         <w:fldChar w:fldCharType="separate"/>
@@ -886,7 +879,7 @@
         <w:fldChar w:fldCharType="begin"/>
       </w:r>
       <w:r>
-        <w:instrText xml:space="preserve"> HYPERLINK \l _Toc30524 </w:instrText>
+        <w:instrText xml:space="preserve"> HYPERLINK \l _Toc20454 </w:instrText>
       </w:r>
       <w:r>
         <w:fldChar w:fldCharType="separate"/>
@@ -905,7 +898,7 @@
         <w:fldChar w:fldCharType="begin"/>
       </w:r>
       <w:r>
-        <w:instrText xml:space="preserve"> PAGEREF _Toc30524 \h </w:instrText>
+        <w:instrText xml:space="preserve"> PAGEREF _Toc20454 \h </w:instrText>
       </w:r>
       <w:r>
         <w:fldChar w:fldCharType="separate"/>
@@ -931,7 +924,7 @@
         <w:fldChar w:fldCharType="begin"/>
       </w:r>
       <w:r>
-        <w:instrText xml:space="preserve"> HYPERLINK \l _Toc24877 </w:instrText>
+        <w:instrText xml:space="preserve"> HYPERLINK \l _Toc29626 </w:instrText>
       </w:r>
       <w:r>
         <w:fldChar w:fldCharType="separate"/>
@@ -950,7 +943,7 @@
         <w:fldChar w:fldCharType="begin"/>
       </w:r>
       <w:r>
-        <w:instrText xml:space="preserve"> PAGEREF _Toc24877 \h </w:instrText>
+        <w:instrText xml:space="preserve"> PAGEREF _Toc29626 \h </w:instrText>
       </w:r>
       <w:r>
         <w:fldChar w:fldCharType="separate"/>
@@ -976,7 +969,7 @@
         <w:fldChar w:fldCharType="begin"/>
       </w:r>
       <w:r>
-        <w:instrText xml:space="preserve"> HYPERLINK \l _Toc23943 </w:instrText>
+        <w:instrText xml:space="preserve"> HYPERLINK \l _Toc11367 </w:instrText>
       </w:r>
       <w:r>
         <w:fldChar w:fldCharType="separate"/>
@@ -995,7 +988,7 @@
         <w:fldChar w:fldCharType="begin"/>
       </w:r>
       <w:r>
-        <w:instrText xml:space="preserve"> PAGEREF _Toc23943 \h </w:instrText>
+        <w:instrText xml:space="preserve"> PAGEREF _Toc11367 \h </w:instrText>
       </w:r>
       <w:r>
         <w:fldChar w:fldCharType="separate"/>
@@ -1021,7 +1014,7 @@
         <w:fldChar w:fldCharType="begin"/>
       </w:r>
       <w:r>
-        <w:instrText xml:space="preserve"> HYPERLINK \l _Toc2402 </w:instrText>
+        <w:instrText xml:space="preserve"> HYPERLINK \l _Toc29904 </w:instrText>
       </w:r>
       <w:r>
         <w:fldChar w:fldCharType="separate"/>
@@ -1040,7 +1033,7 @@
         <w:fldChar w:fldCharType="begin"/>
       </w:r>
       <w:r>
-        <w:instrText xml:space="preserve"> PAGEREF _Toc2402 \h </w:instrText>
+        <w:instrText xml:space="preserve"> PAGEREF _Toc29904 \h </w:instrText>
       </w:r>
       <w:r>
         <w:fldChar w:fldCharType="separate"/>
@@ -1066,7 +1059,7 @@
         <w:fldChar w:fldCharType="begin"/>
       </w:r>
       <w:r>
-        <w:instrText xml:space="preserve"> HYPERLINK \l _Toc29895 </w:instrText>
+        <w:instrText xml:space="preserve"> HYPERLINK \l _Toc26489 </w:instrText>
       </w:r>
       <w:r>
         <w:fldChar w:fldCharType="separate"/>
@@ -1085,7 +1078,7 @@
         <w:fldChar w:fldCharType="begin"/>
       </w:r>
       <w:r>
-        <w:instrText xml:space="preserve"> PAGEREF _Toc29895 \h </w:instrText>
+        <w:instrText xml:space="preserve"> PAGEREF _Toc26489 \h </w:instrText>
       </w:r>
       <w:r>
         <w:fldChar w:fldCharType="separate"/>
@@ -1111,7 +1104,7 @@
         <w:fldChar w:fldCharType="begin"/>
       </w:r>
       <w:r>
-        <w:instrText xml:space="preserve"> HYPERLINK \l _Toc12454 </w:instrText>
+        <w:instrText xml:space="preserve"> HYPERLINK \l _Toc580 </w:instrText>
       </w:r>
       <w:r>
         <w:fldChar w:fldCharType="separate"/>
@@ -1130,7 +1123,7 @@
         <w:fldChar w:fldCharType="begin"/>
       </w:r>
       <w:r>
-        <w:instrText xml:space="preserve"> PAGEREF _Toc12454 \h </w:instrText>
+        <w:instrText xml:space="preserve"> PAGEREF _Toc580 \h </w:instrText>
       </w:r>
       <w:r>
         <w:fldChar w:fldCharType="separate"/>
@@ -1156,7 +1149,7 @@
         <w:fldChar w:fldCharType="begin"/>
       </w:r>
       <w:r>
-        <w:instrText xml:space="preserve"> HYPERLINK \l _Toc25104 </w:instrText>
+        <w:instrText xml:space="preserve"> HYPERLINK \l _Toc5692 </w:instrText>
       </w:r>
       <w:r>
         <w:fldChar w:fldCharType="separate"/>
@@ -1175,7 +1168,7 @@
         <w:fldChar w:fldCharType="begin"/>
       </w:r>
       <w:r>
-        <w:instrText xml:space="preserve"> PAGEREF _Toc25104 \h </w:instrText>
+        <w:instrText xml:space="preserve"> PAGEREF _Toc5692 \h </w:instrText>
       </w:r>
       <w:r>
         <w:fldChar w:fldCharType="separate"/>
@@ -1201,7 +1194,7 @@
         <w:fldChar w:fldCharType="begin"/>
       </w:r>
       <w:r>
-        <w:instrText xml:space="preserve"> HYPERLINK \l _Toc16687 </w:instrText>
+        <w:instrText xml:space="preserve"> HYPERLINK \l _Toc14136 </w:instrText>
       </w:r>
       <w:r>
         <w:fldChar w:fldCharType="separate"/>
@@ -1220,7 +1213,7 @@
         <w:fldChar w:fldCharType="begin"/>
       </w:r>
       <w:r>
-        <w:instrText xml:space="preserve"> PAGEREF _Toc16687 \h </w:instrText>
+        <w:instrText xml:space="preserve"> PAGEREF _Toc14136 \h </w:instrText>
       </w:r>
       <w:r>
         <w:fldChar w:fldCharType="separate"/>
@@ -1246,7 +1239,7 @@
         <w:fldChar w:fldCharType="begin"/>
       </w:r>
       <w:r>
-        <w:instrText xml:space="preserve"> HYPERLINK \l _Toc8808 </w:instrText>
+        <w:instrText xml:space="preserve"> HYPERLINK \l _Toc24522 </w:instrText>
       </w:r>
       <w:r>
         <w:fldChar w:fldCharType="separate"/>
@@ -1265,7 +1258,7 @@
         <w:fldChar w:fldCharType="begin"/>
       </w:r>
       <w:r>
-        <w:instrText xml:space="preserve"> PAGEREF _Toc8808 \h </w:instrText>
+        <w:instrText xml:space="preserve"> PAGEREF _Toc24522 \h </w:instrText>
       </w:r>
       <w:r>
         <w:fldChar w:fldCharType="separate"/>
@@ -1291,7 +1284,7 @@
         <w:fldChar w:fldCharType="begin"/>
       </w:r>
       <w:r>
-        <w:instrText xml:space="preserve"> HYPERLINK \l _Toc14576 </w:instrText>
+        <w:instrText xml:space="preserve"> HYPERLINK \l _Toc7406 </w:instrText>
       </w:r>
       <w:r>
         <w:fldChar w:fldCharType="separate"/>
@@ -1310,7 +1303,7 @@
         <w:fldChar w:fldCharType="begin"/>
       </w:r>
       <w:r>
-        <w:instrText xml:space="preserve"> PAGEREF _Toc14576 \h </w:instrText>
+        <w:instrText xml:space="preserve"> PAGEREF _Toc7406 \h </w:instrText>
       </w:r>
       <w:r>
         <w:fldChar w:fldCharType="separate"/>
@@ -1336,7 +1329,7 @@
         <w:fldChar w:fldCharType="begin"/>
       </w:r>
       <w:r>
-        <w:instrText xml:space="preserve"> HYPERLINK \l _Toc25841 </w:instrText>
+        <w:instrText xml:space="preserve"> HYPERLINK \l _Toc29862 </w:instrText>
       </w:r>
       <w:r>
         <w:fldChar w:fldCharType="separate"/>
@@ -1355,7 +1348,7 @@
         <w:fldChar w:fldCharType="begin"/>
       </w:r>
       <w:r>
-        <w:instrText xml:space="preserve"> PAGEREF _Toc25841 \h </w:instrText>
+        <w:instrText xml:space="preserve"> PAGEREF _Toc29862 \h </w:instrText>
       </w:r>
       <w:r>
         <w:fldChar w:fldCharType="separate"/>
@@ -1381,7 +1374,7 @@
         <w:fldChar w:fldCharType="begin"/>
       </w:r>
       <w:r>
-        <w:instrText xml:space="preserve"> HYPERLINK \l _Toc30606 </w:instrText>
+        <w:instrText xml:space="preserve"> HYPERLINK \l _Toc25857 </w:instrText>
       </w:r>
       <w:r>
         <w:fldChar w:fldCharType="separate"/>
@@ -1400,7 +1393,7 @@
         <w:fldChar w:fldCharType="begin"/>
       </w:r>
       <w:r>
-        <w:instrText xml:space="preserve"> PAGEREF _Toc30606 \h </w:instrText>
+        <w:instrText xml:space="preserve"> PAGEREF _Toc25857 \h </w:instrText>
       </w:r>
       <w:r>
         <w:fldChar w:fldCharType="separate"/>
@@ -1426,7 +1419,7 @@
         <w:fldChar w:fldCharType="begin"/>
       </w:r>
       <w:r>
-        <w:instrText xml:space="preserve"> HYPERLINK \l _Toc2950 </w:instrText>
+        <w:instrText xml:space="preserve"> HYPERLINK \l _Toc32410 </w:instrText>
       </w:r>
       <w:r>
         <w:fldChar w:fldCharType="separate"/>
@@ -1445,7 +1438,7 @@
         <w:fldChar w:fldCharType="begin"/>
       </w:r>
       <w:r>
-        <w:instrText xml:space="preserve"> PAGEREF _Toc2950 \h </w:instrText>
+        <w:instrText xml:space="preserve"> PAGEREF _Toc32410 \h </w:instrText>
       </w:r>
       <w:r>
         <w:fldChar w:fldCharType="separate"/>
@@ -1471,7 +1464,7 @@
         <w:fldChar w:fldCharType="begin"/>
       </w:r>
       <w:r>
-        <w:instrText xml:space="preserve"> HYPERLINK \l _Toc32033 </w:instrText>
+        <w:instrText xml:space="preserve"> HYPERLINK \l _Toc15942 </w:instrText>
       </w:r>
       <w:r>
         <w:fldChar w:fldCharType="separate"/>
@@ -1490,7 +1483,7 @@
         <w:fldChar w:fldCharType="begin"/>
       </w:r>
       <w:r>
-        <w:instrText xml:space="preserve"> PAGEREF _Toc32033 \h </w:instrText>
+        <w:instrText xml:space="preserve"> PAGEREF _Toc15942 \h </w:instrText>
       </w:r>
       <w:r>
         <w:fldChar w:fldCharType="separate"/>
@@ -1516,7 +1509,7 @@
         <w:fldChar w:fldCharType="begin"/>
       </w:r>
       <w:r>
-        <w:instrText xml:space="preserve"> HYPERLINK \l _Toc11515 </w:instrText>
+        <w:instrText xml:space="preserve"> HYPERLINK \l _Toc13453 </w:instrText>
       </w:r>
       <w:r>
         <w:fldChar w:fldCharType="separate"/>
@@ -1534,7 +1527,7 @@
         <w:fldChar w:fldCharType="begin"/>
       </w:r>
       <w:r>
-        <w:instrText xml:space="preserve"> PAGEREF _Toc11515 \h </w:instrText>
+        <w:instrText xml:space="preserve"> PAGEREF _Toc13453 \h </w:instrText>
       </w:r>
       <w:r>
         <w:fldChar w:fldCharType="separate"/>
@@ -1560,7 +1553,7 @@
         <w:fldChar w:fldCharType="begin"/>
       </w:r>
       <w:r>
-        <w:instrText xml:space="preserve"> HYPERLINK \l _Toc10203 </w:instrText>
+        <w:instrText xml:space="preserve"> HYPERLINK \l _Toc25030 </w:instrText>
       </w:r>
       <w:r>
         <w:fldChar w:fldCharType="separate"/>
@@ -1578,7 +1571,7 @@
         <w:fldChar w:fldCharType="begin"/>
       </w:r>
       <w:r>
-        <w:instrText xml:space="preserve"> PAGEREF _Toc10203 \h </w:instrText>
+        <w:instrText xml:space="preserve"> PAGEREF _Toc25030 \h </w:instrText>
       </w:r>
       <w:r>
         <w:fldChar w:fldCharType="separate"/>
@@ -1604,7 +1597,7 @@
         <w:fldChar w:fldCharType="begin"/>
       </w:r>
       <w:r>
-        <w:instrText xml:space="preserve"> HYPERLINK \l _Toc3746 </w:instrText>
+        <w:instrText xml:space="preserve"> HYPERLINK \l _Toc23073 </w:instrText>
       </w:r>
       <w:r>
         <w:fldChar w:fldCharType="separate"/>
@@ -1623,7 +1616,7 @@
         <w:fldChar w:fldCharType="begin"/>
       </w:r>
       <w:r>
-        <w:instrText xml:space="preserve"> PAGEREF _Toc3746 \h </w:instrText>
+        <w:instrText xml:space="preserve"> PAGEREF _Toc23073 \h </w:instrText>
       </w:r>
       <w:r>
         <w:fldChar w:fldCharType="separate"/>
@@ -1649,7 +1642,7 @@
         <w:fldChar w:fldCharType="begin"/>
       </w:r>
       <w:r>
-        <w:instrText xml:space="preserve"> HYPERLINK \l _Toc12299 </w:instrText>
+        <w:instrText xml:space="preserve"> HYPERLINK \l _Toc8304 </w:instrText>
       </w:r>
       <w:r>
         <w:fldChar w:fldCharType="separate"/>
@@ -1668,7 +1661,7 @@
         <w:fldChar w:fldCharType="begin"/>
       </w:r>
       <w:r>
-        <w:instrText xml:space="preserve"> PAGEREF _Toc12299 \h </w:instrText>
+        <w:instrText xml:space="preserve"> PAGEREF _Toc8304 \h </w:instrText>
       </w:r>
       <w:r>
         <w:fldChar w:fldCharType="separate"/>
@@ -1694,7 +1687,7 @@
         <w:fldChar w:fldCharType="begin"/>
       </w:r>
       <w:r>
-        <w:instrText xml:space="preserve"> HYPERLINK \l _Toc30408 </w:instrText>
+        <w:instrText xml:space="preserve"> HYPERLINK \l _Toc28944 </w:instrText>
       </w:r>
       <w:r>
         <w:fldChar w:fldCharType="separate"/>
@@ -1713,7 +1706,7 @@
         <w:fldChar w:fldCharType="begin"/>
       </w:r>
       <w:r>
-        <w:instrText xml:space="preserve"> PAGEREF _Toc30408 \h </w:instrText>
+        <w:instrText xml:space="preserve"> PAGEREF _Toc28944 \h </w:instrText>
       </w:r>
       <w:r>
         <w:fldChar w:fldCharType="separate"/>
@@ -1739,7 +1732,7 @@
         <w:fldChar w:fldCharType="begin"/>
       </w:r>
       <w:r>
-        <w:instrText xml:space="preserve"> HYPERLINK \l _Toc23831 </w:instrText>
+        <w:instrText xml:space="preserve"> HYPERLINK \l _Toc16245 </w:instrText>
       </w:r>
       <w:r>
         <w:fldChar w:fldCharType="separate"/>
@@ -1758,7 +1751,7 @@
         <w:fldChar w:fldCharType="begin"/>
       </w:r>
       <w:r>
-        <w:instrText xml:space="preserve"> PAGEREF _Toc23831 \h </w:instrText>
+        <w:instrText xml:space="preserve"> PAGEREF _Toc16245 \h </w:instrText>
       </w:r>
       <w:r>
         <w:fldChar w:fldCharType="separate"/>
@@ -1784,7 +1777,7 @@
         <w:fldChar w:fldCharType="begin"/>
       </w:r>
       <w:r>
-        <w:instrText xml:space="preserve"> HYPERLINK \l _Toc2117 </w:instrText>
+        <w:instrText xml:space="preserve"> HYPERLINK \l _Toc21156 </w:instrText>
       </w:r>
       <w:r>
         <w:fldChar w:fldCharType="separate"/>
@@ -1803,7 +1796,7 @@
         <w:fldChar w:fldCharType="begin"/>
       </w:r>
       <w:r>
-        <w:instrText xml:space="preserve"> PAGEREF _Toc2117 \h </w:instrText>
+        <w:instrText xml:space="preserve"> PAGEREF _Toc21156 \h </w:instrText>
       </w:r>
       <w:r>
         <w:fldChar w:fldCharType="separate"/>
@@ -1829,7 +1822,7 @@
         <w:fldChar w:fldCharType="begin"/>
       </w:r>
       <w:r>
-        <w:instrText xml:space="preserve"> HYPERLINK \l _Toc864 </w:instrText>
+        <w:instrText xml:space="preserve"> HYPERLINK \l _Toc8301 </w:instrText>
       </w:r>
       <w:r>
         <w:fldChar w:fldCharType="separate"/>
@@ -1848,7 +1841,7 @@
         <w:fldChar w:fldCharType="begin"/>
       </w:r>
       <w:r>
-        <w:instrText xml:space="preserve"> PAGEREF _Toc864 \h </w:instrText>
+        <w:instrText xml:space="preserve"> PAGEREF _Toc8301 \h </w:instrText>
       </w:r>
       <w:r>
         <w:fldChar w:fldCharType="separate"/>
@@ -1874,7 +1867,7 @@
         <w:fldChar w:fldCharType="begin"/>
       </w:r>
       <w:r>
-        <w:instrText xml:space="preserve"> HYPERLINK \l _Toc5967 </w:instrText>
+        <w:instrText xml:space="preserve"> HYPERLINK \l _Toc22975 </w:instrText>
       </w:r>
       <w:r>
         <w:fldChar w:fldCharType="separate"/>
@@ -1893,7 +1886,7 @@
         <w:fldChar w:fldCharType="begin"/>
       </w:r>
       <w:r>
-        <w:instrText xml:space="preserve"> PAGEREF _Toc5967 \h </w:instrText>
+        <w:instrText xml:space="preserve"> PAGEREF _Toc22975 \h </w:instrText>
       </w:r>
       <w:r>
         <w:fldChar w:fldCharType="separate"/>
@@ -1919,7 +1912,7 @@
         <w:fldChar w:fldCharType="begin"/>
       </w:r>
       <w:r>
-        <w:instrText xml:space="preserve"> HYPERLINK \l _Toc6703 </w:instrText>
+        <w:instrText xml:space="preserve"> HYPERLINK \l _Toc23475 </w:instrText>
       </w:r>
       <w:r>
         <w:fldChar w:fldCharType="separate"/>
@@ -1938,7 +1931,7 @@
         <w:fldChar w:fldCharType="begin"/>
       </w:r>
       <w:r>
-        <w:instrText xml:space="preserve"> PAGEREF _Toc6703 \h </w:instrText>
+        <w:instrText xml:space="preserve"> PAGEREF _Toc23475 \h </w:instrText>
       </w:r>
       <w:r>
         <w:fldChar w:fldCharType="separate"/>
@@ -1964,7 +1957,7 @@
         <w:fldChar w:fldCharType="begin"/>
       </w:r>
       <w:r>
-        <w:instrText xml:space="preserve"> HYPERLINK \l _Toc10806 </w:instrText>
+        <w:instrText xml:space="preserve"> HYPERLINK \l _Toc19018 </w:instrText>
       </w:r>
       <w:r>
         <w:fldChar w:fldCharType="separate"/>
@@ -1983,7 +1976,7 @@
         <w:fldChar w:fldCharType="begin"/>
       </w:r>
       <w:r>
-        <w:instrText xml:space="preserve"> PAGEREF _Toc10806 \h </w:instrText>
+        <w:instrText xml:space="preserve"> PAGEREF _Toc19018 \h </w:instrText>
       </w:r>
       <w:r>
         <w:fldChar w:fldCharType="separate"/>
@@ -2009,7 +2002,7 @@
         <w:fldChar w:fldCharType="begin"/>
       </w:r>
       <w:r>
-        <w:instrText xml:space="preserve"> HYPERLINK \l _Toc29210 </w:instrText>
+        <w:instrText xml:space="preserve"> HYPERLINK \l _Toc26270 </w:instrText>
       </w:r>
       <w:r>
         <w:fldChar w:fldCharType="separate"/>
@@ -2028,7 +2021,7 @@
         <w:fldChar w:fldCharType="begin"/>
       </w:r>
       <w:r>
-        <w:instrText xml:space="preserve"> PAGEREF _Toc29210 \h </w:instrText>
+        <w:instrText xml:space="preserve"> PAGEREF _Toc26270 \h </w:instrText>
       </w:r>
       <w:r>
         <w:fldChar w:fldCharType="separate"/>
@@ -2054,7 +2047,7 @@
         <w:fldChar w:fldCharType="begin"/>
       </w:r>
       <w:r>
-        <w:instrText xml:space="preserve"> HYPERLINK \l _Toc11445 </w:instrText>
+        <w:instrText xml:space="preserve"> HYPERLINK \l _Toc18699 </w:instrText>
       </w:r>
       <w:r>
         <w:fldChar w:fldCharType="separate"/>
@@ -2073,7 +2066,7 @@
         <w:fldChar w:fldCharType="begin"/>
       </w:r>
       <w:r>
-        <w:instrText xml:space="preserve"> PAGEREF _Toc11445 \h </w:instrText>
+        <w:instrText xml:space="preserve"> PAGEREF _Toc18699 \h </w:instrText>
       </w:r>
       <w:r>
         <w:fldChar w:fldCharType="separate"/>
@@ -2099,7 +2092,7 @@
         <w:fldChar w:fldCharType="begin"/>
       </w:r>
       <w:r>
-        <w:instrText xml:space="preserve"> HYPERLINK \l _Toc6017 </w:instrText>
+        <w:instrText xml:space="preserve"> HYPERLINK \l _Toc27772 </w:instrText>
       </w:r>
       <w:r>
         <w:fldChar w:fldCharType="separate"/>
@@ -2118,7 +2111,7 @@
         <w:fldChar w:fldCharType="begin"/>
       </w:r>
       <w:r>
-        <w:instrText xml:space="preserve"> PAGEREF _Toc6017 \h </w:instrText>
+        <w:instrText xml:space="preserve"> PAGEREF _Toc27772 \h </w:instrText>
       </w:r>
       <w:r>
         <w:fldChar w:fldCharType="separate"/>
@@ -2144,7 +2137,7 @@
         <w:fldChar w:fldCharType="begin"/>
       </w:r>
       <w:r>
-        <w:instrText xml:space="preserve"> HYPERLINK \l _Toc21233 </w:instrText>
+        <w:instrText xml:space="preserve"> HYPERLINK \l _Toc3884 </w:instrText>
       </w:r>
       <w:r>
         <w:fldChar w:fldCharType="separate"/>
@@ -2163,7 +2156,7 @@
         <w:fldChar w:fldCharType="begin"/>
       </w:r>
       <w:r>
-        <w:instrText xml:space="preserve"> PAGEREF _Toc21233 \h </w:instrText>
+        <w:instrText xml:space="preserve"> PAGEREF _Toc3884 \h </w:instrText>
       </w:r>
       <w:r>
         <w:fldChar w:fldCharType="separate"/>
@@ -2189,7 +2182,7 @@
         <w:fldChar w:fldCharType="begin"/>
       </w:r>
       <w:r>
-        <w:instrText xml:space="preserve"> HYPERLINK \l _Toc2585 </w:instrText>
+        <w:instrText xml:space="preserve"> HYPERLINK \l _Toc30851 </w:instrText>
       </w:r>
       <w:r>
         <w:fldChar w:fldCharType="separate"/>
@@ -2208,7 +2201,7 @@
         <w:fldChar w:fldCharType="begin"/>
       </w:r>
       <w:r>
-        <w:instrText xml:space="preserve"> PAGEREF _Toc2585 \h </w:instrText>
+        <w:instrText xml:space="preserve"> PAGEREF _Toc30851 \h </w:instrText>
       </w:r>
       <w:r>
         <w:fldChar w:fldCharType="separate"/>
@@ -2234,7 +2227,7 @@
         <w:fldChar w:fldCharType="begin"/>
       </w:r>
       <w:r>
-        <w:instrText xml:space="preserve"> HYPERLINK \l _Toc20839 </w:instrText>
+        <w:instrText xml:space="preserve"> HYPERLINK \l _Toc7930 </w:instrText>
       </w:r>
       <w:r>
         <w:fldChar w:fldCharType="separate"/>
@@ -2253,7 +2246,7 @@
         <w:fldChar w:fldCharType="begin"/>
       </w:r>
       <w:r>
-        <w:instrText xml:space="preserve"> PAGEREF _Toc20839 \h </w:instrText>
+        <w:instrText xml:space="preserve"> PAGEREF _Toc7930 \h </w:instrText>
       </w:r>
       <w:r>
         <w:fldChar w:fldCharType="separate"/>
@@ -2279,7 +2272,7 @@
         <w:fldChar w:fldCharType="begin"/>
       </w:r>
       <w:r>
-        <w:instrText xml:space="preserve"> HYPERLINK \l _Toc31132 </w:instrText>
+        <w:instrText xml:space="preserve"> HYPERLINK \l _Toc16394 </w:instrText>
       </w:r>
       <w:r>
         <w:fldChar w:fldCharType="separate"/>
@@ -2298,7 +2291,7 @@
         <w:fldChar w:fldCharType="begin"/>
       </w:r>
       <w:r>
-        <w:instrText xml:space="preserve"> PAGEREF _Toc31132 \h </w:instrText>
+        <w:instrText xml:space="preserve"> PAGEREF _Toc16394 \h </w:instrText>
       </w:r>
       <w:r>
         <w:fldChar w:fldCharType="separate"/>
@@ -2324,7 +2317,7 @@
         <w:fldChar w:fldCharType="begin"/>
       </w:r>
       <w:r>
-        <w:instrText xml:space="preserve"> HYPERLINK \l _Toc31061 </w:instrText>
+        <w:instrText xml:space="preserve"> HYPERLINK \l _Toc11179 </w:instrText>
       </w:r>
       <w:r>
         <w:fldChar w:fldCharType="separate"/>
@@ -2343,7 +2336,7 @@
         <w:fldChar w:fldCharType="begin"/>
       </w:r>
       <w:r>
-        <w:instrText xml:space="preserve"> PAGEREF _Toc31061 \h </w:instrText>
+        <w:instrText xml:space="preserve"> PAGEREF _Toc11179 \h </w:instrText>
       </w:r>
       <w:r>
         <w:fldChar w:fldCharType="separate"/>
@@ -2369,7 +2362,7 @@
         <w:fldChar w:fldCharType="begin"/>
       </w:r>
       <w:r>
-        <w:instrText xml:space="preserve"> HYPERLINK \l _Toc30990 </w:instrText>
+        <w:instrText xml:space="preserve"> HYPERLINK \l _Toc6089 </w:instrText>
       </w:r>
       <w:r>
         <w:fldChar w:fldCharType="separate"/>
@@ -2388,7 +2381,7 @@
         <w:fldChar w:fldCharType="begin"/>
       </w:r>
       <w:r>
-        <w:instrText xml:space="preserve"> PAGEREF _Toc30990 \h </w:instrText>
+        <w:instrText xml:space="preserve"> PAGEREF _Toc6089 \h </w:instrText>
       </w:r>
       <w:r>
         <w:fldChar w:fldCharType="separate"/>
@@ -2414,7 +2407,7 @@
         <w:fldChar w:fldCharType="begin"/>
       </w:r>
       <w:r>
-        <w:instrText xml:space="preserve"> HYPERLINK \l _Toc1381 </w:instrText>
+        <w:instrText xml:space="preserve"> HYPERLINK \l _Toc13344 </w:instrText>
       </w:r>
       <w:r>
         <w:fldChar w:fldCharType="separate"/>
@@ -2433,7 +2426,7 @@
         <w:fldChar w:fldCharType="begin"/>
       </w:r>
       <w:r>
-        <w:instrText xml:space="preserve"> PAGEREF _Toc1381 \h </w:instrText>
+        <w:instrText xml:space="preserve"> PAGEREF _Toc13344 \h </w:instrText>
       </w:r>
       <w:r>
         <w:fldChar w:fldCharType="separate"/>
@@ -2459,7 +2452,7 @@
         <w:fldChar w:fldCharType="begin"/>
       </w:r>
       <w:r>
-        <w:instrText xml:space="preserve"> HYPERLINK \l _Toc25927 </w:instrText>
+        <w:instrText xml:space="preserve"> HYPERLINK \l _Toc13305 </w:instrText>
       </w:r>
       <w:r>
         <w:fldChar w:fldCharType="separate"/>
@@ -2478,7 +2471,7 @@
         <w:fldChar w:fldCharType="begin"/>
       </w:r>
       <w:r>
-        <w:instrText xml:space="preserve"> PAGEREF _Toc25927 \h </w:instrText>
+        <w:instrText xml:space="preserve"> PAGEREF _Toc13305 \h </w:instrText>
       </w:r>
       <w:r>
         <w:fldChar w:fldCharType="separate"/>
@@ -2504,7 +2497,7 @@
         <w:fldChar w:fldCharType="begin"/>
       </w:r>
       <w:r>
-        <w:instrText xml:space="preserve"> HYPERLINK \l _Toc157 </w:instrText>
+        <w:instrText xml:space="preserve"> HYPERLINK \l _Toc4358 </w:instrText>
       </w:r>
       <w:r>
         <w:fldChar w:fldCharType="separate"/>
@@ -2523,7 +2516,7 @@
         <w:fldChar w:fldCharType="begin"/>
       </w:r>
       <w:r>
-        <w:instrText xml:space="preserve"> PAGEREF _Toc157 \h </w:instrText>
+        <w:instrText xml:space="preserve"> PAGEREF _Toc4358 \h </w:instrText>
       </w:r>
       <w:r>
         <w:fldChar w:fldCharType="separate"/>
@@ -2549,7 +2542,7 @@
         <w:fldChar w:fldCharType="begin"/>
       </w:r>
       <w:r>
-        <w:instrText xml:space="preserve"> HYPERLINK \l _Toc24729 </w:instrText>
+        <w:instrText xml:space="preserve"> HYPERLINK \l _Toc4740 </w:instrText>
       </w:r>
       <w:r>
         <w:fldChar w:fldCharType="separate"/>
@@ -2568,7 +2561,7 @@
         <w:fldChar w:fldCharType="begin"/>
       </w:r>
       <w:r>
-        <w:instrText xml:space="preserve"> PAGEREF _Toc24729 \h </w:instrText>
+        <w:instrText xml:space="preserve"> PAGEREF _Toc4740 \h </w:instrText>
       </w:r>
       <w:r>
         <w:fldChar w:fldCharType="separate"/>
@@ -2594,7 +2587,7 @@
         <w:fldChar w:fldCharType="begin"/>
       </w:r>
       <w:r>
-        <w:instrText xml:space="preserve"> HYPERLINK \l _Toc16865 </w:instrText>
+        <w:instrText xml:space="preserve"> HYPERLINK \l _Toc30922 </w:instrText>
       </w:r>
       <w:r>
         <w:fldChar w:fldCharType="separate"/>
@@ -2613,7 +2606,7 @@
         <w:fldChar w:fldCharType="begin"/>
       </w:r>
       <w:r>
-        <w:instrText xml:space="preserve"> PAGEREF _Toc16865 \h </w:instrText>
+        <w:instrText xml:space="preserve"> PAGEREF _Toc30922 \h </w:instrText>
       </w:r>
       <w:r>
         <w:fldChar w:fldCharType="separate"/>
@@ -2639,7 +2632,7 @@
         <w:fldChar w:fldCharType="begin"/>
       </w:r>
       <w:r>
-        <w:instrText xml:space="preserve"> HYPERLINK \l _Toc5318 </w:instrText>
+        <w:instrText xml:space="preserve"> HYPERLINK \l _Toc10152 </w:instrText>
       </w:r>
       <w:r>
         <w:fldChar w:fldCharType="separate"/>
@@ -2658,7 +2651,7 @@
         <w:fldChar w:fldCharType="begin"/>
       </w:r>
       <w:r>
-        <w:instrText xml:space="preserve"> PAGEREF _Toc5318 \h </w:instrText>
+        <w:instrText xml:space="preserve"> PAGEREF _Toc10152 \h </w:instrText>
       </w:r>
       <w:r>
         <w:fldChar w:fldCharType="separate"/>
@@ -2684,7 +2677,7 @@
         <w:fldChar w:fldCharType="begin"/>
       </w:r>
       <w:r>
-        <w:instrText xml:space="preserve"> HYPERLINK \l _Toc2193 </w:instrText>
+        <w:instrText xml:space="preserve"> HYPERLINK \l _Toc20524 </w:instrText>
       </w:r>
       <w:r>
         <w:fldChar w:fldCharType="separate"/>
@@ -2703,7 +2696,7 @@
         <w:fldChar w:fldCharType="begin"/>
       </w:r>
       <w:r>
-        <w:instrText xml:space="preserve"> PAGEREF _Toc2193 \h </w:instrText>
+        <w:instrText xml:space="preserve"> PAGEREF _Toc20524 \h </w:instrText>
       </w:r>
       <w:r>
         <w:fldChar w:fldCharType="separate"/>
@@ -2729,7 +2722,7 @@
         <w:fldChar w:fldCharType="begin"/>
       </w:r>
       <w:r>
-        <w:instrText xml:space="preserve"> HYPERLINK \l _Toc13742 </w:instrText>
+        <w:instrText xml:space="preserve"> HYPERLINK \l _Toc26809 </w:instrText>
       </w:r>
       <w:r>
         <w:fldChar w:fldCharType="separate"/>
@@ -2748,7 +2741,7 @@
         <w:fldChar w:fldCharType="begin"/>
       </w:r>
       <w:r>
-        <w:instrText xml:space="preserve"> PAGEREF _Toc13742 \h </w:instrText>
+        <w:instrText xml:space="preserve"> PAGEREF _Toc26809 \h </w:instrText>
       </w:r>
       <w:r>
         <w:fldChar w:fldCharType="separate"/>
@@ -2774,7 +2767,7 @@
         <w:fldChar w:fldCharType="begin"/>
       </w:r>
       <w:r>
-        <w:instrText xml:space="preserve"> HYPERLINK \l _Toc27400 </w:instrText>
+        <w:instrText xml:space="preserve"> HYPERLINK \l _Toc5244 </w:instrText>
       </w:r>
       <w:r>
         <w:fldChar w:fldCharType="separate"/>
@@ -2793,7 +2786,7 @@
         <w:fldChar w:fldCharType="begin"/>
       </w:r>
       <w:r>
-        <w:instrText xml:space="preserve"> PAGEREF _Toc27400 \h </w:instrText>
+        <w:instrText xml:space="preserve"> PAGEREF _Toc5244 \h </w:instrText>
       </w:r>
       <w:r>
         <w:fldChar w:fldCharType="separate"/>
@@ -2819,7 +2812,7 @@
         <w:fldChar w:fldCharType="begin"/>
       </w:r>
       <w:r>
-        <w:instrText xml:space="preserve"> HYPERLINK \l _Toc21080 </w:instrText>
+        <w:instrText xml:space="preserve"> HYPERLINK \l _Toc28130 </w:instrText>
       </w:r>
       <w:r>
         <w:fldChar w:fldCharType="separate"/>
@@ -2838,7 +2831,7 @@
         <w:fldChar w:fldCharType="begin"/>
       </w:r>
       <w:r>
-        <w:instrText xml:space="preserve"> PAGEREF _Toc21080 \h </w:instrText>
+        <w:instrText xml:space="preserve"> PAGEREF _Toc28130 \h </w:instrText>
       </w:r>
       <w:r>
         <w:fldChar w:fldCharType="separate"/>
@@ -2864,7 +2857,7 @@
         <w:fldChar w:fldCharType="begin"/>
       </w:r>
       <w:r>
-        <w:instrText xml:space="preserve"> HYPERLINK \l _Toc3581 </w:instrText>
+        <w:instrText xml:space="preserve"> HYPERLINK \l _Toc21710 </w:instrText>
       </w:r>
       <w:r>
         <w:fldChar w:fldCharType="separate"/>
@@ -2883,7 +2876,7 @@
         <w:fldChar w:fldCharType="begin"/>
       </w:r>
       <w:r>
-        <w:instrText xml:space="preserve"> PAGEREF _Toc3581 \h </w:instrText>
+        <w:instrText xml:space="preserve"> PAGEREF _Toc21710 \h </w:instrText>
       </w:r>
       <w:r>
         <w:fldChar w:fldCharType="separate"/>
@@ -2909,7 +2902,7 @@
         <w:fldChar w:fldCharType="begin"/>
       </w:r>
       <w:r>
-        <w:instrText xml:space="preserve"> HYPERLINK \l _Toc12093 </w:instrText>
+        <w:instrText xml:space="preserve"> HYPERLINK \l _Toc27423 </w:instrText>
       </w:r>
       <w:r>
         <w:fldChar w:fldCharType="separate"/>
@@ -2928,7 +2921,7 @@
         <w:fldChar w:fldCharType="begin"/>
       </w:r>
       <w:r>
-        <w:instrText xml:space="preserve"> PAGEREF _Toc12093 \h </w:instrText>
+        <w:instrText xml:space="preserve"> PAGEREF _Toc27423 \h </w:instrText>
       </w:r>
       <w:r>
         <w:fldChar w:fldCharType="separate"/>
@@ -2954,7 +2947,7 @@
         <w:fldChar w:fldCharType="begin"/>
       </w:r>
       <w:r>
-        <w:instrText xml:space="preserve"> HYPERLINK \l _Toc5152 </w:instrText>
+        <w:instrText xml:space="preserve"> HYPERLINK \l _Toc6558 </w:instrText>
       </w:r>
       <w:r>
         <w:fldChar w:fldCharType="separate"/>
@@ -2973,7 +2966,7 @@
         <w:fldChar w:fldCharType="begin"/>
       </w:r>
       <w:r>
-        <w:instrText xml:space="preserve"> PAGEREF _Toc5152 \h </w:instrText>
+        <w:instrText xml:space="preserve"> PAGEREF _Toc6558 \h </w:instrText>
       </w:r>
       <w:r>
         <w:fldChar w:fldCharType="separate"/>
@@ -2999,7 +2992,7 @@
         <w:fldChar w:fldCharType="begin"/>
       </w:r>
       <w:r>
-        <w:instrText xml:space="preserve"> HYPERLINK \l _Toc31748 </w:instrText>
+        <w:instrText xml:space="preserve"> HYPERLINK \l _Toc446 </w:instrText>
       </w:r>
       <w:r>
         <w:fldChar w:fldCharType="separate"/>
@@ -3018,7 +3011,7 @@
         <w:fldChar w:fldCharType="begin"/>
       </w:r>
       <w:r>
-        <w:instrText xml:space="preserve"> PAGEREF _Toc31748 \h </w:instrText>
+        <w:instrText xml:space="preserve"> PAGEREF _Toc446 \h </w:instrText>
       </w:r>
       <w:r>
         <w:fldChar w:fldCharType="separate"/>
@@ -3044,7 +3037,7 @@
         <w:fldChar w:fldCharType="begin"/>
       </w:r>
       <w:r>
-        <w:instrText xml:space="preserve"> HYPERLINK \l _Toc28515 </w:instrText>
+        <w:instrText xml:space="preserve"> HYPERLINK \l _Toc22201 </w:instrText>
       </w:r>
       <w:r>
         <w:fldChar w:fldCharType="separate"/>
@@ -3063,7 +3056,7 @@
         <w:fldChar w:fldCharType="begin"/>
       </w:r>
       <w:r>
-        <w:instrText xml:space="preserve"> PAGEREF _Toc28515 \h </w:instrText>
+        <w:instrText xml:space="preserve"> PAGEREF _Toc22201 \h </w:instrText>
       </w:r>
       <w:r>
         <w:fldChar w:fldCharType="separate"/>
@@ -3089,7 +3082,7 @@
         <w:fldChar w:fldCharType="begin"/>
       </w:r>
       <w:r>
-        <w:instrText xml:space="preserve"> HYPERLINK \l _Toc2066 </w:instrText>
+        <w:instrText xml:space="preserve"> HYPERLINK \l _Toc14118 </w:instrText>
       </w:r>
       <w:r>
         <w:fldChar w:fldCharType="separate"/>
@@ -3108,7 +3101,7 @@
         <w:fldChar w:fldCharType="begin"/>
       </w:r>
       <w:r>
-        <w:instrText xml:space="preserve"> PAGEREF _Toc2066 \h </w:instrText>
+        <w:instrText xml:space="preserve"> PAGEREF _Toc14118 \h </w:instrText>
       </w:r>
       <w:r>
         <w:fldChar w:fldCharType="separate"/>
@@ -3134,7 +3127,7 @@
         <w:fldChar w:fldCharType="begin"/>
       </w:r>
       <w:r>
-        <w:instrText xml:space="preserve"> HYPERLINK \l _Toc18899 </w:instrText>
+        <w:instrText xml:space="preserve"> HYPERLINK \l _Toc8562 </w:instrText>
       </w:r>
       <w:r>
         <w:fldChar w:fldCharType="separate"/>
@@ -3153,7 +3146,7 @@
         <w:fldChar w:fldCharType="begin"/>
       </w:r>
       <w:r>
-        <w:instrText xml:space="preserve"> PAGEREF _Toc18899 \h </w:instrText>
+        <w:instrText xml:space="preserve"> PAGEREF _Toc8562 \h </w:instrText>
       </w:r>
       <w:r>
         <w:fldChar w:fldCharType="separate"/>
@@ -3179,7 +3172,7 @@
         <w:fldChar w:fldCharType="begin"/>
       </w:r>
       <w:r>
-        <w:instrText xml:space="preserve"> HYPERLINK \l _Toc29845 </w:instrText>
+        <w:instrText xml:space="preserve"> HYPERLINK \l _Toc707 </w:instrText>
       </w:r>
       <w:r>
         <w:fldChar w:fldCharType="separate"/>
@@ -3198,7 +3191,7 @@
         <w:fldChar w:fldCharType="begin"/>
       </w:r>
       <w:r>
-        <w:instrText xml:space="preserve"> PAGEREF _Toc29845 \h </w:instrText>
+        <w:instrText xml:space="preserve"> PAGEREF _Toc707 \h </w:instrText>
       </w:r>
       <w:r>
         <w:fldChar w:fldCharType="separate"/>
@@ -3224,7 +3217,7 @@
         <w:fldChar w:fldCharType="begin"/>
       </w:r>
       <w:r>
-        <w:instrText xml:space="preserve"> HYPERLINK \l _Toc10733 </w:instrText>
+        <w:instrText xml:space="preserve"> HYPERLINK \l _Toc30051 </w:instrText>
       </w:r>
       <w:r>
         <w:fldChar w:fldCharType="separate"/>
@@ -3243,7 +3236,7 @@
         <w:fldChar w:fldCharType="begin"/>
       </w:r>
       <w:r>
-        <w:instrText xml:space="preserve"> PAGEREF _Toc10733 \h </w:instrText>
+        <w:instrText xml:space="preserve"> PAGEREF _Toc30051 \h </w:instrText>
       </w:r>
       <w:r>
         <w:fldChar w:fldCharType="separate"/>
@@ -3269,7 +3262,7 @@
         <w:fldChar w:fldCharType="begin"/>
       </w:r>
       <w:r>
-        <w:instrText xml:space="preserve"> HYPERLINK \l _Toc6138 </w:instrText>
+        <w:instrText xml:space="preserve"> HYPERLINK \l _Toc13369 </w:instrText>
       </w:r>
       <w:r>
         <w:fldChar w:fldCharType="separate"/>
@@ -3288,7 +3281,7 @@
         <w:fldChar w:fldCharType="begin"/>
       </w:r>
       <w:r>
-        <w:instrText xml:space="preserve"> PAGEREF _Toc6138 \h </w:instrText>
+        <w:instrText xml:space="preserve"> PAGEREF _Toc13369 \h </w:instrText>
       </w:r>
       <w:r>
         <w:fldChar w:fldCharType="separate"/>
@@ -3314,7 +3307,7 @@
         <w:fldChar w:fldCharType="begin"/>
       </w:r>
       <w:r>
-        <w:instrText xml:space="preserve"> HYPERLINK \l _Toc22218 </w:instrText>
+        <w:instrText xml:space="preserve"> HYPERLINK \l _Toc25673 </w:instrText>
       </w:r>
       <w:r>
         <w:fldChar w:fldCharType="separate"/>
@@ -3333,7 +3326,7 @@
         <w:fldChar w:fldCharType="begin"/>
       </w:r>
       <w:r>
-        <w:instrText xml:space="preserve"> PAGEREF _Toc22218 \h </w:instrText>
+        <w:instrText xml:space="preserve"> PAGEREF _Toc25673 \h </w:instrText>
       </w:r>
       <w:r>
         <w:fldChar w:fldCharType="separate"/>
@@ -3359,7 +3352,7 @@
         <w:fldChar w:fldCharType="begin"/>
       </w:r>
       <w:r>
-        <w:instrText xml:space="preserve"> HYPERLINK \l _Toc9700 </w:instrText>
+        <w:instrText xml:space="preserve"> HYPERLINK \l _Toc15440 </w:instrText>
       </w:r>
       <w:r>
         <w:fldChar w:fldCharType="separate"/>
@@ -3378,7 +3371,7 @@
         <w:fldChar w:fldCharType="begin"/>
       </w:r>
       <w:r>
-        <w:instrText xml:space="preserve"> PAGEREF _Toc9700 \h </w:instrText>
+        <w:instrText xml:space="preserve"> PAGEREF _Toc15440 \h </w:instrText>
       </w:r>
       <w:r>
         <w:fldChar w:fldCharType="separate"/>
@@ -3404,7 +3397,7 @@
         <w:fldChar w:fldCharType="begin"/>
       </w:r>
       <w:r>
-        <w:instrText xml:space="preserve"> HYPERLINK \l _Toc25253 </w:instrText>
+        <w:instrText xml:space="preserve"> HYPERLINK \l _Toc12739 </w:instrText>
       </w:r>
       <w:r>
         <w:fldChar w:fldCharType="separate"/>
@@ -3423,7 +3416,7 @@
         <w:fldChar w:fldCharType="begin"/>
       </w:r>
       <w:r>
-        <w:instrText xml:space="preserve"> PAGEREF _Toc25253 \h </w:instrText>
+        <w:instrText xml:space="preserve"> PAGEREF _Toc12739 \h </w:instrText>
       </w:r>
       <w:r>
         <w:fldChar w:fldCharType="separate"/>
@@ -3449,7 +3442,7 @@
         <w:fldChar w:fldCharType="begin"/>
       </w:r>
       <w:r>
-        <w:instrText xml:space="preserve"> HYPERLINK \l _Toc2087 </w:instrText>
+        <w:instrText xml:space="preserve"> HYPERLINK \l _Toc30272 </w:instrText>
       </w:r>
       <w:r>
         <w:fldChar w:fldCharType="separate"/>
@@ -3468,7 +3461,7 @@
         <w:fldChar w:fldCharType="begin"/>
       </w:r>
       <w:r>
-        <w:instrText xml:space="preserve"> PAGEREF _Toc2087 \h </w:instrText>
+        <w:instrText xml:space="preserve"> PAGEREF _Toc30272 \h </w:instrText>
       </w:r>
       <w:r>
         <w:fldChar w:fldCharType="separate"/>
@@ -3494,7 +3487,7 @@
         <w:fldChar w:fldCharType="begin"/>
       </w:r>
       <w:r>
-        <w:instrText xml:space="preserve"> HYPERLINK \l _Toc13950 </w:instrText>
+        <w:instrText xml:space="preserve"> HYPERLINK \l _Toc8695 </w:instrText>
       </w:r>
       <w:r>
         <w:fldChar w:fldCharType="separate"/>
@@ -3527,7 +3520,7 @@
         <w:fldChar w:fldCharType="begin"/>
       </w:r>
       <w:r>
-        <w:instrText xml:space="preserve"> PAGEREF _Toc13950 \h </w:instrText>
+        <w:instrText xml:space="preserve"> PAGEREF _Toc8695 \h </w:instrText>
       </w:r>
       <w:r>
         <w:fldChar w:fldCharType="separate"/>
@@ -3553,7 +3546,7 @@
         <w:fldChar w:fldCharType="begin"/>
       </w:r>
       <w:r>
-        <w:instrText xml:space="preserve"> HYPERLINK \l _Toc30805 </w:instrText>
+        <w:instrText xml:space="preserve"> HYPERLINK \l _Toc15419 </w:instrText>
       </w:r>
       <w:r>
         <w:fldChar w:fldCharType="separate"/>
@@ -3572,7 +3565,7 @@
         <w:fldChar w:fldCharType="begin"/>
       </w:r>
       <w:r>
-        <w:instrText xml:space="preserve"> PAGEREF _Toc30805 \h </w:instrText>
+        <w:instrText xml:space="preserve"> PAGEREF _Toc15419 \h </w:instrText>
       </w:r>
       <w:r>
         <w:fldChar w:fldCharType="separate"/>
@@ -3598,7 +3591,7 @@
         <w:fldChar w:fldCharType="begin"/>
       </w:r>
       <w:r>
-        <w:instrText xml:space="preserve"> HYPERLINK \l _Toc4072 </w:instrText>
+        <w:instrText xml:space="preserve"> HYPERLINK \l _Toc14950 </w:instrText>
       </w:r>
       <w:r>
         <w:fldChar w:fldCharType="separate"/>
@@ -3617,7 +3610,7 @@
         <w:fldChar w:fldCharType="begin"/>
       </w:r>
       <w:r>
-        <w:instrText xml:space="preserve"> PAGEREF _Toc4072 \h </w:instrText>
+        <w:instrText xml:space="preserve"> PAGEREF _Toc14950 \h </w:instrText>
       </w:r>
       <w:r>
         <w:fldChar w:fldCharType="separate"/>
@@ -3643,7 +3636,7 @@
         <w:fldChar w:fldCharType="begin"/>
       </w:r>
       <w:r>
-        <w:instrText xml:space="preserve"> HYPERLINK \l _Toc9941 </w:instrText>
+        <w:instrText xml:space="preserve"> HYPERLINK \l _Toc10602 </w:instrText>
       </w:r>
       <w:r>
         <w:fldChar w:fldCharType="separate"/>
@@ -3662,7 +3655,7 @@
         <w:fldChar w:fldCharType="begin"/>
       </w:r>
       <w:r>
-        <w:instrText xml:space="preserve"> PAGEREF _Toc9941 \h </w:instrText>
+        <w:instrText xml:space="preserve"> PAGEREF _Toc10602 \h </w:instrText>
       </w:r>
       <w:r>
         <w:fldChar w:fldCharType="separate"/>
@@ -3688,7 +3681,7 @@
         <w:fldChar w:fldCharType="begin"/>
       </w:r>
       <w:r>
-        <w:instrText xml:space="preserve"> HYPERLINK \l _Toc10827 </w:instrText>
+        <w:instrText xml:space="preserve"> HYPERLINK \l _Toc28292 </w:instrText>
       </w:r>
       <w:r>
         <w:fldChar w:fldCharType="separate"/>
@@ -3707,7 +3700,7 @@
         <w:fldChar w:fldCharType="begin"/>
       </w:r>
       <w:r>
-        <w:instrText xml:space="preserve"> PAGEREF _Toc10827 \h </w:instrText>
+        <w:instrText xml:space="preserve"> PAGEREF _Toc28292 \h </w:instrText>
       </w:r>
       <w:r>
         <w:fldChar w:fldCharType="separate"/>
@@ -3733,7 +3726,7 @@
         <w:fldChar w:fldCharType="begin"/>
       </w:r>
       <w:r>
-        <w:instrText xml:space="preserve"> HYPERLINK \l _Toc25508 </w:instrText>
+        <w:instrText xml:space="preserve"> HYPERLINK \l _Toc15545 </w:instrText>
       </w:r>
       <w:r>
         <w:fldChar w:fldCharType="separate"/>
@@ -3752,7 +3745,7 @@
         <w:fldChar w:fldCharType="begin"/>
       </w:r>
       <w:r>
-        <w:instrText xml:space="preserve"> PAGEREF _Toc25508 \h </w:instrText>
+        <w:instrText xml:space="preserve"> PAGEREF _Toc15545 \h </w:instrText>
       </w:r>
       <w:r>
         <w:fldChar w:fldCharType="separate"/>
@@ -3778,7 +3771,7 @@
         <w:fldChar w:fldCharType="begin"/>
       </w:r>
       <w:r>
-        <w:instrText xml:space="preserve"> HYPERLINK \l _Toc22296 </w:instrText>
+        <w:instrText xml:space="preserve"> HYPERLINK \l _Toc15808 </w:instrText>
       </w:r>
       <w:r>
         <w:fldChar w:fldCharType="separate"/>
@@ -3797,7 +3790,7 @@
         <w:fldChar w:fldCharType="begin"/>
       </w:r>
       <w:r>
-        <w:instrText xml:space="preserve"> PAGEREF _Toc22296 \h </w:instrText>
+        <w:instrText xml:space="preserve"> PAGEREF _Toc15808 \h </w:instrText>
       </w:r>
       <w:r>
         <w:fldChar w:fldCharType="separate"/>
@@ -3823,7 +3816,7 @@
         <w:fldChar w:fldCharType="begin"/>
       </w:r>
       <w:r>
-        <w:instrText xml:space="preserve"> HYPERLINK \l _Toc7726 </w:instrText>
+        <w:instrText xml:space="preserve"> HYPERLINK \l _Toc27433 </w:instrText>
       </w:r>
       <w:r>
         <w:fldChar w:fldCharType="separate"/>
@@ -3842,7 +3835,7 @@
         <w:fldChar w:fldCharType="begin"/>
       </w:r>
       <w:r>
-        <w:instrText xml:space="preserve"> PAGEREF _Toc7726 \h </w:instrText>
+        <w:instrText xml:space="preserve"> PAGEREF _Toc27433 \h </w:instrText>
       </w:r>
       <w:r>
         <w:fldChar w:fldCharType="separate"/>
@@ -3868,7 +3861,7 @@
         <w:fldChar w:fldCharType="begin"/>
       </w:r>
       <w:r>
-        <w:instrText xml:space="preserve"> HYPERLINK \l _Toc9415 </w:instrText>
+        <w:instrText xml:space="preserve"> HYPERLINK \l _Toc14116 </w:instrText>
       </w:r>
       <w:r>
         <w:fldChar w:fldCharType="separate"/>
@@ -3887,7 +3880,7 @@
         <w:fldChar w:fldCharType="begin"/>
       </w:r>
       <w:r>
-        <w:instrText xml:space="preserve"> PAGEREF _Toc9415 \h </w:instrText>
+        <w:instrText xml:space="preserve"> PAGEREF _Toc14116 \h </w:instrText>
       </w:r>
       <w:r>
         <w:fldChar w:fldCharType="separate"/>
@@ -3916,7 +3909,7 @@
           <w:lang w:val="en-US"/>
         </w:rPr>
       </w:pPr>
-      <w:bookmarkStart w:id="0" w:name="_Toc2255"/>
+      <w:bookmarkStart w:id="0" w:name="_Toc19937"/>
       <w:r>
         <w:rPr>
           <w:rFonts w:hint="default"/>
@@ -3942,7 +3935,7 @@
           <w:lang w:val="en-IN"/>
         </w:rPr>
       </w:pPr>
-      <w:bookmarkStart w:id="1" w:name="_Toc6073"/>
+      <w:bookmarkStart w:id="1" w:name="_Toc28511"/>
       <w:r>
         <w:rPr>
           <w:rFonts w:hint="default"/>
@@ -3961,7 +3954,7 @@
           <w:lang w:val="en-IN"/>
         </w:rPr>
       </w:pPr>
-      <w:bookmarkStart w:id="2" w:name="_Toc15434"/>
+      <w:bookmarkStart w:id="2" w:name="_Toc25188"/>
       <w:r>
         <w:rPr>
           <w:rFonts w:hint="default"/>
@@ -3981,7 +3974,7 @@
           <w:lang w:val="en-IN"/>
         </w:rPr>
       </w:pPr>
-      <w:bookmarkStart w:id="3" w:name="_Toc22872"/>
+      <w:bookmarkStart w:id="3" w:name="_Toc31492"/>
       <w:r>
         <w:rPr>
           <w:rFonts w:hint="default"/>
@@ -4001,7 +3994,7 @@
           <w:lang w:val="en-IN"/>
         </w:rPr>
       </w:pPr>
-      <w:bookmarkStart w:id="4" w:name="_Toc9694"/>
+      <w:bookmarkStart w:id="4" w:name="_Toc13191"/>
       <w:r>
         <w:rPr>
           <w:rFonts w:hint="default"/>
@@ -4020,7 +4013,7 @@
           <w:lang w:val="en-IN"/>
         </w:rPr>
       </w:pPr>
-      <w:bookmarkStart w:id="5" w:name="_Toc18797"/>
+      <w:bookmarkStart w:id="5" w:name="_Toc15495"/>
       <w:r>
         <w:rPr>
           <w:rFonts w:hint="default"/>
@@ -4054,7 +4047,7 @@
           <w:lang w:val="en-IN"/>
         </w:rPr>
       </w:pPr>
-      <w:bookmarkStart w:id="6" w:name="_Toc9929"/>
+      <w:bookmarkStart w:id="6" w:name="_Toc7391"/>
       <w:r>
         <w:rPr>
           <w:rFonts w:hint="default"/>
@@ -4088,7 +4081,7 @@
           <w:lang w:val="en-IN"/>
         </w:rPr>
       </w:pPr>
-      <w:bookmarkStart w:id="7" w:name="_Toc19528"/>
+      <w:bookmarkStart w:id="7" w:name="_Toc4351"/>
       <w:r>
         <w:rPr>
           <w:rFonts w:hint="default"/>
@@ -4122,7 +4115,7 @@
           <w:lang w:val="en-US"/>
         </w:rPr>
       </w:pPr>
-      <w:bookmarkStart w:id="8" w:name="_Toc8706"/>
+      <w:bookmarkStart w:id="8" w:name="_Toc8088"/>
       <w:r>
         <w:rPr>
           <w:rFonts w:hint="default"/>
@@ -4141,7 +4134,7 @@
           <w:lang w:val="en-US"/>
         </w:rPr>
       </w:pPr>
-      <w:bookmarkStart w:id="9" w:name="_Toc4448"/>
+      <w:bookmarkStart w:id="9" w:name="_Toc29587"/>
       <w:r>
         <w:rPr>
           <w:rFonts w:hint="default"/>
@@ -4168,7 +4161,7 @@
           <w:lang w:val="en-US"/>
         </w:rPr>
       </w:pPr>
-      <w:bookmarkStart w:id="10" w:name="_Toc26645"/>
+      <w:bookmarkStart w:id="10" w:name="_Toc30271"/>
       <w:r>
         <w:rPr>
           <w:rFonts w:hint="default"/>
@@ -4205,7 +4198,7 @@
           <w:lang w:val="en-IN" w:eastAsia="zh-CN" w:bidi="ar-SA"/>
         </w:rPr>
       </w:pPr>
-      <w:bookmarkStart w:id="11" w:name="_Toc21048"/>
+      <w:bookmarkStart w:id="11" w:name="_Toc14487"/>
       <w:r>
         <w:rPr>
           <w:rFonts w:hint="default"/>
@@ -4236,7 +4229,7 @@
           <w:lang w:val="en-US"/>
         </w:rPr>
       </w:pPr>
-      <w:bookmarkStart w:id="12" w:name="_Toc29433"/>
+      <w:bookmarkStart w:id="12" w:name="_Toc32746"/>
       <w:r>
         <w:rPr>
           <w:rFonts w:hint="default"/>
@@ -4255,7 +4248,7 @@
           <w:lang w:val="en-US"/>
         </w:rPr>
       </w:pPr>
-      <w:bookmarkStart w:id="13" w:name="_Toc13670"/>
+      <w:bookmarkStart w:id="13" w:name="_Toc30353"/>
       <w:r>
         <w:rPr>
           <w:rFonts w:hint="default"/>
@@ -4274,7 +4267,7 @@
           <w:lang w:val="en-US"/>
         </w:rPr>
       </w:pPr>
-      <w:bookmarkStart w:id="14" w:name="_Toc31104"/>
+      <w:bookmarkStart w:id="14" w:name="_Toc1447"/>
       <w:r>
         <w:rPr>
           <w:rFonts w:hint="default"/>
@@ -4308,7 +4301,7 @@
           <w:lang w:val="en-US"/>
         </w:rPr>
       </w:pPr>
-      <w:bookmarkStart w:id="15" w:name="_Toc24255"/>
+      <w:bookmarkStart w:id="15" w:name="_Toc13428"/>
       <w:r>
         <w:rPr>
           <w:rFonts w:hint="default"/>
@@ -4350,7 +4343,7 @@
           <w:lang w:val="en-US"/>
         </w:rPr>
       </w:pPr>
-      <w:bookmarkStart w:id="16" w:name="_Toc24395"/>
+      <w:bookmarkStart w:id="16" w:name="_Toc13397"/>
       <w:r>
         <w:rPr>
           <w:rFonts w:hint="default"/>
@@ -4384,7 +4377,7 @@
           <w:lang w:val="en-US"/>
         </w:rPr>
       </w:pPr>
-      <w:bookmarkStart w:id="17" w:name="_Toc15864"/>
+      <w:bookmarkStart w:id="17" w:name="_Toc28296"/>
       <w:r>
         <w:rPr>
           <w:rFonts w:hint="default"/>
@@ -4403,7 +4396,7 @@
           <w:lang w:val="en-US"/>
         </w:rPr>
       </w:pPr>
-      <w:bookmarkStart w:id="18" w:name="_Toc28016"/>
+      <w:bookmarkStart w:id="18" w:name="_Toc13911"/>
       <w:r>
         <w:rPr>
           <w:rFonts w:hint="default"/>
@@ -4422,7 +4415,7 @@
           <w:lang w:val="en-US"/>
         </w:rPr>
       </w:pPr>
-      <w:bookmarkStart w:id="19" w:name="_Toc30524"/>
+      <w:bookmarkStart w:id="19" w:name="_Toc20454"/>
       <w:r>
         <w:rPr>
           <w:rFonts w:hint="default"/>
@@ -4479,7 +4472,7 @@
           <w:lang w:val="en-US"/>
         </w:rPr>
       </w:pPr>
-      <w:bookmarkStart w:id="20" w:name="_Toc24877"/>
+      <w:bookmarkStart w:id="20" w:name="_Toc29626"/>
       <w:r>
         <w:rPr>
           <w:rFonts w:hint="default"/>
@@ -4513,7 +4506,7 @@
           <w:lang w:val="en-US"/>
         </w:rPr>
       </w:pPr>
-      <w:bookmarkStart w:id="21" w:name="_Toc23943"/>
+      <w:bookmarkStart w:id="21" w:name="_Toc11367"/>
       <w:r>
         <w:rPr>
           <w:rFonts w:hint="default"/>
@@ -4570,7 +4563,7 @@
           <w:lang w:val="en-IN"/>
         </w:rPr>
       </w:pPr>
-      <w:bookmarkStart w:id="22" w:name="_Toc2402"/>
+      <w:bookmarkStart w:id="22" w:name="_Toc29904"/>
       <w:r>
         <w:rPr>
           <w:rFonts w:hint="default"/>
@@ -4589,7 +4582,7 @@
           <w:lang w:val="en-IN"/>
         </w:rPr>
       </w:pPr>
-      <w:bookmarkStart w:id="23" w:name="_Toc29895"/>
+      <w:bookmarkStart w:id="23" w:name="_Toc26489"/>
       <w:r>
         <w:rPr>
           <w:rFonts w:hint="default"/>
@@ -4608,7 +4601,7 @@
           <w:lang w:val="en-US"/>
         </w:rPr>
       </w:pPr>
-      <w:bookmarkStart w:id="24" w:name="_Toc12454"/>
+      <w:bookmarkStart w:id="24" w:name="_Toc580"/>
       <w:r>
         <w:rPr>
           <w:rFonts w:hint="default"/>
@@ -4651,7 +4644,7 @@
           <w:lang w:val="en-US"/>
         </w:rPr>
       </w:pPr>
-      <w:bookmarkStart w:id="25" w:name="_Toc25104"/>
+      <w:bookmarkStart w:id="25" w:name="_Toc5692"/>
       <w:r>
         <w:rPr>
           <w:rFonts w:hint="default"/>
@@ -4704,7 +4697,7 @@
           <w:lang w:val="en-US"/>
         </w:rPr>
       </w:pPr>
-      <w:bookmarkStart w:id="26" w:name="_Toc16687"/>
+      <w:bookmarkStart w:id="26" w:name="_Toc14136"/>
       <w:r>
         <w:rPr>
           <w:rFonts w:hint="default"/>
@@ -4914,7 +4907,7 @@
           <w:lang w:val="en-US"/>
         </w:rPr>
       </w:pPr>
-      <w:bookmarkStart w:id="27" w:name="_Toc8808"/>
+      <w:bookmarkStart w:id="27" w:name="_Toc24522"/>
       <w:r>
         <w:rPr>
           <w:rFonts w:hint="default"/>
@@ -4933,7 +4926,7 @@
           <w:lang w:val="en-US"/>
         </w:rPr>
       </w:pPr>
-      <w:bookmarkStart w:id="28" w:name="_Toc14576"/>
+      <w:bookmarkStart w:id="28" w:name="_Toc7406"/>
       <w:r>
         <w:rPr>
           <w:rFonts w:hint="default"/>
@@ -4952,7 +4945,7 @@
           <w:lang w:val="en-US"/>
         </w:rPr>
       </w:pPr>
-      <w:bookmarkStart w:id="29" w:name="_Toc25841"/>
+      <w:bookmarkStart w:id="29" w:name="_Toc29862"/>
       <w:r>
         <w:rPr>
           <w:rFonts w:hint="default"/>
@@ -4994,7 +4987,7 @@
           <w:lang w:val="en-US"/>
         </w:rPr>
       </w:pPr>
-      <w:bookmarkStart w:id="30" w:name="_Toc30606"/>
+      <w:bookmarkStart w:id="30" w:name="_Toc25857"/>
       <w:r>
         <w:rPr>
           <w:rFonts w:hint="default"/>
@@ -5013,7 +5006,7 @@
           <w:lang w:val="en-US"/>
         </w:rPr>
       </w:pPr>
-      <w:bookmarkStart w:id="31" w:name="_Toc2950"/>
+      <w:bookmarkStart w:id="31" w:name="_Toc32410"/>
       <w:r>
         <w:rPr>
           <w:rFonts w:hint="default"/>
@@ -5032,7 +5025,7 @@
           <w:lang w:val="en-US"/>
         </w:rPr>
       </w:pPr>
-      <w:bookmarkStart w:id="32" w:name="_Toc32033"/>
+      <w:bookmarkStart w:id="32" w:name="_Toc15942"/>
       <w:r>
         <w:rPr>
           <w:rFonts w:hint="default"/>
@@ -5058,7 +5051,7 @@
           <w:rFonts w:hint="default"/>
         </w:rPr>
       </w:pPr>
-      <w:bookmarkStart w:id="33" w:name="_Toc11515"/>
+      <w:bookmarkStart w:id="33" w:name="_Toc13453"/>
       <w:r>
         <w:rPr>
           <w:rFonts w:hint="default"/>
@@ -5146,7 +5139,7 @@
         <w:pStyle w:val="4"/>
         <w:bidi w:val="0"/>
       </w:pPr>
-      <w:bookmarkStart w:id="34" w:name="_Toc10203"/>
+      <w:bookmarkStart w:id="34" w:name="_Toc25030"/>
       <w:r>
         <w:rPr>
           <w:rFonts w:hint="default"/>
@@ -5204,7 +5197,7 @@
           <w:lang w:val="en-US"/>
         </w:rPr>
       </w:pPr>
-      <w:bookmarkStart w:id="35" w:name="_Toc3746"/>
+      <w:bookmarkStart w:id="35" w:name="_Toc23073"/>
       <w:r>
         <w:rPr>
           <w:rFonts w:hint="default"/>
@@ -5261,7 +5254,7 @@
           <w:lang w:val="en-IN"/>
         </w:rPr>
       </w:pPr>
-      <w:bookmarkStart w:id="36" w:name="_Toc12299"/>
+      <w:bookmarkStart w:id="36" w:name="_Toc8304"/>
       <w:r>
         <w:rPr>
           <w:rFonts w:hint="default"/>
@@ -5347,7 +5340,7 @@
           <w:lang w:val="en-IN"/>
         </w:rPr>
       </w:pPr>
-      <w:bookmarkStart w:id="37" w:name="_Toc30408"/>
+      <w:bookmarkStart w:id="37" w:name="_Toc28944"/>
       <w:r>
         <w:rPr>
           <w:rFonts w:hint="default"/>
@@ -5533,7 +5526,7 @@
           <w:lang w:val="en-IN"/>
         </w:rPr>
       </w:pPr>
-      <w:bookmarkStart w:id="38" w:name="_Toc23831"/>
+      <w:bookmarkStart w:id="38" w:name="_Toc16245"/>
       <w:r>
         <w:rPr>
           <w:rFonts w:hint="default"/>
@@ -5597,7 +5590,7 @@
           <w:lang w:val="en-IN"/>
         </w:rPr>
       </w:pPr>
-      <w:bookmarkStart w:id="39" w:name="_Toc2117"/>
+      <w:bookmarkStart w:id="39" w:name="_Toc21156"/>
       <w:r>
         <w:rPr>
           <w:rFonts w:hint="default"/>
@@ -5616,7 +5609,7 @@
           <w:lang w:val="en-IN"/>
         </w:rPr>
       </w:pPr>
-      <w:bookmarkStart w:id="40" w:name="_Toc864"/>
+      <w:bookmarkStart w:id="40" w:name="_Toc8301"/>
       <w:r>
         <w:rPr>
           <w:rFonts w:hint="default"/>
@@ -5635,7 +5628,7 @@
           <w:lang w:val="en-IN"/>
         </w:rPr>
       </w:pPr>
-      <w:bookmarkStart w:id="41" w:name="_Toc5967"/>
+      <w:bookmarkStart w:id="41" w:name="_Toc22975"/>
       <w:r>
         <w:rPr>
           <w:rFonts w:hint="default"/>
@@ -5654,7 +5647,7 @@
           <w:lang w:val="en-IN"/>
         </w:rPr>
       </w:pPr>
-      <w:bookmarkStart w:id="42" w:name="_Toc6703"/>
+      <w:bookmarkStart w:id="42" w:name="_Toc23475"/>
       <w:r>
         <w:rPr>
           <w:rFonts w:hint="default"/>
@@ -5673,7 +5666,7 @@
           <w:lang w:val="en-IN"/>
         </w:rPr>
       </w:pPr>
-      <w:bookmarkStart w:id="43" w:name="_Toc10806"/>
+      <w:bookmarkStart w:id="43" w:name="_Toc19018"/>
       <w:r>
         <w:rPr>
           <w:rFonts w:hint="default"/>
@@ -5692,7 +5685,7 @@
           <w:lang w:val="en-IN"/>
         </w:rPr>
       </w:pPr>
-      <w:bookmarkStart w:id="44" w:name="_Toc29210"/>
+      <w:bookmarkStart w:id="44" w:name="_Toc26270"/>
       <w:r>
         <w:rPr>
           <w:rFonts w:hint="default"/>
@@ -5711,7 +5704,7 @@
           <w:lang w:val="en-IN"/>
         </w:rPr>
       </w:pPr>
-      <w:bookmarkStart w:id="45" w:name="_Toc11445"/>
+      <w:bookmarkStart w:id="45" w:name="_Toc18699"/>
       <w:r>
         <w:rPr>
           <w:rFonts w:hint="default"/>
@@ -5730,7 +5723,7 @@
           <w:lang w:val="en-IN"/>
         </w:rPr>
       </w:pPr>
-      <w:bookmarkStart w:id="46" w:name="_Toc6017"/>
+      <w:bookmarkStart w:id="46" w:name="_Toc27772"/>
       <w:r>
         <w:rPr>
           <w:rFonts w:hint="default"/>
@@ -5749,7 +5742,7 @@
           <w:lang w:val="en-IN"/>
         </w:rPr>
       </w:pPr>
-      <w:bookmarkStart w:id="47" w:name="_Toc21233"/>
+      <w:bookmarkStart w:id="47" w:name="_Toc3884"/>
       <w:r>
         <w:rPr>
           <w:rFonts w:hint="default"/>
@@ -5768,7 +5761,7 @@
           <w:lang w:val="en-US"/>
         </w:rPr>
       </w:pPr>
-      <w:bookmarkStart w:id="48" w:name="_Toc2585"/>
+      <w:bookmarkStart w:id="48" w:name="_Toc30851"/>
       <w:r>
         <w:rPr>
           <w:rFonts w:hint="default"/>
@@ -5810,7 +5803,7 @@
           <w:lang w:val="en-IN"/>
         </w:rPr>
       </w:pPr>
-      <w:bookmarkStart w:id="49" w:name="_Toc20839"/>
+      <w:bookmarkStart w:id="49" w:name="_Toc7930"/>
       <w:r>
         <w:rPr>
           <w:rFonts w:hint="default"/>
@@ -5965,7 +5958,7 @@
           <w:lang w:val="en-IN"/>
         </w:rPr>
       </w:pPr>
-      <w:bookmarkStart w:id="50" w:name="_Toc31132"/>
+      <w:bookmarkStart w:id="50" w:name="_Toc16394"/>
       <w:r>
         <w:rPr>
           <w:rFonts w:hint="default"/>
@@ -6354,6 +6347,7 @@
             <w:insideH w:val="none" w:color="auto" w:sz="0" w:space="0"/>
             <w:insideV w:val="none" w:color="auto" w:sz="0" w:space="0"/>
           </w:tblBorders>
+          <w:shd w:val="clear" w:color="auto" w:fill="FFFFFF" w:themeFill="background1"/>
           <w:tblCellMar>
             <w:top w:w="15" w:type="dxa"/>
             <w:left w:w="15" w:type="dxa"/>
@@ -6427,7 +6421,6 @@
             <w:insideH w:val="none" w:color="auto" w:sz="0" w:space="0"/>
             <w:insideV w:val="none" w:color="auto" w:sz="0" w:space="0"/>
           </w:tblBorders>
-          <w:shd w:val="clear" w:color="auto" w:fill="FFFFFF" w:themeFill="background1"/>
           <w:tblCellMar>
             <w:top w:w="15" w:type="dxa"/>
             <w:left w:w="15" w:type="dxa"/>
@@ -6812,7 +6805,6 @@
             <w:insideH w:val="none" w:color="auto" w:sz="0" w:space="0"/>
             <w:insideV w:val="none" w:color="auto" w:sz="0" w:space="0"/>
           </w:tblBorders>
-          <w:shd w:val="clear" w:color="auto" w:fill="FFFFFF" w:themeFill="background1"/>
           <w:tblCellMar>
             <w:top w:w="15" w:type="dxa"/>
             <w:left w:w="15" w:type="dxa"/>
@@ -6938,7 +6930,6 @@
             <w:insideH w:val="none" w:color="auto" w:sz="0" w:space="0"/>
             <w:insideV w:val="none" w:color="auto" w:sz="0" w:space="0"/>
           </w:tblBorders>
-          <w:shd w:val="clear" w:color="auto" w:fill="FFFFFF" w:themeFill="background1"/>
           <w:tblCellMar>
             <w:top w:w="15" w:type="dxa"/>
             <w:left w:w="15" w:type="dxa"/>
@@ -7039,7 +7030,6 @@
             <w:insideH w:val="none" w:color="auto" w:sz="0" w:space="0"/>
             <w:insideV w:val="none" w:color="auto" w:sz="0" w:space="0"/>
           </w:tblBorders>
-          <w:shd w:val="clear" w:color="auto" w:fill="FFFFFF" w:themeFill="background1"/>
           <w:tblCellMar>
             <w:top w:w="15" w:type="dxa"/>
             <w:left w:w="15" w:type="dxa"/>
@@ -7142,7 +7132,6 @@
             <w:insideH w:val="none" w:color="auto" w:sz="0" w:space="0"/>
             <w:insideV w:val="none" w:color="auto" w:sz="0" w:space="0"/>
           </w:tblBorders>
-          <w:shd w:val="clear" w:color="auto" w:fill="FFFFFF" w:themeFill="background1"/>
           <w:tblCellMar>
             <w:top w:w="15" w:type="dxa"/>
             <w:left w:w="15" w:type="dxa"/>
@@ -7270,7 +7259,6 @@
             <w:insideH w:val="none" w:color="auto" w:sz="0" w:space="0"/>
             <w:insideV w:val="none" w:color="auto" w:sz="0" w:space="0"/>
           </w:tblBorders>
-          <w:shd w:val="clear" w:color="auto" w:fill="FFFFFF" w:themeFill="background1"/>
           <w:tblCellMar>
             <w:top w:w="15" w:type="dxa"/>
             <w:left w:w="15" w:type="dxa"/>
@@ -7373,7 +7361,6 @@
             <w:insideH w:val="none" w:color="auto" w:sz="0" w:space="0"/>
             <w:insideV w:val="none" w:color="auto" w:sz="0" w:space="0"/>
           </w:tblBorders>
-          <w:shd w:val="clear" w:color="auto" w:fill="FFFFFF" w:themeFill="background1"/>
           <w:tblCellMar>
             <w:top w:w="15" w:type="dxa"/>
             <w:left w:w="15" w:type="dxa"/>
@@ -7518,7 +7505,6 @@
             <w:insideH w:val="none" w:color="auto" w:sz="0" w:space="0"/>
             <w:insideV w:val="none" w:color="auto" w:sz="0" w:space="0"/>
           </w:tblBorders>
-          <w:shd w:val="clear" w:color="auto" w:fill="FFFFFF" w:themeFill="background1"/>
           <w:tblCellMar>
             <w:top w:w="15" w:type="dxa"/>
             <w:left w:w="15" w:type="dxa"/>
@@ -7663,7 +7649,6 @@
             <w:insideH w:val="none" w:color="auto" w:sz="0" w:space="0"/>
             <w:insideV w:val="none" w:color="auto" w:sz="0" w:space="0"/>
           </w:tblBorders>
-          <w:shd w:val="clear" w:color="auto" w:fill="FFFFFF" w:themeFill="background1"/>
           <w:tblCellMar>
             <w:top w:w="15" w:type="dxa"/>
             <w:left w:w="15" w:type="dxa"/>
@@ -7808,7 +7793,6 @@
             <w:insideH w:val="none" w:color="auto" w:sz="0" w:space="0"/>
             <w:insideV w:val="none" w:color="auto" w:sz="0" w:space="0"/>
           </w:tblBorders>
-          <w:shd w:val="clear" w:color="auto" w:fill="FFFFFF" w:themeFill="background1"/>
           <w:tblCellMar>
             <w:top w:w="15" w:type="dxa"/>
             <w:left w:w="15" w:type="dxa"/>
@@ -8316,7 +8300,7 @@
           <w:lang w:val="en-US"/>
         </w:rPr>
       </w:pPr>
-      <w:bookmarkStart w:id="51" w:name="_Toc31061"/>
+      <w:bookmarkStart w:id="51" w:name="_Toc11179"/>
       <w:r>
         <w:rPr>
           <w:rFonts w:hint="default"/>
@@ -8663,7 +8647,7 @@
           <w:lang w:val="en-US"/>
         </w:rPr>
       </w:pPr>
-      <w:bookmarkStart w:id="52" w:name="_Toc30990"/>
+      <w:bookmarkStart w:id="52" w:name="_Toc6089"/>
       <w:r>
         <w:rPr>
           <w:rFonts w:hint="default"/>
@@ -8818,7 +8802,7 @@
           <w:lang w:val="en-US"/>
         </w:rPr>
       </w:pPr>
-      <w:bookmarkStart w:id="53" w:name="_Toc1381"/>
+      <w:bookmarkStart w:id="53" w:name="_Toc13344"/>
       <w:r>
         <w:rPr>
           <w:rFonts w:hint="default"/>
@@ -8906,7 +8890,7 @@
           <w:lang w:val="en-US"/>
         </w:rPr>
       </w:pPr>
-      <w:bookmarkStart w:id="54" w:name="_Toc25927"/>
+      <w:bookmarkStart w:id="54" w:name="_Toc13305"/>
       <w:r>
         <w:rPr>
           <w:rFonts w:hint="default"/>
@@ -9055,7 +9039,7 @@
           <w:lang w:val="en-US"/>
         </w:rPr>
       </w:pPr>
-      <w:bookmarkStart w:id="55" w:name="_Toc157"/>
+      <w:bookmarkStart w:id="55" w:name="_Toc4358"/>
       <w:r>
         <w:rPr>
           <w:rFonts w:hint="default"/>
@@ -9074,7 +9058,7 @@
           <w:lang w:val="en-US"/>
         </w:rPr>
       </w:pPr>
-      <w:bookmarkStart w:id="56" w:name="_Toc24729"/>
+      <w:bookmarkStart w:id="56" w:name="_Toc4740"/>
       <w:r>
         <w:rPr>
           <w:rFonts w:hint="default"/>
@@ -9108,7 +9092,7 @@
           <w:lang w:val="en-US"/>
         </w:rPr>
       </w:pPr>
-      <w:bookmarkStart w:id="57" w:name="_Toc16865"/>
+      <w:bookmarkStart w:id="57" w:name="_Toc30922"/>
       <w:r>
         <w:rPr>
           <w:rFonts w:hint="default"/>
@@ -9135,7 +9119,7 @@
           <w:lang w:val="en-US"/>
         </w:rPr>
       </w:pPr>
-      <w:bookmarkStart w:id="58" w:name="_Toc5318"/>
+      <w:bookmarkStart w:id="58" w:name="_Toc10152"/>
       <w:r>
         <w:rPr>
           <w:rFonts w:hint="default"/>
@@ -9243,7 +9227,7 @@
           <w:lang w:val="en-US"/>
         </w:rPr>
       </w:pPr>
-      <w:bookmarkStart w:id="59" w:name="_Toc2193"/>
+      <w:bookmarkStart w:id="59" w:name="_Toc20524"/>
       <w:r>
         <w:rPr>
           <w:rFonts w:hint="default"/>
@@ -9285,7 +9269,7 @@
           <w:lang w:val="en-US"/>
         </w:rPr>
       </w:pPr>
-      <w:bookmarkStart w:id="60" w:name="_Toc13742"/>
+      <w:bookmarkStart w:id="60" w:name="_Toc26809"/>
       <w:r>
         <w:rPr>
           <w:rFonts w:hint="default"/>
@@ -9446,7 +9430,7 @@
           <w:lang w:val="en-US"/>
         </w:rPr>
       </w:pPr>
-      <w:bookmarkStart w:id="61" w:name="_Toc27400"/>
+      <w:bookmarkStart w:id="61" w:name="_Toc5244"/>
       <w:r>
         <w:rPr>
           <w:rFonts w:hint="default"/>
@@ -9584,7 +9568,7 @@
           <w:lang w:val="en-US"/>
         </w:rPr>
       </w:pPr>
-      <w:bookmarkStart w:id="62" w:name="_Toc21080"/>
+      <w:bookmarkStart w:id="62" w:name="_Toc28130"/>
       <w:r>
         <w:rPr>
           <w:rFonts w:hint="default"/>
@@ -9923,7 +9907,7 @@
           <w:lang w:val="en-US"/>
         </w:rPr>
       </w:pPr>
-      <w:bookmarkStart w:id="63" w:name="_Toc3581"/>
+      <w:bookmarkStart w:id="63" w:name="_Toc21710"/>
       <w:r>
         <w:rPr>
           <w:rFonts w:hint="default"/>
@@ -10309,7 +10293,7 @@
           <w:lang w:val="en-US"/>
         </w:rPr>
       </w:pPr>
-      <w:bookmarkStart w:id="64" w:name="_Toc12093"/>
+      <w:bookmarkStart w:id="64" w:name="_Toc27423"/>
       <w:r>
         <w:rPr>
           <w:rFonts w:hint="default"/>
@@ -10328,7 +10312,7 @@
           <w:lang w:val="en-US"/>
         </w:rPr>
       </w:pPr>
-      <w:bookmarkStart w:id="65" w:name="_Toc5152"/>
+      <w:bookmarkStart w:id="65" w:name="_Toc6558"/>
       <w:r>
         <w:rPr>
           <w:rFonts w:hint="default"/>
@@ -10347,7 +10331,7 @@
           <w:lang w:val="en-US"/>
         </w:rPr>
       </w:pPr>
-      <w:bookmarkStart w:id="66" w:name="_Toc31748"/>
+      <w:bookmarkStart w:id="66" w:name="_Toc446"/>
       <w:r>
         <w:rPr>
           <w:rFonts w:hint="default"/>
@@ -10381,7 +10365,7 @@
           <w:lang w:val="en-US"/>
         </w:rPr>
       </w:pPr>
-      <w:bookmarkStart w:id="67" w:name="_Toc28515"/>
+      <w:bookmarkStart w:id="67" w:name="_Toc22201"/>
       <w:r>
         <w:rPr>
           <w:rFonts w:hint="default"/>
@@ -10430,7 +10414,7 @@
           <w:lang w:val="en-US"/>
         </w:rPr>
       </w:pPr>
-      <w:bookmarkStart w:id="68" w:name="_Toc2066"/>
+      <w:bookmarkStart w:id="68" w:name="_Toc14118"/>
       <w:r>
         <w:rPr>
           <w:rFonts w:hint="default"/>
@@ -10464,7 +10448,7 @@
           <w:lang w:val="en-US"/>
         </w:rPr>
       </w:pPr>
-      <w:bookmarkStart w:id="69" w:name="_Toc18899"/>
+      <w:bookmarkStart w:id="69" w:name="_Toc8562"/>
       <w:r>
         <w:rPr>
           <w:rFonts w:hint="default"/>
@@ -10557,7 +10541,7 @@
           <w:lang w:val="en-US"/>
         </w:rPr>
       </w:pPr>
-      <w:bookmarkStart w:id="70" w:name="_Toc29845"/>
+      <w:bookmarkStart w:id="70" w:name="_Toc707"/>
       <w:r>
         <w:rPr>
           <w:rFonts w:hint="default"/>
@@ -10576,7 +10560,7 @@
           <w:lang w:val="en-US"/>
         </w:rPr>
       </w:pPr>
-      <w:bookmarkStart w:id="71" w:name="_Toc10733"/>
+      <w:bookmarkStart w:id="71" w:name="_Toc30051"/>
       <w:r>
         <w:rPr>
           <w:rFonts w:hint="default"/>
@@ -10595,7 +10579,7 @@
           <w:lang w:val="en-US"/>
         </w:rPr>
       </w:pPr>
-      <w:bookmarkStart w:id="72" w:name="_Toc6138"/>
+      <w:bookmarkStart w:id="72" w:name="_Toc13369"/>
       <w:r>
         <w:rPr>
           <w:rFonts w:hint="default"/>
@@ -10614,7 +10598,7 @@
           <w:lang w:val="en-US"/>
         </w:rPr>
       </w:pPr>
-      <w:bookmarkStart w:id="73" w:name="_Toc22218"/>
+      <w:bookmarkStart w:id="73" w:name="_Toc25673"/>
       <w:r>
         <w:rPr>
           <w:rFonts w:hint="default"/>
@@ -10915,7 +10899,7 @@
           <w:lang w:val="en-US"/>
         </w:rPr>
       </w:pPr>
-      <w:bookmarkStart w:id="74" w:name="_Toc9700"/>
+      <w:bookmarkStart w:id="74" w:name="_Toc15440"/>
       <w:r>
         <w:rPr>
           <w:rFonts w:hint="default"/>
@@ -10934,7 +10918,7 @@
           <w:lang w:val="en-US"/>
         </w:rPr>
       </w:pPr>
-      <w:bookmarkStart w:id="75" w:name="_Toc25253"/>
+      <w:bookmarkStart w:id="75" w:name="_Toc12739"/>
       <w:r>
         <w:rPr>
           <w:rFonts w:hint="default"/>
@@ -10969,7 +10953,7 @@
           <w:lang w:val="en-US"/>
         </w:rPr>
       </w:pPr>
-      <w:bookmarkStart w:id="76" w:name="_Toc2087"/>
+      <w:bookmarkStart w:id="76" w:name="_Toc30272"/>
       <w:r>
         <w:rPr>
           <w:rFonts w:hint="default"/>
@@ -10989,7 +10973,7 @@
           <w:lang w:val="en-US"/>
         </w:rPr>
       </w:pPr>
-      <w:bookmarkStart w:id="77" w:name="_Toc13950"/>
+      <w:bookmarkStart w:id="77" w:name="_Toc8695"/>
       <w:r>
         <w:rPr>
           <w:rFonts w:hint="default"/>
@@ -11054,7 +11038,7 @@
           <w:lang w:val="en-US"/>
         </w:rPr>
       </w:pPr>
-      <w:bookmarkStart w:id="78" w:name="_Toc30805"/>
+      <w:bookmarkStart w:id="78" w:name="_Toc15419"/>
       <w:r>
         <w:rPr>
           <w:rFonts w:hint="default"/>
@@ -11089,7 +11073,7 @@
           <w:lang w:val="en-US"/>
         </w:rPr>
       </w:pPr>
-      <w:bookmarkStart w:id="79" w:name="_Toc4072"/>
+      <w:bookmarkStart w:id="79" w:name="_Toc14950"/>
       <w:r>
         <w:rPr>
           <w:rFonts w:hint="default"/>
@@ -11307,6 +11291,7 @@
             <w:insideH w:val="none" w:color="auto" w:sz="0" w:space="0"/>
             <w:insideV w:val="none" w:color="auto" w:sz="0" w:space="0"/>
           </w:tblBorders>
+          <w:shd w:val="clear" w:color="auto" w:fill="auto"/>
           <w:tblCellMar>
             <w:top w:w="15" w:type="dxa"/>
             <w:left w:w="15" w:type="dxa"/>
@@ -11455,6 +11440,7 @@
             <w:insideH w:val="none" w:color="auto" w:sz="0" w:space="0"/>
             <w:insideV w:val="none" w:color="auto" w:sz="0" w:space="0"/>
           </w:tblBorders>
+          <w:shd w:val="clear" w:color="auto" w:fill="auto"/>
           <w:tblCellMar>
             <w:top w:w="15" w:type="dxa"/>
             <w:left w:w="15" w:type="dxa"/>
@@ -11603,6 +11589,7 @@
             <w:insideH w:val="none" w:color="auto" w:sz="0" w:space="0"/>
             <w:insideV w:val="none" w:color="auto" w:sz="0" w:space="0"/>
           </w:tblBorders>
+          <w:shd w:val="clear" w:color="auto" w:fill="auto"/>
           <w:tblCellMar>
             <w:top w:w="15" w:type="dxa"/>
             <w:left w:w="15" w:type="dxa"/>
@@ -11751,6 +11738,7 @@
             <w:insideH w:val="none" w:color="auto" w:sz="0" w:space="0"/>
             <w:insideV w:val="none" w:color="auto" w:sz="0" w:space="0"/>
           </w:tblBorders>
+          <w:shd w:val="clear" w:color="auto" w:fill="auto"/>
           <w:tblCellMar>
             <w:top w:w="15" w:type="dxa"/>
             <w:left w:w="15" w:type="dxa"/>
@@ -11899,6 +11887,7 @@
             <w:insideH w:val="none" w:color="auto" w:sz="0" w:space="0"/>
             <w:insideV w:val="none" w:color="auto" w:sz="0" w:space="0"/>
           </w:tblBorders>
+          <w:shd w:val="clear" w:color="auto" w:fill="auto"/>
           <w:tblCellMar>
             <w:top w:w="15" w:type="dxa"/>
             <w:left w:w="15" w:type="dxa"/>
@@ -12047,6 +12036,7 @@
             <w:insideH w:val="none" w:color="auto" w:sz="0" w:space="0"/>
             <w:insideV w:val="none" w:color="auto" w:sz="0" w:space="0"/>
           </w:tblBorders>
+          <w:shd w:val="clear" w:color="auto" w:fill="auto"/>
           <w:tblCellMar>
             <w:top w:w="15" w:type="dxa"/>
             <w:left w:w="15" w:type="dxa"/>
@@ -12211,7 +12201,7 @@
           <w:lang w:val="en-US"/>
         </w:rPr>
       </w:pPr>
-      <w:bookmarkStart w:id="80" w:name="_Toc9941"/>
+      <w:bookmarkStart w:id="80" w:name="_Toc10602"/>
       <w:r>
         <w:rPr>
           <w:rFonts w:hint="default"/>
@@ -12286,7 +12276,7 @@
           <w:lang w:val="en-US"/>
         </w:rPr>
       </w:pPr>
-      <w:bookmarkStart w:id="81" w:name="_Toc10827"/>
+      <w:bookmarkStart w:id="81" w:name="_Toc28292"/>
       <w:r>
         <w:rPr>
           <w:rFonts w:hint="default"/>
@@ -12380,7 +12370,7 @@
           <w:lang w:val="en-US"/>
         </w:rPr>
       </w:pPr>
-      <w:bookmarkStart w:id="82" w:name="_Toc25508"/>
+      <w:bookmarkStart w:id="82" w:name="_Toc15545"/>
       <w:r>
         <w:rPr>
           <w:rFonts w:hint="default"/>
@@ -12399,7 +12389,7 @@
           <w:lang w:val="en-US"/>
         </w:rPr>
       </w:pPr>
-      <w:bookmarkStart w:id="83" w:name="_Toc22296"/>
+      <w:bookmarkStart w:id="83" w:name="_Toc15808"/>
       <w:r>
         <w:rPr>
           <w:rFonts w:hint="default"/>
@@ -12441,7 +12431,7 @@
           <w:lang w:val="en-IN"/>
         </w:rPr>
       </w:pPr>
-      <w:bookmarkStart w:id="84" w:name="_Toc7726"/>
+      <w:bookmarkStart w:id="84" w:name="_Toc27433"/>
       <w:r>
         <w:rPr>
           <w:rFonts w:hint="default"/>
@@ -12475,7 +12465,7 @@
           <w:lang w:val="en-IN"/>
         </w:rPr>
       </w:pPr>
-      <w:bookmarkStart w:id="85" w:name="_Toc9415"/>
+      <w:bookmarkStart w:id="85" w:name="_Toc14116"/>
       <w:r>
         <w:rPr>
           <w:rFonts w:hint="default"/>
@@ -21733,6 +21723,7 @@
   <w:style w:type="table" w:styleId="194">
     <w:name w:val="Medium List 2 Accent 1"/>
     <w:basedOn w:val="12"/>
+    <w:autoRedefine/>
     <w:qFormat/>
     <w:uiPriority w:val="66"/>
     <w:rPr>

</xml_diff>